<commit_message>
Update Punto 1 y 9 v1.1
</commit_message>
<xml_diff>
--- a/1. Documentacion/Caso de Estudio Neuron Formato arc42.docx
+++ b/1. Documentacion/Caso de Estudio Neuron Formato arc42.docx
@@ -1040,9 +1040,9 @@
         <w:tblLook w:val="07E0" w:firstRow="1" w:lastRow="1" w:firstColumn="1" w:lastColumn="1" w:noHBand="1" w:noVBand="1"/>
       </w:tblPr>
       <w:tblGrid>
-        <w:gridCol w:w="2191"/>
-        <w:gridCol w:w="5119"/>
-        <w:gridCol w:w="1744"/>
+        <w:gridCol w:w="8614"/>
+        <w:gridCol w:w="220"/>
+        <w:gridCol w:w="220"/>
       </w:tblGrid>
       <w:tr>
         <w:tc>
@@ -1053,18 +1053,1434 @@
             </w:tcBorders>
             <w:vAlign w:val="bottom"/>
           </w:tcPr>
+          <w:tbl>
+            <w:tblPr>
+              <w:tblStyle w:val="Tablaconcuadrcula"/>
+              <w:tblW w:w="10098" w:type="dxa"/>
+              <w:tblLook w:val="04A0" w:firstRow="1" w:lastRow="0" w:firstColumn="1" w:lastColumn="0" w:noHBand="0" w:noVBand="1"/>
+            </w:tblPr>
+            <w:tblGrid>
+              <w:gridCol w:w="1201"/>
+              <w:gridCol w:w="1041"/>
+              <w:gridCol w:w="1187"/>
+              <w:gridCol w:w="2168"/>
+              <w:gridCol w:w="1657"/>
+              <w:gridCol w:w="1134"/>
+            </w:tblGrid>
+            <w:tr>
+              <w:tc>
+                <w:tcPr>
+                  <w:tcW w:w="1955" w:type="dxa"/>
+                </w:tcPr>
+                <w:p>
+                  <w:pPr>
+                    <w:pStyle w:val="Prrafodelista"/>
+                    <w:ind w:left="0"/>
+                    <w:jc w:val="center"/>
+                    <w:rPr>
+                      <w:b/>
+                      <w:bCs/>
+                    </w:rPr>
+                  </w:pPr>
+                  <w:proofErr w:type="spellStart"/>
+                  <w:r>
+                    <w:rPr>
+                      <w:b/>
+                      <w:bCs/>
+                    </w:rPr>
+                    <w:t>Stakeholder</w:t>
+                  </w:r>
+                  <w:proofErr w:type="spellEnd"/>
+                </w:p>
+              </w:tc>
+              <w:tc>
+                <w:tcPr>
+                  <w:tcW w:w="1165" w:type="dxa"/>
+                </w:tcPr>
+                <w:p>
+                  <w:pPr>
+                    <w:pStyle w:val="Prrafodelista"/>
+                    <w:ind w:left="0"/>
+                    <w:jc w:val="center"/>
+                    <w:rPr>
+                      <w:b/>
+                      <w:bCs/>
+                    </w:rPr>
+                  </w:pPr>
+                  <w:r>
+                    <w:rPr>
+                      <w:b/>
+                      <w:bCs/>
+                    </w:rPr>
+                    <w:t>Rol</w:t>
+                  </w:r>
+                </w:p>
+              </w:tc>
+              <w:tc>
+                <w:tcPr>
+                  <w:tcW w:w="1420" w:type="dxa"/>
+                </w:tcPr>
+                <w:p>
+                  <w:pPr>
+                    <w:pStyle w:val="Prrafodelista"/>
+                    <w:ind w:left="0"/>
+                    <w:jc w:val="center"/>
+                    <w:rPr>
+                      <w:b/>
+                      <w:bCs/>
+                    </w:rPr>
+                  </w:pPr>
+                  <w:r>
+                    <w:rPr>
+                      <w:b/>
+                      <w:bCs/>
+                    </w:rPr>
+                    <w:t>Restricciones</w:t>
+                  </w:r>
+                </w:p>
+              </w:tc>
+              <w:tc>
+                <w:tcPr>
+                  <w:tcW w:w="1813" w:type="dxa"/>
+                </w:tcPr>
+                <w:p>
+                  <w:pPr>
+                    <w:pStyle w:val="Prrafodelista"/>
+                    <w:ind w:left="0"/>
+                    <w:jc w:val="center"/>
+                    <w:rPr>
+                      <w:b/>
+                      <w:bCs/>
+                    </w:rPr>
+                  </w:pPr>
+                  <w:r>
+                    <w:rPr>
+                      <w:b/>
+                      <w:bCs/>
+                    </w:rPr>
+                    <w:t>Atributo de calidad</w:t>
+                  </w:r>
+                </w:p>
+              </w:tc>
+              <w:tc>
+                <w:tcPr>
+                  <w:tcW w:w="2197" w:type="dxa"/>
+                </w:tcPr>
+                <w:p>
+                  <w:pPr>
+                    <w:pStyle w:val="Prrafodelista"/>
+                    <w:ind w:left="0"/>
+                    <w:jc w:val="center"/>
+                    <w:rPr>
+                      <w:b/>
+                      <w:bCs/>
+                    </w:rPr>
+                  </w:pPr>
+                  <w:proofErr w:type="spellStart"/>
+                  <w:r>
+                    <w:rPr>
+                      <w:b/>
+                      <w:bCs/>
+                    </w:rPr>
+                    <w:t>Viewpoints</w:t>
+                  </w:r>
+                  <w:proofErr w:type="spellEnd"/>
+                </w:p>
+              </w:tc>
+              <w:tc>
+                <w:tcPr>
+                  <w:tcW w:w="1548" w:type="dxa"/>
+                </w:tcPr>
+                <w:p>
+                  <w:pPr>
+                    <w:pStyle w:val="Prrafodelista"/>
+                    <w:ind w:left="0"/>
+                    <w:jc w:val="center"/>
+                    <w:rPr>
+                      <w:b/>
+                      <w:bCs/>
+                    </w:rPr>
+                  </w:pPr>
+                  <w:r>
+                    <w:rPr>
+                      <w:b/>
+                      <w:bCs/>
+                    </w:rPr>
+                    <w:t>Comentarios</w:t>
+                  </w:r>
+                </w:p>
+              </w:tc>
+            </w:tr>
+            <w:tr>
+              <w:tc>
+                <w:tcPr>
+                  <w:tcW w:w="1955" w:type="dxa"/>
+                </w:tcPr>
+                <w:p>
+                  <w:pPr>
+                    <w:pStyle w:val="Prrafodelista"/>
+                    <w:ind w:left="0"/>
+                  </w:pPr>
+                  <w:r>
+                    <w:t>Gerente</w:t>
+                  </w:r>
+                </w:p>
+              </w:tc>
+              <w:tc>
+                <w:tcPr>
+                  <w:tcW w:w="1165" w:type="dxa"/>
+                </w:tcPr>
+                <w:p>
+                  <w:pPr>
+                    <w:pStyle w:val="Prrafodelista"/>
+                    <w:ind w:left="0"/>
+                  </w:pPr>
+                  <w:r>
+                    <w:t>Es la persona encargada de operar los negocios de la empresa</w:t>
+                  </w:r>
+                </w:p>
+              </w:tc>
+              <w:tc>
+                <w:tcPr>
+                  <w:tcW w:w="1420" w:type="dxa"/>
+                </w:tcPr>
+                <w:p>
+                  <w:pPr>
+                    <w:pStyle w:val="Prrafodelista"/>
+                    <w:ind w:left="0"/>
+                  </w:pPr>
+                </w:p>
+              </w:tc>
+              <w:tc>
+                <w:tcPr>
+                  <w:tcW w:w="1813" w:type="dxa"/>
+                </w:tcPr>
+                <w:p>
+                  <w:pPr>
+                    <w:pStyle w:val="Prrafodelista"/>
+                    <w:numPr>
+                      <w:ilvl w:val="0"/>
+                      <w:numId w:val="10"/>
+                    </w:numPr>
+                    <w:spacing w:after="0" w:line="240" w:lineRule="auto"/>
+                  </w:pPr>
+                  <w:r>
+                    <w:t>Confiabilidad</w:t>
+                  </w:r>
+                </w:p>
+                <w:p>
+                  <w:pPr>
+                    <w:pStyle w:val="Prrafodelista"/>
+                    <w:numPr>
+                      <w:ilvl w:val="0"/>
+                      <w:numId w:val="10"/>
+                    </w:numPr>
+                    <w:spacing w:after="0" w:line="240" w:lineRule="auto"/>
+                  </w:pPr>
+                  <w:r>
+                    <w:t>Desempeño (Eficiencia)</w:t>
+                  </w:r>
+                </w:p>
+                <w:p>
+                  <w:pPr>
+                    <w:pStyle w:val="Prrafodelista"/>
+                    <w:numPr>
+                      <w:ilvl w:val="0"/>
+                      <w:numId w:val="10"/>
+                    </w:numPr>
+                    <w:spacing w:after="0" w:line="240" w:lineRule="auto"/>
+                  </w:pPr>
+                  <w:r>
+                    <w:t>Usabilidad</w:t>
+                  </w:r>
+                </w:p>
+              </w:tc>
+              <w:tc>
+                <w:tcPr>
+                  <w:tcW w:w="2197" w:type="dxa"/>
+                </w:tcPr>
+                <w:p>
+                  <w:pPr>
+                    <w:pStyle w:val="Prrafodelista"/>
+                    <w:numPr>
+                      <w:ilvl w:val="0"/>
+                      <w:numId w:val="10"/>
+                    </w:numPr>
+                    <w:spacing w:after="0" w:line="240" w:lineRule="auto"/>
+                  </w:pPr>
+                  <w:r>
+                    <w:t>Vista Contexto</w:t>
+                  </w:r>
+                </w:p>
+              </w:tc>
+              <w:tc>
+                <w:tcPr>
+                  <w:tcW w:w="1548" w:type="dxa"/>
+                </w:tcPr>
+                <w:p>
+                  <w:pPr>
+                    <w:pStyle w:val="Prrafodelista"/>
+                    <w:ind w:left="0"/>
+                  </w:pPr>
+                </w:p>
+              </w:tc>
+            </w:tr>
+            <w:tr>
+              <w:tc>
+                <w:tcPr>
+                  <w:tcW w:w="1955" w:type="dxa"/>
+                </w:tcPr>
+                <w:p>
+                  <w:pPr>
+                    <w:pStyle w:val="Prrafodelista"/>
+                    <w:ind w:left="0"/>
+                  </w:pPr>
+                  <w:r>
+                    <w:t xml:space="preserve">Jefe de diseño </w:t>
+                  </w:r>
+                </w:p>
+              </w:tc>
+              <w:tc>
+                <w:tcPr>
+                  <w:tcW w:w="1165" w:type="dxa"/>
+                </w:tcPr>
+                <w:p>
+                  <w:pPr>
+                    <w:pStyle w:val="Prrafodelista"/>
+                    <w:ind w:left="0"/>
+                  </w:pPr>
+                  <w:r>
+                    <w:t>Es la persona encargada de llevar el proceso de diseño</w:t>
+                  </w:r>
+                </w:p>
+              </w:tc>
+              <w:tc>
+                <w:tcPr>
+                  <w:tcW w:w="1420" w:type="dxa"/>
+                </w:tcPr>
+                <w:p>
+                  <w:pPr>
+                    <w:pStyle w:val="Prrafodelista"/>
+                    <w:ind w:left="0"/>
+                  </w:pPr>
+                  <w:r>
+                    <w:t>-No puede eliminar información sin la respectiva aprobación del Gerente</w:t>
+                  </w:r>
+                </w:p>
+              </w:tc>
+              <w:tc>
+                <w:tcPr>
+                  <w:tcW w:w="1813" w:type="dxa"/>
+                </w:tcPr>
+                <w:p>
+                  <w:pPr>
+                    <w:pStyle w:val="Prrafodelista"/>
+                    <w:numPr>
+                      <w:ilvl w:val="0"/>
+                      <w:numId w:val="13"/>
+                    </w:numPr>
+                    <w:spacing w:after="0" w:line="240" w:lineRule="auto"/>
+                  </w:pPr>
+                  <w:r>
+                    <w:t>Usabilidad</w:t>
+                  </w:r>
+                </w:p>
+              </w:tc>
+              <w:tc>
+                <w:tcPr>
+                  <w:tcW w:w="2197" w:type="dxa"/>
+                </w:tcPr>
+                <w:p>
+                  <w:pPr>
+                    <w:pStyle w:val="Prrafodelista"/>
+                    <w:numPr>
+                      <w:ilvl w:val="0"/>
+                      <w:numId w:val="10"/>
+                    </w:numPr>
+                    <w:spacing w:after="0" w:line="240" w:lineRule="auto"/>
+                  </w:pPr>
+                  <w:r>
+                    <w:t>Vista Componentes</w:t>
+                  </w:r>
+                </w:p>
+              </w:tc>
+              <w:tc>
+                <w:tcPr>
+                  <w:tcW w:w="1548" w:type="dxa"/>
+                </w:tcPr>
+                <w:p>
+                  <w:pPr>
+                    <w:pStyle w:val="Prrafodelista"/>
+                    <w:ind w:left="0"/>
+                  </w:pPr>
+                </w:p>
+              </w:tc>
+            </w:tr>
+            <w:tr>
+              <w:tc>
+                <w:tcPr>
+                  <w:tcW w:w="1955" w:type="dxa"/>
+                </w:tcPr>
+                <w:p>
+                  <w:pPr>
+                    <w:pStyle w:val="Prrafodelista"/>
+                    <w:ind w:left="0"/>
+                  </w:pPr>
+                  <w:r>
+                    <w:t>Jefe de desarrollo</w:t>
+                  </w:r>
+                </w:p>
+              </w:tc>
+              <w:tc>
+                <w:tcPr>
+                  <w:tcW w:w="1165" w:type="dxa"/>
+                </w:tcPr>
+                <w:p>
+                  <w:pPr>
+                    <w:pStyle w:val="Prrafodelista"/>
+                    <w:ind w:left="0"/>
+                  </w:pPr>
+                  <w:r>
+                    <w:t xml:space="preserve">Es la persona encargada de llevar el </w:t>
+                  </w:r>
+                  <w:r>
+                    <w:lastRenderedPageBreak/>
+                    <w:t>proceso de desarrollo</w:t>
+                  </w:r>
+                </w:p>
+              </w:tc>
+              <w:tc>
+                <w:tcPr>
+                  <w:tcW w:w="1420" w:type="dxa"/>
+                </w:tcPr>
+                <w:p>
+                  <w:pPr>
+                    <w:pStyle w:val="Prrafodelista"/>
+                    <w:ind w:left="0"/>
+                  </w:pPr>
+                </w:p>
+              </w:tc>
+              <w:tc>
+                <w:tcPr>
+                  <w:tcW w:w="1813" w:type="dxa"/>
+                </w:tcPr>
+                <w:p>
+                  <w:pPr>
+                    <w:pStyle w:val="Prrafodelista"/>
+                    <w:numPr>
+                      <w:ilvl w:val="0"/>
+                      <w:numId w:val="10"/>
+                    </w:numPr>
+                    <w:spacing w:after="0" w:line="240" w:lineRule="auto"/>
+                  </w:pPr>
+                  <w:r>
+                    <w:t>Interoperabilidad</w:t>
+                  </w:r>
+                </w:p>
+                <w:p>
+                  <w:pPr>
+                    <w:pStyle w:val="Prrafodelista"/>
+                    <w:numPr>
+                      <w:ilvl w:val="0"/>
+                      <w:numId w:val="10"/>
+                    </w:numPr>
+                    <w:spacing w:after="0" w:line="240" w:lineRule="auto"/>
+                  </w:pPr>
+                  <w:r>
+                    <w:t>Mantenibilidad</w:t>
+                  </w:r>
+                </w:p>
+                <w:p>
+                  <w:pPr>
+                    <w:pStyle w:val="Prrafodelista"/>
+                    <w:numPr>
+                      <w:ilvl w:val="0"/>
+                      <w:numId w:val="10"/>
+                    </w:numPr>
+                    <w:spacing w:after="0" w:line="240" w:lineRule="auto"/>
+                  </w:pPr>
+                  <w:r>
+                    <w:t>Confiabilidad</w:t>
+                  </w:r>
+                </w:p>
+                <w:p>
+                  <w:pPr>
+                    <w:pStyle w:val="Prrafodelista"/>
+                    <w:numPr>
+                      <w:ilvl w:val="0"/>
+                      <w:numId w:val="10"/>
+                    </w:numPr>
+                    <w:spacing w:after="0" w:line="240" w:lineRule="auto"/>
+                  </w:pPr>
+                  <w:r>
+                    <w:lastRenderedPageBreak/>
+                    <w:t>Escalabilidad</w:t>
+                  </w:r>
+                </w:p>
+                <w:p>
+                  <w:pPr>
+                    <w:pStyle w:val="Prrafodelista"/>
+                    <w:numPr>
+                      <w:ilvl w:val="0"/>
+                      <w:numId w:val="10"/>
+                    </w:numPr>
+                    <w:spacing w:after="0" w:line="240" w:lineRule="auto"/>
+                  </w:pPr>
+                  <w:r>
+                    <w:t>Fiabilidad</w:t>
+                  </w:r>
+                </w:p>
+              </w:tc>
+              <w:tc>
+                <w:tcPr>
+                  <w:tcW w:w="2197" w:type="dxa"/>
+                </w:tcPr>
+                <w:p>
+                  <w:pPr>
+                    <w:pStyle w:val="Prrafodelista"/>
+                    <w:numPr>
+                      <w:ilvl w:val="0"/>
+                      <w:numId w:val="10"/>
+                    </w:numPr>
+                    <w:spacing w:after="0" w:line="240" w:lineRule="auto"/>
+                  </w:pPr>
+                  <w:r>
+                    <w:lastRenderedPageBreak/>
+                    <w:t>Vista Contexto</w:t>
+                  </w:r>
+                </w:p>
+                <w:p>
+                  <w:pPr>
+                    <w:pStyle w:val="Prrafodelista"/>
+                    <w:numPr>
+                      <w:ilvl w:val="0"/>
+                      <w:numId w:val="10"/>
+                    </w:numPr>
+                    <w:spacing w:after="0" w:line="240" w:lineRule="auto"/>
+                  </w:pPr>
+                  <w:r>
+                    <w:t>Vista Componentes</w:t>
+                  </w:r>
+                </w:p>
+                <w:p>
+                  <w:pPr>
+                    <w:pStyle w:val="Prrafodelista"/>
+                    <w:numPr>
+                      <w:ilvl w:val="0"/>
+                      <w:numId w:val="10"/>
+                    </w:numPr>
+                    <w:spacing w:after="0" w:line="240" w:lineRule="auto"/>
+                  </w:pPr>
+                  <w:r>
+                    <w:lastRenderedPageBreak/>
+                    <w:t>Vista Contenedores</w:t>
+                  </w:r>
+                </w:p>
+              </w:tc>
+              <w:tc>
+                <w:tcPr>
+                  <w:tcW w:w="1548" w:type="dxa"/>
+                </w:tcPr>
+                <w:p>
+                  <w:pPr>
+                    <w:pStyle w:val="Prrafodelista"/>
+                    <w:ind w:left="0"/>
+                  </w:pPr>
+                </w:p>
+              </w:tc>
+            </w:tr>
+            <w:tr>
+              <w:tc>
+                <w:tcPr>
+                  <w:tcW w:w="1955" w:type="dxa"/>
+                </w:tcPr>
+                <w:p>
+                  <w:pPr>
+                    <w:pStyle w:val="Prrafodelista"/>
+                    <w:ind w:left="0"/>
+                  </w:pPr>
+                  <w:r>
+                    <w:t>Jefe de soporte</w:t>
+                  </w:r>
+                </w:p>
+              </w:tc>
+              <w:tc>
+                <w:tcPr>
+                  <w:tcW w:w="1165" w:type="dxa"/>
+                </w:tcPr>
+                <w:p>
+                  <w:pPr>
+                    <w:pStyle w:val="Prrafodelista"/>
+                    <w:ind w:left="0"/>
+                  </w:pPr>
+                  <w:r>
+                    <w:t>Es la persona encargada de llevar el proceso de soporte</w:t>
+                  </w:r>
+                </w:p>
+              </w:tc>
+              <w:tc>
+                <w:tcPr>
+                  <w:tcW w:w="1420" w:type="dxa"/>
+                </w:tcPr>
+                <w:p>
+                  <w:pPr>
+                    <w:pStyle w:val="Prrafodelista"/>
+                    <w:ind w:left="0"/>
+                  </w:pPr>
+                </w:p>
+              </w:tc>
+              <w:tc>
+                <w:tcPr>
+                  <w:tcW w:w="1813" w:type="dxa"/>
+                </w:tcPr>
+                <w:p>
+                  <w:pPr>
+                    <w:pStyle w:val="Prrafodelista"/>
+                    <w:numPr>
+                      <w:ilvl w:val="0"/>
+                      <w:numId w:val="12"/>
+                    </w:numPr>
+                    <w:spacing w:after="0" w:line="240" w:lineRule="auto"/>
+                  </w:pPr>
+                  <w:r>
+                    <w:t>Mantenibilidad</w:t>
+                  </w:r>
+                </w:p>
+                <w:p>
+                  <w:pPr>
+                    <w:pStyle w:val="Prrafodelista"/>
+                    <w:numPr>
+                      <w:ilvl w:val="0"/>
+                      <w:numId w:val="12"/>
+                    </w:numPr>
+                    <w:spacing w:after="0" w:line="240" w:lineRule="auto"/>
+                  </w:pPr>
+                  <w:r>
+                    <w:t>Portabilidad</w:t>
+                  </w:r>
+                </w:p>
+                <w:p>
+                  <w:pPr>
+                    <w:pStyle w:val="Prrafodelista"/>
+                    <w:numPr>
+                      <w:ilvl w:val="0"/>
+                      <w:numId w:val="12"/>
+                    </w:numPr>
+                    <w:spacing w:after="0" w:line="240" w:lineRule="auto"/>
+                  </w:pPr>
+                  <w:r>
+                    <w:t>Escalabilidad</w:t>
+                  </w:r>
+                </w:p>
+              </w:tc>
+              <w:tc>
+                <w:tcPr>
+                  <w:tcW w:w="2197" w:type="dxa"/>
+                </w:tcPr>
+                <w:p>
+                  <w:pPr>
+                    <w:pStyle w:val="Prrafodelista"/>
+                    <w:numPr>
+                      <w:ilvl w:val="0"/>
+                      <w:numId w:val="8"/>
+                    </w:numPr>
+                    <w:spacing w:after="0" w:line="240" w:lineRule="auto"/>
+                  </w:pPr>
+                  <w:r>
+                    <w:t>Vista Contexto</w:t>
+                  </w:r>
+                </w:p>
+                <w:p>
+                  <w:pPr>
+                    <w:pStyle w:val="Prrafodelista"/>
+                    <w:ind w:left="0"/>
+                  </w:pPr>
+                </w:p>
+              </w:tc>
+              <w:tc>
+                <w:tcPr>
+                  <w:tcW w:w="1548" w:type="dxa"/>
+                </w:tcPr>
+                <w:p>
+                  <w:pPr>
+                    <w:pStyle w:val="Prrafodelista"/>
+                    <w:ind w:left="0"/>
+                  </w:pPr>
+                </w:p>
+              </w:tc>
+            </w:tr>
+            <w:tr>
+              <w:tc>
+                <w:tcPr>
+                  <w:tcW w:w="1955" w:type="dxa"/>
+                </w:tcPr>
+                <w:p>
+                  <w:pPr>
+                    <w:pStyle w:val="Prrafodelista"/>
+                    <w:ind w:left="0"/>
+                  </w:pPr>
+                  <w:r>
+                    <w:t>Administrador del sitio</w:t>
+                  </w:r>
+                </w:p>
+              </w:tc>
+              <w:tc>
+                <w:tcPr>
+                  <w:tcW w:w="1165" w:type="dxa"/>
+                </w:tcPr>
+                <w:p>
+                  <w:pPr>
+                    <w:pStyle w:val="Prrafodelista"/>
+                    <w:ind w:left="0"/>
+                  </w:pPr>
+                  <w:r>
+                    <w:t>Es la persona encargada de administrar el sitio</w:t>
+                  </w:r>
+                </w:p>
+              </w:tc>
+              <w:tc>
+                <w:tcPr>
+                  <w:tcW w:w="1420" w:type="dxa"/>
+                </w:tcPr>
+                <w:p>
+                  <w:pPr>
+                    <w:pStyle w:val="Prrafodelista"/>
+                    <w:ind w:left="0"/>
+                  </w:pPr>
+                  <w:r>
+                    <w:t>-No puede eliminar información sin la respectiva aprobación del Gerente</w:t>
+                  </w:r>
+                </w:p>
+              </w:tc>
+              <w:tc>
+                <w:tcPr>
+                  <w:tcW w:w="1813" w:type="dxa"/>
+                </w:tcPr>
+                <w:p>
+                  <w:pPr>
+                    <w:pStyle w:val="Prrafodelista"/>
+                    <w:numPr>
+                      <w:ilvl w:val="0"/>
+                      <w:numId w:val="8"/>
+                    </w:numPr>
+                    <w:spacing w:after="0" w:line="240" w:lineRule="auto"/>
+                  </w:pPr>
+                  <w:r>
+                    <w:t>Portabilidad</w:t>
+                  </w:r>
+                </w:p>
+              </w:tc>
+              <w:tc>
+                <w:tcPr>
+                  <w:tcW w:w="2197" w:type="dxa"/>
+                </w:tcPr>
+                <w:p>
+                  <w:pPr>
+                    <w:pStyle w:val="Prrafodelista"/>
+                    <w:numPr>
+                      <w:ilvl w:val="0"/>
+                      <w:numId w:val="8"/>
+                    </w:numPr>
+                    <w:spacing w:after="0" w:line="240" w:lineRule="auto"/>
+                  </w:pPr>
+                  <w:r>
+                    <w:t>Vista Contexto</w:t>
+                  </w:r>
+                </w:p>
+                <w:p>
+                  <w:pPr>
+                    <w:pStyle w:val="Prrafodelista"/>
+                    <w:ind w:left="0"/>
+                  </w:pPr>
+                </w:p>
+              </w:tc>
+              <w:tc>
+                <w:tcPr>
+                  <w:tcW w:w="1548" w:type="dxa"/>
+                </w:tcPr>
+                <w:p>
+                  <w:pPr>
+                    <w:pStyle w:val="Prrafodelista"/>
+                    <w:ind w:left="0"/>
+                  </w:pPr>
+                </w:p>
+              </w:tc>
+            </w:tr>
+            <w:tr>
+              <w:tc>
+                <w:tcPr>
+                  <w:tcW w:w="1955" w:type="dxa"/>
+                </w:tcPr>
+                <w:p>
+                  <w:pPr>
+                    <w:pStyle w:val="Prrafodelista"/>
+                    <w:ind w:left="0"/>
+                  </w:pPr>
+                  <w:r>
+                    <w:t>Auditoria</w:t>
+                  </w:r>
+                </w:p>
+              </w:tc>
+              <w:tc>
+                <w:tcPr>
+                  <w:tcW w:w="1165" w:type="dxa"/>
+                </w:tcPr>
+                <w:p>
+                  <w:pPr>
+                    <w:pStyle w:val="Prrafodelista"/>
+                    <w:ind w:left="0"/>
+                  </w:pPr>
+                  <w:r>
+                    <w:t>Es la persona encargada de auditar los procesos</w:t>
+                  </w:r>
+                </w:p>
+              </w:tc>
+              <w:tc>
+                <w:tcPr>
+                  <w:tcW w:w="1420" w:type="dxa"/>
+                </w:tcPr>
+                <w:p>
+                  <w:pPr>
+                    <w:pStyle w:val="Prrafodelista"/>
+                    <w:ind w:left="0"/>
+                  </w:pPr>
+                  <w:r>
+                    <w:t>-No puede eliminar información sin la respectiva aprobación del Gerente</w:t>
+                  </w:r>
+                </w:p>
+              </w:tc>
+              <w:tc>
+                <w:tcPr>
+                  <w:tcW w:w="1813" w:type="dxa"/>
+                </w:tcPr>
+                <w:p>
+                  <w:pPr>
+                    <w:pStyle w:val="Prrafodelista"/>
+                    <w:numPr>
+                      <w:ilvl w:val="0"/>
+                      <w:numId w:val="11"/>
+                    </w:numPr>
+                    <w:spacing w:after="0" w:line="240" w:lineRule="auto"/>
+                  </w:pPr>
+                  <w:r>
+                    <w:t>Seguridad</w:t>
+                  </w:r>
+                </w:p>
+                <w:p>
+                  <w:pPr>
+                    <w:pStyle w:val="Prrafodelista"/>
+                    <w:numPr>
+                      <w:ilvl w:val="0"/>
+                      <w:numId w:val="11"/>
+                    </w:numPr>
+                    <w:spacing w:after="0" w:line="240" w:lineRule="auto"/>
+                  </w:pPr>
+                  <w:r>
+                    <w:t>Usabilidad</w:t>
+                  </w:r>
+                </w:p>
+              </w:tc>
+              <w:tc>
+                <w:tcPr>
+                  <w:tcW w:w="2197" w:type="dxa"/>
+                </w:tcPr>
+                <w:p>
+                  <w:pPr>
+                    <w:pStyle w:val="Prrafodelista"/>
+                    <w:numPr>
+                      <w:ilvl w:val="0"/>
+                      <w:numId w:val="9"/>
+                    </w:numPr>
+                    <w:spacing w:after="0" w:line="240" w:lineRule="auto"/>
+                  </w:pPr>
+                  <w:r>
+                    <w:t>Vista Contexto</w:t>
+                  </w:r>
+                </w:p>
+                <w:p>
+                  <w:pPr>
+                    <w:pStyle w:val="Prrafodelista"/>
+                    <w:ind w:left="0"/>
+                  </w:pPr>
+                </w:p>
+              </w:tc>
+              <w:tc>
+                <w:tcPr>
+                  <w:tcW w:w="1548" w:type="dxa"/>
+                </w:tcPr>
+                <w:p>
+                  <w:pPr>
+                    <w:pStyle w:val="Prrafodelista"/>
+                    <w:ind w:left="0"/>
+                  </w:pPr>
+                </w:p>
+              </w:tc>
+            </w:tr>
+            <w:tr>
+              <w:tc>
+                <w:tcPr>
+                  <w:tcW w:w="1955" w:type="dxa"/>
+                </w:tcPr>
+                <w:p>
+                  <w:pPr>
+                    <w:pStyle w:val="Prrafodelista"/>
+                    <w:ind w:left="0"/>
+                  </w:pPr>
+                  <w:r>
+                    <w:t>Cliente</w:t>
+                  </w:r>
+                </w:p>
+              </w:tc>
+              <w:tc>
+                <w:tcPr>
+                  <w:tcW w:w="1165" w:type="dxa"/>
+                </w:tcPr>
+                <w:p>
+                  <w:pPr>
+                    <w:pStyle w:val="Prrafodelista"/>
+                    <w:ind w:left="0"/>
+                  </w:pPr>
+                  <w:r>
+                    <w:t>Es la persona interesada en los servicios de la empresa</w:t>
+                  </w:r>
+                </w:p>
+              </w:tc>
+              <w:tc>
+                <w:tcPr>
+                  <w:tcW w:w="1420" w:type="dxa"/>
+                </w:tcPr>
+                <w:p>
+                  <w:pPr>
+                    <w:pStyle w:val="Prrafodelista"/>
+                    <w:ind w:left="0"/>
+                  </w:pPr>
+                  <w:r>
+                    <w:t>-No puede eliminar información sin la respectiva aprobación del Gerente</w:t>
+                  </w:r>
+                </w:p>
+              </w:tc>
+              <w:tc>
+                <w:tcPr>
+                  <w:tcW w:w="1813" w:type="dxa"/>
+                </w:tcPr>
+                <w:p>
+                  <w:pPr>
+                    <w:pStyle w:val="Prrafodelista"/>
+                    <w:numPr>
+                      <w:ilvl w:val="0"/>
+                      <w:numId w:val="9"/>
+                    </w:numPr>
+                    <w:spacing w:after="0" w:line="240" w:lineRule="auto"/>
+                  </w:pPr>
+                  <w:r>
+                    <w:t>Usabilidad</w:t>
+                  </w:r>
+                </w:p>
+              </w:tc>
+              <w:tc>
+                <w:tcPr>
+                  <w:tcW w:w="2197" w:type="dxa"/>
+                </w:tcPr>
+                <w:p>
+                  <w:pPr>
+                    <w:pStyle w:val="Prrafodelista"/>
+                    <w:numPr>
+                      <w:ilvl w:val="0"/>
+                      <w:numId w:val="8"/>
+                    </w:numPr>
+                    <w:spacing w:after="0" w:line="240" w:lineRule="auto"/>
+                  </w:pPr>
+                  <w:r>
+                    <w:t>Vista Contexto</w:t>
+                  </w:r>
+                </w:p>
+                <w:p>
+                  <w:pPr>
+                    <w:pStyle w:val="Prrafodelista"/>
+                    <w:ind w:left="0"/>
+                  </w:pPr>
+                </w:p>
+              </w:tc>
+              <w:tc>
+                <w:tcPr>
+                  <w:tcW w:w="1548" w:type="dxa"/>
+                </w:tcPr>
+                <w:p>
+                  <w:pPr>
+                    <w:pStyle w:val="Prrafodelista"/>
+                    <w:ind w:left="0"/>
+                  </w:pPr>
+                </w:p>
+              </w:tc>
+            </w:tr>
+            <w:tr>
+              <w:tc>
+                <w:tcPr>
+                  <w:tcW w:w="1955" w:type="dxa"/>
+                </w:tcPr>
+                <w:p>
+                  <w:pPr>
+                    <w:pStyle w:val="Prrafodelista"/>
+                    <w:ind w:left="0"/>
+                  </w:pPr>
+                  <w:r>
+                    <w:t>Equipo de diseño</w:t>
+                  </w:r>
+                </w:p>
+              </w:tc>
+              <w:tc>
+                <w:tcPr>
+                  <w:tcW w:w="1165" w:type="dxa"/>
+                </w:tcPr>
+                <w:p>
+                  <w:pPr>
+                    <w:pStyle w:val="Prrafodelista"/>
+                    <w:ind w:left="0"/>
+                  </w:pPr>
+                  <w:r>
+                    <w:t xml:space="preserve">Son </w:t>
+                  </w:r>
+                  <w:proofErr w:type="gramStart"/>
+                  <w:r>
+                    <w:t>las persona</w:t>
+                  </w:r>
+                  <w:proofErr w:type="gramEnd"/>
+                  <w:r>
+                    <w:t xml:space="preserve"> </w:t>
+                  </w:r>
+                  <w:proofErr w:type="spellStart"/>
+                  <w:r>
+                    <w:t>sencargadas</w:t>
+                  </w:r>
+                  <w:proofErr w:type="spellEnd"/>
+                  <w:r>
+                    <w:t xml:space="preserve"> de llevar el proceso de </w:t>
+                  </w:r>
+                  <w:r>
+                    <w:lastRenderedPageBreak/>
+                    <w:t>diseño</w:t>
+                  </w:r>
+                </w:p>
+              </w:tc>
+              <w:tc>
+                <w:tcPr>
+                  <w:tcW w:w="1420" w:type="dxa"/>
+                </w:tcPr>
+                <w:p>
+                  <w:pPr>
+                    <w:pStyle w:val="Prrafodelista"/>
+                    <w:ind w:left="0"/>
+                  </w:pPr>
+                  <w:r>
+                    <w:lastRenderedPageBreak/>
+                    <w:t xml:space="preserve">-No puede eliminar información sin la respectiva </w:t>
+                  </w:r>
+                </w:p>
+                <w:p>
+                  <w:pPr>
+                    <w:pStyle w:val="Prrafodelista"/>
+                    <w:ind w:left="0"/>
+                  </w:pPr>
+                  <w:r>
+                    <w:t>aprobació</w:t>
+                  </w:r>
+                  <w:r>
+                    <w:lastRenderedPageBreak/>
+                    <w:t>n del Gerente</w:t>
+                  </w:r>
+                </w:p>
+                <w:p>
+                  <w:pPr>
+                    <w:pStyle w:val="Prrafodelista"/>
+                    <w:ind w:left="0"/>
+                  </w:pPr>
+                  <w:r>
+                    <w:t>-Tener acceso de solo lectura a una vista con una tabla principal</w:t>
+                  </w:r>
+                </w:p>
+              </w:tc>
+              <w:tc>
+                <w:tcPr>
+                  <w:tcW w:w="1813" w:type="dxa"/>
+                </w:tcPr>
+                <w:p>
+                  <w:pPr>
+                    <w:pStyle w:val="Prrafodelista"/>
+                    <w:numPr>
+                      <w:ilvl w:val="0"/>
+                      <w:numId w:val="8"/>
+                    </w:numPr>
+                    <w:spacing w:after="0" w:line="240" w:lineRule="auto"/>
+                  </w:pPr>
+                  <w:r>
+                    <w:lastRenderedPageBreak/>
+                    <w:t>Usabilidad</w:t>
+                  </w:r>
+                </w:p>
+              </w:tc>
+              <w:tc>
+                <w:tcPr>
+                  <w:tcW w:w="2197" w:type="dxa"/>
+                </w:tcPr>
+                <w:p>
+                  <w:pPr>
+                    <w:pStyle w:val="Prrafodelista"/>
+                    <w:numPr>
+                      <w:ilvl w:val="0"/>
+                      <w:numId w:val="8"/>
+                    </w:numPr>
+                    <w:spacing w:after="0" w:line="240" w:lineRule="auto"/>
+                  </w:pPr>
+                  <w:r>
+                    <w:t>Vista Contexto</w:t>
+                  </w:r>
+                </w:p>
+                <w:p>
+                  <w:pPr>
+                    <w:pStyle w:val="Prrafodelista"/>
+                    <w:ind w:left="0"/>
+                  </w:pPr>
+                </w:p>
+              </w:tc>
+              <w:tc>
+                <w:tcPr>
+                  <w:tcW w:w="1548" w:type="dxa"/>
+                </w:tcPr>
+                <w:p>
+                  <w:pPr>
+                    <w:pStyle w:val="Prrafodelista"/>
+                    <w:ind w:left="0"/>
+                  </w:pPr>
+                </w:p>
+              </w:tc>
+            </w:tr>
+            <w:tr>
+              <w:tc>
+                <w:tcPr>
+                  <w:tcW w:w="1955" w:type="dxa"/>
+                </w:tcPr>
+                <w:p>
+                  <w:pPr>
+                    <w:pStyle w:val="Prrafodelista"/>
+                    <w:ind w:left="0"/>
+                  </w:pPr>
+                  <w:r>
+                    <w:t>Equipo de desarrollo</w:t>
+                  </w:r>
+                </w:p>
+              </w:tc>
+              <w:tc>
+                <w:tcPr>
+                  <w:tcW w:w="1165" w:type="dxa"/>
+                </w:tcPr>
+                <w:p>
+                  <w:pPr>
+                    <w:pStyle w:val="Prrafodelista"/>
+                    <w:ind w:left="0"/>
+                  </w:pPr>
+                  <w:r>
+                    <w:t xml:space="preserve">Son </w:t>
+                  </w:r>
+                  <w:proofErr w:type="gramStart"/>
+                  <w:r>
+                    <w:t>las persona</w:t>
+                  </w:r>
+                  <w:proofErr w:type="gramEnd"/>
+                  <w:r>
+                    <w:t xml:space="preserve"> </w:t>
+                  </w:r>
+                  <w:proofErr w:type="spellStart"/>
+                  <w:r>
+                    <w:t>sencargadas</w:t>
+                  </w:r>
+                  <w:proofErr w:type="spellEnd"/>
+                  <w:r>
+                    <w:t xml:space="preserve"> de llevar el proceso de desarrollo</w:t>
+                  </w:r>
+                </w:p>
+              </w:tc>
+              <w:tc>
+                <w:tcPr>
+                  <w:tcW w:w="1420" w:type="dxa"/>
+                </w:tcPr>
+                <w:p>
+                  <w:pPr>
+                    <w:pStyle w:val="Prrafodelista"/>
+                    <w:ind w:left="0"/>
+                  </w:pPr>
+                  <w:r>
+                    <w:t xml:space="preserve">-No puede eliminar información sin la respectiva </w:t>
+                  </w:r>
+                </w:p>
+                <w:p>
+                  <w:pPr>
+                    <w:pStyle w:val="Prrafodelista"/>
+                    <w:ind w:left="0"/>
+                  </w:pPr>
+                  <w:r>
+                    <w:t>aprobación del Gerente</w:t>
+                  </w:r>
+                </w:p>
+                <w:p>
+                  <w:pPr>
+                    <w:pStyle w:val="Prrafodelista"/>
+                    <w:ind w:left="0"/>
+                  </w:pPr>
+                  <w:r>
+                    <w:t>-Tener acceso de solo lectura a una vista con una tabla principal</w:t>
+                  </w:r>
+                </w:p>
+              </w:tc>
+              <w:tc>
+                <w:tcPr>
+                  <w:tcW w:w="1813" w:type="dxa"/>
+                </w:tcPr>
+                <w:p>
+                  <w:pPr>
+                    <w:pStyle w:val="Prrafodelista"/>
+                    <w:numPr>
+                      <w:ilvl w:val="0"/>
+                      <w:numId w:val="8"/>
+                    </w:numPr>
+                    <w:spacing w:after="0" w:line="240" w:lineRule="auto"/>
+                  </w:pPr>
+                  <w:r>
+                    <w:t>Fiabilidad</w:t>
+                  </w:r>
+                </w:p>
+              </w:tc>
+              <w:tc>
+                <w:tcPr>
+                  <w:tcW w:w="2197" w:type="dxa"/>
+                </w:tcPr>
+                <w:p>
+                  <w:pPr>
+                    <w:pStyle w:val="Prrafodelista"/>
+                    <w:numPr>
+                      <w:ilvl w:val="0"/>
+                      <w:numId w:val="8"/>
+                    </w:numPr>
+                    <w:spacing w:after="0" w:line="240" w:lineRule="auto"/>
+                  </w:pPr>
+                  <w:r>
+                    <w:t>Vista Contexto</w:t>
+                  </w:r>
+                </w:p>
+                <w:p>
+                  <w:pPr>
+                    <w:pStyle w:val="Prrafodelista"/>
+                    <w:numPr>
+                      <w:ilvl w:val="0"/>
+                      <w:numId w:val="8"/>
+                    </w:numPr>
+                    <w:spacing w:after="0" w:line="240" w:lineRule="auto"/>
+                  </w:pPr>
+                  <w:r>
+                    <w:t>Vista Componentes</w:t>
+                  </w:r>
+                </w:p>
+                <w:p>
+                  <w:pPr>
+                    <w:pStyle w:val="Prrafodelista"/>
+                    <w:numPr>
+                      <w:ilvl w:val="0"/>
+                      <w:numId w:val="8"/>
+                    </w:numPr>
+                    <w:spacing w:after="0" w:line="240" w:lineRule="auto"/>
+                  </w:pPr>
+                  <w:r>
+                    <w:t>Vista</w:t>
+                  </w:r>
+                </w:p>
+                <w:p>
+                  <w:pPr>
+                    <w:pStyle w:val="Prrafodelista"/>
+                  </w:pPr>
+                  <w:r>
+                    <w:t>Contenedores</w:t>
+                  </w:r>
+                </w:p>
+                <w:p>
+                  <w:pPr>
+                    <w:pStyle w:val="Prrafodelista"/>
+                    <w:ind w:left="0"/>
+                  </w:pPr>
+                </w:p>
+              </w:tc>
+              <w:tc>
+                <w:tcPr>
+                  <w:tcW w:w="1548" w:type="dxa"/>
+                </w:tcPr>
+                <w:p>
+                  <w:pPr>
+                    <w:pStyle w:val="Prrafodelista"/>
+                    <w:ind w:left="0"/>
+                  </w:pPr>
+                </w:p>
+              </w:tc>
+            </w:tr>
+            <w:tr>
+              <w:tc>
+                <w:tcPr>
+                  <w:tcW w:w="1955" w:type="dxa"/>
+                </w:tcPr>
+                <w:p>
+                  <w:pPr>
+                    <w:pStyle w:val="Prrafodelista"/>
+                    <w:ind w:left="0"/>
+                  </w:pPr>
+                  <w:r>
+                    <w:t>Equipo de soporte</w:t>
+                  </w:r>
+                </w:p>
+              </w:tc>
+              <w:tc>
+                <w:tcPr>
+                  <w:tcW w:w="1165" w:type="dxa"/>
+                </w:tcPr>
+                <w:p>
+                  <w:pPr>
+                    <w:pStyle w:val="Prrafodelista"/>
+                    <w:ind w:left="0"/>
+                  </w:pPr>
+                  <w:r>
+                    <w:t xml:space="preserve">Son </w:t>
+                  </w:r>
+                  <w:proofErr w:type="gramStart"/>
+                  <w:r>
+                    <w:t>las persona</w:t>
+                  </w:r>
+                  <w:proofErr w:type="gramEnd"/>
+                  <w:r>
+                    <w:t xml:space="preserve"> </w:t>
+                  </w:r>
+                  <w:proofErr w:type="spellStart"/>
+                  <w:r>
+                    <w:t>sencargadas</w:t>
+                  </w:r>
+                  <w:proofErr w:type="spellEnd"/>
+                  <w:r>
+                    <w:t xml:space="preserve"> de llevar el proceso de soporte</w:t>
+                  </w:r>
+                </w:p>
+              </w:tc>
+              <w:tc>
+                <w:tcPr>
+                  <w:tcW w:w="1420" w:type="dxa"/>
+                </w:tcPr>
+                <w:p>
+                  <w:pPr>
+                    <w:pStyle w:val="Prrafodelista"/>
+                    <w:ind w:left="0"/>
+                  </w:pPr>
+                  <w:r>
+                    <w:t xml:space="preserve">-No puede eliminar información sin la respectiva </w:t>
+                  </w:r>
+                </w:p>
+                <w:p>
+                  <w:pPr>
+                    <w:pStyle w:val="Prrafodelista"/>
+                    <w:ind w:left="0"/>
+                  </w:pPr>
+                  <w:r>
+                    <w:t>aprobación del Gerente</w:t>
+                  </w:r>
+                </w:p>
+                <w:p>
+                  <w:pPr>
+                    <w:pStyle w:val="Prrafodelista"/>
+                    <w:ind w:left="0"/>
+                  </w:pPr>
+                  <w:r>
+                    <w:t>-Tener acceso de solo lectura a una vista con una tabla principal</w:t>
+                  </w:r>
+                </w:p>
+              </w:tc>
+              <w:tc>
+                <w:tcPr>
+                  <w:tcW w:w="1813" w:type="dxa"/>
+                </w:tcPr>
+                <w:p>
+                  <w:pPr>
+                    <w:pStyle w:val="Prrafodelista"/>
+                    <w:numPr>
+                      <w:ilvl w:val="0"/>
+                      <w:numId w:val="12"/>
+                    </w:numPr>
+                    <w:spacing w:after="0" w:line="240" w:lineRule="auto"/>
+                  </w:pPr>
+                  <w:r>
+                    <w:t>Mantenibilidad</w:t>
+                  </w:r>
+                </w:p>
+                <w:p>
+                  <w:pPr>
+                    <w:pStyle w:val="Prrafodelista"/>
+                    <w:numPr>
+                      <w:ilvl w:val="0"/>
+                      <w:numId w:val="12"/>
+                    </w:numPr>
+                    <w:spacing w:after="0" w:line="240" w:lineRule="auto"/>
+                  </w:pPr>
+                  <w:r>
+                    <w:t>Portabilidad</w:t>
+                  </w:r>
+                </w:p>
+                <w:p>
+                  <w:pPr>
+                    <w:pStyle w:val="Prrafodelista"/>
+                    <w:numPr>
+                      <w:ilvl w:val="0"/>
+                      <w:numId w:val="12"/>
+                    </w:numPr>
+                    <w:spacing w:after="0" w:line="240" w:lineRule="auto"/>
+                  </w:pPr>
+                  <w:r>
+                    <w:t>Escalabilidad</w:t>
+                  </w:r>
+                </w:p>
+              </w:tc>
+              <w:tc>
+                <w:tcPr>
+                  <w:tcW w:w="2197" w:type="dxa"/>
+                </w:tcPr>
+                <w:p>
+                  <w:pPr>
+                    <w:pStyle w:val="Prrafodelista"/>
+                    <w:numPr>
+                      <w:ilvl w:val="0"/>
+                      <w:numId w:val="8"/>
+                    </w:numPr>
+                    <w:spacing w:after="0" w:line="240" w:lineRule="auto"/>
+                  </w:pPr>
+                  <w:r>
+                    <w:t>Vista Contexto</w:t>
+                  </w:r>
+                </w:p>
+                <w:p>
+                  <w:pPr>
+                    <w:pStyle w:val="Prrafodelista"/>
+                    <w:ind w:left="0"/>
+                  </w:pPr>
+                </w:p>
+              </w:tc>
+              <w:tc>
+                <w:tcPr>
+                  <w:tcW w:w="1548" w:type="dxa"/>
+                </w:tcPr>
+                <w:p>
+                  <w:pPr>
+                    <w:pStyle w:val="Prrafodelista"/>
+                    <w:ind w:left="0"/>
+                  </w:pPr>
+                </w:p>
+              </w:tc>
+            </w:tr>
+          </w:tbl>
           <w:p>
             <w:pPr>
               <w:pStyle w:val="Compact"/>
             </w:pPr>
-            <w:r>
-              <w:t>Role/</w:t>
-            </w:r>
-            <w:proofErr w:type="spellStart"/>
-            <w:r>
-              <w:t>Name</w:t>
-            </w:r>
-            <w:proofErr w:type="spellEnd"/>
           </w:p>
         </w:tc>
         <w:tc>
@@ -1079,11 +2495,6 @@
             <w:pPr>
               <w:pStyle w:val="Compact"/>
             </w:pPr>
-            <w:proofErr w:type="spellStart"/>
-            <w:r>
-              <w:t>Contact</w:t>
-            </w:r>
-            <w:proofErr w:type="spellEnd"/>
           </w:p>
         </w:tc>
         <w:tc>
@@ -1098,11 +2509,6 @@
             <w:pPr>
               <w:pStyle w:val="Compact"/>
             </w:pPr>
-            <w:proofErr w:type="spellStart"/>
-            <w:r>
-              <w:t>Expectations</w:t>
-            </w:r>
-            <w:proofErr w:type="spellEnd"/>
           </w:p>
         </w:tc>
       </w:tr>
@@ -1111,34 +2517,19 @@
           <w:tcPr>
             <w:tcW w:w="0" w:type="auto"/>
           </w:tcPr>
-          <w:p>
-            <w:r>
-              <w:t>Auditoría</w:t>
-            </w:r>
-          </w:p>
+          <w:p/>
         </w:tc>
         <w:tc>
           <w:tcPr>
             <w:tcW w:w="0" w:type="auto"/>
           </w:tcPr>
-          <w:p>
-            <w:r>
-              <w:t>Realizar un control de todos los componentes del Software</w:t>
-            </w:r>
-          </w:p>
+          <w:p/>
         </w:tc>
         <w:tc>
           <w:tcPr>
             <w:tcW w:w="0" w:type="auto"/>
           </w:tcPr>
-          <w:p>
-            <w:r>
-              <w:rPr>
-                <w:i/>
-              </w:rPr>
-              <w:t>&lt;Expectation-1&gt;</w:t>
-            </w:r>
-          </w:p>
+          <w:p/>
         </w:tc>
       </w:tr>
       <w:tr>
@@ -1146,111 +2537,18 @@
           <w:tcPr>
             <w:tcW w:w="0" w:type="auto"/>
           </w:tcPr>
-          <w:p>
-            <w:r>
-              <w:t>Equipo de Soporte</w:t>
-            </w:r>
-          </w:p>
-          <w:p/>
-          <w:p>
-            <w:r>
-              <w:t>Equipo de Diseño</w:t>
-            </w:r>
-          </w:p>
-          <w:p>
-            <w:r>
-              <w:t>Equipo de Desarrollo</w:t>
-            </w:r>
-          </w:p>
-          <w:p>
-            <w:r>
-              <w:t>Gerente</w:t>
-            </w:r>
-          </w:p>
-          <w:p>
-            <w:r>
-              <w:t>Administrador del Sitio</w:t>
-            </w:r>
-          </w:p>
-          <w:p>
-            <w:r>
-              <w:t>Jefes de cada equipo</w:t>
-            </w:r>
-          </w:p>
           <w:p/>
         </w:tc>
         <w:tc>
           <w:tcPr>
             <w:tcW w:w="0" w:type="auto"/>
           </w:tcPr>
-          <w:p>
-            <w:r>
-              <w:t>Proporciona asistencia a los usuarios cuando se tiene un problema.</w:t>
-            </w:r>
-          </w:p>
-          <w:p>
-            <w:r>
-              <w:t xml:space="preserve">Diseña interfaces </w:t>
-            </w:r>
-            <w:proofErr w:type="spellStart"/>
-            <w:r>
-              <w:t>mas</w:t>
-            </w:r>
-            <w:proofErr w:type="spellEnd"/>
-            <w:r>
-              <w:t xml:space="preserve"> intuitivas y amigables para el usuario</w:t>
-            </w:r>
-          </w:p>
-          <w:p>
-            <w:r>
-              <w:t xml:space="preserve">Elabora e Implementa sistemas </w:t>
-            </w:r>
-            <w:r>
-              <w:t>informáticos</w:t>
-            </w:r>
-          </w:p>
-          <w:p>
-            <w:r>
-              <w:t>Tiene la responsabilidad de administrar los elementos de ingresos y costos</w:t>
-            </w:r>
-          </w:p>
-          <w:p>
-            <w:r>
-              <w:t>Asegurar de que la información del sitio web es correcta.</w:t>
-            </w:r>
-          </w:p>
-          <w:p>
-            <w:proofErr w:type="spellStart"/>
-            <w:proofErr w:type="gramStart"/>
-            <w:r>
-              <w:t>Planificar,ejecutar</w:t>
-            </w:r>
-            <w:proofErr w:type="spellEnd"/>
-            <w:proofErr w:type="gramEnd"/>
-            <w:r>
-              <w:t xml:space="preserve">  y controlar un proyecto</w:t>
-            </w:r>
-          </w:p>
-          <w:p/>
           <w:p/>
         </w:tc>
         <w:tc>
           <w:tcPr>
             <w:tcW w:w="0" w:type="auto"/>
           </w:tcPr>
-          <w:p>
-            <w:pPr>
-              <w:rPr>
-                <w:i/>
-              </w:rPr>
-            </w:pPr>
-            <w:r>
-              <w:rPr>
-                <w:i/>
-              </w:rPr>
-              <w:t>R</w:t>
-            </w:r>
-          </w:p>
           <w:p/>
         </w:tc>
       </w:tr>
@@ -1262,7 +2560,6 @@
       <w:bookmarkStart w:id="4" w:name="section-architecture-constraints"/>
       <w:proofErr w:type="spellStart"/>
       <w:r>
-        <w:lastRenderedPageBreak/>
         <w:t>Architecture</w:t>
       </w:r>
       <w:proofErr w:type="spellEnd"/>
@@ -1535,6 +2832,7 @@
           <w:b/>
           <w:bCs/>
         </w:rPr>
+        <w:lastRenderedPageBreak/>
         <w:t>Auditoria</w:t>
       </w:r>
       <w:r>
@@ -1562,7 +2860,6 @@
           <w:b/>
           <w:bCs/>
         </w:rPr>
-        <w:lastRenderedPageBreak/>
         <w:t>jefe de área:</w:t>
       </w:r>
       <w:r>
@@ -2549,7 +3846,29 @@
           <w:szCs w:val="22"/>
           <w:shd w:val="clear" w:color="auto" w:fill="FFFFFF"/>
         </w:rPr>
-        <w:t xml:space="preserve"> Este contenedor dedicado al funcionamiento de las Apis en su interior se dividen en 5 componentes, donde cada uno tiene una función y una responsabilidad especifica [ApiProyecto, </w:t>
+        <w:t> Este contenedor dedicado al funcionamiento de las Apis en su interior se dividen en 5 componentes, donde cada uno tiene una función y una responsabilidad especifica [</w:t>
+      </w:r>
+      <w:proofErr w:type="spellStart"/>
+      <w:r>
+        <w:rPr>
+          <w:rFonts w:ascii="Calibri" w:hAnsi="Calibri"/>
+          <w:color w:val="201F1E"/>
+          <w:sz w:val="22"/>
+          <w:szCs w:val="22"/>
+          <w:shd w:val="clear" w:color="auto" w:fill="FFFFFF"/>
+        </w:rPr>
+        <w:t>ApiProyecto</w:t>
+      </w:r>
+      <w:proofErr w:type="spellEnd"/>
+      <w:r>
+        <w:rPr>
+          <w:rFonts w:ascii="Calibri" w:hAnsi="Calibri"/>
+          <w:color w:val="201F1E"/>
+          <w:sz w:val="22"/>
+          <w:szCs w:val="22"/>
+          <w:shd w:val="clear" w:color="auto" w:fill="FFFFFF"/>
+        </w:rPr>
+        <w:t xml:space="preserve">, </w:t>
       </w:r>
       <w:proofErr w:type="spellStart"/>
       <w:r>
@@ -3857,22 +5176,33 @@
         <w:pStyle w:val="Ttulo3"/>
         <w:rPr>
           <w:i/>
-          <w:lang w:val="en-US"/>
-        </w:rPr>
-      </w:pPr>
-      <w:r>
-        <w:rPr>
-          <w:lang w:val="en-US"/>
-        </w:rPr>
+        </w:rPr>
+      </w:pPr>
+      <w:r>
         <w:t xml:space="preserve">White Box </w:t>
       </w:r>
+      <w:proofErr w:type="spellStart"/>
       <w:r>
         <w:rPr>
           <w:i/>
-          <w:lang w:val="en-US"/>
-        </w:rPr>
-        <w:t>Neuron Software: ApiProyecto</w:t>
-      </w:r>
+        </w:rPr>
+        <w:t>Neuron</w:t>
+      </w:r>
+      <w:proofErr w:type="spellEnd"/>
+      <w:r>
+        <w:rPr>
+          <w:i/>
+        </w:rPr>
+        <w:t xml:space="preserve"> Software: </w:t>
+      </w:r>
+      <w:proofErr w:type="spellStart"/>
+      <w:r>
+        <w:rPr>
+          <w:i/>
+        </w:rPr>
+        <w:t>ApiProyecto</w:t>
+      </w:r>
+      <w:proofErr w:type="spellEnd"/>
     </w:p>
     <w:p>
       <w:pPr>
@@ -4107,7 +5437,6 @@
                 <w:rFonts w:asciiTheme="majorHAnsi" w:hAnsiTheme="majorHAnsi" w:cstheme="majorHAnsi"/>
                 <w:sz w:val="22"/>
                 <w:szCs w:val="22"/>
-                <w:lang w:val="en-US"/>
               </w:rPr>
             </w:pPr>
             <w:r>
@@ -4115,25 +5444,58 @@
                 <w:rFonts w:asciiTheme="majorHAnsi" w:hAnsiTheme="majorHAnsi" w:cstheme="majorHAnsi"/>
                 <w:sz w:val="22"/>
                 <w:szCs w:val="22"/>
-                <w:lang w:val="en-US"/>
               </w:rPr>
-              <w:t>Este componente interno sera el encargado de</w:t>
+              <w:t xml:space="preserve">Este componente interno </w:t>
+            </w:r>
+            <w:proofErr w:type="spellStart"/>
+            <w:r>
+              <w:rPr>
+                <w:rFonts w:asciiTheme="majorHAnsi" w:hAnsiTheme="majorHAnsi" w:cstheme="majorHAnsi"/>
+                <w:sz w:val="22"/>
+                <w:szCs w:val="22"/>
+              </w:rPr>
+              <w:t>sera</w:t>
+            </w:r>
+            <w:proofErr w:type="spellEnd"/>
+            <w:r>
+              <w:rPr>
+                <w:rFonts w:asciiTheme="majorHAnsi" w:hAnsiTheme="majorHAnsi" w:cstheme="majorHAnsi"/>
+                <w:sz w:val="22"/>
+                <w:szCs w:val="22"/>
+              </w:rPr>
+              <w:t xml:space="preserve"> el encargado de</w:t>
             </w:r>
             <w:r>
               <w:rPr>
                 <w:rFonts w:asciiTheme="majorHAnsi" w:hAnsiTheme="majorHAnsi" w:cstheme="majorHAnsi"/>
                 <w:sz w:val="22"/>
                 <w:szCs w:val="22"/>
-                <w:lang w:val="en-US"/>
               </w:rPr>
-              <w:t xml:space="preserve"> centralizar todas las funciones y reglas de negocio que se utilicen en el Api, adicionalmente tendra segregación por opción</w:t>
+              <w:t xml:space="preserve"> centralizar todas las funciones y reglas de negocio que se utilicen en el Api, adicionalmente </w:t>
+            </w:r>
+            <w:proofErr w:type="spellStart"/>
+            <w:r>
+              <w:rPr>
+                <w:rFonts w:asciiTheme="majorHAnsi" w:hAnsiTheme="majorHAnsi" w:cstheme="majorHAnsi"/>
+                <w:sz w:val="22"/>
+                <w:szCs w:val="22"/>
+              </w:rPr>
+              <w:t>tendra</w:t>
+            </w:r>
+            <w:proofErr w:type="spellEnd"/>
+            <w:r>
+              <w:rPr>
+                <w:rFonts w:asciiTheme="majorHAnsi" w:hAnsiTheme="majorHAnsi" w:cstheme="majorHAnsi"/>
+                <w:sz w:val="22"/>
+                <w:szCs w:val="22"/>
+              </w:rPr>
+              <w:t xml:space="preserve"> segregación por opción</w:t>
             </w:r>
             <w:r>
               <w:rPr>
                 <w:rFonts w:asciiTheme="majorHAnsi" w:hAnsiTheme="majorHAnsi" w:cstheme="majorHAnsi"/>
                 <w:sz w:val="22"/>
                 <w:szCs w:val="22"/>
-                <w:lang w:val="en-US"/>
               </w:rPr>
               <w:t>.</w:t>
             </w:r>
@@ -4179,7 +5541,6 @@
                 <w:rFonts w:asciiTheme="majorHAnsi" w:hAnsiTheme="majorHAnsi" w:cstheme="majorHAnsi"/>
                 <w:sz w:val="22"/>
                 <w:szCs w:val="22"/>
-                <w:lang w:val="en-US"/>
               </w:rPr>
             </w:pPr>
             <w:r>
@@ -4187,9 +5548,26 @@
                 <w:rFonts w:asciiTheme="majorHAnsi" w:hAnsiTheme="majorHAnsi" w:cstheme="majorHAnsi"/>
                 <w:sz w:val="22"/>
                 <w:szCs w:val="22"/>
-                <w:lang w:val="en-US"/>
               </w:rPr>
-              <w:t xml:space="preserve">Componente interno encargado de exponer las firma o contratos de los metodos y funciones realizados en la capa servicios a las otras capas  </w:t>
+              <w:t xml:space="preserve">Componente interno encargado de exponer las firma o contratos de los </w:t>
+            </w:r>
+            <w:proofErr w:type="spellStart"/>
+            <w:r>
+              <w:rPr>
+                <w:rFonts w:asciiTheme="majorHAnsi" w:hAnsiTheme="majorHAnsi" w:cstheme="majorHAnsi"/>
+                <w:sz w:val="22"/>
+                <w:szCs w:val="22"/>
+              </w:rPr>
+              <w:t>metodos</w:t>
+            </w:r>
+            <w:proofErr w:type="spellEnd"/>
+            <w:r>
+              <w:rPr>
+                <w:rFonts w:asciiTheme="majorHAnsi" w:hAnsiTheme="majorHAnsi" w:cstheme="majorHAnsi"/>
+                <w:sz w:val="22"/>
+                <w:szCs w:val="22"/>
+              </w:rPr>
+              <w:t xml:space="preserve"> y funciones realizados en la capa servicios a las otras capas  </w:t>
             </w:r>
           </w:p>
         </w:tc>
@@ -4229,16 +5607,12 @@
             <w:pPr>
               <w:pStyle w:val="Textoindependiente"/>
               <w:cnfStyle w:val="000000100000" w:firstRow="0" w:lastRow="0" w:firstColumn="0" w:lastColumn="0" w:oddVBand="0" w:evenVBand="0" w:oddHBand="1" w:evenHBand="0" w:firstRowFirstColumn="0" w:firstRowLastColumn="0" w:lastRowFirstColumn="0" w:lastRowLastColumn="0"/>
-              <w:rPr>
-                <w:lang w:val="en-US"/>
-              </w:rPr>
             </w:pPr>
             <w:r>
               <w:rPr>
                 <w:rFonts w:asciiTheme="majorHAnsi" w:hAnsiTheme="majorHAnsi" w:cstheme="majorHAnsi"/>
                 <w:sz w:val="22"/>
                 <w:szCs w:val="22"/>
-                <w:lang w:val="en-US"/>
               </w:rPr>
               <w:t xml:space="preserve">Capa encargada de la manipulación y persistencia de datos </w:t>
             </w:r>
@@ -4282,7 +5656,6 @@
                 <w:rFonts w:asciiTheme="majorHAnsi" w:hAnsiTheme="majorHAnsi" w:cstheme="majorHAnsi"/>
                 <w:sz w:val="22"/>
                 <w:szCs w:val="22"/>
-                <w:lang w:val="en-US"/>
               </w:rPr>
             </w:pPr>
             <w:r>
@@ -4290,21 +5663,27 @@
                 <w:rFonts w:asciiTheme="majorHAnsi" w:hAnsiTheme="majorHAnsi" w:cstheme="majorHAnsi"/>
                 <w:sz w:val="22"/>
                 <w:szCs w:val="22"/>
-                <w:lang w:val="en-US"/>
               </w:rPr>
-              <w:t xml:space="preserve">Componente interno encargado de exponer las firma o contratos de los metodos y funciones realizados </w:t>
+              <w:t xml:space="preserve">Componente interno encargado de exponer las firma o contratos de los </w:t>
             </w:r>
+            <w:proofErr w:type="spellStart"/>
             <w:r>
               <w:rPr>
                 <w:rFonts w:asciiTheme="majorHAnsi" w:hAnsiTheme="majorHAnsi" w:cstheme="majorHAnsi"/>
                 <w:sz w:val="22"/>
                 <w:szCs w:val="22"/>
-                <w:lang w:val="en-US"/>
               </w:rPr>
-              <w:t xml:space="preserve">en la capa DAO – Repositorio </w:t>
+              <w:t>metodos</w:t>
             </w:r>
-            <w:bookmarkStart w:id="11" w:name="_GoBack"/>
-            <w:bookmarkEnd w:id="11"/>
+            <w:proofErr w:type="spellEnd"/>
+            <w:r>
+              <w:rPr>
+                <w:rFonts w:asciiTheme="majorHAnsi" w:hAnsiTheme="majorHAnsi" w:cstheme="majorHAnsi"/>
+                <w:sz w:val="22"/>
+                <w:szCs w:val="22"/>
+              </w:rPr>
+              <w:t xml:space="preserve"> y funciones realizados en la capa DAO – Repositorio </w:t>
+            </w:r>
           </w:p>
         </w:tc>
       </w:tr>
@@ -4659,13 +6038,44 @@
           <w:lang w:val="en-US"/>
         </w:rPr>
       </w:pPr>
-      <w:bookmarkStart w:id="12" w:name="__name_black_box_2"/>
+      <w:bookmarkStart w:id="11" w:name="__name_black_box_2"/>
       <w:r>
         <w:rPr>
           <w:lang w:val="en-US"/>
         </w:rPr>
         <w:t>&lt;Name black box 2&gt;</w:t>
       </w:r>
+      <w:bookmarkEnd w:id="11"/>
+    </w:p>
+    <w:p>
+      <w:pPr>
+        <w:pStyle w:val="FirstParagraph"/>
+        <w:rPr>
+          <w:lang w:val="en-US"/>
+        </w:rPr>
+      </w:pPr>
+      <w:r>
+        <w:rPr>
+          <w:i/>
+          <w:lang w:val="en-US"/>
+        </w:rPr>
+        <w:t>&lt;black box template&gt;</w:t>
+      </w:r>
+    </w:p>
+    <w:p>
+      <w:pPr>
+        <w:pStyle w:val="Ttulo3"/>
+        <w:rPr>
+          <w:lang w:val="en-US"/>
+        </w:rPr>
+      </w:pPr>
+      <w:bookmarkStart w:id="12" w:name="__name_black_box_n"/>
+      <w:r>
+        <w:rPr>
+          <w:lang w:val="en-US"/>
+        </w:rPr>
+        <w:t>&lt;Name black box n&gt;</w:t>
+      </w:r>
       <w:bookmarkEnd w:id="12"/>
     </w:p>
     <w:p>
@@ -4690,12 +6100,12 @@
           <w:lang w:val="en-US"/>
         </w:rPr>
       </w:pPr>
-      <w:bookmarkStart w:id="13" w:name="__name_black_box_n"/>
-      <w:r>
-        <w:rPr>
-          <w:lang w:val="en-US"/>
-        </w:rPr>
-        <w:t>&lt;Name black box n&gt;</w:t>
+      <w:bookmarkStart w:id="13" w:name="__name_interface_1"/>
+      <w:r>
+        <w:rPr>
+          <w:lang w:val="en-US"/>
+        </w:rPr>
+        <w:t>&lt;Name interface 1&gt;</w:t>
       </w:r>
       <w:bookmarkEnd w:id="13"/>
     </w:p>
@@ -4708,10 +6118,79 @@
       </w:pPr>
       <w:r>
         <w:rPr>
+          <w:lang w:val="en-US"/>
+        </w:rPr>
+        <w:t>…</w:t>
+      </w:r>
+    </w:p>
+    <w:p>
+      <w:pPr>
+        <w:pStyle w:val="Ttulo3"/>
+        <w:rPr>
+          <w:lang w:val="en-US"/>
+        </w:rPr>
+      </w:pPr>
+      <w:bookmarkStart w:id="14" w:name="__name_interface_m"/>
+      <w:r>
+        <w:rPr>
+          <w:lang w:val="en-US"/>
+        </w:rPr>
+        <w:t>&lt;Name interface m&gt;</w:t>
+      </w:r>
+      <w:bookmarkEnd w:id="14"/>
+    </w:p>
+    <w:p>
+      <w:pPr>
+        <w:pStyle w:val="Ttulo2"/>
+        <w:rPr>
+          <w:lang w:val="en-US"/>
+        </w:rPr>
+      </w:pPr>
+      <w:bookmarkStart w:id="15" w:name="_level_2"/>
+      <w:r>
+        <w:rPr>
+          <w:lang w:val="en-US"/>
+        </w:rPr>
+        <w:t>Level 2</w:t>
+      </w:r>
+      <w:bookmarkEnd w:id="15"/>
+    </w:p>
+    <w:p>
+      <w:pPr>
+        <w:pStyle w:val="Ttulo3"/>
+        <w:rPr>
+          <w:lang w:val="en-US"/>
+        </w:rPr>
+      </w:pPr>
+      <w:bookmarkStart w:id="16" w:name="_white_box_emphasis_building_block_1_emp"/>
+      <w:r>
+        <w:rPr>
+          <w:lang w:val="en-US"/>
+        </w:rPr>
+        <w:t xml:space="preserve">White Box </w:t>
+      </w:r>
+      <w:r>
+        <w:rPr>
           <w:i/>
           <w:lang w:val="en-US"/>
         </w:rPr>
-        <w:t>&lt;black box template&gt;</w:t>
+        <w:t>&lt;building block 1&gt;</w:t>
+      </w:r>
+      <w:bookmarkEnd w:id="16"/>
+    </w:p>
+    <w:p>
+      <w:pPr>
+        <w:pStyle w:val="FirstParagraph"/>
+        <w:rPr>
+          <w:lang w:val="en-US"/>
+        </w:rPr>
+      </w:pPr>
+      <w:r>
+        <w:rPr>
+          <w:i/>
+          <w:lang w:val="en-US"/>
+        </w:rPr>
+        <w:t>&lt;white box template&gt;</w:t>
       </w:r>
     </w:p>
     <w:p>
@@ -4721,107 +6200,7 @@
           <w:lang w:val="en-US"/>
         </w:rPr>
       </w:pPr>
-      <w:bookmarkStart w:id="14" w:name="__name_interface_1"/>
-      <w:r>
-        <w:rPr>
-          <w:lang w:val="en-US"/>
-        </w:rPr>
-        <w:t>&lt;Name interface 1&gt;</w:t>
-      </w:r>
-      <w:bookmarkEnd w:id="14"/>
-    </w:p>
-    <w:p>
-      <w:pPr>
-        <w:pStyle w:val="FirstParagraph"/>
-        <w:rPr>
-          <w:lang w:val="en-US"/>
-        </w:rPr>
-      </w:pPr>
-      <w:r>
-        <w:rPr>
-          <w:lang w:val="en-US"/>
-        </w:rPr>
-        <w:t>…</w:t>
-      </w:r>
-    </w:p>
-    <w:p>
-      <w:pPr>
-        <w:pStyle w:val="Ttulo3"/>
-        <w:rPr>
-          <w:lang w:val="en-US"/>
-        </w:rPr>
-      </w:pPr>
-      <w:bookmarkStart w:id="15" w:name="__name_interface_m"/>
-      <w:r>
-        <w:rPr>
-          <w:lang w:val="en-US"/>
-        </w:rPr>
-        <w:t>&lt;Name interface m&gt;</w:t>
-      </w:r>
-      <w:bookmarkEnd w:id="15"/>
-    </w:p>
-    <w:p>
-      <w:pPr>
-        <w:pStyle w:val="Ttulo2"/>
-        <w:rPr>
-          <w:lang w:val="en-US"/>
-        </w:rPr>
-      </w:pPr>
-      <w:bookmarkStart w:id="16" w:name="_level_2"/>
-      <w:r>
-        <w:rPr>
-          <w:lang w:val="en-US"/>
-        </w:rPr>
-        <w:t>Level 2</w:t>
-      </w:r>
-      <w:bookmarkEnd w:id="16"/>
-    </w:p>
-    <w:p>
-      <w:pPr>
-        <w:pStyle w:val="Ttulo3"/>
-        <w:rPr>
-          <w:lang w:val="en-US"/>
-        </w:rPr>
-      </w:pPr>
-      <w:bookmarkStart w:id="17" w:name="_white_box_emphasis_building_block_1_emp"/>
-      <w:r>
-        <w:rPr>
-          <w:lang w:val="en-US"/>
-        </w:rPr>
-        <w:t xml:space="preserve">White Box </w:t>
-      </w:r>
-      <w:r>
-        <w:rPr>
-          <w:i/>
-          <w:lang w:val="en-US"/>
-        </w:rPr>
-        <w:t>&lt;building block 1&gt;</w:t>
-      </w:r>
-      <w:bookmarkEnd w:id="17"/>
-    </w:p>
-    <w:p>
-      <w:pPr>
-        <w:pStyle w:val="FirstParagraph"/>
-        <w:rPr>
-          <w:lang w:val="en-US"/>
-        </w:rPr>
-      </w:pPr>
-      <w:r>
-        <w:rPr>
-          <w:i/>
-          <w:lang w:val="en-US"/>
-        </w:rPr>
-        <w:t>&lt;white box template&gt;</w:t>
-      </w:r>
-    </w:p>
-    <w:p>
-      <w:pPr>
-        <w:pStyle w:val="Ttulo3"/>
-        <w:rPr>
-          <w:lang w:val="en-US"/>
-        </w:rPr>
-      </w:pPr>
-      <w:bookmarkStart w:id="18" w:name="_white_box_emphasis_building_block_2_emp"/>
+      <w:bookmarkStart w:id="17" w:name="_white_box_emphasis_building_block_2_emp"/>
       <w:r>
         <w:rPr>
           <w:lang w:val="en-US"/>
@@ -4836,6 +6215,58 @@
         </w:rPr>
         <w:t>&lt;building block 2&gt;</w:t>
       </w:r>
+      <w:bookmarkEnd w:id="17"/>
+    </w:p>
+    <w:p>
+      <w:pPr>
+        <w:pStyle w:val="FirstParagraph"/>
+        <w:rPr>
+          <w:lang w:val="en-US"/>
+        </w:rPr>
+      </w:pPr>
+      <w:r>
+        <w:rPr>
+          <w:i/>
+          <w:lang w:val="en-US"/>
+        </w:rPr>
+        <w:t>&lt;white box template&gt;</w:t>
+      </w:r>
+    </w:p>
+    <w:p>
+      <w:pPr>
+        <w:pStyle w:val="Textoindependiente"/>
+        <w:rPr>
+          <w:lang w:val="en-US"/>
+        </w:rPr>
+      </w:pPr>
+      <w:r>
+        <w:rPr>
+          <w:lang w:val="en-US"/>
+        </w:rPr>
+        <w:t>…</w:t>
+      </w:r>
+    </w:p>
+    <w:p>
+      <w:pPr>
+        <w:pStyle w:val="Ttulo3"/>
+        <w:rPr>
+          <w:lang w:val="en-US"/>
+        </w:rPr>
+      </w:pPr>
+      <w:bookmarkStart w:id="18" w:name="_white_box_emphasis_building_block_m_emp"/>
+      <w:r>
+        <w:rPr>
+          <w:lang w:val="en-US"/>
+        </w:rPr>
+        <w:t xml:space="preserve">White Box </w:t>
+      </w:r>
+      <w:r>
+        <w:rPr>
+          <w:i/>
+          <w:lang w:val="en-US"/>
+        </w:rPr>
+        <w:t>&lt;building block m&gt;</w:t>
+      </w:r>
       <w:bookmarkEnd w:id="18"/>
     </w:p>
     <w:p>
@@ -4855,17 +6286,19 @@
     </w:p>
     <w:p>
       <w:pPr>
-        <w:pStyle w:val="Textoindependiente"/>
-        <w:rPr>
-          <w:lang w:val="en-US"/>
-        </w:rPr>
-      </w:pPr>
-      <w:r>
-        <w:rPr>
-          <w:lang w:val="en-US"/>
-        </w:rPr>
-        <w:t>…</w:t>
-      </w:r>
+        <w:pStyle w:val="Ttulo2"/>
+        <w:rPr>
+          <w:lang w:val="en-US"/>
+        </w:rPr>
+      </w:pPr>
+      <w:bookmarkStart w:id="19" w:name="_level_3"/>
+      <w:r>
+        <w:rPr>
+          <w:lang w:val="en-US"/>
+        </w:rPr>
+        <w:t>Level 3</w:t>
+      </w:r>
+      <w:bookmarkEnd w:id="19"/>
     </w:p>
     <w:p>
       <w:pPr>
@@ -4874,21 +6307,45 @@
           <w:lang w:val="en-US"/>
         </w:rPr>
       </w:pPr>
-      <w:bookmarkStart w:id="19" w:name="_white_box_emphasis_building_block_m_emp"/>
-      <w:r>
-        <w:rPr>
-          <w:lang w:val="en-US"/>
-        </w:rPr>
-        <w:t xml:space="preserve">White Box </w:t>
-      </w:r>
+      <w:bookmarkStart w:id="20" w:name="_white_box_building_block_x_1"/>
+      <w:r>
+        <w:rPr>
+          <w:lang w:val="en-US"/>
+        </w:rPr>
+        <w:t>White Box &lt;_building block x.1_&gt;</w:t>
+      </w:r>
+      <w:bookmarkEnd w:id="20"/>
+    </w:p>
+    <w:p>
+      <w:pPr>
+        <w:pStyle w:val="FirstParagraph"/>
+        <w:rPr>
+          <w:lang w:val="en-US"/>
+        </w:rPr>
+      </w:pPr>
       <w:r>
         <w:rPr>
           <w:i/>
           <w:lang w:val="en-US"/>
         </w:rPr>
-        <w:t>&lt;building block m&gt;</w:t>
-      </w:r>
-      <w:bookmarkEnd w:id="19"/>
+        <w:t>&lt;white box template&gt;</w:t>
+      </w:r>
+    </w:p>
+    <w:p>
+      <w:pPr>
+        <w:pStyle w:val="Ttulo3"/>
+        <w:rPr>
+          <w:lang w:val="en-US"/>
+        </w:rPr>
+      </w:pPr>
+      <w:bookmarkStart w:id="21" w:name="_white_box_building_block_x_2"/>
+      <w:r>
+        <w:rPr>
+          <w:lang w:val="en-US"/>
+        </w:rPr>
+        <w:t>White Box &lt;_building block x.2_&gt;</w:t>
+      </w:r>
+      <w:bookmarkEnd w:id="21"/>
     </w:p>
     <w:p>
       <w:pPr>
@@ -4907,144 +6364,66 @@
     </w:p>
     <w:p>
       <w:pPr>
+        <w:pStyle w:val="Ttulo3"/>
+        <w:rPr>
+          <w:lang w:val="en-US"/>
+        </w:rPr>
+      </w:pPr>
+      <w:bookmarkStart w:id="22" w:name="_white_box_building_block_y_1"/>
+      <w:r>
+        <w:rPr>
+          <w:lang w:val="en-US"/>
+        </w:rPr>
+        <w:t>White Box &lt;_building block y.1_&gt;</w:t>
+      </w:r>
+      <w:bookmarkEnd w:id="22"/>
+    </w:p>
+    <w:p>
+      <w:pPr>
+        <w:pStyle w:val="FirstParagraph"/>
+        <w:rPr>
+          <w:lang w:val="en-US"/>
+        </w:rPr>
+      </w:pPr>
+      <w:r>
+        <w:rPr>
+          <w:i/>
+          <w:lang w:val="en-US"/>
+        </w:rPr>
+        <w:t>&lt;white box template&gt;</w:t>
+      </w:r>
+    </w:p>
+    <w:p>
+      <w:pPr>
+        <w:pStyle w:val="Ttulo1"/>
+        <w:rPr>
+          <w:lang w:val="en-US"/>
+        </w:rPr>
+      </w:pPr>
+      <w:bookmarkStart w:id="23" w:name="section-runtime-view"/>
+      <w:r>
+        <w:rPr>
+          <w:lang w:val="en-US"/>
+        </w:rPr>
+        <w:t>Runtime View</w:t>
+      </w:r>
+      <w:bookmarkEnd w:id="23"/>
+    </w:p>
+    <w:p>
+      <w:pPr>
         <w:pStyle w:val="Ttulo2"/>
         <w:rPr>
           <w:lang w:val="en-US"/>
         </w:rPr>
       </w:pPr>
-      <w:bookmarkStart w:id="20" w:name="_level_3"/>
-      <w:r>
-        <w:rPr>
-          <w:lang w:val="en-US"/>
-        </w:rPr>
-        <w:t>Level 3</w:t>
-      </w:r>
-      <w:bookmarkEnd w:id="20"/>
-    </w:p>
-    <w:p>
-      <w:pPr>
-        <w:pStyle w:val="Ttulo3"/>
-        <w:rPr>
-          <w:lang w:val="en-US"/>
-        </w:rPr>
-      </w:pPr>
-      <w:bookmarkStart w:id="21" w:name="_white_box_building_block_x_1"/>
-      <w:r>
-        <w:rPr>
-          <w:lang w:val="en-US"/>
-        </w:rPr>
-        <w:t>White Box &lt;_building block x.1_&gt;</w:t>
-      </w:r>
-      <w:bookmarkEnd w:id="21"/>
-    </w:p>
-    <w:p>
-      <w:pPr>
-        <w:pStyle w:val="FirstParagraph"/>
-        <w:rPr>
-          <w:lang w:val="en-US"/>
-        </w:rPr>
-      </w:pPr>
-      <w:r>
-        <w:rPr>
-          <w:i/>
-          <w:lang w:val="en-US"/>
-        </w:rPr>
-        <w:t>&lt;white box template&gt;</w:t>
-      </w:r>
-    </w:p>
-    <w:p>
-      <w:pPr>
-        <w:pStyle w:val="Ttulo3"/>
-        <w:rPr>
-          <w:lang w:val="en-US"/>
-        </w:rPr>
-      </w:pPr>
-      <w:bookmarkStart w:id="22" w:name="_white_box_building_block_x_2"/>
-      <w:r>
-        <w:rPr>
-          <w:lang w:val="en-US"/>
-        </w:rPr>
-        <w:t>White Box &lt;_building block x.2_&gt;</w:t>
-      </w:r>
-      <w:bookmarkEnd w:id="22"/>
-    </w:p>
-    <w:p>
-      <w:pPr>
-        <w:pStyle w:val="FirstParagraph"/>
-        <w:rPr>
-          <w:lang w:val="en-US"/>
-        </w:rPr>
-      </w:pPr>
-      <w:r>
-        <w:rPr>
-          <w:i/>
-          <w:lang w:val="en-US"/>
-        </w:rPr>
-        <w:t>&lt;white box template&gt;</w:t>
-      </w:r>
-    </w:p>
-    <w:p>
-      <w:pPr>
-        <w:pStyle w:val="Ttulo3"/>
-        <w:rPr>
-          <w:lang w:val="en-US"/>
-        </w:rPr>
-      </w:pPr>
-      <w:bookmarkStart w:id="23" w:name="_white_box_building_block_y_1"/>
-      <w:r>
-        <w:rPr>
-          <w:lang w:val="en-US"/>
-        </w:rPr>
-        <w:t>White Box &lt;_building block y.1_&gt;</w:t>
-      </w:r>
-      <w:bookmarkEnd w:id="23"/>
-    </w:p>
-    <w:p>
-      <w:pPr>
-        <w:pStyle w:val="FirstParagraph"/>
-        <w:rPr>
-          <w:lang w:val="en-US"/>
-        </w:rPr>
-      </w:pPr>
-      <w:r>
-        <w:rPr>
-          <w:i/>
-          <w:lang w:val="en-US"/>
-        </w:rPr>
-        <w:t>&lt;white box template&gt;</w:t>
-      </w:r>
-    </w:p>
-    <w:p>
-      <w:pPr>
-        <w:pStyle w:val="Ttulo1"/>
-        <w:rPr>
-          <w:lang w:val="en-US"/>
-        </w:rPr>
-      </w:pPr>
-      <w:bookmarkStart w:id="24" w:name="section-runtime-view"/>
-      <w:r>
-        <w:rPr>
-          <w:lang w:val="en-US"/>
-        </w:rPr>
-        <w:t>Runtime View</w:t>
+      <w:bookmarkStart w:id="24" w:name="__runtime_scenario_1"/>
+      <w:r>
+        <w:rPr>
+          <w:lang w:val="en-US"/>
+        </w:rPr>
+        <w:t>&lt;Runtime Scenario 1&gt;</w:t>
       </w:r>
       <w:bookmarkEnd w:id="24"/>
-    </w:p>
-    <w:p>
-      <w:pPr>
-        <w:pStyle w:val="Ttulo2"/>
-        <w:rPr>
-          <w:lang w:val="en-US"/>
-        </w:rPr>
-      </w:pPr>
-      <w:bookmarkStart w:id="25" w:name="__runtime_scenario_1"/>
-      <w:r>
-        <w:rPr>
-          <w:lang w:val="en-US"/>
-        </w:rPr>
-        <w:t>&lt;Runtime Scenario 1&gt;</w:t>
-      </w:r>
-      <w:bookmarkEnd w:id="25"/>
     </w:p>
     <w:p>
       <w:pPr>
@@ -5089,13 +6468,29 @@
           <w:lang w:val="en-US"/>
         </w:rPr>
       </w:pPr>
-      <w:bookmarkStart w:id="26" w:name="__runtime_scenario_2"/>
+      <w:bookmarkStart w:id="25" w:name="__runtime_scenario_2"/>
       <w:r>
         <w:rPr>
           <w:lang w:val="en-US"/>
         </w:rPr>
         <w:t>&lt;Runtime Scenario 2&gt;</w:t>
       </w:r>
+      <w:bookmarkEnd w:id="25"/>
+    </w:p>
+    <w:p>
+      <w:pPr>
+        <w:pStyle w:val="Ttulo2"/>
+        <w:rPr>
+          <w:lang w:val="en-US"/>
+        </w:rPr>
+      </w:pPr>
+      <w:bookmarkStart w:id="26" w:name="_"/>
+      <w:r>
+        <w:rPr>
+          <w:lang w:val="en-US"/>
+        </w:rPr>
+        <w:t>…</w:t>
+      </w:r>
       <w:bookmarkEnd w:id="26"/>
     </w:p>
     <w:p>
@@ -5105,62 +6500,46 @@
           <w:lang w:val="en-US"/>
         </w:rPr>
       </w:pPr>
-      <w:bookmarkStart w:id="27" w:name="_"/>
-      <w:r>
-        <w:rPr>
-          <w:lang w:val="en-US"/>
-        </w:rPr>
-        <w:t>…</w:t>
+      <w:bookmarkStart w:id="27" w:name="__runtime_scenario_n"/>
+      <w:r>
+        <w:rPr>
+          <w:lang w:val="en-US"/>
+        </w:rPr>
+        <w:t>&lt;Runtime Scenario n&gt;</w:t>
       </w:r>
       <w:bookmarkEnd w:id="27"/>
     </w:p>
     <w:p>
       <w:pPr>
+        <w:pStyle w:val="Ttulo1"/>
+        <w:rPr>
+          <w:lang w:val="en-US"/>
+        </w:rPr>
+      </w:pPr>
+      <w:bookmarkStart w:id="28" w:name="section-deployment-view"/>
+      <w:r>
+        <w:rPr>
+          <w:lang w:val="en-US"/>
+        </w:rPr>
+        <w:t>Deployment View</w:t>
+      </w:r>
+      <w:bookmarkEnd w:id="28"/>
+    </w:p>
+    <w:p>
+      <w:pPr>
         <w:pStyle w:val="Ttulo2"/>
         <w:rPr>
           <w:lang w:val="en-US"/>
         </w:rPr>
       </w:pPr>
-      <w:bookmarkStart w:id="28" w:name="__runtime_scenario_n"/>
-      <w:r>
-        <w:rPr>
-          <w:lang w:val="en-US"/>
-        </w:rPr>
-        <w:t>&lt;Runtime Scenario n&gt;</w:t>
-      </w:r>
-      <w:bookmarkEnd w:id="28"/>
-    </w:p>
-    <w:p>
-      <w:pPr>
-        <w:pStyle w:val="Ttulo1"/>
-        <w:rPr>
-          <w:lang w:val="en-US"/>
-        </w:rPr>
-      </w:pPr>
-      <w:bookmarkStart w:id="29" w:name="section-deployment-view"/>
-      <w:r>
-        <w:rPr>
-          <w:lang w:val="en-US"/>
-        </w:rPr>
-        <w:t>Deployment View</w:t>
+      <w:bookmarkStart w:id="29" w:name="_infrastructure_level_1"/>
+      <w:r>
+        <w:rPr>
+          <w:lang w:val="en-US"/>
+        </w:rPr>
+        <w:t>Infrastructure Level 1</w:t>
       </w:r>
       <w:bookmarkEnd w:id="29"/>
-    </w:p>
-    <w:p>
-      <w:pPr>
-        <w:pStyle w:val="Ttulo2"/>
-        <w:rPr>
-          <w:lang w:val="en-US"/>
-        </w:rPr>
-      </w:pPr>
-      <w:bookmarkStart w:id="30" w:name="_infrastructure_level_1"/>
-      <w:r>
-        <w:rPr>
-          <w:lang w:val="en-US"/>
-        </w:rPr>
-        <w:t>Infrastructure Level 1</w:t>
-      </w:r>
-      <w:bookmarkEnd w:id="30"/>
     </w:p>
     <w:p>
       <w:pPr>
@@ -5273,29 +6652,61 @@
           <w:lang w:val="en-US"/>
         </w:rPr>
       </w:pPr>
-      <w:bookmarkStart w:id="31" w:name="_infrastructure_level_2"/>
+      <w:bookmarkStart w:id="30" w:name="_infrastructure_level_2"/>
       <w:r>
         <w:rPr>
           <w:lang w:val="en-US"/>
         </w:rPr>
         <w:t>Infrastructure Level 2</w:t>
       </w:r>
+      <w:bookmarkEnd w:id="30"/>
+    </w:p>
+    <w:p>
+      <w:pPr>
+        <w:pStyle w:val="Ttulo3"/>
+        <w:rPr>
+          <w:lang w:val="en-US"/>
+        </w:rPr>
+      </w:pPr>
+      <w:bookmarkStart w:id="31" w:name="__emphasis_infrastructure_element_1_emph"/>
+      <w:r>
+        <w:rPr>
+          <w:i/>
+          <w:lang w:val="en-US"/>
+        </w:rPr>
+        <w:t>&lt;Infrastructure Element 1&gt;</w:t>
+      </w:r>
       <w:bookmarkEnd w:id="31"/>
     </w:p>
     <w:p>
       <w:pPr>
+        <w:pStyle w:val="FirstParagraph"/>
+        <w:rPr>
+          <w:lang w:val="en-US"/>
+        </w:rPr>
+      </w:pPr>
+      <w:r>
+        <w:rPr>
+          <w:i/>
+          <w:lang w:val="en-US"/>
+        </w:rPr>
+        <w:t>&lt;diagram + explanation&gt;</w:t>
+      </w:r>
+    </w:p>
+    <w:p>
+      <w:pPr>
         <w:pStyle w:val="Ttulo3"/>
         <w:rPr>
           <w:lang w:val="en-US"/>
         </w:rPr>
       </w:pPr>
-      <w:bookmarkStart w:id="32" w:name="__emphasis_infrastructure_element_1_emph"/>
+      <w:bookmarkStart w:id="32" w:name="__emphasis_infrastructure_element_2_emph"/>
       <w:r>
         <w:rPr>
           <w:i/>
           <w:lang w:val="en-US"/>
         </w:rPr>
-        <w:t>&lt;Infrastructure Element 1&gt;</w:t>
+        <w:t>&lt;Infrastructure Element 2&gt;</w:t>
       </w:r>
       <w:bookmarkEnd w:id="32"/>
     </w:p>
@@ -5316,18 +6727,32 @@
     </w:p>
     <w:p>
       <w:pPr>
+        <w:pStyle w:val="Textoindependiente"/>
+        <w:rPr>
+          <w:lang w:val="en-US"/>
+        </w:rPr>
+      </w:pPr>
+      <w:r>
+        <w:rPr>
+          <w:lang w:val="en-US"/>
+        </w:rPr>
+        <w:t>…</w:t>
+      </w:r>
+    </w:p>
+    <w:p>
+      <w:pPr>
         <w:pStyle w:val="Ttulo3"/>
         <w:rPr>
           <w:lang w:val="en-US"/>
         </w:rPr>
       </w:pPr>
-      <w:bookmarkStart w:id="33" w:name="__emphasis_infrastructure_element_2_emph"/>
+      <w:bookmarkStart w:id="33" w:name="__emphasis_infrastructure_element_n_emph"/>
       <w:r>
         <w:rPr>
           <w:i/>
           <w:lang w:val="en-US"/>
         </w:rPr>
-        <w:t>&lt;Infrastructure Element 2&gt;</w:t>
+        <w:t>&lt;Infrastructure Element n&gt;</w:t>
       </w:r>
       <w:bookmarkEnd w:id="33"/>
     </w:p>
@@ -5348,6 +6773,86 @@
     </w:p>
     <w:p>
       <w:pPr>
+        <w:pStyle w:val="Ttulo1"/>
+        <w:rPr>
+          <w:lang w:val="en-US"/>
+        </w:rPr>
+      </w:pPr>
+      <w:bookmarkStart w:id="34" w:name="section-concepts"/>
+      <w:r>
+        <w:rPr>
+          <w:lang w:val="en-US"/>
+        </w:rPr>
+        <w:t>Cross-cutting Concepts</w:t>
+      </w:r>
+      <w:bookmarkEnd w:id="34"/>
+    </w:p>
+    <w:p>
+      <w:pPr>
+        <w:pStyle w:val="Ttulo2"/>
+        <w:rPr>
+          <w:lang w:val="en-US"/>
+        </w:rPr>
+      </w:pPr>
+      <w:bookmarkStart w:id="35" w:name="__emphasis_concept_1_emphasis"/>
+      <w:r>
+        <w:rPr>
+          <w:i/>
+          <w:lang w:val="en-US"/>
+        </w:rPr>
+        <w:t>&lt;Concept 1&gt;</w:t>
+      </w:r>
+      <w:bookmarkEnd w:id="35"/>
+    </w:p>
+    <w:p>
+      <w:pPr>
+        <w:pStyle w:val="FirstParagraph"/>
+        <w:rPr>
+          <w:lang w:val="en-US"/>
+        </w:rPr>
+      </w:pPr>
+      <w:r>
+        <w:rPr>
+          <w:i/>
+          <w:lang w:val="en-US"/>
+        </w:rPr>
+        <w:t>&lt;explanation&gt;</w:t>
+      </w:r>
+    </w:p>
+    <w:p>
+      <w:pPr>
+        <w:pStyle w:val="Ttulo2"/>
+        <w:rPr>
+          <w:lang w:val="en-US"/>
+        </w:rPr>
+      </w:pPr>
+      <w:bookmarkStart w:id="36" w:name="__emphasis_concept_2_emphasis"/>
+      <w:r>
+        <w:rPr>
+          <w:i/>
+          <w:lang w:val="en-US"/>
+        </w:rPr>
+        <w:t>&lt;Concept 2&gt;</w:t>
+      </w:r>
+      <w:bookmarkEnd w:id="36"/>
+    </w:p>
+    <w:p>
+      <w:pPr>
+        <w:pStyle w:val="FirstParagraph"/>
+        <w:rPr>
+          <w:lang w:val="en-US"/>
+        </w:rPr>
+      </w:pPr>
+      <w:r>
+        <w:rPr>
+          <w:i/>
+          <w:lang w:val="en-US"/>
+        </w:rPr>
+        <w:t>&lt;explanation&gt;</w:t>
+      </w:r>
+    </w:p>
+    <w:p>
+      <w:pPr>
         <w:pStyle w:val="Textoindependiente"/>
         <w:rPr>
           <w:lang w:val="en-US"/>
@@ -5362,20 +6867,20 @@
     </w:p>
     <w:p>
       <w:pPr>
-        <w:pStyle w:val="Ttulo3"/>
-        <w:rPr>
-          <w:lang w:val="en-US"/>
-        </w:rPr>
-      </w:pPr>
-      <w:bookmarkStart w:id="34" w:name="__emphasis_infrastructure_element_n_emph"/>
+        <w:pStyle w:val="Ttulo2"/>
+        <w:rPr>
+          <w:lang w:val="en-US"/>
+        </w:rPr>
+      </w:pPr>
+      <w:bookmarkStart w:id="37" w:name="__emphasis_concept_n_emphasis"/>
       <w:r>
         <w:rPr>
           <w:i/>
           <w:lang w:val="en-US"/>
         </w:rPr>
-        <w:t>&lt;Infrastructure Element n&gt;</w:t>
-      </w:r>
-      <w:bookmarkEnd w:id="34"/>
+        <w:t>&lt;Concept n&gt;</w:t>
+      </w:r>
+      <w:bookmarkEnd w:id="37"/>
     </w:p>
     <w:p>
       <w:pPr>
@@ -5389,7 +6894,7 @@
           <w:i/>
           <w:lang w:val="en-US"/>
         </w:rPr>
-        <w:t>&lt;diagram + explanation&gt;</w:t>
+        <w:t>&lt;explanation&gt;</w:t>
       </w:r>
     </w:p>
     <w:p>
@@ -5399,78 +6904,14 @@
           <w:lang w:val="en-US"/>
         </w:rPr>
       </w:pPr>
-      <w:bookmarkStart w:id="35" w:name="section-concepts"/>
-      <w:r>
-        <w:rPr>
-          <w:lang w:val="en-US"/>
-        </w:rPr>
-        <w:t>Cross-cutting Concepts</w:t>
-      </w:r>
-      <w:bookmarkEnd w:id="35"/>
-    </w:p>
-    <w:p>
-      <w:pPr>
-        <w:pStyle w:val="Ttulo2"/>
-        <w:rPr>
-          <w:lang w:val="en-US"/>
-        </w:rPr>
-      </w:pPr>
-      <w:bookmarkStart w:id="36" w:name="__emphasis_concept_1_emphasis"/>
-      <w:r>
-        <w:rPr>
-          <w:i/>
-          <w:lang w:val="en-US"/>
-        </w:rPr>
-        <w:t>&lt;Concept 1&gt;</w:t>
-      </w:r>
-      <w:bookmarkEnd w:id="36"/>
-    </w:p>
-    <w:p>
-      <w:pPr>
-        <w:pStyle w:val="FirstParagraph"/>
-        <w:rPr>
-          <w:lang w:val="en-US"/>
-        </w:rPr>
-      </w:pPr>
-      <w:r>
-        <w:rPr>
-          <w:i/>
-          <w:lang w:val="en-US"/>
-        </w:rPr>
-        <w:t>&lt;explanation&gt;</w:t>
-      </w:r>
-    </w:p>
-    <w:p>
-      <w:pPr>
-        <w:pStyle w:val="Ttulo2"/>
-        <w:rPr>
-          <w:lang w:val="en-US"/>
-        </w:rPr>
-      </w:pPr>
-      <w:bookmarkStart w:id="37" w:name="__emphasis_concept_2_emphasis"/>
-      <w:r>
-        <w:rPr>
-          <w:i/>
-          <w:lang w:val="en-US"/>
-        </w:rPr>
-        <w:t>&lt;Concept 2&gt;</w:t>
-      </w:r>
-      <w:bookmarkEnd w:id="37"/>
-    </w:p>
-    <w:p>
-      <w:pPr>
-        <w:pStyle w:val="FirstParagraph"/>
-        <w:rPr>
-          <w:lang w:val="en-US"/>
-        </w:rPr>
-      </w:pPr>
-      <w:r>
-        <w:rPr>
-          <w:i/>
-          <w:lang w:val="en-US"/>
-        </w:rPr>
-        <w:t>&lt;explanation&gt;</w:t>
-      </w:r>
+      <w:bookmarkStart w:id="38" w:name="section-design-decisions"/>
+      <w:r>
+        <w:rPr>
+          <w:lang w:val="en-US"/>
+        </w:rPr>
+        <w:t>Design Decisions</w:t>
+      </w:r>
+      <w:bookmarkEnd w:id="38"/>
     </w:p>
     <w:p>
       <w:pPr>
@@ -5479,60 +6920,103 @@
           <w:lang w:val="en-US"/>
         </w:rPr>
       </w:pPr>
-      <w:r>
-        <w:rPr>
-          <w:lang w:val="en-US"/>
-        </w:rPr>
-        <w:t>…</w:t>
-      </w:r>
-    </w:p>
-    <w:p>
-      <w:pPr>
-        <w:pStyle w:val="Ttulo2"/>
-        <w:rPr>
-          <w:lang w:val="en-US"/>
-        </w:rPr>
-      </w:pPr>
-      <w:bookmarkStart w:id="38" w:name="__emphasis_concept_n_emphasis"/>
-      <w:r>
-        <w:rPr>
-          <w:i/>
-          <w:lang w:val="en-US"/>
-        </w:rPr>
-        <w:t>&lt;Concept n&gt;</w:t>
-      </w:r>
-      <w:bookmarkEnd w:id="38"/>
-    </w:p>
-    <w:p>
-      <w:pPr>
-        <w:pStyle w:val="FirstParagraph"/>
-        <w:rPr>
-          <w:lang w:val="en-US"/>
-        </w:rPr>
-      </w:pPr>
-      <w:r>
-        <w:rPr>
-          <w:i/>
-          <w:lang w:val="en-US"/>
-        </w:rPr>
-        <w:t>&lt;explanation&gt;</w:t>
-      </w:r>
-    </w:p>
-    <w:p>
-      <w:pPr>
-        <w:pStyle w:val="Ttulo1"/>
-        <w:rPr>
-          <w:lang w:val="en-US"/>
-        </w:rPr>
-      </w:pPr>
-      <w:bookmarkStart w:id="39" w:name="section-design-decisions"/>
-      <w:r>
-        <w:rPr>
-          <w:lang w:val="en-US"/>
-        </w:rPr>
+    </w:p>
+    <w:p>
+      <w:r>
+        <w:t xml:space="preserve">En </w:t>
+      </w:r>
+      <w:proofErr w:type="spellStart"/>
+      <w:r>
+        <w:t>Neuron</w:t>
+      </w:r>
+      <w:proofErr w:type="spellEnd"/>
+      <w:r>
+        <w:t xml:space="preserve"> Software tenemos varios atributos de calidad, uno de ellos es rendimiento donde se debe sacrificar trazabilidad y </w:t>
+      </w:r>
+      <w:proofErr w:type="gramStart"/>
+      <w:r>
+        <w:t>seguridad ,consultando</w:t>
+      </w:r>
+      <w:proofErr w:type="gramEnd"/>
+      <w:r>
+        <w:t xml:space="preserve"> con los interesados </w:t>
+      </w:r>
+    </w:p>
+    <w:p>
+      <w:pPr>
+        <w:rPr>
+          <w:b/>
+          <w:bCs/>
+        </w:rPr>
+      </w:pPr>
+      <w:r>
+        <w:rPr>
+          <w:b/>
+          <w:bCs/>
+        </w:rPr>
+        <w:t>Restricciones</w:t>
+      </w:r>
+    </w:p>
+    <w:p>
+      <w:pPr>
+        <w:pStyle w:val="Prrafodelista"/>
+        <w:numPr>
+          <w:ilvl w:val="0"/>
+          <w:numId w:val="14"/>
+        </w:numPr>
+      </w:pPr>
+      <w:r>
         <w:lastRenderedPageBreak/>
-        <w:t>Design Decisions</w:t>
-      </w:r>
+        <w:t xml:space="preserve">Se debe sacrificar rendimiento por trazabilidad </w:t>
+      </w:r>
+      <w:proofErr w:type="spellStart"/>
+      <w:r>
+        <w:t>por que</w:t>
+      </w:r>
+      <w:proofErr w:type="spellEnd"/>
+      <w:r>
+        <w:t xml:space="preserve"> se debe priorizar la disponibilidad en el tiempo</w:t>
+      </w:r>
+    </w:p>
+    <w:p>
+      <w:pPr>
+        <w:pStyle w:val="Prrafodelista"/>
+        <w:numPr>
+          <w:ilvl w:val="0"/>
+          <w:numId w:val="14"/>
+        </w:numPr>
+      </w:pPr>
+      <w:r>
+        <w:t>Se debe sacrificar rendimiento por seguridad por que la disponibilidad se debe priorizar en el tiempo</w:t>
+      </w:r>
+    </w:p>
+    <w:p>
+      <w:pPr>
+        <w:rPr>
+          <w:b/>
+          <w:bCs/>
+          <w:lang w:val="en-US"/>
+        </w:rPr>
+      </w:pPr>
+      <w:proofErr w:type="spellStart"/>
+      <w:r>
+        <w:rPr>
+          <w:b/>
+          <w:bCs/>
+          <w:lang w:val="en-US"/>
+        </w:rPr>
+        <w:t>Supuestos</w:t>
+      </w:r>
+      <w:proofErr w:type="spellEnd"/>
+    </w:p>
+    <w:p>
+      <w:pPr>
+        <w:pStyle w:val="Textoindependiente"/>
+        <w:rPr>
+          <w:lang w:val="en-US"/>
+        </w:rPr>
+      </w:pPr>
+      <w:bookmarkStart w:id="39" w:name="_GoBack"/>
       <w:bookmarkEnd w:id="39"/>
     </w:p>
     <w:p>
@@ -5867,6 +7351,119 @@
     </w:lvl>
   </w:abstractNum>
   <w:abstractNum w:abstractNumId="1" w15:restartNumberingAfterBreak="0">
+    <w:nsid w:val="1475037D"/>
+    <w:multiLevelType w:val="hybridMultilevel"/>
+    <w:tmpl w:val="5F88588E"/>
+    <w:lvl w:ilvl="0" w:tplc="240A000D">
+      <w:start w:val="1"/>
+      <w:numFmt w:val="bullet"/>
+      <w:lvlText w:val=""/>
+      <w:lvlJc w:val="left"/>
+      <w:pPr>
+        <w:ind w:left="720" w:hanging="360"/>
+      </w:pPr>
+      <w:rPr>
+        <w:rFonts w:ascii="Wingdings" w:hAnsi="Wingdings" w:hint="default"/>
+      </w:rPr>
+    </w:lvl>
+    <w:lvl w:ilvl="1" w:tplc="240A0003" w:tentative="1">
+      <w:start w:val="1"/>
+      <w:numFmt w:val="bullet"/>
+      <w:lvlText w:val="o"/>
+      <w:lvlJc w:val="left"/>
+      <w:pPr>
+        <w:ind w:left="1440" w:hanging="360"/>
+      </w:pPr>
+      <w:rPr>
+        <w:rFonts w:ascii="Courier New" w:hAnsi="Courier New" w:cs="Courier New" w:hint="default"/>
+      </w:rPr>
+    </w:lvl>
+    <w:lvl w:ilvl="2" w:tplc="240A0005" w:tentative="1">
+      <w:start w:val="1"/>
+      <w:numFmt w:val="bullet"/>
+      <w:lvlText w:val=""/>
+      <w:lvlJc w:val="left"/>
+      <w:pPr>
+        <w:ind w:left="2160" w:hanging="360"/>
+      </w:pPr>
+      <w:rPr>
+        <w:rFonts w:ascii="Wingdings" w:hAnsi="Wingdings" w:hint="default"/>
+      </w:rPr>
+    </w:lvl>
+    <w:lvl w:ilvl="3" w:tplc="240A0001" w:tentative="1">
+      <w:start w:val="1"/>
+      <w:numFmt w:val="bullet"/>
+      <w:lvlText w:val=""/>
+      <w:lvlJc w:val="left"/>
+      <w:pPr>
+        <w:ind w:left="2880" w:hanging="360"/>
+      </w:pPr>
+      <w:rPr>
+        <w:rFonts w:ascii="Symbol" w:hAnsi="Symbol" w:hint="default"/>
+      </w:rPr>
+    </w:lvl>
+    <w:lvl w:ilvl="4" w:tplc="240A0003" w:tentative="1">
+      <w:start w:val="1"/>
+      <w:numFmt w:val="bullet"/>
+      <w:lvlText w:val="o"/>
+      <w:lvlJc w:val="left"/>
+      <w:pPr>
+        <w:ind w:left="3600" w:hanging="360"/>
+      </w:pPr>
+      <w:rPr>
+        <w:rFonts w:ascii="Courier New" w:hAnsi="Courier New" w:cs="Courier New" w:hint="default"/>
+      </w:rPr>
+    </w:lvl>
+    <w:lvl w:ilvl="5" w:tplc="240A0005" w:tentative="1">
+      <w:start w:val="1"/>
+      <w:numFmt w:val="bullet"/>
+      <w:lvlText w:val=""/>
+      <w:lvlJc w:val="left"/>
+      <w:pPr>
+        <w:ind w:left="4320" w:hanging="360"/>
+      </w:pPr>
+      <w:rPr>
+        <w:rFonts w:ascii="Wingdings" w:hAnsi="Wingdings" w:hint="default"/>
+      </w:rPr>
+    </w:lvl>
+    <w:lvl w:ilvl="6" w:tplc="240A0001" w:tentative="1">
+      <w:start w:val="1"/>
+      <w:numFmt w:val="bullet"/>
+      <w:lvlText w:val=""/>
+      <w:lvlJc w:val="left"/>
+      <w:pPr>
+        <w:ind w:left="5040" w:hanging="360"/>
+      </w:pPr>
+      <w:rPr>
+        <w:rFonts w:ascii="Symbol" w:hAnsi="Symbol" w:hint="default"/>
+      </w:rPr>
+    </w:lvl>
+    <w:lvl w:ilvl="7" w:tplc="240A0003" w:tentative="1">
+      <w:start w:val="1"/>
+      <w:numFmt w:val="bullet"/>
+      <w:lvlText w:val="o"/>
+      <w:lvlJc w:val="left"/>
+      <w:pPr>
+        <w:ind w:left="5760" w:hanging="360"/>
+      </w:pPr>
+      <w:rPr>
+        <w:rFonts w:ascii="Courier New" w:hAnsi="Courier New" w:cs="Courier New" w:hint="default"/>
+      </w:rPr>
+    </w:lvl>
+    <w:lvl w:ilvl="8" w:tplc="240A0005" w:tentative="1">
+      <w:start w:val="1"/>
+      <w:numFmt w:val="bullet"/>
+      <w:lvlText w:val=""/>
+      <w:lvlJc w:val="left"/>
+      <w:pPr>
+        <w:ind w:left="6480" w:hanging="360"/>
+      </w:pPr>
+      <w:rPr>
+        <w:rFonts w:ascii="Wingdings" w:hAnsi="Wingdings" w:hint="default"/>
+      </w:rPr>
+    </w:lvl>
+  </w:abstractNum>
+  <w:abstractNum w:abstractNumId="2" w15:restartNumberingAfterBreak="0">
     <w:nsid w:val="170CD2DE"/>
     <w:multiLevelType w:val="multilevel"/>
     <w:tmpl w:val="3724AFFC"/>
@@ -5970,7 +7567,7 @@
       </w:pPr>
     </w:lvl>
   </w:abstractNum>
-  <w:abstractNum w:abstractNumId="2" w15:restartNumberingAfterBreak="0">
+  <w:abstractNum w:abstractNumId="3" w15:restartNumberingAfterBreak="0">
     <w:nsid w:val="17430F10"/>
     <w:multiLevelType w:val="hybridMultilevel"/>
     <w:tmpl w:val="0E7AC67E"/>
@@ -6083,7 +7680,233 @@
       </w:rPr>
     </w:lvl>
   </w:abstractNum>
-  <w:abstractNum w:abstractNumId="3" w15:restartNumberingAfterBreak="0">
+  <w:abstractNum w:abstractNumId="4" w15:restartNumberingAfterBreak="0">
+    <w:nsid w:val="1DA034B9"/>
+    <w:multiLevelType w:val="hybridMultilevel"/>
+    <w:tmpl w:val="90DAA962"/>
+    <w:lvl w:ilvl="0" w:tplc="240A000D">
+      <w:start w:val="1"/>
+      <w:numFmt w:val="bullet"/>
+      <w:lvlText w:val=""/>
+      <w:lvlJc w:val="left"/>
+      <w:pPr>
+        <w:ind w:left="720" w:hanging="360"/>
+      </w:pPr>
+      <w:rPr>
+        <w:rFonts w:ascii="Wingdings" w:hAnsi="Wingdings" w:hint="default"/>
+      </w:rPr>
+    </w:lvl>
+    <w:lvl w:ilvl="1" w:tplc="240A0003" w:tentative="1">
+      <w:start w:val="1"/>
+      <w:numFmt w:val="bullet"/>
+      <w:lvlText w:val="o"/>
+      <w:lvlJc w:val="left"/>
+      <w:pPr>
+        <w:ind w:left="1440" w:hanging="360"/>
+      </w:pPr>
+      <w:rPr>
+        <w:rFonts w:ascii="Courier New" w:hAnsi="Courier New" w:cs="Courier New" w:hint="default"/>
+      </w:rPr>
+    </w:lvl>
+    <w:lvl w:ilvl="2" w:tplc="240A0005" w:tentative="1">
+      <w:start w:val="1"/>
+      <w:numFmt w:val="bullet"/>
+      <w:lvlText w:val=""/>
+      <w:lvlJc w:val="left"/>
+      <w:pPr>
+        <w:ind w:left="2160" w:hanging="360"/>
+      </w:pPr>
+      <w:rPr>
+        <w:rFonts w:ascii="Wingdings" w:hAnsi="Wingdings" w:hint="default"/>
+      </w:rPr>
+    </w:lvl>
+    <w:lvl w:ilvl="3" w:tplc="240A0001" w:tentative="1">
+      <w:start w:val="1"/>
+      <w:numFmt w:val="bullet"/>
+      <w:lvlText w:val=""/>
+      <w:lvlJc w:val="left"/>
+      <w:pPr>
+        <w:ind w:left="2880" w:hanging="360"/>
+      </w:pPr>
+      <w:rPr>
+        <w:rFonts w:ascii="Symbol" w:hAnsi="Symbol" w:hint="default"/>
+      </w:rPr>
+    </w:lvl>
+    <w:lvl w:ilvl="4" w:tplc="240A0003" w:tentative="1">
+      <w:start w:val="1"/>
+      <w:numFmt w:val="bullet"/>
+      <w:lvlText w:val="o"/>
+      <w:lvlJc w:val="left"/>
+      <w:pPr>
+        <w:ind w:left="3600" w:hanging="360"/>
+      </w:pPr>
+      <w:rPr>
+        <w:rFonts w:ascii="Courier New" w:hAnsi="Courier New" w:cs="Courier New" w:hint="default"/>
+      </w:rPr>
+    </w:lvl>
+    <w:lvl w:ilvl="5" w:tplc="240A0005" w:tentative="1">
+      <w:start w:val="1"/>
+      <w:numFmt w:val="bullet"/>
+      <w:lvlText w:val=""/>
+      <w:lvlJc w:val="left"/>
+      <w:pPr>
+        <w:ind w:left="4320" w:hanging="360"/>
+      </w:pPr>
+      <w:rPr>
+        <w:rFonts w:ascii="Wingdings" w:hAnsi="Wingdings" w:hint="default"/>
+      </w:rPr>
+    </w:lvl>
+    <w:lvl w:ilvl="6" w:tplc="240A0001" w:tentative="1">
+      <w:start w:val="1"/>
+      <w:numFmt w:val="bullet"/>
+      <w:lvlText w:val=""/>
+      <w:lvlJc w:val="left"/>
+      <w:pPr>
+        <w:ind w:left="5040" w:hanging="360"/>
+      </w:pPr>
+      <w:rPr>
+        <w:rFonts w:ascii="Symbol" w:hAnsi="Symbol" w:hint="default"/>
+      </w:rPr>
+    </w:lvl>
+    <w:lvl w:ilvl="7" w:tplc="240A0003" w:tentative="1">
+      <w:start w:val="1"/>
+      <w:numFmt w:val="bullet"/>
+      <w:lvlText w:val="o"/>
+      <w:lvlJc w:val="left"/>
+      <w:pPr>
+        <w:ind w:left="5760" w:hanging="360"/>
+      </w:pPr>
+      <w:rPr>
+        <w:rFonts w:ascii="Courier New" w:hAnsi="Courier New" w:cs="Courier New" w:hint="default"/>
+      </w:rPr>
+    </w:lvl>
+    <w:lvl w:ilvl="8" w:tplc="240A0005" w:tentative="1">
+      <w:start w:val="1"/>
+      <w:numFmt w:val="bullet"/>
+      <w:lvlText w:val=""/>
+      <w:lvlJc w:val="left"/>
+      <w:pPr>
+        <w:ind w:left="6480" w:hanging="360"/>
+      </w:pPr>
+      <w:rPr>
+        <w:rFonts w:ascii="Wingdings" w:hAnsi="Wingdings" w:hint="default"/>
+      </w:rPr>
+    </w:lvl>
+  </w:abstractNum>
+  <w:abstractNum w:abstractNumId="5" w15:restartNumberingAfterBreak="0">
+    <w:nsid w:val="203F47A7"/>
+    <w:multiLevelType w:val="hybridMultilevel"/>
+    <w:tmpl w:val="20EA390E"/>
+    <w:lvl w:ilvl="0" w:tplc="240A0001">
+      <w:start w:val="1"/>
+      <w:numFmt w:val="bullet"/>
+      <w:lvlText w:val=""/>
+      <w:lvlJc w:val="left"/>
+      <w:pPr>
+        <w:ind w:left="720" w:hanging="360"/>
+      </w:pPr>
+      <w:rPr>
+        <w:rFonts w:ascii="Symbol" w:hAnsi="Symbol" w:hint="default"/>
+      </w:rPr>
+    </w:lvl>
+    <w:lvl w:ilvl="1" w:tplc="240A0003" w:tentative="1">
+      <w:start w:val="1"/>
+      <w:numFmt w:val="bullet"/>
+      <w:lvlText w:val="o"/>
+      <w:lvlJc w:val="left"/>
+      <w:pPr>
+        <w:ind w:left="1440" w:hanging="360"/>
+      </w:pPr>
+      <w:rPr>
+        <w:rFonts w:ascii="Courier New" w:hAnsi="Courier New" w:cs="Courier New" w:hint="default"/>
+      </w:rPr>
+    </w:lvl>
+    <w:lvl w:ilvl="2" w:tplc="240A0005" w:tentative="1">
+      <w:start w:val="1"/>
+      <w:numFmt w:val="bullet"/>
+      <w:lvlText w:val=""/>
+      <w:lvlJc w:val="left"/>
+      <w:pPr>
+        <w:ind w:left="2160" w:hanging="360"/>
+      </w:pPr>
+      <w:rPr>
+        <w:rFonts w:ascii="Wingdings" w:hAnsi="Wingdings" w:hint="default"/>
+      </w:rPr>
+    </w:lvl>
+    <w:lvl w:ilvl="3" w:tplc="240A0001" w:tentative="1">
+      <w:start w:val="1"/>
+      <w:numFmt w:val="bullet"/>
+      <w:lvlText w:val=""/>
+      <w:lvlJc w:val="left"/>
+      <w:pPr>
+        <w:ind w:left="2880" w:hanging="360"/>
+      </w:pPr>
+      <w:rPr>
+        <w:rFonts w:ascii="Symbol" w:hAnsi="Symbol" w:hint="default"/>
+      </w:rPr>
+    </w:lvl>
+    <w:lvl w:ilvl="4" w:tplc="240A0003" w:tentative="1">
+      <w:start w:val="1"/>
+      <w:numFmt w:val="bullet"/>
+      <w:lvlText w:val="o"/>
+      <w:lvlJc w:val="left"/>
+      <w:pPr>
+        <w:ind w:left="3600" w:hanging="360"/>
+      </w:pPr>
+      <w:rPr>
+        <w:rFonts w:ascii="Courier New" w:hAnsi="Courier New" w:cs="Courier New" w:hint="default"/>
+      </w:rPr>
+    </w:lvl>
+    <w:lvl w:ilvl="5" w:tplc="240A0005" w:tentative="1">
+      <w:start w:val="1"/>
+      <w:numFmt w:val="bullet"/>
+      <w:lvlText w:val=""/>
+      <w:lvlJc w:val="left"/>
+      <w:pPr>
+        <w:ind w:left="4320" w:hanging="360"/>
+      </w:pPr>
+      <w:rPr>
+        <w:rFonts w:ascii="Wingdings" w:hAnsi="Wingdings" w:hint="default"/>
+      </w:rPr>
+    </w:lvl>
+    <w:lvl w:ilvl="6" w:tplc="240A0001" w:tentative="1">
+      <w:start w:val="1"/>
+      <w:numFmt w:val="bullet"/>
+      <w:lvlText w:val=""/>
+      <w:lvlJc w:val="left"/>
+      <w:pPr>
+        <w:ind w:left="5040" w:hanging="360"/>
+      </w:pPr>
+      <w:rPr>
+        <w:rFonts w:ascii="Symbol" w:hAnsi="Symbol" w:hint="default"/>
+      </w:rPr>
+    </w:lvl>
+    <w:lvl w:ilvl="7" w:tplc="240A0003" w:tentative="1">
+      <w:start w:val="1"/>
+      <w:numFmt w:val="bullet"/>
+      <w:lvlText w:val="o"/>
+      <w:lvlJc w:val="left"/>
+      <w:pPr>
+        <w:ind w:left="5760" w:hanging="360"/>
+      </w:pPr>
+      <w:rPr>
+        <w:rFonts w:ascii="Courier New" w:hAnsi="Courier New" w:cs="Courier New" w:hint="default"/>
+      </w:rPr>
+    </w:lvl>
+    <w:lvl w:ilvl="8" w:tplc="240A0005" w:tentative="1">
+      <w:start w:val="1"/>
+      <w:numFmt w:val="bullet"/>
+      <w:lvlText w:val=""/>
+      <w:lvlJc w:val="left"/>
+      <w:pPr>
+        <w:ind w:left="6480" w:hanging="360"/>
+      </w:pPr>
+      <w:rPr>
+        <w:rFonts w:ascii="Wingdings" w:hAnsi="Wingdings" w:hint="default"/>
+      </w:rPr>
+    </w:lvl>
+  </w:abstractNum>
+  <w:abstractNum w:abstractNumId="6" w15:restartNumberingAfterBreak="0">
     <w:nsid w:val="2C1AE401"/>
     <w:multiLevelType w:val="multilevel"/>
     <w:tmpl w:val="F16A361A"/>
@@ -6187,7 +8010,233 @@
       </w:pPr>
     </w:lvl>
   </w:abstractNum>
-  <w:abstractNum w:abstractNumId="4" w15:restartNumberingAfterBreak="0">
+  <w:abstractNum w:abstractNumId="7" w15:restartNumberingAfterBreak="0">
+    <w:nsid w:val="476834B4"/>
+    <w:multiLevelType w:val="hybridMultilevel"/>
+    <w:tmpl w:val="42F07416"/>
+    <w:lvl w:ilvl="0" w:tplc="240A000D">
+      <w:start w:val="1"/>
+      <w:numFmt w:val="bullet"/>
+      <w:lvlText w:val=""/>
+      <w:lvlJc w:val="left"/>
+      <w:pPr>
+        <w:ind w:left="720" w:hanging="360"/>
+      </w:pPr>
+      <w:rPr>
+        <w:rFonts w:ascii="Wingdings" w:hAnsi="Wingdings" w:hint="default"/>
+      </w:rPr>
+    </w:lvl>
+    <w:lvl w:ilvl="1" w:tplc="240A0003" w:tentative="1">
+      <w:start w:val="1"/>
+      <w:numFmt w:val="bullet"/>
+      <w:lvlText w:val="o"/>
+      <w:lvlJc w:val="left"/>
+      <w:pPr>
+        <w:ind w:left="1440" w:hanging="360"/>
+      </w:pPr>
+      <w:rPr>
+        <w:rFonts w:ascii="Courier New" w:hAnsi="Courier New" w:cs="Courier New" w:hint="default"/>
+      </w:rPr>
+    </w:lvl>
+    <w:lvl w:ilvl="2" w:tplc="240A0005" w:tentative="1">
+      <w:start w:val="1"/>
+      <w:numFmt w:val="bullet"/>
+      <w:lvlText w:val=""/>
+      <w:lvlJc w:val="left"/>
+      <w:pPr>
+        <w:ind w:left="2160" w:hanging="360"/>
+      </w:pPr>
+      <w:rPr>
+        <w:rFonts w:ascii="Wingdings" w:hAnsi="Wingdings" w:hint="default"/>
+      </w:rPr>
+    </w:lvl>
+    <w:lvl w:ilvl="3" w:tplc="240A0001" w:tentative="1">
+      <w:start w:val="1"/>
+      <w:numFmt w:val="bullet"/>
+      <w:lvlText w:val=""/>
+      <w:lvlJc w:val="left"/>
+      <w:pPr>
+        <w:ind w:left="2880" w:hanging="360"/>
+      </w:pPr>
+      <w:rPr>
+        <w:rFonts w:ascii="Symbol" w:hAnsi="Symbol" w:hint="default"/>
+      </w:rPr>
+    </w:lvl>
+    <w:lvl w:ilvl="4" w:tplc="240A0003" w:tentative="1">
+      <w:start w:val="1"/>
+      <w:numFmt w:val="bullet"/>
+      <w:lvlText w:val="o"/>
+      <w:lvlJc w:val="left"/>
+      <w:pPr>
+        <w:ind w:left="3600" w:hanging="360"/>
+      </w:pPr>
+      <w:rPr>
+        <w:rFonts w:ascii="Courier New" w:hAnsi="Courier New" w:cs="Courier New" w:hint="default"/>
+      </w:rPr>
+    </w:lvl>
+    <w:lvl w:ilvl="5" w:tplc="240A0005" w:tentative="1">
+      <w:start w:val="1"/>
+      <w:numFmt w:val="bullet"/>
+      <w:lvlText w:val=""/>
+      <w:lvlJc w:val="left"/>
+      <w:pPr>
+        <w:ind w:left="4320" w:hanging="360"/>
+      </w:pPr>
+      <w:rPr>
+        <w:rFonts w:ascii="Wingdings" w:hAnsi="Wingdings" w:hint="default"/>
+      </w:rPr>
+    </w:lvl>
+    <w:lvl w:ilvl="6" w:tplc="240A0001" w:tentative="1">
+      <w:start w:val="1"/>
+      <w:numFmt w:val="bullet"/>
+      <w:lvlText w:val=""/>
+      <w:lvlJc w:val="left"/>
+      <w:pPr>
+        <w:ind w:left="5040" w:hanging="360"/>
+      </w:pPr>
+      <w:rPr>
+        <w:rFonts w:ascii="Symbol" w:hAnsi="Symbol" w:hint="default"/>
+      </w:rPr>
+    </w:lvl>
+    <w:lvl w:ilvl="7" w:tplc="240A0003" w:tentative="1">
+      <w:start w:val="1"/>
+      <w:numFmt w:val="bullet"/>
+      <w:lvlText w:val="o"/>
+      <w:lvlJc w:val="left"/>
+      <w:pPr>
+        <w:ind w:left="5760" w:hanging="360"/>
+      </w:pPr>
+      <w:rPr>
+        <w:rFonts w:ascii="Courier New" w:hAnsi="Courier New" w:cs="Courier New" w:hint="default"/>
+      </w:rPr>
+    </w:lvl>
+    <w:lvl w:ilvl="8" w:tplc="240A0005" w:tentative="1">
+      <w:start w:val="1"/>
+      <w:numFmt w:val="bullet"/>
+      <w:lvlText w:val=""/>
+      <w:lvlJc w:val="left"/>
+      <w:pPr>
+        <w:ind w:left="6480" w:hanging="360"/>
+      </w:pPr>
+      <w:rPr>
+        <w:rFonts w:ascii="Wingdings" w:hAnsi="Wingdings" w:hint="default"/>
+      </w:rPr>
+    </w:lvl>
+  </w:abstractNum>
+  <w:abstractNum w:abstractNumId="8" w15:restartNumberingAfterBreak="0">
+    <w:nsid w:val="542C6D74"/>
+    <w:multiLevelType w:val="hybridMultilevel"/>
+    <w:tmpl w:val="9A70676A"/>
+    <w:lvl w:ilvl="0" w:tplc="240A000D">
+      <w:start w:val="1"/>
+      <w:numFmt w:val="bullet"/>
+      <w:lvlText w:val=""/>
+      <w:lvlJc w:val="left"/>
+      <w:pPr>
+        <w:ind w:left="720" w:hanging="360"/>
+      </w:pPr>
+      <w:rPr>
+        <w:rFonts w:ascii="Wingdings" w:hAnsi="Wingdings" w:hint="default"/>
+      </w:rPr>
+    </w:lvl>
+    <w:lvl w:ilvl="1" w:tplc="240A0003" w:tentative="1">
+      <w:start w:val="1"/>
+      <w:numFmt w:val="bullet"/>
+      <w:lvlText w:val="o"/>
+      <w:lvlJc w:val="left"/>
+      <w:pPr>
+        <w:ind w:left="1440" w:hanging="360"/>
+      </w:pPr>
+      <w:rPr>
+        <w:rFonts w:ascii="Courier New" w:hAnsi="Courier New" w:cs="Courier New" w:hint="default"/>
+      </w:rPr>
+    </w:lvl>
+    <w:lvl w:ilvl="2" w:tplc="240A0005" w:tentative="1">
+      <w:start w:val="1"/>
+      <w:numFmt w:val="bullet"/>
+      <w:lvlText w:val=""/>
+      <w:lvlJc w:val="left"/>
+      <w:pPr>
+        <w:ind w:left="2160" w:hanging="360"/>
+      </w:pPr>
+      <w:rPr>
+        <w:rFonts w:ascii="Wingdings" w:hAnsi="Wingdings" w:hint="default"/>
+      </w:rPr>
+    </w:lvl>
+    <w:lvl w:ilvl="3" w:tplc="240A0001" w:tentative="1">
+      <w:start w:val="1"/>
+      <w:numFmt w:val="bullet"/>
+      <w:lvlText w:val=""/>
+      <w:lvlJc w:val="left"/>
+      <w:pPr>
+        <w:ind w:left="2880" w:hanging="360"/>
+      </w:pPr>
+      <w:rPr>
+        <w:rFonts w:ascii="Symbol" w:hAnsi="Symbol" w:hint="default"/>
+      </w:rPr>
+    </w:lvl>
+    <w:lvl w:ilvl="4" w:tplc="240A0003" w:tentative="1">
+      <w:start w:val="1"/>
+      <w:numFmt w:val="bullet"/>
+      <w:lvlText w:val="o"/>
+      <w:lvlJc w:val="left"/>
+      <w:pPr>
+        <w:ind w:left="3600" w:hanging="360"/>
+      </w:pPr>
+      <w:rPr>
+        <w:rFonts w:ascii="Courier New" w:hAnsi="Courier New" w:cs="Courier New" w:hint="default"/>
+      </w:rPr>
+    </w:lvl>
+    <w:lvl w:ilvl="5" w:tplc="240A0005" w:tentative="1">
+      <w:start w:val="1"/>
+      <w:numFmt w:val="bullet"/>
+      <w:lvlText w:val=""/>
+      <w:lvlJc w:val="left"/>
+      <w:pPr>
+        <w:ind w:left="4320" w:hanging="360"/>
+      </w:pPr>
+      <w:rPr>
+        <w:rFonts w:ascii="Wingdings" w:hAnsi="Wingdings" w:hint="default"/>
+      </w:rPr>
+    </w:lvl>
+    <w:lvl w:ilvl="6" w:tplc="240A0001" w:tentative="1">
+      <w:start w:val="1"/>
+      <w:numFmt w:val="bullet"/>
+      <w:lvlText w:val=""/>
+      <w:lvlJc w:val="left"/>
+      <w:pPr>
+        <w:ind w:left="5040" w:hanging="360"/>
+      </w:pPr>
+      <w:rPr>
+        <w:rFonts w:ascii="Symbol" w:hAnsi="Symbol" w:hint="default"/>
+      </w:rPr>
+    </w:lvl>
+    <w:lvl w:ilvl="7" w:tplc="240A0003" w:tentative="1">
+      <w:start w:val="1"/>
+      <w:numFmt w:val="bullet"/>
+      <w:lvlText w:val="o"/>
+      <w:lvlJc w:val="left"/>
+      <w:pPr>
+        <w:ind w:left="5760" w:hanging="360"/>
+      </w:pPr>
+      <w:rPr>
+        <w:rFonts w:ascii="Courier New" w:hAnsi="Courier New" w:cs="Courier New" w:hint="default"/>
+      </w:rPr>
+    </w:lvl>
+    <w:lvl w:ilvl="8" w:tplc="240A0005" w:tentative="1">
+      <w:start w:val="1"/>
+      <w:numFmt w:val="bullet"/>
+      <w:lvlText w:val=""/>
+      <w:lvlJc w:val="left"/>
+      <w:pPr>
+        <w:ind w:left="6480" w:hanging="360"/>
+      </w:pPr>
+      <w:rPr>
+        <w:rFonts w:ascii="Wingdings" w:hAnsi="Wingdings" w:hint="default"/>
+      </w:rPr>
+    </w:lvl>
+  </w:abstractNum>
+  <w:abstractNum w:abstractNumId="9" w15:restartNumberingAfterBreak="0">
     <w:nsid w:val="58992C2F"/>
     <w:multiLevelType w:val="hybridMultilevel"/>
     <w:tmpl w:val="A1E664E8"/>
@@ -6300,7 +8349,7 @@
       </w:rPr>
     </w:lvl>
   </w:abstractNum>
-  <w:abstractNum w:abstractNumId="5" w15:restartNumberingAfterBreak="0">
+  <w:abstractNum w:abstractNumId="10" w15:restartNumberingAfterBreak="0">
     <w:nsid w:val="68EA2E4C"/>
     <w:multiLevelType w:val="hybridMultilevel"/>
     <w:tmpl w:val="8ABAAA86"/>
@@ -6413,7 +8462,120 @@
       </w:rPr>
     </w:lvl>
   </w:abstractNum>
-  <w:abstractNum w:abstractNumId="6" w15:restartNumberingAfterBreak="0">
+  <w:abstractNum w:abstractNumId="11" w15:restartNumberingAfterBreak="0">
+    <w:nsid w:val="698E2B88"/>
+    <w:multiLevelType w:val="hybridMultilevel"/>
+    <w:tmpl w:val="30D0EAFE"/>
+    <w:lvl w:ilvl="0" w:tplc="240A000D">
+      <w:start w:val="1"/>
+      <w:numFmt w:val="bullet"/>
+      <w:lvlText w:val=""/>
+      <w:lvlJc w:val="left"/>
+      <w:pPr>
+        <w:ind w:left="720" w:hanging="360"/>
+      </w:pPr>
+      <w:rPr>
+        <w:rFonts w:ascii="Wingdings" w:hAnsi="Wingdings" w:hint="default"/>
+      </w:rPr>
+    </w:lvl>
+    <w:lvl w:ilvl="1" w:tplc="240A0003" w:tentative="1">
+      <w:start w:val="1"/>
+      <w:numFmt w:val="bullet"/>
+      <w:lvlText w:val="o"/>
+      <w:lvlJc w:val="left"/>
+      <w:pPr>
+        <w:ind w:left="1440" w:hanging="360"/>
+      </w:pPr>
+      <w:rPr>
+        <w:rFonts w:ascii="Courier New" w:hAnsi="Courier New" w:cs="Courier New" w:hint="default"/>
+      </w:rPr>
+    </w:lvl>
+    <w:lvl w:ilvl="2" w:tplc="240A0005" w:tentative="1">
+      <w:start w:val="1"/>
+      <w:numFmt w:val="bullet"/>
+      <w:lvlText w:val=""/>
+      <w:lvlJc w:val="left"/>
+      <w:pPr>
+        <w:ind w:left="2160" w:hanging="360"/>
+      </w:pPr>
+      <w:rPr>
+        <w:rFonts w:ascii="Wingdings" w:hAnsi="Wingdings" w:hint="default"/>
+      </w:rPr>
+    </w:lvl>
+    <w:lvl w:ilvl="3" w:tplc="240A0001" w:tentative="1">
+      <w:start w:val="1"/>
+      <w:numFmt w:val="bullet"/>
+      <w:lvlText w:val=""/>
+      <w:lvlJc w:val="left"/>
+      <w:pPr>
+        <w:ind w:left="2880" w:hanging="360"/>
+      </w:pPr>
+      <w:rPr>
+        <w:rFonts w:ascii="Symbol" w:hAnsi="Symbol" w:hint="default"/>
+      </w:rPr>
+    </w:lvl>
+    <w:lvl w:ilvl="4" w:tplc="240A0003" w:tentative="1">
+      <w:start w:val="1"/>
+      <w:numFmt w:val="bullet"/>
+      <w:lvlText w:val="o"/>
+      <w:lvlJc w:val="left"/>
+      <w:pPr>
+        <w:ind w:left="3600" w:hanging="360"/>
+      </w:pPr>
+      <w:rPr>
+        <w:rFonts w:ascii="Courier New" w:hAnsi="Courier New" w:cs="Courier New" w:hint="default"/>
+      </w:rPr>
+    </w:lvl>
+    <w:lvl w:ilvl="5" w:tplc="240A0005" w:tentative="1">
+      <w:start w:val="1"/>
+      <w:numFmt w:val="bullet"/>
+      <w:lvlText w:val=""/>
+      <w:lvlJc w:val="left"/>
+      <w:pPr>
+        <w:ind w:left="4320" w:hanging="360"/>
+      </w:pPr>
+      <w:rPr>
+        <w:rFonts w:ascii="Wingdings" w:hAnsi="Wingdings" w:hint="default"/>
+      </w:rPr>
+    </w:lvl>
+    <w:lvl w:ilvl="6" w:tplc="240A0001" w:tentative="1">
+      <w:start w:val="1"/>
+      <w:numFmt w:val="bullet"/>
+      <w:lvlText w:val=""/>
+      <w:lvlJc w:val="left"/>
+      <w:pPr>
+        <w:ind w:left="5040" w:hanging="360"/>
+      </w:pPr>
+      <w:rPr>
+        <w:rFonts w:ascii="Symbol" w:hAnsi="Symbol" w:hint="default"/>
+      </w:rPr>
+    </w:lvl>
+    <w:lvl w:ilvl="7" w:tplc="240A0003" w:tentative="1">
+      <w:start w:val="1"/>
+      <w:numFmt w:val="bullet"/>
+      <w:lvlText w:val="o"/>
+      <w:lvlJc w:val="left"/>
+      <w:pPr>
+        <w:ind w:left="5760" w:hanging="360"/>
+      </w:pPr>
+      <w:rPr>
+        <w:rFonts w:ascii="Courier New" w:hAnsi="Courier New" w:cs="Courier New" w:hint="default"/>
+      </w:rPr>
+    </w:lvl>
+    <w:lvl w:ilvl="8" w:tplc="240A0005" w:tentative="1">
+      <w:start w:val="1"/>
+      <w:numFmt w:val="bullet"/>
+      <w:lvlText w:val=""/>
+      <w:lvlJc w:val="left"/>
+      <w:pPr>
+        <w:ind w:left="6480" w:hanging="360"/>
+      </w:pPr>
+      <w:rPr>
+        <w:rFonts w:ascii="Wingdings" w:hAnsi="Wingdings" w:hint="default"/>
+      </w:rPr>
+    </w:lvl>
+  </w:abstractNum>
+  <w:abstractNum w:abstractNumId="12" w15:restartNumberingAfterBreak="0">
     <w:nsid w:val="74E37E6C"/>
     <w:multiLevelType w:val="hybridMultilevel"/>
     <w:tmpl w:val="D4348A44"/>
@@ -6503,26 +8665,160 @@
       </w:pPr>
     </w:lvl>
   </w:abstractNum>
+  <w:abstractNum w:abstractNumId="13" w15:restartNumberingAfterBreak="0">
+    <w:nsid w:val="7A7660DD"/>
+    <w:multiLevelType w:val="hybridMultilevel"/>
+    <w:tmpl w:val="483CACE6"/>
+    <w:lvl w:ilvl="0" w:tplc="240A000D">
+      <w:start w:val="1"/>
+      <w:numFmt w:val="bullet"/>
+      <w:lvlText w:val=""/>
+      <w:lvlJc w:val="left"/>
+      <w:pPr>
+        <w:ind w:left="720" w:hanging="360"/>
+      </w:pPr>
+      <w:rPr>
+        <w:rFonts w:ascii="Wingdings" w:hAnsi="Wingdings" w:hint="default"/>
+      </w:rPr>
+    </w:lvl>
+    <w:lvl w:ilvl="1" w:tplc="240A0003" w:tentative="1">
+      <w:start w:val="1"/>
+      <w:numFmt w:val="bullet"/>
+      <w:lvlText w:val="o"/>
+      <w:lvlJc w:val="left"/>
+      <w:pPr>
+        <w:ind w:left="1440" w:hanging="360"/>
+      </w:pPr>
+      <w:rPr>
+        <w:rFonts w:ascii="Courier New" w:hAnsi="Courier New" w:cs="Courier New" w:hint="default"/>
+      </w:rPr>
+    </w:lvl>
+    <w:lvl w:ilvl="2" w:tplc="240A0005" w:tentative="1">
+      <w:start w:val="1"/>
+      <w:numFmt w:val="bullet"/>
+      <w:lvlText w:val=""/>
+      <w:lvlJc w:val="left"/>
+      <w:pPr>
+        <w:ind w:left="2160" w:hanging="360"/>
+      </w:pPr>
+      <w:rPr>
+        <w:rFonts w:ascii="Wingdings" w:hAnsi="Wingdings" w:hint="default"/>
+      </w:rPr>
+    </w:lvl>
+    <w:lvl w:ilvl="3" w:tplc="240A0001" w:tentative="1">
+      <w:start w:val="1"/>
+      <w:numFmt w:val="bullet"/>
+      <w:lvlText w:val=""/>
+      <w:lvlJc w:val="left"/>
+      <w:pPr>
+        <w:ind w:left="2880" w:hanging="360"/>
+      </w:pPr>
+      <w:rPr>
+        <w:rFonts w:ascii="Symbol" w:hAnsi="Symbol" w:hint="default"/>
+      </w:rPr>
+    </w:lvl>
+    <w:lvl w:ilvl="4" w:tplc="240A0003" w:tentative="1">
+      <w:start w:val="1"/>
+      <w:numFmt w:val="bullet"/>
+      <w:lvlText w:val="o"/>
+      <w:lvlJc w:val="left"/>
+      <w:pPr>
+        <w:ind w:left="3600" w:hanging="360"/>
+      </w:pPr>
+      <w:rPr>
+        <w:rFonts w:ascii="Courier New" w:hAnsi="Courier New" w:cs="Courier New" w:hint="default"/>
+      </w:rPr>
+    </w:lvl>
+    <w:lvl w:ilvl="5" w:tplc="240A0005" w:tentative="1">
+      <w:start w:val="1"/>
+      <w:numFmt w:val="bullet"/>
+      <w:lvlText w:val=""/>
+      <w:lvlJc w:val="left"/>
+      <w:pPr>
+        <w:ind w:left="4320" w:hanging="360"/>
+      </w:pPr>
+      <w:rPr>
+        <w:rFonts w:ascii="Wingdings" w:hAnsi="Wingdings" w:hint="default"/>
+      </w:rPr>
+    </w:lvl>
+    <w:lvl w:ilvl="6" w:tplc="240A0001" w:tentative="1">
+      <w:start w:val="1"/>
+      <w:numFmt w:val="bullet"/>
+      <w:lvlText w:val=""/>
+      <w:lvlJc w:val="left"/>
+      <w:pPr>
+        <w:ind w:left="5040" w:hanging="360"/>
+      </w:pPr>
+      <w:rPr>
+        <w:rFonts w:ascii="Symbol" w:hAnsi="Symbol" w:hint="default"/>
+      </w:rPr>
+    </w:lvl>
+    <w:lvl w:ilvl="7" w:tplc="240A0003" w:tentative="1">
+      <w:start w:val="1"/>
+      <w:numFmt w:val="bullet"/>
+      <w:lvlText w:val="o"/>
+      <w:lvlJc w:val="left"/>
+      <w:pPr>
+        <w:ind w:left="5760" w:hanging="360"/>
+      </w:pPr>
+      <w:rPr>
+        <w:rFonts w:ascii="Courier New" w:hAnsi="Courier New" w:cs="Courier New" w:hint="default"/>
+      </w:rPr>
+    </w:lvl>
+    <w:lvl w:ilvl="8" w:tplc="240A0005" w:tentative="1">
+      <w:start w:val="1"/>
+      <w:numFmt w:val="bullet"/>
+      <w:lvlText w:val=""/>
+      <w:lvlJc w:val="left"/>
+      <w:pPr>
+        <w:ind w:left="6480" w:hanging="360"/>
+      </w:pPr>
+      <w:rPr>
+        <w:rFonts w:ascii="Wingdings" w:hAnsi="Wingdings" w:hint="default"/>
+      </w:rPr>
+    </w:lvl>
+  </w:abstractNum>
   <w:num w:numId="1">
-    <w:abstractNumId w:val="1"/>
+    <w:abstractNumId w:val="2"/>
   </w:num>
   <w:num w:numId="2">
-    <w:abstractNumId w:val="1"/>
+    <w:abstractNumId w:val="2"/>
   </w:num>
   <w:num w:numId="3">
     <w:abstractNumId w:val="0"/>
   </w:num>
   <w:num w:numId="4">
-    <w:abstractNumId w:val="2"/>
+    <w:abstractNumId w:val="3"/>
   </w:num>
   <w:num w:numId="5">
+    <w:abstractNumId w:val="9"/>
+  </w:num>
+  <w:num w:numId="6">
+    <w:abstractNumId w:val="10"/>
+  </w:num>
+  <w:num w:numId="7">
+    <w:abstractNumId w:val="12"/>
+  </w:num>
+  <w:num w:numId="8">
+    <w:abstractNumId w:val="1"/>
+  </w:num>
+  <w:num w:numId="9">
+    <w:abstractNumId w:val="11"/>
+  </w:num>
+  <w:num w:numId="10">
+    <w:abstractNumId w:val="13"/>
+  </w:num>
+  <w:num w:numId="11">
     <w:abstractNumId w:val="4"/>
   </w:num>
-  <w:num w:numId="6">
+  <w:num w:numId="12">
+    <w:abstractNumId w:val="7"/>
+  </w:num>
+  <w:num w:numId="13">
+    <w:abstractNumId w:val="8"/>
+  </w:num>
+  <w:num w:numId="14">
     <w:abstractNumId w:val="5"/>
-  </w:num>
-  <w:num w:numId="7">
-    <w:abstractNumId w:val="6"/>
   </w:num>
 </w:numbering>
 </file>
@@ -6630,6 +8926,7 @@
     <w:lsdException w:name="HTML Sample" w:semiHidden="1" w:unhideWhenUsed="1"/>
     <w:lsdException w:name="HTML Typewriter" w:semiHidden="1" w:unhideWhenUsed="1"/>
     <w:lsdException w:name="HTML Variable" w:semiHidden="1" w:unhideWhenUsed="1"/>
+    <w:lsdException w:name="Normal Table" w:semiHidden="1" w:unhideWhenUsed="1"/>
     <w:lsdException w:name="annotation subject" w:semiHidden="1" w:unhideWhenUsed="1"/>
     <w:lsdException w:name="No List" w:semiHidden="1" w:unhideWhenUsed="1"/>
     <w:lsdException w:name="Outline List 1" w:semiHidden="1" w:unhideWhenUsed="1"/>
@@ -6676,7 +8973,10 @@
     <w:lsdException w:name="Table Subtle 2" w:semiHidden="1" w:unhideWhenUsed="1"/>
     <w:lsdException w:name="Table Web 1" w:semiHidden="1" w:unhideWhenUsed="1"/>
     <w:lsdException w:name="Table Web 2" w:semiHidden="1" w:unhideWhenUsed="1"/>
+    <w:lsdException w:name="Table Web 3" w:semiHidden="1" w:unhideWhenUsed="1"/>
     <w:lsdException w:name="Balloon Text" w:semiHidden="1" w:unhideWhenUsed="1"/>
+    <w:lsdException w:name="Table Grid" w:uiPriority="39"/>
+    <w:lsdException w:name="Table Theme" w:semiHidden="1" w:unhideWhenUsed="1"/>
     <w:lsdException w:name="Placeholder Text" w:semiHidden="1"/>
     <w:lsdException w:name="Light Shading"/>
     <w:lsdException w:name="Light List"/>
@@ -6697,7 +8997,9 @@
     <w:lsdException w:name="Light Grid Accent 1"/>
     <w:lsdException w:name="Medium Shading 1 Accent 1"/>
     <w:lsdException w:name="Medium Shading 2 Accent 1"/>
+    <w:lsdException w:name="Medium List 1 Accent 1"/>
     <w:lsdException w:name="Revision" w:semiHidden="1"/>
+    <w:lsdException w:name="List Paragraph" w:uiPriority="34" w:qFormat="1"/>
     <w:lsdException w:name="Medium List 2 Accent 1"/>
     <w:lsdException w:name="Medium Grid 1 Accent 1"/>
     <w:lsdException w:name="Medium Grid 2 Accent 1"/>
@@ -6775,6 +9077,7 @@
     <w:lsdException w:name="Dark List Accent 6"/>
     <w:lsdException w:name="Colorful Shading Accent 6"/>
     <w:lsdException w:name="Colorful List Accent 6"/>
+    <w:lsdException w:name="Colorful Grid Accent 6"/>
     <w:lsdException w:name="Bibliography" w:semiHidden="1" w:unhideWhenUsed="1"/>
     <w:lsdException w:name="TOC Heading" w:semiHidden="1" w:unhideWhenUsed="1"/>
     <w:lsdException w:name="Grid Table 4" w:uiPriority="49"/>
@@ -7618,6 +9921,7 @@
   <w:style w:type="table" w:styleId="Tablaconcuadrcula">
     <w:name w:val="Table Grid"/>
     <w:basedOn w:val="Tablanormal"/>
+    <w:uiPriority w:val="39"/>
     <w:rsid w:val="00EF0B06"/>
     <w:pPr>
       <w:spacing w:after="0"/>
@@ -7752,6 +10056,22 @@
         <w:shd w:val="clear" w:color="auto" w:fill="CCCCCC" w:themeFill="text1" w:themeFillTint="33"/>
       </w:tcPr>
     </w:tblStylePr>
+  </w:style>
+  <w:style w:type="paragraph" w:styleId="Prrafodelista">
+    <w:name w:val="List Paragraph"/>
+    <w:basedOn w:val="Normal"/>
+    <w:uiPriority w:val="34"/>
+    <w:qFormat/>
+    <w:rsid w:val="00526CDD"/>
+    <w:pPr>
+      <w:spacing w:after="160" w:line="259" w:lineRule="auto"/>
+      <w:ind w:left="720"/>
+      <w:contextualSpacing/>
+    </w:pPr>
+    <w:rPr>
+      <w:sz w:val="22"/>
+      <w:szCs w:val="22"/>
+    </w:rPr>
   </w:style>
 </w:styles>
 </file>
@@ -8075,21 +10395,6 @@
 </file>
 
 <file path=customXml/item1.xml><?xml version="1.0" encoding="utf-8"?>
-<?mso-contentType ?>
-<FormTemplates xmlns="http://schemas.microsoft.com/sharepoint/v3/contenttype/forms">
-  <Display>DocumentLibraryForm</Display>
-  <Edit>DocumentLibraryForm</Edit>
-  <New>DocumentLibraryForm</New>
-</FormTemplates>
-</file>
-
-<file path=customXml/item2.xml><?xml version="1.0" encoding="utf-8"?>
-<p:properties xmlns:p="http://schemas.microsoft.com/office/2006/metadata/properties" xmlns:xsi="http://www.w3.org/2001/XMLSchema-instance" xmlns:pc="http://schemas.microsoft.com/office/infopath/2007/PartnerControls">
-  <documentManagement/>
-</p:properties>
-</file>
-
-<file path=customXml/item3.xml><?xml version="1.0" encoding="utf-8"?>
 <ct:contentTypeSchema xmlns:ct="http://schemas.microsoft.com/office/2006/metadata/contentType" xmlns:ma="http://schemas.microsoft.com/office/2006/metadata/properties/metaAttributes" ct:_="" ma:_="" ma:contentTypeName="Documento" ma:contentTypeID="0x01010054F2E5489171BB4B8A564F3B86697001" ma:contentTypeVersion="9" ma:contentTypeDescription="Crear nuevo documento." ma:contentTypeScope="" ma:versionID="0e4fb22e9d16db6e83c249abe56e0679">
   <xsd:schema xmlns:xsd="http://www.w3.org/2001/XMLSchema" xmlns:xs="http://www.w3.org/2001/XMLSchema" xmlns:p="http://schemas.microsoft.com/office/2006/metadata/properties" xmlns:ns2="45e206cf-3a28-404d-8abb-a20a911c6335" targetNamespace="http://schemas.microsoft.com/office/2006/metadata/properties" ma:root="true" ma:fieldsID="fa16087b275d30ade7f8b759fd6579de" ns2:_="">
     <xsd:import namespace="45e206cf-3a28-404d-8abb-a20a911c6335"/>
@@ -8267,24 +10572,22 @@
 </ct:contentTypeSchema>
 </file>
 
-<file path=customXml/itemProps1.xml><?xml version="1.0" encoding="utf-8"?>
-<ds:datastoreItem xmlns:ds="http://schemas.openxmlformats.org/officeDocument/2006/customXml" ds:itemID="{565713D0-B352-4168-A1C7-FFBA8CF3B5B2}">
-  <ds:schemaRefs>
-    <ds:schemaRef ds:uri="http://schemas.microsoft.com/sharepoint/v3/contenttype/forms"/>
-  </ds:schemaRefs>
-</ds:datastoreItem>
+<file path=customXml/item2.xml><?xml version="1.0" encoding="utf-8"?>
+<p:properties xmlns:p="http://schemas.microsoft.com/office/2006/metadata/properties" xmlns:xsi="http://www.w3.org/2001/XMLSchema-instance" xmlns:pc="http://schemas.microsoft.com/office/infopath/2007/PartnerControls">
+  <documentManagement/>
+</p:properties>
 </file>
 
-<file path=customXml/itemProps2.xml><?xml version="1.0" encoding="utf-8"?>
-<ds:datastoreItem xmlns:ds="http://schemas.openxmlformats.org/officeDocument/2006/customXml" ds:itemID="{F294EC06-36A5-4071-9092-29766602D82E}">
-  <ds:schemaRefs>
-    <ds:schemaRef ds:uri="http://schemas.microsoft.com/office/2006/metadata/properties"/>
-    <ds:schemaRef ds:uri="http://schemas.microsoft.com/office/infopath/2007/PartnerControls"/>
-  </ds:schemaRefs>
-</ds:datastoreItem>
+<file path=customXml/item3.xml><?xml version="1.0" encoding="utf-8"?>
+<?mso-contentType ?>
+<FormTemplates xmlns="http://schemas.microsoft.com/sharepoint/v3/contenttype/forms">
+  <Display>DocumentLibraryForm</Display>
+  <Edit>DocumentLibraryForm</Edit>
+  <New>DocumentLibraryForm</New>
+</FormTemplates>
 </file>
 
-<file path=customXml/itemProps3.xml><?xml version="1.0" encoding="utf-8"?>
+<file path=customXml/itemProps1.xml><?xml version="1.0" encoding="utf-8"?>
 <ds:datastoreItem xmlns:ds="http://schemas.openxmlformats.org/officeDocument/2006/customXml" ds:itemID="{282D8BD1-BF38-4227-915A-1324D9825A0B}">
   <ds:schemaRefs>
     <ds:schemaRef ds:uri="http://schemas.microsoft.com/office/2006/metadata/contentType"/>
@@ -8300,4 +10603,21 @@
     <ds:schemaRef ds:uri="http://schemas.microsoft.com/internal/obd"/>
   </ds:schemaRefs>
 </ds:datastoreItem>
+</file>
+
+<file path=customXml/itemProps2.xml><?xml version="1.0" encoding="utf-8"?>
+<ds:datastoreItem xmlns:ds="http://schemas.openxmlformats.org/officeDocument/2006/customXml" ds:itemID="{F294EC06-36A5-4071-9092-29766602D82E}">
+  <ds:schemaRefs>
+    <ds:schemaRef ds:uri="http://schemas.microsoft.com/office/2006/metadata/properties"/>
+    <ds:schemaRef ds:uri="http://schemas.microsoft.com/office/infopath/2007/PartnerControls"/>
+  </ds:schemaRefs>
+</ds:datastoreItem>
+</file>
+
+<file path=customXml/itemProps3.xml><?xml version="1.0" encoding="utf-8"?>
+<ds:datastoreItem xmlns:ds="http://schemas.openxmlformats.org/officeDocument/2006/customXml" ds:itemID="{565713D0-B352-4168-A1C7-FFBA8CF3B5B2}">
+  <ds:schemaRefs>
+    <ds:schemaRef ds:uri="http://schemas.microsoft.com/sharepoint/v3/contenttype/forms"/>
+  </ds:schemaRefs>
+</ds:datastoreItem>
 </file>
</xml_diff>

<commit_message>
Agregar Punto 6 Runtime View v 1.0
</commit_message>
<xml_diff>
--- a/1. Documentacion/Caso de Estudio Neuron Formato arc42.docx
+++ b/1. Documentacion/Caso de Estudio Neuron Formato arc42.docx
@@ -118,21 +118,7 @@
         <w:rPr>
           <w:lang w:val="en-US"/>
         </w:rPr>
-        <w:t xml:space="preserve">By Dr. Gernot Starke, Dr. Peter </w:t>
-      </w:r>
-      <w:proofErr w:type="spellStart"/>
-      <w:r>
-        <w:rPr>
-          <w:lang w:val="en-US"/>
-        </w:rPr>
-        <w:t>Hruschka</w:t>
-      </w:r>
-      <w:proofErr w:type="spellEnd"/>
-      <w:r>
-        <w:rPr>
-          <w:lang w:val="en-US"/>
-        </w:rPr>
-        <w:t xml:space="preserve"> and contributors.</w:t>
+        <w:t>By Dr. Gernot Starke, Dr. Peter Hruschka and contributors.</w:t>
       </w:r>
     </w:p>
     <w:p>
@@ -146,21 +132,7 @@
         <w:rPr>
           <w:lang w:val="en-US"/>
         </w:rPr>
-        <w:t xml:space="preserve">Template Revision: 7.0 EN (based on </w:t>
-      </w:r>
-      <w:proofErr w:type="spellStart"/>
-      <w:r>
-        <w:rPr>
-          <w:lang w:val="en-US"/>
-        </w:rPr>
-        <w:t>asciidoc</w:t>
-      </w:r>
-      <w:proofErr w:type="spellEnd"/>
-      <w:r>
-        <w:rPr>
-          <w:lang w:val="en-US"/>
-        </w:rPr>
-        <w:t>), January 2017</w:t>
+        <w:t>Template Revision: 7.0 EN (based on asciidoc), January 2017</w:t>
       </w:r>
     </w:p>
     <w:p>
@@ -189,21 +161,7 @@
         <w:rPr>
           <w:lang w:val="en-US"/>
         </w:rPr>
-        <w:t xml:space="preserve">. Created by Dr. Peter </w:t>
-      </w:r>
-      <w:proofErr w:type="spellStart"/>
-      <w:r>
-        <w:rPr>
-          <w:lang w:val="en-US"/>
-        </w:rPr>
-        <w:t>Hruschka</w:t>
-      </w:r>
-      <w:proofErr w:type="spellEnd"/>
-      <w:r>
-        <w:rPr>
-          <w:lang w:val="en-US"/>
-        </w:rPr>
-        <w:t xml:space="preserve"> &amp; Dr. Gernot Starke.</w:t>
+        <w:t>. Created by Dr. Peter Hruschka &amp; Dr. Gernot Starke.</w:t>
       </w:r>
     </w:p>
     <w:p>
@@ -226,13 +184,8 @@
       <w:pPr>
         <w:pStyle w:val="Textoindependiente"/>
       </w:pPr>
-      <w:proofErr w:type="spellStart"/>
-      <w:r>
-        <w:t>Neuron</w:t>
-      </w:r>
-      <w:proofErr w:type="spellEnd"/>
-      <w:r>
-        <w:t xml:space="preserve"> Software es una </w:t>
+      <w:r>
+        <w:t xml:space="preserve">Neuron Software es una </w:t>
       </w:r>
       <w:r>
         <w:t xml:space="preserve">herramienta </w:t>
@@ -241,31 +194,7 @@
         <w:t>encargada</w:t>
       </w:r>
       <w:r>
-        <w:t xml:space="preserve"> de centralizar la información de los diferentes proyectos que trabajan los frentes de trabajo de la organización, </w:t>
-      </w:r>
-      <w:proofErr w:type="spellStart"/>
-      <w:r>
-        <w:t>presentandola</w:t>
-      </w:r>
-      <w:proofErr w:type="spellEnd"/>
-      <w:r>
-        <w:t xml:space="preserve"> en un </w:t>
-      </w:r>
-      <w:proofErr w:type="spellStart"/>
-      <w:r>
-        <w:t>front</w:t>
-      </w:r>
-      <w:proofErr w:type="spellEnd"/>
-      <w:r>
-        <w:t xml:space="preserve"> y bajo ciertos </w:t>
-      </w:r>
-      <w:proofErr w:type="spellStart"/>
-      <w:r>
-        <w:t>provilegios</w:t>
-      </w:r>
-      <w:proofErr w:type="spellEnd"/>
-      <w:r>
-        <w:t xml:space="preserve"> y condiciones dependiendo del grupo de quien la necesite.</w:t>
+        <w:t xml:space="preserve"> de centralizar la información de los diferentes proyectos que trabajan los frentes de trabajo de la organización, presentandola en un front y bajo ciertos provilegios y condiciones dependiendo del grupo de quien la necesite.</w:t>
       </w:r>
     </w:p>
     <w:p>
@@ -316,15 +245,7 @@
         </w:rPr>
       </w:pPr>
       <w:r>
-        <w:t xml:space="preserve">Aumentar en un 100% el </w:t>
-      </w:r>
-      <w:proofErr w:type="spellStart"/>
-      <w:r>
-        <w:t>indice</w:t>
-      </w:r>
-      <w:proofErr w:type="spellEnd"/>
-      <w:r>
-        <w:t xml:space="preserve"> de confianza en las cifras presentadas sobre el estado de las implementaciones en cada de sus etapas y a nivel general.</w:t>
+        <w:t>Aumentar en un 100% el indice de confianza en las cifras presentadas sobre el estado de las implementaciones en cada de sus etapas y a nivel general.</w:t>
       </w:r>
     </w:p>
     <w:p>
@@ -342,12 +263,10 @@
       <w:r>
         <w:t xml:space="preserve">Generar informes por área cada 30 </w:t>
       </w:r>
-      <w:proofErr w:type="spellStart"/>
       <w:proofErr w:type="gramStart"/>
       <w:r>
         <w:t>días,para</w:t>
       </w:r>
-      <w:proofErr w:type="spellEnd"/>
       <w:proofErr w:type="gramEnd"/>
       <w:r>
         <w:t xml:space="preserve"> cada uno de los jefes.</w:t>
@@ -384,12 +303,10 @@
       <w:r>
         <w:t xml:space="preserve">Generar un informe general cada </w:t>
       </w:r>
-      <w:proofErr w:type="spellStart"/>
       <w:proofErr w:type="gramStart"/>
       <w:r>
         <w:t>mes,para</w:t>
       </w:r>
-      <w:proofErr w:type="spellEnd"/>
       <w:proofErr w:type="gramEnd"/>
       <w:r>
         <w:t xml:space="preserve"> el gerente.</w:t>
@@ -426,12 +343,10 @@
       <w:r>
         <w:t xml:space="preserve">Implementar durante los próximos 3 meses las vistas para cada una de las </w:t>
       </w:r>
-      <w:proofErr w:type="spellStart"/>
       <w:proofErr w:type="gramStart"/>
       <w:r>
         <w:t>áreas;una</w:t>
       </w:r>
-      <w:proofErr w:type="spellEnd"/>
       <w:proofErr w:type="gramEnd"/>
       <w:r>
         <w:t xml:space="preserve"> vista por mes.</w:t>
@@ -630,40 +545,20 @@
         <w:pStyle w:val="Ttulo2"/>
       </w:pPr>
       <w:bookmarkStart w:id="1" w:name="_requirements_overview"/>
-      <w:proofErr w:type="spellStart"/>
-      <w:r>
-        <w:t>Requirements</w:t>
-      </w:r>
-      <w:proofErr w:type="spellEnd"/>
-      <w:r>
-        <w:t xml:space="preserve"> </w:t>
-      </w:r>
-      <w:proofErr w:type="spellStart"/>
-      <w:r>
-        <w:t>Overview</w:t>
+      <w:r>
+        <w:t>Requirements Overview</w:t>
       </w:r>
       <w:bookmarkEnd w:id="1"/>
-      <w:proofErr w:type="spellEnd"/>
     </w:p>
     <w:p>
       <w:pPr>
         <w:pStyle w:val="Ttulo2"/>
       </w:pPr>
       <w:bookmarkStart w:id="2" w:name="_quality_goals"/>
-      <w:proofErr w:type="spellStart"/>
-      <w:r>
-        <w:t>Quality</w:t>
-      </w:r>
-      <w:proofErr w:type="spellEnd"/>
-      <w:r>
-        <w:t xml:space="preserve"> </w:t>
-      </w:r>
-      <w:proofErr w:type="spellStart"/>
-      <w:r>
-        <w:t>Goals</w:t>
+      <w:r>
+        <w:t>Quality Goals</w:t>
       </w:r>
       <w:bookmarkEnd w:id="2"/>
-      <w:proofErr w:type="spellEnd"/>
     </w:p>
     <w:p>
       <w:pPr>
@@ -1026,12 +921,10 @@
         <w:pStyle w:val="Ttulo2"/>
       </w:pPr>
       <w:bookmarkStart w:id="3" w:name="_stakeholders"/>
-      <w:proofErr w:type="spellStart"/>
       <w:r>
         <w:t>Stakeholders</w:t>
       </w:r>
       <w:bookmarkEnd w:id="3"/>
-      <w:proofErr w:type="spellEnd"/>
     </w:p>
     <w:tbl>
       <w:tblPr>
@@ -1082,7 +975,6 @@
                       <w:bCs/>
                     </w:rPr>
                   </w:pPr>
-                  <w:proofErr w:type="spellStart"/>
                   <w:r>
                     <w:rPr>
                       <w:b/>
@@ -1090,7 +982,6 @@
                     </w:rPr>
                     <w:t>Stakeholder</w:t>
                   </w:r>
-                  <w:proofErr w:type="spellEnd"/>
                 </w:p>
               </w:tc>
               <w:tc>
@@ -1176,7 +1067,6 @@
                       <w:bCs/>
                     </w:rPr>
                   </w:pPr>
-                  <w:proofErr w:type="spellStart"/>
                   <w:r>
                     <w:rPr>
                       <w:b/>
@@ -1184,7 +1074,6 @@
                     </w:rPr>
                     <w:t>Viewpoints</w:t>
                   </w:r>
-                  <w:proofErr w:type="spellEnd"/>
                 </w:p>
               </w:tc>
               <w:tc>
@@ -2046,15 +1935,7 @@
                   </w:r>
                   <w:proofErr w:type="gramEnd"/>
                   <w:r>
-                    <w:t xml:space="preserve"> </w:t>
-                  </w:r>
-                  <w:proofErr w:type="spellStart"/>
-                  <w:r>
-                    <w:t>sencargadas</w:t>
-                  </w:r>
-                  <w:proofErr w:type="spellEnd"/>
-                  <w:r>
-                    <w:t xml:space="preserve"> de llevar el proceso de </w:t>
+                    <w:t xml:space="preserve"> sencargadas de llevar el proceso de </w:t>
                   </w:r>
                   <w:r>
                     <w:lastRenderedPageBreak/>
@@ -2187,15 +2068,7 @@
                   </w:r>
                   <w:proofErr w:type="gramEnd"/>
                   <w:r>
-                    <w:t xml:space="preserve"> </w:t>
-                  </w:r>
-                  <w:proofErr w:type="spellStart"/>
-                  <w:r>
-                    <w:t>sencargadas</w:t>
-                  </w:r>
-                  <w:proofErr w:type="spellEnd"/>
-                  <w:r>
-                    <w:t xml:space="preserve"> de llevar el proceso de desarrollo</w:t>
+                    <w:t xml:space="preserve"> sencargadas de llevar el proceso de desarrollo</w:t>
                   </w:r>
                 </w:p>
               </w:tc>
@@ -2352,15 +2225,7 @@
                   </w:r>
                   <w:proofErr w:type="gramEnd"/>
                   <w:r>
-                    <w:t xml:space="preserve"> </w:t>
-                  </w:r>
-                  <w:proofErr w:type="spellStart"/>
-                  <w:r>
-                    <w:t>sencargadas</w:t>
-                  </w:r>
-                  <w:proofErr w:type="spellEnd"/>
-                  <w:r>
-                    <w:t xml:space="preserve"> de llevar el proceso de soporte</w:t>
+                    <w:t xml:space="preserve"> sencargadas de llevar el proceso de soporte</w:t>
                   </w:r>
                 </w:p>
               </w:tc>
@@ -2558,32 +2423,17 @@
         <w:pStyle w:val="Ttulo1"/>
       </w:pPr>
       <w:bookmarkStart w:id="4" w:name="section-architecture-constraints"/>
-      <w:proofErr w:type="spellStart"/>
-      <w:r>
-        <w:t>Architecture</w:t>
-      </w:r>
-      <w:proofErr w:type="spellEnd"/>
-      <w:r>
-        <w:t xml:space="preserve"> </w:t>
-      </w:r>
-      <w:proofErr w:type="spellStart"/>
-      <w:r>
-        <w:t>Constraints</w:t>
+      <w:r>
+        <w:t>Architecture Constraints</w:t>
       </w:r>
       <w:bookmarkEnd w:id="4"/>
-      <w:proofErr w:type="spellEnd"/>
     </w:p>
     <w:p>
       <w:pPr>
         <w:pStyle w:val="Textoindependiente"/>
       </w:pPr>
-      <w:proofErr w:type="spellStart"/>
-      <w:r>
-        <w:t>Neuron</w:t>
-      </w:r>
-      <w:proofErr w:type="spellEnd"/>
-      <w:r>
-        <w:t xml:space="preserve"> Software será:</w:t>
+      <w:r>
+        <w:t>Neuron Software será:</w:t>
       </w:r>
     </w:p>
     <w:p>
@@ -2611,28 +2461,10 @@
         <w:pStyle w:val="Ttulo1"/>
       </w:pPr>
       <w:bookmarkStart w:id="5" w:name="section-system-scope-and-context"/>
-      <w:proofErr w:type="spellStart"/>
-      <w:r>
-        <w:t>System</w:t>
-      </w:r>
-      <w:proofErr w:type="spellEnd"/>
-      <w:r>
-        <w:t xml:space="preserve"> </w:t>
-      </w:r>
-      <w:proofErr w:type="spellStart"/>
-      <w:r>
-        <w:t>Scope</w:t>
-      </w:r>
-      <w:proofErr w:type="spellEnd"/>
-      <w:r>
-        <w:t xml:space="preserve"> and </w:t>
-      </w:r>
-      <w:proofErr w:type="spellStart"/>
-      <w:r>
-        <w:t>Context</w:t>
+      <w:r>
+        <w:t>System Scope and Context</w:t>
       </w:r>
       <w:bookmarkEnd w:id="5"/>
-      <w:proofErr w:type="spellEnd"/>
     </w:p>
     <w:p>
       <w:pPr>
@@ -2655,14 +2487,9 @@
       </w:pPr>
       <w:bookmarkStart w:id="6" w:name="_business_context"/>
       <w:r>
-        <w:t xml:space="preserve">Business </w:t>
-      </w:r>
-      <w:proofErr w:type="spellStart"/>
-      <w:r>
-        <w:t>Context</w:t>
+        <w:t>Business Context</w:t>
       </w:r>
       <w:bookmarkEnd w:id="6"/>
-      <w:proofErr w:type="spellEnd"/>
     </w:p>
     <w:p>
       <w:pPr>
@@ -2736,23 +2563,7 @@
           <w:b/>
           <w:bCs/>
         </w:rPr>
-        <w:t xml:space="preserve">Usuarios e interesados de </w:t>
-      </w:r>
-      <w:proofErr w:type="spellStart"/>
-      <w:r>
-        <w:rPr>
-          <w:b/>
-          <w:bCs/>
-        </w:rPr>
-        <w:t>Neuron</w:t>
-      </w:r>
-      <w:proofErr w:type="spellEnd"/>
-      <w:r>
-        <w:rPr>
-          <w:b/>
-          <w:bCs/>
-        </w:rPr>
-        <w:t xml:space="preserve"> Software:</w:t>
+        <w:t>Usuarios e interesados de Neuron Software:</w:t>
       </w:r>
       <w:r>
         <w:t xml:space="preserve"> </w:t>
@@ -3040,27 +2851,98 @@
         <w:pStyle w:val="Textoindependiente"/>
         <w:jc w:val="both"/>
       </w:pPr>
-      <w:proofErr w:type="spellStart"/>
       <w:r>
         <w:rPr>
           <w:b/>
           <w:bCs/>
         </w:rPr>
-        <w:t>Neuron</w:t>
-      </w:r>
-      <w:proofErr w:type="spellEnd"/>
+        <w:t>Neuron Software:</w:t>
+      </w:r>
       <w:r>
         <w:rPr>
           <w:b/>
           <w:bCs/>
         </w:rPr>
-        <w:t xml:space="preserve"> Software:</w:t>
-      </w:r>
+        <w:t xml:space="preserve"> </w:t>
+      </w:r>
+      <w:r>
+        <w:rPr>
+          <w:rFonts w:ascii="Calibri" w:hAnsi="Calibri"/>
+          <w:color w:val="201F1E"/>
+          <w:sz w:val="22"/>
+          <w:szCs w:val="22"/>
+          <w:shd w:val="clear" w:color="auto" w:fill="FFFFFF"/>
+        </w:rPr>
+        <w:t>P</w:t>
+      </w:r>
+      <w:r>
+        <w:rPr>
+          <w:rFonts w:ascii="Calibri" w:hAnsi="Calibri"/>
+          <w:color w:val="201F1E"/>
+          <w:sz w:val="22"/>
+          <w:szCs w:val="22"/>
+          <w:shd w:val="clear" w:color="auto" w:fill="FFFFFF"/>
+        </w:rPr>
+        <w:t xml:space="preserve">roporciona todas las funcionalidades necesarias para satisfacer </w:t>
+      </w:r>
+      <w:r>
+        <w:rPr>
+          <w:rFonts w:ascii="Calibri" w:hAnsi="Calibri"/>
+          <w:color w:val="201F1E"/>
+          <w:sz w:val="22"/>
+          <w:szCs w:val="22"/>
+          <w:shd w:val="clear" w:color="auto" w:fill="FFFFFF"/>
+        </w:rPr>
+        <w:t xml:space="preserve">los requisitos de los diferentes usuarios e interesados como lo son parametrización de proyectos, consulta de proyectos, </w:t>
+      </w:r>
+      <w:r>
+        <w:rPr>
+          <w:rFonts w:ascii="Calibri" w:hAnsi="Calibri"/>
+          <w:color w:val="201F1E"/>
+          <w:sz w:val="22"/>
+          <w:szCs w:val="22"/>
+          <w:shd w:val="clear" w:color="auto" w:fill="FFFFFF"/>
+        </w:rPr>
+        <w:t>trazabilidad,</w:t>
+      </w:r>
+      <w:r>
+        <w:rPr>
+          <w:rFonts w:ascii="Calibri" w:hAnsi="Calibri"/>
+          <w:color w:val="201F1E"/>
+          <w:sz w:val="22"/>
+          <w:szCs w:val="22"/>
+          <w:shd w:val="clear" w:color="auto" w:fill="FFFFFF"/>
+        </w:rPr>
+        <w:t xml:space="preserve"> guardar información por </w:t>
+      </w:r>
+      <w:r>
+        <w:rPr>
+          <w:rFonts w:ascii="Calibri" w:hAnsi="Calibri"/>
+          <w:color w:val="201F1E"/>
+          <w:sz w:val="22"/>
+          <w:szCs w:val="22"/>
+          <w:shd w:val="clear" w:color="auto" w:fill="FFFFFF"/>
+        </w:rPr>
+        <w:t>etapas, adjuntar archivos entre otras, que todas juntas ayudan a consolidar un gestor de proyectos.</w:t>
+      </w:r>
+    </w:p>
+    <w:p>
+      <w:pPr>
+        <w:pStyle w:val="Textoindependiente"/>
+        <w:jc w:val="both"/>
+      </w:pPr>
       <w:r>
         <w:rPr>
           <w:b/>
           <w:bCs/>
         </w:rPr>
+        <w:t>Sistema de correos electrónico:</w:t>
+      </w:r>
+      <w:r>
+        <w:rPr>
+          <w:b/>
+          <w:bCs/>
+        </w:rPr>
         <w:t xml:space="preserve"> </w:t>
       </w:r>
       <w:r>
@@ -3071,71 +2953,28 @@
           <w:szCs w:val="22"/>
           <w:shd w:val="clear" w:color="auto" w:fill="FFFFFF"/>
         </w:rPr>
-        <w:t>P</w:t>
-      </w:r>
-      <w:r>
-        <w:rPr>
-          <w:rFonts w:ascii="Calibri" w:hAnsi="Calibri"/>
-          <w:color w:val="201F1E"/>
-          <w:sz w:val="22"/>
-          <w:szCs w:val="22"/>
-          <w:shd w:val="clear" w:color="auto" w:fill="FFFFFF"/>
-        </w:rPr>
-        <w:t xml:space="preserve">roporciona todas las funcionalidades necesarias para satisfacer </w:t>
-      </w:r>
-      <w:r>
-        <w:rPr>
-          <w:rFonts w:ascii="Calibri" w:hAnsi="Calibri"/>
-          <w:color w:val="201F1E"/>
-          <w:sz w:val="22"/>
-          <w:szCs w:val="22"/>
-          <w:shd w:val="clear" w:color="auto" w:fill="FFFFFF"/>
-        </w:rPr>
-        <w:t xml:space="preserve">los requisitos de los diferentes usuarios e interesados como lo son parametrización de proyectos, consulta de proyectos, </w:t>
-      </w:r>
-      <w:r>
-        <w:rPr>
-          <w:rFonts w:ascii="Calibri" w:hAnsi="Calibri"/>
-          <w:color w:val="201F1E"/>
-          <w:sz w:val="22"/>
-          <w:szCs w:val="22"/>
-          <w:shd w:val="clear" w:color="auto" w:fill="FFFFFF"/>
-        </w:rPr>
-        <w:t>trazabilidad,</w:t>
-      </w:r>
-      <w:r>
-        <w:rPr>
-          <w:rFonts w:ascii="Calibri" w:hAnsi="Calibri"/>
-          <w:color w:val="201F1E"/>
-          <w:sz w:val="22"/>
-          <w:szCs w:val="22"/>
-          <w:shd w:val="clear" w:color="auto" w:fill="FFFFFF"/>
-        </w:rPr>
-        <w:t xml:space="preserve"> guardar información por </w:t>
-      </w:r>
-      <w:r>
-        <w:rPr>
-          <w:rFonts w:ascii="Calibri" w:hAnsi="Calibri"/>
-          <w:color w:val="201F1E"/>
-          <w:sz w:val="22"/>
-          <w:szCs w:val="22"/>
-          <w:shd w:val="clear" w:color="auto" w:fill="FFFFFF"/>
-        </w:rPr>
-        <w:t>etapas, adjuntar archivos entre otras, que todas juntas ayudan a consolidar un gestor de proyectos.</w:t>
+        <w:t xml:space="preserve">Componente que proporciona todos los protocolos necesarios </w:t>
+      </w:r>
+      <w:r>
+        <w:rPr>
+          <w:rFonts w:ascii="Calibri" w:hAnsi="Calibri"/>
+          <w:color w:val="201F1E"/>
+          <w:sz w:val="22"/>
+          <w:szCs w:val="22"/>
+          <w:shd w:val="clear" w:color="auto" w:fill="FFFFFF"/>
+        </w:rPr>
+        <w:t>SMTP para el envío y recepción de correos.</w:t>
       </w:r>
     </w:p>
     <w:p>
       <w:pPr>
         <w:pStyle w:val="Textoindependiente"/>
         <w:jc w:val="both"/>
-      </w:pPr>
-      <w:r>
         <w:rPr>
           <w:b/>
           <w:bCs/>
         </w:rPr>
-        <w:t>Sistema de correos electrónico:</w:t>
-      </w:r>
+      </w:pPr>
       <w:r>
         <w:rPr>
           <w:b/>
@@ -3143,64 +2982,17 @@
         </w:rPr>
         <w:t xml:space="preserve"> </w:t>
       </w:r>
-      <w:r>
-        <w:rPr>
-          <w:rFonts w:ascii="Calibri" w:hAnsi="Calibri"/>
-          <w:color w:val="201F1E"/>
-          <w:sz w:val="22"/>
-          <w:szCs w:val="22"/>
-          <w:shd w:val="clear" w:color="auto" w:fill="FFFFFF"/>
-        </w:rPr>
-        <w:t xml:space="preserve">Componente que proporciona todos los protocolos necesarios </w:t>
-      </w:r>
-      <w:r>
-        <w:rPr>
-          <w:rFonts w:ascii="Calibri" w:hAnsi="Calibri"/>
-          <w:color w:val="201F1E"/>
-          <w:sz w:val="22"/>
-          <w:szCs w:val="22"/>
-          <w:shd w:val="clear" w:color="auto" w:fill="FFFFFF"/>
-        </w:rPr>
-        <w:t>SMTP para el envío y recepción de correos.</w:t>
-      </w:r>
-    </w:p>
-    <w:p>
-      <w:pPr>
-        <w:pStyle w:val="Textoindependiente"/>
-        <w:jc w:val="both"/>
-        <w:rPr>
-          <w:b/>
-          <w:bCs/>
-        </w:rPr>
-      </w:pPr>
-      <w:r>
-        <w:rPr>
-          <w:b/>
-          <w:bCs/>
-        </w:rPr>
-        <w:t xml:space="preserve"> </w:t>
-      </w:r>
     </w:p>
     <w:p>
       <w:pPr>
         <w:pStyle w:val="Ttulo2"/>
       </w:pPr>
       <w:bookmarkStart w:id="7" w:name="_technical_context"/>
-      <w:proofErr w:type="spellStart"/>
       <w:r>
         <w:lastRenderedPageBreak/>
-        <w:t>Technical</w:t>
-      </w:r>
-      <w:proofErr w:type="spellEnd"/>
-      <w:r>
-        <w:t xml:space="preserve"> </w:t>
-      </w:r>
-      <w:proofErr w:type="spellStart"/>
-      <w:r>
-        <w:t>Context</w:t>
+        <w:t>Technical Context</w:t>
       </w:r>
       <w:bookmarkEnd w:id="7"/>
-      <w:proofErr w:type="spellEnd"/>
     </w:p>
     <w:p>
       <w:pPr>
@@ -3258,27 +3050,15 @@
           <w:shd w:val="clear" w:color="auto" w:fill="FFFFFF"/>
         </w:rPr>
       </w:pPr>
-      <w:proofErr w:type="spellStart"/>
-      <w:r>
-        <w:rPr>
-          <w:rFonts w:ascii="Calibri" w:hAnsi="Calibri"/>
-          <w:color w:val="201F1E"/>
-          <w:sz w:val="22"/>
-          <w:szCs w:val="22"/>
-          <w:shd w:val="clear" w:color="auto" w:fill="FFFFFF"/>
-        </w:rPr>
-        <w:t>Neuron</w:t>
-      </w:r>
-      <w:proofErr w:type="spellEnd"/>
-      <w:r>
-        <w:rPr>
-          <w:rFonts w:ascii="Calibri" w:hAnsi="Calibri"/>
-          <w:color w:val="201F1E"/>
-          <w:sz w:val="22"/>
-          <w:szCs w:val="22"/>
-          <w:shd w:val="clear" w:color="auto" w:fill="FFFFFF"/>
-        </w:rPr>
-        <w:t xml:space="preserve"> Software se divide en 5 contenedores o componentes principales</w:t>
+      <w:r>
+        <w:rPr>
+          <w:rFonts w:ascii="Calibri" w:hAnsi="Calibri"/>
+          <w:color w:val="201F1E"/>
+          <w:sz w:val="22"/>
+          <w:szCs w:val="22"/>
+          <w:shd w:val="clear" w:color="auto" w:fill="FFFFFF"/>
+        </w:rPr>
+        <w:t>Neuron Software se divide en 5 contenedores o componentes principales</w:t>
       </w:r>
     </w:p>
     <w:p>
@@ -3355,61 +3135,17 @@
           <w:szCs w:val="22"/>
           <w:shd w:val="clear" w:color="auto" w:fill="FFFFFF"/>
         </w:rPr>
-        <w:t xml:space="preserve"> </w:t>
-      </w:r>
-      <w:proofErr w:type="spellStart"/>
-      <w:r>
-        <w:rPr>
-          <w:rFonts w:ascii="Calibri" w:hAnsi="Calibri"/>
-          <w:color w:val="201F1E"/>
-          <w:sz w:val="22"/>
-          <w:szCs w:val="22"/>
-          <w:shd w:val="clear" w:color="auto" w:fill="FFFFFF"/>
-        </w:rPr>
-        <w:t>APIs</w:t>
-      </w:r>
-      <w:proofErr w:type="spellEnd"/>
-      <w:r>
-        <w:rPr>
-          <w:rFonts w:ascii="Calibri" w:hAnsi="Calibri"/>
-          <w:color w:val="201F1E"/>
-          <w:sz w:val="22"/>
-          <w:szCs w:val="22"/>
-          <w:shd w:val="clear" w:color="auto" w:fill="FFFFFF"/>
-        </w:rPr>
-        <w:t xml:space="preserve"> </w:t>
-      </w:r>
-      <w:r>
-        <w:rPr>
-          <w:rFonts w:ascii="Calibri" w:hAnsi="Calibri"/>
-          <w:color w:val="201F1E"/>
-          <w:sz w:val="22"/>
-          <w:szCs w:val="22"/>
-          <w:shd w:val="clear" w:color="auto" w:fill="FFFFFF"/>
-        </w:rPr>
-        <w:t xml:space="preserve">del sistema </w:t>
-      </w:r>
-      <w:proofErr w:type="spellStart"/>
-      <w:r>
-        <w:rPr>
-          <w:rFonts w:ascii="Calibri" w:hAnsi="Calibri"/>
-          <w:color w:val="201F1E"/>
-          <w:sz w:val="22"/>
-          <w:szCs w:val="22"/>
-          <w:shd w:val="clear" w:color="auto" w:fill="FFFFFF"/>
-        </w:rPr>
-        <w:t>Neuron</w:t>
-      </w:r>
-      <w:proofErr w:type="spellEnd"/>
-      <w:r>
-        <w:rPr>
-          <w:rFonts w:ascii="Calibri" w:hAnsi="Calibri"/>
-          <w:color w:val="201F1E"/>
-          <w:sz w:val="22"/>
-          <w:szCs w:val="22"/>
-          <w:shd w:val="clear" w:color="auto" w:fill="FFFFFF"/>
-        </w:rPr>
-        <w:t xml:space="preserve">, </w:t>
+        <w:t xml:space="preserve"> APIs </w:t>
+      </w:r>
+      <w:r>
+        <w:rPr>
+          <w:rFonts w:ascii="Calibri" w:hAnsi="Calibri"/>
+          <w:color w:val="201F1E"/>
+          <w:sz w:val="22"/>
+          <w:szCs w:val="22"/>
+          <w:shd w:val="clear" w:color="auto" w:fill="FFFFFF"/>
+        </w:rPr>
+        <w:t xml:space="preserve">del sistema Neuron, </w:t>
       </w:r>
       <w:r>
         <w:rPr>
@@ -3562,29 +3298,7 @@
           <w:szCs w:val="22"/>
           <w:shd w:val="clear" w:color="auto" w:fill="FFFFFF"/>
         </w:rPr>
-        <w:t xml:space="preserve">Single Page </w:t>
-      </w:r>
-      <w:proofErr w:type="spellStart"/>
-      <w:r>
-        <w:rPr>
-          <w:rFonts w:ascii="Calibri" w:hAnsi="Calibri"/>
-          <w:color w:val="201F1E"/>
-          <w:sz w:val="22"/>
-          <w:szCs w:val="22"/>
-          <w:shd w:val="clear" w:color="auto" w:fill="FFFFFF"/>
-        </w:rPr>
-        <w:t>Application</w:t>
-      </w:r>
-      <w:proofErr w:type="spellEnd"/>
-      <w:r>
-        <w:rPr>
-          <w:rFonts w:ascii="Calibri" w:hAnsi="Calibri"/>
-          <w:color w:val="201F1E"/>
-          <w:sz w:val="22"/>
-          <w:szCs w:val="22"/>
-          <w:shd w:val="clear" w:color="auto" w:fill="FFFFFF"/>
-        </w:rPr>
-        <w:t>)</w:t>
+        <w:t>Single Page Application)</w:t>
       </w:r>
       <w:r>
         <w:rPr>
@@ -3846,117 +3560,7 @@
           <w:szCs w:val="22"/>
           <w:shd w:val="clear" w:color="auto" w:fill="FFFFFF"/>
         </w:rPr>
-        <w:t> Este contenedor dedicado al funcionamiento de las Apis en su interior se dividen en 5 componentes, donde cada uno tiene una función y una responsabilidad especifica [</w:t>
-      </w:r>
-      <w:proofErr w:type="spellStart"/>
-      <w:r>
-        <w:rPr>
-          <w:rFonts w:ascii="Calibri" w:hAnsi="Calibri"/>
-          <w:color w:val="201F1E"/>
-          <w:sz w:val="22"/>
-          <w:szCs w:val="22"/>
-          <w:shd w:val="clear" w:color="auto" w:fill="FFFFFF"/>
-        </w:rPr>
-        <w:t>ApiProyecto</w:t>
-      </w:r>
-      <w:proofErr w:type="spellEnd"/>
-      <w:r>
-        <w:rPr>
-          <w:rFonts w:ascii="Calibri" w:hAnsi="Calibri"/>
-          <w:color w:val="201F1E"/>
-          <w:sz w:val="22"/>
-          <w:szCs w:val="22"/>
-          <w:shd w:val="clear" w:color="auto" w:fill="FFFFFF"/>
-        </w:rPr>
-        <w:t xml:space="preserve">, </w:t>
-      </w:r>
-      <w:proofErr w:type="spellStart"/>
-      <w:r>
-        <w:rPr>
-          <w:rFonts w:ascii="Calibri" w:hAnsi="Calibri"/>
-          <w:color w:val="201F1E"/>
-          <w:sz w:val="22"/>
-          <w:szCs w:val="22"/>
-          <w:shd w:val="clear" w:color="auto" w:fill="FFFFFF"/>
-        </w:rPr>
-        <w:t>ApiLoginPermisos</w:t>
-      </w:r>
-      <w:proofErr w:type="spellEnd"/>
-      <w:r>
-        <w:rPr>
-          <w:rFonts w:ascii="Calibri" w:hAnsi="Calibri"/>
-          <w:color w:val="201F1E"/>
-          <w:sz w:val="22"/>
-          <w:szCs w:val="22"/>
-          <w:shd w:val="clear" w:color="auto" w:fill="FFFFFF"/>
-        </w:rPr>
-        <w:t xml:space="preserve">, </w:t>
-      </w:r>
-      <w:proofErr w:type="spellStart"/>
-      <w:r>
-        <w:rPr>
-          <w:rFonts w:ascii="Calibri" w:hAnsi="Calibri"/>
-          <w:color w:val="201F1E"/>
-          <w:sz w:val="22"/>
-          <w:szCs w:val="22"/>
-          <w:shd w:val="clear" w:color="auto" w:fill="FFFFFF"/>
-        </w:rPr>
-        <w:t>ApiEmail</w:t>
-      </w:r>
-      <w:proofErr w:type="spellEnd"/>
-      <w:r>
-        <w:rPr>
-          <w:rFonts w:ascii="Calibri" w:hAnsi="Calibri"/>
-          <w:color w:val="201F1E"/>
-          <w:sz w:val="22"/>
-          <w:szCs w:val="22"/>
-          <w:shd w:val="clear" w:color="auto" w:fill="FFFFFF"/>
-        </w:rPr>
-        <w:t xml:space="preserve">, </w:t>
-      </w:r>
-      <w:proofErr w:type="spellStart"/>
-      <w:r>
-        <w:rPr>
-          <w:rFonts w:ascii="Calibri" w:hAnsi="Calibri"/>
-          <w:color w:val="201F1E"/>
-          <w:sz w:val="22"/>
-          <w:szCs w:val="22"/>
-          <w:shd w:val="clear" w:color="auto" w:fill="FFFFFF"/>
-        </w:rPr>
-        <w:t>ApiCliente</w:t>
-      </w:r>
-      <w:proofErr w:type="spellEnd"/>
-      <w:r>
-        <w:rPr>
-          <w:rFonts w:ascii="Calibri" w:hAnsi="Calibri"/>
-          <w:color w:val="201F1E"/>
-          <w:sz w:val="22"/>
-          <w:szCs w:val="22"/>
-          <w:shd w:val="clear" w:color="auto" w:fill="FFFFFF"/>
-        </w:rPr>
-        <w:t xml:space="preserve">, </w:t>
-      </w:r>
-      <w:proofErr w:type="spellStart"/>
-      <w:r>
-        <w:rPr>
-          <w:rFonts w:ascii="Calibri" w:hAnsi="Calibri"/>
-          <w:color w:val="201F1E"/>
-          <w:sz w:val="22"/>
-          <w:szCs w:val="22"/>
-          <w:shd w:val="clear" w:color="auto" w:fill="FFFFFF"/>
-        </w:rPr>
-        <w:t>ApiAuditoria</w:t>
-      </w:r>
-      <w:proofErr w:type="spellEnd"/>
-      <w:r>
-        <w:rPr>
-          <w:rFonts w:ascii="Calibri" w:hAnsi="Calibri"/>
-          <w:color w:val="201F1E"/>
-          <w:sz w:val="22"/>
-          <w:szCs w:val="22"/>
-          <w:shd w:val="clear" w:color="auto" w:fill="FFFFFF"/>
-        </w:rPr>
-        <w:t xml:space="preserve">]. Estas Apis se ejecutan en servidores de aplicaciones compatibles y multiplataformas, utilizando contenedores integrados para una escalabilidad mucho más optima. Estas Apis expondrían métodos públicos </w:t>
+        <w:t xml:space="preserve"> Este contenedor dedicado al funcionamiento de las Apis en su interior se dividen en 5 componentes, donde cada uno tiene una función y una responsabilidad especifica [ApiProyecto, ApiLoginPermisos, ApiEmail, ApiCliente, ApiAuditoria]. Estas Apis se ejecutan en servidores de aplicaciones compatibles y multiplataformas, utilizando contenedores integrados para una escalabilidad mucho más optima. Estas Apis expondrían métodos públicos </w:t>
       </w:r>
       <w:r>
         <w:rPr>
@@ -3967,29 +3571,7 @@
           <w:shd w:val="clear" w:color="auto" w:fill="FFFFFF"/>
         </w:rPr>
         <w:lastRenderedPageBreak/>
-        <w:t xml:space="preserve">que se consumirían desde un </w:t>
-      </w:r>
-      <w:proofErr w:type="spellStart"/>
-      <w:r>
-        <w:rPr>
-          <w:rFonts w:ascii="Calibri" w:hAnsi="Calibri"/>
-          <w:color w:val="201F1E"/>
-          <w:sz w:val="22"/>
-          <w:szCs w:val="22"/>
-          <w:shd w:val="clear" w:color="auto" w:fill="FFFFFF"/>
-        </w:rPr>
-        <w:t>FrontEnd</w:t>
-      </w:r>
-      <w:proofErr w:type="spellEnd"/>
-      <w:r>
-        <w:rPr>
-          <w:rFonts w:ascii="Calibri" w:hAnsi="Calibri"/>
-          <w:color w:val="201F1E"/>
-          <w:sz w:val="22"/>
-          <w:szCs w:val="22"/>
-          <w:shd w:val="clear" w:color="auto" w:fill="FFFFFF"/>
-        </w:rPr>
-        <w:t xml:space="preserve"> centralizador, algunas de estas Apis se comunicar</w:t>
+        <w:t>que se consumirían desde un FrontEnd centralizador, algunas de estas Apis se comunicar</w:t>
       </w:r>
       <w:r>
         <w:rPr>
@@ -4009,29 +3591,7 @@
           <w:szCs w:val="22"/>
           <w:shd w:val="clear" w:color="auto" w:fill="FFFFFF"/>
         </w:rPr>
-        <w:t xml:space="preserve">n entre ellas, como es el caso del </w:t>
-      </w:r>
-      <w:proofErr w:type="spellStart"/>
-      <w:r>
-        <w:rPr>
-          <w:rFonts w:ascii="Calibri" w:hAnsi="Calibri"/>
-          <w:color w:val="201F1E"/>
-          <w:sz w:val="22"/>
-          <w:szCs w:val="22"/>
-          <w:shd w:val="clear" w:color="auto" w:fill="FFFFFF"/>
-        </w:rPr>
-        <w:t>ApiAuditoria</w:t>
-      </w:r>
-      <w:proofErr w:type="spellEnd"/>
-      <w:r>
-        <w:rPr>
-          <w:rFonts w:ascii="Calibri" w:hAnsi="Calibri"/>
-          <w:color w:val="201F1E"/>
-          <w:sz w:val="22"/>
-          <w:szCs w:val="22"/>
-          <w:shd w:val="clear" w:color="auto" w:fill="FFFFFF"/>
-        </w:rPr>
-        <w:t>, que será instanciada desde las demás.</w:t>
+        <w:t>n entre ellas, como es el caso del ApiAuditoria, que será instanciada desde las demás.</w:t>
       </w:r>
     </w:p>
     <w:p>
@@ -4517,7 +4077,6 @@
                 <w:lang w:val="en-US"/>
               </w:rPr>
             </w:pPr>
-            <w:proofErr w:type="spellStart"/>
             <w:proofErr w:type="gramStart"/>
             <w:r>
               <w:rPr>
@@ -4526,17 +4085,7 @@
                 <w:szCs w:val="22"/>
                 <w:lang w:val="en-US"/>
               </w:rPr>
-              <w:t>ApiEmail</w:t>
-            </w:r>
-            <w:proofErr w:type="spellEnd"/>
-            <w:r>
-              <w:rPr>
-                <w:rFonts w:asciiTheme="majorHAnsi" w:hAnsiTheme="majorHAnsi" w:cstheme="majorHAnsi"/>
-                <w:sz w:val="22"/>
-                <w:szCs w:val="22"/>
-                <w:lang w:val="en-US"/>
-              </w:rPr>
-              <w:t>(</w:t>
+              <w:t>ApiEmail(</w:t>
             </w:r>
             <w:proofErr w:type="gramEnd"/>
             <w:r>
@@ -4596,7 +4145,6 @@
                 <w:lang w:val="en-US"/>
               </w:rPr>
             </w:pPr>
-            <w:proofErr w:type="spellStart"/>
             <w:proofErr w:type="gramStart"/>
             <w:r>
               <w:rPr>
@@ -4605,17 +4153,7 @@
                 <w:szCs w:val="22"/>
                 <w:lang w:val="en-US"/>
               </w:rPr>
-              <w:t>ApiAuditoria</w:t>
-            </w:r>
-            <w:proofErr w:type="spellEnd"/>
-            <w:r>
-              <w:rPr>
-                <w:rFonts w:asciiTheme="majorHAnsi" w:hAnsiTheme="majorHAnsi" w:cstheme="majorHAnsi"/>
-                <w:sz w:val="22"/>
-                <w:szCs w:val="22"/>
-                <w:lang w:val="en-US"/>
-              </w:rPr>
-              <w:t>(</w:t>
+              <w:t>ApiAuditoria(</w:t>
             </w:r>
             <w:proofErr w:type="gramEnd"/>
             <w:r>
@@ -4730,14 +4268,9 @@
         <w:pStyle w:val="Ttulo1"/>
       </w:pPr>
       <w:bookmarkStart w:id="9" w:name="section-building-block-view"/>
-      <w:proofErr w:type="spellStart"/>
       <w:r>
         <w:lastRenderedPageBreak/>
-        <w:t>Building</w:t>
-      </w:r>
-      <w:proofErr w:type="spellEnd"/>
-      <w:r>
-        <w:t xml:space="preserve"> Block View</w:t>
+        <w:t>Building Block View</w:t>
       </w:r>
       <w:bookmarkEnd w:id="9"/>
     </w:p>
@@ -4760,29 +4293,7 @@
           <w:szCs w:val="22"/>
           <w:shd w:val="clear" w:color="auto" w:fill="FFFFFF"/>
         </w:rPr>
-        <w:t xml:space="preserve">La aplicación </w:t>
-      </w:r>
-      <w:proofErr w:type="spellStart"/>
-      <w:r>
-        <w:rPr>
-          <w:rFonts w:ascii="Calibri" w:hAnsi="Calibri"/>
-          <w:color w:val="201F1E"/>
-          <w:sz w:val="22"/>
-          <w:szCs w:val="22"/>
-          <w:shd w:val="clear" w:color="auto" w:fill="FFFFFF"/>
-        </w:rPr>
-        <w:t>Neuron</w:t>
-      </w:r>
-      <w:proofErr w:type="spellEnd"/>
-      <w:r>
-        <w:rPr>
-          <w:rFonts w:ascii="Calibri" w:hAnsi="Calibri"/>
-          <w:color w:val="201F1E"/>
-          <w:sz w:val="22"/>
-          <w:szCs w:val="22"/>
-          <w:shd w:val="clear" w:color="auto" w:fill="FFFFFF"/>
-        </w:rPr>
-        <w:t xml:space="preserve"> Software </w:t>
+        <w:t xml:space="preserve">La aplicación Neuron Software </w:t>
       </w:r>
       <w:r>
         <w:rPr>
@@ -5181,28 +4692,12 @@
       <w:r>
         <w:t xml:space="preserve">White Box </w:t>
       </w:r>
-      <w:proofErr w:type="spellStart"/>
       <w:r>
         <w:rPr>
           <w:i/>
         </w:rPr>
-        <w:t>Neuron</w:t>
-      </w:r>
-      <w:proofErr w:type="spellEnd"/>
-      <w:r>
-        <w:rPr>
-          <w:i/>
-        </w:rPr>
-        <w:t xml:space="preserve"> Software: </w:t>
-      </w:r>
-      <w:proofErr w:type="spellStart"/>
-      <w:r>
-        <w:rPr>
-          <w:i/>
-        </w:rPr>
-        <w:t>ApiProyecto</w:t>
-      </w:r>
-      <w:proofErr w:type="spellEnd"/>
+        <w:t>Neuron Software: ApiProyecto</w:t>
+      </w:r>
     </w:p>
     <w:p>
       <w:pPr>
@@ -5445,25 +4940,7 @@
                 <w:sz w:val="22"/>
                 <w:szCs w:val="22"/>
               </w:rPr>
-              <w:t xml:space="preserve">Este componente interno </w:t>
-            </w:r>
-            <w:proofErr w:type="spellStart"/>
-            <w:r>
-              <w:rPr>
-                <w:rFonts w:asciiTheme="majorHAnsi" w:hAnsiTheme="majorHAnsi" w:cstheme="majorHAnsi"/>
-                <w:sz w:val="22"/>
-                <w:szCs w:val="22"/>
-              </w:rPr>
-              <w:t>sera</w:t>
-            </w:r>
-            <w:proofErr w:type="spellEnd"/>
-            <w:r>
-              <w:rPr>
-                <w:rFonts w:asciiTheme="majorHAnsi" w:hAnsiTheme="majorHAnsi" w:cstheme="majorHAnsi"/>
-                <w:sz w:val="22"/>
-                <w:szCs w:val="22"/>
-              </w:rPr>
-              <w:t xml:space="preserve"> el encargado de</w:t>
+              <w:t>Este componente interno sera el encargado de</w:t>
             </w:r>
             <w:r>
               <w:rPr>
@@ -5471,25 +4948,7 @@
                 <w:sz w:val="22"/>
                 <w:szCs w:val="22"/>
               </w:rPr>
-              <w:t xml:space="preserve"> centralizar todas las funciones y reglas de negocio que se utilicen en el Api, adicionalmente </w:t>
-            </w:r>
-            <w:proofErr w:type="spellStart"/>
-            <w:r>
-              <w:rPr>
-                <w:rFonts w:asciiTheme="majorHAnsi" w:hAnsiTheme="majorHAnsi" w:cstheme="majorHAnsi"/>
-                <w:sz w:val="22"/>
-                <w:szCs w:val="22"/>
-              </w:rPr>
-              <w:t>tendra</w:t>
-            </w:r>
-            <w:proofErr w:type="spellEnd"/>
-            <w:r>
-              <w:rPr>
-                <w:rFonts w:asciiTheme="majorHAnsi" w:hAnsiTheme="majorHAnsi" w:cstheme="majorHAnsi"/>
-                <w:sz w:val="22"/>
-                <w:szCs w:val="22"/>
-              </w:rPr>
-              <w:t xml:space="preserve"> segregación por opción</w:t>
+              <w:t xml:space="preserve"> centralizar todas las funciones y reglas de negocio que se utilicen en el Api, adicionalmente tendra segregación por opción</w:t>
             </w:r>
             <w:r>
               <w:rPr>
@@ -5549,25 +5008,7 @@
                 <w:sz w:val="22"/>
                 <w:szCs w:val="22"/>
               </w:rPr>
-              <w:t xml:space="preserve">Componente interno encargado de exponer las firma o contratos de los </w:t>
-            </w:r>
-            <w:proofErr w:type="spellStart"/>
-            <w:r>
-              <w:rPr>
-                <w:rFonts w:asciiTheme="majorHAnsi" w:hAnsiTheme="majorHAnsi" w:cstheme="majorHAnsi"/>
-                <w:sz w:val="22"/>
-                <w:szCs w:val="22"/>
-              </w:rPr>
-              <w:t>metodos</w:t>
-            </w:r>
-            <w:proofErr w:type="spellEnd"/>
-            <w:r>
-              <w:rPr>
-                <w:rFonts w:asciiTheme="majorHAnsi" w:hAnsiTheme="majorHAnsi" w:cstheme="majorHAnsi"/>
-                <w:sz w:val="22"/>
-                <w:szCs w:val="22"/>
-              </w:rPr>
-              <w:t xml:space="preserve"> y funciones realizados en la capa servicios a las otras capas  </w:t>
+              <w:t xml:space="preserve">Componente interno encargado de exponer las firma o contratos de los metodos y funciones realizados en la capa servicios a las otras capas  </w:t>
             </w:r>
           </w:p>
         </w:tc>
@@ -5664,25 +5105,7 @@
                 <w:sz w:val="22"/>
                 <w:szCs w:val="22"/>
               </w:rPr>
-              <w:t xml:space="preserve">Componente interno encargado de exponer las firma o contratos de los </w:t>
-            </w:r>
-            <w:proofErr w:type="spellStart"/>
-            <w:r>
-              <w:rPr>
-                <w:rFonts w:asciiTheme="majorHAnsi" w:hAnsiTheme="majorHAnsi" w:cstheme="majorHAnsi"/>
-                <w:sz w:val="22"/>
-                <w:szCs w:val="22"/>
-              </w:rPr>
-              <w:t>metodos</w:t>
-            </w:r>
-            <w:proofErr w:type="spellEnd"/>
-            <w:r>
-              <w:rPr>
-                <w:rFonts w:asciiTheme="majorHAnsi" w:hAnsiTheme="majorHAnsi" w:cstheme="majorHAnsi"/>
-                <w:sz w:val="22"/>
-                <w:szCs w:val="22"/>
-              </w:rPr>
-              <w:t xml:space="preserve"> y funciones realizados en la capa DAO – Repositorio </w:t>
+              <w:t xml:space="preserve">Componente interno encargado de exponer las firma o contratos de los metodos y funciones realizados en la capa DAO – Repositorio </w:t>
             </w:r>
           </w:p>
         </w:tc>
@@ -5785,7 +5208,6 @@
                 <w:lang w:val="en-US"/>
               </w:rPr>
             </w:pPr>
-            <w:proofErr w:type="spellStart"/>
             <w:proofErr w:type="gramStart"/>
             <w:r>
               <w:rPr>
@@ -5794,17 +5216,7 @@
                 <w:szCs w:val="22"/>
                 <w:lang w:val="en-US"/>
               </w:rPr>
-              <w:t>ApiEmail</w:t>
-            </w:r>
-            <w:proofErr w:type="spellEnd"/>
-            <w:r>
-              <w:rPr>
-                <w:rFonts w:asciiTheme="majorHAnsi" w:hAnsiTheme="majorHAnsi" w:cstheme="majorHAnsi"/>
-                <w:sz w:val="22"/>
-                <w:szCs w:val="22"/>
-                <w:lang w:val="en-US"/>
-              </w:rPr>
-              <w:t>(</w:t>
+              <w:t>ApiEmail(</w:t>
             </w:r>
             <w:proofErr w:type="gramEnd"/>
             <w:r>
@@ -5864,7 +5276,6 @@
                 <w:lang w:val="en-US"/>
               </w:rPr>
             </w:pPr>
-            <w:proofErr w:type="spellStart"/>
             <w:proofErr w:type="gramStart"/>
             <w:r>
               <w:rPr>
@@ -5873,17 +5284,7 @@
                 <w:szCs w:val="22"/>
                 <w:lang w:val="en-US"/>
               </w:rPr>
-              <w:t>ApiAuditoria</w:t>
-            </w:r>
-            <w:proofErr w:type="spellEnd"/>
-            <w:r>
-              <w:rPr>
-                <w:rFonts w:asciiTheme="majorHAnsi" w:hAnsiTheme="majorHAnsi" w:cstheme="majorHAnsi"/>
-                <w:sz w:val="22"/>
-                <w:szCs w:val="22"/>
-                <w:lang w:val="en-US"/>
-              </w:rPr>
-              <w:t>(</w:t>
+              <w:t>ApiAuditoria(</w:t>
             </w:r>
             <w:proofErr w:type="gramEnd"/>
             <w:r>
@@ -6411,19 +5812,91 @@
     </w:p>
     <w:p>
       <w:pPr>
+        <w:pStyle w:val="Textoindependiente"/>
+        <w:rPr>
+          <w:lang w:val="en-US"/>
+        </w:rPr>
+      </w:pPr>
+    </w:p>
+    <w:p>
+      <w:pPr>
+        <w:pStyle w:val="Textoindependiente"/>
+        <w:rPr>
+          <w:lang w:val="en-US"/>
+        </w:rPr>
+      </w:pPr>
+      <w:bookmarkStart w:id="24" w:name="_GoBack"/>
+      <w:r>
+        <w:rPr>
+          <w:noProof/>
+        </w:rPr>
+        <w:drawing>
+          <wp:inline distT="0" distB="0" distL="0" distR="0" wp14:anchorId="1E83B3AC" wp14:editId="12DEE28B">
+            <wp:extent cx="3781631" cy="3543300"/>
+            <wp:effectExtent l="0" t="0" r="0" b="0"/>
+            <wp:docPr id="6" name="Imagen 6"/>
+            <wp:cNvGraphicFramePr>
+              <a:graphicFrameLocks xmlns:a="http://schemas.openxmlformats.org/drawingml/2006/main" noChangeAspect="1"/>
+            </wp:cNvGraphicFramePr>
+            <a:graphic xmlns:a="http://schemas.openxmlformats.org/drawingml/2006/main">
+              <a:graphicData uri="http://schemas.openxmlformats.org/drawingml/2006/picture">
+                <pic:pic xmlns:pic="http://schemas.openxmlformats.org/drawingml/2006/picture">
+                  <pic:nvPicPr>
+                    <pic:cNvPr id="0" name="Picture 1"/>
+                    <pic:cNvPicPr>
+                      <a:picLocks noChangeAspect="1" noChangeArrowheads="1"/>
+                    </pic:cNvPicPr>
+                  </pic:nvPicPr>
+                  <pic:blipFill>
+                    <a:blip r:embed="rId17" cstate="print">
+                      <a:extLst>
+                        <a:ext uri="{28A0092B-C50C-407E-A947-70E740481C1C}">
+                          <a14:useLocalDpi xmlns:a14="http://schemas.microsoft.com/office/drawing/2010/main" val="0"/>
+                        </a:ext>
+                      </a:extLst>
+                    </a:blip>
+                    <a:srcRect/>
+                    <a:stretch>
+                      <a:fillRect/>
+                    </a:stretch>
+                  </pic:blipFill>
+                  <pic:spPr bwMode="auto">
+                    <a:xfrm>
+                      <a:off x="0" y="0"/>
+                      <a:ext cx="3793620" cy="3554533"/>
+                    </a:xfrm>
+                    <a:prstGeom prst="rect">
+                      <a:avLst/>
+                    </a:prstGeom>
+                    <a:noFill/>
+                    <a:ln>
+                      <a:noFill/>
+                    </a:ln>
+                  </pic:spPr>
+                </pic:pic>
+              </a:graphicData>
+            </a:graphic>
+          </wp:inline>
+        </w:drawing>
+      </w:r>
+      <w:bookmarkEnd w:id="24"/>
+    </w:p>
+    <w:p>
+      <w:pPr>
         <w:pStyle w:val="Ttulo2"/>
         <w:rPr>
           <w:lang w:val="en-US"/>
         </w:rPr>
       </w:pPr>
-      <w:bookmarkStart w:id="24" w:name="__runtime_scenario_1"/>
-      <w:r>
-        <w:rPr>
-          <w:lang w:val="en-US"/>
-        </w:rPr>
+      <w:bookmarkStart w:id="25" w:name="__runtime_scenario_1"/>
+      <w:r>
+        <w:rPr>
+          <w:lang w:val="en-US"/>
+        </w:rPr>
+        <w:lastRenderedPageBreak/>
         <w:t>&lt;Runtime Scenario 1&gt;</w:t>
       </w:r>
-      <w:bookmarkEnd w:id="24"/>
+      <w:bookmarkEnd w:id="25"/>
     </w:p>
     <w:p>
       <w:pPr>
@@ -6468,14 +5941,14 @@
           <w:lang w:val="en-US"/>
         </w:rPr>
       </w:pPr>
-      <w:bookmarkStart w:id="25" w:name="__runtime_scenario_2"/>
+      <w:bookmarkStart w:id="26" w:name="__runtime_scenario_2"/>
       <w:r>
         <w:rPr>
           <w:lang w:val="en-US"/>
         </w:rPr>
         <w:t>&lt;Runtime Scenario 2&gt;</w:t>
       </w:r>
-      <w:bookmarkEnd w:id="25"/>
+      <w:bookmarkEnd w:id="26"/>
     </w:p>
     <w:p>
       <w:pPr>
@@ -6484,14 +5957,14 @@
           <w:lang w:val="en-US"/>
         </w:rPr>
       </w:pPr>
-      <w:bookmarkStart w:id="26" w:name="_"/>
+      <w:bookmarkStart w:id="27" w:name="_"/>
       <w:r>
         <w:rPr>
           <w:lang w:val="en-US"/>
         </w:rPr>
         <w:t>…</w:t>
       </w:r>
-      <w:bookmarkEnd w:id="26"/>
+      <w:bookmarkEnd w:id="27"/>
     </w:p>
     <w:p>
       <w:pPr>
@@ -6500,14 +5973,14 @@
           <w:lang w:val="en-US"/>
         </w:rPr>
       </w:pPr>
-      <w:bookmarkStart w:id="27" w:name="__runtime_scenario_n"/>
+      <w:bookmarkStart w:id="28" w:name="__runtime_scenario_n"/>
       <w:r>
         <w:rPr>
           <w:lang w:val="en-US"/>
         </w:rPr>
         <w:t>&lt;Runtime Scenario n&gt;</w:t>
       </w:r>
-      <w:bookmarkEnd w:id="27"/>
+      <w:bookmarkEnd w:id="28"/>
     </w:p>
     <w:p>
       <w:pPr>
@@ -6516,14 +5989,14 @@
           <w:lang w:val="en-US"/>
         </w:rPr>
       </w:pPr>
-      <w:bookmarkStart w:id="28" w:name="section-deployment-view"/>
+      <w:bookmarkStart w:id="29" w:name="section-deployment-view"/>
       <w:r>
         <w:rPr>
           <w:lang w:val="en-US"/>
         </w:rPr>
         <w:t>Deployment View</w:t>
       </w:r>
-      <w:bookmarkEnd w:id="28"/>
+      <w:bookmarkEnd w:id="29"/>
     </w:p>
     <w:p>
       <w:pPr>
@@ -6532,14 +6005,14 @@
           <w:lang w:val="en-US"/>
         </w:rPr>
       </w:pPr>
-      <w:bookmarkStart w:id="29" w:name="_infrastructure_level_1"/>
+      <w:bookmarkStart w:id="30" w:name="_infrastructure_level_1"/>
       <w:r>
         <w:rPr>
           <w:lang w:val="en-US"/>
         </w:rPr>
         <w:t>Infrastructure Level 1</w:t>
       </w:r>
-      <w:bookmarkEnd w:id="29"/>
+      <w:bookmarkEnd w:id="30"/>
     </w:p>
     <w:p>
       <w:pPr>
@@ -6597,42 +6070,216 @@
         <w:rPr>
           <w:lang w:val="en-US"/>
         </w:rPr>
+        <w:t>Quality and/or Performance Features</w:t>
+      </w:r>
+    </w:p>
+    <w:p>
+      <w:pPr>
+        <w:pStyle w:val="Definition"/>
+        <w:rPr>
+          <w:lang w:val="en-US"/>
+        </w:rPr>
+      </w:pPr>
+      <w:r>
+        <w:rPr>
+          <w:i/>
+          <w:lang w:val="en-US"/>
+        </w:rPr>
+        <w:t>&lt;explanation in text form&gt;</w:t>
+      </w:r>
+    </w:p>
+    <w:p>
+      <w:pPr>
+        <w:pStyle w:val="DefinitionTerm"/>
+        <w:rPr>
+          <w:lang w:val="en-US"/>
+        </w:rPr>
+      </w:pPr>
+      <w:r>
+        <w:rPr>
+          <w:lang w:val="en-US"/>
+        </w:rPr>
+        <w:t>Mapping of Building Blocks to Infrastructure</w:t>
+      </w:r>
+    </w:p>
+    <w:p>
+      <w:pPr>
+        <w:pStyle w:val="Definition"/>
+        <w:rPr>
+          <w:lang w:val="en-US"/>
+        </w:rPr>
+      </w:pPr>
+      <w:r>
+        <w:rPr>
+          <w:i/>
+          <w:lang w:val="en-US"/>
+        </w:rPr>
+        <w:t>&lt;description of the mapping&gt;</w:t>
+      </w:r>
+    </w:p>
+    <w:p>
+      <w:pPr>
+        <w:pStyle w:val="Ttulo2"/>
+        <w:rPr>
+          <w:lang w:val="en-US"/>
+        </w:rPr>
+      </w:pPr>
+      <w:bookmarkStart w:id="31" w:name="_infrastructure_level_2"/>
+      <w:r>
+        <w:rPr>
+          <w:lang w:val="en-US"/>
+        </w:rPr>
+        <w:t>Infrastructure Level 2</w:t>
+      </w:r>
+      <w:bookmarkEnd w:id="31"/>
+    </w:p>
+    <w:p>
+      <w:pPr>
+        <w:pStyle w:val="Ttulo3"/>
+        <w:rPr>
+          <w:lang w:val="en-US"/>
+        </w:rPr>
+      </w:pPr>
+      <w:bookmarkStart w:id="32" w:name="__emphasis_infrastructure_element_1_emph"/>
+      <w:r>
+        <w:rPr>
+          <w:i/>
+          <w:lang w:val="en-US"/>
+        </w:rPr>
+        <w:t>&lt;Infrastructure Element 1&gt;</w:t>
+      </w:r>
+      <w:bookmarkEnd w:id="32"/>
+    </w:p>
+    <w:p>
+      <w:pPr>
+        <w:pStyle w:val="FirstParagraph"/>
+        <w:rPr>
+          <w:lang w:val="en-US"/>
+        </w:rPr>
+      </w:pPr>
+      <w:r>
+        <w:rPr>
+          <w:i/>
+          <w:lang w:val="en-US"/>
+        </w:rPr>
+        <w:t>&lt;diagram + explanation&gt;</w:t>
+      </w:r>
+    </w:p>
+    <w:p>
+      <w:pPr>
+        <w:pStyle w:val="Ttulo3"/>
+        <w:rPr>
+          <w:lang w:val="en-US"/>
+        </w:rPr>
+      </w:pPr>
+      <w:bookmarkStart w:id="33" w:name="__emphasis_infrastructure_element_2_emph"/>
+      <w:r>
+        <w:rPr>
+          <w:i/>
+          <w:lang w:val="en-US"/>
+        </w:rPr>
+        <w:t>&lt;Infrastructure Element 2&gt;</w:t>
+      </w:r>
+      <w:bookmarkEnd w:id="33"/>
+    </w:p>
+    <w:p>
+      <w:pPr>
+        <w:pStyle w:val="FirstParagraph"/>
+        <w:rPr>
+          <w:lang w:val="en-US"/>
+        </w:rPr>
+      </w:pPr>
+      <w:r>
+        <w:rPr>
+          <w:i/>
+          <w:lang w:val="en-US"/>
+        </w:rPr>
+        <w:t>&lt;diagram + explanation&gt;</w:t>
+      </w:r>
+    </w:p>
+    <w:p>
+      <w:pPr>
+        <w:pStyle w:val="Textoindependiente"/>
+        <w:rPr>
+          <w:lang w:val="en-US"/>
+        </w:rPr>
+      </w:pPr>
+      <w:r>
+        <w:rPr>
+          <w:lang w:val="en-US"/>
+        </w:rPr>
+        <w:t>…</w:t>
+      </w:r>
+    </w:p>
+    <w:p>
+      <w:pPr>
+        <w:pStyle w:val="Ttulo3"/>
+        <w:rPr>
+          <w:lang w:val="en-US"/>
+        </w:rPr>
+      </w:pPr>
+      <w:bookmarkStart w:id="34" w:name="__emphasis_infrastructure_element_n_emph"/>
+      <w:r>
+        <w:rPr>
+          <w:i/>
+          <w:lang w:val="en-US"/>
+        </w:rPr>
+        <w:t>&lt;Infrastructure Element n&gt;</w:t>
+      </w:r>
+      <w:bookmarkEnd w:id="34"/>
+    </w:p>
+    <w:p>
+      <w:pPr>
+        <w:pStyle w:val="FirstParagraph"/>
+        <w:rPr>
+          <w:lang w:val="en-US"/>
+        </w:rPr>
+      </w:pPr>
+      <w:r>
+        <w:rPr>
+          <w:i/>
+          <w:lang w:val="en-US"/>
+        </w:rPr>
+        <w:t>&lt;diagram + explanation&gt;</w:t>
+      </w:r>
+    </w:p>
+    <w:p>
+      <w:pPr>
+        <w:pStyle w:val="Ttulo1"/>
+        <w:rPr>
+          <w:lang w:val="en-US"/>
+        </w:rPr>
+      </w:pPr>
+      <w:bookmarkStart w:id="35" w:name="section-concepts"/>
+      <w:r>
+        <w:rPr>
+          <w:lang w:val="en-US"/>
+        </w:rPr>
         <w:lastRenderedPageBreak/>
-        <w:t>Quality and/or Performance Features</w:t>
-      </w:r>
-    </w:p>
-    <w:p>
-      <w:pPr>
-        <w:pStyle w:val="Definition"/>
-        <w:rPr>
-          <w:lang w:val="en-US"/>
-        </w:rPr>
-      </w:pPr>
+        <w:t>Cross-cutting Concepts</w:t>
+      </w:r>
+      <w:bookmarkEnd w:id="35"/>
+    </w:p>
+    <w:p>
+      <w:pPr>
+        <w:pStyle w:val="Ttulo2"/>
+        <w:rPr>
+          <w:lang w:val="en-US"/>
+        </w:rPr>
+      </w:pPr>
+      <w:bookmarkStart w:id="36" w:name="__emphasis_concept_1_emphasis"/>
       <w:r>
         <w:rPr>
           <w:i/>
           <w:lang w:val="en-US"/>
         </w:rPr>
-        <w:t>&lt;explanation in text form&gt;</w:t>
-      </w:r>
-    </w:p>
-    <w:p>
-      <w:pPr>
-        <w:pStyle w:val="DefinitionTerm"/>
-        <w:rPr>
-          <w:lang w:val="en-US"/>
-        </w:rPr>
-      </w:pPr>
-      <w:r>
-        <w:rPr>
-          <w:lang w:val="en-US"/>
-        </w:rPr>
-        <w:t>Mapping of Building Blocks to Infrastructure</w:t>
-      </w:r>
-    </w:p>
-    <w:p>
-      <w:pPr>
-        <w:pStyle w:val="Definition"/>
+        <w:t>&lt;Concept 1&gt;</w:t>
+      </w:r>
+      <w:bookmarkEnd w:id="36"/>
+    </w:p>
+    <w:p>
+      <w:pPr>
+        <w:pStyle w:val="FirstParagraph"/>
         <w:rPr>
           <w:lang w:val="en-US"/>
         </w:rPr>
@@ -6642,7 +6289,7 @@
           <w:i/>
           <w:lang w:val="en-US"/>
         </w:rPr>
-        <w:t>&lt;description of the mapping&gt;</w:t>
+        <w:t>&lt;explanation&gt;</w:t>
       </w:r>
     </w:p>
     <w:p>
@@ -6652,31 +6299,15 @@
           <w:lang w:val="en-US"/>
         </w:rPr>
       </w:pPr>
-      <w:bookmarkStart w:id="30" w:name="_infrastructure_level_2"/>
-      <w:r>
-        <w:rPr>
-          <w:lang w:val="en-US"/>
-        </w:rPr>
-        <w:t>Infrastructure Level 2</w:t>
-      </w:r>
-      <w:bookmarkEnd w:id="30"/>
-    </w:p>
-    <w:p>
-      <w:pPr>
-        <w:pStyle w:val="Ttulo3"/>
-        <w:rPr>
-          <w:lang w:val="en-US"/>
-        </w:rPr>
-      </w:pPr>
-      <w:bookmarkStart w:id="31" w:name="__emphasis_infrastructure_element_1_emph"/>
+      <w:bookmarkStart w:id="37" w:name="__emphasis_concept_2_emphasis"/>
       <w:r>
         <w:rPr>
           <w:i/>
           <w:lang w:val="en-US"/>
         </w:rPr>
-        <w:t>&lt;Infrastructure Element 1&gt;</w:t>
-      </w:r>
-      <w:bookmarkEnd w:id="31"/>
+        <w:t>&lt;Concept 2&gt;</w:t>
+      </w:r>
+      <w:bookmarkEnd w:id="37"/>
     </w:p>
     <w:p>
       <w:pPr>
@@ -6690,25 +6321,39 @@
           <w:i/>
           <w:lang w:val="en-US"/>
         </w:rPr>
-        <w:t>&lt;diagram + explanation&gt;</w:t>
-      </w:r>
-    </w:p>
-    <w:p>
-      <w:pPr>
-        <w:pStyle w:val="Ttulo3"/>
-        <w:rPr>
-          <w:lang w:val="en-US"/>
-        </w:rPr>
-      </w:pPr>
-      <w:bookmarkStart w:id="32" w:name="__emphasis_infrastructure_element_2_emph"/>
+        <w:t>&lt;explanation&gt;</w:t>
+      </w:r>
+    </w:p>
+    <w:p>
+      <w:pPr>
+        <w:pStyle w:val="Textoindependiente"/>
+        <w:rPr>
+          <w:lang w:val="en-US"/>
+        </w:rPr>
+      </w:pPr>
+      <w:r>
+        <w:rPr>
+          <w:lang w:val="en-US"/>
+        </w:rPr>
+        <w:t>…</w:t>
+      </w:r>
+    </w:p>
+    <w:p>
+      <w:pPr>
+        <w:pStyle w:val="Ttulo2"/>
+        <w:rPr>
+          <w:lang w:val="en-US"/>
+        </w:rPr>
+      </w:pPr>
+      <w:bookmarkStart w:id="38" w:name="__emphasis_concept_n_emphasis"/>
       <w:r>
         <w:rPr>
           <w:i/>
           <w:lang w:val="en-US"/>
         </w:rPr>
-        <w:t>&lt;Infrastructure Element 2&gt;</w:t>
-      </w:r>
-      <w:bookmarkEnd w:id="32"/>
+        <w:t>&lt;Concept n&gt;</w:t>
+      </w:r>
+      <w:bookmarkEnd w:id="38"/>
     </w:p>
     <w:p>
       <w:pPr>
@@ -6722,8 +6367,24 @@
           <w:i/>
           <w:lang w:val="en-US"/>
         </w:rPr>
-        <w:t>&lt;diagram + explanation&gt;</w:t>
-      </w:r>
+        <w:t>&lt;explanation&gt;</w:t>
+      </w:r>
+    </w:p>
+    <w:p>
+      <w:pPr>
+        <w:pStyle w:val="Ttulo1"/>
+        <w:rPr>
+          <w:lang w:val="en-US"/>
+        </w:rPr>
+      </w:pPr>
+      <w:bookmarkStart w:id="39" w:name="section-design-decisions"/>
+      <w:r>
+        <w:rPr>
+          <w:lang w:val="en-US"/>
+        </w:rPr>
+        <w:t>Design Decisions</w:t>
+      </w:r>
+      <w:bookmarkEnd w:id="39"/>
     </w:p>
     <w:p>
       <w:pPr>
@@ -6732,206 +6393,10 @@
           <w:lang w:val="en-US"/>
         </w:rPr>
       </w:pPr>
-      <w:r>
-        <w:rPr>
-          <w:lang w:val="en-US"/>
-        </w:rPr>
-        <w:t>…</w:t>
-      </w:r>
-    </w:p>
-    <w:p>
-      <w:pPr>
-        <w:pStyle w:val="Ttulo3"/>
-        <w:rPr>
-          <w:lang w:val="en-US"/>
-        </w:rPr>
-      </w:pPr>
-      <w:bookmarkStart w:id="33" w:name="__emphasis_infrastructure_element_n_emph"/>
-      <w:r>
-        <w:rPr>
-          <w:i/>
-          <w:lang w:val="en-US"/>
-        </w:rPr>
-        <w:t>&lt;Infrastructure Element n&gt;</w:t>
-      </w:r>
-      <w:bookmarkEnd w:id="33"/>
-    </w:p>
-    <w:p>
-      <w:pPr>
-        <w:pStyle w:val="FirstParagraph"/>
-        <w:rPr>
-          <w:lang w:val="en-US"/>
-        </w:rPr>
-      </w:pPr>
-      <w:r>
-        <w:rPr>
-          <w:i/>
-          <w:lang w:val="en-US"/>
-        </w:rPr>
-        <w:t>&lt;diagram + explanation&gt;</w:t>
-      </w:r>
-    </w:p>
-    <w:p>
-      <w:pPr>
-        <w:pStyle w:val="Ttulo1"/>
-        <w:rPr>
-          <w:lang w:val="en-US"/>
-        </w:rPr>
-      </w:pPr>
-      <w:bookmarkStart w:id="34" w:name="section-concepts"/>
-      <w:r>
-        <w:rPr>
-          <w:lang w:val="en-US"/>
-        </w:rPr>
-        <w:t>Cross-cutting Concepts</w:t>
-      </w:r>
-      <w:bookmarkEnd w:id="34"/>
-    </w:p>
-    <w:p>
-      <w:pPr>
-        <w:pStyle w:val="Ttulo2"/>
-        <w:rPr>
-          <w:lang w:val="en-US"/>
-        </w:rPr>
-      </w:pPr>
-      <w:bookmarkStart w:id="35" w:name="__emphasis_concept_1_emphasis"/>
-      <w:r>
-        <w:rPr>
-          <w:i/>
-          <w:lang w:val="en-US"/>
-        </w:rPr>
-        <w:t>&lt;Concept 1&gt;</w:t>
-      </w:r>
-      <w:bookmarkEnd w:id="35"/>
-    </w:p>
-    <w:p>
-      <w:pPr>
-        <w:pStyle w:val="FirstParagraph"/>
-        <w:rPr>
-          <w:lang w:val="en-US"/>
-        </w:rPr>
-      </w:pPr>
-      <w:r>
-        <w:rPr>
-          <w:i/>
-          <w:lang w:val="en-US"/>
-        </w:rPr>
-        <w:t>&lt;explanation&gt;</w:t>
-      </w:r>
-    </w:p>
-    <w:p>
-      <w:pPr>
-        <w:pStyle w:val="Ttulo2"/>
-        <w:rPr>
-          <w:lang w:val="en-US"/>
-        </w:rPr>
-      </w:pPr>
-      <w:bookmarkStart w:id="36" w:name="__emphasis_concept_2_emphasis"/>
-      <w:r>
-        <w:rPr>
-          <w:i/>
-          <w:lang w:val="en-US"/>
-        </w:rPr>
-        <w:t>&lt;Concept 2&gt;</w:t>
-      </w:r>
-      <w:bookmarkEnd w:id="36"/>
-    </w:p>
-    <w:p>
-      <w:pPr>
-        <w:pStyle w:val="FirstParagraph"/>
-        <w:rPr>
-          <w:lang w:val="en-US"/>
-        </w:rPr>
-      </w:pPr>
-      <w:r>
-        <w:rPr>
-          <w:i/>
-          <w:lang w:val="en-US"/>
-        </w:rPr>
-        <w:t>&lt;explanation&gt;</w:t>
-      </w:r>
-    </w:p>
-    <w:p>
-      <w:pPr>
-        <w:pStyle w:val="Textoindependiente"/>
-        <w:rPr>
-          <w:lang w:val="en-US"/>
-        </w:rPr>
-      </w:pPr>
-      <w:r>
-        <w:rPr>
-          <w:lang w:val="en-US"/>
-        </w:rPr>
-        <w:t>…</w:t>
-      </w:r>
-    </w:p>
-    <w:p>
-      <w:pPr>
-        <w:pStyle w:val="Ttulo2"/>
-        <w:rPr>
-          <w:lang w:val="en-US"/>
-        </w:rPr>
-      </w:pPr>
-      <w:bookmarkStart w:id="37" w:name="__emphasis_concept_n_emphasis"/>
-      <w:r>
-        <w:rPr>
-          <w:i/>
-          <w:lang w:val="en-US"/>
-        </w:rPr>
-        <w:t>&lt;Concept n&gt;</w:t>
-      </w:r>
-      <w:bookmarkEnd w:id="37"/>
-    </w:p>
-    <w:p>
-      <w:pPr>
-        <w:pStyle w:val="FirstParagraph"/>
-        <w:rPr>
-          <w:lang w:val="en-US"/>
-        </w:rPr>
-      </w:pPr>
-      <w:r>
-        <w:rPr>
-          <w:i/>
-          <w:lang w:val="en-US"/>
-        </w:rPr>
-        <w:t>&lt;explanation&gt;</w:t>
-      </w:r>
-    </w:p>
-    <w:p>
-      <w:pPr>
-        <w:pStyle w:val="Ttulo1"/>
-        <w:rPr>
-          <w:lang w:val="en-US"/>
-        </w:rPr>
-      </w:pPr>
-      <w:bookmarkStart w:id="38" w:name="section-design-decisions"/>
-      <w:r>
-        <w:rPr>
-          <w:lang w:val="en-US"/>
-        </w:rPr>
-        <w:t>Design Decisions</w:t>
-      </w:r>
-      <w:bookmarkEnd w:id="38"/>
-    </w:p>
-    <w:p>
-      <w:pPr>
-        <w:pStyle w:val="Textoindependiente"/>
-        <w:rPr>
-          <w:lang w:val="en-US"/>
-        </w:rPr>
-      </w:pPr>
-    </w:p>
-    <w:p>
-      <w:r>
-        <w:t xml:space="preserve">En </w:t>
-      </w:r>
-      <w:proofErr w:type="spellStart"/>
-      <w:r>
-        <w:t>Neuron</w:t>
-      </w:r>
-      <w:proofErr w:type="spellEnd"/>
-      <w:r>
-        <w:t xml:space="preserve"> Software tenemos varios atributos de calidad, uno de ellos es rendimiento donde se debe sacrificar trazabilidad y </w:t>
+    </w:p>
+    <w:p>
+      <w:r>
+        <w:t xml:space="preserve">En Neuron Software tenemos varios atributos de calidad, uno de ellos es rendimiento donde se debe sacrificar trazabilidad y </w:t>
       </w:r>
       <w:proofErr w:type="gramStart"/>
       <w:r>
@@ -6966,16 +6431,7 @@
         </w:numPr>
       </w:pPr>
       <w:r>
-        <w:lastRenderedPageBreak/>
-        <w:t xml:space="preserve">Se debe sacrificar rendimiento por trazabilidad </w:t>
-      </w:r>
-      <w:proofErr w:type="spellStart"/>
-      <w:r>
-        <w:t>por que</w:t>
-      </w:r>
-      <w:proofErr w:type="spellEnd"/>
-      <w:r>
-        <w:t xml:space="preserve"> se debe priorizar la disponibilidad en el tiempo</w:t>
+        <w:t>Se debe sacrificar rendimiento por trazabilidad por que se debe priorizar la disponibilidad en el tiempo</w:t>
       </w:r>
     </w:p>
     <w:p>
@@ -6998,7 +6454,6 @@
           <w:lang w:val="en-US"/>
         </w:rPr>
       </w:pPr>
-      <w:proofErr w:type="spellStart"/>
       <w:r>
         <w:rPr>
           <w:b/>
@@ -7007,7 +6462,6 @@
         </w:rPr>
         <w:t>Supuestos</w:t>
       </w:r>
-      <w:proofErr w:type="spellEnd"/>
     </w:p>
     <w:p>
       <w:pPr>
@@ -7016,8 +6470,6 @@
           <w:lang w:val="en-US"/>
         </w:rPr>
       </w:pPr>
-      <w:bookmarkStart w:id="39" w:name="_GoBack"/>
-      <w:bookmarkEnd w:id="39"/>
     </w:p>
     <w:p>
       <w:pPr>
@@ -7088,12 +6540,10 @@
         <w:pStyle w:val="Ttulo1"/>
       </w:pPr>
       <w:bookmarkStart w:id="44" w:name="section-glossary"/>
-      <w:proofErr w:type="spellStart"/>
       <w:r>
         <w:t>Glossary</w:t>
       </w:r>
       <w:bookmarkEnd w:id="44"/>
-      <w:proofErr w:type="spellEnd"/>
     </w:p>
     <w:tbl>
       <w:tblPr>
@@ -7118,11 +6568,9 @@
             <w:pPr>
               <w:pStyle w:val="Compact"/>
             </w:pPr>
-            <w:proofErr w:type="spellStart"/>
             <w:r>
               <w:t>Term</w:t>
             </w:r>
-            <w:proofErr w:type="spellEnd"/>
           </w:p>
         </w:tc>
         <w:tc>
@@ -7137,11 +6585,9 @@
             <w:pPr>
               <w:pStyle w:val="Compact"/>
             </w:pPr>
-            <w:proofErr w:type="spellStart"/>
             <w:r>
               <w:t>Definition</w:t>
             </w:r>
-            <w:proofErr w:type="spellEnd"/>
           </w:p>
         </w:tc>
       </w:tr>
@@ -7152,6 +6598,7 @@
           </w:tcPr>
           <w:p>
             <w:r>
+              <w:lastRenderedPageBreak/>
               <w:t>&lt;Term-1&gt;</w:t>
             </w:r>
           </w:p>
@@ -10395,6 +9842,12 @@
 </file>
 
 <file path=customXml/item1.xml><?xml version="1.0" encoding="utf-8"?>
+<p:properties xmlns:p="http://schemas.microsoft.com/office/2006/metadata/properties" xmlns:xsi="http://www.w3.org/2001/XMLSchema-instance" xmlns:pc="http://schemas.microsoft.com/office/infopath/2007/PartnerControls">
+  <documentManagement/>
+</p:properties>
+</file>
+
+<file path=customXml/item2.xml><?xml version="1.0" encoding="utf-8"?>
 <ct:contentTypeSchema xmlns:ct="http://schemas.microsoft.com/office/2006/metadata/contentType" xmlns:ma="http://schemas.microsoft.com/office/2006/metadata/properties/metaAttributes" ct:_="" ma:_="" ma:contentTypeName="Documento" ma:contentTypeID="0x01010054F2E5489171BB4B8A564F3B86697001" ma:contentTypeVersion="9" ma:contentTypeDescription="Crear nuevo documento." ma:contentTypeScope="" ma:versionID="0e4fb22e9d16db6e83c249abe56e0679">
   <xsd:schema xmlns:xsd="http://www.w3.org/2001/XMLSchema" xmlns:xs="http://www.w3.org/2001/XMLSchema" xmlns:p="http://schemas.microsoft.com/office/2006/metadata/properties" xmlns:ns2="45e206cf-3a28-404d-8abb-a20a911c6335" targetNamespace="http://schemas.microsoft.com/office/2006/metadata/properties" ma:root="true" ma:fieldsID="fa16087b275d30ade7f8b759fd6579de" ns2:_="">
     <xsd:import namespace="45e206cf-3a28-404d-8abb-a20a911c6335"/>
@@ -10572,12 +10025,6 @@
 </ct:contentTypeSchema>
 </file>
 
-<file path=customXml/item2.xml><?xml version="1.0" encoding="utf-8"?>
-<p:properties xmlns:p="http://schemas.microsoft.com/office/2006/metadata/properties" xmlns:xsi="http://www.w3.org/2001/XMLSchema-instance" xmlns:pc="http://schemas.microsoft.com/office/infopath/2007/PartnerControls">
-  <documentManagement/>
-</p:properties>
-</file>
-
 <file path=customXml/item3.xml><?xml version="1.0" encoding="utf-8"?>
 <?mso-contentType ?>
 <FormTemplates xmlns="http://schemas.microsoft.com/sharepoint/v3/contenttype/forms">
@@ -10588,6 +10035,15 @@
 </file>
 
 <file path=customXml/itemProps1.xml><?xml version="1.0" encoding="utf-8"?>
+<ds:datastoreItem xmlns:ds="http://schemas.openxmlformats.org/officeDocument/2006/customXml" ds:itemID="{F294EC06-36A5-4071-9092-29766602D82E}">
+  <ds:schemaRefs>
+    <ds:schemaRef ds:uri="http://schemas.microsoft.com/office/2006/metadata/properties"/>
+    <ds:schemaRef ds:uri="http://schemas.microsoft.com/office/infopath/2007/PartnerControls"/>
+  </ds:schemaRefs>
+</ds:datastoreItem>
+</file>
+
+<file path=customXml/itemProps2.xml><?xml version="1.0" encoding="utf-8"?>
 <ds:datastoreItem xmlns:ds="http://schemas.openxmlformats.org/officeDocument/2006/customXml" ds:itemID="{282D8BD1-BF38-4227-915A-1324D9825A0B}">
   <ds:schemaRefs>
     <ds:schemaRef ds:uri="http://schemas.microsoft.com/office/2006/metadata/contentType"/>
@@ -10605,15 +10061,6 @@
 </ds:datastoreItem>
 </file>
 
-<file path=customXml/itemProps2.xml><?xml version="1.0" encoding="utf-8"?>
-<ds:datastoreItem xmlns:ds="http://schemas.openxmlformats.org/officeDocument/2006/customXml" ds:itemID="{F294EC06-36A5-4071-9092-29766602D82E}">
-  <ds:schemaRefs>
-    <ds:schemaRef ds:uri="http://schemas.microsoft.com/office/2006/metadata/properties"/>
-    <ds:schemaRef ds:uri="http://schemas.microsoft.com/office/infopath/2007/PartnerControls"/>
-  </ds:schemaRefs>
-</ds:datastoreItem>
-</file>
-
 <file path=customXml/itemProps3.xml><?xml version="1.0" encoding="utf-8"?>
 <ds:datastoreItem xmlns:ds="http://schemas.openxmlformats.org/officeDocument/2006/customXml" ds:itemID="{565713D0-B352-4168-A1C7-FFBA8CF3B5B2}">
   <ds:schemaRefs>

</xml_diff>

<commit_message>
Se agrega el punto 10 [escenarios de calidad]
</commit_message>
<xml_diff>
--- a/1. Documentacion/Caso de Estudio Neuron Formato arc42.docx
+++ b/1. Documentacion/Caso de Estudio Neuron Formato arc42.docx
@@ -22975,8 +22975,6 @@
           <w:lang w:val="en-US"/>
         </w:rPr>
       </w:pPr>
-      <w:bookmarkStart w:id="24" w:name="_GoBack"/>
-      <w:bookmarkEnd w:id="24"/>
     </w:p>
     <w:p>
       <w:pPr>
@@ -23015,19 +23013,7 @@
         <w:jc w:val="both"/>
       </w:pPr>
       <w:r>
-        <w:t xml:space="preserve">Neuron Software es un sistema de trazabilidad de iniciativas y proyectos a través de diferentes etapas, lo cual requiere consultar y almacenar información del cambio de estado de los mismos, la información de los proyectos debe ser persistente en el tiempo, aun así, el proyecto ya se encuentre cerrado, por regulación la información debe poderse consultar mínimamente 10 </w:t>
-      </w:r>
-      <w:r>
-        <w:t>años atrás</w:t>
-      </w:r>
-      <w:r>
-        <w:t xml:space="preserve">, pero esto a la vez </w:t>
-      </w:r>
-      <w:r>
-        <w:t>afecta directamente</w:t>
-      </w:r>
-      <w:r>
-        <w:t xml:space="preserve"> las tablas transaccionales del día a día.</w:t>
+        <w:t>Neuron Software es un sistema de trazabilidad de iniciativas y proyectos a través de diferentes etapas, lo cual requiere consultar y almacenar información del cambio de estado de los mismos, la información de los proyectos debe ser persistente en el tiempo, aun así, el proyecto ya se encuentre cerrado, por regulación la información debe poderse consultar mínimamente 10 años atrás, pero esto a la vez afecta directamente las tablas transaccionales del día a día.</w:t>
       </w:r>
     </w:p>
     <w:p>
@@ -23238,13 +23224,7 @@
         </w:rPr>
       </w:pPr>
       <w:r>
-        <w:t xml:space="preserve">para poder trabajar con la información que en la gran mayoría de procesos se repite se implementará un sistema de datos temporales cookies, esto por medio de  la base de datos ElastiCache de Amazon que trabaja con información en memoria, implementando esto la latencia se disminuye considerablemente a microsegundos y no </w:t>
-      </w:r>
-      <w:r>
-        <w:t>sería</w:t>
-      </w:r>
-      <w:r>
-        <w:t xml:space="preserve"> necesario abrir tantas conexiones directas a la base de dato</w:t>
+        <w:t>para poder trabajar con la información que en la gran mayoría de procesos se repite se implementará un sistema de datos temporales cookies, esto por medio de  la base de datos ElastiCache de Amazon que trabaja con información en memoria, implementando esto la latencia se disminuye considerablemente a microsegundos y no sería necesario abrir tantas conexiones directas a la base de dato</w:t>
       </w:r>
     </w:p>
     <w:p>
@@ -23276,73 +23256,2851 @@
           <w:lang w:val="en-US"/>
         </w:rPr>
       </w:pPr>
-      <w:bookmarkStart w:id="25" w:name="section-quality-scenarios"/>
+      <w:bookmarkStart w:id="24" w:name="section-quality-scenarios"/>
       <w:r>
         <w:rPr>
           <w:lang w:val="en-US"/>
         </w:rPr>
         <w:t>Quality Requirements</w:t>
+      </w:r>
+      <w:bookmarkEnd w:id="24"/>
+    </w:p>
+    <w:p>
+      <w:pPr>
+        <w:pStyle w:val="Ttulo2"/>
+        <w:rPr>
+          <w:lang w:val="en-US"/>
+        </w:rPr>
+      </w:pPr>
+      <w:bookmarkStart w:id="25" w:name="_quality_scenarios"/>
+      <w:r>
+        <w:rPr>
+          <w:lang w:val="en-US"/>
+        </w:rPr>
+        <w:t>Quality Scenarios</w:t>
       </w:r>
       <w:bookmarkEnd w:id="25"/>
     </w:p>
+    <w:tbl>
+      <w:tblPr>
+        <w:tblStyle w:val="Tablaconcuadrcula"/>
+        <w:tblpPr w:leftFromText="141" w:rightFromText="141" w:vertAnchor="text" w:horzAnchor="page" w:tblpX="2176" w:tblpY="246"/>
+        <w:tblW w:w="0" w:type="auto"/>
+        <w:tblLook w:val="04A0" w:firstRow="1" w:lastRow="0" w:firstColumn="1" w:lastColumn="0" w:noHBand="0" w:noVBand="1"/>
+      </w:tblPr>
+      <w:tblGrid>
+        <w:gridCol w:w="2122"/>
+        <w:gridCol w:w="6706"/>
+      </w:tblGrid>
+      <w:tr>
+        <w:tc>
+          <w:tcPr>
+            <w:tcW w:w="2122" w:type="dxa"/>
+          </w:tcPr>
+          <w:p>
+            <w:pPr>
+              <w:textAlignment w:val="baseline"/>
+              <w:rPr>
+                <w:rFonts w:ascii="Times New Roman" w:eastAsia="Times New Roman" w:hAnsi="Times New Roman" w:cs="Times New Roman"/>
+                <w:lang w:val="es-ES" w:eastAsia="es-ES"/>
+              </w:rPr>
+            </w:pPr>
+            <w:r>
+              <w:rPr>
+                <w:rFonts w:ascii="Calibri" w:eastAsia="Times New Roman" w:hAnsi="Calibri" w:cs="Times New Roman"/>
+                <w:b/>
+                <w:bCs/>
+                <w:lang w:eastAsia="es-ES"/>
+              </w:rPr>
+              <w:t>Atributo</w:t>
+            </w:r>
+            <w:r>
+              <w:rPr>
+                <w:rFonts w:ascii="Calibri" w:eastAsia="Times New Roman" w:hAnsi="Calibri" w:cs="Times New Roman"/>
+                <w:lang w:val="es-ES" w:eastAsia="es-ES"/>
+              </w:rPr>
+              <w:t> </w:t>
+            </w:r>
+          </w:p>
+        </w:tc>
+        <w:tc>
+          <w:tcPr>
+            <w:tcW w:w="6706" w:type="dxa"/>
+          </w:tcPr>
+          <w:p>
+            <w:r>
+              <w:t>Desempeño (Eficiencia)</w:t>
+            </w:r>
+          </w:p>
+        </w:tc>
+      </w:tr>
+      <w:tr>
+        <w:tc>
+          <w:tcPr>
+            <w:tcW w:w="2122" w:type="dxa"/>
+          </w:tcPr>
+          <w:p>
+            <w:pPr>
+              <w:textAlignment w:val="baseline"/>
+              <w:rPr>
+                <w:rFonts w:ascii="Times New Roman" w:eastAsia="Times New Roman" w:hAnsi="Times New Roman" w:cs="Times New Roman"/>
+                <w:lang w:val="es-ES" w:eastAsia="es-ES"/>
+              </w:rPr>
+            </w:pPr>
+            <w:r>
+              <w:rPr>
+                <w:rFonts w:ascii="Calibri" w:eastAsia="Times New Roman" w:hAnsi="Calibri" w:cs="Times New Roman"/>
+                <w:b/>
+                <w:bCs/>
+                <w:lang w:eastAsia="es-ES"/>
+              </w:rPr>
+              <w:t>Fuente del evento </w:t>
+            </w:r>
+            <w:r>
+              <w:rPr>
+                <w:rFonts w:ascii="Calibri" w:eastAsia="Times New Roman" w:hAnsi="Calibri" w:cs="Times New Roman"/>
+                <w:lang w:val="es-ES" w:eastAsia="es-ES"/>
+              </w:rPr>
+              <w:t> </w:t>
+            </w:r>
+          </w:p>
+        </w:tc>
+        <w:tc>
+          <w:tcPr>
+            <w:tcW w:w="6706" w:type="dxa"/>
+          </w:tcPr>
+          <w:p>
+            <w:r>
+              <w:t>Usuarios del sistema, procesos internos</w:t>
+            </w:r>
+          </w:p>
+        </w:tc>
+      </w:tr>
+      <w:tr>
+        <w:tc>
+          <w:tcPr>
+            <w:tcW w:w="2122" w:type="dxa"/>
+          </w:tcPr>
+          <w:p>
+            <w:pPr>
+              <w:textAlignment w:val="baseline"/>
+              <w:rPr>
+                <w:rFonts w:ascii="Times New Roman" w:eastAsia="Times New Roman" w:hAnsi="Times New Roman" w:cs="Times New Roman"/>
+                <w:lang w:val="es-ES" w:eastAsia="es-ES"/>
+              </w:rPr>
+            </w:pPr>
+            <w:r>
+              <w:rPr>
+                <w:rFonts w:ascii="Calibri" w:eastAsia="Times New Roman" w:hAnsi="Calibri" w:cs="Times New Roman"/>
+                <w:b/>
+                <w:bCs/>
+                <w:lang w:eastAsia="es-ES"/>
+              </w:rPr>
+              <w:t>Estimulo</w:t>
+            </w:r>
+            <w:r>
+              <w:rPr>
+                <w:rFonts w:ascii="Calibri" w:eastAsia="Times New Roman" w:hAnsi="Calibri" w:cs="Times New Roman"/>
+                <w:lang w:val="es-ES" w:eastAsia="es-ES"/>
+              </w:rPr>
+              <w:t> </w:t>
+            </w:r>
+          </w:p>
+        </w:tc>
+        <w:tc>
+          <w:tcPr>
+            <w:tcW w:w="6706" w:type="dxa"/>
+          </w:tcPr>
+          <w:p>
+            <w:r>
+              <w:t>Intentar consultar o guardar información con un tiempo de procesamiento elevado</w:t>
+            </w:r>
+          </w:p>
+        </w:tc>
+      </w:tr>
+      <w:tr>
+        <w:tc>
+          <w:tcPr>
+            <w:tcW w:w="2122" w:type="dxa"/>
+          </w:tcPr>
+          <w:p>
+            <w:pPr>
+              <w:textAlignment w:val="baseline"/>
+              <w:rPr>
+                <w:rFonts w:ascii="Times New Roman" w:eastAsia="Times New Roman" w:hAnsi="Times New Roman" w:cs="Times New Roman"/>
+                <w:lang w:val="es-ES" w:eastAsia="es-ES"/>
+              </w:rPr>
+            </w:pPr>
+            <w:r>
+              <w:rPr>
+                <w:rFonts w:ascii="Calibri" w:eastAsia="Times New Roman" w:hAnsi="Calibri" w:cs="Times New Roman"/>
+                <w:b/>
+                <w:bCs/>
+                <w:lang w:eastAsia="es-ES"/>
+              </w:rPr>
+              <w:t>Ambiente</w:t>
+            </w:r>
+            <w:r>
+              <w:rPr>
+                <w:rFonts w:ascii="Calibri" w:eastAsia="Times New Roman" w:hAnsi="Calibri" w:cs="Times New Roman"/>
+                <w:lang w:val="es-ES" w:eastAsia="es-ES"/>
+              </w:rPr>
+              <w:t> </w:t>
+            </w:r>
+          </w:p>
+        </w:tc>
+        <w:tc>
+          <w:tcPr>
+            <w:tcW w:w="6706" w:type="dxa"/>
+          </w:tcPr>
+          <w:p>
+            <w:r>
+              <w:t xml:space="preserve">Sistema Neuron Software </w:t>
+            </w:r>
+          </w:p>
+        </w:tc>
+      </w:tr>
+      <w:tr>
+        <w:tc>
+          <w:tcPr>
+            <w:tcW w:w="2122" w:type="dxa"/>
+          </w:tcPr>
+          <w:p>
+            <w:pPr>
+              <w:textAlignment w:val="baseline"/>
+              <w:rPr>
+                <w:rFonts w:ascii="Times New Roman" w:eastAsia="Times New Roman" w:hAnsi="Times New Roman" w:cs="Times New Roman"/>
+                <w:lang w:val="es-ES" w:eastAsia="es-ES"/>
+              </w:rPr>
+            </w:pPr>
+            <w:r>
+              <w:rPr>
+                <w:rFonts w:ascii="Calibri" w:eastAsia="Times New Roman" w:hAnsi="Calibri" w:cs="Times New Roman"/>
+                <w:b/>
+                <w:bCs/>
+                <w:lang w:eastAsia="es-ES"/>
+              </w:rPr>
+              <w:t>Artefacto</w:t>
+            </w:r>
+            <w:r>
+              <w:rPr>
+                <w:rFonts w:ascii="Calibri" w:eastAsia="Times New Roman" w:hAnsi="Calibri" w:cs="Times New Roman"/>
+                <w:lang w:val="es-ES" w:eastAsia="es-ES"/>
+              </w:rPr>
+              <w:t> </w:t>
+            </w:r>
+          </w:p>
+        </w:tc>
+        <w:tc>
+          <w:tcPr>
+            <w:tcW w:w="6706" w:type="dxa"/>
+          </w:tcPr>
+          <w:p>
+            <w:r>
+              <w:t xml:space="preserve">Interacción con la base de datos como consultar, guardar, modificar y otros recursos que conlleven a un procesamiento. </w:t>
+            </w:r>
+          </w:p>
+        </w:tc>
+      </w:tr>
+      <w:tr>
+        <w:tc>
+          <w:tcPr>
+            <w:tcW w:w="2122" w:type="dxa"/>
+          </w:tcPr>
+          <w:p>
+            <w:pPr>
+              <w:textAlignment w:val="baseline"/>
+              <w:rPr>
+                <w:rFonts w:ascii="Times New Roman" w:eastAsia="Times New Roman" w:hAnsi="Times New Roman" w:cs="Times New Roman"/>
+                <w:lang w:val="es-ES" w:eastAsia="es-ES"/>
+              </w:rPr>
+            </w:pPr>
+            <w:r>
+              <w:rPr>
+                <w:rFonts w:ascii="Calibri" w:eastAsia="Times New Roman" w:hAnsi="Calibri" w:cs="Times New Roman"/>
+                <w:b/>
+                <w:bCs/>
+                <w:lang w:eastAsia="es-ES"/>
+              </w:rPr>
+              <w:lastRenderedPageBreak/>
+              <w:t>Respuesta</w:t>
+            </w:r>
+            <w:r>
+              <w:rPr>
+                <w:rFonts w:ascii="Calibri" w:eastAsia="Times New Roman" w:hAnsi="Calibri" w:cs="Times New Roman"/>
+                <w:lang w:val="es-ES" w:eastAsia="es-ES"/>
+              </w:rPr>
+              <w:t> </w:t>
+            </w:r>
+          </w:p>
+        </w:tc>
+        <w:tc>
+          <w:tcPr>
+            <w:tcW w:w="6706" w:type="dxa"/>
+          </w:tcPr>
+          <w:p>
+            <w:r>
+              <w:t xml:space="preserve">El sistema deberá realizar el procesamiento de datos tanto de entrada como de salida y cargar </w:t>
+            </w:r>
+            <w:r>
+              <w:t>interfaces en</w:t>
+            </w:r>
+            <w:r>
+              <w:t xml:space="preserve"> un tiempo optimo y sin tener ninguna afectación por latencia</w:t>
+            </w:r>
+          </w:p>
+        </w:tc>
+      </w:tr>
+      <w:tr>
+        <w:tc>
+          <w:tcPr>
+            <w:tcW w:w="2122" w:type="dxa"/>
+          </w:tcPr>
+          <w:p>
+            <w:pPr>
+              <w:textAlignment w:val="baseline"/>
+              <w:rPr>
+                <w:rFonts w:ascii="Times New Roman" w:eastAsia="Times New Roman" w:hAnsi="Times New Roman" w:cs="Times New Roman"/>
+                <w:lang w:val="es-ES" w:eastAsia="es-ES"/>
+              </w:rPr>
+            </w:pPr>
+            <w:r>
+              <w:rPr>
+                <w:rFonts w:ascii="Calibri" w:eastAsia="Times New Roman" w:hAnsi="Calibri" w:cs="Times New Roman"/>
+                <w:b/>
+                <w:bCs/>
+                <w:lang w:eastAsia="es-ES"/>
+              </w:rPr>
+              <w:t>Medición</w:t>
+            </w:r>
+            <w:r>
+              <w:rPr>
+                <w:rFonts w:ascii="Calibri" w:eastAsia="Times New Roman" w:hAnsi="Calibri" w:cs="Times New Roman"/>
+                <w:lang w:val="es-ES" w:eastAsia="es-ES"/>
+              </w:rPr>
+              <w:t> </w:t>
+            </w:r>
+          </w:p>
+        </w:tc>
+        <w:tc>
+          <w:tcPr>
+            <w:tcW w:w="6706" w:type="dxa"/>
+          </w:tcPr>
+          <w:p>
+            <w:r>
+              <w:t xml:space="preserve">Todas las peticiones que realice el sistema a la base de datos no deben tener una latencia superior a 30 segundos, las interfaces deben cargar mínimo en 5 segundos. </w:t>
+            </w:r>
+          </w:p>
+        </w:tc>
+      </w:tr>
+    </w:tbl>
+    <w:p/>
+    <w:tbl>
+      <w:tblPr>
+        <w:tblStyle w:val="Tablaconcuadrcula"/>
+        <w:tblpPr w:leftFromText="141" w:rightFromText="141" w:vertAnchor="text" w:horzAnchor="page" w:tblpX="2176" w:tblpY="246"/>
+        <w:tblW w:w="0" w:type="auto"/>
+        <w:tblLook w:val="04A0" w:firstRow="1" w:lastRow="0" w:firstColumn="1" w:lastColumn="0" w:noHBand="0" w:noVBand="1"/>
+      </w:tblPr>
+      <w:tblGrid>
+        <w:gridCol w:w="2122"/>
+        <w:gridCol w:w="6706"/>
+      </w:tblGrid>
+      <w:tr>
+        <w:tc>
+          <w:tcPr>
+            <w:tcW w:w="2122" w:type="dxa"/>
+          </w:tcPr>
+          <w:p>
+            <w:pPr>
+              <w:textAlignment w:val="baseline"/>
+              <w:rPr>
+                <w:rFonts w:ascii="Times New Roman" w:eastAsia="Times New Roman" w:hAnsi="Times New Roman" w:cs="Times New Roman"/>
+                <w:lang w:val="es-ES" w:eastAsia="es-ES"/>
+              </w:rPr>
+            </w:pPr>
+            <w:r>
+              <w:rPr>
+                <w:rFonts w:ascii="Calibri" w:eastAsia="Times New Roman" w:hAnsi="Calibri" w:cs="Times New Roman"/>
+                <w:b/>
+                <w:bCs/>
+                <w:lang w:eastAsia="es-ES"/>
+              </w:rPr>
+              <w:t>Atributo</w:t>
+            </w:r>
+            <w:r>
+              <w:rPr>
+                <w:rFonts w:ascii="Calibri" w:eastAsia="Times New Roman" w:hAnsi="Calibri" w:cs="Times New Roman"/>
+                <w:lang w:val="es-ES" w:eastAsia="es-ES"/>
+              </w:rPr>
+              <w:t> </w:t>
+            </w:r>
+          </w:p>
+        </w:tc>
+        <w:tc>
+          <w:tcPr>
+            <w:tcW w:w="6706" w:type="dxa"/>
+          </w:tcPr>
+          <w:p>
+            <w:r>
+              <w:t>Interoperabilidad</w:t>
+            </w:r>
+          </w:p>
+        </w:tc>
+      </w:tr>
+      <w:tr>
+        <w:tc>
+          <w:tcPr>
+            <w:tcW w:w="2122" w:type="dxa"/>
+          </w:tcPr>
+          <w:p>
+            <w:pPr>
+              <w:textAlignment w:val="baseline"/>
+              <w:rPr>
+                <w:rFonts w:ascii="Times New Roman" w:eastAsia="Times New Roman" w:hAnsi="Times New Roman" w:cs="Times New Roman"/>
+                <w:lang w:val="es-ES" w:eastAsia="es-ES"/>
+              </w:rPr>
+            </w:pPr>
+            <w:r>
+              <w:rPr>
+                <w:rFonts w:ascii="Calibri" w:eastAsia="Times New Roman" w:hAnsi="Calibri" w:cs="Times New Roman"/>
+                <w:b/>
+                <w:bCs/>
+                <w:lang w:eastAsia="es-ES"/>
+              </w:rPr>
+              <w:t>Fuente del evento </w:t>
+            </w:r>
+            <w:r>
+              <w:rPr>
+                <w:rFonts w:ascii="Calibri" w:eastAsia="Times New Roman" w:hAnsi="Calibri" w:cs="Times New Roman"/>
+                <w:lang w:val="es-ES" w:eastAsia="es-ES"/>
+              </w:rPr>
+              <w:t> </w:t>
+            </w:r>
+          </w:p>
+        </w:tc>
+        <w:tc>
+          <w:tcPr>
+            <w:tcW w:w="6706" w:type="dxa"/>
+          </w:tcPr>
+          <w:p>
+            <w:r>
+              <w:t xml:space="preserve">Usuarios del sistema, recursos y procesos internos </w:t>
+            </w:r>
+          </w:p>
+        </w:tc>
+      </w:tr>
+      <w:tr>
+        <w:tc>
+          <w:tcPr>
+            <w:tcW w:w="2122" w:type="dxa"/>
+          </w:tcPr>
+          <w:p>
+            <w:pPr>
+              <w:textAlignment w:val="baseline"/>
+              <w:rPr>
+                <w:rFonts w:ascii="Times New Roman" w:eastAsia="Times New Roman" w:hAnsi="Times New Roman" w:cs="Times New Roman"/>
+                <w:lang w:val="es-ES" w:eastAsia="es-ES"/>
+              </w:rPr>
+            </w:pPr>
+            <w:r>
+              <w:rPr>
+                <w:rFonts w:ascii="Calibri" w:eastAsia="Times New Roman" w:hAnsi="Calibri" w:cs="Times New Roman"/>
+                <w:b/>
+                <w:bCs/>
+                <w:lang w:eastAsia="es-ES"/>
+              </w:rPr>
+              <w:t>Estimulo</w:t>
+            </w:r>
+            <w:r>
+              <w:rPr>
+                <w:rFonts w:ascii="Calibri" w:eastAsia="Times New Roman" w:hAnsi="Calibri" w:cs="Times New Roman"/>
+                <w:lang w:val="es-ES" w:eastAsia="es-ES"/>
+              </w:rPr>
+              <w:t> </w:t>
+            </w:r>
+          </w:p>
+        </w:tc>
+        <w:tc>
+          <w:tcPr>
+            <w:tcW w:w="6706" w:type="dxa"/>
+          </w:tcPr>
+          <w:p>
+            <w:r>
+              <w:t xml:space="preserve">Proceso complejo y poco estandarizado para recibir y exponer información con otras fuentes, generando reprocesos </w:t>
+            </w:r>
+          </w:p>
+        </w:tc>
+      </w:tr>
+      <w:tr>
+        <w:tc>
+          <w:tcPr>
+            <w:tcW w:w="2122" w:type="dxa"/>
+          </w:tcPr>
+          <w:p>
+            <w:pPr>
+              <w:textAlignment w:val="baseline"/>
+              <w:rPr>
+                <w:rFonts w:ascii="Times New Roman" w:eastAsia="Times New Roman" w:hAnsi="Times New Roman" w:cs="Times New Roman"/>
+                <w:lang w:val="es-ES" w:eastAsia="es-ES"/>
+              </w:rPr>
+            </w:pPr>
+            <w:r>
+              <w:rPr>
+                <w:rFonts w:ascii="Calibri" w:eastAsia="Times New Roman" w:hAnsi="Calibri" w:cs="Times New Roman"/>
+                <w:b/>
+                <w:bCs/>
+                <w:lang w:eastAsia="es-ES"/>
+              </w:rPr>
+              <w:t>Ambiente</w:t>
+            </w:r>
+            <w:r>
+              <w:rPr>
+                <w:rFonts w:ascii="Calibri" w:eastAsia="Times New Roman" w:hAnsi="Calibri" w:cs="Times New Roman"/>
+                <w:lang w:val="es-ES" w:eastAsia="es-ES"/>
+              </w:rPr>
+              <w:t> </w:t>
+            </w:r>
+          </w:p>
+        </w:tc>
+        <w:tc>
+          <w:tcPr>
+            <w:tcW w:w="6706" w:type="dxa"/>
+          </w:tcPr>
+          <w:p>
+            <w:r>
+              <w:t xml:space="preserve">Sistema Neuron Software </w:t>
+            </w:r>
+          </w:p>
+        </w:tc>
+      </w:tr>
+      <w:tr>
+        <w:tc>
+          <w:tcPr>
+            <w:tcW w:w="2122" w:type="dxa"/>
+          </w:tcPr>
+          <w:p>
+            <w:pPr>
+              <w:textAlignment w:val="baseline"/>
+              <w:rPr>
+                <w:rFonts w:ascii="Times New Roman" w:eastAsia="Times New Roman" w:hAnsi="Times New Roman" w:cs="Times New Roman"/>
+                <w:lang w:val="es-ES" w:eastAsia="es-ES"/>
+              </w:rPr>
+            </w:pPr>
+            <w:r>
+              <w:rPr>
+                <w:rFonts w:ascii="Calibri" w:eastAsia="Times New Roman" w:hAnsi="Calibri" w:cs="Times New Roman"/>
+                <w:b/>
+                <w:bCs/>
+                <w:lang w:eastAsia="es-ES"/>
+              </w:rPr>
+              <w:t>Artefacto</w:t>
+            </w:r>
+            <w:r>
+              <w:rPr>
+                <w:rFonts w:ascii="Calibri" w:eastAsia="Times New Roman" w:hAnsi="Calibri" w:cs="Times New Roman"/>
+                <w:lang w:val="es-ES" w:eastAsia="es-ES"/>
+              </w:rPr>
+              <w:t> </w:t>
+            </w:r>
+          </w:p>
+        </w:tc>
+        <w:tc>
+          <w:tcPr>
+            <w:tcW w:w="6706" w:type="dxa"/>
+          </w:tcPr>
+          <w:p>
+            <w:r>
+              <w:t xml:space="preserve">Interacción con otros sistemas o fuentes que requieren datos de Neuron Software o sistemas que expongan algún recurso utilizado por Neuron </w:t>
+            </w:r>
+          </w:p>
+        </w:tc>
+      </w:tr>
+      <w:tr>
+        <w:tc>
+          <w:tcPr>
+            <w:tcW w:w="2122" w:type="dxa"/>
+          </w:tcPr>
+          <w:p>
+            <w:pPr>
+              <w:textAlignment w:val="baseline"/>
+              <w:rPr>
+                <w:rFonts w:ascii="Times New Roman" w:eastAsia="Times New Roman" w:hAnsi="Times New Roman" w:cs="Times New Roman"/>
+                <w:lang w:val="es-ES" w:eastAsia="es-ES"/>
+              </w:rPr>
+            </w:pPr>
+            <w:r>
+              <w:rPr>
+                <w:rFonts w:ascii="Calibri" w:eastAsia="Times New Roman" w:hAnsi="Calibri" w:cs="Times New Roman"/>
+                <w:b/>
+                <w:bCs/>
+                <w:lang w:eastAsia="es-ES"/>
+              </w:rPr>
+              <w:t>Respuesta</w:t>
+            </w:r>
+            <w:r>
+              <w:rPr>
+                <w:rFonts w:ascii="Calibri" w:eastAsia="Times New Roman" w:hAnsi="Calibri" w:cs="Times New Roman"/>
+                <w:lang w:val="es-ES" w:eastAsia="es-ES"/>
+              </w:rPr>
+              <w:t> </w:t>
+            </w:r>
+          </w:p>
+        </w:tc>
+        <w:tc>
+          <w:tcPr>
+            <w:tcW w:w="6706" w:type="dxa"/>
+          </w:tcPr>
+          <w:p>
+            <w:r>
+              <w:t>El sistema deberá contar con interfaces que permitan integrar fácilmente con otros sistemas manejando cierto grado de estandarización</w:t>
+            </w:r>
+          </w:p>
+        </w:tc>
+      </w:tr>
+      <w:tr>
+        <w:tc>
+          <w:tcPr>
+            <w:tcW w:w="2122" w:type="dxa"/>
+          </w:tcPr>
+          <w:p>
+            <w:pPr>
+              <w:textAlignment w:val="baseline"/>
+              <w:rPr>
+                <w:rFonts w:ascii="Times New Roman" w:eastAsia="Times New Roman" w:hAnsi="Times New Roman" w:cs="Times New Roman"/>
+                <w:lang w:val="es-ES" w:eastAsia="es-ES"/>
+              </w:rPr>
+            </w:pPr>
+            <w:r>
+              <w:rPr>
+                <w:rFonts w:ascii="Calibri" w:eastAsia="Times New Roman" w:hAnsi="Calibri" w:cs="Times New Roman"/>
+                <w:b/>
+                <w:bCs/>
+                <w:lang w:eastAsia="es-ES"/>
+              </w:rPr>
+              <w:t>Medición</w:t>
+            </w:r>
+            <w:r>
+              <w:rPr>
+                <w:rFonts w:ascii="Calibri" w:eastAsia="Times New Roman" w:hAnsi="Calibri" w:cs="Times New Roman"/>
+                <w:lang w:val="es-ES" w:eastAsia="es-ES"/>
+              </w:rPr>
+              <w:t> </w:t>
+            </w:r>
+          </w:p>
+        </w:tc>
+        <w:tc>
+          <w:tcPr>
+            <w:tcW w:w="6706" w:type="dxa"/>
+          </w:tcPr>
+          <w:p>
+            <w:r>
+              <w:t>Todas las integraciones que se realicen deben tener una estructura similar o algo estándar que permita poder incluir o excluir fácilmente la integración con otros componentes.</w:t>
+            </w:r>
+          </w:p>
+        </w:tc>
+      </w:tr>
+    </w:tbl>
+    <w:p/>
+    <w:tbl>
+      <w:tblPr>
+        <w:tblStyle w:val="Tablaconcuadrcula"/>
+        <w:tblpPr w:leftFromText="141" w:rightFromText="141" w:vertAnchor="text" w:horzAnchor="page" w:tblpX="2176" w:tblpY="246"/>
+        <w:tblW w:w="0" w:type="auto"/>
+        <w:tblLook w:val="04A0" w:firstRow="1" w:lastRow="0" w:firstColumn="1" w:lastColumn="0" w:noHBand="0" w:noVBand="1"/>
+      </w:tblPr>
+      <w:tblGrid>
+        <w:gridCol w:w="2122"/>
+        <w:gridCol w:w="6706"/>
+      </w:tblGrid>
+      <w:tr>
+        <w:tc>
+          <w:tcPr>
+            <w:tcW w:w="2122" w:type="dxa"/>
+          </w:tcPr>
+          <w:p>
+            <w:pPr>
+              <w:textAlignment w:val="baseline"/>
+              <w:rPr>
+                <w:rFonts w:ascii="Times New Roman" w:eastAsia="Times New Roman" w:hAnsi="Times New Roman" w:cs="Times New Roman"/>
+                <w:lang w:val="es-ES" w:eastAsia="es-ES"/>
+              </w:rPr>
+            </w:pPr>
+            <w:r>
+              <w:rPr>
+                <w:rFonts w:ascii="Calibri" w:eastAsia="Times New Roman" w:hAnsi="Calibri" w:cs="Times New Roman"/>
+                <w:b/>
+                <w:bCs/>
+                <w:lang w:eastAsia="es-ES"/>
+              </w:rPr>
+              <w:t>Atributo</w:t>
+            </w:r>
+            <w:r>
+              <w:rPr>
+                <w:rFonts w:ascii="Calibri" w:eastAsia="Times New Roman" w:hAnsi="Calibri" w:cs="Times New Roman"/>
+                <w:lang w:val="es-ES" w:eastAsia="es-ES"/>
+              </w:rPr>
+              <w:t> </w:t>
+            </w:r>
+          </w:p>
+        </w:tc>
+        <w:tc>
+          <w:tcPr>
+            <w:tcW w:w="6706" w:type="dxa"/>
+          </w:tcPr>
+          <w:p>
+            <w:r>
+              <w:t>Portabilidad</w:t>
+            </w:r>
+          </w:p>
+        </w:tc>
+      </w:tr>
+      <w:tr>
+        <w:tc>
+          <w:tcPr>
+            <w:tcW w:w="2122" w:type="dxa"/>
+          </w:tcPr>
+          <w:p>
+            <w:pPr>
+              <w:textAlignment w:val="baseline"/>
+              <w:rPr>
+                <w:rFonts w:ascii="Times New Roman" w:eastAsia="Times New Roman" w:hAnsi="Times New Roman" w:cs="Times New Roman"/>
+                <w:lang w:val="es-ES" w:eastAsia="es-ES"/>
+              </w:rPr>
+            </w:pPr>
+            <w:r>
+              <w:rPr>
+                <w:rFonts w:ascii="Calibri" w:eastAsia="Times New Roman" w:hAnsi="Calibri" w:cs="Times New Roman"/>
+                <w:b/>
+                <w:bCs/>
+                <w:lang w:eastAsia="es-ES"/>
+              </w:rPr>
+              <w:t>Fuente del evento </w:t>
+            </w:r>
+            <w:r>
+              <w:rPr>
+                <w:rFonts w:ascii="Calibri" w:eastAsia="Times New Roman" w:hAnsi="Calibri" w:cs="Times New Roman"/>
+                <w:lang w:val="es-ES" w:eastAsia="es-ES"/>
+              </w:rPr>
+              <w:t> </w:t>
+            </w:r>
+          </w:p>
+        </w:tc>
+        <w:tc>
+          <w:tcPr>
+            <w:tcW w:w="6706" w:type="dxa"/>
+          </w:tcPr>
+          <w:p>
+            <w:r>
+              <w:t xml:space="preserve">Usuarios del sistema, recursos y procesos internos </w:t>
+            </w:r>
+          </w:p>
+        </w:tc>
+      </w:tr>
+      <w:tr>
+        <w:tc>
+          <w:tcPr>
+            <w:tcW w:w="2122" w:type="dxa"/>
+          </w:tcPr>
+          <w:p>
+            <w:pPr>
+              <w:textAlignment w:val="baseline"/>
+              <w:rPr>
+                <w:rFonts w:ascii="Times New Roman" w:eastAsia="Times New Roman" w:hAnsi="Times New Roman" w:cs="Times New Roman"/>
+                <w:lang w:val="es-ES" w:eastAsia="es-ES"/>
+              </w:rPr>
+            </w:pPr>
+            <w:r>
+              <w:rPr>
+                <w:rFonts w:ascii="Calibri" w:eastAsia="Times New Roman" w:hAnsi="Calibri" w:cs="Times New Roman"/>
+                <w:b/>
+                <w:bCs/>
+                <w:lang w:eastAsia="es-ES"/>
+              </w:rPr>
+              <w:t>Estimulo</w:t>
+            </w:r>
+            <w:r>
+              <w:rPr>
+                <w:rFonts w:ascii="Calibri" w:eastAsia="Times New Roman" w:hAnsi="Calibri" w:cs="Times New Roman"/>
+                <w:lang w:val="es-ES" w:eastAsia="es-ES"/>
+              </w:rPr>
+              <w:t> </w:t>
+            </w:r>
+          </w:p>
+        </w:tc>
+        <w:tc>
+          <w:tcPr>
+            <w:tcW w:w="6706" w:type="dxa"/>
+          </w:tcPr>
+          <w:p>
+            <w:r>
+              <w:t xml:space="preserve">Poca capacidad para ejecutar tareas o levantar todo el sistema en arquitecturas y sistemas operativos diferentes a los iniciales, generando dependencia tecnológica. </w:t>
+            </w:r>
+          </w:p>
+        </w:tc>
+      </w:tr>
+      <w:tr>
+        <w:tc>
+          <w:tcPr>
+            <w:tcW w:w="2122" w:type="dxa"/>
+          </w:tcPr>
+          <w:p>
+            <w:pPr>
+              <w:textAlignment w:val="baseline"/>
+              <w:rPr>
+                <w:rFonts w:ascii="Times New Roman" w:eastAsia="Times New Roman" w:hAnsi="Times New Roman" w:cs="Times New Roman"/>
+                <w:lang w:val="es-ES" w:eastAsia="es-ES"/>
+              </w:rPr>
+            </w:pPr>
+            <w:r>
+              <w:rPr>
+                <w:rFonts w:ascii="Calibri" w:eastAsia="Times New Roman" w:hAnsi="Calibri" w:cs="Times New Roman"/>
+                <w:b/>
+                <w:bCs/>
+                <w:lang w:eastAsia="es-ES"/>
+              </w:rPr>
+              <w:t>Ambiente</w:t>
+            </w:r>
+            <w:r>
+              <w:rPr>
+                <w:rFonts w:ascii="Calibri" w:eastAsia="Times New Roman" w:hAnsi="Calibri" w:cs="Times New Roman"/>
+                <w:lang w:val="es-ES" w:eastAsia="es-ES"/>
+              </w:rPr>
+              <w:t> </w:t>
+            </w:r>
+          </w:p>
+        </w:tc>
+        <w:tc>
+          <w:tcPr>
+            <w:tcW w:w="6706" w:type="dxa"/>
+          </w:tcPr>
+          <w:p>
+            <w:r>
+              <w:t xml:space="preserve">Sistema Neuron Software </w:t>
+            </w:r>
+          </w:p>
+        </w:tc>
+      </w:tr>
+      <w:tr>
+        <w:tc>
+          <w:tcPr>
+            <w:tcW w:w="2122" w:type="dxa"/>
+          </w:tcPr>
+          <w:p>
+            <w:pPr>
+              <w:textAlignment w:val="baseline"/>
+              <w:rPr>
+                <w:rFonts w:ascii="Times New Roman" w:eastAsia="Times New Roman" w:hAnsi="Times New Roman" w:cs="Times New Roman"/>
+                <w:lang w:val="es-ES" w:eastAsia="es-ES"/>
+              </w:rPr>
+            </w:pPr>
+            <w:r>
+              <w:rPr>
+                <w:rFonts w:ascii="Calibri" w:eastAsia="Times New Roman" w:hAnsi="Calibri" w:cs="Times New Roman"/>
+                <w:b/>
+                <w:bCs/>
+                <w:lang w:eastAsia="es-ES"/>
+              </w:rPr>
+              <w:t>Artefacto</w:t>
+            </w:r>
+            <w:r>
+              <w:rPr>
+                <w:rFonts w:ascii="Calibri" w:eastAsia="Times New Roman" w:hAnsi="Calibri" w:cs="Times New Roman"/>
+                <w:lang w:val="es-ES" w:eastAsia="es-ES"/>
+              </w:rPr>
+              <w:t> </w:t>
+            </w:r>
+          </w:p>
+        </w:tc>
+        <w:tc>
+          <w:tcPr>
+            <w:tcW w:w="6706" w:type="dxa"/>
+          </w:tcPr>
+          <w:p>
+            <w:r>
+              <w:t xml:space="preserve">Interacción con otros sistemas o fuentes que requieren datos de Neuron Software o sistemas que expongan algún recurso utilizado por Neuron </w:t>
+            </w:r>
+          </w:p>
+        </w:tc>
+      </w:tr>
+      <w:tr>
+        <w:tc>
+          <w:tcPr>
+            <w:tcW w:w="2122" w:type="dxa"/>
+          </w:tcPr>
+          <w:p>
+            <w:pPr>
+              <w:textAlignment w:val="baseline"/>
+              <w:rPr>
+                <w:rFonts w:ascii="Times New Roman" w:eastAsia="Times New Roman" w:hAnsi="Times New Roman" w:cs="Times New Roman"/>
+                <w:lang w:val="es-ES" w:eastAsia="es-ES"/>
+              </w:rPr>
+            </w:pPr>
+            <w:r>
+              <w:rPr>
+                <w:rFonts w:ascii="Calibri" w:eastAsia="Times New Roman" w:hAnsi="Calibri" w:cs="Times New Roman"/>
+                <w:b/>
+                <w:bCs/>
+                <w:lang w:eastAsia="es-ES"/>
+              </w:rPr>
+              <w:t>Respuesta</w:t>
+            </w:r>
+            <w:r>
+              <w:rPr>
+                <w:rFonts w:ascii="Calibri" w:eastAsia="Times New Roman" w:hAnsi="Calibri" w:cs="Times New Roman"/>
+                <w:lang w:val="es-ES" w:eastAsia="es-ES"/>
+              </w:rPr>
+              <w:t> </w:t>
+            </w:r>
+          </w:p>
+        </w:tc>
+        <w:tc>
+          <w:tcPr>
+            <w:tcW w:w="6706" w:type="dxa"/>
+          </w:tcPr>
+          <w:p>
+            <w:r>
+              <w:t>El sistema deberá contar con la capacidad de funcionar y levantar todo el sitio en otras plataformas, sin tener un sobresfuerzo mayor abarcando todo el concepto multiplataforma.</w:t>
+            </w:r>
+          </w:p>
+        </w:tc>
+      </w:tr>
+      <w:tr>
+        <w:tc>
+          <w:tcPr>
+            <w:tcW w:w="2122" w:type="dxa"/>
+          </w:tcPr>
+          <w:p>
+            <w:pPr>
+              <w:textAlignment w:val="baseline"/>
+              <w:rPr>
+                <w:rFonts w:ascii="Times New Roman" w:eastAsia="Times New Roman" w:hAnsi="Times New Roman" w:cs="Times New Roman"/>
+                <w:lang w:val="es-ES" w:eastAsia="es-ES"/>
+              </w:rPr>
+            </w:pPr>
+            <w:r>
+              <w:rPr>
+                <w:rFonts w:ascii="Calibri" w:eastAsia="Times New Roman" w:hAnsi="Calibri" w:cs="Times New Roman"/>
+                <w:b/>
+                <w:bCs/>
+                <w:lang w:eastAsia="es-ES"/>
+              </w:rPr>
+              <w:t>Medición</w:t>
+            </w:r>
+            <w:r>
+              <w:rPr>
+                <w:rFonts w:ascii="Calibri" w:eastAsia="Times New Roman" w:hAnsi="Calibri" w:cs="Times New Roman"/>
+                <w:lang w:val="es-ES" w:eastAsia="es-ES"/>
+              </w:rPr>
+              <w:t> </w:t>
+            </w:r>
+          </w:p>
+        </w:tc>
+        <w:tc>
+          <w:tcPr>
+            <w:tcW w:w="6706" w:type="dxa"/>
+          </w:tcPr>
+          <w:p>
+            <w:r>
+              <w:t>El sistema Neuron Software deberá ser de fácil despliegue en cualquier tipo de plataforma operativa con la misma funcionalidad en todas las plataformas.</w:t>
+            </w:r>
+          </w:p>
+        </w:tc>
+      </w:tr>
+    </w:tbl>
+    <w:p/>
+    <w:tbl>
+      <w:tblPr>
+        <w:tblStyle w:val="Tablaconcuadrcula"/>
+        <w:tblpPr w:leftFromText="141" w:rightFromText="141" w:vertAnchor="text" w:horzAnchor="page" w:tblpX="2176" w:tblpY="246"/>
+        <w:tblW w:w="0" w:type="auto"/>
+        <w:tblLook w:val="04A0" w:firstRow="1" w:lastRow="0" w:firstColumn="1" w:lastColumn="0" w:noHBand="0" w:noVBand="1"/>
+      </w:tblPr>
+      <w:tblGrid>
+        <w:gridCol w:w="2122"/>
+        <w:gridCol w:w="6706"/>
+      </w:tblGrid>
+      <w:tr>
+        <w:tc>
+          <w:tcPr>
+            <w:tcW w:w="2122" w:type="dxa"/>
+          </w:tcPr>
+          <w:p>
+            <w:pPr>
+              <w:textAlignment w:val="baseline"/>
+              <w:rPr>
+                <w:rFonts w:ascii="Times New Roman" w:eastAsia="Times New Roman" w:hAnsi="Times New Roman" w:cs="Times New Roman"/>
+                <w:lang w:val="es-ES" w:eastAsia="es-ES"/>
+              </w:rPr>
+            </w:pPr>
+            <w:r>
+              <w:rPr>
+                <w:rFonts w:ascii="Calibri" w:eastAsia="Times New Roman" w:hAnsi="Calibri" w:cs="Times New Roman"/>
+                <w:b/>
+                <w:bCs/>
+                <w:lang w:eastAsia="es-ES"/>
+              </w:rPr>
+              <w:lastRenderedPageBreak/>
+              <w:t>Atributo</w:t>
+            </w:r>
+            <w:r>
+              <w:rPr>
+                <w:rFonts w:ascii="Calibri" w:eastAsia="Times New Roman" w:hAnsi="Calibri" w:cs="Times New Roman"/>
+                <w:lang w:val="es-ES" w:eastAsia="es-ES"/>
+              </w:rPr>
+              <w:t> </w:t>
+            </w:r>
+          </w:p>
+        </w:tc>
+        <w:tc>
+          <w:tcPr>
+            <w:tcW w:w="6706" w:type="dxa"/>
+          </w:tcPr>
+          <w:p>
+            <w:r>
+              <w:t>Escalabilidad</w:t>
+            </w:r>
+          </w:p>
+        </w:tc>
+      </w:tr>
+      <w:tr>
+        <w:tc>
+          <w:tcPr>
+            <w:tcW w:w="2122" w:type="dxa"/>
+          </w:tcPr>
+          <w:p>
+            <w:pPr>
+              <w:textAlignment w:val="baseline"/>
+              <w:rPr>
+                <w:rFonts w:ascii="Times New Roman" w:eastAsia="Times New Roman" w:hAnsi="Times New Roman" w:cs="Times New Roman"/>
+                <w:lang w:val="es-ES" w:eastAsia="es-ES"/>
+              </w:rPr>
+            </w:pPr>
+            <w:r>
+              <w:rPr>
+                <w:rFonts w:ascii="Calibri" w:eastAsia="Times New Roman" w:hAnsi="Calibri" w:cs="Times New Roman"/>
+                <w:b/>
+                <w:bCs/>
+                <w:lang w:eastAsia="es-ES"/>
+              </w:rPr>
+              <w:t>Fuente del evento </w:t>
+            </w:r>
+            <w:r>
+              <w:rPr>
+                <w:rFonts w:ascii="Calibri" w:eastAsia="Times New Roman" w:hAnsi="Calibri" w:cs="Times New Roman"/>
+                <w:lang w:val="es-ES" w:eastAsia="es-ES"/>
+              </w:rPr>
+              <w:t> </w:t>
+            </w:r>
+          </w:p>
+        </w:tc>
+        <w:tc>
+          <w:tcPr>
+            <w:tcW w:w="6706" w:type="dxa"/>
+          </w:tcPr>
+          <w:p>
+            <w:r>
+              <w:t>Usuarios del sistema, procesos   y recursos de infraestructura</w:t>
+            </w:r>
+          </w:p>
+        </w:tc>
+      </w:tr>
+      <w:tr>
+        <w:tc>
+          <w:tcPr>
+            <w:tcW w:w="2122" w:type="dxa"/>
+          </w:tcPr>
+          <w:p>
+            <w:pPr>
+              <w:textAlignment w:val="baseline"/>
+              <w:rPr>
+                <w:rFonts w:ascii="Times New Roman" w:eastAsia="Times New Roman" w:hAnsi="Times New Roman" w:cs="Times New Roman"/>
+                <w:lang w:val="es-ES" w:eastAsia="es-ES"/>
+              </w:rPr>
+            </w:pPr>
+            <w:r>
+              <w:rPr>
+                <w:rFonts w:ascii="Calibri" w:eastAsia="Times New Roman" w:hAnsi="Calibri" w:cs="Times New Roman"/>
+                <w:b/>
+                <w:bCs/>
+                <w:lang w:eastAsia="es-ES"/>
+              </w:rPr>
+              <w:t>Estimulo</w:t>
+            </w:r>
+            <w:r>
+              <w:rPr>
+                <w:rFonts w:ascii="Calibri" w:eastAsia="Times New Roman" w:hAnsi="Calibri" w:cs="Times New Roman"/>
+                <w:lang w:val="es-ES" w:eastAsia="es-ES"/>
+              </w:rPr>
+              <w:t> </w:t>
+            </w:r>
+          </w:p>
+        </w:tc>
+        <w:tc>
+          <w:tcPr>
+            <w:tcW w:w="6706" w:type="dxa"/>
+          </w:tcPr>
+          <w:p>
+            <w:r>
+              <w:t xml:space="preserve">Realizar un crecimiento del sistema tanto vertical como horizontal sin tener grandes impactos. </w:t>
+            </w:r>
+          </w:p>
+        </w:tc>
+      </w:tr>
+      <w:tr>
+        <w:tc>
+          <w:tcPr>
+            <w:tcW w:w="2122" w:type="dxa"/>
+          </w:tcPr>
+          <w:p>
+            <w:pPr>
+              <w:textAlignment w:val="baseline"/>
+              <w:rPr>
+                <w:rFonts w:ascii="Times New Roman" w:eastAsia="Times New Roman" w:hAnsi="Times New Roman" w:cs="Times New Roman"/>
+                <w:lang w:val="es-ES" w:eastAsia="es-ES"/>
+              </w:rPr>
+            </w:pPr>
+            <w:r>
+              <w:rPr>
+                <w:rFonts w:ascii="Calibri" w:eastAsia="Times New Roman" w:hAnsi="Calibri" w:cs="Times New Roman"/>
+                <w:b/>
+                <w:bCs/>
+                <w:lang w:eastAsia="es-ES"/>
+              </w:rPr>
+              <w:t>Ambiente</w:t>
+            </w:r>
+            <w:r>
+              <w:rPr>
+                <w:rFonts w:ascii="Calibri" w:eastAsia="Times New Roman" w:hAnsi="Calibri" w:cs="Times New Roman"/>
+                <w:lang w:val="es-ES" w:eastAsia="es-ES"/>
+              </w:rPr>
+              <w:t> </w:t>
+            </w:r>
+          </w:p>
+        </w:tc>
+        <w:tc>
+          <w:tcPr>
+            <w:tcW w:w="6706" w:type="dxa"/>
+          </w:tcPr>
+          <w:p>
+            <w:r>
+              <w:t xml:space="preserve">Sistema Neuron Software </w:t>
+            </w:r>
+          </w:p>
+        </w:tc>
+      </w:tr>
+      <w:tr>
+        <w:tc>
+          <w:tcPr>
+            <w:tcW w:w="2122" w:type="dxa"/>
+          </w:tcPr>
+          <w:p>
+            <w:pPr>
+              <w:textAlignment w:val="baseline"/>
+              <w:rPr>
+                <w:rFonts w:ascii="Times New Roman" w:eastAsia="Times New Roman" w:hAnsi="Times New Roman" w:cs="Times New Roman"/>
+                <w:lang w:val="es-ES" w:eastAsia="es-ES"/>
+              </w:rPr>
+            </w:pPr>
+            <w:r>
+              <w:rPr>
+                <w:rFonts w:ascii="Calibri" w:eastAsia="Times New Roman" w:hAnsi="Calibri" w:cs="Times New Roman"/>
+                <w:b/>
+                <w:bCs/>
+                <w:lang w:eastAsia="es-ES"/>
+              </w:rPr>
+              <w:t>Artefacto</w:t>
+            </w:r>
+            <w:r>
+              <w:rPr>
+                <w:rFonts w:ascii="Calibri" w:eastAsia="Times New Roman" w:hAnsi="Calibri" w:cs="Times New Roman"/>
+                <w:lang w:val="es-ES" w:eastAsia="es-ES"/>
+              </w:rPr>
+              <w:t> </w:t>
+            </w:r>
+          </w:p>
+        </w:tc>
+        <w:tc>
+          <w:tcPr>
+            <w:tcW w:w="6706" w:type="dxa"/>
+          </w:tcPr>
+          <w:p>
+            <w:r>
+              <w:t xml:space="preserve">Creación de nuevos módulos o funcionalidades que permitan un crecimiento exponencial de la aplicación, de igual manera que permita escalar la infraestructura en picos de uso muy altos. </w:t>
+            </w:r>
+          </w:p>
+        </w:tc>
+      </w:tr>
+      <w:tr>
+        <w:tc>
+          <w:tcPr>
+            <w:tcW w:w="2122" w:type="dxa"/>
+          </w:tcPr>
+          <w:p>
+            <w:pPr>
+              <w:textAlignment w:val="baseline"/>
+              <w:rPr>
+                <w:rFonts w:ascii="Times New Roman" w:eastAsia="Times New Roman" w:hAnsi="Times New Roman" w:cs="Times New Roman"/>
+                <w:lang w:val="es-ES" w:eastAsia="es-ES"/>
+              </w:rPr>
+            </w:pPr>
+            <w:r>
+              <w:rPr>
+                <w:rFonts w:ascii="Calibri" w:eastAsia="Times New Roman" w:hAnsi="Calibri" w:cs="Times New Roman"/>
+                <w:b/>
+                <w:bCs/>
+                <w:lang w:eastAsia="es-ES"/>
+              </w:rPr>
+              <w:t>Respuesta</w:t>
+            </w:r>
+            <w:r>
+              <w:rPr>
+                <w:rFonts w:ascii="Calibri" w:eastAsia="Times New Roman" w:hAnsi="Calibri" w:cs="Times New Roman"/>
+                <w:lang w:val="es-ES" w:eastAsia="es-ES"/>
+              </w:rPr>
+              <w:t> </w:t>
+            </w:r>
+          </w:p>
+        </w:tc>
+        <w:tc>
+          <w:tcPr>
+            <w:tcW w:w="6706" w:type="dxa"/>
+          </w:tcPr>
+          <w:p>
+            <w:r>
+              <w:t>El sistema deberá ser modular y apificado para tener un crecimiento adecuado sin afectar otras funcionalidades, contando con contenerización para escalar la infraestructura cuando sea necesario.</w:t>
+            </w:r>
+          </w:p>
+        </w:tc>
+      </w:tr>
+      <w:tr>
+        <w:tc>
+          <w:tcPr>
+            <w:tcW w:w="2122" w:type="dxa"/>
+          </w:tcPr>
+          <w:p>
+            <w:pPr>
+              <w:textAlignment w:val="baseline"/>
+              <w:rPr>
+                <w:rFonts w:ascii="Times New Roman" w:eastAsia="Times New Roman" w:hAnsi="Times New Roman" w:cs="Times New Roman"/>
+                <w:lang w:val="es-ES" w:eastAsia="es-ES"/>
+              </w:rPr>
+            </w:pPr>
+            <w:r>
+              <w:rPr>
+                <w:rFonts w:ascii="Calibri" w:eastAsia="Times New Roman" w:hAnsi="Calibri" w:cs="Times New Roman"/>
+                <w:b/>
+                <w:bCs/>
+                <w:lang w:eastAsia="es-ES"/>
+              </w:rPr>
+              <w:t>Medición</w:t>
+            </w:r>
+            <w:r>
+              <w:rPr>
+                <w:rFonts w:ascii="Calibri" w:eastAsia="Times New Roman" w:hAnsi="Calibri" w:cs="Times New Roman"/>
+                <w:lang w:val="es-ES" w:eastAsia="es-ES"/>
+              </w:rPr>
+              <w:t> </w:t>
+            </w:r>
+          </w:p>
+        </w:tc>
+        <w:tc>
+          <w:tcPr>
+            <w:tcW w:w="6706" w:type="dxa"/>
+          </w:tcPr>
+          <w:p>
+            <w:r>
+              <w:t xml:space="preserve">Crecimiento funcional y a nivel de infraestructura cuando la demanda y las condiciones lo requieran sin tener una afectación grande. </w:t>
+            </w:r>
+          </w:p>
+        </w:tc>
+      </w:tr>
+    </w:tbl>
+    <w:p/>
+    <w:tbl>
+      <w:tblPr>
+        <w:tblStyle w:val="Tablaconcuadrcula"/>
+        <w:tblpPr w:leftFromText="141" w:rightFromText="141" w:vertAnchor="text" w:horzAnchor="page" w:tblpX="2176" w:tblpY="246"/>
+        <w:tblW w:w="0" w:type="auto"/>
+        <w:tblLook w:val="04A0" w:firstRow="1" w:lastRow="0" w:firstColumn="1" w:lastColumn="0" w:noHBand="0" w:noVBand="1"/>
+      </w:tblPr>
+      <w:tblGrid>
+        <w:gridCol w:w="2122"/>
+        <w:gridCol w:w="6706"/>
+      </w:tblGrid>
+      <w:tr>
+        <w:tc>
+          <w:tcPr>
+            <w:tcW w:w="2122" w:type="dxa"/>
+          </w:tcPr>
+          <w:p>
+            <w:pPr>
+              <w:textAlignment w:val="baseline"/>
+              <w:rPr>
+                <w:rFonts w:ascii="Times New Roman" w:eastAsia="Times New Roman" w:hAnsi="Times New Roman" w:cs="Times New Roman"/>
+                <w:lang w:val="es-ES" w:eastAsia="es-ES"/>
+              </w:rPr>
+            </w:pPr>
+            <w:r>
+              <w:rPr>
+                <w:rFonts w:ascii="Calibri" w:eastAsia="Times New Roman" w:hAnsi="Calibri" w:cs="Times New Roman"/>
+                <w:b/>
+                <w:bCs/>
+                <w:lang w:eastAsia="es-ES"/>
+              </w:rPr>
+              <w:t>Atributo</w:t>
+            </w:r>
+            <w:r>
+              <w:rPr>
+                <w:rFonts w:ascii="Calibri" w:eastAsia="Times New Roman" w:hAnsi="Calibri" w:cs="Times New Roman"/>
+                <w:lang w:val="es-ES" w:eastAsia="es-ES"/>
+              </w:rPr>
+              <w:t> </w:t>
+            </w:r>
+          </w:p>
+        </w:tc>
+        <w:tc>
+          <w:tcPr>
+            <w:tcW w:w="6706" w:type="dxa"/>
+          </w:tcPr>
+          <w:p>
+            <w:r>
+              <w:t xml:space="preserve">Fiabilidad </w:t>
+            </w:r>
+          </w:p>
+        </w:tc>
+      </w:tr>
+      <w:tr>
+        <w:tc>
+          <w:tcPr>
+            <w:tcW w:w="2122" w:type="dxa"/>
+          </w:tcPr>
+          <w:p>
+            <w:pPr>
+              <w:textAlignment w:val="baseline"/>
+              <w:rPr>
+                <w:rFonts w:ascii="Times New Roman" w:eastAsia="Times New Roman" w:hAnsi="Times New Roman" w:cs="Times New Roman"/>
+                <w:lang w:val="es-ES" w:eastAsia="es-ES"/>
+              </w:rPr>
+            </w:pPr>
+            <w:r>
+              <w:rPr>
+                <w:rFonts w:ascii="Calibri" w:eastAsia="Times New Roman" w:hAnsi="Calibri" w:cs="Times New Roman"/>
+                <w:b/>
+                <w:bCs/>
+                <w:lang w:eastAsia="es-ES"/>
+              </w:rPr>
+              <w:t>Fuente del evento </w:t>
+            </w:r>
+            <w:r>
+              <w:rPr>
+                <w:rFonts w:ascii="Calibri" w:eastAsia="Times New Roman" w:hAnsi="Calibri" w:cs="Times New Roman"/>
+                <w:lang w:val="es-ES" w:eastAsia="es-ES"/>
+              </w:rPr>
+              <w:t> </w:t>
+            </w:r>
+          </w:p>
+        </w:tc>
+        <w:tc>
+          <w:tcPr>
+            <w:tcW w:w="6706" w:type="dxa"/>
+          </w:tcPr>
+          <w:p>
+            <w:r>
+              <w:t>Usuarios del sistema, procesos   y recursos de infraestructura</w:t>
+            </w:r>
+          </w:p>
+        </w:tc>
+      </w:tr>
+      <w:tr>
+        <w:tc>
+          <w:tcPr>
+            <w:tcW w:w="2122" w:type="dxa"/>
+          </w:tcPr>
+          <w:p>
+            <w:pPr>
+              <w:textAlignment w:val="baseline"/>
+              <w:rPr>
+                <w:rFonts w:ascii="Times New Roman" w:eastAsia="Times New Roman" w:hAnsi="Times New Roman" w:cs="Times New Roman"/>
+                <w:lang w:val="es-ES" w:eastAsia="es-ES"/>
+              </w:rPr>
+            </w:pPr>
+            <w:r>
+              <w:rPr>
+                <w:rFonts w:ascii="Calibri" w:eastAsia="Times New Roman" w:hAnsi="Calibri" w:cs="Times New Roman"/>
+                <w:b/>
+                <w:bCs/>
+                <w:lang w:eastAsia="es-ES"/>
+              </w:rPr>
+              <w:t>Estimulo</w:t>
+            </w:r>
+            <w:r>
+              <w:rPr>
+                <w:rFonts w:ascii="Calibri" w:eastAsia="Times New Roman" w:hAnsi="Calibri" w:cs="Times New Roman"/>
+                <w:lang w:val="es-ES" w:eastAsia="es-ES"/>
+              </w:rPr>
+              <w:t> </w:t>
+            </w:r>
+          </w:p>
+        </w:tc>
+        <w:tc>
+          <w:tcPr>
+            <w:tcW w:w="6706" w:type="dxa"/>
+          </w:tcPr>
+          <w:p/>
+        </w:tc>
+      </w:tr>
+      <w:tr>
+        <w:tc>
+          <w:tcPr>
+            <w:tcW w:w="2122" w:type="dxa"/>
+          </w:tcPr>
+          <w:p>
+            <w:pPr>
+              <w:textAlignment w:val="baseline"/>
+              <w:rPr>
+                <w:rFonts w:ascii="Times New Roman" w:eastAsia="Times New Roman" w:hAnsi="Times New Roman" w:cs="Times New Roman"/>
+                <w:lang w:val="es-ES" w:eastAsia="es-ES"/>
+              </w:rPr>
+            </w:pPr>
+            <w:r>
+              <w:rPr>
+                <w:rFonts w:ascii="Calibri" w:eastAsia="Times New Roman" w:hAnsi="Calibri" w:cs="Times New Roman"/>
+                <w:b/>
+                <w:bCs/>
+                <w:lang w:eastAsia="es-ES"/>
+              </w:rPr>
+              <w:t>Ambiente</w:t>
+            </w:r>
+            <w:r>
+              <w:rPr>
+                <w:rFonts w:ascii="Calibri" w:eastAsia="Times New Roman" w:hAnsi="Calibri" w:cs="Times New Roman"/>
+                <w:lang w:val="es-ES" w:eastAsia="es-ES"/>
+              </w:rPr>
+              <w:t> </w:t>
+            </w:r>
+          </w:p>
+        </w:tc>
+        <w:tc>
+          <w:tcPr>
+            <w:tcW w:w="6706" w:type="dxa"/>
+          </w:tcPr>
+          <w:p>
+            <w:r>
+              <w:t xml:space="preserve">Sistema Neuron Software </w:t>
+            </w:r>
+          </w:p>
+        </w:tc>
+      </w:tr>
+      <w:tr>
+        <w:tc>
+          <w:tcPr>
+            <w:tcW w:w="2122" w:type="dxa"/>
+          </w:tcPr>
+          <w:p>
+            <w:pPr>
+              <w:textAlignment w:val="baseline"/>
+              <w:rPr>
+                <w:rFonts w:ascii="Times New Roman" w:eastAsia="Times New Roman" w:hAnsi="Times New Roman" w:cs="Times New Roman"/>
+                <w:lang w:val="es-ES" w:eastAsia="es-ES"/>
+              </w:rPr>
+            </w:pPr>
+            <w:r>
+              <w:rPr>
+                <w:rFonts w:ascii="Calibri" w:eastAsia="Times New Roman" w:hAnsi="Calibri" w:cs="Times New Roman"/>
+                <w:b/>
+                <w:bCs/>
+                <w:lang w:eastAsia="es-ES"/>
+              </w:rPr>
+              <w:t>Artefacto</w:t>
+            </w:r>
+            <w:r>
+              <w:rPr>
+                <w:rFonts w:ascii="Calibri" w:eastAsia="Times New Roman" w:hAnsi="Calibri" w:cs="Times New Roman"/>
+                <w:lang w:val="es-ES" w:eastAsia="es-ES"/>
+              </w:rPr>
+              <w:t> </w:t>
+            </w:r>
+          </w:p>
+        </w:tc>
+        <w:tc>
+          <w:tcPr>
+            <w:tcW w:w="6706" w:type="dxa"/>
+          </w:tcPr>
+          <w:p>
+            <w:r>
+              <w:t xml:space="preserve">Creación de nuevos módulos o funcionalidades que permitan un crecimiento exponencial de la aplicación, de igual manera que permita escalar la infraestructura en picos de uso muy altos. </w:t>
+            </w:r>
+          </w:p>
+        </w:tc>
+      </w:tr>
+      <w:tr>
+        <w:tc>
+          <w:tcPr>
+            <w:tcW w:w="2122" w:type="dxa"/>
+          </w:tcPr>
+          <w:p>
+            <w:pPr>
+              <w:textAlignment w:val="baseline"/>
+              <w:rPr>
+                <w:rFonts w:ascii="Times New Roman" w:eastAsia="Times New Roman" w:hAnsi="Times New Roman" w:cs="Times New Roman"/>
+                <w:lang w:val="es-ES" w:eastAsia="es-ES"/>
+              </w:rPr>
+            </w:pPr>
+            <w:r>
+              <w:rPr>
+                <w:rFonts w:ascii="Calibri" w:eastAsia="Times New Roman" w:hAnsi="Calibri" w:cs="Times New Roman"/>
+                <w:b/>
+                <w:bCs/>
+                <w:lang w:eastAsia="es-ES"/>
+              </w:rPr>
+              <w:t>Respuesta</w:t>
+            </w:r>
+            <w:r>
+              <w:rPr>
+                <w:rFonts w:ascii="Calibri" w:eastAsia="Times New Roman" w:hAnsi="Calibri" w:cs="Times New Roman"/>
+                <w:lang w:val="es-ES" w:eastAsia="es-ES"/>
+              </w:rPr>
+              <w:t> </w:t>
+            </w:r>
+          </w:p>
+        </w:tc>
+        <w:tc>
+          <w:tcPr>
+            <w:tcW w:w="6706" w:type="dxa"/>
+          </w:tcPr>
+          <w:p>
+            <w:r>
+              <w:t>El sistema deberá ser modular y apificado para tener un crecimiento adecuado sin afectar otras funcionalidades, contando con contenerización para escalar la infraestructura cuando sea necesario.</w:t>
+            </w:r>
+          </w:p>
+        </w:tc>
+      </w:tr>
+      <w:tr>
+        <w:tc>
+          <w:tcPr>
+            <w:tcW w:w="2122" w:type="dxa"/>
+          </w:tcPr>
+          <w:p>
+            <w:pPr>
+              <w:textAlignment w:val="baseline"/>
+              <w:rPr>
+                <w:rFonts w:ascii="Times New Roman" w:eastAsia="Times New Roman" w:hAnsi="Times New Roman" w:cs="Times New Roman"/>
+                <w:lang w:val="es-ES" w:eastAsia="es-ES"/>
+              </w:rPr>
+            </w:pPr>
+            <w:r>
+              <w:rPr>
+                <w:rFonts w:ascii="Calibri" w:eastAsia="Times New Roman" w:hAnsi="Calibri" w:cs="Times New Roman"/>
+                <w:b/>
+                <w:bCs/>
+                <w:lang w:eastAsia="es-ES"/>
+              </w:rPr>
+              <w:t>Medición</w:t>
+            </w:r>
+            <w:r>
+              <w:rPr>
+                <w:rFonts w:ascii="Calibri" w:eastAsia="Times New Roman" w:hAnsi="Calibri" w:cs="Times New Roman"/>
+                <w:lang w:val="es-ES" w:eastAsia="es-ES"/>
+              </w:rPr>
+              <w:t> </w:t>
+            </w:r>
+          </w:p>
+        </w:tc>
+        <w:tc>
+          <w:tcPr>
+            <w:tcW w:w="6706" w:type="dxa"/>
+          </w:tcPr>
+          <w:p>
+            <w:r>
+              <w:t xml:space="preserve">Crecimiento funcional y a nivel de infraestructura cuando la demanda y las condiciones lo requieran sin tener una afectación grande. </w:t>
+            </w:r>
+          </w:p>
+        </w:tc>
+      </w:tr>
+    </w:tbl>
     <w:p>
       <w:pPr>
-        <w:pStyle w:val="Ttulo2"/>
+        <w:pStyle w:val="Textoindependiente"/>
         <w:rPr>
           <w:lang w:val="en-US"/>
         </w:rPr>
       </w:pPr>
-      <w:bookmarkStart w:id="26" w:name="_quality_tree"/>
-      <w:r>
+    </w:p>
+    <w:tbl>
+      <w:tblPr>
+        <w:tblW w:w="8788" w:type="dxa"/>
+        <w:tblInd w:w="434" w:type="dxa"/>
+        <w:tblBorders>
+          <w:top w:val="outset" w:sz="6" w:space="0" w:color="auto"/>
+          <w:left w:val="outset" w:sz="6" w:space="0" w:color="auto"/>
+          <w:bottom w:val="outset" w:sz="6" w:space="0" w:color="auto"/>
+          <w:right w:val="outset" w:sz="6" w:space="0" w:color="auto"/>
+        </w:tblBorders>
+        <w:tblCellMar>
+          <w:left w:w="0" w:type="dxa"/>
+          <w:right w:w="0" w:type="dxa"/>
+        </w:tblCellMar>
+        <w:tblLook w:val="04A0" w:firstRow="1" w:lastRow="0" w:firstColumn="1" w:lastColumn="0" w:noHBand="0" w:noVBand="1"/>
+      </w:tblPr>
+      <w:tblGrid>
+        <w:gridCol w:w="2049"/>
+        <w:gridCol w:w="6739"/>
+      </w:tblGrid>
+      <w:tr>
+        <w:tc>
+          <w:tcPr>
+            <w:tcW w:w="2049" w:type="dxa"/>
+            <w:tcBorders>
+              <w:top w:val="single" w:sz="6" w:space="0" w:color="auto"/>
+              <w:left w:val="single" w:sz="6" w:space="0" w:color="auto"/>
+              <w:bottom w:val="single" w:sz="6" w:space="0" w:color="auto"/>
+              <w:right w:val="single" w:sz="6" w:space="0" w:color="auto"/>
+            </w:tcBorders>
+            <w:shd w:val="clear" w:color="auto" w:fill="auto"/>
+            <w:hideMark/>
+          </w:tcPr>
+          <w:p>
+            <w:pPr>
+              <w:spacing w:after="0"/>
+              <w:textAlignment w:val="baseline"/>
+              <w:rPr>
+                <w:rFonts w:ascii="Times New Roman" w:eastAsia="Times New Roman" w:hAnsi="Times New Roman" w:cs="Times New Roman"/>
+                <w:lang w:val="es-ES" w:eastAsia="es-ES"/>
+              </w:rPr>
+            </w:pPr>
+            <w:r>
+              <w:rPr>
+                <w:rFonts w:ascii="Calibri" w:eastAsia="Times New Roman" w:hAnsi="Calibri" w:cs="Times New Roman"/>
+                <w:b/>
+                <w:bCs/>
+                <w:lang w:eastAsia="es-ES"/>
+              </w:rPr>
+              <w:t>Atributo</w:t>
+            </w:r>
+            <w:r>
+              <w:rPr>
+                <w:rFonts w:ascii="Calibri" w:eastAsia="Times New Roman" w:hAnsi="Calibri" w:cs="Times New Roman"/>
+                <w:lang w:val="es-ES" w:eastAsia="es-ES"/>
+              </w:rPr>
+              <w:t> </w:t>
+            </w:r>
+          </w:p>
+        </w:tc>
+        <w:tc>
+          <w:tcPr>
+            <w:tcW w:w="6739" w:type="dxa"/>
+            <w:tcBorders>
+              <w:top w:val="single" w:sz="6" w:space="0" w:color="auto"/>
+              <w:left w:val="nil"/>
+              <w:bottom w:val="single" w:sz="6" w:space="0" w:color="auto"/>
+              <w:right w:val="single" w:sz="6" w:space="0" w:color="auto"/>
+            </w:tcBorders>
+            <w:shd w:val="clear" w:color="auto" w:fill="auto"/>
+            <w:hideMark/>
+          </w:tcPr>
+          <w:p>
+            <w:pPr>
+              <w:spacing w:after="0"/>
+              <w:textAlignment w:val="baseline"/>
+              <w:rPr>
+                <w:rFonts w:ascii="Times New Roman" w:eastAsia="Times New Roman" w:hAnsi="Times New Roman" w:cs="Times New Roman"/>
+                <w:lang w:val="es-ES" w:eastAsia="es-ES"/>
+              </w:rPr>
+            </w:pPr>
+            <w:r>
+              <w:rPr>
+                <w:rFonts w:ascii="Calibri" w:eastAsia="Times New Roman" w:hAnsi="Calibri" w:cs="Times New Roman"/>
+                <w:lang w:eastAsia="es-ES"/>
+              </w:rPr>
+              <w:t>Seguridad</w:t>
+            </w:r>
+            <w:r>
+              <w:rPr>
+                <w:rFonts w:ascii="Calibri" w:eastAsia="Times New Roman" w:hAnsi="Calibri" w:cs="Times New Roman"/>
+                <w:lang w:val="es-ES" w:eastAsia="es-ES"/>
+              </w:rPr>
+              <w:t> </w:t>
+            </w:r>
+          </w:p>
+        </w:tc>
+      </w:tr>
+      <w:tr>
+        <w:tc>
+          <w:tcPr>
+            <w:tcW w:w="2049" w:type="dxa"/>
+            <w:tcBorders>
+              <w:top w:val="nil"/>
+              <w:left w:val="single" w:sz="6" w:space="0" w:color="auto"/>
+              <w:bottom w:val="single" w:sz="6" w:space="0" w:color="auto"/>
+              <w:right w:val="single" w:sz="6" w:space="0" w:color="auto"/>
+            </w:tcBorders>
+            <w:shd w:val="clear" w:color="auto" w:fill="auto"/>
+            <w:hideMark/>
+          </w:tcPr>
+          <w:p>
+            <w:pPr>
+              <w:spacing w:after="0"/>
+              <w:textAlignment w:val="baseline"/>
+              <w:rPr>
+                <w:rFonts w:ascii="Times New Roman" w:eastAsia="Times New Roman" w:hAnsi="Times New Roman" w:cs="Times New Roman"/>
+                <w:lang w:val="es-ES" w:eastAsia="es-ES"/>
+              </w:rPr>
+            </w:pPr>
+            <w:r>
+              <w:rPr>
+                <w:rFonts w:ascii="Calibri" w:eastAsia="Times New Roman" w:hAnsi="Calibri" w:cs="Times New Roman"/>
+                <w:b/>
+                <w:bCs/>
+                <w:lang w:eastAsia="es-ES"/>
+              </w:rPr>
+              <w:t>Fuente del evento </w:t>
+            </w:r>
+            <w:r>
+              <w:rPr>
+                <w:rFonts w:ascii="Calibri" w:eastAsia="Times New Roman" w:hAnsi="Calibri" w:cs="Times New Roman"/>
+                <w:lang w:val="es-ES" w:eastAsia="es-ES"/>
+              </w:rPr>
+              <w:t> </w:t>
+            </w:r>
+          </w:p>
+        </w:tc>
+        <w:tc>
+          <w:tcPr>
+            <w:tcW w:w="6739" w:type="dxa"/>
+            <w:tcBorders>
+              <w:top w:val="nil"/>
+              <w:left w:val="nil"/>
+              <w:bottom w:val="single" w:sz="6" w:space="0" w:color="auto"/>
+              <w:right w:val="single" w:sz="6" w:space="0" w:color="auto"/>
+            </w:tcBorders>
+            <w:shd w:val="clear" w:color="auto" w:fill="auto"/>
+            <w:hideMark/>
+          </w:tcPr>
+          <w:p>
+            <w:pPr>
+              <w:spacing w:after="0"/>
+              <w:textAlignment w:val="baseline"/>
+              <w:rPr>
+                <w:rFonts w:ascii="Times New Roman" w:eastAsia="Times New Roman" w:hAnsi="Times New Roman" w:cs="Times New Roman"/>
+                <w:lang w:val="es-ES" w:eastAsia="es-ES"/>
+              </w:rPr>
+            </w:pPr>
+            <w:r>
+              <w:rPr>
+                <w:rFonts w:ascii="Calibri" w:eastAsia="Times New Roman" w:hAnsi="Calibri" w:cs="Times New Roman"/>
+                <w:lang w:eastAsia="es-ES"/>
+              </w:rPr>
+              <w:t>Usuarios del sistema</w:t>
+            </w:r>
+            <w:r>
+              <w:rPr>
+                <w:rFonts w:ascii="Calibri" w:eastAsia="Times New Roman" w:hAnsi="Calibri" w:cs="Times New Roman"/>
+                <w:lang w:val="es-ES" w:eastAsia="es-ES"/>
+              </w:rPr>
+              <w:t> </w:t>
+            </w:r>
+          </w:p>
+        </w:tc>
+      </w:tr>
+      <w:tr>
+        <w:tc>
+          <w:tcPr>
+            <w:tcW w:w="2049" w:type="dxa"/>
+            <w:tcBorders>
+              <w:top w:val="nil"/>
+              <w:left w:val="single" w:sz="6" w:space="0" w:color="auto"/>
+              <w:bottom w:val="single" w:sz="6" w:space="0" w:color="auto"/>
+              <w:right w:val="single" w:sz="6" w:space="0" w:color="auto"/>
+            </w:tcBorders>
+            <w:shd w:val="clear" w:color="auto" w:fill="auto"/>
+            <w:hideMark/>
+          </w:tcPr>
+          <w:p>
+            <w:pPr>
+              <w:spacing w:after="0"/>
+              <w:textAlignment w:val="baseline"/>
+              <w:rPr>
+                <w:rFonts w:ascii="Times New Roman" w:eastAsia="Times New Roman" w:hAnsi="Times New Roman" w:cs="Times New Roman"/>
+                <w:lang w:val="es-ES" w:eastAsia="es-ES"/>
+              </w:rPr>
+            </w:pPr>
+            <w:r>
+              <w:rPr>
+                <w:rFonts w:ascii="Calibri" w:eastAsia="Times New Roman" w:hAnsi="Calibri" w:cs="Times New Roman"/>
+                <w:b/>
+                <w:bCs/>
+                <w:lang w:eastAsia="es-ES"/>
+              </w:rPr>
+              <w:t>Estimulo</w:t>
+            </w:r>
+            <w:r>
+              <w:rPr>
+                <w:rFonts w:ascii="Calibri" w:eastAsia="Times New Roman" w:hAnsi="Calibri" w:cs="Times New Roman"/>
+                <w:lang w:val="es-ES" w:eastAsia="es-ES"/>
+              </w:rPr>
+              <w:t> </w:t>
+            </w:r>
+          </w:p>
+        </w:tc>
+        <w:tc>
+          <w:tcPr>
+            <w:tcW w:w="6739" w:type="dxa"/>
+            <w:tcBorders>
+              <w:top w:val="nil"/>
+              <w:left w:val="nil"/>
+              <w:bottom w:val="single" w:sz="6" w:space="0" w:color="auto"/>
+              <w:right w:val="single" w:sz="6" w:space="0" w:color="auto"/>
+            </w:tcBorders>
+            <w:shd w:val="clear" w:color="auto" w:fill="auto"/>
+            <w:hideMark/>
+          </w:tcPr>
+          <w:p>
+            <w:pPr>
+              <w:spacing w:after="0"/>
+              <w:textAlignment w:val="baseline"/>
+              <w:rPr>
+                <w:rFonts w:ascii="Times New Roman" w:eastAsia="Times New Roman" w:hAnsi="Times New Roman" w:cs="Times New Roman"/>
+                <w:lang w:val="es-ES" w:eastAsia="es-ES"/>
+              </w:rPr>
+            </w:pPr>
+            <w:r>
+              <w:rPr>
+                <w:rFonts w:ascii="Calibri" w:eastAsia="Times New Roman" w:hAnsi="Calibri" w:cs="Times New Roman"/>
+                <w:lang w:eastAsia="es-ES"/>
+              </w:rPr>
+              <w:t>Intentar acceder a recursos u opciones de otro rol</w:t>
+            </w:r>
+            <w:r>
+              <w:rPr>
+                <w:rFonts w:ascii="Calibri" w:eastAsia="Times New Roman" w:hAnsi="Calibri" w:cs="Times New Roman"/>
+                <w:lang w:val="es-ES" w:eastAsia="es-ES"/>
+              </w:rPr>
+              <w:t> </w:t>
+            </w:r>
+          </w:p>
+        </w:tc>
+      </w:tr>
+      <w:tr>
+        <w:tc>
+          <w:tcPr>
+            <w:tcW w:w="2049" w:type="dxa"/>
+            <w:tcBorders>
+              <w:top w:val="nil"/>
+              <w:left w:val="single" w:sz="6" w:space="0" w:color="auto"/>
+              <w:bottom w:val="single" w:sz="6" w:space="0" w:color="auto"/>
+              <w:right w:val="single" w:sz="6" w:space="0" w:color="auto"/>
+            </w:tcBorders>
+            <w:shd w:val="clear" w:color="auto" w:fill="auto"/>
+            <w:hideMark/>
+          </w:tcPr>
+          <w:p>
+            <w:pPr>
+              <w:spacing w:after="0"/>
+              <w:textAlignment w:val="baseline"/>
+              <w:rPr>
+                <w:rFonts w:ascii="Times New Roman" w:eastAsia="Times New Roman" w:hAnsi="Times New Roman" w:cs="Times New Roman"/>
+                <w:lang w:val="es-ES" w:eastAsia="es-ES"/>
+              </w:rPr>
+            </w:pPr>
+            <w:r>
+              <w:rPr>
+                <w:rFonts w:ascii="Calibri" w:eastAsia="Times New Roman" w:hAnsi="Calibri" w:cs="Times New Roman"/>
+                <w:b/>
+                <w:bCs/>
+                <w:lang w:eastAsia="es-ES"/>
+              </w:rPr>
+              <w:t>Ambiente</w:t>
+            </w:r>
+            <w:r>
+              <w:rPr>
+                <w:rFonts w:ascii="Calibri" w:eastAsia="Times New Roman" w:hAnsi="Calibri" w:cs="Times New Roman"/>
+                <w:lang w:val="es-ES" w:eastAsia="es-ES"/>
+              </w:rPr>
+              <w:t> </w:t>
+            </w:r>
+          </w:p>
+        </w:tc>
+        <w:tc>
+          <w:tcPr>
+            <w:tcW w:w="6739" w:type="dxa"/>
+            <w:tcBorders>
+              <w:top w:val="nil"/>
+              <w:left w:val="nil"/>
+              <w:bottom w:val="single" w:sz="6" w:space="0" w:color="auto"/>
+              <w:right w:val="single" w:sz="6" w:space="0" w:color="auto"/>
+            </w:tcBorders>
+            <w:shd w:val="clear" w:color="auto" w:fill="auto"/>
+            <w:hideMark/>
+          </w:tcPr>
+          <w:p>
+            <w:pPr>
+              <w:spacing w:after="0"/>
+              <w:textAlignment w:val="baseline"/>
+              <w:rPr>
+                <w:rFonts w:ascii="Times New Roman" w:eastAsia="Times New Roman" w:hAnsi="Times New Roman" w:cs="Times New Roman"/>
+                <w:lang w:val="es-ES" w:eastAsia="es-ES"/>
+              </w:rPr>
+            </w:pPr>
+            <w:r>
+              <w:rPr>
+                <w:rFonts w:ascii="Calibri" w:eastAsia="Times New Roman" w:hAnsi="Calibri" w:cs="Times New Roman"/>
+                <w:lang w:eastAsia="es-ES"/>
+              </w:rPr>
+              <w:t>Sistema Neuron Software</w:t>
+            </w:r>
+            <w:r>
+              <w:rPr>
+                <w:rFonts w:ascii="Calibri" w:eastAsia="Times New Roman" w:hAnsi="Calibri" w:cs="Times New Roman"/>
+                <w:lang w:val="es-ES" w:eastAsia="es-ES"/>
+              </w:rPr>
+              <w:t> </w:t>
+            </w:r>
+          </w:p>
+        </w:tc>
+      </w:tr>
+      <w:tr>
+        <w:tc>
+          <w:tcPr>
+            <w:tcW w:w="2049" w:type="dxa"/>
+            <w:tcBorders>
+              <w:top w:val="nil"/>
+              <w:left w:val="single" w:sz="6" w:space="0" w:color="auto"/>
+              <w:bottom w:val="single" w:sz="6" w:space="0" w:color="auto"/>
+              <w:right w:val="single" w:sz="6" w:space="0" w:color="auto"/>
+            </w:tcBorders>
+            <w:shd w:val="clear" w:color="auto" w:fill="auto"/>
+            <w:hideMark/>
+          </w:tcPr>
+          <w:p>
+            <w:pPr>
+              <w:spacing w:after="0"/>
+              <w:textAlignment w:val="baseline"/>
+              <w:rPr>
+                <w:rFonts w:ascii="Times New Roman" w:eastAsia="Times New Roman" w:hAnsi="Times New Roman" w:cs="Times New Roman"/>
+                <w:lang w:val="es-ES" w:eastAsia="es-ES"/>
+              </w:rPr>
+            </w:pPr>
+            <w:r>
+              <w:rPr>
+                <w:rFonts w:ascii="Calibri" w:eastAsia="Times New Roman" w:hAnsi="Calibri" w:cs="Times New Roman"/>
+                <w:b/>
+                <w:bCs/>
+                <w:lang w:eastAsia="es-ES"/>
+              </w:rPr>
+              <w:t>Artefacto</w:t>
+            </w:r>
+            <w:r>
+              <w:rPr>
+                <w:rFonts w:ascii="Calibri" w:eastAsia="Times New Roman" w:hAnsi="Calibri" w:cs="Times New Roman"/>
+                <w:lang w:val="es-ES" w:eastAsia="es-ES"/>
+              </w:rPr>
+              <w:t> </w:t>
+            </w:r>
+          </w:p>
+        </w:tc>
+        <w:tc>
+          <w:tcPr>
+            <w:tcW w:w="6739" w:type="dxa"/>
+            <w:tcBorders>
+              <w:top w:val="nil"/>
+              <w:left w:val="nil"/>
+              <w:bottom w:val="single" w:sz="6" w:space="0" w:color="auto"/>
+              <w:right w:val="single" w:sz="6" w:space="0" w:color="auto"/>
+            </w:tcBorders>
+            <w:shd w:val="clear" w:color="auto" w:fill="auto"/>
+            <w:hideMark/>
+          </w:tcPr>
+          <w:p>
+            <w:pPr>
+              <w:spacing w:after="0"/>
+              <w:textAlignment w:val="baseline"/>
+              <w:rPr>
+                <w:rFonts w:ascii="Times New Roman" w:eastAsia="Times New Roman" w:hAnsi="Times New Roman" w:cs="Times New Roman"/>
+                <w:lang w:val="es-ES" w:eastAsia="es-ES"/>
+              </w:rPr>
+            </w:pPr>
+            <w:r>
+              <w:rPr>
+                <w:rFonts w:ascii="Calibri" w:eastAsia="Times New Roman" w:hAnsi="Calibri" w:cs="Times New Roman"/>
+                <w:lang w:eastAsia="es-ES"/>
+              </w:rPr>
+              <w:t>Parametrización general e información de proyectos</w:t>
+            </w:r>
+            <w:r>
+              <w:rPr>
+                <w:rFonts w:ascii="Calibri" w:eastAsia="Times New Roman" w:hAnsi="Calibri" w:cs="Times New Roman"/>
+                <w:lang w:val="es-ES" w:eastAsia="es-ES"/>
+              </w:rPr>
+              <w:t> </w:t>
+            </w:r>
+          </w:p>
+        </w:tc>
+      </w:tr>
+      <w:tr>
+        <w:tc>
+          <w:tcPr>
+            <w:tcW w:w="2049" w:type="dxa"/>
+            <w:tcBorders>
+              <w:top w:val="nil"/>
+              <w:left w:val="single" w:sz="6" w:space="0" w:color="auto"/>
+              <w:bottom w:val="single" w:sz="6" w:space="0" w:color="auto"/>
+              <w:right w:val="single" w:sz="6" w:space="0" w:color="auto"/>
+            </w:tcBorders>
+            <w:shd w:val="clear" w:color="auto" w:fill="auto"/>
+            <w:hideMark/>
+          </w:tcPr>
+          <w:p>
+            <w:pPr>
+              <w:spacing w:after="0"/>
+              <w:textAlignment w:val="baseline"/>
+              <w:rPr>
+                <w:rFonts w:ascii="Times New Roman" w:eastAsia="Times New Roman" w:hAnsi="Times New Roman" w:cs="Times New Roman"/>
+                <w:lang w:val="es-ES" w:eastAsia="es-ES"/>
+              </w:rPr>
+            </w:pPr>
+            <w:r>
+              <w:rPr>
+                <w:rFonts w:ascii="Calibri" w:eastAsia="Times New Roman" w:hAnsi="Calibri" w:cs="Times New Roman"/>
+                <w:b/>
+                <w:bCs/>
+                <w:lang w:eastAsia="es-ES"/>
+              </w:rPr>
+              <w:lastRenderedPageBreak/>
+              <w:t>Respuesta</w:t>
+            </w:r>
+            <w:r>
+              <w:rPr>
+                <w:rFonts w:ascii="Calibri" w:eastAsia="Times New Roman" w:hAnsi="Calibri" w:cs="Times New Roman"/>
+                <w:lang w:val="es-ES" w:eastAsia="es-ES"/>
+              </w:rPr>
+              <w:t> </w:t>
+            </w:r>
+          </w:p>
+        </w:tc>
+        <w:tc>
+          <w:tcPr>
+            <w:tcW w:w="6739" w:type="dxa"/>
+            <w:tcBorders>
+              <w:top w:val="nil"/>
+              <w:left w:val="nil"/>
+              <w:bottom w:val="single" w:sz="6" w:space="0" w:color="auto"/>
+              <w:right w:val="single" w:sz="6" w:space="0" w:color="auto"/>
+            </w:tcBorders>
+            <w:shd w:val="clear" w:color="auto" w:fill="auto"/>
+            <w:hideMark/>
+          </w:tcPr>
+          <w:p>
+            <w:pPr>
+              <w:spacing w:after="0"/>
+              <w:textAlignment w:val="baseline"/>
+              <w:rPr>
+                <w:rFonts w:ascii="Times New Roman" w:eastAsia="Times New Roman" w:hAnsi="Times New Roman" w:cs="Times New Roman"/>
+                <w:lang w:val="es-ES" w:eastAsia="es-ES"/>
+              </w:rPr>
+            </w:pPr>
+            <w:r>
+              <w:rPr>
+                <w:rFonts w:ascii="Calibri" w:eastAsia="Times New Roman" w:hAnsi="Calibri" w:cs="Times New Roman"/>
+                <w:lang w:eastAsia="es-ES"/>
+              </w:rPr>
+              <w:t>El sistema debe avisar y controlar un ingreso invalido o no autorizado</w:t>
+            </w:r>
+            <w:r>
+              <w:rPr>
+                <w:rFonts w:ascii="Calibri" w:eastAsia="Times New Roman" w:hAnsi="Calibri" w:cs="Times New Roman"/>
+                <w:lang w:val="es-ES" w:eastAsia="es-ES"/>
+              </w:rPr>
+              <w:t> </w:t>
+            </w:r>
+          </w:p>
+        </w:tc>
+      </w:tr>
+      <w:tr>
+        <w:trPr>
+          <w:trHeight w:val="300"/>
+        </w:trPr>
+        <w:tc>
+          <w:tcPr>
+            <w:tcW w:w="2049" w:type="dxa"/>
+            <w:tcBorders>
+              <w:top w:val="nil"/>
+              <w:left w:val="single" w:sz="6" w:space="0" w:color="auto"/>
+              <w:bottom w:val="single" w:sz="6" w:space="0" w:color="auto"/>
+              <w:right w:val="single" w:sz="6" w:space="0" w:color="auto"/>
+            </w:tcBorders>
+            <w:shd w:val="clear" w:color="auto" w:fill="auto"/>
+            <w:hideMark/>
+          </w:tcPr>
+          <w:p>
+            <w:pPr>
+              <w:spacing w:after="0"/>
+              <w:textAlignment w:val="baseline"/>
+              <w:rPr>
+                <w:rFonts w:ascii="Times New Roman" w:eastAsia="Times New Roman" w:hAnsi="Times New Roman" w:cs="Times New Roman"/>
+                <w:lang w:val="es-ES" w:eastAsia="es-ES"/>
+              </w:rPr>
+            </w:pPr>
+            <w:r>
+              <w:rPr>
+                <w:rFonts w:ascii="Calibri" w:eastAsia="Times New Roman" w:hAnsi="Calibri" w:cs="Times New Roman"/>
+                <w:b/>
+                <w:bCs/>
+                <w:lang w:eastAsia="es-ES"/>
+              </w:rPr>
+              <w:t>Medición</w:t>
+            </w:r>
+            <w:r>
+              <w:rPr>
+                <w:rFonts w:ascii="Calibri" w:eastAsia="Times New Roman" w:hAnsi="Calibri" w:cs="Times New Roman"/>
+                <w:lang w:val="es-ES" w:eastAsia="es-ES"/>
+              </w:rPr>
+              <w:t> </w:t>
+            </w:r>
+          </w:p>
+        </w:tc>
+        <w:tc>
+          <w:tcPr>
+            <w:tcW w:w="6739" w:type="dxa"/>
+            <w:tcBorders>
+              <w:top w:val="nil"/>
+              <w:left w:val="nil"/>
+              <w:bottom w:val="single" w:sz="6" w:space="0" w:color="auto"/>
+              <w:right w:val="single" w:sz="6" w:space="0" w:color="auto"/>
+            </w:tcBorders>
+            <w:shd w:val="clear" w:color="auto" w:fill="auto"/>
+            <w:hideMark/>
+          </w:tcPr>
+          <w:p>
+            <w:pPr>
+              <w:spacing w:after="0"/>
+              <w:textAlignment w:val="baseline"/>
+              <w:rPr>
+                <w:rFonts w:ascii="Times New Roman" w:eastAsia="Times New Roman" w:hAnsi="Times New Roman" w:cs="Times New Roman"/>
+                <w:lang w:val="es-ES" w:eastAsia="es-ES"/>
+              </w:rPr>
+            </w:pPr>
+            <w:r>
+              <w:rPr>
+                <w:rFonts w:ascii="Calibri" w:eastAsia="Times New Roman" w:hAnsi="Calibri" w:cs="Times New Roman"/>
+                <w:lang w:eastAsia="es-ES"/>
+              </w:rPr>
+              <w:t>El sistema debe mostrar un acceso restringido ante alguna operación invalida</w:t>
+            </w:r>
+            <w:r>
+              <w:rPr>
+                <w:rFonts w:ascii="Calibri" w:eastAsia="Times New Roman" w:hAnsi="Calibri" w:cs="Times New Roman"/>
+                <w:lang w:val="es-ES" w:eastAsia="es-ES"/>
+              </w:rPr>
+              <w:t> </w:t>
+            </w:r>
+          </w:p>
+        </w:tc>
+      </w:tr>
+      <w:tr>
+        <w:trPr>
+          <w:trHeight w:val="300"/>
+        </w:trPr>
+        <w:tc>
+          <w:tcPr>
+            <w:tcW w:w="2049" w:type="dxa"/>
+            <w:tcBorders>
+              <w:top w:val="nil"/>
+              <w:left w:val="single" w:sz="6" w:space="0" w:color="auto"/>
+              <w:bottom w:val="single" w:sz="6" w:space="0" w:color="auto"/>
+              <w:right w:val="single" w:sz="6" w:space="0" w:color="auto"/>
+            </w:tcBorders>
+            <w:shd w:val="clear" w:color="auto" w:fill="auto"/>
+          </w:tcPr>
+          <w:p>
+            <w:pPr>
+              <w:spacing w:after="0"/>
+              <w:textAlignment w:val="baseline"/>
+              <w:rPr>
+                <w:rFonts w:ascii="Calibri" w:eastAsia="Times New Roman" w:hAnsi="Calibri" w:cs="Times New Roman"/>
+                <w:b/>
+                <w:bCs/>
+                <w:lang w:eastAsia="es-ES"/>
+              </w:rPr>
+            </w:pPr>
+          </w:p>
+        </w:tc>
+        <w:tc>
+          <w:tcPr>
+            <w:tcW w:w="6739" w:type="dxa"/>
+            <w:tcBorders>
+              <w:top w:val="nil"/>
+              <w:left w:val="nil"/>
+              <w:bottom w:val="single" w:sz="6" w:space="0" w:color="auto"/>
+              <w:right w:val="single" w:sz="6" w:space="0" w:color="auto"/>
+            </w:tcBorders>
+            <w:shd w:val="clear" w:color="auto" w:fill="auto"/>
+          </w:tcPr>
+          <w:p>
+            <w:pPr>
+              <w:spacing w:after="0"/>
+              <w:textAlignment w:val="baseline"/>
+              <w:rPr>
+                <w:rFonts w:ascii="Calibri" w:eastAsia="Times New Roman" w:hAnsi="Calibri" w:cs="Times New Roman"/>
+                <w:lang w:eastAsia="es-ES"/>
+              </w:rPr>
+            </w:pPr>
+          </w:p>
+        </w:tc>
+      </w:tr>
+      <w:tr>
+        <w:trPr>
+          <w:trHeight w:val="300"/>
+        </w:trPr>
+        <w:tc>
+          <w:tcPr>
+            <w:tcW w:w="2049" w:type="dxa"/>
+            <w:tcBorders>
+              <w:top w:val="nil"/>
+              <w:left w:val="single" w:sz="6" w:space="0" w:color="auto"/>
+              <w:bottom w:val="single" w:sz="6" w:space="0" w:color="auto"/>
+              <w:right w:val="single" w:sz="6" w:space="0" w:color="auto"/>
+            </w:tcBorders>
+            <w:shd w:val="clear" w:color="auto" w:fill="auto"/>
+          </w:tcPr>
+          <w:p>
+            <w:pPr>
+              <w:spacing w:after="0"/>
+              <w:textAlignment w:val="baseline"/>
+              <w:rPr>
+                <w:rFonts w:ascii="Calibri" w:eastAsia="Times New Roman" w:hAnsi="Calibri" w:cs="Times New Roman"/>
+                <w:b/>
+                <w:bCs/>
+                <w:lang w:eastAsia="es-ES"/>
+              </w:rPr>
+            </w:pPr>
+          </w:p>
+        </w:tc>
+        <w:tc>
+          <w:tcPr>
+            <w:tcW w:w="6739" w:type="dxa"/>
+            <w:tcBorders>
+              <w:top w:val="nil"/>
+              <w:left w:val="nil"/>
+              <w:bottom w:val="single" w:sz="6" w:space="0" w:color="auto"/>
+              <w:right w:val="single" w:sz="6" w:space="0" w:color="auto"/>
+            </w:tcBorders>
+            <w:shd w:val="clear" w:color="auto" w:fill="auto"/>
+          </w:tcPr>
+          <w:p>
+            <w:pPr>
+              <w:spacing w:after="0"/>
+              <w:textAlignment w:val="baseline"/>
+              <w:rPr>
+                <w:rFonts w:ascii="Calibri" w:eastAsia="Times New Roman" w:hAnsi="Calibri" w:cs="Times New Roman"/>
+                <w:lang w:eastAsia="es-ES"/>
+              </w:rPr>
+            </w:pPr>
+          </w:p>
+        </w:tc>
+      </w:tr>
+      <w:tr>
+        <w:tc>
+          <w:tcPr>
+            <w:tcW w:w="2049" w:type="dxa"/>
+            <w:tcBorders>
+              <w:top w:val="nil"/>
+              <w:left w:val="single" w:sz="6" w:space="0" w:color="auto"/>
+              <w:bottom w:val="single" w:sz="6" w:space="0" w:color="auto"/>
+              <w:right w:val="single" w:sz="6" w:space="0" w:color="auto"/>
+            </w:tcBorders>
+            <w:shd w:val="clear" w:color="auto" w:fill="auto"/>
+            <w:hideMark/>
+          </w:tcPr>
+          <w:p>
+            <w:pPr>
+              <w:spacing w:after="0"/>
+              <w:textAlignment w:val="baseline"/>
+              <w:rPr>
+                <w:rFonts w:ascii="Times New Roman" w:eastAsia="Times New Roman" w:hAnsi="Times New Roman" w:cs="Times New Roman"/>
+                <w:lang w:val="es-ES" w:eastAsia="es-ES"/>
+              </w:rPr>
+            </w:pPr>
+            <w:r>
+              <w:rPr>
+                <w:rFonts w:ascii="Calibri" w:eastAsia="Times New Roman" w:hAnsi="Calibri" w:cs="Times New Roman"/>
+                <w:b/>
+                <w:bCs/>
+                <w:lang w:eastAsia="es-ES"/>
+              </w:rPr>
+              <w:t>Atributo</w:t>
+            </w:r>
+            <w:r>
+              <w:rPr>
+                <w:rFonts w:ascii="Calibri" w:eastAsia="Times New Roman" w:hAnsi="Calibri" w:cs="Times New Roman"/>
+                <w:lang w:val="es-ES" w:eastAsia="es-ES"/>
+              </w:rPr>
+              <w:t> </w:t>
+            </w:r>
+          </w:p>
+        </w:tc>
+        <w:tc>
+          <w:tcPr>
+            <w:tcW w:w="6739" w:type="dxa"/>
+            <w:tcBorders>
+              <w:top w:val="nil"/>
+              <w:left w:val="nil"/>
+              <w:bottom w:val="single" w:sz="6" w:space="0" w:color="auto"/>
+              <w:right w:val="single" w:sz="6" w:space="0" w:color="auto"/>
+            </w:tcBorders>
+            <w:shd w:val="clear" w:color="auto" w:fill="auto"/>
+            <w:hideMark/>
+          </w:tcPr>
+          <w:p>
+            <w:pPr>
+              <w:spacing w:after="0"/>
+              <w:textAlignment w:val="baseline"/>
+              <w:rPr>
+                <w:rFonts w:ascii="Times New Roman" w:eastAsia="Times New Roman" w:hAnsi="Times New Roman" w:cs="Times New Roman"/>
+                <w:lang w:val="es-ES" w:eastAsia="es-ES"/>
+              </w:rPr>
+            </w:pPr>
+            <w:r>
+              <w:rPr>
+                <w:rFonts w:ascii="Calibri" w:eastAsia="Times New Roman" w:hAnsi="Calibri" w:cs="Times New Roman"/>
+                <w:lang w:eastAsia="es-ES"/>
+              </w:rPr>
+              <w:t>Usabilidad</w:t>
+            </w:r>
+            <w:r>
+              <w:rPr>
+                <w:rFonts w:ascii="Calibri" w:eastAsia="Times New Roman" w:hAnsi="Calibri" w:cs="Times New Roman"/>
+                <w:lang w:val="es-ES" w:eastAsia="es-ES"/>
+              </w:rPr>
+              <w:t> </w:t>
+            </w:r>
+          </w:p>
+        </w:tc>
+      </w:tr>
+      <w:tr>
+        <w:tc>
+          <w:tcPr>
+            <w:tcW w:w="2049" w:type="dxa"/>
+            <w:tcBorders>
+              <w:top w:val="nil"/>
+              <w:left w:val="single" w:sz="6" w:space="0" w:color="auto"/>
+              <w:bottom w:val="single" w:sz="6" w:space="0" w:color="auto"/>
+              <w:right w:val="single" w:sz="6" w:space="0" w:color="auto"/>
+            </w:tcBorders>
+            <w:shd w:val="clear" w:color="auto" w:fill="auto"/>
+            <w:hideMark/>
+          </w:tcPr>
+          <w:p>
+            <w:pPr>
+              <w:spacing w:after="0"/>
+              <w:textAlignment w:val="baseline"/>
+              <w:rPr>
+                <w:rFonts w:ascii="Times New Roman" w:eastAsia="Times New Roman" w:hAnsi="Times New Roman" w:cs="Times New Roman"/>
+                <w:lang w:val="es-ES" w:eastAsia="es-ES"/>
+              </w:rPr>
+            </w:pPr>
+            <w:r>
+              <w:rPr>
+                <w:rFonts w:ascii="Calibri" w:eastAsia="Times New Roman" w:hAnsi="Calibri" w:cs="Times New Roman"/>
+                <w:b/>
+                <w:bCs/>
+                <w:lang w:eastAsia="es-ES"/>
+              </w:rPr>
+              <w:t>Fuente del evento </w:t>
+            </w:r>
+            <w:r>
+              <w:rPr>
+                <w:rFonts w:ascii="Calibri" w:eastAsia="Times New Roman" w:hAnsi="Calibri" w:cs="Times New Roman"/>
+                <w:lang w:val="es-ES" w:eastAsia="es-ES"/>
+              </w:rPr>
+              <w:t> </w:t>
+            </w:r>
+          </w:p>
+        </w:tc>
+        <w:tc>
+          <w:tcPr>
+            <w:tcW w:w="6739" w:type="dxa"/>
+            <w:tcBorders>
+              <w:top w:val="nil"/>
+              <w:left w:val="nil"/>
+              <w:bottom w:val="single" w:sz="6" w:space="0" w:color="auto"/>
+              <w:right w:val="single" w:sz="6" w:space="0" w:color="auto"/>
+            </w:tcBorders>
+            <w:shd w:val="clear" w:color="auto" w:fill="auto"/>
+            <w:hideMark/>
+          </w:tcPr>
+          <w:p>
+            <w:pPr>
+              <w:spacing w:after="0"/>
+              <w:textAlignment w:val="baseline"/>
+              <w:rPr>
+                <w:rFonts w:ascii="Times New Roman" w:eastAsia="Times New Roman" w:hAnsi="Times New Roman" w:cs="Times New Roman"/>
+                <w:lang w:val="es-ES" w:eastAsia="es-ES"/>
+              </w:rPr>
+            </w:pPr>
+            <w:r>
+              <w:rPr>
+                <w:rFonts w:ascii="Calibri" w:eastAsia="Times New Roman" w:hAnsi="Calibri" w:cs="Times New Roman"/>
+                <w:lang w:eastAsia="es-ES"/>
+              </w:rPr>
+              <w:t>Usuarios del sistema</w:t>
+            </w:r>
+            <w:r>
+              <w:rPr>
+                <w:rFonts w:ascii="Calibri" w:eastAsia="Times New Roman" w:hAnsi="Calibri" w:cs="Times New Roman"/>
+                <w:lang w:val="es-ES" w:eastAsia="es-ES"/>
+              </w:rPr>
+              <w:t> </w:t>
+            </w:r>
+          </w:p>
+        </w:tc>
+      </w:tr>
+      <w:tr>
+        <w:tc>
+          <w:tcPr>
+            <w:tcW w:w="2049" w:type="dxa"/>
+            <w:tcBorders>
+              <w:top w:val="nil"/>
+              <w:left w:val="single" w:sz="6" w:space="0" w:color="auto"/>
+              <w:bottom w:val="single" w:sz="6" w:space="0" w:color="auto"/>
+              <w:right w:val="single" w:sz="6" w:space="0" w:color="auto"/>
+            </w:tcBorders>
+            <w:shd w:val="clear" w:color="auto" w:fill="auto"/>
+            <w:hideMark/>
+          </w:tcPr>
+          <w:p>
+            <w:pPr>
+              <w:spacing w:after="0"/>
+              <w:textAlignment w:val="baseline"/>
+              <w:rPr>
+                <w:rFonts w:ascii="Times New Roman" w:eastAsia="Times New Roman" w:hAnsi="Times New Roman" w:cs="Times New Roman"/>
+                <w:lang w:val="es-ES" w:eastAsia="es-ES"/>
+              </w:rPr>
+            </w:pPr>
+            <w:r>
+              <w:rPr>
+                <w:rFonts w:ascii="Calibri" w:eastAsia="Times New Roman" w:hAnsi="Calibri" w:cs="Times New Roman"/>
+                <w:b/>
+                <w:bCs/>
+                <w:lang w:eastAsia="es-ES"/>
+              </w:rPr>
+              <w:t>Estimulo</w:t>
+            </w:r>
+            <w:r>
+              <w:rPr>
+                <w:rFonts w:ascii="Calibri" w:eastAsia="Times New Roman" w:hAnsi="Calibri" w:cs="Times New Roman"/>
+                <w:lang w:val="es-ES" w:eastAsia="es-ES"/>
+              </w:rPr>
+              <w:t> </w:t>
+            </w:r>
+          </w:p>
+        </w:tc>
+        <w:tc>
+          <w:tcPr>
+            <w:tcW w:w="6739" w:type="dxa"/>
+            <w:tcBorders>
+              <w:top w:val="nil"/>
+              <w:left w:val="nil"/>
+              <w:bottom w:val="single" w:sz="6" w:space="0" w:color="auto"/>
+              <w:right w:val="single" w:sz="6" w:space="0" w:color="auto"/>
+            </w:tcBorders>
+            <w:shd w:val="clear" w:color="auto" w:fill="auto"/>
+            <w:hideMark/>
+          </w:tcPr>
+          <w:p>
+            <w:pPr>
+              <w:spacing w:after="0"/>
+              <w:textAlignment w:val="baseline"/>
+              <w:rPr>
+                <w:rFonts w:ascii="Times New Roman" w:eastAsia="Times New Roman" w:hAnsi="Times New Roman" w:cs="Times New Roman"/>
+                <w:lang w:val="es-ES" w:eastAsia="es-ES"/>
+              </w:rPr>
+            </w:pPr>
+            <w:r>
+              <w:rPr>
+                <w:rFonts w:ascii="Calibri" w:eastAsia="Times New Roman" w:hAnsi="Calibri" w:cs="Times New Roman"/>
+                <w:lang w:eastAsia="es-ES"/>
+              </w:rPr>
+              <w:t>Pasos numerosos o inadecuados para realizar procesos en el sistema y look and </w:t>
+            </w:r>
+            <w:proofErr w:type="spellStart"/>
+            <w:r>
+              <w:rPr>
+                <w:rFonts w:ascii="Calibri" w:eastAsia="Times New Roman" w:hAnsi="Calibri" w:cs="Times New Roman"/>
+                <w:lang w:eastAsia="es-ES"/>
+              </w:rPr>
+              <w:t>feel</w:t>
+            </w:r>
+            <w:proofErr w:type="spellEnd"/>
+            <w:r>
+              <w:rPr>
+                <w:rFonts w:ascii="Calibri" w:eastAsia="Times New Roman" w:hAnsi="Calibri" w:cs="Times New Roman"/>
+                <w:lang w:eastAsia="es-ES"/>
+              </w:rPr>
+              <w:t> fuera de los lineamientos empresariales</w:t>
+            </w:r>
+            <w:r>
+              <w:rPr>
+                <w:rFonts w:ascii="Calibri" w:eastAsia="Times New Roman" w:hAnsi="Calibri" w:cs="Times New Roman"/>
+                <w:lang w:val="es-ES" w:eastAsia="es-ES"/>
+              </w:rPr>
+              <w:t> </w:t>
+            </w:r>
+          </w:p>
+        </w:tc>
+      </w:tr>
+      <w:tr>
+        <w:tc>
+          <w:tcPr>
+            <w:tcW w:w="2049" w:type="dxa"/>
+            <w:tcBorders>
+              <w:top w:val="nil"/>
+              <w:left w:val="single" w:sz="6" w:space="0" w:color="auto"/>
+              <w:bottom w:val="single" w:sz="6" w:space="0" w:color="auto"/>
+              <w:right w:val="single" w:sz="6" w:space="0" w:color="auto"/>
+            </w:tcBorders>
+            <w:shd w:val="clear" w:color="auto" w:fill="auto"/>
+            <w:hideMark/>
+          </w:tcPr>
+          <w:p>
+            <w:pPr>
+              <w:spacing w:after="0"/>
+              <w:textAlignment w:val="baseline"/>
+              <w:rPr>
+                <w:rFonts w:ascii="Times New Roman" w:eastAsia="Times New Roman" w:hAnsi="Times New Roman" w:cs="Times New Roman"/>
+                <w:lang w:val="es-ES" w:eastAsia="es-ES"/>
+              </w:rPr>
+            </w:pPr>
+            <w:r>
+              <w:rPr>
+                <w:rFonts w:ascii="Calibri" w:eastAsia="Times New Roman" w:hAnsi="Calibri" w:cs="Times New Roman"/>
+                <w:b/>
+                <w:bCs/>
+                <w:lang w:eastAsia="es-ES"/>
+              </w:rPr>
+              <w:t>Ambiente</w:t>
+            </w:r>
+            <w:r>
+              <w:rPr>
+                <w:rFonts w:ascii="Calibri" w:eastAsia="Times New Roman" w:hAnsi="Calibri" w:cs="Times New Roman"/>
+                <w:lang w:val="es-ES" w:eastAsia="es-ES"/>
+              </w:rPr>
+              <w:t> </w:t>
+            </w:r>
+          </w:p>
+        </w:tc>
+        <w:tc>
+          <w:tcPr>
+            <w:tcW w:w="6739" w:type="dxa"/>
+            <w:tcBorders>
+              <w:top w:val="nil"/>
+              <w:left w:val="nil"/>
+              <w:bottom w:val="single" w:sz="6" w:space="0" w:color="auto"/>
+              <w:right w:val="single" w:sz="6" w:space="0" w:color="auto"/>
+            </w:tcBorders>
+            <w:shd w:val="clear" w:color="auto" w:fill="auto"/>
+            <w:hideMark/>
+          </w:tcPr>
+          <w:p>
+            <w:pPr>
+              <w:spacing w:after="0"/>
+              <w:textAlignment w:val="baseline"/>
+              <w:rPr>
+                <w:rFonts w:ascii="Times New Roman" w:eastAsia="Times New Roman" w:hAnsi="Times New Roman" w:cs="Times New Roman"/>
+                <w:lang w:val="es-ES" w:eastAsia="es-ES"/>
+              </w:rPr>
+            </w:pPr>
+            <w:r>
+              <w:rPr>
+                <w:rFonts w:ascii="Calibri" w:eastAsia="Times New Roman" w:hAnsi="Calibri" w:cs="Times New Roman"/>
+                <w:lang w:eastAsia="es-ES"/>
+              </w:rPr>
+              <w:t>Sistema Neuron Software</w:t>
+            </w:r>
+            <w:r>
+              <w:rPr>
+                <w:rFonts w:ascii="Calibri" w:eastAsia="Times New Roman" w:hAnsi="Calibri" w:cs="Times New Roman"/>
+                <w:lang w:val="es-ES" w:eastAsia="es-ES"/>
+              </w:rPr>
+              <w:t> </w:t>
+            </w:r>
+          </w:p>
+        </w:tc>
+      </w:tr>
+      <w:tr>
+        <w:tc>
+          <w:tcPr>
+            <w:tcW w:w="2049" w:type="dxa"/>
+            <w:tcBorders>
+              <w:top w:val="nil"/>
+              <w:left w:val="single" w:sz="6" w:space="0" w:color="auto"/>
+              <w:bottom w:val="single" w:sz="6" w:space="0" w:color="auto"/>
+              <w:right w:val="single" w:sz="6" w:space="0" w:color="auto"/>
+            </w:tcBorders>
+            <w:shd w:val="clear" w:color="auto" w:fill="auto"/>
+            <w:hideMark/>
+          </w:tcPr>
+          <w:p>
+            <w:pPr>
+              <w:spacing w:after="0"/>
+              <w:textAlignment w:val="baseline"/>
+              <w:rPr>
+                <w:rFonts w:ascii="Times New Roman" w:eastAsia="Times New Roman" w:hAnsi="Times New Roman" w:cs="Times New Roman"/>
+                <w:lang w:val="es-ES" w:eastAsia="es-ES"/>
+              </w:rPr>
+            </w:pPr>
+            <w:r>
+              <w:rPr>
+                <w:rFonts w:ascii="Calibri" w:eastAsia="Times New Roman" w:hAnsi="Calibri" w:cs="Times New Roman"/>
+                <w:b/>
+                <w:bCs/>
+                <w:lang w:eastAsia="es-ES"/>
+              </w:rPr>
+              <w:t>Artefacto</w:t>
+            </w:r>
+            <w:r>
+              <w:rPr>
+                <w:rFonts w:ascii="Calibri" w:eastAsia="Times New Roman" w:hAnsi="Calibri" w:cs="Times New Roman"/>
+                <w:lang w:val="es-ES" w:eastAsia="es-ES"/>
+              </w:rPr>
+              <w:t> </w:t>
+            </w:r>
+          </w:p>
+        </w:tc>
+        <w:tc>
+          <w:tcPr>
+            <w:tcW w:w="6739" w:type="dxa"/>
+            <w:tcBorders>
+              <w:top w:val="nil"/>
+              <w:left w:val="nil"/>
+              <w:bottom w:val="single" w:sz="6" w:space="0" w:color="auto"/>
+              <w:right w:val="single" w:sz="6" w:space="0" w:color="auto"/>
+            </w:tcBorders>
+            <w:shd w:val="clear" w:color="auto" w:fill="auto"/>
+            <w:hideMark/>
+          </w:tcPr>
+          <w:p>
+            <w:pPr>
+              <w:spacing w:after="0"/>
+              <w:textAlignment w:val="baseline"/>
+              <w:rPr>
+                <w:rFonts w:ascii="Times New Roman" w:eastAsia="Times New Roman" w:hAnsi="Times New Roman" w:cs="Times New Roman"/>
+                <w:lang w:val="es-ES" w:eastAsia="es-ES"/>
+              </w:rPr>
+            </w:pPr>
+            <w:r>
+              <w:rPr>
+                <w:rFonts w:ascii="Calibri" w:eastAsia="Times New Roman" w:hAnsi="Calibri" w:cs="Times New Roman"/>
+                <w:lang w:eastAsia="es-ES"/>
+              </w:rPr>
+              <w:t>Interacción con cada uno de los objetos gráficos del sistema Neuron Software</w:t>
+            </w:r>
+            <w:r>
+              <w:rPr>
+                <w:rFonts w:ascii="Calibri" w:eastAsia="Times New Roman" w:hAnsi="Calibri" w:cs="Times New Roman"/>
+                <w:lang w:val="es-ES" w:eastAsia="es-ES"/>
+              </w:rPr>
+              <w:t> </w:t>
+            </w:r>
+          </w:p>
+        </w:tc>
+      </w:tr>
+      <w:tr>
+        <w:tc>
+          <w:tcPr>
+            <w:tcW w:w="2049" w:type="dxa"/>
+            <w:tcBorders>
+              <w:top w:val="nil"/>
+              <w:left w:val="single" w:sz="6" w:space="0" w:color="auto"/>
+              <w:bottom w:val="single" w:sz="6" w:space="0" w:color="auto"/>
+              <w:right w:val="single" w:sz="6" w:space="0" w:color="auto"/>
+            </w:tcBorders>
+            <w:shd w:val="clear" w:color="auto" w:fill="auto"/>
+            <w:hideMark/>
+          </w:tcPr>
+          <w:p>
+            <w:pPr>
+              <w:spacing w:after="0"/>
+              <w:textAlignment w:val="baseline"/>
+              <w:rPr>
+                <w:rFonts w:ascii="Times New Roman" w:eastAsia="Times New Roman" w:hAnsi="Times New Roman" w:cs="Times New Roman"/>
+                <w:lang w:val="es-ES" w:eastAsia="es-ES"/>
+              </w:rPr>
+            </w:pPr>
+            <w:r>
+              <w:rPr>
+                <w:rFonts w:ascii="Calibri" w:eastAsia="Times New Roman" w:hAnsi="Calibri" w:cs="Times New Roman"/>
+                <w:b/>
+                <w:bCs/>
+                <w:lang w:eastAsia="es-ES"/>
+              </w:rPr>
+              <w:t>Respuesta</w:t>
+            </w:r>
+            <w:r>
+              <w:rPr>
+                <w:rFonts w:ascii="Calibri" w:eastAsia="Times New Roman" w:hAnsi="Calibri" w:cs="Times New Roman"/>
+                <w:lang w:val="es-ES" w:eastAsia="es-ES"/>
+              </w:rPr>
+              <w:t> </w:t>
+            </w:r>
+          </w:p>
+        </w:tc>
+        <w:tc>
+          <w:tcPr>
+            <w:tcW w:w="6739" w:type="dxa"/>
+            <w:tcBorders>
+              <w:top w:val="nil"/>
+              <w:left w:val="nil"/>
+              <w:bottom w:val="single" w:sz="6" w:space="0" w:color="auto"/>
+              <w:right w:val="single" w:sz="6" w:space="0" w:color="auto"/>
+            </w:tcBorders>
+            <w:shd w:val="clear" w:color="auto" w:fill="auto"/>
+            <w:hideMark/>
+          </w:tcPr>
+          <w:p>
+            <w:pPr>
+              <w:spacing w:after="0"/>
+              <w:textAlignment w:val="baseline"/>
+              <w:rPr>
+                <w:rFonts w:ascii="Times New Roman" w:eastAsia="Times New Roman" w:hAnsi="Times New Roman" w:cs="Times New Roman"/>
+                <w:lang w:val="es-ES" w:eastAsia="es-ES"/>
+              </w:rPr>
+            </w:pPr>
+            <w:r>
+              <w:rPr>
+                <w:rFonts w:ascii="Calibri" w:eastAsia="Times New Roman" w:hAnsi="Calibri" w:cs="Times New Roman"/>
+                <w:lang w:eastAsia="es-ES"/>
+              </w:rPr>
+              <w:t>El sistema debe permitir realizar cada uno de los procesos de forma simple e intuitiva minimizando la cantidad de pasos </w:t>
+            </w:r>
+            <w:r>
+              <w:rPr>
+                <w:rFonts w:ascii="Calibri" w:eastAsia="Times New Roman" w:hAnsi="Calibri" w:cs="Times New Roman"/>
+                <w:lang w:val="es-ES" w:eastAsia="es-ES"/>
+              </w:rPr>
+              <w:t> </w:t>
+            </w:r>
+          </w:p>
+        </w:tc>
+      </w:tr>
+      <w:tr>
+        <w:trPr>
+          <w:trHeight w:val="300"/>
+        </w:trPr>
+        <w:tc>
+          <w:tcPr>
+            <w:tcW w:w="2049" w:type="dxa"/>
+            <w:tcBorders>
+              <w:top w:val="nil"/>
+              <w:left w:val="single" w:sz="6" w:space="0" w:color="auto"/>
+              <w:bottom w:val="single" w:sz="6" w:space="0" w:color="auto"/>
+              <w:right w:val="single" w:sz="6" w:space="0" w:color="auto"/>
+            </w:tcBorders>
+            <w:shd w:val="clear" w:color="auto" w:fill="auto"/>
+            <w:hideMark/>
+          </w:tcPr>
+          <w:p>
+            <w:pPr>
+              <w:spacing w:after="0"/>
+              <w:textAlignment w:val="baseline"/>
+              <w:rPr>
+                <w:rFonts w:ascii="Times New Roman" w:eastAsia="Times New Roman" w:hAnsi="Times New Roman" w:cs="Times New Roman"/>
+                <w:lang w:val="es-ES" w:eastAsia="es-ES"/>
+              </w:rPr>
+            </w:pPr>
+            <w:r>
+              <w:rPr>
+                <w:rFonts w:ascii="Calibri" w:eastAsia="Times New Roman" w:hAnsi="Calibri" w:cs="Times New Roman"/>
+                <w:b/>
+                <w:bCs/>
+                <w:lang w:eastAsia="es-ES"/>
+              </w:rPr>
+              <w:t>Medición</w:t>
+            </w:r>
+            <w:r>
+              <w:rPr>
+                <w:rFonts w:ascii="Calibri" w:eastAsia="Times New Roman" w:hAnsi="Calibri" w:cs="Times New Roman"/>
+                <w:lang w:val="es-ES" w:eastAsia="es-ES"/>
+              </w:rPr>
+              <w:t> </w:t>
+            </w:r>
+          </w:p>
+        </w:tc>
+        <w:tc>
+          <w:tcPr>
+            <w:tcW w:w="6739" w:type="dxa"/>
+            <w:tcBorders>
+              <w:top w:val="nil"/>
+              <w:left w:val="nil"/>
+              <w:bottom w:val="single" w:sz="6" w:space="0" w:color="auto"/>
+              <w:right w:val="single" w:sz="6" w:space="0" w:color="auto"/>
+            </w:tcBorders>
+            <w:shd w:val="clear" w:color="auto" w:fill="auto"/>
+            <w:hideMark/>
+          </w:tcPr>
+          <w:p>
+            <w:pPr>
+              <w:spacing w:after="0"/>
+              <w:textAlignment w:val="baseline"/>
+              <w:rPr>
+                <w:rFonts w:ascii="Times New Roman" w:eastAsia="Times New Roman" w:hAnsi="Times New Roman" w:cs="Times New Roman"/>
+                <w:lang w:val="es-ES" w:eastAsia="es-ES"/>
+              </w:rPr>
+            </w:pPr>
+            <w:r>
+              <w:rPr>
+                <w:rFonts w:ascii="Calibri" w:eastAsia="Times New Roman" w:hAnsi="Calibri" w:cs="Times New Roman"/>
+                <w:lang w:val="es-ES" w:eastAsia="es-ES"/>
+              </w:rPr>
+              <w:t> </w:t>
+            </w:r>
+            <w:r>
+              <w:rPr>
+                <w:rFonts w:ascii="Calibri" w:eastAsia="Times New Roman" w:hAnsi="Calibri" w:cs="Times New Roman"/>
+                <w:lang w:val="es-ES" w:eastAsia="es-ES"/>
+              </w:rPr>
+              <w:t xml:space="preserve">El sistema debe ser amigable, intuitivo y fácil de utilizar </w:t>
+            </w:r>
+          </w:p>
+        </w:tc>
+      </w:tr>
+    </w:tbl>
+    <w:p>
+      <w:pPr>
+        <w:pStyle w:val="Textoindependiente"/>
         <w:rPr>
           <w:lang w:val="en-US"/>
         </w:rPr>
-        <w:t>Quality Tree</w:t>
-      </w:r>
-      <w:bookmarkEnd w:id="26"/>
+      </w:pPr>
     </w:p>
     <w:p>
       <w:pPr>
-        <w:pStyle w:val="Ttulo2"/>
+        <w:pStyle w:val="Ttulo1"/>
         <w:rPr>
           <w:lang w:val="en-US"/>
         </w:rPr>
       </w:pPr>
-      <w:bookmarkStart w:id="27" w:name="_quality_scenarios"/>
+      <w:bookmarkStart w:id="26" w:name="section-technical-risks"/>
       <w:r>
         <w:rPr>
           <w:lang w:val="en-US"/>
         </w:rPr>
-        <w:t>Quality Scenarios</w:t>
-      </w:r>
+        <w:t>Risks and Technical Debts</w:t>
+      </w:r>
+      <w:bookmarkStart w:id="27" w:name="_GoBack"/>
+      <w:bookmarkEnd w:id="26"/>
       <w:bookmarkEnd w:id="27"/>
     </w:p>
     <w:p>
       <w:pPr>
         <w:pStyle w:val="Ttulo1"/>
-        <w:rPr>
-          <w:lang w:val="en-US"/>
-        </w:rPr>
-      </w:pPr>
-      <w:bookmarkStart w:id="28" w:name="section-technical-risks"/>
-      <w:r>
-        <w:rPr>
-          <w:lang w:val="en-US"/>
-        </w:rPr>
-        <w:t>Risks and Technical Debts</w:t>
+      </w:pPr>
+      <w:bookmarkStart w:id="28" w:name="section-glossary"/>
+      <w:proofErr w:type="spellStart"/>
+      <w:r>
+        <w:t>Glossary</w:t>
       </w:r>
       <w:bookmarkEnd w:id="28"/>
-    </w:p>
-    <w:p>
-      <w:pPr>
-        <w:pStyle w:val="Ttulo1"/>
-      </w:pPr>
-      <w:bookmarkStart w:id="29" w:name="section-glossary"/>
-      <w:proofErr w:type="spellStart"/>
-      <w:r>
-        <w:t>Glossary</w:t>
-      </w:r>
-      <w:bookmarkEnd w:id="29"/>
       <w:proofErr w:type="spellEnd"/>
     </w:p>
     <w:tbl>
@@ -23402,7 +26160,6 @@
           </w:tcPr>
           <w:p>
             <w:r>
-              <w:lastRenderedPageBreak/>
               <w:t>&lt;Term-1&gt;</w:t>
             </w:r>
           </w:p>
@@ -26761,6 +29518,15 @@
 </file>
 
 <file path=customXml/item1.xml><?xml version="1.0" encoding="utf-8"?>
+<?mso-contentType ?>
+<FormTemplates xmlns="http://schemas.microsoft.com/sharepoint/v3/contenttype/forms">
+  <Display>DocumentLibraryForm</Display>
+  <Edit>DocumentLibraryForm</Edit>
+  <New>DocumentLibraryForm</New>
+</FormTemplates>
+</file>
+
+<file path=customXml/item2.xml><?xml version="1.0" encoding="utf-8"?>
 <ct:contentTypeSchema xmlns:ct="http://schemas.microsoft.com/office/2006/metadata/contentType" xmlns:ma="http://schemas.microsoft.com/office/2006/metadata/properties/metaAttributes" ct:_="" ma:_="" ma:contentTypeName="Documento" ma:contentTypeID="0x01010054F2E5489171BB4B8A564F3B86697001" ma:contentTypeVersion="9" ma:contentTypeDescription="Crear nuevo documento." ma:contentTypeScope="" ma:versionID="0e4fb22e9d16db6e83c249abe56e0679">
   <xsd:schema xmlns:xsd="http://www.w3.org/2001/XMLSchema" xmlns:xs="http://www.w3.org/2001/XMLSchema" xmlns:p="http://schemas.microsoft.com/office/2006/metadata/properties" xmlns:ns2="45e206cf-3a28-404d-8abb-a20a911c6335" targetNamespace="http://schemas.microsoft.com/office/2006/metadata/properties" ma:root="true" ma:fieldsID="fa16087b275d30ade7f8b759fd6579de" ns2:_="">
     <xsd:import namespace="45e206cf-3a28-404d-8abb-a20a911c6335"/>
@@ -26938,15 +29704,6 @@
 </ct:contentTypeSchema>
 </file>
 
-<file path=customXml/item2.xml><?xml version="1.0" encoding="utf-8"?>
-<?mso-contentType ?>
-<FormTemplates xmlns="http://schemas.microsoft.com/sharepoint/v3/contenttype/forms">
-  <Display>DocumentLibraryForm</Display>
-  <Edit>DocumentLibraryForm</Edit>
-  <New>DocumentLibraryForm</New>
-</FormTemplates>
-</file>
-
 <file path=customXml/item3.xml><?xml version="1.0" encoding="utf-8"?>
 <p:properties xmlns:p="http://schemas.microsoft.com/office/2006/metadata/properties" xmlns:xsi="http://www.w3.org/2001/XMLSchema-instance" xmlns:pc="http://schemas.microsoft.com/office/infopath/2007/PartnerControls">
   <documentManagement/>
@@ -26954,6 +29711,14 @@
 </file>
 
 <file path=customXml/itemProps1.xml><?xml version="1.0" encoding="utf-8"?>
+<ds:datastoreItem xmlns:ds="http://schemas.openxmlformats.org/officeDocument/2006/customXml" ds:itemID="{565713D0-B352-4168-A1C7-FFBA8CF3B5B2}">
+  <ds:schemaRefs>
+    <ds:schemaRef ds:uri="http://schemas.microsoft.com/sharepoint/v3/contenttype/forms"/>
+  </ds:schemaRefs>
+</ds:datastoreItem>
+</file>
+
+<file path=customXml/itemProps2.xml><?xml version="1.0" encoding="utf-8"?>
 <ds:datastoreItem xmlns:ds="http://schemas.openxmlformats.org/officeDocument/2006/customXml" ds:itemID="{282D8BD1-BF38-4227-915A-1324D9825A0B}">
   <ds:schemaRefs>
     <ds:schemaRef ds:uri="http://schemas.microsoft.com/office/2006/metadata/contentType"/>
@@ -26971,14 +29736,6 @@
 </ds:datastoreItem>
 </file>
 
-<file path=customXml/itemProps2.xml><?xml version="1.0" encoding="utf-8"?>
-<ds:datastoreItem xmlns:ds="http://schemas.openxmlformats.org/officeDocument/2006/customXml" ds:itemID="{565713D0-B352-4168-A1C7-FFBA8CF3B5B2}">
-  <ds:schemaRefs>
-    <ds:schemaRef ds:uri="http://schemas.microsoft.com/sharepoint/v3/contenttype/forms"/>
-  </ds:schemaRefs>
-</ds:datastoreItem>
-</file>
-
 <file path=customXml/itemProps3.xml><?xml version="1.0" encoding="utf-8"?>
 <ds:datastoreItem xmlns:ds="http://schemas.openxmlformats.org/officeDocument/2006/customXml" ds:itemID="{F294EC06-36A5-4071-9092-29766602D82E}">
   <ds:schemaRefs>

</xml_diff>

<commit_message>
Se agregan los puntos 11 y 12 [ Riesgos tecnicos y Glosario]
</commit_message>
<xml_diff>
--- a/1. Documentacion/Caso de Estudio Neuron Formato arc42.docx
+++ b/1. Documentacion/Caso de Estudio Neuron Formato arc42.docx
@@ -450,20 +450,42 @@
           <w:ilvl w:val="0"/>
           <w:numId w:val="5"/>
         </w:numPr>
-      </w:pPr>
-      <w:r>
-        <w:t xml:space="preserve">-El Sistema </w:t>
-      </w:r>
-      <w:r>
-        <w:t>permitirá</w:t>
-      </w:r>
-      <w:r>
-        <w:t xml:space="preserve"> </w:t>
-      </w:r>
-      <w:r>
+        <w:rPr>
+          <w:rFonts w:ascii="Calibri" w:hAnsi="Calibri"/>
+          <w:color w:val="201F1E"/>
+          <w:sz w:val="22"/>
+          <w:szCs w:val="22"/>
+          <w:shd w:val="clear" w:color="auto" w:fill="FFFFFF"/>
+        </w:rPr>
+      </w:pPr>
+      <w:r>
+        <w:rPr>
+          <w:rFonts w:ascii="Calibri" w:hAnsi="Calibri"/>
+          <w:color w:val="201F1E"/>
+          <w:sz w:val="22"/>
+          <w:szCs w:val="22"/>
+          <w:shd w:val="clear" w:color="auto" w:fill="FFFFFF"/>
+        </w:rPr>
+        <w:t xml:space="preserve">-El Sistema permitirá </w:t>
+      </w:r>
+      <w:r>
+        <w:rPr>
+          <w:rFonts w:ascii="Calibri" w:hAnsi="Calibri"/>
+          <w:color w:val="201F1E"/>
+          <w:sz w:val="22"/>
+          <w:szCs w:val="22"/>
+          <w:shd w:val="clear" w:color="auto" w:fill="FFFFFF"/>
+        </w:rPr>
         <w:t>registrar diseño</w:t>
       </w:r>
       <w:r>
+        <w:rPr>
+          <w:rFonts w:ascii="Calibri" w:hAnsi="Calibri"/>
+          <w:color w:val="201F1E"/>
+          <w:sz w:val="22"/>
+          <w:szCs w:val="22"/>
+          <w:shd w:val="clear" w:color="auto" w:fill="FFFFFF"/>
+        </w:rPr>
         <w:t xml:space="preserve"> y/o mantenimiento nuevo.</w:t>
       </w:r>
     </w:p>
@@ -474,8 +496,22 @@
           <w:ilvl w:val="0"/>
           <w:numId w:val="5"/>
         </w:numPr>
-      </w:pPr>
-      <w:r>
+        <w:rPr>
+          <w:rFonts w:ascii="Calibri" w:hAnsi="Calibri"/>
+          <w:color w:val="201F1E"/>
+          <w:sz w:val="22"/>
+          <w:szCs w:val="22"/>
+          <w:shd w:val="clear" w:color="auto" w:fill="FFFFFF"/>
+        </w:rPr>
+      </w:pPr>
+      <w:r>
+        <w:rPr>
+          <w:rFonts w:ascii="Calibri" w:hAnsi="Calibri"/>
+          <w:color w:val="201F1E"/>
+          <w:sz w:val="22"/>
+          <w:szCs w:val="22"/>
+          <w:shd w:val="clear" w:color="auto" w:fill="FFFFFF"/>
+        </w:rPr>
         <w:t>-El Sistema permitirá modificar diseño y/o mantenimiento.</w:t>
       </w:r>
     </w:p>
@@ -486,8 +522,22 @@
           <w:ilvl w:val="0"/>
           <w:numId w:val="5"/>
         </w:numPr>
-      </w:pPr>
-      <w:r>
+        <w:rPr>
+          <w:rFonts w:ascii="Calibri" w:hAnsi="Calibri"/>
+          <w:color w:val="201F1E"/>
+          <w:sz w:val="22"/>
+          <w:szCs w:val="22"/>
+          <w:shd w:val="clear" w:color="auto" w:fill="FFFFFF"/>
+        </w:rPr>
+      </w:pPr>
+      <w:r>
+        <w:rPr>
+          <w:rFonts w:ascii="Calibri" w:hAnsi="Calibri"/>
+          <w:color w:val="201F1E"/>
+          <w:sz w:val="22"/>
+          <w:szCs w:val="22"/>
+          <w:shd w:val="clear" w:color="auto" w:fill="FFFFFF"/>
+        </w:rPr>
         <w:t>-El Sistema permitirá consultar en tiempo real, información de diseño y/o mantenimientos.</w:t>
       </w:r>
     </w:p>
@@ -498,11 +548,32 @@
           <w:ilvl w:val="0"/>
           <w:numId w:val="5"/>
         </w:numPr>
-      </w:pPr>
-      <w:r>
+        <w:rPr>
+          <w:rFonts w:ascii="Calibri" w:hAnsi="Calibri"/>
+          <w:color w:val="201F1E"/>
+          <w:sz w:val="22"/>
+          <w:szCs w:val="22"/>
+          <w:shd w:val="clear" w:color="auto" w:fill="FFFFFF"/>
+        </w:rPr>
+      </w:pPr>
+      <w:r>
+        <w:rPr>
+          <w:rFonts w:ascii="Calibri" w:hAnsi="Calibri"/>
+          <w:color w:val="201F1E"/>
+          <w:sz w:val="22"/>
+          <w:szCs w:val="22"/>
+          <w:shd w:val="clear" w:color="auto" w:fill="FFFFFF"/>
+        </w:rPr>
         <w:t>-El Sistema permitirá consultar en tiempo real información de implementaciones en etapa de desarrollo y el estado de estas</w:t>
       </w:r>
       <w:r>
+        <w:rPr>
+          <w:rFonts w:ascii="Calibri" w:hAnsi="Calibri"/>
+          <w:color w:val="201F1E"/>
+          <w:sz w:val="22"/>
+          <w:szCs w:val="22"/>
+          <w:shd w:val="clear" w:color="auto" w:fill="FFFFFF"/>
+        </w:rPr>
         <w:t>.</w:t>
       </w:r>
     </w:p>
@@ -513,8 +584,22 @@
           <w:ilvl w:val="0"/>
           <w:numId w:val="5"/>
         </w:numPr>
-      </w:pPr>
-      <w:r>
+        <w:rPr>
+          <w:rFonts w:ascii="Calibri" w:hAnsi="Calibri"/>
+          <w:color w:val="201F1E"/>
+          <w:sz w:val="22"/>
+          <w:szCs w:val="22"/>
+          <w:shd w:val="clear" w:color="auto" w:fill="FFFFFF"/>
+        </w:rPr>
+      </w:pPr>
+      <w:r>
+        <w:rPr>
+          <w:rFonts w:ascii="Calibri" w:hAnsi="Calibri"/>
+          <w:color w:val="201F1E"/>
+          <w:sz w:val="22"/>
+          <w:szCs w:val="22"/>
+          <w:shd w:val="clear" w:color="auto" w:fill="FFFFFF"/>
+        </w:rPr>
         <w:t>-El Sistema permitirá modificar información correspondiente a desarrollos de implementaciones y/o mantenimientos registrados.</w:t>
       </w:r>
     </w:p>
@@ -525,8 +610,22 @@
           <w:ilvl w:val="0"/>
           <w:numId w:val="5"/>
         </w:numPr>
-      </w:pPr>
-      <w:r>
+        <w:rPr>
+          <w:rFonts w:ascii="Calibri" w:hAnsi="Calibri"/>
+          <w:color w:val="201F1E"/>
+          <w:sz w:val="22"/>
+          <w:szCs w:val="22"/>
+          <w:shd w:val="clear" w:color="auto" w:fill="FFFFFF"/>
+        </w:rPr>
+      </w:pPr>
+      <w:r>
+        <w:rPr>
+          <w:rFonts w:ascii="Calibri" w:hAnsi="Calibri"/>
+          <w:color w:val="201F1E"/>
+          <w:sz w:val="22"/>
+          <w:szCs w:val="22"/>
+          <w:shd w:val="clear" w:color="auto" w:fill="FFFFFF"/>
+        </w:rPr>
         <w:t>-El Sistema permitirá consultar información de las implementaciones y/o mantenimientos.</w:t>
       </w:r>
     </w:p>
@@ -537,11 +636,32 @@
           <w:ilvl w:val="0"/>
           <w:numId w:val="5"/>
         </w:numPr>
-      </w:pPr>
-      <w:r>
+        <w:rPr>
+          <w:rFonts w:ascii="Calibri" w:hAnsi="Calibri"/>
+          <w:color w:val="201F1E"/>
+          <w:sz w:val="22"/>
+          <w:szCs w:val="22"/>
+          <w:shd w:val="clear" w:color="auto" w:fill="FFFFFF"/>
+        </w:rPr>
+      </w:pPr>
+      <w:r>
+        <w:rPr>
+          <w:rFonts w:ascii="Calibri" w:hAnsi="Calibri"/>
+          <w:color w:val="201F1E"/>
+          <w:sz w:val="22"/>
+          <w:szCs w:val="22"/>
+          <w:shd w:val="clear" w:color="auto" w:fill="FFFFFF"/>
+        </w:rPr>
         <w:t>-El Sistema permitirá consultar información de las implementaciones y/o mantenimientos de sus equipos de trabajo</w:t>
       </w:r>
       <w:r>
+        <w:rPr>
+          <w:rFonts w:ascii="Calibri" w:hAnsi="Calibri"/>
+          <w:color w:val="201F1E"/>
+          <w:sz w:val="22"/>
+          <w:szCs w:val="22"/>
+          <w:shd w:val="clear" w:color="auto" w:fill="FFFFFF"/>
+        </w:rPr>
         <w:t>.</w:t>
       </w:r>
     </w:p>
@@ -552,8 +672,22 @@
           <w:ilvl w:val="0"/>
           <w:numId w:val="5"/>
         </w:numPr>
-      </w:pPr>
-      <w:r>
+        <w:rPr>
+          <w:rFonts w:ascii="Calibri" w:hAnsi="Calibri"/>
+          <w:color w:val="201F1E"/>
+          <w:sz w:val="22"/>
+          <w:szCs w:val="22"/>
+          <w:shd w:val="clear" w:color="auto" w:fill="FFFFFF"/>
+        </w:rPr>
+      </w:pPr>
+      <w:r>
+        <w:rPr>
+          <w:rFonts w:ascii="Calibri" w:hAnsi="Calibri"/>
+          <w:color w:val="201F1E"/>
+          <w:sz w:val="22"/>
+          <w:szCs w:val="22"/>
+          <w:shd w:val="clear" w:color="auto" w:fill="FFFFFF"/>
+        </w:rPr>
         <w:t>-El Sistema permitirá exportar información a PDF o EXCEL.</w:t>
       </w:r>
     </w:p>
@@ -564,8 +698,22 @@
           <w:ilvl w:val="0"/>
           <w:numId w:val="5"/>
         </w:numPr>
-      </w:pPr>
-      <w:r>
+        <w:rPr>
+          <w:rFonts w:ascii="Calibri" w:hAnsi="Calibri"/>
+          <w:color w:val="201F1E"/>
+          <w:sz w:val="22"/>
+          <w:szCs w:val="22"/>
+          <w:shd w:val="clear" w:color="auto" w:fill="FFFFFF"/>
+        </w:rPr>
+      </w:pPr>
+      <w:r>
+        <w:rPr>
+          <w:rFonts w:ascii="Calibri" w:hAnsi="Calibri"/>
+          <w:color w:val="201F1E"/>
+          <w:sz w:val="22"/>
+          <w:szCs w:val="22"/>
+          <w:shd w:val="clear" w:color="auto" w:fill="FFFFFF"/>
+        </w:rPr>
         <w:t>El Sistema permitirá administrar la información de todas las implementaciones.</w:t>
       </w:r>
     </w:p>
@@ -576,8 +724,22 @@
           <w:ilvl w:val="0"/>
           <w:numId w:val="5"/>
         </w:numPr>
-      </w:pPr>
-      <w:r>
+        <w:rPr>
+          <w:rFonts w:ascii="Calibri" w:hAnsi="Calibri"/>
+          <w:color w:val="201F1E"/>
+          <w:sz w:val="22"/>
+          <w:szCs w:val="22"/>
+          <w:shd w:val="clear" w:color="auto" w:fill="FFFFFF"/>
+        </w:rPr>
+      </w:pPr>
+      <w:r>
+        <w:rPr>
+          <w:rFonts w:ascii="Calibri" w:hAnsi="Calibri"/>
+          <w:color w:val="201F1E"/>
+          <w:sz w:val="22"/>
+          <w:szCs w:val="22"/>
+          <w:shd w:val="clear" w:color="auto" w:fill="FFFFFF"/>
+        </w:rPr>
         <w:t>El Sistema permitirá Generar vistas por equipo.</w:t>
       </w:r>
     </w:p>
@@ -588,8 +750,22 @@
           <w:ilvl w:val="0"/>
           <w:numId w:val="5"/>
         </w:numPr>
-      </w:pPr>
-      <w:r>
+        <w:rPr>
+          <w:rFonts w:ascii="Calibri" w:hAnsi="Calibri"/>
+          <w:color w:val="201F1E"/>
+          <w:sz w:val="22"/>
+          <w:szCs w:val="22"/>
+          <w:shd w:val="clear" w:color="auto" w:fill="FFFFFF"/>
+        </w:rPr>
+      </w:pPr>
+      <w:r>
+        <w:rPr>
+          <w:rFonts w:ascii="Calibri" w:hAnsi="Calibri"/>
+          <w:color w:val="201F1E"/>
+          <w:sz w:val="22"/>
+          <w:szCs w:val="22"/>
+          <w:shd w:val="clear" w:color="auto" w:fill="FFFFFF"/>
+        </w:rPr>
         <w:t>El Sistema permitirá Generar vista global de todas las etapas para cada implementación y/o mantenimiento.</w:t>
       </w:r>
     </w:p>
@@ -600,8 +776,22 @@
           <w:ilvl w:val="0"/>
           <w:numId w:val="5"/>
         </w:numPr>
-      </w:pPr>
-      <w:r>
+        <w:rPr>
+          <w:rFonts w:ascii="Calibri" w:hAnsi="Calibri"/>
+          <w:color w:val="201F1E"/>
+          <w:sz w:val="22"/>
+          <w:szCs w:val="22"/>
+          <w:shd w:val="clear" w:color="auto" w:fill="FFFFFF"/>
+        </w:rPr>
+      </w:pPr>
+      <w:r>
+        <w:rPr>
+          <w:rFonts w:ascii="Calibri" w:hAnsi="Calibri"/>
+          <w:color w:val="201F1E"/>
+          <w:sz w:val="22"/>
+          <w:szCs w:val="22"/>
+          <w:shd w:val="clear" w:color="auto" w:fill="FFFFFF"/>
+        </w:rPr>
         <w:t>El Sistema permitirá Consultar información detallada de las etapas de las implementaciones.</w:t>
       </w:r>
     </w:p>
@@ -862,7 +1052,6 @@
               <w:rPr>
                 <w:lang w:val="en-US"/>
               </w:rPr>
-              <w:lastRenderedPageBreak/>
               <w:t>Usabilidad</w:t>
             </w:r>
             <w:proofErr w:type="spellEnd"/>
@@ -884,7 +1073,11 @@
               <w:pStyle w:val="Textoindependiente"/>
             </w:pPr>
             <w:r>
-              <w:t>El sistema deberá ser operado y ser utilizado con determinadas características.</w:t>
+              <w:t xml:space="preserve">El sistema deberá ser operado y ser utilizado con </w:t>
+            </w:r>
+            <w:r>
+              <w:lastRenderedPageBreak/>
+              <w:t>determinadas características.</w:t>
             </w:r>
           </w:p>
         </w:tc>
@@ -904,6 +1097,7 @@
               <w:pStyle w:val="Textoindependiente"/>
             </w:pPr>
             <w:r>
+              <w:lastRenderedPageBreak/>
               <w:t xml:space="preserve">La usabilidad es importante </w:t>
             </w:r>
             <w:proofErr w:type="spellStart"/>
@@ -912,7 +1106,11 @@
             </w:r>
             <w:proofErr w:type="spellEnd"/>
             <w:r>
-              <w:t xml:space="preserve"> el sistema debe ser amigable para el usuario.</w:t>
+              <w:t xml:space="preserve"> el </w:t>
+            </w:r>
+            <w:r>
+              <w:lastRenderedPageBreak/>
+              <w:t>sistema debe ser amigable para el usuario.</w:t>
             </w:r>
           </w:p>
         </w:tc>
@@ -941,6 +1139,7 @@
               <w:rPr>
                 <w:lang w:val="en-US"/>
               </w:rPr>
+              <w:lastRenderedPageBreak/>
               <w:t>Mantenibilidad</w:t>
             </w:r>
             <w:proofErr w:type="spellEnd"/>
@@ -1346,6 +1545,16 @@
         </w:tc>
       </w:tr>
     </w:tbl>
+    <w:p>
+      <w:pPr>
+        <w:pStyle w:val="Textoindependiente"/>
+      </w:pPr>
+    </w:p>
+    <w:p>
+      <w:pPr>
+        <w:pStyle w:val="Textoindependiente"/>
+      </w:pPr>
+    </w:p>
     <w:p>
       <w:pPr>
         <w:pStyle w:val="Textoindependiente"/>
@@ -3830,29 +4039,7 @@
           <w:szCs w:val="22"/>
           <w:shd w:val="clear" w:color="auto" w:fill="FFFFFF"/>
         </w:rPr>
-        <w:t xml:space="preserve"> </w:t>
-      </w:r>
-      <w:proofErr w:type="spellStart"/>
-      <w:r>
-        <w:rPr>
-          <w:rFonts w:ascii="Calibri" w:hAnsi="Calibri"/>
-          <w:color w:val="201F1E"/>
-          <w:sz w:val="22"/>
-          <w:szCs w:val="22"/>
-          <w:shd w:val="clear" w:color="auto" w:fill="FFFFFF"/>
-        </w:rPr>
-        <w:t>APIs</w:t>
-      </w:r>
-      <w:proofErr w:type="spellEnd"/>
-      <w:r>
-        <w:rPr>
-          <w:rFonts w:ascii="Calibri" w:hAnsi="Calibri"/>
-          <w:color w:val="201F1E"/>
-          <w:sz w:val="22"/>
-          <w:szCs w:val="22"/>
-          <w:shd w:val="clear" w:color="auto" w:fill="FFFFFF"/>
-        </w:rPr>
-        <w:t xml:space="preserve"> </w:t>
+        <w:t xml:space="preserve"> APIs </w:t>
       </w:r>
       <w:r>
         <w:rPr>
@@ -5319,7 +5506,7 @@
           <w:szCs w:val="22"/>
           <w:shd w:val="clear" w:color="auto" w:fill="FFFFFF"/>
         </w:rPr>
-        <w:t xml:space="preserve">El corazón de Neuron software es un modelo de dominio simple manejado por microservicios donde se dividen en 5 grandes grupos [ Proyectos, clientes, LoginPermisos, </w:t>
+        <w:t xml:space="preserve">El corazón de Neuron software es un modelo de dominio simple manejado por microservicios donde se dividen en 5 grandes grupos [ Proyectos, clientes, </w:t>
       </w:r>
       <w:proofErr w:type="spellStart"/>
       <w:r>
@@ -5330,6 +5517,28 @@
           <w:szCs w:val="22"/>
           <w:shd w:val="clear" w:color="auto" w:fill="FFFFFF"/>
         </w:rPr>
+        <w:t>LoginPermisos</w:t>
+      </w:r>
+      <w:proofErr w:type="spellEnd"/>
+      <w:r>
+        <w:rPr>
+          <w:rFonts w:ascii="Calibri" w:hAnsi="Calibri"/>
+          <w:color w:val="201F1E"/>
+          <w:sz w:val="22"/>
+          <w:szCs w:val="22"/>
+          <w:shd w:val="clear" w:color="auto" w:fill="FFFFFF"/>
+        </w:rPr>
+        <w:t xml:space="preserve">, </w:t>
+      </w:r>
+      <w:proofErr w:type="spellStart"/>
+      <w:r>
+        <w:rPr>
+          <w:rFonts w:ascii="Calibri" w:hAnsi="Calibri"/>
+          <w:color w:val="201F1E"/>
+          <w:sz w:val="22"/>
+          <w:szCs w:val="22"/>
+          <w:shd w:val="clear" w:color="auto" w:fill="FFFFFF"/>
+        </w:rPr>
         <w:t>Auditoria,Email</w:t>
       </w:r>
       <w:proofErr w:type="spellEnd"/>
@@ -5341,17 +5550,7 @@
           <w:szCs w:val="22"/>
           <w:shd w:val="clear" w:color="auto" w:fill="FFFFFF"/>
         </w:rPr>
-        <w:t>]</w:t>
-      </w:r>
-      <w:r>
-        <w:rPr>
-          <w:rFonts w:ascii="Calibri" w:hAnsi="Calibri"/>
-          <w:color w:val="201F1E"/>
-          <w:sz w:val="22"/>
-          <w:szCs w:val="22"/>
-          <w:shd w:val="clear" w:color="auto" w:fill="FFFFFF"/>
-        </w:rPr>
-        <w:t>.</w:t>
+        <w:t>].</w:t>
       </w:r>
     </w:p>
     <w:p>
@@ -5587,16 +5786,54 @@
           <w:szCs w:val="22"/>
           <w:shd w:val="clear" w:color="auto" w:fill="FFFFFF"/>
         </w:rPr>
-        <w:t xml:space="preserve">La interoperabilidad se logrará mediante el uso de JSON sobre el protocolo http simple para los microservicios mencionados anteriormente, La seguridad no es el atributo principal del proyecto por lo cual debe ser lo suficientemente seguro como para evitar que otros se mezclen con los datos de otros roles. El atributo principal con el que se debe enfocar el proyecto es el rendimiento, tener un buen performance en cada una de las peticiones  es prioridad para lograr esto es necesario implementar esquemas de optimización de consultas, índices que permitan una mayor velocidad y eficiencia en las diferentes consultas  al mismo tiempo que se implementara </w:t>
-      </w:r>
-      <w:bookmarkStart w:id="9" w:name="_GoBack"/>
-      <w:bookmarkEnd w:id="9"/>
+        <w:t xml:space="preserve">La interoperabilidad se logrará mediante el uso de JSON sobre el protocolo http simple para los microservicios mencionados anteriormente, La seguridad no es el atributo principal del proyecto por lo cual debe ser lo suficientemente seguro como para evitar que otros se mezclen con los datos de otros roles. El atributo principal con el que se debe enfocar el proyecto es el rendimiento, tener un buen performance en cada una de las </w:t>
+      </w:r>
+      <w:r>
+        <w:rPr>
+          <w:rFonts w:ascii="Calibri" w:hAnsi="Calibri"/>
+          <w:color w:val="201F1E"/>
+          <w:sz w:val="22"/>
+          <w:szCs w:val="22"/>
+          <w:shd w:val="clear" w:color="auto" w:fill="FFFFFF"/>
+        </w:rPr>
+        <w:t>peticiones es</w:t>
+      </w:r>
+      <w:r>
+        <w:rPr>
+          <w:rFonts w:ascii="Calibri" w:hAnsi="Calibri"/>
+          <w:color w:val="201F1E"/>
+          <w:sz w:val="22"/>
+          <w:szCs w:val="22"/>
+          <w:shd w:val="clear" w:color="auto" w:fill="FFFFFF"/>
+        </w:rPr>
+        <w:t xml:space="preserve"> prioridad para lograr esto es necesario implementar esquemas de optimización de consultas, índices que permitan una mayor velocidad y eficiencia en las diferentes </w:t>
+      </w:r>
+      <w:r>
+        <w:rPr>
+          <w:rFonts w:ascii="Calibri" w:hAnsi="Calibri"/>
+          <w:color w:val="201F1E"/>
+          <w:sz w:val="22"/>
+          <w:szCs w:val="22"/>
+          <w:shd w:val="clear" w:color="auto" w:fill="FFFFFF"/>
+        </w:rPr>
+        <w:t>consultas al</w:t>
+      </w:r>
+      <w:r>
+        <w:rPr>
+          <w:rFonts w:ascii="Calibri" w:hAnsi="Calibri"/>
+          <w:color w:val="201F1E"/>
+          <w:sz w:val="22"/>
+          <w:szCs w:val="22"/>
+          <w:shd w:val="clear" w:color="auto" w:fill="FFFFFF"/>
+        </w:rPr>
+        <w:t xml:space="preserve"> mismo tiempo que se implementara </w:t>
+      </w:r>
     </w:p>
     <w:p>
       <w:pPr>
         <w:pStyle w:val="Ttulo1"/>
       </w:pPr>
-      <w:bookmarkStart w:id="10" w:name="section-building-block-view"/>
+      <w:bookmarkStart w:id="9" w:name="section-building-block-view"/>
       <w:proofErr w:type="spellStart"/>
       <w:r>
         <w:t>Building</w:t>
@@ -5605,7 +5842,7 @@
       <w:r>
         <w:t xml:space="preserve"> Block View</w:t>
       </w:r>
-      <w:bookmarkEnd w:id="10"/>
+      <w:bookmarkEnd w:id="9"/>
     </w:p>
     <w:p>
       <w:pPr>
@@ -5795,14 +6032,14 @@
           <w:lang w:val="en-US"/>
         </w:rPr>
       </w:pPr>
-      <w:bookmarkStart w:id="11" w:name="_whitebox_overall_system"/>
+      <w:bookmarkStart w:id="10" w:name="_whitebox_overall_system"/>
       <w:r>
         <w:rPr>
           <w:lang w:val="en-US"/>
         </w:rPr>
         <w:t>Whitebox Overall System</w:t>
       </w:r>
-      <w:bookmarkEnd w:id="11"/>
+      <w:bookmarkEnd w:id="10"/>
     </w:p>
     <w:p>
       <w:pPr>
@@ -6282,14 +6519,12 @@
                 <w:lang w:val="en-US"/>
               </w:rPr>
             </w:pPr>
-            <w:proofErr w:type="spellStart"/>
             <w:r>
               <w:rPr>
                 <w:lang w:val="en-US"/>
               </w:rPr>
               <w:t>Descripción</w:t>
             </w:r>
-            <w:proofErr w:type="spellEnd"/>
           </w:p>
         </w:tc>
       </w:tr>
@@ -6853,14 +7088,12 @@
                 <w:lang w:val="en-US"/>
               </w:rPr>
             </w:pPr>
-            <w:proofErr w:type="spellStart"/>
             <w:r>
               <w:rPr>
                 <w:lang w:val="en-US"/>
               </w:rPr>
               <w:t>Interfaz</w:t>
             </w:r>
-            <w:proofErr w:type="spellEnd"/>
           </w:p>
         </w:tc>
         <w:tc>
@@ -6876,14 +7109,12 @@
                 <w:lang w:val="en-US"/>
               </w:rPr>
             </w:pPr>
-            <w:proofErr w:type="spellStart"/>
             <w:r>
               <w:rPr>
                 <w:lang w:val="en-US"/>
               </w:rPr>
               <w:t>Descripción</w:t>
             </w:r>
-            <w:proofErr w:type="spellEnd"/>
           </w:p>
         </w:tc>
       </w:tr>
@@ -6982,25 +7213,14 @@
                 <w:lang w:val="en-US"/>
               </w:rPr>
             </w:pPr>
-            <w:proofErr w:type="spellStart"/>
-            <w:r>
-              <w:rPr>
-                <w:rFonts w:asciiTheme="majorHAnsi" w:hAnsiTheme="majorHAnsi" w:cstheme="majorHAnsi"/>
-                <w:sz w:val="22"/>
-                <w:szCs w:val="22"/>
-                <w:lang w:val="en-US"/>
-              </w:rPr>
-              <w:t>Interfaz</w:t>
-            </w:r>
-            <w:proofErr w:type="spellEnd"/>
-            <w:r>
-              <w:rPr>
-                <w:rFonts w:asciiTheme="majorHAnsi" w:hAnsiTheme="majorHAnsi" w:cstheme="majorHAnsi"/>
-                <w:sz w:val="22"/>
-                <w:szCs w:val="22"/>
-                <w:lang w:val="en-US"/>
-              </w:rPr>
-              <w:t xml:space="preserve"> </w:t>
+            <w:r>
+              <w:rPr>
+                <w:rFonts w:asciiTheme="majorHAnsi" w:hAnsiTheme="majorHAnsi" w:cstheme="majorHAnsi"/>
+                <w:sz w:val="22"/>
+                <w:szCs w:val="22"/>
+                <w:lang w:val="en-US"/>
+              </w:rPr>
+              <w:t xml:space="preserve">Interfaz </w:t>
             </w:r>
             <w:proofErr w:type="spellStart"/>
             <w:r>
@@ -7348,25 +7568,14 @@
                 <w:lang w:val="en-US"/>
               </w:rPr>
             </w:pPr>
-            <w:proofErr w:type="spellStart"/>
-            <w:r>
-              <w:rPr>
-                <w:rFonts w:asciiTheme="majorHAnsi" w:hAnsiTheme="majorHAnsi" w:cstheme="majorHAnsi"/>
-                <w:sz w:val="22"/>
-                <w:szCs w:val="22"/>
-                <w:lang w:val="en-US"/>
-              </w:rPr>
-              <w:t>Interfaz</w:t>
-            </w:r>
-            <w:proofErr w:type="spellEnd"/>
-            <w:r>
-              <w:rPr>
-                <w:rFonts w:asciiTheme="majorHAnsi" w:hAnsiTheme="majorHAnsi" w:cstheme="majorHAnsi"/>
-                <w:sz w:val="22"/>
-                <w:szCs w:val="22"/>
-                <w:lang w:val="en-US"/>
-              </w:rPr>
-              <w:t xml:space="preserve"> </w:t>
+            <w:r>
+              <w:rPr>
+                <w:rFonts w:asciiTheme="majorHAnsi" w:hAnsiTheme="majorHAnsi" w:cstheme="majorHAnsi"/>
+                <w:sz w:val="22"/>
+                <w:szCs w:val="22"/>
+                <w:lang w:val="en-US"/>
+              </w:rPr>
+              <w:t xml:space="preserve">Interfaz </w:t>
             </w:r>
             <w:proofErr w:type="spellStart"/>
             <w:r>
@@ -7546,25 +7755,14 @@
                 <w:lang w:val="en-US"/>
               </w:rPr>
             </w:pPr>
-            <w:proofErr w:type="spellStart"/>
-            <w:r>
-              <w:rPr>
-                <w:rFonts w:asciiTheme="majorHAnsi" w:hAnsiTheme="majorHAnsi" w:cstheme="majorHAnsi"/>
-                <w:sz w:val="22"/>
-                <w:szCs w:val="22"/>
-                <w:lang w:val="en-US"/>
-              </w:rPr>
-              <w:t>Interfaz</w:t>
-            </w:r>
-            <w:proofErr w:type="spellEnd"/>
-            <w:r>
-              <w:rPr>
-                <w:rFonts w:asciiTheme="majorHAnsi" w:hAnsiTheme="majorHAnsi" w:cstheme="majorHAnsi"/>
-                <w:sz w:val="22"/>
-                <w:szCs w:val="22"/>
-                <w:lang w:val="en-US"/>
-              </w:rPr>
-              <w:t xml:space="preserve"> </w:t>
+            <w:r>
+              <w:rPr>
+                <w:rFonts w:asciiTheme="majorHAnsi" w:hAnsiTheme="majorHAnsi" w:cstheme="majorHAnsi"/>
+                <w:sz w:val="22"/>
+                <w:szCs w:val="22"/>
+                <w:lang w:val="en-US"/>
+              </w:rPr>
+              <w:t xml:space="preserve">Interfaz </w:t>
             </w:r>
             <w:proofErr w:type="spellStart"/>
             <w:r>
@@ -7934,25 +8132,14 @@
                 <w:lang w:val="en-US"/>
               </w:rPr>
             </w:pPr>
-            <w:proofErr w:type="spellStart"/>
-            <w:r>
-              <w:rPr>
-                <w:rFonts w:asciiTheme="majorHAnsi" w:hAnsiTheme="majorHAnsi" w:cstheme="majorHAnsi"/>
-                <w:sz w:val="22"/>
-                <w:szCs w:val="22"/>
-                <w:lang w:val="en-US"/>
-              </w:rPr>
-              <w:t>Interfaz</w:t>
-            </w:r>
-            <w:proofErr w:type="spellEnd"/>
-            <w:r>
-              <w:rPr>
-                <w:rFonts w:asciiTheme="majorHAnsi" w:hAnsiTheme="majorHAnsi" w:cstheme="majorHAnsi"/>
-                <w:sz w:val="22"/>
-                <w:szCs w:val="22"/>
-                <w:lang w:val="en-US"/>
-              </w:rPr>
-              <w:t xml:space="preserve"> </w:t>
+            <w:r>
+              <w:rPr>
+                <w:rFonts w:asciiTheme="majorHAnsi" w:hAnsiTheme="majorHAnsi" w:cstheme="majorHAnsi"/>
+                <w:sz w:val="22"/>
+                <w:szCs w:val="22"/>
+                <w:lang w:val="en-US"/>
+              </w:rPr>
+              <w:t xml:space="preserve">Interfaz </w:t>
             </w:r>
             <w:proofErr w:type="spellStart"/>
             <w:r>
@@ -8319,15 +8506,44 @@
                 <w:lang w:val="en-US"/>
               </w:rPr>
             </w:pPr>
-            <w:proofErr w:type="spellStart"/>
-            <w:r>
-              <w:rPr>
-                <w:rFonts w:asciiTheme="majorHAnsi" w:hAnsiTheme="majorHAnsi" w:cstheme="majorHAnsi"/>
-                <w:sz w:val="22"/>
-                <w:szCs w:val="22"/>
-                <w:lang w:val="en-US"/>
-              </w:rPr>
-              <w:t>Interfaz</w:t>
+            <w:r>
+              <w:rPr>
+                <w:rFonts w:asciiTheme="majorHAnsi" w:hAnsiTheme="majorHAnsi" w:cstheme="majorHAnsi"/>
+                <w:sz w:val="22"/>
+                <w:szCs w:val="22"/>
+                <w:lang w:val="en-US"/>
+              </w:rPr>
+              <w:t xml:space="preserve">Interfaz </w:t>
+            </w:r>
+            <w:proofErr w:type="spellStart"/>
+            <w:r>
+              <w:rPr>
+                <w:rFonts w:asciiTheme="majorHAnsi" w:hAnsiTheme="majorHAnsi" w:cstheme="majorHAnsi"/>
+                <w:sz w:val="22"/>
+                <w:szCs w:val="22"/>
+                <w:lang w:val="en-US"/>
+              </w:rPr>
+              <w:t>encargada</w:t>
+            </w:r>
+            <w:proofErr w:type="spellEnd"/>
+            <w:r>
+              <w:rPr>
+                <w:rFonts w:asciiTheme="majorHAnsi" w:hAnsiTheme="majorHAnsi" w:cstheme="majorHAnsi"/>
+                <w:sz w:val="22"/>
+                <w:szCs w:val="22"/>
+                <w:lang w:val="en-US"/>
+              </w:rPr>
+              <w:t xml:space="preserve"> de </w:t>
+            </w:r>
+            <w:proofErr w:type="spellStart"/>
+            <w:r>
+              <w:rPr>
+                <w:rFonts w:asciiTheme="majorHAnsi" w:hAnsiTheme="majorHAnsi" w:cstheme="majorHAnsi"/>
+                <w:sz w:val="22"/>
+                <w:szCs w:val="22"/>
+                <w:lang w:val="en-US"/>
+              </w:rPr>
+              <w:t>centralizar</w:t>
             </w:r>
             <w:proofErr w:type="spellEnd"/>
             <w:r>
@@ -8347,27 +8563,27 @@
                 <w:szCs w:val="22"/>
                 <w:lang w:val="en-US"/>
               </w:rPr>
-              <w:t>encargada</w:t>
-            </w:r>
-            <w:proofErr w:type="spellEnd"/>
-            <w:r>
-              <w:rPr>
-                <w:rFonts w:asciiTheme="majorHAnsi" w:hAnsiTheme="majorHAnsi" w:cstheme="majorHAnsi"/>
-                <w:sz w:val="22"/>
-                <w:szCs w:val="22"/>
-                <w:lang w:val="en-US"/>
-              </w:rPr>
-              <w:t xml:space="preserve"> de </w:t>
-            </w:r>
-            <w:proofErr w:type="spellStart"/>
-            <w:r>
-              <w:rPr>
-                <w:rFonts w:asciiTheme="majorHAnsi" w:hAnsiTheme="majorHAnsi" w:cstheme="majorHAnsi"/>
-                <w:sz w:val="22"/>
-                <w:szCs w:val="22"/>
-                <w:lang w:val="en-US"/>
-              </w:rPr>
-              <w:t>centralizar</w:t>
+              <w:t>todos</w:t>
+            </w:r>
+            <w:proofErr w:type="spellEnd"/>
+            <w:r>
+              <w:rPr>
+                <w:rFonts w:asciiTheme="majorHAnsi" w:hAnsiTheme="majorHAnsi" w:cstheme="majorHAnsi"/>
+                <w:sz w:val="22"/>
+                <w:szCs w:val="22"/>
+                <w:lang w:val="en-US"/>
+              </w:rPr>
+              <w:t xml:space="preserve"> los </w:t>
+            </w:r>
+            <w:proofErr w:type="spellStart"/>
+            <w:r>
+              <w:rPr>
+                <w:rFonts w:asciiTheme="majorHAnsi" w:hAnsiTheme="majorHAnsi" w:cstheme="majorHAnsi"/>
+                <w:sz w:val="22"/>
+                <w:szCs w:val="22"/>
+                <w:lang w:val="en-US"/>
+              </w:rPr>
+              <w:t>reportes</w:t>
             </w:r>
             <w:proofErr w:type="spellEnd"/>
             <w:r>
@@ -8379,35 +8595,42 @@
               </w:rPr>
               <w:t xml:space="preserve"> </w:t>
             </w:r>
-            <w:proofErr w:type="spellStart"/>
-            <w:r>
-              <w:rPr>
-                <w:rFonts w:asciiTheme="majorHAnsi" w:hAnsiTheme="majorHAnsi" w:cstheme="majorHAnsi"/>
-                <w:sz w:val="22"/>
-                <w:szCs w:val="22"/>
-                <w:lang w:val="en-US"/>
-              </w:rPr>
-              <w:t>todos</w:t>
-            </w:r>
-            <w:proofErr w:type="spellEnd"/>
-            <w:r>
-              <w:rPr>
-                <w:rFonts w:asciiTheme="majorHAnsi" w:hAnsiTheme="majorHAnsi" w:cstheme="majorHAnsi"/>
-                <w:sz w:val="22"/>
-                <w:szCs w:val="22"/>
-                <w:lang w:val="en-US"/>
-              </w:rPr>
-              <w:t xml:space="preserve"> los </w:t>
-            </w:r>
-            <w:proofErr w:type="spellStart"/>
-            <w:r>
-              <w:rPr>
-                <w:rFonts w:asciiTheme="majorHAnsi" w:hAnsiTheme="majorHAnsi" w:cstheme="majorHAnsi"/>
-                <w:sz w:val="22"/>
-                <w:szCs w:val="22"/>
-                <w:lang w:val="en-US"/>
-              </w:rPr>
-              <w:t>reportes</w:t>
+            <w:r>
+              <w:rPr>
+                <w:rFonts w:asciiTheme="majorHAnsi" w:hAnsiTheme="majorHAnsi" w:cstheme="majorHAnsi"/>
+                <w:sz w:val="22"/>
+                <w:szCs w:val="22"/>
+                <w:lang w:val="en-US"/>
+              </w:rPr>
+              <w:t xml:space="preserve">que </w:t>
+            </w:r>
+            <w:proofErr w:type="spellStart"/>
+            <w:r>
+              <w:rPr>
+                <w:rFonts w:asciiTheme="majorHAnsi" w:hAnsiTheme="majorHAnsi" w:cstheme="majorHAnsi"/>
+                <w:sz w:val="22"/>
+                <w:szCs w:val="22"/>
+                <w:lang w:val="en-US"/>
+              </w:rPr>
+              <w:t>ser</w:t>
+            </w:r>
+            <w:r>
+              <w:rPr>
+                <w:rFonts w:asciiTheme="majorHAnsi" w:hAnsiTheme="majorHAnsi" w:cstheme="majorHAnsi"/>
+                <w:sz w:val="22"/>
+                <w:szCs w:val="22"/>
+                <w:lang w:val="en-US"/>
+              </w:rPr>
+              <w:t>á</w:t>
+            </w:r>
+            <w:r>
+              <w:rPr>
+                <w:rFonts w:asciiTheme="majorHAnsi" w:hAnsiTheme="majorHAnsi" w:cstheme="majorHAnsi"/>
+                <w:sz w:val="22"/>
+                <w:szCs w:val="22"/>
+                <w:lang w:val="en-US"/>
+              </w:rPr>
+              <w:t>n</w:t>
             </w:r>
             <w:proofErr w:type="spellEnd"/>
             <w:r>
@@ -8419,42 +8642,35 @@
               </w:rPr>
               <w:t xml:space="preserve"> </w:t>
             </w:r>
-            <w:r>
-              <w:rPr>
-                <w:rFonts w:asciiTheme="majorHAnsi" w:hAnsiTheme="majorHAnsi" w:cstheme="majorHAnsi"/>
-                <w:sz w:val="22"/>
-                <w:szCs w:val="22"/>
-                <w:lang w:val="en-US"/>
-              </w:rPr>
-              <w:t xml:space="preserve">que </w:t>
-            </w:r>
-            <w:proofErr w:type="spellStart"/>
-            <w:r>
-              <w:rPr>
-                <w:rFonts w:asciiTheme="majorHAnsi" w:hAnsiTheme="majorHAnsi" w:cstheme="majorHAnsi"/>
-                <w:sz w:val="22"/>
-                <w:szCs w:val="22"/>
-                <w:lang w:val="en-US"/>
-              </w:rPr>
-              <w:t>ser</w:t>
-            </w:r>
-            <w:r>
-              <w:rPr>
-                <w:rFonts w:asciiTheme="majorHAnsi" w:hAnsiTheme="majorHAnsi" w:cstheme="majorHAnsi"/>
-                <w:sz w:val="22"/>
-                <w:szCs w:val="22"/>
-                <w:lang w:val="en-US"/>
-              </w:rPr>
-              <w:t>á</w:t>
-            </w:r>
-            <w:r>
-              <w:rPr>
-                <w:rFonts w:asciiTheme="majorHAnsi" w:hAnsiTheme="majorHAnsi" w:cstheme="majorHAnsi"/>
-                <w:sz w:val="22"/>
-                <w:szCs w:val="22"/>
-                <w:lang w:val="en-US"/>
-              </w:rPr>
-              <w:t>n</w:t>
+            <w:proofErr w:type="spellStart"/>
+            <w:r>
+              <w:rPr>
+                <w:rFonts w:asciiTheme="majorHAnsi" w:hAnsiTheme="majorHAnsi" w:cstheme="majorHAnsi"/>
+                <w:sz w:val="22"/>
+                <w:szCs w:val="22"/>
+                <w:lang w:val="en-US"/>
+              </w:rPr>
+              <w:t>visualizados</w:t>
+            </w:r>
+            <w:proofErr w:type="spellEnd"/>
+            <w:r>
+              <w:rPr>
+                <w:rFonts w:asciiTheme="majorHAnsi" w:hAnsiTheme="majorHAnsi" w:cstheme="majorHAnsi"/>
+                <w:sz w:val="22"/>
+                <w:szCs w:val="22"/>
+                <w:lang w:val="en-US"/>
+              </w:rPr>
+              <w:t xml:space="preserve"> por los </w:t>
+            </w:r>
+            <w:proofErr w:type="spellStart"/>
+            <w:r>
+              <w:rPr>
+                <w:rFonts w:asciiTheme="majorHAnsi" w:hAnsiTheme="majorHAnsi" w:cstheme="majorHAnsi"/>
+                <w:sz w:val="22"/>
+                <w:szCs w:val="22"/>
+                <w:lang w:val="en-US"/>
+              </w:rPr>
+              <w:t>demás</w:t>
             </w:r>
             <w:proofErr w:type="spellEnd"/>
             <w:r>
@@ -8474,27 +8690,7 @@
                 <w:szCs w:val="22"/>
                 <w:lang w:val="en-US"/>
               </w:rPr>
-              <w:t>visualizados</w:t>
-            </w:r>
-            <w:proofErr w:type="spellEnd"/>
-            <w:r>
-              <w:rPr>
-                <w:rFonts w:asciiTheme="majorHAnsi" w:hAnsiTheme="majorHAnsi" w:cstheme="majorHAnsi"/>
-                <w:sz w:val="22"/>
-                <w:szCs w:val="22"/>
-                <w:lang w:val="en-US"/>
-              </w:rPr>
-              <w:t xml:space="preserve"> por los </w:t>
-            </w:r>
-            <w:proofErr w:type="spellStart"/>
-            <w:r>
-              <w:rPr>
-                <w:rFonts w:asciiTheme="majorHAnsi" w:hAnsiTheme="majorHAnsi" w:cstheme="majorHAnsi"/>
-                <w:sz w:val="22"/>
-                <w:szCs w:val="22"/>
-                <w:lang w:val="en-US"/>
-              </w:rPr>
-              <w:t>demás</w:t>
+              <w:t>interesados</w:t>
             </w:r>
             <w:proofErr w:type="spellEnd"/>
             <w:r>
@@ -8514,7 +8710,7 @@
                 <w:szCs w:val="22"/>
                 <w:lang w:val="en-US"/>
               </w:rPr>
-              <w:t>interesados</w:t>
+              <w:t>como</w:t>
             </w:r>
             <w:proofErr w:type="spellEnd"/>
             <w:r>
@@ -8534,26 +8730,6 @@
                 <w:szCs w:val="22"/>
                 <w:lang w:val="en-US"/>
               </w:rPr>
-              <w:t>como</w:t>
-            </w:r>
-            <w:proofErr w:type="spellEnd"/>
-            <w:r>
-              <w:rPr>
-                <w:rFonts w:asciiTheme="majorHAnsi" w:hAnsiTheme="majorHAnsi" w:cstheme="majorHAnsi"/>
-                <w:sz w:val="22"/>
-                <w:szCs w:val="22"/>
-                <w:lang w:val="en-US"/>
-              </w:rPr>
-              <w:t xml:space="preserve"> </w:t>
-            </w:r>
-            <w:proofErr w:type="spellStart"/>
-            <w:r>
-              <w:rPr>
-                <w:rFonts w:asciiTheme="majorHAnsi" w:hAnsiTheme="majorHAnsi" w:cstheme="majorHAnsi"/>
-                <w:sz w:val="22"/>
-                <w:szCs w:val="22"/>
-                <w:lang w:val="en-US"/>
-              </w:rPr>
               <w:t>gerente</w:t>
             </w:r>
             <w:proofErr w:type="spellEnd"/>
@@ -8573,27 +8749,7 @@
                 <w:szCs w:val="22"/>
                 <w:lang w:val="en-US"/>
               </w:rPr>
-              <w:t xml:space="preserve">, </w:t>
-            </w:r>
-            <w:proofErr w:type="spellStart"/>
-            <w:r>
-              <w:rPr>
-                <w:rFonts w:asciiTheme="majorHAnsi" w:hAnsiTheme="majorHAnsi" w:cstheme="majorHAnsi"/>
-                <w:sz w:val="22"/>
-                <w:szCs w:val="22"/>
-                <w:lang w:val="en-US"/>
-              </w:rPr>
-              <w:t>cliente</w:t>
-            </w:r>
-            <w:proofErr w:type="spellEnd"/>
-            <w:r>
-              <w:rPr>
-                <w:rFonts w:asciiTheme="majorHAnsi" w:hAnsiTheme="majorHAnsi" w:cstheme="majorHAnsi"/>
-                <w:sz w:val="22"/>
-                <w:szCs w:val="22"/>
-                <w:lang w:val="en-US"/>
-              </w:rPr>
-              <w:t>.</w:t>
+              <w:t>, cliente.</w:t>
             </w:r>
           </w:p>
         </w:tc>
@@ -8873,14 +9029,12 @@
                 <w:lang w:val="en-US"/>
               </w:rPr>
             </w:pPr>
-            <w:proofErr w:type="spellStart"/>
             <w:r>
               <w:rPr>
                 <w:lang w:val="en-US"/>
               </w:rPr>
               <w:t>Interfaz</w:t>
             </w:r>
-            <w:proofErr w:type="spellEnd"/>
           </w:p>
         </w:tc>
         <w:tc>
@@ -8896,14 +9050,12 @@
                 <w:lang w:val="en-US"/>
               </w:rPr>
             </w:pPr>
-            <w:proofErr w:type="spellStart"/>
             <w:r>
               <w:rPr>
                 <w:lang w:val="en-US"/>
               </w:rPr>
               <w:t>Descripción</w:t>
             </w:r>
-            <w:proofErr w:type="spellEnd"/>
           </w:p>
         </w:tc>
       </w:tr>
@@ -10005,14 +10157,12 @@
                 <w:lang w:val="en-US"/>
               </w:rPr>
             </w:pPr>
-            <w:proofErr w:type="spellStart"/>
             <w:r>
               <w:rPr>
                 <w:lang w:val="en-US"/>
               </w:rPr>
               <w:t>Interfaz</w:t>
             </w:r>
-            <w:proofErr w:type="spellEnd"/>
           </w:p>
         </w:tc>
         <w:tc>
@@ -10028,14 +10178,12 @@
                 <w:lang w:val="en-US"/>
               </w:rPr>
             </w:pPr>
-            <w:proofErr w:type="spellStart"/>
             <w:r>
               <w:rPr>
                 <w:lang w:val="en-US"/>
               </w:rPr>
               <w:t>Descripción</w:t>
             </w:r>
-            <w:proofErr w:type="spellEnd"/>
           </w:p>
         </w:tc>
       </w:tr>
@@ -11219,14 +11367,12 @@
                 <w:lang w:val="en-US"/>
               </w:rPr>
             </w:pPr>
-            <w:proofErr w:type="spellStart"/>
             <w:r>
               <w:rPr>
                 <w:lang w:val="en-US"/>
               </w:rPr>
               <w:t>Interfaz</w:t>
             </w:r>
-            <w:proofErr w:type="spellEnd"/>
           </w:p>
         </w:tc>
         <w:tc>
@@ -11242,14 +11388,12 @@
                 <w:lang w:val="en-US"/>
               </w:rPr>
             </w:pPr>
-            <w:proofErr w:type="spellStart"/>
             <w:r>
               <w:rPr>
                 <w:lang w:val="en-US"/>
               </w:rPr>
               <w:t>Descripción</w:t>
             </w:r>
-            <w:proofErr w:type="spellEnd"/>
           </w:p>
         </w:tc>
       </w:tr>
@@ -12470,14 +12614,12 @@
                 <w:lang w:val="en-US"/>
               </w:rPr>
             </w:pPr>
-            <w:proofErr w:type="spellStart"/>
             <w:r>
               <w:rPr>
                 <w:lang w:val="en-US"/>
               </w:rPr>
               <w:t>Interfaz</w:t>
             </w:r>
-            <w:proofErr w:type="spellEnd"/>
           </w:p>
         </w:tc>
         <w:tc>
@@ -12493,14 +12635,12 @@
                 <w:lang w:val="en-US"/>
               </w:rPr>
             </w:pPr>
-            <w:proofErr w:type="spellStart"/>
             <w:r>
               <w:rPr>
                 <w:lang w:val="en-US"/>
               </w:rPr>
               <w:t>Descripción</w:t>
             </w:r>
-            <w:proofErr w:type="spellEnd"/>
           </w:p>
         </w:tc>
       </w:tr>
@@ -13584,14 +13724,12 @@
                 <w:lang w:val="en-US"/>
               </w:rPr>
             </w:pPr>
-            <w:proofErr w:type="spellStart"/>
             <w:r>
               <w:rPr>
                 <w:lang w:val="en-US"/>
               </w:rPr>
               <w:t>Descripción</w:t>
             </w:r>
-            <w:proofErr w:type="spellEnd"/>
           </w:p>
         </w:tc>
       </w:tr>
@@ -15185,14 +15323,12 @@
                 <w:lang w:val="en-US"/>
               </w:rPr>
             </w:pPr>
-            <w:proofErr w:type="spellStart"/>
             <w:r>
               <w:rPr>
                 <w:lang w:val="en-US"/>
               </w:rPr>
               <w:t>Interfaz</w:t>
             </w:r>
-            <w:proofErr w:type="spellEnd"/>
           </w:p>
         </w:tc>
         <w:tc>
@@ -15208,14 +15344,12 @@
                 <w:lang w:val="en-US"/>
               </w:rPr>
             </w:pPr>
-            <w:proofErr w:type="spellStart"/>
             <w:r>
               <w:rPr>
                 <w:lang w:val="en-US"/>
               </w:rPr>
               <w:t>Descripción</w:t>
             </w:r>
-            <w:proofErr w:type="spellEnd"/>
           </w:p>
         </w:tc>
       </w:tr>
@@ -15305,25 +15439,14 @@
                 <w:lang w:val="en-US"/>
               </w:rPr>
             </w:pPr>
-            <w:proofErr w:type="spellStart"/>
-            <w:r>
-              <w:rPr>
-                <w:rFonts w:asciiTheme="majorHAnsi" w:hAnsiTheme="majorHAnsi" w:cstheme="majorHAnsi"/>
-                <w:sz w:val="22"/>
-                <w:szCs w:val="22"/>
-                <w:lang w:val="en-US"/>
-              </w:rPr>
-              <w:t>Interfaz</w:t>
-            </w:r>
-            <w:proofErr w:type="spellEnd"/>
-            <w:r>
-              <w:rPr>
-                <w:rFonts w:asciiTheme="majorHAnsi" w:hAnsiTheme="majorHAnsi" w:cstheme="majorHAnsi"/>
-                <w:sz w:val="22"/>
-                <w:szCs w:val="22"/>
-                <w:lang w:val="en-US"/>
-              </w:rPr>
-              <w:t xml:space="preserve"> </w:t>
+            <w:r>
+              <w:rPr>
+                <w:rFonts w:asciiTheme="majorHAnsi" w:hAnsiTheme="majorHAnsi" w:cstheme="majorHAnsi"/>
+                <w:sz w:val="22"/>
+                <w:szCs w:val="22"/>
+                <w:lang w:val="en-US"/>
+              </w:rPr>
+              <w:t xml:space="preserve">Interfaz </w:t>
             </w:r>
             <w:proofErr w:type="spellStart"/>
             <w:r>
@@ -15531,25 +15654,14 @@
                 <w:lang w:val="en-US"/>
               </w:rPr>
             </w:pPr>
-            <w:proofErr w:type="spellStart"/>
-            <w:r>
-              <w:rPr>
-                <w:rFonts w:asciiTheme="majorHAnsi" w:hAnsiTheme="majorHAnsi" w:cstheme="majorHAnsi"/>
-                <w:sz w:val="22"/>
-                <w:szCs w:val="22"/>
-                <w:lang w:val="en-US"/>
-              </w:rPr>
-              <w:t>Interfaz</w:t>
-            </w:r>
-            <w:proofErr w:type="spellEnd"/>
-            <w:r>
-              <w:rPr>
-                <w:rFonts w:asciiTheme="majorHAnsi" w:hAnsiTheme="majorHAnsi" w:cstheme="majorHAnsi"/>
-                <w:sz w:val="22"/>
-                <w:szCs w:val="22"/>
-                <w:lang w:val="en-US"/>
-              </w:rPr>
-              <w:t xml:space="preserve"> </w:t>
+            <w:r>
+              <w:rPr>
+                <w:rFonts w:asciiTheme="majorHAnsi" w:hAnsiTheme="majorHAnsi" w:cstheme="majorHAnsi"/>
+                <w:sz w:val="22"/>
+                <w:szCs w:val="22"/>
+                <w:lang w:val="en-US"/>
+              </w:rPr>
+              <w:t xml:space="preserve">Interfaz </w:t>
             </w:r>
             <w:proofErr w:type="spellStart"/>
             <w:r>
@@ -16018,14 +16130,12 @@
                 <w:lang w:val="en-US"/>
               </w:rPr>
             </w:pPr>
-            <w:proofErr w:type="spellStart"/>
             <w:r>
               <w:rPr>
                 <w:lang w:val="en-US"/>
               </w:rPr>
               <w:t>Interfaz</w:t>
             </w:r>
-            <w:proofErr w:type="spellEnd"/>
           </w:p>
         </w:tc>
         <w:tc>
@@ -16041,14 +16151,12 @@
                 <w:lang w:val="en-US"/>
               </w:rPr>
             </w:pPr>
-            <w:proofErr w:type="spellStart"/>
             <w:r>
               <w:rPr>
                 <w:lang w:val="en-US"/>
               </w:rPr>
               <w:t>Descripción</w:t>
             </w:r>
-            <w:proofErr w:type="spellEnd"/>
           </w:p>
         </w:tc>
       </w:tr>
@@ -17636,14 +17744,12 @@
                 <w:lang w:val="en-US"/>
               </w:rPr>
             </w:pPr>
-            <w:proofErr w:type="spellStart"/>
             <w:r>
               <w:rPr>
                 <w:lang w:val="en-US"/>
               </w:rPr>
               <w:t>Interfaz</w:t>
             </w:r>
-            <w:proofErr w:type="spellEnd"/>
           </w:p>
         </w:tc>
         <w:tc>
@@ -17659,14 +17765,12 @@
                 <w:lang w:val="en-US"/>
               </w:rPr>
             </w:pPr>
-            <w:proofErr w:type="spellStart"/>
             <w:r>
               <w:rPr>
                 <w:lang w:val="en-US"/>
               </w:rPr>
               <w:t>Descripción</w:t>
             </w:r>
-            <w:proofErr w:type="spellEnd"/>
           </w:p>
         </w:tc>
       </w:tr>
@@ -18865,14 +18969,12 @@
                 <w:lang w:val="en-US"/>
               </w:rPr>
             </w:pPr>
-            <w:proofErr w:type="spellStart"/>
             <w:r>
               <w:rPr>
                 <w:lang w:val="en-US"/>
               </w:rPr>
               <w:t>Interfaz</w:t>
             </w:r>
-            <w:proofErr w:type="spellEnd"/>
           </w:p>
         </w:tc>
         <w:tc>
@@ -18888,14 +18990,12 @@
                 <w:lang w:val="en-US"/>
               </w:rPr>
             </w:pPr>
-            <w:proofErr w:type="spellStart"/>
             <w:r>
               <w:rPr>
                 <w:lang w:val="en-US"/>
               </w:rPr>
               <w:t>Descripción</w:t>
             </w:r>
-            <w:proofErr w:type="spellEnd"/>
           </w:p>
         </w:tc>
       </w:tr>
@@ -19385,7 +19485,7 @@
           <w:lang w:val="en-US"/>
         </w:rPr>
       </w:pPr>
-      <w:bookmarkStart w:id="12" w:name="_level_2"/>
+      <w:bookmarkStart w:id="11" w:name="_level_2"/>
       <w:r>
         <w:rPr>
           <w:lang w:val="en-US"/>
@@ -19399,7 +19499,7 @@
         </w:rPr>
         <w:t>Level 2</w:t>
       </w:r>
-      <w:bookmarkEnd w:id="12"/>
+      <w:bookmarkEnd w:id="11"/>
     </w:p>
     <w:p>
       <w:pPr>
@@ -19412,7 +19512,7 @@
           <w:shd w:val="clear" w:color="auto" w:fill="FFFFFF"/>
         </w:rPr>
       </w:pPr>
-      <w:bookmarkStart w:id="13" w:name="_Hlk23671247"/>
+      <w:bookmarkStart w:id="12" w:name="_Hlk23671247"/>
       <w:r>
         <w:rPr>
           <w:rFonts w:ascii="Calibri" w:hAnsi="Calibri"/>
@@ -19444,7 +19544,7 @@
         <w:t xml:space="preserve"> </w:t>
       </w:r>
     </w:p>
-    <w:bookmarkEnd w:id="13"/>
+    <w:bookmarkEnd w:id="12"/>
     <w:p>
       <w:pPr>
         <w:pStyle w:val="Ttulo3"/>
@@ -20337,7 +20437,7 @@
           <w:lang w:val="en-US"/>
         </w:rPr>
       </w:pPr>
-      <w:bookmarkStart w:id="14" w:name="section-runtime-view"/>
+      <w:bookmarkStart w:id="13" w:name="section-runtime-view"/>
       <w:r>
         <w:rPr>
           <w:lang w:val="en-US"/>
@@ -20345,7 +20445,7 @@
         <w:lastRenderedPageBreak/>
         <w:t>Runtime View</w:t>
       </w:r>
-      <w:bookmarkEnd w:id="14"/>
+      <w:bookmarkEnd w:id="13"/>
     </w:p>
     <w:p>
       <w:pPr>
@@ -20443,14 +20543,14 @@
           <w:lang w:val="en-US"/>
         </w:rPr>
       </w:pPr>
-      <w:bookmarkStart w:id="15" w:name="__runtime_scenario_1"/>
+      <w:bookmarkStart w:id="14" w:name="__runtime_scenario_1"/>
       <w:r>
         <w:rPr>
           <w:lang w:val="en-US"/>
         </w:rPr>
         <w:t>&lt;Runtime Scenario 1&gt;</w:t>
       </w:r>
-      <w:bookmarkEnd w:id="15"/>
+      <w:bookmarkEnd w:id="14"/>
     </w:p>
     <w:p>
       <w:pPr>
@@ -20495,13 +20595,29 @@
           <w:lang w:val="en-US"/>
         </w:rPr>
       </w:pPr>
-      <w:bookmarkStart w:id="16" w:name="__runtime_scenario_2"/>
+      <w:bookmarkStart w:id="15" w:name="__runtime_scenario_2"/>
       <w:r>
         <w:rPr>
           <w:lang w:val="en-US"/>
         </w:rPr>
         <w:lastRenderedPageBreak/>
         <w:t>&lt;Runtime Scenario 2&gt;</w:t>
+      </w:r>
+      <w:bookmarkEnd w:id="15"/>
+    </w:p>
+    <w:p>
+      <w:pPr>
+        <w:pStyle w:val="Ttulo2"/>
+        <w:rPr>
+          <w:lang w:val="en-US"/>
+        </w:rPr>
+      </w:pPr>
+      <w:bookmarkStart w:id="16" w:name="_"/>
+      <w:r>
+        <w:rPr>
+          <w:lang w:val="en-US"/>
+        </w:rPr>
+        <w:t>…</w:t>
       </w:r>
       <w:bookmarkEnd w:id="16"/>
     </w:p>
@@ -20512,46 +20628,30 @@
           <w:lang w:val="en-US"/>
         </w:rPr>
       </w:pPr>
-      <w:bookmarkStart w:id="17" w:name="_"/>
+      <w:bookmarkStart w:id="17" w:name="__runtime_scenario_n"/>
       <w:r>
         <w:rPr>
           <w:lang w:val="en-US"/>
         </w:rPr>
-        <w:t>…</w:t>
+        <w:t>&lt;Runtime Scenario n&gt;</w:t>
       </w:r>
       <w:bookmarkEnd w:id="17"/>
     </w:p>
     <w:p>
       <w:pPr>
-        <w:pStyle w:val="Ttulo2"/>
+        <w:pStyle w:val="Ttulo1"/>
         <w:rPr>
           <w:lang w:val="en-US"/>
         </w:rPr>
       </w:pPr>
-      <w:bookmarkStart w:id="18" w:name="__runtime_scenario_n"/>
+      <w:bookmarkStart w:id="18" w:name="section-deployment-view"/>
       <w:r>
         <w:rPr>
           <w:lang w:val="en-US"/>
         </w:rPr>
-        <w:t>&lt;Runtime Scenario n&gt;</w:t>
+        <w:t>Deployment View</w:t>
       </w:r>
       <w:bookmarkEnd w:id="18"/>
-    </w:p>
-    <w:p>
-      <w:pPr>
-        <w:pStyle w:val="Ttulo1"/>
-        <w:rPr>
-          <w:lang w:val="en-US"/>
-        </w:rPr>
-      </w:pPr>
-      <w:bookmarkStart w:id="19" w:name="section-deployment-view"/>
-      <w:r>
-        <w:rPr>
-          <w:lang w:val="en-US"/>
-        </w:rPr>
-        <w:t>Deployment View</w:t>
-      </w:r>
-      <w:bookmarkEnd w:id="19"/>
     </w:p>
     <w:p>
       <w:pPr>
@@ -20665,14 +20765,12 @@
                 <w:lang w:val="en-US"/>
               </w:rPr>
             </w:pPr>
-            <w:proofErr w:type="spellStart"/>
             <w:r>
               <w:rPr>
                 <w:lang w:val="en-US"/>
               </w:rPr>
               <w:t>Descripción</w:t>
             </w:r>
-            <w:proofErr w:type="spellEnd"/>
           </w:p>
         </w:tc>
       </w:tr>
@@ -20695,25 +20793,14 @@
                 <w:lang w:val="en-US"/>
               </w:rPr>
             </w:pPr>
-            <w:proofErr w:type="spellStart"/>
-            <w:r>
-              <w:rPr>
-                <w:rFonts w:asciiTheme="majorHAnsi" w:hAnsiTheme="majorHAnsi" w:cstheme="majorHAnsi"/>
-                <w:sz w:val="22"/>
-                <w:szCs w:val="22"/>
-                <w:lang w:val="en-US"/>
-              </w:rPr>
-              <w:t>Cliente</w:t>
-            </w:r>
-            <w:proofErr w:type="spellEnd"/>
-            <w:r>
-              <w:rPr>
-                <w:rFonts w:asciiTheme="majorHAnsi" w:hAnsiTheme="majorHAnsi" w:cstheme="majorHAnsi"/>
-                <w:sz w:val="22"/>
-                <w:szCs w:val="22"/>
-                <w:lang w:val="en-US"/>
-              </w:rPr>
-              <w:t xml:space="preserve"> web | </w:t>
+            <w:r>
+              <w:rPr>
+                <w:rFonts w:asciiTheme="majorHAnsi" w:hAnsiTheme="majorHAnsi" w:cstheme="majorHAnsi"/>
+                <w:sz w:val="22"/>
+                <w:szCs w:val="22"/>
+                <w:lang w:val="en-US"/>
+              </w:rPr>
+              <w:t xml:space="preserve">Cliente web | </w:t>
             </w:r>
             <w:proofErr w:type="spellStart"/>
             <w:r>
@@ -21250,30 +21337,62 @@
           <w:lang w:val="en-US"/>
         </w:rPr>
       </w:pPr>
-      <w:bookmarkStart w:id="20" w:name="section-concepts"/>
+      <w:bookmarkStart w:id="19" w:name="section-concepts"/>
       <w:r>
         <w:rPr>
           <w:lang w:val="en-US"/>
         </w:rPr>
         <w:lastRenderedPageBreak/>
         <w:t>Cross-cutting Concepts</w:t>
+      </w:r>
+      <w:bookmarkEnd w:id="19"/>
+    </w:p>
+    <w:p>
+      <w:pPr>
+        <w:pStyle w:val="Ttulo2"/>
+        <w:rPr>
+          <w:lang w:val="en-US"/>
+        </w:rPr>
+      </w:pPr>
+      <w:bookmarkStart w:id="20" w:name="__emphasis_concept_1_emphasis"/>
+      <w:r>
+        <w:rPr>
+          <w:i/>
+          <w:lang w:val="en-US"/>
+        </w:rPr>
+        <w:t>&lt;Concept 1&gt;</w:t>
       </w:r>
       <w:bookmarkEnd w:id="20"/>
     </w:p>
     <w:p>
       <w:pPr>
-        <w:pStyle w:val="Ttulo2"/>
+        <w:pStyle w:val="FirstParagraph"/>
         <w:rPr>
           <w:lang w:val="en-US"/>
         </w:rPr>
       </w:pPr>
-      <w:bookmarkStart w:id="21" w:name="__emphasis_concept_1_emphasis"/>
       <w:r>
         <w:rPr>
           <w:i/>
           <w:lang w:val="en-US"/>
         </w:rPr>
-        <w:t>&lt;Concept 1&gt;</w:t>
+        <w:t>&lt;explanation&gt;</w:t>
+      </w:r>
+    </w:p>
+    <w:p>
+      <w:pPr>
+        <w:pStyle w:val="Ttulo2"/>
+        <w:rPr>
+          <w:lang w:val="en-US"/>
+        </w:rPr>
+      </w:pPr>
+      <w:bookmarkStart w:id="21" w:name="__emphasis_concept_2_emphasis"/>
+      <w:r>
+        <w:rPr>
+          <w:i/>
+          <w:lang w:val="en-US"/>
+        </w:rPr>
+        <w:t>&lt;Concept 2&gt;</w:t>
       </w:r>
       <w:bookmarkEnd w:id="21"/>
     </w:p>
@@ -21294,18 +21413,32 @@
     </w:p>
     <w:p>
       <w:pPr>
+        <w:pStyle w:val="Textoindependiente"/>
+        <w:rPr>
+          <w:lang w:val="en-US"/>
+        </w:rPr>
+      </w:pPr>
+      <w:r>
+        <w:rPr>
+          <w:lang w:val="en-US"/>
+        </w:rPr>
+        <w:t>…</w:t>
+      </w:r>
+    </w:p>
+    <w:p>
+      <w:pPr>
         <w:pStyle w:val="Ttulo2"/>
         <w:rPr>
           <w:lang w:val="en-US"/>
         </w:rPr>
       </w:pPr>
-      <w:bookmarkStart w:id="22" w:name="__emphasis_concept_2_emphasis"/>
+      <w:bookmarkStart w:id="22" w:name="__emphasis_concept_n_emphasis"/>
       <w:r>
         <w:rPr>
           <w:i/>
           <w:lang w:val="en-US"/>
         </w:rPr>
-        <w:t>&lt;Concept 2&gt;</w:t>
+        <w:t>&lt;Concept n&gt;</w:t>
       </w:r>
       <w:bookmarkEnd w:id="22"/>
     </w:p>
@@ -21326,65 +21459,19 @@
     </w:p>
     <w:p>
       <w:pPr>
-        <w:pStyle w:val="Textoindependiente"/>
+        <w:pStyle w:val="Ttulo1"/>
         <w:rPr>
           <w:lang w:val="en-US"/>
         </w:rPr>
       </w:pPr>
+      <w:bookmarkStart w:id="23" w:name="section-design-decisions"/>
       <w:r>
         <w:rPr>
           <w:lang w:val="en-US"/>
         </w:rPr>
-        <w:t>…</w:t>
-      </w:r>
-    </w:p>
-    <w:p>
-      <w:pPr>
-        <w:pStyle w:val="Ttulo2"/>
-        <w:rPr>
-          <w:lang w:val="en-US"/>
-        </w:rPr>
-      </w:pPr>
-      <w:bookmarkStart w:id="23" w:name="__emphasis_concept_n_emphasis"/>
-      <w:r>
-        <w:rPr>
-          <w:i/>
-          <w:lang w:val="en-US"/>
-        </w:rPr>
-        <w:t>&lt;Concept n&gt;</w:t>
+        <w:t>Design Decisions</w:t>
       </w:r>
       <w:bookmarkEnd w:id="23"/>
-    </w:p>
-    <w:p>
-      <w:pPr>
-        <w:pStyle w:val="FirstParagraph"/>
-        <w:rPr>
-          <w:lang w:val="en-US"/>
-        </w:rPr>
-      </w:pPr>
-      <w:r>
-        <w:rPr>
-          <w:i/>
-          <w:lang w:val="en-US"/>
-        </w:rPr>
-        <w:t>&lt;explanation&gt;</w:t>
-      </w:r>
-    </w:p>
-    <w:p>
-      <w:pPr>
-        <w:pStyle w:val="Ttulo1"/>
-        <w:rPr>
-          <w:lang w:val="en-US"/>
-        </w:rPr>
-      </w:pPr>
-      <w:bookmarkStart w:id="24" w:name="section-design-decisions"/>
-      <w:r>
-        <w:rPr>
-          <w:lang w:val="en-US"/>
-        </w:rPr>
-        <w:t>Design Decisions</w:t>
-      </w:r>
-      <w:bookmarkEnd w:id="24"/>
     </w:p>
     <w:p>
       <w:pPr>
@@ -21674,14 +21761,14 @@
           <w:lang w:val="en-US"/>
         </w:rPr>
       </w:pPr>
-      <w:bookmarkStart w:id="25" w:name="section-quality-scenarios"/>
+      <w:bookmarkStart w:id="24" w:name="section-quality-scenarios"/>
       <w:r>
         <w:rPr>
           <w:lang w:val="en-US"/>
         </w:rPr>
         <w:t>Quality Requirements</w:t>
       </w:r>
-      <w:bookmarkEnd w:id="25"/>
+      <w:bookmarkEnd w:id="24"/>
     </w:p>
     <w:p>
       <w:pPr>
@@ -21690,14 +21777,14 @@
           <w:lang w:val="en-US"/>
         </w:rPr>
       </w:pPr>
-      <w:bookmarkStart w:id="26" w:name="_quality_scenarios"/>
+      <w:bookmarkStart w:id="25" w:name="_quality_scenarios"/>
       <w:r>
         <w:rPr>
           <w:lang w:val="en-US"/>
         </w:rPr>
         <w:t>Quality Scenarios</w:t>
       </w:r>
-      <w:bookmarkEnd w:id="26"/>
+      <w:bookmarkEnd w:id="25"/>
     </w:p>
     <w:tbl>
       <w:tblPr>
@@ -24492,95 +24579,387 @@
           <w:lang w:val="en-US"/>
         </w:rPr>
       </w:pPr>
-      <w:bookmarkStart w:id="27" w:name="section-technical-risks"/>
+      <w:bookmarkStart w:id="26" w:name="section-technical-risks"/>
       <w:r>
         <w:rPr>
           <w:lang w:val="en-US"/>
         </w:rPr>
         <w:t>Risks and Technical Debts</w:t>
       </w:r>
-      <w:bookmarkEnd w:id="27"/>
+      <w:bookmarkEnd w:id="26"/>
     </w:p>
     <w:p>
       <w:pPr>
+        <w:pStyle w:val="Textoindependiente"/>
+        <w:rPr>
+          <w:lang w:val="en-US"/>
+        </w:rPr>
+      </w:pPr>
+    </w:p>
+    <w:p>
+      <w:pPr>
+        <w:spacing w:after="0"/>
+        <w:jc w:val="both"/>
+        <w:textAlignment w:val="baseline"/>
+        <w:rPr>
+          <w:rFonts w:ascii="Calibri" w:eastAsia="Times New Roman" w:hAnsi="Calibri" w:cs="Segoe UI"/>
+          <w:lang w:val="es-ES" w:eastAsia="es-ES"/>
+        </w:rPr>
+      </w:pPr>
+      <w:r>
+        <w:rPr>
+          <w:rFonts w:ascii="Calibri" w:eastAsia="Times New Roman" w:hAnsi="Calibri" w:cs="Segoe UI"/>
+          <w:lang w:val="es-ES" w:eastAsia="es-ES"/>
+        </w:rPr>
+        <w:t>Los riesgos técnicos en el proyecto Neuron Software lo dividimos en dos etapas principales (implementación y proceso productivo)</w:t>
+      </w:r>
+    </w:p>
+    <w:p>
+      <w:pPr>
+        <w:spacing w:after="0"/>
+        <w:jc w:val="both"/>
+        <w:textAlignment w:val="baseline"/>
+        <w:rPr>
+          <w:rFonts w:ascii="Calibri" w:eastAsia="Times New Roman" w:hAnsi="Calibri" w:cs="Segoe UI"/>
+          <w:lang w:val="es-ES" w:eastAsia="es-ES"/>
+        </w:rPr>
+      </w:pPr>
+    </w:p>
+    <w:p>
+      <w:pPr>
+        <w:spacing w:after="0"/>
+        <w:jc w:val="both"/>
+        <w:textAlignment w:val="baseline"/>
+        <w:rPr>
+          <w:rFonts w:ascii="Calibri" w:eastAsia="Times New Roman" w:hAnsi="Calibri" w:cs="Segoe UI"/>
+          <w:lang w:val="es-ES" w:eastAsia="es-ES"/>
+        </w:rPr>
+      </w:pPr>
+    </w:p>
+    <w:p>
+      <w:pPr>
+        <w:rPr>
+          <w:rFonts w:ascii="Calibri" w:eastAsia="Times New Roman" w:hAnsi="Calibri" w:cs="Segoe UI"/>
+          <w:lang w:val="es-ES" w:eastAsia="es-ES"/>
+        </w:rPr>
+      </w:pPr>
+      <w:r>
+        <w:rPr>
+          <w:b/>
+          <w:bCs/>
+          <w:u w:val="single"/>
+        </w:rPr>
+        <w:t>Implementación</w:t>
+      </w:r>
+      <w:r>
+        <w:rPr>
+          <w:rFonts w:ascii="Calibri" w:eastAsia="Times New Roman" w:hAnsi="Calibri" w:cs="Segoe UI"/>
+          <w:lang w:val="es-ES" w:eastAsia="es-ES"/>
+        </w:rPr>
+        <w:br/>
+      </w:r>
+    </w:p>
+    <w:p>
+      <w:pPr>
+        <w:pStyle w:val="Prrafodelista"/>
+        <w:numPr>
+          <w:ilvl w:val="0"/>
+          <w:numId w:val="16"/>
+        </w:numPr>
+        <w:spacing w:after="0" w:line="240" w:lineRule="auto"/>
+        <w:textAlignment w:val="baseline"/>
+        <w:rPr>
+          <w:rFonts w:ascii="Calibri" w:eastAsia="Times New Roman" w:hAnsi="Calibri" w:cs="Segoe UI"/>
+          <w:lang w:val="es-ES" w:eastAsia="es-ES"/>
+        </w:rPr>
+      </w:pPr>
+      <w:r>
+        <w:rPr>
+          <w:rFonts w:ascii="Calibri" w:eastAsia="Times New Roman" w:hAnsi="Calibri" w:cs="Segoe UI"/>
+          <w:lang w:val="es-ES" w:eastAsia="es-ES"/>
+        </w:rPr>
+        <w:t>Un riesgo latente en esta etapa es el conocimiento en las herramientas y tecnologías a utilizar, que de una o de otra forma impacta la implementación del proyecto, para contra restar esto se harán alineaciones técnicas de conocimiento.</w:t>
+      </w:r>
+    </w:p>
+    <w:p>
+      <w:pPr>
+        <w:pStyle w:val="Prrafodelista"/>
+        <w:numPr>
+          <w:ilvl w:val="0"/>
+          <w:numId w:val="16"/>
+        </w:numPr>
+        <w:spacing w:after="0" w:line="240" w:lineRule="auto"/>
+        <w:textAlignment w:val="baseline"/>
+        <w:rPr>
+          <w:rFonts w:ascii="Calibri" w:eastAsia="Times New Roman" w:hAnsi="Calibri" w:cs="Segoe UI"/>
+          <w:lang w:val="es-ES" w:eastAsia="es-ES"/>
+        </w:rPr>
+      </w:pPr>
+      <w:r>
+        <w:rPr>
+          <w:rFonts w:ascii="Calibri" w:eastAsia="Times New Roman" w:hAnsi="Calibri" w:cs="Segoe UI"/>
+          <w:lang w:val="es-ES" w:eastAsia="es-ES"/>
+        </w:rPr>
+        <w:t>Tanto la implementación como el diseño de la solución juegan un papel muy importante, y es uno de los riesgos más críticos en esta etapa, como garantizar que efectivamente se está implementado lo que se definió en el diseño de la solución y que el diseño se pueda adaptar conforme a otras necesidades, para esto se deberá estandarizar la forma de realizar la implementación ayudados por su parte con revisiones par.</w:t>
+      </w:r>
+    </w:p>
+    <w:p>
+      <w:pPr>
+        <w:spacing w:after="0"/>
+        <w:textAlignment w:val="baseline"/>
+        <w:rPr>
+          <w:rFonts w:ascii="Calibri" w:eastAsia="Times New Roman" w:hAnsi="Calibri" w:cs="Segoe UI"/>
+          <w:lang w:val="es-ES" w:eastAsia="es-ES"/>
+        </w:rPr>
+      </w:pPr>
+    </w:p>
+    <w:p>
+      <w:pPr>
+        <w:rPr>
+          <w:b/>
+          <w:bCs/>
+          <w:u w:val="single"/>
+        </w:rPr>
+      </w:pPr>
+      <w:r>
+        <w:rPr>
+          <w:b/>
+          <w:bCs/>
+          <w:u w:val="single"/>
+        </w:rPr>
+        <w:t>Productivo</w:t>
+      </w:r>
+    </w:p>
+    <w:p>
+      <w:pPr>
+        <w:spacing w:after="0"/>
+        <w:textAlignment w:val="baseline"/>
+        <w:rPr>
+          <w:rFonts w:ascii="Calibri" w:eastAsia="Times New Roman" w:hAnsi="Calibri" w:cs="Segoe UI"/>
+          <w:lang w:val="es-ES" w:eastAsia="es-ES"/>
+        </w:rPr>
+      </w:pPr>
+    </w:p>
+    <w:p>
+      <w:pPr>
+        <w:pStyle w:val="Prrafodelista"/>
+        <w:numPr>
+          <w:ilvl w:val="0"/>
+          <w:numId w:val="17"/>
+        </w:numPr>
+        <w:spacing w:after="0" w:line="240" w:lineRule="auto"/>
+        <w:textAlignment w:val="baseline"/>
+        <w:rPr>
+          <w:rFonts w:ascii="Calibri" w:eastAsia="Times New Roman" w:hAnsi="Calibri" w:cs="Segoe UI"/>
+          <w:lang w:val="es-ES" w:eastAsia="es-ES"/>
+        </w:rPr>
+      </w:pPr>
+      <w:r>
+        <w:rPr>
+          <w:rFonts w:ascii="Calibri" w:eastAsia="Times New Roman" w:hAnsi="Calibri" w:cs="Segoe UI"/>
+          <w:lang w:val="es-ES" w:eastAsia="es-ES"/>
+        </w:rPr>
+        <w:t xml:space="preserve">Uno de los principales riesgos que se pueden presentar en producción, es el rendimiento de la aplicación en picos elevados, para reducir esto se implementará un balanceador de carga con un auto </w:t>
+      </w:r>
+      <w:proofErr w:type="spellStart"/>
+      <w:r>
+        <w:rPr>
+          <w:rFonts w:ascii="Calibri" w:eastAsia="Times New Roman" w:hAnsi="Calibri" w:cs="Segoe UI"/>
+          <w:lang w:val="es-ES" w:eastAsia="es-ES"/>
+        </w:rPr>
+        <w:t>scaling</w:t>
+      </w:r>
+      <w:proofErr w:type="spellEnd"/>
+      <w:r>
+        <w:rPr>
+          <w:rFonts w:ascii="Calibri" w:eastAsia="Times New Roman" w:hAnsi="Calibri" w:cs="Segoe UI"/>
+          <w:lang w:val="es-ES" w:eastAsia="es-ES"/>
+        </w:rPr>
+        <w:t xml:space="preserve"> donde se podrá tener un crecimiento a nivel de infraestructura </w:t>
+      </w:r>
+      <w:r>
+        <w:rPr>
+          <w:rFonts w:ascii="Calibri" w:eastAsia="Times New Roman" w:hAnsi="Calibri" w:cs="Segoe UI"/>
+          <w:lang w:val="es-ES" w:eastAsia="es-ES"/>
+        </w:rPr>
+        <w:lastRenderedPageBreak/>
+        <w:t>en picos elevados al tiempo que se tendrá que optimizar consultar y procesos en base de datos para que el performance no se vea afectado.</w:t>
+      </w:r>
+    </w:p>
+    <w:p>
+      <w:pPr>
+        <w:pStyle w:val="Prrafodelista"/>
+        <w:numPr>
+          <w:ilvl w:val="0"/>
+          <w:numId w:val="17"/>
+        </w:numPr>
+        <w:spacing w:after="0" w:line="240" w:lineRule="auto"/>
+        <w:textAlignment w:val="baseline"/>
+        <w:rPr>
+          <w:rFonts w:ascii="Calibri" w:eastAsia="Times New Roman" w:hAnsi="Calibri" w:cs="Segoe UI"/>
+          <w:lang w:val="es-ES" w:eastAsia="es-ES"/>
+        </w:rPr>
+      </w:pPr>
+      <w:r>
+        <w:rPr>
+          <w:rFonts w:ascii="Calibri" w:eastAsia="Times New Roman" w:hAnsi="Calibri" w:cs="Segoe UI"/>
+          <w:lang w:val="es-ES" w:eastAsia="es-ES"/>
+        </w:rPr>
+        <w:t xml:space="preserve">Puede existir un riesgo en cuento los datos, es la posibilidad que la base de datos o instancia sufra algún apagón o daño, para esto se tendrán programados </w:t>
+      </w:r>
+      <w:proofErr w:type="spellStart"/>
+      <w:r>
+        <w:rPr>
+          <w:rFonts w:ascii="Calibri" w:eastAsia="Times New Roman" w:hAnsi="Calibri" w:cs="Segoe UI"/>
+          <w:lang w:val="es-ES" w:eastAsia="es-ES"/>
+        </w:rPr>
+        <w:t>backups</w:t>
+      </w:r>
+      <w:proofErr w:type="spellEnd"/>
+      <w:r>
+        <w:rPr>
+          <w:rFonts w:ascii="Calibri" w:eastAsia="Times New Roman" w:hAnsi="Calibri" w:cs="Segoe UI"/>
+          <w:lang w:val="es-ES" w:eastAsia="es-ES"/>
+        </w:rPr>
+        <w:t xml:space="preserve"> a las diferentes bases de datos de forma periódica, teniendo en cuenta un tiempo tolerable en el que el negocio podría aguantar sin la información.  </w:t>
+      </w:r>
+    </w:p>
+    <w:p>
+      <w:pPr>
+        <w:pStyle w:val="Textoindependiente"/>
+        <w:rPr>
+          <w:lang w:val="en-US"/>
+        </w:rPr>
+      </w:pPr>
+    </w:p>
+    <w:p>
+      <w:pPr>
         <w:pStyle w:val="Ttulo1"/>
       </w:pPr>
-      <w:bookmarkStart w:id="28" w:name="section-glossary"/>
+      <w:bookmarkStart w:id="27" w:name="section-glossary"/>
       <w:proofErr w:type="spellStart"/>
       <w:r>
         <w:t>Glossary</w:t>
       </w:r>
-      <w:bookmarkEnd w:id="28"/>
+      <w:bookmarkEnd w:id="27"/>
       <w:proofErr w:type="spellEnd"/>
+    </w:p>
+    <w:p>
+      <w:pPr>
+        <w:pStyle w:val="Textoindependiente"/>
+      </w:pPr>
     </w:p>
     <w:tbl>
       <w:tblPr>
-        <w:tblStyle w:val="Table"/>
-        <w:tblW w:w="5000" w:type="pct"/>
-        <w:tblLook w:val="07E0" w:firstRow="1" w:lastRow="1" w:firstColumn="1" w:lastColumn="1" w:noHBand="1" w:noVBand="1"/>
+        <w:tblStyle w:val="Tablaconcuadrcula6concolores"/>
+        <w:tblW w:w="0" w:type="auto"/>
+        <w:tblLook w:val="04A0" w:firstRow="1" w:lastRow="0" w:firstColumn="1" w:lastColumn="0" w:noHBand="0" w:noVBand="1"/>
       </w:tblPr>
       <w:tblGrid>
-        <w:gridCol w:w="3850"/>
-        <w:gridCol w:w="5204"/>
+        <w:gridCol w:w="3212"/>
+        <w:gridCol w:w="5842"/>
       </w:tblGrid>
       <w:tr>
-        <w:tc>
-          <w:tcPr>
-            <w:tcW w:w="0" w:type="auto"/>
-            <w:tcBorders>
-              <w:bottom w:val="single" w:sz="0" w:space="0" w:color="auto"/>
-            </w:tcBorders>
-            <w:vAlign w:val="bottom"/>
-          </w:tcPr>
-          <w:p>
-            <w:pPr>
-              <w:pStyle w:val="Compact"/>
-            </w:pPr>
-            <w:proofErr w:type="spellStart"/>
-            <w:r>
-              <w:t>Term</w:t>
-            </w:r>
-            <w:proofErr w:type="spellEnd"/>
-          </w:p>
-        </w:tc>
-        <w:tc>
-          <w:tcPr>
-            <w:tcW w:w="0" w:type="auto"/>
-            <w:tcBorders>
-              <w:bottom w:val="single" w:sz="0" w:space="0" w:color="auto"/>
-            </w:tcBorders>
-            <w:vAlign w:val="bottom"/>
-          </w:tcPr>
-          <w:p>
-            <w:pPr>
-              <w:pStyle w:val="Compact"/>
-            </w:pPr>
-            <w:proofErr w:type="spellStart"/>
-            <w:r>
-              <w:t>Definition</w:t>
-            </w:r>
-            <w:proofErr w:type="spellEnd"/>
+        <w:trPr>
+          <w:cnfStyle w:val="100000000000" w:firstRow="1" w:lastRow="0" w:firstColumn="0" w:lastColumn="0" w:oddVBand="0" w:evenVBand="0" w:oddHBand="0" w:evenHBand="0" w:firstRowFirstColumn="0" w:firstRowLastColumn="0" w:lastRowFirstColumn="0" w:lastRowLastColumn="0"/>
+        </w:trPr>
+        <w:tc>
+          <w:tcPr>
+            <w:cnfStyle w:val="001000000000" w:firstRow="0" w:lastRow="0" w:firstColumn="1" w:lastColumn="0" w:oddVBand="0" w:evenVBand="0" w:oddHBand="0" w:evenHBand="0" w:firstRowFirstColumn="0" w:firstRowLastColumn="0" w:lastRowFirstColumn="0" w:lastRowLastColumn="0"/>
+            <w:tcW w:w="3212" w:type="dxa"/>
+          </w:tcPr>
+          <w:p>
+            <w:pPr>
+              <w:pStyle w:val="Textoindependiente"/>
+              <w:jc w:val="center"/>
+              <w:rPr>
+                <w:lang w:val="en-US"/>
+              </w:rPr>
+            </w:pPr>
+            <w:r>
+              <w:rPr>
+                <w:lang w:val="en-US"/>
+              </w:rPr>
+              <w:t xml:space="preserve">Termino </w:t>
+            </w:r>
+          </w:p>
+        </w:tc>
+        <w:tc>
+          <w:tcPr>
+            <w:tcW w:w="5842" w:type="dxa"/>
+          </w:tcPr>
+          <w:p>
+            <w:pPr>
+              <w:pStyle w:val="Textoindependiente"/>
+              <w:jc w:val="center"/>
+              <w:cnfStyle w:val="100000000000" w:firstRow="1" w:lastRow="0" w:firstColumn="0" w:lastColumn="0" w:oddVBand="0" w:evenVBand="0" w:oddHBand="0" w:evenHBand="0" w:firstRowFirstColumn="0" w:firstRowLastColumn="0" w:lastRowFirstColumn="0" w:lastRowLastColumn="0"/>
+              <w:rPr>
+                <w:lang w:val="en-US"/>
+              </w:rPr>
+            </w:pPr>
+            <w:r>
+              <w:rPr>
+                <w:lang w:val="en-US"/>
+              </w:rPr>
+              <w:t>Descripción</w:t>
+            </w:r>
           </w:p>
         </w:tc>
       </w:tr>
       <w:tr>
-        <w:tc>
-          <w:tcPr>
-            <w:tcW w:w="0" w:type="auto"/>
-          </w:tcPr>
-          <w:p>
-            <w:r>
-              <w:t>&lt;Term-1&gt;</w:t>
-            </w:r>
-          </w:p>
-        </w:tc>
-        <w:tc>
-          <w:tcPr>
-            <w:tcW w:w="0" w:type="auto"/>
-          </w:tcPr>
-          <w:p>
-            <w:r>
-              <w:t>&lt;definition-1&gt;</w:t>
+        <w:trPr>
+          <w:cnfStyle w:val="000000100000" w:firstRow="0" w:lastRow="0" w:firstColumn="0" w:lastColumn="0" w:oddVBand="0" w:evenVBand="0" w:oddHBand="1" w:evenHBand="0" w:firstRowFirstColumn="0" w:firstRowLastColumn="0" w:lastRowFirstColumn="0" w:lastRowLastColumn="0"/>
+        </w:trPr>
+        <w:tc>
+          <w:tcPr>
+            <w:cnfStyle w:val="001000000000" w:firstRow="0" w:lastRow="0" w:firstColumn="1" w:lastColumn="0" w:oddVBand="0" w:evenVBand="0" w:oddHBand="0" w:evenHBand="0" w:firstRowFirstColumn="0" w:firstRowLastColumn="0" w:lastRowFirstColumn="0" w:lastRowLastColumn="0"/>
+            <w:tcW w:w="3212" w:type="dxa"/>
+          </w:tcPr>
+          <w:p>
+            <w:pPr>
+              <w:pStyle w:val="Textoindependiente"/>
+              <w:rPr>
+                <w:rFonts w:asciiTheme="majorHAnsi" w:hAnsiTheme="majorHAnsi" w:cstheme="majorHAnsi"/>
+                <w:sz w:val="22"/>
+                <w:szCs w:val="22"/>
+                <w:lang w:val="en-US"/>
+              </w:rPr>
+            </w:pPr>
+            <w:r>
+              <w:rPr>
+                <w:rFonts w:asciiTheme="majorHAnsi" w:hAnsiTheme="majorHAnsi" w:cstheme="majorHAnsi"/>
+                <w:sz w:val="22"/>
+                <w:szCs w:val="22"/>
+                <w:lang w:val="en-US"/>
+              </w:rPr>
+              <w:t>AngularJS</w:t>
+            </w:r>
+          </w:p>
+        </w:tc>
+        <w:tc>
+          <w:tcPr>
+            <w:tcW w:w="5842" w:type="dxa"/>
+          </w:tcPr>
+          <w:p>
+            <w:pPr>
+              <w:pStyle w:val="Textoindependiente"/>
+              <w:jc w:val="both"/>
+              <w:cnfStyle w:val="000000100000" w:firstRow="0" w:lastRow="0" w:firstColumn="0" w:lastColumn="0" w:oddVBand="0" w:evenVBand="0" w:oddHBand="1" w:evenHBand="0" w:firstRowFirstColumn="0" w:firstRowLastColumn="0" w:lastRowFirstColumn="0" w:lastRowLastColumn="0"/>
+              <w:rPr>
+                <w:rFonts w:asciiTheme="majorHAnsi" w:hAnsiTheme="majorHAnsi" w:cstheme="majorHAnsi"/>
+                <w:sz w:val="22"/>
+                <w:szCs w:val="22"/>
+                <w:lang w:val="en-US"/>
+              </w:rPr>
+            </w:pPr>
+            <w:r>
+              <w:rPr>
+                <w:rFonts w:asciiTheme="majorHAnsi" w:hAnsiTheme="majorHAnsi" w:cstheme="majorHAnsi"/>
+                <w:sz w:val="22"/>
+                <w:szCs w:val="22"/>
+                <w:lang w:val="en-US"/>
+              </w:rPr>
+              <w:t>es un marco de aplicaciones web de código abierto mantenido principalmente por Google y por una comunidad de desarrolladores y corporaciones individuales para abordar muchos de los desafíos encontrados en el desarrollo de aplicaciones de una sola página.</w:t>
             </w:r>
           </w:p>
         </w:tc>
@@ -24588,21 +24967,1003 @@
       <w:tr>
         <w:tc>
           <w:tcPr>
-            <w:tcW w:w="0" w:type="auto"/>
-          </w:tcPr>
-          <w:p>
-            <w:r>
-              <w:t>&lt;Term-2&gt;</w:t>
-            </w:r>
-          </w:p>
-        </w:tc>
-        <w:tc>
-          <w:tcPr>
-            <w:tcW w:w="0" w:type="auto"/>
-          </w:tcPr>
-          <w:p>
-            <w:r>
-              <w:t>&lt;definition-2&gt;</w:t>
+            <w:cnfStyle w:val="001000000000" w:firstRow="0" w:lastRow="0" w:firstColumn="1" w:lastColumn="0" w:oddVBand="0" w:evenVBand="0" w:oddHBand="0" w:evenHBand="0" w:firstRowFirstColumn="0" w:firstRowLastColumn="0" w:lastRowFirstColumn="0" w:lastRowLastColumn="0"/>
+            <w:tcW w:w="3212" w:type="dxa"/>
+          </w:tcPr>
+          <w:p>
+            <w:pPr>
+              <w:pStyle w:val="Textoindependiente"/>
+              <w:rPr>
+                <w:rFonts w:asciiTheme="majorHAnsi" w:hAnsiTheme="majorHAnsi" w:cstheme="majorHAnsi"/>
+                <w:sz w:val="22"/>
+                <w:szCs w:val="22"/>
+                <w:lang w:val="en-US"/>
+              </w:rPr>
+            </w:pPr>
+            <w:r>
+              <w:rPr>
+                <w:rFonts w:asciiTheme="majorHAnsi" w:hAnsiTheme="majorHAnsi" w:cstheme="majorHAnsi"/>
+                <w:sz w:val="22"/>
+                <w:szCs w:val="22"/>
+                <w:lang w:val="en-US"/>
+              </w:rPr>
+              <w:t xml:space="preserve">Json  </w:t>
+            </w:r>
+          </w:p>
+        </w:tc>
+        <w:tc>
+          <w:tcPr>
+            <w:tcW w:w="5842" w:type="dxa"/>
+          </w:tcPr>
+          <w:p>
+            <w:pPr>
+              <w:pStyle w:val="Textoindependiente"/>
+              <w:jc w:val="both"/>
+              <w:cnfStyle w:val="000000000000" w:firstRow="0" w:lastRow="0" w:firstColumn="0" w:lastColumn="0" w:oddVBand="0" w:evenVBand="0" w:oddHBand="0" w:evenHBand="0" w:firstRowFirstColumn="0" w:firstRowLastColumn="0" w:lastRowFirstColumn="0" w:lastRowLastColumn="0"/>
+              <w:rPr>
+                <w:rFonts w:asciiTheme="majorHAnsi" w:hAnsiTheme="majorHAnsi" w:cstheme="majorHAnsi"/>
+                <w:sz w:val="22"/>
+                <w:szCs w:val="22"/>
+              </w:rPr>
+            </w:pPr>
+            <w:r>
+              <w:rPr>
+                <w:rFonts w:ascii="Arial" w:hAnsi="Arial" w:cs="Arial"/>
+                <w:color w:val="222222"/>
+                <w:sz w:val="21"/>
+                <w:szCs w:val="21"/>
+                <w:shd w:val="clear" w:color="auto" w:fill="FFFFFF"/>
+              </w:rPr>
+              <w:t>E</w:t>
+            </w:r>
+            <w:r>
+              <w:rPr>
+                <w:rFonts w:ascii="Arial" w:hAnsi="Arial" w:cs="Arial"/>
+                <w:color w:val="222222"/>
+                <w:sz w:val="21"/>
+                <w:szCs w:val="21"/>
+                <w:shd w:val="clear" w:color="auto" w:fill="FFFFFF"/>
+              </w:rPr>
+              <w:t>s un formato de texto sencillo para el </w:t>
+            </w:r>
+            <w:r>
+              <w:rPr>
+                <w:rFonts w:ascii="Arial" w:hAnsi="Arial" w:cs="Arial"/>
+                <w:color w:val="222222"/>
+                <w:sz w:val="21"/>
+                <w:szCs w:val="21"/>
+                <w:shd w:val="clear" w:color="auto" w:fill="FFFFFF"/>
+              </w:rPr>
+              <w:t>intercambio de datos</w:t>
+            </w:r>
+            <w:r>
+              <w:rPr>
+                <w:rFonts w:ascii="Arial" w:hAnsi="Arial" w:cs="Arial"/>
+                <w:color w:val="222222"/>
+                <w:sz w:val="21"/>
+                <w:szCs w:val="21"/>
+                <w:shd w:val="clear" w:color="auto" w:fill="FFFFFF"/>
+              </w:rPr>
+              <w:t>. Se trata de un subconjunto de la notación literal de </w:t>
+            </w:r>
+            <w:r>
+              <w:rPr>
+                <w:rFonts w:ascii="Arial" w:hAnsi="Arial" w:cs="Arial"/>
+                <w:color w:val="222222"/>
+                <w:sz w:val="21"/>
+                <w:szCs w:val="21"/>
+                <w:shd w:val="clear" w:color="auto" w:fill="FFFFFF"/>
+              </w:rPr>
+              <w:t xml:space="preserve"> objetos de JavaScript</w:t>
+            </w:r>
+            <w:r>
+              <w:rPr>
+                <w:rFonts w:ascii="Arial" w:hAnsi="Arial" w:cs="Arial"/>
+                <w:color w:val="222222"/>
+                <w:sz w:val="21"/>
+                <w:szCs w:val="21"/>
+                <w:shd w:val="clear" w:color="auto" w:fill="FFFFFF"/>
+              </w:rPr>
+              <w:t>, aunque, debido a su amplia adopción como alternativa a </w:t>
+            </w:r>
+            <w:proofErr w:type="spellStart"/>
+            <w:r>
+              <w:rPr>
+                <w:rFonts w:ascii="Arial" w:hAnsi="Arial" w:cs="Arial"/>
+                <w:color w:val="222222"/>
+                <w:sz w:val="21"/>
+                <w:szCs w:val="21"/>
+                <w:shd w:val="clear" w:color="auto" w:fill="FFFFFF"/>
+              </w:rPr>
+              <w:t>xml</w:t>
+            </w:r>
+            <w:proofErr w:type="spellEnd"/>
+            <w:r>
+              <w:rPr>
+                <w:rFonts w:ascii="Arial" w:hAnsi="Arial" w:cs="Arial"/>
+                <w:color w:val="222222"/>
+                <w:sz w:val="21"/>
+                <w:szCs w:val="21"/>
+                <w:shd w:val="clear" w:color="auto" w:fill="FFFFFF"/>
+              </w:rPr>
+              <w:t xml:space="preserve"> se considera (año </w:t>
+            </w:r>
+            <w:hyperlink r:id="rId22" w:tooltip="2019" w:history="1">
+              <w:r>
+                <w:rPr>
+                  <w:rStyle w:val="Hipervnculo"/>
+                  <w:rFonts w:ascii="Arial" w:hAnsi="Arial" w:cs="Arial"/>
+                  <w:color w:val="0B0080"/>
+                  <w:sz w:val="21"/>
+                  <w:szCs w:val="21"/>
+                  <w:shd w:val="clear" w:color="auto" w:fill="FFFFFF"/>
+                </w:rPr>
+                <w:t>2019</w:t>
+              </w:r>
+            </w:hyperlink>
+            <w:r>
+              <w:rPr>
+                <w:rFonts w:ascii="Arial" w:hAnsi="Arial" w:cs="Arial"/>
+                <w:color w:val="222222"/>
+                <w:sz w:val="21"/>
+                <w:szCs w:val="21"/>
+                <w:shd w:val="clear" w:color="auto" w:fill="FFFFFF"/>
+              </w:rPr>
+              <w:t>) un formato independiente del lenguaje</w:t>
+            </w:r>
+          </w:p>
+        </w:tc>
+      </w:tr>
+      <w:tr>
+        <w:trPr>
+          <w:cnfStyle w:val="000000100000" w:firstRow="0" w:lastRow="0" w:firstColumn="0" w:lastColumn="0" w:oddVBand="0" w:evenVBand="0" w:oddHBand="1" w:evenHBand="0" w:firstRowFirstColumn="0" w:firstRowLastColumn="0" w:lastRowFirstColumn="0" w:lastRowLastColumn="0"/>
+        </w:trPr>
+        <w:tc>
+          <w:tcPr>
+            <w:cnfStyle w:val="001000000000" w:firstRow="0" w:lastRow="0" w:firstColumn="1" w:lastColumn="0" w:oddVBand="0" w:evenVBand="0" w:oddHBand="0" w:evenHBand="0" w:firstRowFirstColumn="0" w:firstRowLastColumn="0" w:lastRowFirstColumn="0" w:lastRowLastColumn="0"/>
+            <w:tcW w:w="3212" w:type="dxa"/>
+          </w:tcPr>
+          <w:p>
+            <w:pPr>
+              <w:pStyle w:val="Textoindependiente"/>
+              <w:rPr>
+                <w:rFonts w:asciiTheme="majorHAnsi" w:hAnsiTheme="majorHAnsi" w:cstheme="majorHAnsi"/>
+                <w:sz w:val="22"/>
+                <w:szCs w:val="22"/>
+                <w:lang w:val="en-US"/>
+              </w:rPr>
+            </w:pPr>
+            <w:r>
+              <w:rPr>
+                <w:rFonts w:asciiTheme="majorHAnsi" w:hAnsiTheme="majorHAnsi" w:cstheme="majorHAnsi"/>
+                <w:sz w:val="22"/>
+                <w:szCs w:val="22"/>
+                <w:lang w:val="en-US"/>
+              </w:rPr>
+              <w:t>APIs</w:t>
+            </w:r>
+          </w:p>
+        </w:tc>
+        <w:tc>
+          <w:tcPr>
+            <w:tcW w:w="5842" w:type="dxa"/>
+          </w:tcPr>
+          <w:p>
+            <w:pPr>
+              <w:pStyle w:val="Textoindependiente"/>
+              <w:jc w:val="both"/>
+              <w:cnfStyle w:val="000000100000" w:firstRow="0" w:lastRow="0" w:firstColumn="0" w:lastColumn="0" w:oddVBand="0" w:evenVBand="0" w:oddHBand="1" w:evenHBand="0" w:firstRowFirstColumn="0" w:firstRowLastColumn="0" w:lastRowFirstColumn="0" w:lastRowLastColumn="0"/>
+              <w:rPr>
+                <w:rFonts w:asciiTheme="majorHAnsi" w:hAnsiTheme="majorHAnsi" w:cstheme="majorHAnsi"/>
+                <w:sz w:val="22"/>
+                <w:szCs w:val="22"/>
+                <w:lang w:val="en-US"/>
+              </w:rPr>
+            </w:pPr>
+            <w:r>
+              <w:rPr>
+                <w:rFonts w:asciiTheme="majorHAnsi" w:hAnsiTheme="majorHAnsi" w:cstheme="majorHAnsi"/>
+                <w:sz w:val="22"/>
+                <w:szCs w:val="22"/>
+                <w:lang w:val="en-US"/>
+              </w:rPr>
+              <w:t>I</w:t>
+            </w:r>
+            <w:r>
+              <w:rPr>
+                <w:rFonts w:asciiTheme="majorHAnsi" w:hAnsiTheme="majorHAnsi" w:cstheme="majorHAnsi"/>
+                <w:sz w:val="22"/>
+                <w:szCs w:val="22"/>
+                <w:lang w:val="en-US"/>
+              </w:rPr>
+              <w:t>nterfaz de programación de aplicaciones, es un conjunto de </w:t>
+            </w:r>
+            <w:hyperlink r:id="rId23" w:tooltip="Subrutina" w:history="1">
+              <w:r>
+                <w:rPr>
+                  <w:rFonts w:asciiTheme="majorHAnsi" w:hAnsiTheme="majorHAnsi" w:cstheme="majorHAnsi"/>
+                  <w:sz w:val="22"/>
+                  <w:szCs w:val="22"/>
+                  <w:lang w:val="en-US"/>
+                </w:rPr>
+                <w:t>subrutinas</w:t>
+              </w:r>
+            </w:hyperlink>
+            <w:r>
+              <w:rPr>
+                <w:rFonts w:asciiTheme="majorHAnsi" w:hAnsiTheme="majorHAnsi" w:cstheme="majorHAnsi"/>
+                <w:sz w:val="22"/>
+                <w:szCs w:val="22"/>
+                <w:lang w:val="en-US"/>
+              </w:rPr>
+              <w:t>, funciones y procedimientos (o </w:t>
+            </w:r>
+            <w:hyperlink r:id="rId24" w:tooltip="Método (informática)" w:history="1">
+              <w:r>
+                <w:rPr>
+                  <w:rFonts w:asciiTheme="majorHAnsi" w:hAnsiTheme="majorHAnsi" w:cstheme="majorHAnsi"/>
+                  <w:sz w:val="22"/>
+                  <w:szCs w:val="22"/>
+                  <w:lang w:val="en-US"/>
+                </w:rPr>
+                <w:t>métodos</w:t>
+              </w:r>
+            </w:hyperlink>
+            <w:r>
+              <w:rPr>
+                <w:rFonts w:asciiTheme="majorHAnsi" w:hAnsiTheme="majorHAnsi" w:cstheme="majorHAnsi"/>
+                <w:sz w:val="22"/>
+                <w:szCs w:val="22"/>
+                <w:lang w:val="en-US"/>
+              </w:rPr>
+              <w:t>, en la </w:t>
+            </w:r>
+            <w:hyperlink r:id="rId25" w:tooltip="Programación orientada a objetos" w:history="1">
+              <w:r>
+                <w:rPr>
+                  <w:rFonts w:asciiTheme="majorHAnsi" w:hAnsiTheme="majorHAnsi" w:cstheme="majorHAnsi"/>
+                  <w:sz w:val="22"/>
+                  <w:szCs w:val="22"/>
+                  <w:lang w:val="en-US"/>
+                </w:rPr>
+                <w:t>programación orientada a objetos</w:t>
+              </w:r>
+            </w:hyperlink>
+            <w:r>
+              <w:rPr>
+                <w:rFonts w:asciiTheme="majorHAnsi" w:hAnsiTheme="majorHAnsi" w:cstheme="majorHAnsi"/>
+                <w:sz w:val="22"/>
+                <w:szCs w:val="22"/>
+                <w:lang w:val="en-US"/>
+              </w:rPr>
+              <w:t>) que ofrece cierta </w:t>
+            </w:r>
+            <w:hyperlink r:id="rId26" w:tooltip="Biblioteca (programación)" w:history="1">
+              <w:r>
+                <w:rPr>
+                  <w:rFonts w:asciiTheme="majorHAnsi" w:hAnsiTheme="majorHAnsi" w:cstheme="majorHAnsi"/>
+                  <w:sz w:val="22"/>
+                  <w:szCs w:val="22"/>
+                  <w:lang w:val="en-US"/>
+                </w:rPr>
+                <w:t>biblioteca</w:t>
+              </w:r>
+            </w:hyperlink>
+            <w:r>
+              <w:rPr>
+                <w:rFonts w:asciiTheme="majorHAnsi" w:hAnsiTheme="majorHAnsi" w:cstheme="majorHAnsi"/>
+                <w:sz w:val="22"/>
+                <w:szCs w:val="22"/>
+                <w:lang w:val="en-US"/>
+              </w:rPr>
+              <w:t> para ser utilizado por otro </w:t>
+            </w:r>
+            <w:hyperlink r:id="rId27" w:tooltip="Software" w:history="1">
+              <w:r>
+                <w:rPr>
+                  <w:rFonts w:asciiTheme="majorHAnsi" w:hAnsiTheme="majorHAnsi" w:cstheme="majorHAnsi"/>
+                  <w:sz w:val="22"/>
+                  <w:szCs w:val="22"/>
+                  <w:lang w:val="en-US"/>
+                </w:rPr>
+                <w:t>software</w:t>
+              </w:r>
+            </w:hyperlink>
+            <w:r>
+              <w:rPr>
+                <w:rFonts w:asciiTheme="majorHAnsi" w:hAnsiTheme="majorHAnsi" w:cstheme="majorHAnsi"/>
+                <w:sz w:val="22"/>
+                <w:szCs w:val="22"/>
+                <w:lang w:val="en-US"/>
+              </w:rPr>
+              <w:t> como una </w:t>
+            </w:r>
+            <w:hyperlink r:id="rId28" w:tooltip="Capa de abstracción" w:history="1">
+              <w:r>
+                <w:rPr>
+                  <w:rFonts w:asciiTheme="majorHAnsi" w:hAnsiTheme="majorHAnsi" w:cstheme="majorHAnsi"/>
+                  <w:sz w:val="22"/>
+                  <w:szCs w:val="22"/>
+                  <w:lang w:val="en-US"/>
+                </w:rPr>
+                <w:t>capa de abstracción</w:t>
+              </w:r>
+            </w:hyperlink>
+          </w:p>
+        </w:tc>
+      </w:tr>
+      <w:tr>
+        <w:tc>
+          <w:tcPr>
+            <w:cnfStyle w:val="001000000000" w:firstRow="0" w:lastRow="0" w:firstColumn="1" w:lastColumn="0" w:oddVBand="0" w:evenVBand="0" w:oddHBand="0" w:evenHBand="0" w:firstRowFirstColumn="0" w:firstRowLastColumn="0" w:lastRowFirstColumn="0" w:lastRowLastColumn="0"/>
+            <w:tcW w:w="3212" w:type="dxa"/>
+          </w:tcPr>
+          <w:p>
+            <w:pPr>
+              <w:pStyle w:val="Textoindependiente"/>
+              <w:rPr>
+                <w:rFonts w:asciiTheme="majorHAnsi" w:hAnsiTheme="majorHAnsi" w:cstheme="majorHAnsi"/>
+                <w:sz w:val="22"/>
+                <w:szCs w:val="22"/>
+                <w:lang w:val="en-US"/>
+              </w:rPr>
+            </w:pPr>
+            <w:r>
+              <w:rPr>
+                <w:rFonts w:asciiTheme="majorHAnsi" w:hAnsiTheme="majorHAnsi" w:cstheme="majorHAnsi"/>
+                <w:sz w:val="22"/>
+                <w:szCs w:val="22"/>
+                <w:lang w:val="en-US"/>
+              </w:rPr>
+              <w:t>API</w:t>
+            </w:r>
+            <w:r>
+              <w:rPr>
+                <w:rFonts w:asciiTheme="majorHAnsi" w:hAnsiTheme="majorHAnsi" w:cstheme="majorHAnsi"/>
+                <w:sz w:val="22"/>
+                <w:szCs w:val="22"/>
+                <w:lang w:val="en-US"/>
+              </w:rPr>
+              <w:t xml:space="preserve"> GateWay</w:t>
+            </w:r>
+          </w:p>
+        </w:tc>
+        <w:tc>
+          <w:tcPr>
+            <w:tcW w:w="5842" w:type="dxa"/>
+          </w:tcPr>
+          <w:p>
+            <w:pPr>
+              <w:pStyle w:val="Textoindependiente"/>
+              <w:jc w:val="both"/>
+              <w:cnfStyle w:val="000000000000" w:firstRow="0" w:lastRow="0" w:firstColumn="0" w:lastColumn="0" w:oddVBand="0" w:evenVBand="0" w:oddHBand="0" w:evenHBand="0" w:firstRowFirstColumn="0" w:firstRowLastColumn="0" w:lastRowFirstColumn="0" w:lastRowLastColumn="0"/>
+              <w:rPr>
+                <w:rFonts w:asciiTheme="majorHAnsi" w:hAnsiTheme="majorHAnsi" w:cstheme="majorHAnsi"/>
+                <w:sz w:val="22"/>
+                <w:szCs w:val="22"/>
+                <w:lang w:val="en-US"/>
+              </w:rPr>
+            </w:pPr>
+            <w:r>
+              <w:rPr>
+                <w:rFonts w:ascii="Arial" w:hAnsi="Arial" w:cs="Arial"/>
+                <w:color w:val="222222"/>
+                <w:sz w:val="21"/>
+                <w:szCs w:val="21"/>
+                <w:shd w:val="clear" w:color="auto" w:fill="FFFFFF"/>
+              </w:rPr>
+              <w:t>es la pieza encargada de unificar</w:t>
+            </w:r>
+            <w:r>
+              <w:rPr>
+                <w:rFonts w:ascii="Arial" w:hAnsi="Arial" w:cs="Arial"/>
+                <w:color w:val="222222"/>
+                <w:sz w:val="21"/>
+                <w:szCs w:val="21"/>
+                <w:shd w:val="clear" w:color="auto" w:fill="FFFFFF"/>
+              </w:rPr>
+              <w:t xml:space="preserve"> y administrar</w:t>
+            </w:r>
+            <w:r>
+              <w:rPr>
+                <w:rFonts w:ascii="Arial" w:hAnsi="Arial" w:cs="Arial"/>
+                <w:color w:val="222222"/>
+                <w:sz w:val="21"/>
+                <w:szCs w:val="21"/>
+                <w:shd w:val="clear" w:color="auto" w:fill="FFFFFF"/>
+              </w:rPr>
+              <w:t xml:space="preserve"> la publicación de APIs para que sean consumidas por otras aplicaciones o por los desarrolladores</w:t>
+            </w:r>
+          </w:p>
+        </w:tc>
+      </w:tr>
+      <w:tr>
+        <w:trPr>
+          <w:cnfStyle w:val="000000100000" w:firstRow="0" w:lastRow="0" w:firstColumn="0" w:lastColumn="0" w:oddVBand="0" w:evenVBand="0" w:oddHBand="1" w:evenHBand="0" w:firstRowFirstColumn="0" w:firstRowLastColumn="0" w:lastRowFirstColumn="0" w:lastRowLastColumn="0"/>
+        </w:trPr>
+        <w:tc>
+          <w:tcPr>
+            <w:cnfStyle w:val="001000000000" w:firstRow="0" w:lastRow="0" w:firstColumn="1" w:lastColumn="0" w:oddVBand="0" w:evenVBand="0" w:oddHBand="0" w:evenHBand="0" w:firstRowFirstColumn="0" w:firstRowLastColumn="0" w:lastRowFirstColumn="0" w:lastRowLastColumn="0"/>
+            <w:tcW w:w="3212" w:type="dxa"/>
+          </w:tcPr>
+          <w:p>
+            <w:pPr>
+              <w:pStyle w:val="Textoindependiente"/>
+              <w:rPr>
+                <w:rFonts w:asciiTheme="majorHAnsi" w:hAnsiTheme="majorHAnsi" w:cstheme="majorHAnsi"/>
+                <w:sz w:val="22"/>
+                <w:szCs w:val="22"/>
+                <w:lang w:val="en-US"/>
+              </w:rPr>
+            </w:pPr>
+            <w:r>
+              <w:rPr>
+                <w:rFonts w:asciiTheme="majorHAnsi" w:hAnsiTheme="majorHAnsi" w:cstheme="majorHAnsi"/>
+                <w:sz w:val="22"/>
+                <w:szCs w:val="22"/>
+                <w:lang w:val="en-US"/>
+              </w:rPr>
+              <w:t>JavaScript</w:t>
+            </w:r>
+          </w:p>
+        </w:tc>
+        <w:tc>
+          <w:tcPr>
+            <w:tcW w:w="5842" w:type="dxa"/>
+          </w:tcPr>
+          <w:p>
+            <w:pPr>
+              <w:pStyle w:val="Textoindependiente"/>
+              <w:jc w:val="both"/>
+              <w:cnfStyle w:val="000000100000" w:firstRow="0" w:lastRow="0" w:firstColumn="0" w:lastColumn="0" w:oddVBand="0" w:evenVBand="0" w:oddHBand="1" w:evenHBand="0" w:firstRowFirstColumn="0" w:firstRowLastColumn="0" w:lastRowFirstColumn="0" w:lastRowLastColumn="0"/>
+              <w:rPr>
+                <w:rFonts w:asciiTheme="majorHAnsi" w:hAnsiTheme="majorHAnsi" w:cstheme="majorHAnsi"/>
+                <w:sz w:val="22"/>
+                <w:szCs w:val="22"/>
+                <w:lang w:val="en-US"/>
+              </w:rPr>
+            </w:pPr>
+            <w:r>
+              <w:rPr>
+                <w:rFonts w:asciiTheme="majorHAnsi" w:hAnsiTheme="majorHAnsi" w:cstheme="majorHAnsi"/>
+                <w:sz w:val="22"/>
+                <w:szCs w:val="22"/>
+                <w:lang w:val="en-US"/>
+              </w:rPr>
+              <w:t>es un </w:t>
+            </w:r>
+            <w:proofErr w:type="spellStart"/>
+            <w:r>
+              <w:rPr>
+                <w:rFonts w:asciiTheme="majorHAnsi" w:hAnsiTheme="majorHAnsi" w:cstheme="majorHAnsi"/>
+                <w:sz w:val="22"/>
+                <w:szCs w:val="22"/>
+                <w:lang w:val="en-US"/>
+              </w:rPr>
+              <w:t>lenguaje</w:t>
+            </w:r>
+            <w:proofErr w:type="spellEnd"/>
+            <w:r>
+              <w:rPr>
+                <w:rFonts w:asciiTheme="majorHAnsi" w:hAnsiTheme="majorHAnsi" w:cstheme="majorHAnsi"/>
+                <w:sz w:val="22"/>
+                <w:szCs w:val="22"/>
+                <w:lang w:val="en-US"/>
+              </w:rPr>
+              <w:t xml:space="preserve"> de programación </w:t>
+            </w:r>
+            <w:proofErr w:type="spellStart"/>
+            <w:r>
+              <w:rPr>
+                <w:rFonts w:asciiTheme="majorHAnsi" w:hAnsiTheme="majorHAnsi" w:cstheme="majorHAnsi"/>
+                <w:sz w:val="22"/>
+                <w:szCs w:val="22"/>
+                <w:lang w:val="en-US"/>
+              </w:rPr>
+              <w:t>interpretado</w:t>
+            </w:r>
+            <w:proofErr w:type="spellEnd"/>
+            <w:r>
+              <w:rPr>
+                <w:rFonts w:asciiTheme="majorHAnsi" w:hAnsiTheme="majorHAnsi" w:cstheme="majorHAnsi"/>
+                <w:sz w:val="22"/>
+                <w:szCs w:val="22"/>
+                <w:lang w:val="en-US"/>
+              </w:rPr>
+              <w:t xml:space="preserve">, </w:t>
+            </w:r>
+            <w:proofErr w:type="spellStart"/>
+            <w:r>
+              <w:rPr>
+                <w:rFonts w:asciiTheme="majorHAnsi" w:hAnsiTheme="majorHAnsi" w:cstheme="majorHAnsi"/>
+                <w:sz w:val="22"/>
+                <w:szCs w:val="22"/>
+                <w:lang w:val="en-US"/>
+              </w:rPr>
+              <w:t>dialecto</w:t>
+            </w:r>
+            <w:proofErr w:type="spellEnd"/>
+            <w:r>
+              <w:rPr>
+                <w:rFonts w:asciiTheme="majorHAnsi" w:hAnsiTheme="majorHAnsi" w:cstheme="majorHAnsi"/>
+                <w:sz w:val="22"/>
+                <w:szCs w:val="22"/>
+                <w:lang w:val="en-US"/>
+              </w:rPr>
+              <w:t xml:space="preserve"> del </w:t>
+            </w:r>
+            <w:proofErr w:type="spellStart"/>
+            <w:r>
+              <w:rPr>
+                <w:rFonts w:asciiTheme="majorHAnsi" w:hAnsiTheme="majorHAnsi" w:cstheme="majorHAnsi"/>
+                <w:sz w:val="22"/>
+                <w:szCs w:val="22"/>
+                <w:lang w:val="en-US"/>
+              </w:rPr>
+              <w:t>estándar</w:t>
+            </w:r>
+            <w:proofErr w:type="spellEnd"/>
+            <w:r>
+              <w:rPr>
+                <w:rFonts w:asciiTheme="majorHAnsi" w:hAnsiTheme="majorHAnsi" w:cstheme="majorHAnsi"/>
+                <w:sz w:val="22"/>
+                <w:szCs w:val="22"/>
+                <w:lang w:val="en-US"/>
+              </w:rPr>
+              <w:t> ECMAScript. Se define como </w:t>
+            </w:r>
+            <w:hyperlink r:id="rId29" w:tooltip="Programación orientada a objetos" w:history="1">
+              <w:r>
+                <w:rPr>
+                  <w:rFonts w:asciiTheme="majorHAnsi" w:hAnsiTheme="majorHAnsi" w:cstheme="majorHAnsi"/>
+                  <w:sz w:val="22"/>
+                  <w:szCs w:val="22"/>
+                  <w:lang w:val="en-US"/>
+                </w:rPr>
+                <w:t>orientado a objetos</w:t>
+              </w:r>
+            </w:hyperlink>
+            <w:r>
+              <w:rPr>
+                <w:rFonts w:asciiTheme="majorHAnsi" w:hAnsiTheme="majorHAnsi" w:cstheme="majorHAnsi"/>
+                <w:sz w:val="22"/>
+                <w:szCs w:val="22"/>
+                <w:lang w:val="en-US"/>
+              </w:rPr>
+              <w:t>,</w:t>
+            </w:r>
+            <w:hyperlink r:id="rId30" w:anchor="cite_note-3" w:history="1">
+              <w:r>
+                <w:rPr>
+                  <w:rFonts w:asciiTheme="majorHAnsi" w:hAnsiTheme="majorHAnsi" w:cstheme="majorHAnsi"/>
+                  <w:sz w:val="22"/>
+                  <w:szCs w:val="22"/>
+                  <w:lang w:val="en-US"/>
+                </w:rPr>
+                <w:t>3</w:t>
+              </w:r>
+            </w:hyperlink>
+            <w:r>
+              <w:rPr>
+                <w:rFonts w:asciiTheme="majorHAnsi" w:hAnsiTheme="majorHAnsi" w:cstheme="majorHAnsi"/>
+                <w:sz w:val="22"/>
+                <w:szCs w:val="22"/>
+                <w:lang w:val="en-US"/>
+              </w:rPr>
+              <w:t>​ </w:t>
+            </w:r>
+            <w:hyperlink r:id="rId31" w:tooltip="Programación basada en prototipos" w:history="1">
+              <w:r>
+                <w:rPr>
+                  <w:rFonts w:asciiTheme="majorHAnsi" w:hAnsiTheme="majorHAnsi" w:cstheme="majorHAnsi"/>
+                  <w:sz w:val="22"/>
+                  <w:szCs w:val="22"/>
+                  <w:lang w:val="en-US"/>
+                </w:rPr>
+                <w:t>basado en prototipos</w:t>
+              </w:r>
+            </w:hyperlink>
+            <w:r>
+              <w:rPr>
+                <w:rFonts w:asciiTheme="majorHAnsi" w:hAnsiTheme="majorHAnsi" w:cstheme="majorHAnsi"/>
+                <w:sz w:val="22"/>
+                <w:szCs w:val="22"/>
+                <w:lang w:val="en-US"/>
+              </w:rPr>
+              <w:t>, </w:t>
+            </w:r>
+            <w:hyperlink r:id="rId32" w:tooltip="Programación imperativa (aún no redactado)" w:history="1">
+              <w:r>
+                <w:rPr>
+                  <w:rFonts w:asciiTheme="majorHAnsi" w:hAnsiTheme="majorHAnsi" w:cstheme="majorHAnsi"/>
+                  <w:sz w:val="22"/>
+                  <w:szCs w:val="22"/>
+                  <w:lang w:val="en-US"/>
+                </w:rPr>
+                <w:t>imperativo</w:t>
+              </w:r>
+            </w:hyperlink>
+            <w:r>
+              <w:rPr>
+                <w:rFonts w:asciiTheme="majorHAnsi" w:hAnsiTheme="majorHAnsi" w:cstheme="majorHAnsi"/>
+                <w:sz w:val="22"/>
+                <w:szCs w:val="22"/>
+                <w:lang w:val="en-US"/>
+              </w:rPr>
+              <w:t xml:space="preserve">, débilmente tipado y </w:t>
+            </w:r>
+            <w:proofErr w:type="spellStart"/>
+            <w:r>
+              <w:rPr>
+                <w:rFonts w:asciiTheme="majorHAnsi" w:hAnsiTheme="majorHAnsi" w:cstheme="majorHAnsi"/>
+                <w:sz w:val="22"/>
+                <w:szCs w:val="22"/>
+                <w:lang w:val="en-US"/>
+              </w:rPr>
+              <w:t>dinámico</w:t>
+            </w:r>
+            <w:proofErr w:type="spellEnd"/>
+            <w:r>
+              <w:rPr>
+                <w:rFonts w:asciiTheme="majorHAnsi" w:hAnsiTheme="majorHAnsi" w:cstheme="majorHAnsi"/>
+                <w:sz w:val="22"/>
+                <w:szCs w:val="22"/>
+                <w:lang w:val="en-US"/>
+              </w:rPr>
+              <w:t>.</w:t>
+            </w:r>
+            <w:r>
+              <w:rPr>
+                <w:rFonts w:asciiTheme="majorHAnsi" w:hAnsiTheme="majorHAnsi" w:cstheme="majorHAnsi"/>
+                <w:sz w:val="22"/>
+                <w:szCs w:val="22"/>
+                <w:lang w:val="en-US"/>
+              </w:rPr>
+              <w:t xml:space="preserve"> </w:t>
+            </w:r>
+            <w:r>
+              <w:rPr>
+                <w:rFonts w:asciiTheme="majorHAnsi" w:hAnsiTheme="majorHAnsi" w:cstheme="majorHAnsi"/>
+                <w:sz w:val="22"/>
+                <w:szCs w:val="22"/>
+                <w:lang w:val="en-US"/>
+              </w:rPr>
+              <w:t xml:space="preserve">Se </w:t>
+            </w:r>
+            <w:proofErr w:type="spellStart"/>
+            <w:r>
+              <w:rPr>
+                <w:rFonts w:asciiTheme="majorHAnsi" w:hAnsiTheme="majorHAnsi" w:cstheme="majorHAnsi"/>
+                <w:sz w:val="22"/>
+                <w:szCs w:val="22"/>
+                <w:lang w:val="en-US"/>
+              </w:rPr>
+              <w:t>utiliza</w:t>
+            </w:r>
+            <w:proofErr w:type="spellEnd"/>
+            <w:r>
+              <w:rPr>
+                <w:rFonts w:asciiTheme="majorHAnsi" w:hAnsiTheme="majorHAnsi" w:cstheme="majorHAnsi"/>
+                <w:sz w:val="22"/>
+                <w:szCs w:val="22"/>
+                <w:lang w:val="en-US"/>
+              </w:rPr>
+              <w:t xml:space="preserve"> </w:t>
+            </w:r>
+            <w:proofErr w:type="spellStart"/>
+            <w:r>
+              <w:rPr>
+                <w:rFonts w:asciiTheme="majorHAnsi" w:hAnsiTheme="majorHAnsi" w:cstheme="majorHAnsi"/>
+                <w:sz w:val="22"/>
+                <w:szCs w:val="22"/>
+                <w:lang w:val="en-US"/>
+              </w:rPr>
+              <w:t>principalmente</w:t>
+            </w:r>
+            <w:proofErr w:type="spellEnd"/>
+            <w:r>
+              <w:rPr>
+                <w:rFonts w:asciiTheme="majorHAnsi" w:hAnsiTheme="majorHAnsi" w:cstheme="majorHAnsi"/>
+                <w:sz w:val="22"/>
+                <w:szCs w:val="22"/>
+                <w:lang w:val="en-US"/>
+              </w:rPr>
+              <w:t xml:space="preserve"> en </w:t>
+            </w:r>
+            <w:proofErr w:type="spellStart"/>
+            <w:r>
+              <w:rPr>
+                <w:rFonts w:asciiTheme="majorHAnsi" w:hAnsiTheme="majorHAnsi" w:cstheme="majorHAnsi"/>
+                <w:sz w:val="22"/>
+                <w:szCs w:val="22"/>
+                <w:lang w:val="en-US"/>
+              </w:rPr>
+              <w:t>su</w:t>
+            </w:r>
+            <w:proofErr w:type="spellEnd"/>
+            <w:r>
+              <w:rPr>
+                <w:rFonts w:asciiTheme="majorHAnsi" w:hAnsiTheme="majorHAnsi" w:cstheme="majorHAnsi"/>
+                <w:sz w:val="22"/>
+                <w:szCs w:val="22"/>
+                <w:lang w:val="en-US"/>
+              </w:rPr>
+              <w:t xml:space="preserve"> forma del lado del client</w:t>
+            </w:r>
+            <w:r>
+              <w:rPr>
+                <w:rFonts w:asciiTheme="majorHAnsi" w:hAnsiTheme="majorHAnsi" w:cstheme="majorHAnsi"/>
+                <w:sz w:val="22"/>
+                <w:szCs w:val="22"/>
+                <w:lang w:val="en-US"/>
+              </w:rPr>
+              <w:t>e</w:t>
+            </w:r>
+          </w:p>
+        </w:tc>
+      </w:tr>
+      <w:tr>
+        <w:tc>
+          <w:tcPr>
+            <w:cnfStyle w:val="001000000000" w:firstRow="0" w:lastRow="0" w:firstColumn="1" w:lastColumn="0" w:oddVBand="0" w:evenVBand="0" w:oddHBand="0" w:evenHBand="0" w:firstRowFirstColumn="0" w:firstRowLastColumn="0" w:lastRowFirstColumn="0" w:lastRowLastColumn="0"/>
+            <w:tcW w:w="3212" w:type="dxa"/>
+          </w:tcPr>
+          <w:p>
+            <w:pPr>
+              <w:pStyle w:val="Textoindependiente"/>
+              <w:rPr>
+                <w:rFonts w:asciiTheme="majorHAnsi" w:hAnsiTheme="majorHAnsi" w:cstheme="majorHAnsi"/>
+                <w:sz w:val="22"/>
+                <w:szCs w:val="22"/>
+                <w:lang w:val="en-US"/>
+              </w:rPr>
+            </w:pPr>
+            <w:r>
+              <w:rPr>
+                <w:rFonts w:ascii="Arial" w:hAnsi="Arial" w:cs="Arial"/>
+                <w:color w:val="222222"/>
+                <w:sz w:val="21"/>
+                <w:szCs w:val="21"/>
+                <w:shd w:val="clear" w:color="auto" w:fill="FFFFFF"/>
+              </w:rPr>
+              <w:t>Bootstrap</w:t>
+            </w:r>
+          </w:p>
+        </w:tc>
+        <w:tc>
+          <w:tcPr>
+            <w:tcW w:w="5842" w:type="dxa"/>
+          </w:tcPr>
+          <w:p>
+            <w:pPr>
+              <w:pStyle w:val="Textoindependiente"/>
+              <w:jc w:val="both"/>
+              <w:cnfStyle w:val="000000000000" w:firstRow="0" w:lastRow="0" w:firstColumn="0" w:lastColumn="0" w:oddVBand="0" w:evenVBand="0" w:oddHBand="0" w:evenHBand="0" w:firstRowFirstColumn="0" w:firstRowLastColumn="0" w:lastRowFirstColumn="0" w:lastRowLastColumn="0"/>
+              <w:rPr>
+                <w:rFonts w:asciiTheme="majorHAnsi" w:hAnsiTheme="majorHAnsi" w:cstheme="majorHAnsi"/>
+                <w:sz w:val="22"/>
+                <w:szCs w:val="22"/>
+                <w:lang w:val="en-US"/>
+              </w:rPr>
+            </w:pPr>
+            <w:r>
+              <w:rPr>
+                <w:rFonts w:ascii="Arial" w:hAnsi="Arial" w:cs="Arial"/>
+                <w:color w:val="222222"/>
+                <w:sz w:val="21"/>
+                <w:szCs w:val="21"/>
+                <w:shd w:val="clear" w:color="auto" w:fill="FFFFFF"/>
+              </w:rPr>
+              <w:t xml:space="preserve">Bootstrap es una </w:t>
+            </w:r>
+            <w:r>
+              <w:rPr>
+                <w:rFonts w:ascii="Calibri" w:hAnsi="Calibri"/>
+                <w:color w:val="201F1E"/>
+                <w:sz w:val="22"/>
+                <w:szCs w:val="22"/>
+                <w:shd w:val="clear" w:color="auto" w:fill="FFFFFF"/>
+              </w:rPr>
+              <w:t>biblioteca</w:t>
+            </w:r>
+            <w:r>
+              <w:rPr>
+                <w:rFonts w:ascii="Arial" w:hAnsi="Arial" w:cs="Arial"/>
+                <w:color w:val="222222"/>
+                <w:sz w:val="21"/>
+                <w:szCs w:val="21"/>
+                <w:shd w:val="clear" w:color="auto" w:fill="FFFFFF"/>
+              </w:rPr>
+              <w:t xml:space="preserve"> multiplataforma o conjunto de herramientas de código abierto para diseño de sitios</w:t>
+            </w:r>
+            <w:r>
+              <w:rPr>
+                <w:rFonts w:ascii="Arial" w:hAnsi="Arial" w:cs="Arial"/>
+                <w:color w:val="222222"/>
+                <w:sz w:val="21"/>
+                <w:szCs w:val="21"/>
+                <w:shd w:val="clear" w:color="auto" w:fill="FFFFFF"/>
+              </w:rPr>
+              <w:t>.</w:t>
+            </w:r>
+          </w:p>
+        </w:tc>
+      </w:tr>
+      <w:tr>
+        <w:trPr>
+          <w:cnfStyle w:val="000000100000" w:firstRow="0" w:lastRow="0" w:firstColumn="0" w:lastColumn="0" w:oddVBand="0" w:evenVBand="0" w:oddHBand="1" w:evenHBand="0" w:firstRowFirstColumn="0" w:firstRowLastColumn="0" w:lastRowFirstColumn="0" w:lastRowLastColumn="0"/>
+        </w:trPr>
+        <w:tc>
+          <w:tcPr>
+            <w:cnfStyle w:val="001000000000" w:firstRow="0" w:lastRow="0" w:firstColumn="1" w:lastColumn="0" w:oddVBand="0" w:evenVBand="0" w:oddHBand="0" w:evenHBand="0" w:firstRowFirstColumn="0" w:firstRowLastColumn="0" w:lastRowFirstColumn="0" w:lastRowLastColumn="0"/>
+            <w:tcW w:w="3212" w:type="dxa"/>
+          </w:tcPr>
+          <w:p>
+            <w:pPr>
+              <w:pStyle w:val="Textoindependiente"/>
+              <w:rPr>
+                <w:rFonts w:ascii="Arial" w:hAnsi="Arial" w:cs="Arial"/>
+                <w:color w:val="222222"/>
+                <w:sz w:val="21"/>
+                <w:szCs w:val="21"/>
+                <w:shd w:val="clear" w:color="auto" w:fill="FFFFFF"/>
+              </w:rPr>
+            </w:pPr>
+            <w:r>
+              <w:rPr>
+                <w:rFonts w:asciiTheme="majorHAnsi" w:hAnsiTheme="majorHAnsi" w:cstheme="majorHAnsi"/>
+                <w:b w:val="0"/>
+                <w:bCs w:val="0"/>
+                <w:sz w:val="22"/>
+                <w:szCs w:val="22"/>
+                <w:lang w:val="en-US"/>
+              </w:rPr>
+              <w:lastRenderedPageBreak/>
+              <w:t>Amazon S3</w:t>
+            </w:r>
+          </w:p>
+        </w:tc>
+        <w:tc>
+          <w:tcPr>
+            <w:tcW w:w="5842" w:type="dxa"/>
+          </w:tcPr>
+          <w:p>
+            <w:pPr>
+              <w:pStyle w:val="Textoindependiente"/>
+              <w:jc w:val="both"/>
+              <w:cnfStyle w:val="000000100000" w:firstRow="0" w:lastRow="0" w:firstColumn="0" w:lastColumn="0" w:oddVBand="0" w:evenVBand="0" w:oddHBand="1" w:evenHBand="0" w:firstRowFirstColumn="0" w:firstRowLastColumn="0" w:lastRowFirstColumn="0" w:lastRowLastColumn="0"/>
+              <w:rPr>
+                <w:rFonts w:ascii="Arial" w:hAnsi="Arial" w:cs="Arial"/>
+                <w:color w:val="222222"/>
+                <w:sz w:val="21"/>
+                <w:szCs w:val="21"/>
+                <w:shd w:val="clear" w:color="auto" w:fill="FFFFFF"/>
+              </w:rPr>
+            </w:pPr>
+            <w:r>
+              <w:rPr>
+                <w:rFonts w:asciiTheme="majorHAnsi" w:hAnsiTheme="majorHAnsi" w:cstheme="majorHAnsi"/>
+                <w:sz w:val="22"/>
+                <w:szCs w:val="22"/>
+                <w:lang w:val="en-US"/>
+              </w:rPr>
+              <w:t>E</w:t>
+            </w:r>
+            <w:r>
+              <w:rPr>
+                <w:rFonts w:asciiTheme="majorHAnsi" w:hAnsiTheme="majorHAnsi" w:cstheme="majorHAnsi"/>
+                <w:sz w:val="22"/>
+                <w:szCs w:val="22"/>
+                <w:lang w:val="en-US"/>
+              </w:rPr>
+              <w:t>s un servicio de almacenamiento de objetos que ofrece escalabilidad, disponibilidad de datos</w:t>
+            </w:r>
+            <w:r>
+              <w:rPr>
+                <w:rFonts w:asciiTheme="majorHAnsi" w:hAnsiTheme="majorHAnsi" w:cstheme="majorHAnsi"/>
+                <w:sz w:val="22"/>
+                <w:szCs w:val="22"/>
+                <w:lang w:val="en-US"/>
+              </w:rPr>
+              <w:t xml:space="preserve"> y </w:t>
+            </w:r>
+            <w:r>
+              <w:rPr>
+                <w:rFonts w:asciiTheme="majorHAnsi" w:hAnsiTheme="majorHAnsi" w:cstheme="majorHAnsi"/>
+                <w:sz w:val="22"/>
+                <w:szCs w:val="22"/>
+                <w:lang w:val="en-US"/>
+              </w:rPr>
+              <w:t>seguridad</w:t>
+            </w:r>
+            <w:r>
+              <w:rPr>
+                <w:rFonts w:asciiTheme="majorHAnsi" w:hAnsiTheme="majorHAnsi" w:cstheme="majorHAnsi"/>
+                <w:sz w:val="22"/>
+                <w:szCs w:val="22"/>
+                <w:lang w:val="en-US"/>
+              </w:rPr>
+              <w:t xml:space="preserve"> en la nube</w:t>
+            </w:r>
+          </w:p>
+        </w:tc>
+      </w:tr>
+      <w:tr>
+        <w:tc>
+          <w:tcPr>
+            <w:cnfStyle w:val="001000000000" w:firstRow="0" w:lastRow="0" w:firstColumn="1" w:lastColumn="0" w:oddVBand="0" w:evenVBand="0" w:oddHBand="0" w:evenHBand="0" w:firstRowFirstColumn="0" w:firstRowLastColumn="0" w:lastRowFirstColumn="0" w:lastRowLastColumn="0"/>
+            <w:tcW w:w="3212" w:type="dxa"/>
+          </w:tcPr>
+          <w:p>
+            <w:pPr>
+              <w:pStyle w:val="Textoindependiente"/>
+              <w:rPr>
+                <w:rFonts w:asciiTheme="majorHAnsi" w:hAnsiTheme="majorHAnsi" w:cstheme="majorHAnsi"/>
+                <w:b w:val="0"/>
+                <w:bCs w:val="0"/>
+                <w:sz w:val="22"/>
+                <w:szCs w:val="22"/>
+                <w:lang w:val="en-US"/>
+              </w:rPr>
+            </w:pPr>
+            <w:r>
+              <w:rPr>
+                <w:rFonts w:asciiTheme="majorHAnsi" w:hAnsiTheme="majorHAnsi" w:cstheme="majorHAnsi"/>
+                <w:b w:val="0"/>
+                <w:bCs w:val="0"/>
+                <w:sz w:val="22"/>
+                <w:szCs w:val="22"/>
+                <w:lang w:val="en-US"/>
+              </w:rPr>
+              <w:t>SPA</w:t>
+            </w:r>
+          </w:p>
+        </w:tc>
+        <w:tc>
+          <w:tcPr>
+            <w:tcW w:w="5842" w:type="dxa"/>
+          </w:tcPr>
+          <w:p>
+            <w:pPr>
+              <w:pStyle w:val="Textoindependiente"/>
+              <w:jc w:val="both"/>
+              <w:cnfStyle w:val="000000000000" w:firstRow="0" w:lastRow="0" w:firstColumn="0" w:lastColumn="0" w:oddVBand="0" w:evenVBand="0" w:oddHBand="0" w:evenHBand="0" w:firstRowFirstColumn="0" w:firstRowLastColumn="0" w:lastRowFirstColumn="0" w:lastRowLastColumn="0"/>
+              <w:rPr>
+                <w:rFonts w:asciiTheme="majorHAnsi" w:hAnsiTheme="majorHAnsi" w:cstheme="majorHAnsi"/>
+                <w:sz w:val="22"/>
+                <w:szCs w:val="22"/>
+                <w:lang w:val="en-US"/>
+              </w:rPr>
+            </w:pPr>
+            <w:r>
+              <w:rPr>
+                <w:rFonts w:asciiTheme="majorHAnsi" w:hAnsiTheme="majorHAnsi" w:cstheme="majorHAnsi"/>
+                <w:sz w:val="22"/>
+                <w:szCs w:val="22"/>
+                <w:lang w:val="en-US"/>
+              </w:rPr>
+              <w:t xml:space="preserve">Single Page Application, </w:t>
+            </w:r>
+            <w:r>
+              <w:rPr>
+                <w:rFonts w:ascii="Arial" w:hAnsi="Arial" w:cs="Arial"/>
+                <w:color w:val="222222"/>
+                <w:sz w:val="21"/>
+                <w:szCs w:val="21"/>
+                <w:shd w:val="clear" w:color="auto" w:fill="FFFFFF"/>
+              </w:rPr>
+              <w:t>es un sitio web que cabe en una sola página con el propósito de dar una experiencia más fluida a los usuarios como una aplicación de escritorio</w:t>
+            </w:r>
+            <w:bookmarkStart w:id="28" w:name="_GoBack"/>
+            <w:bookmarkEnd w:id="28"/>
+            <w:r>
+              <w:rPr>
+                <w:rFonts w:asciiTheme="majorHAnsi" w:hAnsiTheme="majorHAnsi" w:cstheme="majorHAnsi"/>
+                <w:sz w:val="22"/>
+                <w:szCs w:val="22"/>
+                <w:lang w:val="en-US"/>
+              </w:rPr>
+              <w:t xml:space="preserve"> </w:t>
             </w:r>
           </w:p>
         </w:tc>
@@ -25655,6 +27016,119 @@
     </w:lvl>
   </w:abstractNum>
   <w:abstractNum w:abstractNumId="9" w15:restartNumberingAfterBreak="0">
+    <w:nsid w:val="4CB61CF4"/>
+    <w:multiLevelType w:val="hybridMultilevel"/>
+    <w:tmpl w:val="FDFC593A"/>
+    <w:lvl w:ilvl="0" w:tplc="0C0A0001">
+      <w:start w:val="1"/>
+      <w:numFmt w:val="bullet"/>
+      <w:lvlText w:val=""/>
+      <w:lvlJc w:val="left"/>
+      <w:pPr>
+        <w:ind w:left="720" w:hanging="360"/>
+      </w:pPr>
+      <w:rPr>
+        <w:rFonts w:ascii="Symbol" w:hAnsi="Symbol" w:hint="default"/>
+      </w:rPr>
+    </w:lvl>
+    <w:lvl w:ilvl="1" w:tplc="0C0A0003" w:tentative="1">
+      <w:start w:val="1"/>
+      <w:numFmt w:val="bullet"/>
+      <w:lvlText w:val="o"/>
+      <w:lvlJc w:val="left"/>
+      <w:pPr>
+        <w:ind w:left="1440" w:hanging="360"/>
+      </w:pPr>
+      <w:rPr>
+        <w:rFonts w:ascii="Courier New" w:hAnsi="Courier New" w:cs="Courier New" w:hint="default"/>
+      </w:rPr>
+    </w:lvl>
+    <w:lvl w:ilvl="2" w:tplc="0C0A0005" w:tentative="1">
+      <w:start w:val="1"/>
+      <w:numFmt w:val="bullet"/>
+      <w:lvlText w:val=""/>
+      <w:lvlJc w:val="left"/>
+      <w:pPr>
+        <w:ind w:left="2160" w:hanging="360"/>
+      </w:pPr>
+      <w:rPr>
+        <w:rFonts w:ascii="Wingdings" w:hAnsi="Wingdings" w:hint="default"/>
+      </w:rPr>
+    </w:lvl>
+    <w:lvl w:ilvl="3" w:tplc="0C0A0001" w:tentative="1">
+      <w:start w:val="1"/>
+      <w:numFmt w:val="bullet"/>
+      <w:lvlText w:val=""/>
+      <w:lvlJc w:val="left"/>
+      <w:pPr>
+        <w:ind w:left="2880" w:hanging="360"/>
+      </w:pPr>
+      <w:rPr>
+        <w:rFonts w:ascii="Symbol" w:hAnsi="Symbol" w:hint="default"/>
+      </w:rPr>
+    </w:lvl>
+    <w:lvl w:ilvl="4" w:tplc="0C0A0003" w:tentative="1">
+      <w:start w:val="1"/>
+      <w:numFmt w:val="bullet"/>
+      <w:lvlText w:val="o"/>
+      <w:lvlJc w:val="left"/>
+      <w:pPr>
+        <w:ind w:left="3600" w:hanging="360"/>
+      </w:pPr>
+      <w:rPr>
+        <w:rFonts w:ascii="Courier New" w:hAnsi="Courier New" w:cs="Courier New" w:hint="default"/>
+      </w:rPr>
+    </w:lvl>
+    <w:lvl w:ilvl="5" w:tplc="0C0A0005" w:tentative="1">
+      <w:start w:val="1"/>
+      <w:numFmt w:val="bullet"/>
+      <w:lvlText w:val=""/>
+      <w:lvlJc w:val="left"/>
+      <w:pPr>
+        <w:ind w:left="4320" w:hanging="360"/>
+      </w:pPr>
+      <w:rPr>
+        <w:rFonts w:ascii="Wingdings" w:hAnsi="Wingdings" w:hint="default"/>
+      </w:rPr>
+    </w:lvl>
+    <w:lvl w:ilvl="6" w:tplc="0C0A0001" w:tentative="1">
+      <w:start w:val="1"/>
+      <w:numFmt w:val="bullet"/>
+      <w:lvlText w:val=""/>
+      <w:lvlJc w:val="left"/>
+      <w:pPr>
+        <w:ind w:left="5040" w:hanging="360"/>
+      </w:pPr>
+      <w:rPr>
+        <w:rFonts w:ascii="Symbol" w:hAnsi="Symbol" w:hint="default"/>
+      </w:rPr>
+    </w:lvl>
+    <w:lvl w:ilvl="7" w:tplc="0C0A0003" w:tentative="1">
+      <w:start w:val="1"/>
+      <w:numFmt w:val="bullet"/>
+      <w:lvlText w:val="o"/>
+      <w:lvlJc w:val="left"/>
+      <w:pPr>
+        <w:ind w:left="5760" w:hanging="360"/>
+      </w:pPr>
+      <w:rPr>
+        <w:rFonts w:ascii="Courier New" w:hAnsi="Courier New" w:cs="Courier New" w:hint="default"/>
+      </w:rPr>
+    </w:lvl>
+    <w:lvl w:ilvl="8" w:tplc="0C0A0005" w:tentative="1">
+      <w:start w:val="1"/>
+      <w:numFmt w:val="bullet"/>
+      <w:lvlText w:val=""/>
+      <w:lvlJc w:val="left"/>
+      <w:pPr>
+        <w:ind w:left="6480" w:hanging="360"/>
+      </w:pPr>
+      <w:rPr>
+        <w:rFonts w:ascii="Wingdings" w:hAnsi="Wingdings" w:hint="default"/>
+      </w:rPr>
+    </w:lvl>
+  </w:abstractNum>
+  <w:abstractNum w:abstractNumId="10" w15:restartNumberingAfterBreak="0">
     <w:nsid w:val="542C6D74"/>
     <w:multiLevelType w:val="hybridMultilevel"/>
     <w:tmpl w:val="9A70676A"/>
@@ -25767,7 +27241,7 @@
       </w:rPr>
     </w:lvl>
   </w:abstractNum>
-  <w:abstractNum w:abstractNumId="10" w15:restartNumberingAfterBreak="0">
+  <w:abstractNum w:abstractNumId="11" w15:restartNumberingAfterBreak="0">
     <w:nsid w:val="58992C2F"/>
     <w:multiLevelType w:val="hybridMultilevel"/>
     <w:tmpl w:val="A1E664E8"/>
@@ -25880,7 +27354,7 @@
       </w:rPr>
     </w:lvl>
   </w:abstractNum>
-  <w:abstractNum w:abstractNumId="11" w15:restartNumberingAfterBreak="0">
+  <w:abstractNum w:abstractNumId="12" w15:restartNumberingAfterBreak="0">
     <w:nsid w:val="68EA2E4C"/>
     <w:multiLevelType w:val="hybridMultilevel"/>
     <w:tmpl w:val="8ABAAA86"/>
@@ -25993,7 +27467,7 @@
       </w:rPr>
     </w:lvl>
   </w:abstractNum>
-  <w:abstractNum w:abstractNumId="12" w15:restartNumberingAfterBreak="0">
+  <w:abstractNum w:abstractNumId="13" w15:restartNumberingAfterBreak="0">
     <w:nsid w:val="698E2B88"/>
     <w:multiLevelType w:val="hybridMultilevel"/>
     <w:tmpl w:val="30D0EAFE"/>
@@ -26106,7 +27580,120 @@
       </w:rPr>
     </w:lvl>
   </w:abstractNum>
-  <w:abstractNum w:abstractNumId="13" w15:restartNumberingAfterBreak="0">
+  <w:abstractNum w:abstractNumId="14" w15:restartNumberingAfterBreak="0">
+    <w:nsid w:val="745D53B0"/>
+    <w:multiLevelType w:val="hybridMultilevel"/>
+    <w:tmpl w:val="7BCCBF8A"/>
+    <w:lvl w:ilvl="0" w:tplc="0C0A0001">
+      <w:start w:val="1"/>
+      <w:numFmt w:val="bullet"/>
+      <w:lvlText w:val=""/>
+      <w:lvlJc w:val="left"/>
+      <w:pPr>
+        <w:ind w:left="765" w:hanging="360"/>
+      </w:pPr>
+      <w:rPr>
+        <w:rFonts w:ascii="Symbol" w:hAnsi="Symbol" w:hint="default"/>
+      </w:rPr>
+    </w:lvl>
+    <w:lvl w:ilvl="1" w:tplc="0C0A0003" w:tentative="1">
+      <w:start w:val="1"/>
+      <w:numFmt w:val="bullet"/>
+      <w:lvlText w:val="o"/>
+      <w:lvlJc w:val="left"/>
+      <w:pPr>
+        <w:ind w:left="1485" w:hanging="360"/>
+      </w:pPr>
+      <w:rPr>
+        <w:rFonts w:ascii="Courier New" w:hAnsi="Courier New" w:cs="Courier New" w:hint="default"/>
+      </w:rPr>
+    </w:lvl>
+    <w:lvl w:ilvl="2" w:tplc="0C0A0005" w:tentative="1">
+      <w:start w:val="1"/>
+      <w:numFmt w:val="bullet"/>
+      <w:lvlText w:val=""/>
+      <w:lvlJc w:val="left"/>
+      <w:pPr>
+        <w:ind w:left="2205" w:hanging="360"/>
+      </w:pPr>
+      <w:rPr>
+        <w:rFonts w:ascii="Wingdings" w:hAnsi="Wingdings" w:hint="default"/>
+      </w:rPr>
+    </w:lvl>
+    <w:lvl w:ilvl="3" w:tplc="0C0A0001" w:tentative="1">
+      <w:start w:val="1"/>
+      <w:numFmt w:val="bullet"/>
+      <w:lvlText w:val=""/>
+      <w:lvlJc w:val="left"/>
+      <w:pPr>
+        <w:ind w:left="2925" w:hanging="360"/>
+      </w:pPr>
+      <w:rPr>
+        <w:rFonts w:ascii="Symbol" w:hAnsi="Symbol" w:hint="default"/>
+      </w:rPr>
+    </w:lvl>
+    <w:lvl w:ilvl="4" w:tplc="0C0A0003" w:tentative="1">
+      <w:start w:val="1"/>
+      <w:numFmt w:val="bullet"/>
+      <w:lvlText w:val="o"/>
+      <w:lvlJc w:val="left"/>
+      <w:pPr>
+        <w:ind w:left="3645" w:hanging="360"/>
+      </w:pPr>
+      <w:rPr>
+        <w:rFonts w:ascii="Courier New" w:hAnsi="Courier New" w:cs="Courier New" w:hint="default"/>
+      </w:rPr>
+    </w:lvl>
+    <w:lvl w:ilvl="5" w:tplc="0C0A0005" w:tentative="1">
+      <w:start w:val="1"/>
+      <w:numFmt w:val="bullet"/>
+      <w:lvlText w:val=""/>
+      <w:lvlJc w:val="left"/>
+      <w:pPr>
+        <w:ind w:left="4365" w:hanging="360"/>
+      </w:pPr>
+      <w:rPr>
+        <w:rFonts w:ascii="Wingdings" w:hAnsi="Wingdings" w:hint="default"/>
+      </w:rPr>
+    </w:lvl>
+    <w:lvl w:ilvl="6" w:tplc="0C0A0001" w:tentative="1">
+      <w:start w:val="1"/>
+      <w:numFmt w:val="bullet"/>
+      <w:lvlText w:val=""/>
+      <w:lvlJc w:val="left"/>
+      <w:pPr>
+        <w:ind w:left="5085" w:hanging="360"/>
+      </w:pPr>
+      <w:rPr>
+        <w:rFonts w:ascii="Symbol" w:hAnsi="Symbol" w:hint="default"/>
+      </w:rPr>
+    </w:lvl>
+    <w:lvl w:ilvl="7" w:tplc="0C0A0003" w:tentative="1">
+      <w:start w:val="1"/>
+      <w:numFmt w:val="bullet"/>
+      <w:lvlText w:val="o"/>
+      <w:lvlJc w:val="left"/>
+      <w:pPr>
+        <w:ind w:left="5805" w:hanging="360"/>
+      </w:pPr>
+      <w:rPr>
+        <w:rFonts w:ascii="Courier New" w:hAnsi="Courier New" w:cs="Courier New" w:hint="default"/>
+      </w:rPr>
+    </w:lvl>
+    <w:lvl w:ilvl="8" w:tplc="0C0A0005" w:tentative="1">
+      <w:start w:val="1"/>
+      <w:numFmt w:val="bullet"/>
+      <w:lvlText w:val=""/>
+      <w:lvlJc w:val="left"/>
+      <w:pPr>
+        <w:ind w:left="6525" w:hanging="360"/>
+      </w:pPr>
+      <w:rPr>
+        <w:rFonts w:ascii="Wingdings" w:hAnsi="Wingdings" w:hint="default"/>
+      </w:rPr>
+    </w:lvl>
+  </w:abstractNum>
+  <w:abstractNum w:abstractNumId="15" w15:restartNumberingAfterBreak="0">
     <w:nsid w:val="74E37E6C"/>
     <w:multiLevelType w:val="hybridMultilevel"/>
     <w:tmpl w:val="D4348A44"/>
@@ -26196,7 +27783,7 @@
       </w:pPr>
     </w:lvl>
   </w:abstractNum>
-  <w:abstractNum w:abstractNumId="14" w15:restartNumberingAfterBreak="0">
+  <w:abstractNum w:abstractNumId="16" w15:restartNumberingAfterBreak="0">
     <w:nsid w:val="7A7660DD"/>
     <w:multiLevelType w:val="hybridMultilevel"/>
     <w:tmpl w:val="483CACE6"/>
@@ -26322,13 +27909,13 @@
     <w:abstractNumId w:val="4"/>
   </w:num>
   <w:num w:numId="5">
-    <w:abstractNumId w:val="10"/>
+    <w:abstractNumId w:val="11"/>
   </w:num>
   <w:num w:numId="6">
-    <w:abstractNumId w:val="11"/>
+    <w:abstractNumId w:val="12"/>
   </w:num>
   <w:num w:numId="7">
-    <w:abstractNumId w:val="13"/>
+    <w:abstractNumId w:val="15"/>
   </w:num>
   <w:num w:numId="8">
     <w:abstractNumId w:val="1"/>
@@ -26337,10 +27924,10 @@
     <w:abstractNumId w:val="2"/>
   </w:num>
   <w:num w:numId="10">
-    <w:abstractNumId w:val="12"/>
+    <w:abstractNumId w:val="13"/>
   </w:num>
   <w:num w:numId="11">
-    <w:abstractNumId w:val="14"/>
+    <w:abstractNumId w:val="16"/>
   </w:num>
   <w:num w:numId="12">
     <w:abstractNumId w:val="5"/>
@@ -26349,10 +27936,16 @@
     <w:abstractNumId w:val="8"/>
   </w:num>
   <w:num w:numId="14">
-    <w:abstractNumId w:val="9"/>
+    <w:abstractNumId w:val="10"/>
   </w:num>
   <w:num w:numId="15">
     <w:abstractNumId w:val="6"/>
+  </w:num>
+  <w:num w:numId="16">
+    <w:abstractNumId w:val="9"/>
+  </w:num>
+  <w:num w:numId="17">
+    <w:abstractNumId w:val="14"/>
   </w:num>
 </w:numbering>
 </file>
@@ -26449,7 +28042,7 @@
     <w:lsdException w:name="E-mail Signature" w:semiHidden="1" w:unhideWhenUsed="1"/>
     <w:lsdException w:name="HTML Top of Form" w:semiHidden="1" w:unhideWhenUsed="1"/>
     <w:lsdException w:name="HTML Bottom of Form" w:semiHidden="1" w:unhideWhenUsed="1"/>
-    <w:lsdException w:name="Normal (Web)" w:semiHidden="1" w:unhideWhenUsed="1"/>
+    <w:lsdException w:name="Normal (Web)" w:semiHidden="1" w:uiPriority="99" w:unhideWhenUsed="1"/>
     <w:lsdException w:name="HTML Acronym" w:semiHidden="1" w:unhideWhenUsed="1"/>
     <w:lsdException w:name="HTML Address" w:semiHidden="1" w:unhideWhenUsed="1"/>
     <w:lsdException w:name="HTML Cite" w:semiHidden="1" w:unhideWhenUsed="1"/>
@@ -27606,6 +29199,21 @@
       <w:szCs w:val="22"/>
     </w:rPr>
   </w:style>
+  <w:style w:type="paragraph" w:styleId="NormalWeb">
+    <w:name w:val="Normal (Web)"/>
+    <w:basedOn w:val="Normal"/>
+    <w:uiPriority w:val="99"/>
+    <w:semiHidden/>
+    <w:unhideWhenUsed/>
+    <w:rsid w:val="00D53DB8"/>
+    <w:pPr>
+      <w:spacing w:before="100" w:beforeAutospacing="1" w:after="100" w:afterAutospacing="1"/>
+    </w:pPr>
+    <w:rPr>
+      <w:rFonts w:ascii="Times New Roman" w:eastAsia="Times New Roman" w:hAnsi="Times New Roman" w:cs="Times New Roman"/>
+      <w:lang w:val="es-ES" w:eastAsia="es-ES"/>
+    </w:rPr>
+  </w:style>
 </w:styles>
 </file>
 
@@ -27928,6 +29536,21 @@
 </file>
 
 <file path=customXml/item1.xml><?xml version="1.0" encoding="utf-8"?>
+<p:properties xmlns:p="http://schemas.microsoft.com/office/2006/metadata/properties" xmlns:xsi="http://www.w3.org/2001/XMLSchema-instance" xmlns:pc="http://schemas.microsoft.com/office/infopath/2007/PartnerControls">
+  <documentManagement/>
+</p:properties>
+</file>
+
+<file path=customXml/item2.xml><?xml version="1.0" encoding="utf-8"?>
+<?mso-contentType ?>
+<FormTemplates xmlns="http://schemas.microsoft.com/sharepoint/v3/contenttype/forms">
+  <Display>DocumentLibraryForm</Display>
+  <Edit>DocumentLibraryForm</Edit>
+  <New>DocumentLibraryForm</New>
+</FormTemplates>
+</file>
+
+<file path=customXml/item3.xml><?xml version="1.0" encoding="utf-8"?>
 <ct:contentTypeSchema xmlns:ct="http://schemas.microsoft.com/office/2006/metadata/contentType" xmlns:ma="http://schemas.microsoft.com/office/2006/metadata/properties/metaAttributes" ct:_="" ma:_="" ma:contentTypeName="Documento" ma:contentTypeID="0x01010054F2E5489171BB4B8A564F3B86697001" ma:contentTypeVersion="9" ma:contentTypeDescription="Crear nuevo documento." ma:contentTypeScope="" ma:versionID="0e4fb22e9d16db6e83c249abe56e0679">
   <xsd:schema xmlns:xsd="http://www.w3.org/2001/XMLSchema" xmlns:xs="http://www.w3.org/2001/XMLSchema" xmlns:p="http://schemas.microsoft.com/office/2006/metadata/properties" xmlns:ns2="45e206cf-3a28-404d-8abb-a20a911c6335" targetNamespace="http://schemas.microsoft.com/office/2006/metadata/properties" ma:root="true" ma:fieldsID="fa16087b275d30ade7f8b759fd6579de" ns2:_="">
     <xsd:import namespace="45e206cf-3a28-404d-8abb-a20a911c6335"/>
@@ -28105,22 +29728,24 @@
 </ct:contentTypeSchema>
 </file>
 
-<file path=customXml/item2.xml><?xml version="1.0" encoding="utf-8"?>
-<?mso-contentType ?>
-<FormTemplates xmlns="http://schemas.microsoft.com/sharepoint/v3/contenttype/forms">
-  <Display>DocumentLibraryForm</Display>
-  <Edit>DocumentLibraryForm</Edit>
-  <New>DocumentLibraryForm</New>
-</FormTemplates>
+<file path=customXml/itemProps1.xml><?xml version="1.0" encoding="utf-8"?>
+<ds:datastoreItem xmlns:ds="http://schemas.openxmlformats.org/officeDocument/2006/customXml" ds:itemID="{F294EC06-36A5-4071-9092-29766602D82E}">
+  <ds:schemaRefs>
+    <ds:schemaRef ds:uri="http://schemas.microsoft.com/office/2006/metadata/properties"/>
+    <ds:schemaRef ds:uri="http://schemas.microsoft.com/office/infopath/2007/PartnerControls"/>
+  </ds:schemaRefs>
+</ds:datastoreItem>
 </file>
 
-<file path=customXml/item3.xml><?xml version="1.0" encoding="utf-8"?>
-<p:properties xmlns:p="http://schemas.microsoft.com/office/2006/metadata/properties" xmlns:xsi="http://www.w3.org/2001/XMLSchema-instance" xmlns:pc="http://schemas.microsoft.com/office/infopath/2007/PartnerControls">
-  <documentManagement/>
-</p:properties>
+<file path=customXml/itemProps2.xml><?xml version="1.0" encoding="utf-8"?>
+<ds:datastoreItem xmlns:ds="http://schemas.openxmlformats.org/officeDocument/2006/customXml" ds:itemID="{565713D0-B352-4168-A1C7-FFBA8CF3B5B2}">
+  <ds:schemaRefs>
+    <ds:schemaRef ds:uri="http://schemas.microsoft.com/sharepoint/v3/contenttype/forms"/>
+  </ds:schemaRefs>
+</ds:datastoreItem>
 </file>
 
-<file path=customXml/itemProps1.xml><?xml version="1.0" encoding="utf-8"?>
+<file path=customXml/itemProps3.xml><?xml version="1.0" encoding="utf-8"?>
 <ds:datastoreItem xmlns:ds="http://schemas.openxmlformats.org/officeDocument/2006/customXml" ds:itemID="{282D8BD1-BF38-4227-915A-1324D9825A0B}">
   <ds:schemaRefs>
     <ds:schemaRef ds:uri="http://schemas.microsoft.com/office/2006/metadata/contentType"/>
@@ -28136,21 +29761,4 @@
     <ds:schemaRef ds:uri="http://schemas.microsoft.com/internal/obd"/>
   </ds:schemaRefs>
 </ds:datastoreItem>
-</file>
-
-<file path=customXml/itemProps2.xml><?xml version="1.0" encoding="utf-8"?>
-<ds:datastoreItem xmlns:ds="http://schemas.openxmlformats.org/officeDocument/2006/customXml" ds:itemID="{565713D0-B352-4168-A1C7-FFBA8CF3B5B2}">
-  <ds:schemaRefs>
-    <ds:schemaRef ds:uri="http://schemas.microsoft.com/sharepoint/v3/contenttype/forms"/>
-  </ds:schemaRefs>
-</ds:datastoreItem>
-</file>
-
-<file path=customXml/itemProps3.xml><?xml version="1.0" encoding="utf-8"?>
-<ds:datastoreItem xmlns:ds="http://schemas.openxmlformats.org/officeDocument/2006/customXml" ds:itemID="{F294EC06-36A5-4071-9092-29766602D82E}">
-  <ds:schemaRefs>
-    <ds:schemaRef ds:uri="http://schemas.microsoft.com/office/2006/metadata/properties"/>
-    <ds:schemaRef ds:uri="http://schemas.microsoft.com/office/infopath/2007/PartnerControls"/>
-  </ds:schemaRefs>
-</ds:datastoreItem>
 </file>
</xml_diff>

<commit_message>
Se agrega el punto 2 [Restricciones y lineamientos]
</commit_message>
<xml_diff>
--- a/1. Documentacion/Caso de Estudio Neuron Formato arc42.docx
+++ b/1. Documentacion/Caso de Estudio Neuron Formato arc42.docx
@@ -338,10 +338,12 @@
         <w:t xml:space="preserve">Generar informes por área cada 30 </w:t>
       </w:r>
       <w:proofErr w:type="spellStart"/>
+      <w:proofErr w:type="gramStart"/>
       <w:r>
         <w:t>días,para</w:t>
       </w:r>
       <w:proofErr w:type="spellEnd"/>
+      <w:proofErr w:type="gramEnd"/>
       <w:r>
         <w:t xml:space="preserve"> cada uno de los jefes.</w:t>
       </w:r>
@@ -378,10 +380,12 @@
         <w:t xml:space="preserve">Generar un informe general cada </w:t>
       </w:r>
       <w:proofErr w:type="spellStart"/>
+      <w:proofErr w:type="gramStart"/>
       <w:r>
         <w:t>mes,para</w:t>
       </w:r>
       <w:proofErr w:type="spellEnd"/>
+      <w:proofErr w:type="gramEnd"/>
       <w:r>
         <w:t xml:space="preserve"> el gerente.</w:t>
       </w:r>
@@ -418,10 +422,12 @@
         <w:t xml:space="preserve">Implementar durante los próximos 3 meses las vistas para cada una de las </w:t>
       </w:r>
       <w:proofErr w:type="spellStart"/>
+      <w:proofErr w:type="gramStart"/>
       <w:r>
         <w:t>áreas;una</w:t>
       </w:r>
       <w:proofErr w:type="spellEnd"/>
+      <w:proofErr w:type="gramEnd"/>
       <w:r>
         <w:t xml:space="preserve"> vista por mes.</w:t>
       </w:r>
@@ -2563,7 +2569,15 @@
               <w:ind w:left="0"/>
             </w:pPr>
             <w:r>
-              <w:t xml:space="preserve">Son las persona </w:t>
+              <w:t xml:space="preserve">Son </w:t>
+            </w:r>
+            <w:proofErr w:type="gramStart"/>
+            <w:r>
+              <w:t>las persona</w:t>
+            </w:r>
+            <w:proofErr w:type="gramEnd"/>
+            <w:r>
+              <w:t xml:space="preserve"> </w:t>
             </w:r>
             <w:proofErr w:type="spellStart"/>
             <w:r>
@@ -2686,7 +2700,15 @@
               <w:ind w:left="0"/>
             </w:pPr>
             <w:r>
-              <w:t xml:space="preserve">Son las persona </w:t>
+              <w:t xml:space="preserve">Son </w:t>
+            </w:r>
+            <w:proofErr w:type="gramStart"/>
+            <w:r>
+              <w:t>las persona</w:t>
+            </w:r>
+            <w:proofErr w:type="gramEnd"/>
+            <w:r>
+              <w:t xml:space="preserve"> </w:t>
             </w:r>
             <w:proofErr w:type="spellStart"/>
             <w:r>
@@ -2843,7 +2865,15 @@
               <w:ind w:left="0"/>
             </w:pPr>
             <w:r>
-              <w:t xml:space="preserve">Son las persona </w:t>
+              <w:t xml:space="preserve">Son </w:t>
+            </w:r>
+            <w:proofErr w:type="gramStart"/>
+            <w:r>
+              <w:t>las persona</w:t>
+            </w:r>
+            <w:proofErr w:type="gramEnd"/>
+            <w:r>
+              <w:t xml:space="preserve"> </w:t>
             </w:r>
             <w:proofErr w:type="spellStart"/>
             <w:r>
@@ -2973,21 +3003,11 @@
         <w:pStyle w:val="Ttulo1"/>
       </w:pPr>
       <w:bookmarkStart w:id="4" w:name="section-architecture-constraints"/>
-      <w:proofErr w:type="spellStart"/>
       <w:r>
         <w:lastRenderedPageBreak/>
-        <w:t>Architecture</w:t>
-      </w:r>
-      <w:proofErr w:type="spellEnd"/>
-      <w:r>
-        <w:t xml:space="preserve"> </w:t>
-      </w:r>
-      <w:proofErr w:type="spellStart"/>
-      <w:r>
-        <w:t>Constraints</w:t>
+        <w:t>Architecture Constraints</w:t>
       </w:r>
       <w:bookmarkEnd w:id="4"/>
-      <w:proofErr w:type="spellEnd"/>
     </w:p>
     <w:p>
       <w:pPr>
@@ -2999,38 +3019,917 @@
     </w:p>
     <w:p>
       <w:pPr>
+        <w:pStyle w:val="Ttulo2"/>
+      </w:pPr>
+      <w:r>
+        <w:t>Restricciones y lineamientos técnicas</w:t>
+      </w:r>
+    </w:p>
+    <w:tbl>
+      <w:tblPr>
+        <w:tblStyle w:val="Tablaconcuadrcula"/>
+        <w:tblW w:w="0" w:type="auto"/>
+        <w:tblLook w:val="04A0" w:firstRow="1" w:lastRow="0" w:firstColumn="1" w:lastColumn="0" w:noHBand="0" w:noVBand="1"/>
+      </w:tblPr>
+      <w:tblGrid>
+        <w:gridCol w:w="1129"/>
+        <w:gridCol w:w="2835"/>
+        <w:gridCol w:w="4864"/>
+      </w:tblGrid>
+      <w:tr>
+        <w:tc>
+          <w:tcPr>
+            <w:tcW w:w="1129" w:type="dxa"/>
+          </w:tcPr>
+          <w:p>
+            <w:pPr>
+              <w:pStyle w:val="Textoindependiente"/>
+            </w:pPr>
+          </w:p>
+        </w:tc>
+        <w:tc>
+          <w:tcPr>
+            <w:tcW w:w="2835" w:type="dxa"/>
+          </w:tcPr>
+          <w:p>
+            <w:pPr>
+              <w:pStyle w:val="Textoindependiente"/>
+              <w:rPr>
+                <w:b/>
+              </w:rPr>
+            </w:pPr>
+            <w:r>
+              <w:rPr>
+                <w:b/>
+              </w:rPr>
+              <w:t>Restricción</w:t>
+            </w:r>
+          </w:p>
+        </w:tc>
+        <w:tc>
+          <w:tcPr>
+            <w:tcW w:w="4864" w:type="dxa"/>
+          </w:tcPr>
+          <w:p>
+            <w:pPr>
+              <w:pStyle w:val="Textoindependiente"/>
+              <w:rPr>
+                <w:b/>
+              </w:rPr>
+            </w:pPr>
+            <w:r>
+              <w:rPr>
+                <w:b/>
+              </w:rPr>
+              <w:t>Antecedente o Motivación</w:t>
+            </w:r>
+          </w:p>
+        </w:tc>
+      </w:tr>
+      <w:tr>
+        <w:tc>
+          <w:tcPr>
+            <w:tcW w:w="8828" w:type="dxa"/>
+            <w:gridSpan w:val="3"/>
+          </w:tcPr>
+          <w:p>
+            <w:pPr>
+              <w:pStyle w:val="Textoindependiente"/>
+            </w:pPr>
+            <w:r>
+              <w:t>Restricciones de software y programación</w:t>
+            </w:r>
+          </w:p>
+        </w:tc>
+      </w:tr>
+      <w:tr>
+        <w:tc>
+          <w:tcPr>
+            <w:tcW w:w="1129" w:type="dxa"/>
+          </w:tcPr>
+          <w:p>
+            <w:pPr>
+              <w:pStyle w:val="Textoindependiente"/>
+            </w:pPr>
+            <w:r>
+              <w:t>RT1</w:t>
+            </w:r>
+          </w:p>
+        </w:tc>
+        <w:tc>
+          <w:tcPr>
+            <w:tcW w:w="2835" w:type="dxa"/>
+          </w:tcPr>
+          <w:p>
+            <w:pPr>
+              <w:pStyle w:val="Textoindependiente"/>
+            </w:pPr>
+            <w:r>
+              <w:t xml:space="preserve">Implementación en JavaScript </w:t>
+            </w:r>
+          </w:p>
+        </w:tc>
+        <w:tc>
+          <w:tcPr>
+            <w:tcW w:w="4864" w:type="dxa"/>
+          </w:tcPr>
+          <w:p>
+            <w:pPr>
+              <w:pStyle w:val="Textoindependiente"/>
+            </w:pPr>
+            <w:r>
+              <w:t xml:space="preserve">La aplicación debe estar construida en JavaScript, con la ultima versión del ecmascript  para facilitar el performance y la latencia. </w:t>
+            </w:r>
+          </w:p>
+        </w:tc>
+      </w:tr>
+      <w:tr>
+        <w:tc>
+          <w:tcPr>
+            <w:tcW w:w="1129" w:type="dxa"/>
+          </w:tcPr>
+          <w:p>
+            <w:pPr>
+              <w:pStyle w:val="Textoindependiente"/>
+            </w:pPr>
+            <w:r>
+              <w:t>RT2</w:t>
+            </w:r>
+          </w:p>
+        </w:tc>
+        <w:tc>
+          <w:tcPr>
+            <w:tcW w:w="2835" w:type="dxa"/>
+          </w:tcPr>
+          <w:p>
+            <w:pPr>
+              <w:pStyle w:val="Textoindependiente"/>
+            </w:pPr>
+            <w:r>
+              <w:t>Principios SOLID</w:t>
+            </w:r>
+          </w:p>
+        </w:tc>
+        <w:tc>
+          <w:tcPr>
+            <w:tcW w:w="4864" w:type="dxa"/>
+          </w:tcPr>
+          <w:p>
+            <w:pPr>
+              <w:pStyle w:val="Textoindependiente"/>
+            </w:pPr>
+            <w:r>
+              <w:t>Todo aplicación a implementar debe contar con la definición de SOLID dentro de su estructuración de diseño.</w:t>
+            </w:r>
+          </w:p>
+        </w:tc>
+      </w:tr>
+      <w:tr>
+        <w:tc>
+          <w:tcPr>
+            <w:tcW w:w="1129" w:type="dxa"/>
+          </w:tcPr>
+          <w:p>
+            <w:pPr>
+              <w:pStyle w:val="Textoindependiente"/>
+            </w:pPr>
+            <w:r>
+              <w:t>RT3</w:t>
+            </w:r>
+          </w:p>
+        </w:tc>
+        <w:tc>
+          <w:tcPr>
+            <w:tcW w:w="2835" w:type="dxa"/>
+          </w:tcPr>
+          <w:p>
+            <w:pPr>
+              <w:pStyle w:val="Textoindependiente"/>
+            </w:pPr>
+            <w:r>
+              <w:t>Implementación de Pruebas Unitarias</w:t>
+            </w:r>
+          </w:p>
+        </w:tc>
+        <w:tc>
+          <w:tcPr>
+            <w:tcW w:w="4864" w:type="dxa"/>
+          </w:tcPr>
+          <w:p>
+            <w:pPr>
+              <w:pStyle w:val="Textoindependiente"/>
+            </w:pPr>
+            <w:r>
+              <w:t xml:space="preserve">Todo proyecto nuevo o refactorización debe contar con un modelo de pruebas unitarias, que permita garantizar la unidad mínima de código. </w:t>
+            </w:r>
+          </w:p>
+        </w:tc>
+      </w:tr>
+      <w:tr>
+        <w:tc>
+          <w:tcPr>
+            <w:tcW w:w="1129" w:type="dxa"/>
+          </w:tcPr>
+          <w:p>
+            <w:pPr>
+              <w:pStyle w:val="Textoindependiente"/>
+            </w:pPr>
+            <w:r>
+              <w:t>RT4</w:t>
+            </w:r>
+          </w:p>
+        </w:tc>
+        <w:tc>
+          <w:tcPr>
+            <w:tcW w:w="2835" w:type="dxa"/>
+          </w:tcPr>
+          <w:p>
+            <w:pPr>
+              <w:pStyle w:val="Textoindependiente"/>
+            </w:pPr>
+            <w:r>
+              <w:t>APIs</w:t>
+            </w:r>
+          </w:p>
+        </w:tc>
+        <w:tc>
+          <w:tcPr>
+            <w:tcW w:w="4864" w:type="dxa"/>
+          </w:tcPr>
+          <w:p>
+            <w:pPr>
+              <w:pStyle w:val="Textoindependiente"/>
+            </w:pPr>
+            <w:r>
+              <w:t xml:space="preserve">Como un principio fundamental toda aplicación de exponer sus operaciones mediante APIs y servicios </w:t>
+            </w:r>
+            <w:proofErr w:type="spellStart"/>
+            <w:r>
+              <w:t>Rest</w:t>
+            </w:r>
+            <w:proofErr w:type="spellEnd"/>
+            <w:r>
+              <w:t xml:space="preserve"> para una mejor escalabilidad y mantenibilidad.</w:t>
+            </w:r>
+          </w:p>
+        </w:tc>
+      </w:tr>
+      <w:tr>
+        <w:tc>
+          <w:tcPr>
+            <w:tcW w:w="8828" w:type="dxa"/>
+            <w:gridSpan w:val="3"/>
+          </w:tcPr>
+          <w:p>
+            <w:pPr>
+              <w:pStyle w:val="Textoindependiente"/>
+            </w:pPr>
+            <w:r>
+              <w:t>Restricciones de Sistema Operativo</w:t>
+            </w:r>
+          </w:p>
+        </w:tc>
+      </w:tr>
+      <w:tr>
+        <w:tc>
+          <w:tcPr>
+            <w:tcW w:w="1129" w:type="dxa"/>
+          </w:tcPr>
+          <w:p>
+            <w:pPr>
+              <w:pStyle w:val="Textoindependiente"/>
+            </w:pPr>
+            <w:r>
+              <w:t>RT</w:t>
+            </w:r>
+            <w:r>
+              <w:t>5</w:t>
+            </w:r>
+          </w:p>
+        </w:tc>
+        <w:tc>
+          <w:tcPr>
+            <w:tcW w:w="2835" w:type="dxa"/>
+          </w:tcPr>
+          <w:p>
+            <w:pPr>
+              <w:pStyle w:val="Textoindependiente"/>
+            </w:pPr>
+            <w:r>
+              <w:t>Sistema operativo</w:t>
+            </w:r>
+          </w:p>
+        </w:tc>
+        <w:tc>
+          <w:tcPr>
+            <w:tcW w:w="4864" w:type="dxa"/>
+          </w:tcPr>
+          <w:p>
+            <w:pPr>
+              <w:pStyle w:val="Textoindependiente"/>
+            </w:pPr>
+            <w:r>
+              <w:t>Independiente de la plataforma y debe ejecutarse en los principales sistemas operativos (Windows ,Linux y Mac-OS).</w:t>
+            </w:r>
+          </w:p>
+        </w:tc>
+      </w:tr>
+      <w:tr>
+        <w:tc>
+          <w:tcPr>
+            <w:tcW w:w="8828" w:type="dxa"/>
+            <w:gridSpan w:val="3"/>
+          </w:tcPr>
+          <w:p>
+            <w:pPr>
+              <w:pStyle w:val="Textoindependiente"/>
+            </w:pPr>
+            <w:r>
+              <w:t>Restricciones de Hardware</w:t>
+            </w:r>
+          </w:p>
+        </w:tc>
+      </w:tr>
+      <w:tr>
+        <w:tc>
+          <w:tcPr>
+            <w:tcW w:w="1129" w:type="dxa"/>
+          </w:tcPr>
+          <w:p>
+            <w:pPr>
+              <w:pStyle w:val="Textoindependiente"/>
+            </w:pPr>
+            <w:r>
+              <w:t>RT7</w:t>
+            </w:r>
+          </w:p>
+        </w:tc>
+        <w:tc>
+          <w:tcPr>
+            <w:tcW w:w="2835" w:type="dxa"/>
+          </w:tcPr>
+          <w:p>
+            <w:pPr>
+              <w:pStyle w:val="Textoindependiente"/>
+            </w:pPr>
+            <w:r>
+              <w:t>Contenerización</w:t>
+            </w:r>
+          </w:p>
+        </w:tc>
+        <w:tc>
+          <w:tcPr>
+            <w:tcW w:w="4864" w:type="dxa"/>
+          </w:tcPr>
+          <w:p>
+            <w:pPr>
+              <w:pStyle w:val="Textoindependiente"/>
+            </w:pPr>
+            <w:r>
+              <w:t>Toda aplicación debe estar desplegada por medio de contenedores para tener un mayor control del crecimiento vertical y horizontal.</w:t>
+            </w:r>
+          </w:p>
+        </w:tc>
+      </w:tr>
+      <w:tr>
+        <w:tc>
+          <w:tcPr>
+            <w:tcW w:w="1129" w:type="dxa"/>
+          </w:tcPr>
+          <w:p>
+            <w:pPr>
+              <w:pStyle w:val="Textoindependiente"/>
+            </w:pPr>
+            <w:r>
+              <w:t>RT8</w:t>
+            </w:r>
+          </w:p>
+        </w:tc>
+        <w:tc>
+          <w:tcPr>
+            <w:tcW w:w="2835" w:type="dxa"/>
+          </w:tcPr>
+          <w:p>
+            <w:pPr>
+              <w:pStyle w:val="Textoindependiente"/>
+            </w:pPr>
+            <w:r>
+              <w:t>Infraestructura Nube</w:t>
+            </w:r>
+          </w:p>
+        </w:tc>
+        <w:tc>
+          <w:tcPr>
+            <w:tcW w:w="4864" w:type="dxa"/>
+          </w:tcPr>
+          <w:p>
+            <w:pPr>
+              <w:pStyle w:val="Textoindependiente"/>
+            </w:pPr>
+            <w:r>
+              <w:t xml:space="preserve">La aplicación deberá estar desarrollada bajo infraestructura </w:t>
+            </w:r>
+            <w:r>
+              <w:t xml:space="preserve">nube y por lineamientos se </w:t>
+            </w:r>
+            <w:r>
+              <w:lastRenderedPageBreak/>
+              <w:t>debe utilizar el proveedor Amazón Web Services</w:t>
+            </w:r>
+          </w:p>
+        </w:tc>
+      </w:tr>
+      <w:tr>
+        <w:tc>
+          <w:tcPr>
+            <w:tcW w:w="1129" w:type="dxa"/>
+          </w:tcPr>
+          <w:p>
+            <w:pPr>
+              <w:pStyle w:val="Textoindependiente"/>
+            </w:pPr>
+            <w:r>
+              <w:lastRenderedPageBreak/>
+              <w:t>RT9</w:t>
+            </w:r>
+          </w:p>
+        </w:tc>
+        <w:tc>
+          <w:tcPr>
+            <w:tcW w:w="2835" w:type="dxa"/>
+          </w:tcPr>
+          <w:p>
+            <w:pPr>
+              <w:pStyle w:val="Textoindependiente"/>
+            </w:pPr>
+            <w:r>
+              <w:t>Balanceador de Carga</w:t>
+            </w:r>
+          </w:p>
+        </w:tc>
+        <w:tc>
+          <w:tcPr>
+            <w:tcW w:w="4864" w:type="dxa"/>
+          </w:tcPr>
+          <w:p>
+            <w:pPr>
+              <w:pStyle w:val="Textoindependiente"/>
+            </w:pPr>
+            <w:r>
+              <w:t>La aplicaciones que sean consideradas criticas para el negocio deberán tener configuradas un balanceador y un auto scaling.</w:t>
+            </w:r>
+          </w:p>
+        </w:tc>
+      </w:tr>
+    </w:tbl>
+    <w:p>
+      <w:pPr>
         <w:pStyle w:val="Textoindependiente"/>
-        <w:numPr>
-          <w:ilvl w:val="0"/>
-          <w:numId w:val="8"/>
-        </w:numPr>
-        <w:jc w:val="both"/>
-        <w:rPr>
-          <w:rFonts w:ascii="Calibri" w:hAnsi="Calibri"/>
-          <w:color w:val="201F1E"/>
-          <w:sz w:val="22"/>
-          <w:szCs w:val="22"/>
-          <w:shd w:val="clear" w:color="auto" w:fill="FFFFFF"/>
-        </w:rPr>
-      </w:pPr>
-      <w:r>
-        <w:rPr>
-          <w:rFonts w:ascii="Calibri" w:hAnsi="Calibri"/>
-          <w:color w:val="201F1E"/>
-          <w:sz w:val="22"/>
-          <w:szCs w:val="22"/>
-          <w:shd w:val="clear" w:color="auto" w:fill="FFFFFF"/>
-        </w:rPr>
-        <w:t>Independiente de la plataforma y debe ejecutarse en los principales sistemas operativos (Windows ,Linux y Mac-OS).</w:t>
-      </w:r>
+      </w:pPr>
     </w:p>
     <w:p>
       <w:pPr>
+        <w:pStyle w:val="Ttulo2"/>
+      </w:pPr>
+      <w:r>
+        <w:t>Restricciones organizacionales</w:t>
+      </w:r>
+    </w:p>
+    <w:p>
+      <w:pPr>
+        <w:pStyle w:val="Textoindependiente"/>
+      </w:pPr>
+    </w:p>
+    <w:tbl>
+      <w:tblPr>
+        <w:tblStyle w:val="Tablaconcuadrcula"/>
+        <w:tblW w:w="0" w:type="auto"/>
+        <w:tblLook w:val="04A0" w:firstRow="1" w:lastRow="0" w:firstColumn="1" w:lastColumn="0" w:noHBand="0" w:noVBand="1"/>
+      </w:tblPr>
+      <w:tblGrid>
+        <w:gridCol w:w="1129"/>
+        <w:gridCol w:w="2835"/>
+        <w:gridCol w:w="4864"/>
+      </w:tblGrid>
+      <w:tr>
+        <w:tc>
+          <w:tcPr>
+            <w:tcW w:w="1129" w:type="dxa"/>
+          </w:tcPr>
+          <w:p>
+            <w:pPr>
+              <w:pStyle w:val="Textoindependiente"/>
+            </w:pPr>
+          </w:p>
+        </w:tc>
+        <w:tc>
+          <w:tcPr>
+            <w:tcW w:w="2835" w:type="dxa"/>
+          </w:tcPr>
+          <w:p>
+            <w:pPr>
+              <w:pStyle w:val="Textoindependiente"/>
+              <w:rPr>
+                <w:b/>
+              </w:rPr>
+            </w:pPr>
+            <w:r>
+              <w:rPr>
+                <w:b/>
+              </w:rPr>
+              <w:t>Restricción</w:t>
+            </w:r>
+          </w:p>
+        </w:tc>
+        <w:tc>
+          <w:tcPr>
+            <w:tcW w:w="4864" w:type="dxa"/>
+          </w:tcPr>
+          <w:p>
+            <w:pPr>
+              <w:pStyle w:val="Textoindependiente"/>
+              <w:rPr>
+                <w:b/>
+              </w:rPr>
+            </w:pPr>
+            <w:r>
+              <w:rPr>
+                <w:b/>
+              </w:rPr>
+              <w:t>Antecedente o Motivación</w:t>
+            </w:r>
+          </w:p>
+        </w:tc>
+      </w:tr>
+      <w:tr>
+        <w:tc>
+          <w:tcPr>
+            <w:tcW w:w="1129" w:type="dxa"/>
+          </w:tcPr>
+          <w:p>
+            <w:pPr>
+              <w:pStyle w:val="Textoindependiente"/>
+            </w:pPr>
+            <w:r>
+              <w:t>RO1</w:t>
+            </w:r>
+          </w:p>
+        </w:tc>
+        <w:tc>
+          <w:tcPr>
+            <w:tcW w:w="2835" w:type="dxa"/>
+          </w:tcPr>
+          <w:p>
+            <w:pPr>
+              <w:pStyle w:val="Textoindependiente"/>
+            </w:pPr>
+          </w:p>
+        </w:tc>
+        <w:tc>
+          <w:tcPr>
+            <w:tcW w:w="4864" w:type="dxa"/>
+          </w:tcPr>
+          <w:p>
+            <w:pPr>
+              <w:pStyle w:val="Textoindependiente"/>
+            </w:pPr>
+          </w:p>
+        </w:tc>
+      </w:tr>
+      <w:tr>
+        <w:tc>
+          <w:tcPr>
+            <w:tcW w:w="1129" w:type="dxa"/>
+          </w:tcPr>
+          <w:p>
+            <w:pPr>
+              <w:pStyle w:val="Textoindependiente"/>
+            </w:pPr>
+            <w:r>
+              <w:t>RO2</w:t>
+            </w:r>
+          </w:p>
+        </w:tc>
+        <w:tc>
+          <w:tcPr>
+            <w:tcW w:w="2835" w:type="dxa"/>
+          </w:tcPr>
+          <w:p>
+            <w:pPr>
+              <w:pStyle w:val="Textoindependiente"/>
+            </w:pPr>
+          </w:p>
+        </w:tc>
+        <w:tc>
+          <w:tcPr>
+            <w:tcW w:w="4864" w:type="dxa"/>
+          </w:tcPr>
+          <w:p>
+            <w:pPr>
+              <w:pStyle w:val="Textoindependiente"/>
+            </w:pPr>
+          </w:p>
+        </w:tc>
+      </w:tr>
+      <w:tr>
+        <w:tc>
+          <w:tcPr>
+            <w:tcW w:w="1129" w:type="dxa"/>
+          </w:tcPr>
+          <w:p>
+            <w:pPr>
+              <w:pStyle w:val="Textoindependiente"/>
+            </w:pPr>
+            <w:r>
+              <w:t>RO3</w:t>
+            </w:r>
+          </w:p>
+        </w:tc>
+        <w:tc>
+          <w:tcPr>
+            <w:tcW w:w="2835" w:type="dxa"/>
+          </w:tcPr>
+          <w:p>
+            <w:pPr>
+              <w:pStyle w:val="Textoindependiente"/>
+            </w:pPr>
+          </w:p>
+        </w:tc>
+        <w:tc>
+          <w:tcPr>
+            <w:tcW w:w="4864" w:type="dxa"/>
+          </w:tcPr>
+          <w:p>
+            <w:pPr>
+              <w:pStyle w:val="Textoindependiente"/>
+            </w:pPr>
+          </w:p>
+        </w:tc>
+      </w:tr>
+      <w:tr>
+        <w:tc>
+          <w:tcPr>
+            <w:tcW w:w="1129" w:type="dxa"/>
+          </w:tcPr>
+          <w:p>
+            <w:pPr>
+              <w:pStyle w:val="Textoindependiente"/>
+            </w:pPr>
+            <w:r>
+              <w:t>RO4</w:t>
+            </w:r>
+          </w:p>
+        </w:tc>
+        <w:tc>
+          <w:tcPr>
+            <w:tcW w:w="2835" w:type="dxa"/>
+          </w:tcPr>
+          <w:p>
+            <w:pPr>
+              <w:pStyle w:val="Textoindependiente"/>
+            </w:pPr>
+          </w:p>
+        </w:tc>
+        <w:tc>
+          <w:tcPr>
+            <w:tcW w:w="4864" w:type="dxa"/>
+          </w:tcPr>
+          <w:p>
+            <w:pPr>
+              <w:pStyle w:val="Textoindependiente"/>
+            </w:pPr>
+          </w:p>
+        </w:tc>
+      </w:tr>
+    </w:tbl>
+    <w:p>
+      <w:pPr>
+        <w:pStyle w:val="Textoindependiente"/>
+      </w:pPr>
+    </w:p>
+    <w:p>
+      <w:pPr>
+        <w:pStyle w:val="Ttulo2"/>
+      </w:pPr>
+      <w:r>
+        <w:t>Convenciones</w:t>
+      </w:r>
+    </w:p>
+    <w:tbl>
+      <w:tblPr>
+        <w:tblStyle w:val="Tablaconcuadrcula"/>
+        <w:tblW w:w="0" w:type="auto"/>
+        <w:tblLook w:val="04A0" w:firstRow="1" w:lastRow="0" w:firstColumn="1" w:lastColumn="0" w:noHBand="0" w:noVBand="1"/>
+      </w:tblPr>
+      <w:tblGrid>
+        <w:gridCol w:w="1129"/>
+        <w:gridCol w:w="2835"/>
+        <w:gridCol w:w="4864"/>
+      </w:tblGrid>
+      <w:tr>
+        <w:tc>
+          <w:tcPr>
+            <w:tcW w:w="1129" w:type="dxa"/>
+          </w:tcPr>
+          <w:p>
+            <w:pPr>
+              <w:pStyle w:val="Textoindependiente"/>
+            </w:pPr>
+          </w:p>
+        </w:tc>
+        <w:tc>
+          <w:tcPr>
+            <w:tcW w:w="2835" w:type="dxa"/>
+          </w:tcPr>
+          <w:p>
+            <w:pPr>
+              <w:pStyle w:val="Textoindependiente"/>
+              <w:rPr>
+                <w:b/>
+              </w:rPr>
+            </w:pPr>
+            <w:r>
+              <w:rPr>
+                <w:b/>
+              </w:rPr>
+              <w:t>Restricción</w:t>
+            </w:r>
+          </w:p>
+        </w:tc>
+        <w:tc>
+          <w:tcPr>
+            <w:tcW w:w="4864" w:type="dxa"/>
+          </w:tcPr>
+          <w:p>
+            <w:pPr>
+              <w:pStyle w:val="Textoindependiente"/>
+              <w:rPr>
+                <w:b/>
+              </w:rPr>
+            </w:pPr>
+            <w:r>
+              <w:rPr>
+                <w:b/>
+              </w:rPr>
+              <w:t>Antecedente o Motivación</w:t>
+            </w:r>
+          </w:p>
+        </w:tc>
+      </w:tr>
+      <w:tr>
+        <w:tc>
+          <w:tcPr>
+            <w:tcW w:w="1129" w:type="dxa"/>
+          </w:tcPr>
+          <w:p>
+            <w:pPr>
+              <w:pStyle w:val="Textoindependiente"/>
+            </w:pPr>
+            <w:r>
+              <w:t>C1</w:t>
+            </w:r>
+          </w:p>
+        </w:tc>
+        <w:tc>
+          <w:tcPr>
+            <w:tcW w:w="2835" w:type="dxa"/>
+          </w:tcPr>
+          <w:p>
+            <w:pPr>
+              <w:pStyle w:val="Textoindependiente"/>
+            </w:pPr>
+            <w:r>
+              <w:t>Documentación de Arquitectura</w:t>
+            </w:r>
+          </w:p>
+        </w:tc>
+        <w:tc>
+          <w:tcPr>
+            <w:tcW w:w="4864" w:type="dxa"/>
+          </w:tcPr>
+          <w:p>
+            <w:pPr>
+              <w:pStyle w:val="Textoindependiente"/>
+            </w:pPr>
+            <w:r>
+              <w:t>Estructura basada en la ultima versión de la plantilla de Arc42</w:t>
+            </w:r>
+          </w:p>
+        </w:tc>
+      </w:tr>
+      <w:tr>
+        <w:tc>
+          <w:tcPr>
+            <w:tcW w:w="1129" w:type="dxa"/>
+          </w:tcPr>
+          <w:p>
+            <w:pPr>
+              <w:pStyle w:val="Textoindependiente"/>
+            </w:pPr>
+            <w:r>
+              <w:t>C2</w:t>
+            </w:r>
+          </w:p>
+        </w:tc>
+        <w:tc>
+          <w:tcPr>
+            <w:tcW w:w="2835" w:type="dxa"/>
+          </w:tcPr>
+          <w:p>
+            <w:pPr>
+              <w:pStyle w:val="Textoindependiente"/>
+            </w:pPr>
+            <w:r>
+              <w:t>Documentación de API´s y código</w:t>
+            </w:r>
+          </w:p>
+        </w:tc>
+        <w:tc>
+          <w:tcPr>
+            <w:tcW w:w="4864" w:type="dxa"/>
+          </w:tcPr>
+          <w:p>
+            <w:pPr>
+              <w:pStyle w:val="Textoindependiente"/>
+            </w:pPr>
+            <w:r>
+              <w:t xml:space="preserve">Se deberá utilizar </w:t>
+            </w:r>
+            <w:r>
+              <w:rPr>
+                <w:rStyle w:val="spellingerror"/>
+                <w:rFonts w:ascii="Calibri" w:hAnsi="Calibri"/>
+                <w:color w:val="000000"/>
+                <w:sz w:val="22"/>
+                <w:szCs w:val="22"/>
+                <w:shd w:val="clear" w:color="auto" w:fill="FFFFFF"/>
+              </w:rPr>
+              <w:t>suwagger</w:t>
+            </w:r>
+            <w:r>
+              <w:rPr>
+                <w:rStyle w:val="spellingerror"/>
+                <w:rFonts w:ascii="Calibri" w:hAnsi="Calibri"/>
+                <w:color w:val="000000"/>
+                <w:sz w:val="22"/>
+                <w:szCs w:val="22"/>
+                <w:shd w:val="clear" w:color="auto" w:fill="FFFFFF"/>
+              </w:rPr>
+              <w:t xml:space="preserve"> tanto la plataforma como los complementos para poder realizar toda la documentación</w:t>
+            </w:r>
+          </w:p>
+        </w:tc>
+      </w:tr>
+      <w:tr>
+        <w:tc>
+          <w:tcPr>
+            <w:tcW w:w="1129" w:type="dxa"/>
+          </w:tcPr>
+          <w:p>
+            <w:pPr>
+              <w:pStyle w:val="Textoindependiente"/>
+            </w:pPr>
+            <w:r>
+              <w:t>C3</w:t>
+            </w:r>
+          </w:p>
+        </w:tc>
+        <w:tc>
+          <w:tcPr>
+            <w:tcW w:w="2835" w:type="dxa"/>
+          </w:tcPr>
+          <w:p>
+            <w:pPr>
+              <w:pStyle w:val="Textoindependiente"/>
+            </w:pPr>
+            <w:r>
+              <w:t xml:space="preserve">Idioma </w:t>
+            </w:r>
+          </w:p>
+        </w:tc>
+        <w:tc>
+          <w:tcPr>
+            <w:tcW w:w="4864" w:type="dxa"/>
+          </w:tcPr>
+          <w:p>
+            <w:pPr>
+              <w:pStyle w:val="Textoindependiente"/>
+            </w:pPr>
+            <w:r>
+              <w:t>El idioma por defecto debe ser español ya que solo será utilizado a nivel de empresa.</w:t>
+            </w:r>
+          </w:p>
+        </w:tc>
+      </w:tr>
+    </w:tbl>
+    <w:p>
+      <w:pPr>
         <w:pStyle w:val="Ttulo1"/>
       </w:pPr>
       <w:bookmarkStart w:id="5" w:name="section-system-scope-and-context"/>
       <w:proofErr w:type="spellStart"/>
       <w:r>
+        <w:lastRenderedPageBreak/>
         <w:t>System</w:t>
       </w:r>
       <w:proofErr w:type="spellEnd"/>
@@ -3123,8 +4022,8 @@
           <w:noProof/>
         </w:rPr>
         <w:drawing>
-          <wp:inline distT="0" distB="0" distL="0" distR="0" wp14:anchorId="34661C44" wp14:editId="0B0459B0">
-            <wp:extent cx="5610225" cy="3857625"/>
+          <wp:inline distT="0" distB="0" distL="0" distR="0" wp14:anchorId="34661C44" wp14:editId="0CFB1EC5">
+            <wp:extent cx="5610225" cy="3609975"/>
             <wp:effectExtent l="0" t="0" r="0" b="0"/>
             <wp:docPr id="2" name="Imagen 2"/>
             <wp:cNvGraphicFramePr>
@@ -3155,7 +4054,7 @@
                   <pic:spPr bwMode="auto">
                     <a:xfrm>
                       <a:off x="0" y="0"/>
-                      <a:ext cx="5610225" cy="3857625"/>
+                      <a:ext cx="5610225" cy="3609975"/>
                     </a:xfrm>
                     <a:prstGeom prst="rect">
                       <a:avLst/>
@@ -3392,7 +4291,6 @@
           <w:szCs w:val="22"/>
           <w:shd w:val="clear" w:color="auto" w:fill="FFFFFF"/>
         </w:rPr>
-        <w:lastRenderedPageBreak/>
         <w:t>Cliente</w:t>
       </w:r>
       <w:r>
@@ -3622,6 +4520,7 @@
           <w:szCs w:val="22"/>
           <w:shd w:val="clear" w:color="auto" w:fill="FFFFFF"/>
         </w:rPr>
+        <w:lastRenderedPageBreak/>
         <w:t>Equipo de soporte:</w:t>
       </w:r>
       <w:r>
@@ -3884,7 +4783,6 @@
       <w:bookmarkStart w:id="7" w:name="_technical_context"/>
       <w:proofErr w:type="spellStart"/>
       <w:r>
-        <w:lastRenderedPageBreak/>
         <w:t>Technical</w:t>
       </w:r>
       <w:proofErr w:type="spellEnd"/>
@@ -3979,6 +4877,7 @@
           <w:szCs w:val="22"/>
           <w:shd w:val="clear" w:color="auto" w:fill="FFFFFF"/>
         </w:rPr>
+        <w:lastRenderedPageBreak/>
         <w:t>Aplicación Web Servidor</w:t>
       </w:r>
       <w:r>
@@ -4596,18 +5495,7 @@
           <w:szCs w:val="22"/>
           <w:shd w:val="clear" w:color="auto" w:fill="FFFFFF"/>
         </w:rPr>
-        <w:t xml:space="preserve">]. Estas Apis se ejecutan en servidores de aplicaciones compatibles y multiplataformas, utilizando contenedores integrados para una escalabilidad mucho más optima. Estas Apis expondrían métodos públicos </w:t>
-      </w:r>
-      <w:r>
-        <w:rPr>
-          <w:rFonts w:ascii="Calibri" w:hAnsi="Calibri"/>
-          <w:color w:val="201F1E"/>
-          <w:sz w:val="22"/>
-          <w:szCs w:val="22"/>
-          <w:shd w:val="clear" w:color="auto" w:fill="FFFFFF"/>
-        </w:rPr>
-        <w:lastRenderedPageBreak/>
-        <w:t xml:space="preserve">que se consumirían desde un </w:t>
+        <w:t xml:space="preserve">]. Estas Apis se ejecutan en servidores de aplicaciones compatibles y multiplataformas, utilizando contenedores integrados para una escalabilidad mucho más optima. Estas Apis expondrían métodos públicos que se consumirían desde un </w:t>
       </w:r>
       <w:proofErr w:type="spellStart"/>
       <w:r>
@@ -4962,6 +5850,7 @@
               </w:rPr>
             </w:pPr>
             <w:proofErr w:type="spellStart"/>
+            <w:proofErr w:type="gramStart"/>
             <w:r>
               <w:rPr>
                 <w:rFonts w:asciiTheme="majorHAnsi" w:hAnsiTheme="majorHAnsi" w:cstheme="majorHAnsi"/>
@@ -4979,7 +5868,17 @@
                 <w:szCs w:val="22"/>
                 <w:lang w:val="en-US"/>
               </w:rPr>
-              <w:t>(Http)</w:t>
+              <w:t>(</w:t>
+            </w:r>
+            <w:proofErr w:type="gramEnd"/>
+            <w:r>
+              <w:rPr>
+                <w:rFonts w:asciiTheme="majorHAnsi" w:hAnsiTheme="majorHAnsi" w:cstheme="majorHAnsi"/>
+                <w:sz w:val="22"/>
+                <w:szCs w:val="22"/>
+                <w:lang w:val="en-US"/>
+              </w:rPr>
+              <w:t>Http)</w:t>
             </w:r>
           </w:p>
         </w:tc>
@@ -5044,6 +5943,7 @@
               </w:rPr>
             </w:pPr>
             <w:proofErr w:type="spellStart"/>
+            <w:proofErr w:type="gramStart"/>
             <w:r>
               <w:rPr>
                 <w:rFonts w:asciiTheme="majorHAnsi" w:hAnsiTheme="majorHAnsi" w:cstheme="majorHAnsi"/>
@@ -5061,7 +5961,17 @@
                 <w:szCs w:val="22"/>
                 <w:lang w:val="en-US"/>
               </w:rPr>
-              <w:t>(Http)</w:t>
+              <w:t>(</w:t>
+            </w:r>
+            <w:proofErr w:type="gramEnd"/>
+            <w:r>
+              <w:rPr>
+                <w:rFonts w:asciiTheme="majorHAnsi" w:hAnsiTheme="majorHAnsi" w:cstheme="majorHAnsi"/>
+                <w:sz w:val="22"/>
+                <w:szCs w:val="22"/>
+                <w:lang w:val="en-US"/>
+              </w:rPr>
+              <w:t>Http)</w:t>
             </w:r>
           </w:p>
         </w:tc>
@@ -5117,6 +6027,7 @@
               </w:rPr>
             </w:pPr>
             <w:proofErr w:type="spellStart"/>
+            <w:proofErr w:type="gramStart"/>
             <w:r>
               <w:rPr>
                 <w:rFonts w:asciiTheme="majorHAnsi" w:hAnsiTheme="majorHAnsi" w:cstheme="majorHAnsi"/>
@@ -5134,7 +6045,17 @@
                 <w:szCs w:val="22"/>
                 <w:lang w:val="en-US"/>
               </w:rPr>
-              <w:t>(Http)</w:t>
+              <w:t>(</w:t>
+            </w:r>
+            <w:proofErr w:type="gramEnd"/>
+            <w:r>
+              <w:rPr>
+                <w:rFonts w:asciiTheme="majorHAnsi" w:hAnsiTheme="majorHAnsi" w:cstheme="majorHAnsi"/>
+                <w:sz w:val="22"/>
+                <w:szCs w:val="22"/>
+                <w:lang w:val="en-US"/>
+              </w:rPr>
+              <w:t>Http)</w:t>
             </w:r>
           </w:p>
         </w:tc>
@@ -5190,6 +6111,7 @@
               </w:rPr>
             </w:pPr>
             <w:proofErr w:type="spellStart"/>
+            <w:proofErr w:type="gramStart"/>
             <w:r>
               <w:rPr>
                 <w:rFonts w:asciiTheme="majorHAnsi" w:hAnsiTheme="majorHAnsi" w:cstheme="majorHAnsi"/>
@@ -5207,7 +6129,17 @@
                 <w:szCs w:val="22"/>
                 <w:lang w:val="en-US"/>
               </w:rPr>
-              <w:t>(Http)</w:t>
+              <w:t>(</w:t>
+            </w:r>
+            <w:proofErr w:type="gramEnd"/>
+            <w:r>
+              <w:rPr>
+                <w:rFonts w:asciiTheme="majorHAnsi" w:hAnsiTheme="majorHAnsi" w:cstheme="majorHAnsi"/>
+                <w:sz w:val="22"/>
+                <w:szCs w:val="22"/>
+                <w:lang w:val="en-US"/>
+              </w:rPr>
+              <w:t>Http)</w:t>
             </w:r>
           </w:p>
         </w:tc>
@@ -5280,6 +6212,7 @@
               </w:rPr>
             </w:pPr>
             <w:proofErr w:type="spellStart"/>
+            <w:proofErr w:type="gramStart"/>
             <w:r>
               <w:rPr>
                 <w:rFonts w:asciiTheme="majorHAnsi" w:hAnsiTheme="majorHAnsi" w:cstheme="majorHAnsi"/>
@@ -5297,7 +6230,17 @@
                 <w:szCs w:val="22"/>
                 <w:lang w:val="en-US"/>
               </w:rPr>
-              <w:t>(Http)</w:t>
+              <w:t>(</w:t>
+            </w:r>
+            <w:proofErr w:type="gramEnd"/>
+            <w:r>
+              <w:rPr>
+                <w:rFonts w:asciiTheme="majorHAnsi" w:hAnsiTheme="majorHAnsi" w:cstheme="majorHAnsi"/>
+                <w:sz w:val="22"/>
+                <w:szCs w:val="22"/>
+                <w:lang w:val="en-US"/>
+              </w:rPr>
+              <w:t>Http)</w:t>
             </w:r>
           </w:p>
         </w:tc>
@@ -5326,6 +6269,7 @@
                 <w:szCs w:val="22"/>
                 <w:lang w:val="en-US"/>
               </w:rPr>
+              <w:lastRenderedPageBreak/>
               <w:t>Guardar</w:t>
             </w:r>
             <w:proofErr w:type="spellEnd"/>
@@ -5370,6 +6314,7 @@
               </w:rPr>
             </w:pPr>
             <w:proofErr w:type="spellStart"/>
+            <w:proofErr w:type="gramStart"/>
             <w:r>
               <w:rPr>
                 <w:rFonts w:asciiTheme="majorHAnsi" w:hAnsiTheme="majorHAnsi" w:cstheme="majorHAnsi"/>
@@ -5387,7 +6332,17 @@
                 <w:szCs w:val="22"/>
                 <w:lang w:val="en-US"/>
               </w:rPr>
-              <w:t>(Http)</w:t>
+              <w:t>(</w:t>
+            </w:r>
+            <w:proofErr w:type="gramEnd"/>
+            <w:r>
+              <w:rPr>
+                <w:rFonts w:asciiTheme="majorHAnsi" w:hAnsiTheme="majorHAnsi" w:cstheme="majorHAnsi"/>
+                <w:sz w:val="22"/>
+                <w:szCs w:val="22"/>
+                <w:lang w:val="en-US"/>
+              </w:rPr>
+              <w:t>Http)</w:t>
             </w:r>
           </w:p>
         </w:tc>
@@ -5531,6 +6486,7 @@
         <w:t xml:space="preserve">, </w:t>
       </w:r>
       <w:proofErr w:type="spellStart"/>
+      <w:proofErr w:type="gramStart"/>
       <w:r>
         <w:rPr>
           <w:rFonts w:ascii="Calibri" w:hAnsi="Calibri"/>
@@ -5542,6 +6498,7 @@
         <w:t>Auditoria,Email</w:t>
       </w:r>
       <w:proofErr w:type="spellEnd"/>
+      <w:proofErr w:type="gramEnd"/>
       <w:r>
         <w:rPr>
           <w:rFonts w:ascii="Calibri" w:hAnsi="Calibri"/>
@@ -5613,7 +6570,6 @@
           <w:szCs w:val="22"/>
           <w:shd w:val="clear" w:color="auto" w:fill="FFFFFF"/>
         </w:rPr>
-        <w:lastRenderedPageBreak/>
         <w:t>La aplicación utilizará Repositorio para el manejo de persistencia de datos, de igual forma toda la lógica que se requiera en cuanto a sentencias SQL se encapsularán en procedimientos almacenados, permitiendo con esto una mayor seguridad en el manejo de la data y reutilización.</w:t>
       </w:r>
     </w:p>
@@ -5831,11 +6787,40 @@
     </w:p>
     <w:p>
       <w:pPr>
+        <w:spacing w:after="0"/>
+        <w:jc w:val="both"/>
+        <w:textAlignment w:val="baseline"/>
+        <w:rPr>
+          <w:rFonts w:ascii="Calibri" w:hAnsi="Calibri"/>
+          <w:color w:val="201F1E"/>
+          <w:sz w:val="22"/>
+          <w:szCs w:val="22"/>
+          <w:shd w:val="clear" w:color="auto" w:fill="FFFFFF"/>
+        </w:rPr>
+      </w:pPr>
+    </w:p>
+    <w:p>
+      <w:pPr>
+        <w:spacing w:after="0"/>
+        <w:jc w:val="both"/>
+        <w:textAlignment w:val="baseline"/>
+        <w:rPr>
+          <w:rFonts w:ascii="Calibri" w:hAnsi="Calibri"/>
+          <w:color w:val="201F1E"/>
+          <w:sz w:val="22"/>
+          <w:szCs w:val="22"/>
+          <w:shd w:val="clear" w:color="auto" w:fill="FFFFFF"/>
+        </w:rPr>
+      </w:pPr>
+    </w:p>
+    <w:p>
+      <w:pPr>
         <w:pStyle w:val="Ttulo1"/>
       </w:pPr>
       <w:bookmarkStart w:id="9" w:name="section-building-block-view"/>
       <w:proofErr w:type="spellStart"/>
       <w:r>
+        <w:lastRenderedPageBreak/>
         <w:t>Building</w:t>
       </w:r>
       <w:proofErr w:type="spellEnd"/>
@@ -5967,7 +6952,6 @@
           <w:szCs w:val="22"/>
           <w:shd w:val="clear" w:color="auto" w:fill="FFFFFF"/>
         </w:rPr>
-        <w:lastRenderedPageBreak/>
         <w:t xml:space="preserve">De estos elementos se </w:t>
       </w:r>
       <w:r>
@@ -6131,6 +7115,7 @@
           <w:szCs w:val="22"/>
           <w:shd w:val="clear" w:color="auto" w:fill="FFFFFF"/>
         </w:rPr>
+        <w:lastRenderedPageBreak/>
         <w:t>Partiendo del diagrama de contenedores o de contexto técnico, se realiza un zoom al contenedor de Apis</w:t>
       </w:r>
       <w:r>
@@ -6364,7 +7349,6 @@
           <w:szCs w:val="22"/>
           <w:shd w:val="clear" w:color="auto" w:fill="FFFFFF"/>
         </w:rPr>
-        <w:lastRenderedPageBreak/>
         <w:drawing>
           <wp:inline distT="0" distB="0" distL="0" distR="0" wp14:anchorId="024474CE" wp14:editId="7B21BF7C">
             <wp:extent cx="5610225" cy="3048000"/>
@@ -6779,6 +7763,7 @@
                 <w:szCs w:val="22"/>
                 <w:lang w:val="en-US"/>
               </w:rPr>
+              <w:lastRenderedPageBreak/>
               <w:t>IRepositorio</w:t>
             </w:r>
             <w:proofErr w:type="spellEnd"/>
@@ -6963,8 +7948,18 @@
           <w:szCs w:val="22"/>
           <w:shd w:val="clear" w:color="auto" w:fill="FFFFFF"/>
         </w:rPr>
-        <w:lastRenderedPageBreak/>
-        <w:t>Todos los componentes anteriores son similares para todas las Apis</w:t>
+        <w:t xml:space="preserve">Todos los componentes anteriores son similares para todas las </w:t>
+      </w:r>
+      <w:proofErr w:type="gramStart"/>
+      <w:r>
+        <w:rPr>
+          <w:rFonts w:ascii="Calibri" w:hAnsi="Calibri"/>
+          <w:color w:val="201F1E"/>
+          <w:sz w:val="22"/>
+          <w:szCs w:val="22"/>
+          <w:shd w:val="clear" w:color="auto" w:fill="FFFFFF"/>
+        </w:rPr>
+        <w:t>Apis</w:t>
       </w:r>
       <w:r>
         <w:rPr>
@@ -6976,6 +7971,7 @@
         </w:rPr>
         <w:t>(</w:t>
       </w:r>
+      <w:proofErr w:type="gramEnd"/>
       <w:r>
         <w:rPr>
           <w:rFonts w:ascii="Calibri" w:hAnsi="Calibri"/>
@@ -8763,6 +9759,7 @@
         </w:rPr>
       </w:pPr>
       <w:proofErr w:type="spellStart"/>
+      <w:proofErr w:type="gramStart"/>
       <w:r>
         <w:rPr>
           <w:lang w:val="en-US"/>
@@ -8774,7 +9771,14 @@
         <w:rPr>
           <w:lang w:val="en-US"/>
         </w:rPr>
-        <w:t xml:space="preserve"> : </w:t>
+        <w:t xml:space="preserve"> :</w:t>
+      </w:r>
+      <w:proofErr w:type="gramEnd"/>
+      <w:r>
+        <w:rPr>
+          <w:lang w:val="en-US"/>
+        </w:rPr>
+        <w:t xml:space="preserve"> </w:t>
       </w:r>
       <w:proofErr w:type="spellStart"/>
       <w:r>
@@ -9252,17 +10256,7 @@
                 <w:szCs w:val="22"/>
                 <w:lang w:val="en-US"/>
               </w:rPr>
-              <w:t xml:space="preserve"> </w:t>
-            </w:r>
-            <w:r>
-              <w:rPr>
-                <w:rFonts w:asciiTheme="majorHAnsi" w:hAnsiTheme="majorHAnsi" w:cstheme="majorHAnsi"/>
-                <w:sz w:val="22"/>
-                <w:szCs w:val="22"/>
-                <w:lang w:val="en-US"/>
-              </w:rPr>
-              <w:lastRenderedPageBreak/>
-              <w:t>el protocol [</w:t>
+              <w:t xml:space="preserve"> el protocol [</w:t>
             </w:r>
             <w:proofErr w:type="spellStart"/>
             <w:r>
@@ -9310,7 +10304,6 @@
                 <w:szCs w:val="22"/>
                 <w:lang w:val="en-US"/>
               </w:rPr>
-              <w:lastRenderedPageBreak/>
               <w:t>/</w:t>
             </w:r>
             <w:proofErr w:type="spellStart"/>
@@ -9394,7 +10387,25 @@
                 <w:sz w:val="22"/>
                 <w:szCs w:val="22"/>
               </w:rPr>
-              <w:t xml:space="preserve"> en la etapa de diseño, mediante el Código  de identificación del Proyecto y utilizando el protocolo [</w:t>
+              <w:t xml:space="preserve"> en la etapa de diseño, mediante el </w:t>
+            </w:r>
+            <w:proofErr w:type="gramStart"/>
+            <w:r>
+              <w:rPr>
+                <w:rFonts w:asciiTheme="majorHAnsi" w:hAnsiTheme="majorHAnsi" w:cstheme="majorHAnsi"/>
+                <w:sz w:val="22"/>
+                <w:szCs w:val="22"/>
+              </w:rPr>
+              <w:t>Código  de</w:t>
+            </w:r>
+            <w:proofErr w:type="gramEnd"/>
+            <w:r>
+              <w:rPr>
+                <w:rFonts w:asciiTheme="majorHAnsi" w:hAnsiTheme="majorHAnsi" w:cstheme="majorHAnsi"/>
+                <w:sz w:val="22"/>
+                <w:szCs w:val="22"/>
+              </w:rPr>
+              <w:t xml:space="preserve"> identificación del Proyecto y utilizando el protocolo [</w:t>
             </w:r>
             <w:proofErr w:type="spellStart"/>
             <w:r>
@@ -9528,7 +10539,25 @@
                 <w:sz w:val="22"/>
                 <w:szCs w:val="22"/>
               </w:rPr>
-              <w:t xml:space="preserve">Encargado de registrar toda la información y adjuntos  en la etapa de diseño por medio del protocolo </w:t>
+              <w:t xml:space="preserve">Encargado de registrar toda la información y </w:t>
+            </w:r>
+            <w:proofErr w:type="gramStart"/>
+            <w:r>
+              <w:rPr>
+                <w:rFonts w:asciiTheme="majorHAnsi" w:hAnsiTheme="majorHAnsi" w:cstheme="majorHAnsi"/>
+                <w:sz w:val="22"/>
+                <w:szCs w:val="22"/>
+              </w:rPr>
+              <w:t>adjuntos  en</w:t>
+            </w:r>
+            <w:proofErr w:type="gramEnd"/>
+            <w:r>
+              <w:rPr>
+                <w:rFonts w:asciiTheme="majorHAnsi" w:hAnsiTheme="majorHAnsi" w:cstheme="majorHAnsi"/>
+                <w:sz w:val="22"/>
+                <w:szCs w:val="22"/>
+              </w:rPr>
+              <w:t xml:space="preserve"> la etapa de diseño por medio del protocolo </w:t>
             </w:r>
             <w:r>
               <w:rPr>
@@ -9931,40 +10960,32 @@
     </w:p>
     <w:p>
       <w:pPr>
-        <w:pStyle w:val="Textoindependiente"/>
+        <w:pStyle w:val="Ttulo3"/>
         <w:rPr>
           <w:lang w:val="en-US"/>
         </w:rPr>
       </w:pPr>
-    </w:p>
-    <w:p>
-      <w:pPr>
-        <w:pStyle w:val="Textoindependiente"/>
+      <w:proofErr w:type="spellStart"/>
+      <w:proofErr w:type="gramStart"/>
+      <w:r>
         <w:rPr>
           <w:lang w:val="en-US"/>
         </w:rPr>
-      </w:pPr>
-    </w:p>
-    <w:p>
-      <w:pPr>
-        <w:pStyle w:val="Ttulo3"/>
+        <w:t>ApiProyecto</w:t>
+      </w:r>
+      <w:proofErr w:type="spellEnd"/>
+      <w:r>
         <w:rPr>
           <w:lang w:val="en-US"/>
         </w:rPr>
-      </w:pPr>
-      <w:proofErr w:type="spellStart"/>
+        <w:t xml:space="preserve"> :</w:t>
+      </w:r>
+      <w:proofErr w:type="gramEnd"/>
       <w:r>
         <w:rPr>
           <w:lang w:val="en-US"/>
         </w:rPr>
-        <w:t>ApiProyecto</w:t>
-      </w:r>
-      <w:proofErr w:type="spellEnd"/>
-      <w:r>
-        <w:rPr>
-          <w:lang w:val="en-US"/>
-        </w:rPr>
-        <w:t xml:space="preserve"> : </w:t>
+        <w:t xml:space="preserve"> </w:t>
       </w:r>
       <w:proofErr w:type="spellStart"/>
       <w:r>
@@ -10428,6 +11449,7 @@
                 <w:szCs w:val="22"/>
                 <w:lang w:val="en-US"/>
               </w:rPr>
+              <w:lastRenderedPageBreak/>
               <w:t>/</w:t>
             </w:r>
             <w:proofErr w:type="spellStart"/>
@@ -10771,7 +11793,25 @@
                 <w:sz w:val="22"/>
                 <w:szCs w:val="22"/>
               </w:rPr>
-              <w:t>Encargado de registrar toda la información y adjuntos  en la etapa de implementación por medio del protocolo [</w:t>
+              <w:t xml:space="preserve">Encargado de registrar toda la información y </w:t>
+            </w:r>
+            <w:proofErr w:type="gramStart"/>
+            <w:r>
+              <w:rPr>
+                <w:rFonts w:asciiTheme="majorHAnsi" w:hAnsiTheme="majorHAnsi" w:cstheme="majorHAnsi"/>
+                <w:sz w:val="22"/>
+                <w:szCs w:val="22"/>
+              </w:rPr>
+              <w:t>adjuntos  en</w:t>
+            </w:r>
+            <w:proofErr w:type="gramEnd"/>
+            <w:r>
+              <w:rPr>
+                <w:rFonts w:asciiTheme="majorHAnsi" w:hAnsiTheme="majorHAnsi" w:cstheme="majorHAnsi"/>
+                <w:sz w:val="22"/>
+                <w:szCs w:val="22"/>
+              </w:rPr>
+              <w:t xml:space="preserve"> la etapa de implementación por medio del protocolo [</w:t>
             </w:r>
             <w:proofErr w:type="spellStart"/>
             <w:r>
@@ -10814,7 +11854,6 @@
                 <w:szCs w:val="22"/>
                 <w:lang w:val="en-US"/>
               </w:rPr>
-              <w:lastRenderedPageBreak/>
               <w:t>/</w:t>
             </w:r>
             <w:proofErr w:type="spellStart"/>
@@ -11164,6 +12203,7 @@
         </w:rPr>
       </w:pPr>
       <w:proofErr w:type="spellStart"/>
+      <w:proofErr w:type="gramStart"/>
       <w:r>
         <w:rPr>
           <w:lang w:val="en-US"/>
@@ -11175,7 +12215,14 @@
         <w:rPr>
           <w:lang w:val="en-US"/>
         </w:rPr>
-        <w:t xml:space="preserve"> : </w:t>
+        <w:t xml:space="preserve"> :</w:t>
+      </w:r>
+      <w:proofErr w:type="gramEnd"/>
+      <w:r>
+        <w:rPr>
+          <w:lang w:val="en-US"/>
+        </w:rPr>
+        <w:t xml:space="preserve"> </w:t>
       </w:r>
       <w:proofErr w:type="spellStart"/>
       <w:r>
@@ -11981,7 +13028,25 @@
                 <w:sz w:val="22"/>
                 <w:szCs w:val="22"/>
               </w:rPr>
-              <w:t xml:space="preserve">Encargado de registrar toda la información y adjuntos  en la etapa de </w:t>
+              <w:t xml:space="preserve">Encargado de registrar toda la información y </w:t>
+            </w:r>
+            <w:proofErr w:type="gramStart"/>
+            <w:r>
+              <w:rPr>
+                <w:rFonts w:asciiTheme="majorHAnsi" w:hAnsiTheme="majorHAnsi" w:cstheme="majorHAnsi"/>
+                <w:sz w:val="22"/>
+                <w:szCs w:val="22"/>
+              </w:rPr>
+              <w:t>adjuntos  en</w:t>
+            </w:r>
+            <w:proofErr w:type="gramEnd"/>
+            <w:r>
+              <w:rPr>
+                <w:rFonts w:asciiTheme="majorHAnsi" w:hAnsiTheme="majorHAnsi" w:cstheme="majorHAnsi"/>
+                <w:sz w:val="22"/>
+                <w:szCs w:val="22"/>
+              </w:rPr>
+              <w:t xml:space="preserve"> la etapa de </w:t>
             </w:r>
             <w:r>
               <w:rPr>
@@ -12432,11 +13497,11 @@
         </w:rPr>
       </w:pPr>
       <w:proofErr w:type="spellStart"/>
+      <w:proofErr w:type="gramStart"/>
       <w:r>
         <w:rPr>
           <w:lang w:val="en-US"/>
         </w:rPr>
-        <w:lastRenderedPageBreak/>
         <w:t>ApiProyecto</w:t>
       </w:r>
       <w:proofErr w:type="spellEnd"/>
@@ -12444,7 +13509,14 @@
         <w:rPr>
           <w:lang w:val="en-US"/>
         </w:rPr>
-        <w:t xml:space="preserve"> : </w:t>
+        <w:t xml:space="preserve"> :</w:t>
+      </w:r>
+      <w:proofErr w:type="gramEnd"/>
+      <w:r>
+        <w:rPr>
+          <w:lang w:val="en-US"/>
+        </w:rPr>
+        <w:t xml:space="preserve"> </w:t>
       </w:r>
       <w:proofErr w:type="spellStart"/>
       <w:r>
@@ -13579,6 +14651,7 @@
           <w:szCs w:val="22"/>
           <w:shd w:val="clear" w:color="auto" w:fill="FFFFFF"/>
         </w:rPr>
+        <w:lastRenderedPageBreak/>
         <w:drawing>
           <wp:inline distT="0" distB="0" distL="0" distR="0" wp14:anchorId="37920885" wp14:editId="216F4D5A">
             <wp:extent cx="5610225" cy="2790825"/>
@@ -13648,7 +14721,6 @@
           <w:szCs w:val="22"/>
           <w:shd w:val="clear" w:color="auto" w:fill="FFFFFF"/>
         </w:rPr>
-        <w:lastRenderedPageBreak/>
         <w:t xml:space="preserve">Los seis componentes principales que conforman el </w:t>
       </w:r>
       <w:proofErr w:type="spellStart"/>
@@ -15229,7 +16301,29 @@
           <w:szCs w:val="22"/>
           <w:shd w:val="clear" w:color="auto" w:fill="FFFFFF"/>
         </w:rPr>
-        <w:t xml:space="preserve">Todos los componentes anteriores son similares para todas las Apis(Microservicios) lo que cambia es el dominio de negocio y el conjunto de operaciones </w:t>
+        <w:t xml:space="preserve">Todos los componentes anteriores son similares para todas las </w:t>
+      </w:r>
+      <w:proofErr w:type="gramStart"/>
+      <w:r>
+        <w:rPr>
+          <w:rFonts w:ascii="Calibri" w:hAnsi="Calibri"/>
+          <w:color w:val="201F1E"/>
+          <w:sz w:val="22"/>
+          <w:szCs w:val="22"/>
+          <w:shd w:val="clear" w:color="auto" w:fill="FFFFFF"/>
+        </w:rPr>
+        <w:t>Apis(</w:t>
+      </w:r>
+      <w:proofErr w:type="gramEnd"/>
+      <w:r>
+        <w:rPr>
+          <w:rFonts w:ascii="Calibri" w:hAnsi="Calibri"/>
+          <w:color w:val="201F1E"/>
+          <w:sz w:val="22"/>
+          <w:szCs w:val="22"/>
+          <w:shd w:val="clear" w:color="auto" w:fill="FFFFFF"/>
+        </w:rPr>
+        <w:t xml:space="preserve">Microservicios) lo que cambia es el dominio de negocio y el conjunto de operaciones </w:t>
       </w:r>
     </w:p>
     <w:p>
@@ -15249,6 +16343,7 @@
           <w:i/>
           <w:lang w:val="en-US"/>
         </w:rPr>
+        <w:lastRenderedPageBreak/>
         <w:t xml:space="preserve">Interfaces </w:t>
       </w:r>
     </w:p>
@@ -15953,7 +17048,6 @@
           <w:szCs w:val="22"/>
           <w:shd w:val="clear" w:color="auto" w:fill="FFFFFF"/>
         </w:rPr>
-        <w:lastRenderedPageBreak/>
         <w:t>A continuación, se detallarán cada una de las interfaces mencionadas anteriormente.</w:t>
       </w:r>
     </w:p>
@@ -15977,6 +17071,7 @@
         </w:rPr>
       </w:pPr>
       <w:proofErr w:type="spellStart"/>
+      <w:proofErr w:type="gramStart"/>
       <w:r>
         <w:rPr>
           <w:lang w:val="en-US"/>
@@ -15988,7 +17083,14 @@
         <w:rPr>
           <w:lang w:val="en-US"/>
         </w:rPr>
-        <w:t xml:space="preserve"> : </w:t>
+        <w:t xml:space="preserve"> :</w:t>
+      </w:r>
+      <w:proofErr w:type="gramEnd"/>
+      <w:r>
+        <w:rPr>
+          <w:lang w:val="en-US"/>
+        </w:rPr>
+        <w:t xml:space="preserve"> </w:t>
       </w:r>
       <w:proofErr w:type="spellStart"/>
       <w:r>
@@ -17412,6 +18514,7 @@
           <w:szCs w:val="22"/>
           <w:shd w:val="clear" w:color="auto" w:fill="FFFFFF"/>
         </w:rPr>
+        <w:lastRenderedPageBreak/>
         <w:t xml:space="preserve">Cada una de las interfaces o </w:t>
       </w:r>
       <w:proofErr w:type="spellStart"/>
@@ -17582,6 +18685,7 @@
         </w:rPr>
       </w:pPr>
       <w:proofErr w:type="spellStart"/>
+      <w:proofErr w:type="gramStart"/>
       <w:r>
         <w:rPr>
           <w:lang w:val="en-US"/>
@@ -17593,7 +18697,14 @@
         <w:rPr>
           <w:lang w:val="en-US"/>
         </w:rPr>
-        <w:t xml:space="preserve"> : </w:t>
+        <w:t xml:space="preserve"> :</w:t>
+      </w:r>
+      <w:proofErr w:type="gramEnd"/>
+      <w:r>
+        <w:rPr>
+          <w:lang w:val="en-US"/>
+        </w:rPr>
+        <w:t xml:space="preserve"> </w:t>
       </w:r>
       <w:proofErr w:type="spellStart"/>
       <w:r>
@@ -17684,7 +18795,6 @@
         <w:rPr>
           <w:lang w:val="en-US"/>
         </w:rPr>
-        <w:lastRenderedPageBreak/>
         <w:t xml:space="preserve">  </w:t>
       </w:r>
       <w:r>
@@ -18796,6 +19906,7 @@
         </w:rPr>
       </w:pPr>
       <w:proofErr w:type="spellStart"/>
+      <w:proofErr w:type="gramStart"/>
       <w:r>
         <w:rPr>
           <w:lang w:val="en-US"/>
@@ -18807,7 +19918,14 @@
         <w:rPr>
           <w:lang w:val="en-US"/>
         </w:rPr>
-        <w:t xml:space="preserve"> : </w:t>
+        <w:t xml:space="preserve"> :</w:t>
+      </w:r>
+      <w:proofErr w:type="gramEnd"/>
+      <w:r>
+        <w:rPr>
+          <w:lang w:val="en-US"/>
+        </w:rPr>
+        <w:t xml:space="preserve"> </w:t>
       </w:r>
       <w:proofErr w:type="spellStart"/>
       <w:r>
@@ -18900,6 +20018,14 @@
       <w:pPr>
         <w:pStyle w:val="Textoindependiente"/>
         <w:rPr>
+          <w:lang w:val="en-US"/>
+        </w:rPr>
+      </w:pPr>
+    </w:p>
+    <w:p>
+      <w:pPr>
+        <w:pStyle w:val="Textoindependiente"/>
+        <w:rPr>
           <w:b/>
           <w:bCs/>
           <w:i/>
@@ -18910,6 +20036,7 @@
         <w:rPr>
           <w:lang w:val="en-US"/>
         </w:rPr>
+        <w:lastRenderedPageBreak/>
         <w:t xml:space="preserve">  </w:t>
       </w:r>
       <w:r>
@@ -19490,7 +20617,6 @@
         <w:rPr>
           <w:lang w:val="en-US"/>
         </w:rPr>
-        <w:lastRenderedPageBreak/>
         <w:t xml:space="preserve">Building Blocks </w:t>
       </w:r>
       <w:r>
@@ -19556,7 +20682,21 @@
         <w:rPr>
           <w:lang w:val="en-US"/>
         </w:rPr>
-        <w:t xml:space="preserve">Building Blocks : </w:t>
+        <w:t xml:space="preserve">Building </w:t>
+      </w:r>
+      <w:proofErr w:type="gramStart"/>
+      <w:r>
+        <w:rPr>
+          <w:lang w:val="en-US"/>
+        </w:rPr>
+        <w:t>Blocks :</w:t>
+      </w:r>
+      <w:proofErr w:type="gramEnd"/>
+      <w:r>
+        <w:rPr>
+          <w:lang w:val="en-US"/>
+        </w:rPr>
+        <w:t xml:space="preserve"> </w:t>
       </w:r>
       <w:proofErr w:type="spellStart"/>
       <w:r>
@@ -19574,13 +20714,14 @@
           <w:lang w:val="en-US"/>
         </w:rPr>
       </w:pPr>
+      <w:bookmarkStart w:id="13" w:name="_GoBack"/>
       <w:r>
         <w:rPr>
           <w:noProof/>
         </w:rPr>
         <w:drawing>
-          <wp:inline distT="0" distB="0" distL="0" distR="0" wp14:anchorId="375066CB" wp14:editId="7161F83C">
-            <wp:extent cx="5612130" cy="4067175"/>
+          <wp:inline distT="0" distB="0" distL="0" distR="0" wp14:anchorId="375066CB" wp14:editId="48357424">
+            <wp:extent cx="5612130" cy="3819525"/>
             <wp:effectExtent l="0" t="0" r="0" b="0"/>
             <wp:docPr id="9" name="Imagen 9"/>
             <wp:cNvGraphicFramePr>
@@ -19602,7 +20743,7 @@
                   <pic:spPr>
                     <a:xfrm>
                       <a:off x="0" y="0"/>
-                      <a:ext cx="5612130" cy="4067175"/>
+                      <a:ext cx="5612130" cy="3819525"/>
                     </a:xfrm>
                     <a:prstGeom prst="rect">
                       <a:avLst/>
@@ -19614,6 +20755,7 @@
           </wp:inline>
         </w:drawing>
       </w:r>
+      <w:bookmarkEnd w:id="13"/>
     </w:p>
     <w:p>
       <w:pPr>
@@ -19634,6 +20776,7 @@
           <w:szCs w:val="22"/>
           <w:shd w:val="clear" w:color="auto" w:fill="FFFFFF"/>
         </w:rPr>
+        <w:lastRenderedPageBreak/>
         <w:t xml:space="preserve">En el diagrama anterior se pueden apreciar los diferentes </w:t>
       </w:r>
       <w:proofErr w:type="spellStart"/>
@@ -19892,7 +21035,29 @@
           <w:szCs w:val="22"/>
           <w:shd w:val="clear" w:color="auto" w:fill="FFFFFF"/>
         </w:rPr>
-        <w:t>donde se alojaran los adjuntos mientras son cargados en su totalidad al recurso de S3</w:t>
+        <w:t xml:space="preserve">donde se </w:t>
+      </w:r>
+      <w:proofErr w:type="gramStart"/>
+      <w:r>
+        <w:rPr>
+          <w:rFonts w:ascii="Calibri" w:hAnsi="Calibri"/>
+          <w:color w:val="201F1E"/>
+          <w:sz w:val="22"/>
+          <w:szCs w:val="22"/>
+          <w:shd w:val="clear" w:color="auto" w:fill="FFFFFF"/>
+        </w:rPr>
+        <w:t>alojaran</w:t>
+      </w:r>
+      <w:proofErr w:type="gramEnd"/>
+      <w:r>
+        <w:rPr>
+          <w:rFonts w:ascii="Calibri" w:hAnsi="Calibri"/>
+          <w:color w:val="201F1E"/>
+          <w:sz w:val="22"/>
+          <w:szCs w:val="22"/>
+          <w:shd w:val="clear" w:color="auto" w:fill="FFFFFF"/>
+        </w:rPr>
+        <w:t xml:space="preserve"> los adjuntos mientras son cargados en su totalidad al recurso de S3</w:t>
       </w:r>
     </w:p>
     <w:p>
@@ -19911,8 +21076,21 @@
         <w:rPr>
           <w:lang w:val="en-US"/>
         </w:rPr>
-        <w:lastRenderedPageBreak/>
-        <w:t xml:space="preserve">Building Blocks : </w:t>
+        <w:t xml:space="preserve">Building </w:t>
+      </w:r>
+      <w:proofErr w:type="gramStart"/>
+      <w:r>
+        <w:rPr>
+          <w:lang w:val="en-US"/>
+        </w:rPr>
+        <w:t>Blocks :</w:t>
+      </w:r>
+      <w:proofErr w:type="gramEnd"/>
+      <w:r>
+        <w:rPr>
+          <w:lang w:val="en-US"/>
+        </w:rPr>
+        <w:t xml:space="preserve"> </w:t>
       </w:r>
       <w:proofErr w:type="spellStart"/>
       <w:r>
@@ -20100,6 +21278,7 @@
           <w:szCs w:val="22"/>
           <w:shd w:val="clear" w:color="auto" w:fill="FFFFFF"/>
         </w:rPr>
+        <w:lastRenderedPageBreak/>
         <w:t xml:space="preserve">En la capa de aplicación se tendrán todos los servicios   que contienen las funcionalidades principales del Api. Adicionalmente desde está capa se llamarán las Apis de email y auditoria, estas </w:t>
       </w:r>
       <w:proofErr w:type="spellStart"/>
@@ -20158,8 +21337,21 @@
         <w:rPr>
           <w:lang w:val="en-US"/>
         </w:rPr>
-        <w:lastRenderedPageBreak/>
-        <w:t xml:space="preserve">Building Blocks : </w:t>
+        <w:t xml:space="preserve">Building </w:t>
+      </w:r>
+      <w:proofErr w:type="gramStart"/>
+      <w:r>
+        <w:rPr>
+          <w:lang w:val="en-US"/>
+        </w:rPr>
+        <w:t>Blocks :</w:t>
+      </w:r>
+      <w:proofErr w:type="gramEnd"/>
+      <w:r>
+        <w:rPr>
+          <w:lang w:val="en-US"/>
+        </w:rPr>
+        <w:t xml:space="preserve"> </w:t>
       </w:r>
       <w:proofErr w:type="spellStart"/>
       <w:r>
@@ -20437,7 +21629,7 @@
           <w:lang w:val="en-US"/>
         </w:rPr>
       </w:pPr>
-      <w:bookmarkStart w:id="13" w:name="section-runtime-view"/>
+      <w:bookmarkStart w:id="14" w:name="section-runtime-view"/>
       <w:r>
         <w:rPr>
           <w:lang w:val="en-US"/>
@@ -20445,7 +21637,7 @@
         <w:lastRenderedPageBreak/>
         <w:t>Runtime View</w:t>
       </w:r>
-      <w:bookmarkEnd w:id="13"/>
+      <w:bookmarkEnd w:id="14"/>
     </w:p>
     <w:p>
       <w:pPr>
@@ -20543,14 +21735,14 @@
           <w:lang w:val="en-US"/>
         </w:rPr>
       </w:pPr>
-      <w:bookmarkStart w:id="14" w:name="__runtime_scenario_1"/>
+      <w:bookmarkStart w:id="15" w:name="__runtime_scenario_1"/>
       <w:r>
         <w:rPr>
           <w:lang w:val="en-US"/>
         </w:rPr>
         <w:t>&lt;Runtime Scenario 1&gt;</w:t>
       </w:r>
-      <w:bookmarkEnd w:id="14"/>
+      <w:bookmarkEnd w:id="15"/>
     </w:p>
     <w:p>
       <w:pPr>
@@ -20595,29 +21787,13 @@
           <w:lang w:val="en-US"/>
         </w:rPr>
       </w:pPr>
-      <w:bookmarkStart w:id="15" w:name="__runtime_scenario_2"/>
+      <w:bookmarkStart w:id="16" w:name="__runtime_scenario_2"/>
       <w:r>
         <w:rPr>
           <w:lang w:val="en-US"/>
         </w:rPr>
         <w:lastRenderedPageBreak/>
         <w:t>&lt;Runtime Scenario 2&gt;</w:t>
-      </w:r>
-      <w:bookmarkEnd w:id="15"/>
-    </w:p>
-    <w:p>
-      <w:pPr>
-        <w:pStyle w:val="Ttulo2"/>
-        <w:rPr>
-          <w:lang w:val="en-US"/>
-        </w:rPr>
-      </w:pPr>
-      <w:bookmarkStart w:id="16" w:name="_"/>
-      <w:r>
-        <w:rPr>
-          <w:lang w:val="en-US"/>
-        </w:rPr>
-        <w:t>…</w:t>
       </w:r>
       <w:bookmarkEnd w:id="16"/>
     </w:p>
@@ -20628,30 +21804,46 @@
           <w:lang w:val="en-US"/>
         </w:rPr>
       </w:pPr>
-      <w:bookmarkStart w:id="17" w:name="__runtime_scenario_n"/>
+      <w:bookmarkStart w:id="17" w:name="_"/>
       <w:r>
         <w:rPr>
           <w:lang w:val="en-US"/>
         </w:rPr>
-        <w:t>&lt;Runtime Scenario n&gt;</w:t>
+        <w:t>…</w:t>
       </w:r>
       <w:bookmarkEnd w:id="17"/>
     </w:p>
     <w:p>
       <w:pPr>
+        <w:pStyle w:val="Ttulo2"/>
+        <w:rPr>
+          <w:lang w:val="en-US"/>
+        </w:rPr>
+      </w:pPr>
+      <w:bookmarkStart w:id="18" w:name="__runtime_scenario_n"/>
+      <w:r>
+        <w:rPr>
+          <w:lang w:val="en-US"/>
+        </w:rPr>
+        <w:t>&lt;Runtime Scenario n&gt;</w:t>
+      </w:r>
+      <w:bookmarkEnd w:id="18"/>
+    </w:p>
+    <w:p>
+      <w:pPr>
         <w:pStyle w:val="Ttulo1"/>
         <w:rPr>
           <w:lang w:val="en-US"/>
         </w:rPr>
       </w:pPr>
-      <w:bookmarkStart w:id="18" w:name="section-deployment-view"/>
+      <w:bookmarkStart w:id="19" w:name="section-deployment-view"/>
       <w:r>
         <w:rPr>
           <w:lang w:val="en-US"/>
         </w:rPr>
         <w:t>Deployment View</w:t>
       </w:r>
-      <w:bookmarkEnd w:id="18"/>
+      <w:bookmarkEnd w:id="19"/>
     </w:p>
     <w:p>
       <w:pPr>
@@ -20855,15 +22047,33 @@
                 <w:sz w:val="22"/>
                 <w:szCs w:val="22"/>
               </w:rPr>
-              <w:t xml:space="preserve"> todos los objetos y controles gráficos  </w:t>
-            </w:r>
-            <w:r>
-              <w:rPr>
-                <w:rFonts w:asciiTheme="majorHAnsi" w:hAnsiTheme="majorHAnsi" w:cstheme="majorHAnsi"/>
-                <w:sz w:val="22"/>
-                <w:szCs w:val="22"/>
-              </w:rPr>
-              <w:t xml:space="preserve">. </w:t>
+              <w:t xml:space="preserve"> todos los objetos y controles </w:t>
+            </w:r>
+            <w:proofErr w:type="gramStart"/>
+            <w:r>
+              <w:rPr>
+                <w:rFonts w:asciiTheme="majorHAnsi" w:hAnsiTheme="majorHAnsi" w:cstheme="majorHAnsi"/>
+                <w:sz w:val="22"/>
+                <w:szCs w:val="22"/>
+              </w:rPr>
+              <w:t xml:space="preserve">gráficos  </w:t>
+            </w:r>
+            <w:r>
+              <w:rPr>
+                <w:rFonts w:asciiTheme="majorHAnsi" w:hAnsiTheme="majorHAnsi" w:cstheme="majorHAnsi"/>
+                <w:sz w:val="22"/>
+                <w:szCs w:val="22"/>
+              </w:rPr>
+              <w:t>.</w:t>
+            </w:r>
+            <w:proofErr w:type="gramEnd"/>
+            <w:r>
+              <w:rPr>
+                <w:rFonts w:asciiTheme="majorHAnsi" w:hAnsiTheme="majorHAnsi" w:cstheme="majorHAnsi"/>
+                <w:sz w:val="22"/>
+                <w:szCs w:val="22"/>
+              </w:rPr>
+              <w:t xml:space="preserve"> </w:t>
             </w:r>
             <w:r>
               <w:rPr>
@@ -21089,7 +22299,25 @@
                 <w:sz w:val="22"/>
                 <w:szCs w:val="22"/>
               </w:rPr>
-              <w:t>y administrar los contenedores  donde se encuentran las diferentes Apis</w:t>
+              <w:t xml:space="preserve">y administrar los </w:t>
+            </w:r>
+            <w:proofErr w:type="gramStart"/>
+            <w:r>
+              <w:rPr>
+                <w:rFonts w:asciiTheme="majorHAnsi" w:hAnsiTheme="majorHAnsi" w:cstheme="majorHAnsi"/>
+                <w:sz w:val="22"/>
+                <w:szCs w:val="22"/>
+              </w:rPr>
+              <w:t>contenedores  donde</w:t>
+            </w:r>
+            <w:proofErr w:type="gramEnd"/>
+            <w:r>
+              <w:rPr>
+                <w:rFonts w:asciiTheme="majorHAnsi" w:hAnsiTheme="majorHAnsi" w:cstheme="majorHAnsi"/>
+                <w:sz w:val="22"/>
+                <w:szCs w:val="22"/>
+              </w:rPr>
+              <w:t xml:space="preserve"> se encuentran las diferentes Apis</w:t>
             </w:r>
           </w:p>
         </w:tc>
@@ -21337,62 +22565,30 @@
           <w:lang w:val="en-US"/>
         </w:rPr>
       </w:pPr>
-      <w:bookmarkStart w:id="19" w:name="section-concepts"/>
+      <w:bookmarkStart w:id="20" w:name="section-concepts"/>
       <w:r>
         <w:rPr>
           <w:lang w:val="en-US"/>
         </w:rPr>
         <w:lastRenderedPageBreak/>
         <w:t>Cross-cutting Concepts</w:t>
-      </w:r>
-      <w:bookmarkEnd w:id="19"/>
-    </w:p>
-    <w:p>
-      <w:pPr>
-        <w:pStyle w:val="Ttulo2"/>
-        <w:rPr>
-          <w:lang w:val="en-US"/>
-        </w:rPr>
-      </w:pPr>
-      <w:bookmarkStart w:id="20" w:name="__emphasis_concept_1_emphasis"/>
-      <w:r>
-        <w:rPr>
-          <w:i/>
-          <w:lang w:val="en-US"/>
-        </w:rPr>
-        <w:t>&lt;Concept 1&gt;</w:t>
       </w:r>
       <w:bookmarkEnd w:id="20"/>
     </w:p>
     <w:p>
       <w:pPr>
-        <w:pStyle w:val="FirstParagraph"/>
+        <w:pStyle w:val="Ttulo2"/>
         <w:rPr>
           <w:lang w:val="en-US"/>
         </w:rPr>
       </w:pPr>
+      <w:bookmarkStart w:id="21" w:name="__emphasis_concept_1_emphasis"/>
       <w:r>
         <w:rPr>
           <w:i/>
           <w:lang w:val="en-US"/>
         </w:rPr>
-        <w:t>&lt;explanation&gt;</w:t>
-      </w:r>
-    </w:p>
-    <w:p>
-      <w:pPr>
-        <w:pStyle w:val="Ttulo2"/>
-        <w:rPr>
-          <w:lang w:val="en-US"/>
-        </w:rPr>
-      </w:pPr>
-      <w:bookmarkStart w:id="21" w:name="__emphasis_concept_2_emphasis"/>
-      <w:r>
-        <w:rPr>
-          <w:i/>
-          <w:lang w:val="en-US"/>
-        </w:rPr>
-        <w:t>&lt;Concept 2&gt;</w:t>
+        <w:t>&lt;Concept 1&gt;</w:t>
       </w:r>
       <w:bookmarkEnd w:id="21"/>
     </w:p>
@@ -21413,32 +22609,18 @@
     </w:p>
     <w:p>
       <w:pPr>
-        <w:pStyle w:val="Textoindependiente"/>
+        <w:pStyle w:val="Ttulo2"/>
         <w:rPr>
           <w:lang w:val="en-US"/>
         </w:rPr>
       </w:pPr>
-      <w:r>
-        <w:rPr>
-          <w:lang w:val="en-US"/>
-        </w:rPr>
-        <w:t>…</w:t>
-      </w:r>
-    </w:p>
-    <w:p>
-      <w:pPr>
-        <w:pStyle w:val="Ttulo2"/>
-        <w:rPr>
-          <w:lang w:val="en-US"/>
-        </w:rPr>
-      </w:pPr>
-      <w:bookmarkStart w:id="22" w:name="__emphasis_concept_n_emphasis"/>
+      <w:bookmarkStart w:id="22" w:name="__emphasis_concept_2_emphasis"/>
       <w:r>
         <w:rPr>
           <w:i/>
           <w:lang w:val="en-US"/>
         </w:rPr>
-        <w:t>&lt;Concept n&gt;</w:t>
+        <w:t>&lt;Concept 2&gt;</w:t>
       </w:r>
       <w:bookmarkEnd w:id="22"/>
     </w:p>
@@ -21459,19 +22641,65 @@
     </w:p>
     <w:p>
       <w:pPr>
+        <w:pStyle w:val="Textoindependiente"/>
+        <w:rPr>
+          <w:lang w:val="en-US"/>
+        </w:rPr>
+      </w:pPr>
+      <w:r>
+        <w:rPr>
+          <w:lang w:val="en-US"/>
+        </w:rPr>
+        <w:t>…</w:t>
+      </w:r>
+    </w:p>
+    <w:p>
+      <w:pPr>
+        <w:pStyle w:val="Ttulo2"/>
+        <w:rPr>
+          <w:lang w:val="en-US"/>
+        </w:rPr>
+      </w:pPr>
+      <w:bookmarkStart w:id="23" w:name="__emphasis_concept_n_emphasis"/>
+      <w:r>
+        <w:rPr>
+          <w:i/>
+          <w:lang w:val="en-US"/>
+        </w:rPr>
+        <w:t>&lt;Concept n&gt;</w:t>
+      </w:r>
+      <w:bookmarkEnd w:id="23"/>
+    </w:p>
+    <w:p>
+      <w:pPr>
+        <w:pStyle w:val="FirstParagraph"/>
+        <w:rPr>
+          <w:lang w:val="en-US"/>
+        </w:rPr>
+      </w:pPr>
+      <w:r>
+        <w:rPr>
+          <w:i/>
+          <w:lang w:val="en-US"/>
+        </w:rPr>
+        <w:t>&lt;explanation&gt;</w:t>
+      </w:r>
+    </w:p>
+    <w:p>
+      <w:pPr>
         <w:pStyle w:val="Ttulo1"/>
         <w:rPr>
           <w:lang w:val="en-US"/>
         </w:rPr>
       </w:pPr>
-      <w:bookmarkStart w:id="23" w:name="section-design-decisions"/>
+      <w:bookmarkStart w:id="24" w:name="section-design-decisions"/>
       <w:r>
         <w:rPr>
           <w:lang w:val="en-US"/>
         </w:rPr>
         <w:t>Design Decisions</w:t>
       </w:r>
-      <w:bookmarkEnd w:id="23"/>
+      <w:bookmarkEnd w:id="24"/>
     </w:p>
     <w:p>
       <w:pPr>
@@ -21729,7 +22957,15 @@
         </w:rPr>
       </w:pPr>
       <w:r>
-        <w:t>para poder trabajar con la información que en la gran mayoría de procesos se repite se implementará un sistema de datos temporales cookies, esto por medio de  la base de datos ElastiCache de Amazon que trabaja con información en memoria, implementando esto la latencia se disminuye considerablemente a microsegundos y no sería necesario abrir tantas conexiones directas a la base de dato</w:t>
+        <w:t xml:space="preserve">para poder trabajar con la información que en la gran mayoría de procesos se repite se implementará un sistema de datos temporales cookies, esto por medio </w:t>
+      </w:r>
+      <w:proofErr w:type="gramStart"/>
+      <w:r>
+        <w:t>de  la</w:t>
+      </w:r>
+      <w:proofErr w:type="gramEnd"/>
+      <w:r>
+        <w:t xml:space="preserve"> base de datos ElastiCache de Amazon que trabaja con información en memoria, implementando esto la latencia se disminuye considerablemente a microsegundos y no sería necesario abrir tantas conexiones directas a la base de dato</w:t>
       </w:r>
     </w:p>
     <w:p>
@@ -21761,14 +22997,14 @@
           <w:lang w:val="en-US"/>
         </w:rPr>
       </w:pPr>
-      <w:bookmarkStart w:id="24" w:name="section-quality-scenarios"/>
+      <w:bookmarkStart w:id="25" w:name="section-quality-scenarios"/>
       <w:r>
         <w:rPr>
           <w:lang w:val="en-US"/>
         </w:rPr>
         <w:t>Quality Requirements</w:t>
       </w:r>
-      <w:bookmarkEnd w:id="24"/>
+      <w:bookmarkEnd w:id="25"/>
     </w:p>
     <w:p>
       <w:pPr>
@@ -21777,14 +23013,14 @@
           <w:lang w:val="en-US"/>
         </w:rPr>
       </w:pPr>
-      <w:bookmarkStart w:id="25" w:name="_quality_scenarios"/>
+      <w:bookmarkStart w:id="26" w:name="_quality_scenarios"/>
       <w:r>
         <w:rPr>
           <w:lang w:val="en-US"/>
         </w:rPr>
         <w:t>Quality Scenarios</w:t>
       </w:r>
-      <w:bookmarkEnd w:id="25"/>
+      <w:bookmarkEnd w:id="26"/>
     </w:p>
     <w:tbl>
       <w:tblPr>
@@ -24579,14 +25815,14 @@
           <w:lang w:val="en-US"/>
         </w:rPr>
       </w:pPr>
-      <w:bookmarkStart w:id="26" w:name="section-technical-risks"/>
+      <w:bookmarkStart w:id="27" w:name="section-technical-risks"/>
       <w:r>
         <w:rPr>
           <w:lang w:val="en-US"/>
         </w:rPr>
         <w:t>Risks and Technical Debts</w:t>
       </w:r>
-      <w:bookmarkEnd w:id="26"/>
+      <w:bookmarkEnd w:id="27"/>
     </w:p>
     <w:p>
       <w:pPr>
@@ -24836,12 +26072,12 @@
       <w:pPr>
         <w:pStyle w:val="Ttulo1"/>
       </w:pPr>
-      <w:bookmarkStart w:id="27" w:name="section-glossary"/>
+      <w:bookmarkStart w:id="28" w:name="section-glossary"/>
       <w:proofErr w:type="spellStart"/>
       <w:r>
         <w:t>Glossary</w:t>
       </w:r>
-      <w:bookmarkEnd w:id="27"/>
+      <w:bookmarkEnd w:id="28"/>
       <w:proofErr w:type="spellEnd"/>
     </w:p>
     <w:p>
@@ -25774,9 +27010,23 @@
                 <w:szCs w:val="21"/>
                 <w:shd w:val="clear" w:color="auto" w:fill="FFFFFF"/>
               </w:rPr>
-              <w:t xml:space="preserve"> multiplataforma o conjunto de herramientas de código abierto para diseño de sitios</w:t>
-            </w:r>
-            <w:r>
+              <w:t xml:space="preserve"> multiplataforma o conjunto de herramientas de código abierto para diseño de sitios.</w:t>
+            </w:r>
+          </w:p>
+        </w:tc>
+      </w:tr>
+      <w:tr>
+        <w:trPr>
+          <w:cnfStyle w:val="000000100000" w:firstRow="0" w:lastRow="0" w:firstColumn="0" w:lastColumn="0" w:oddVBand="0" w:evenVBand="0" w:oddHBand="1" w:evenHBand="0" w:firstRowFirstColumn="0" w:firstRowLastColumn="0" w:lastRowFirstColumn="0" w:lastRowLastColumn="0"/>
+        </w:trPr>
+        <w:tc>
+          <w:tcPr>
+            <w:cnfStyle w:val="001000000000" w:firstRow="0" w:lastRow="0" w:firstColumn="1" w:lastColumn="0" w:oddVBand="0" w:evenVBand="0" w:oddHBand="0" w:evenHBand="0" w:firstRowFirstColumn="0" w:firstRowLastColumn="0" w:lastRowFirstColumn="0" w:lastRowLastColumn="0"/>
+            <w:tcW w:w="3212" w:type="dxa"/>
+          </w:tcPr>
+          <w:p>
+            <w:pPr>
+              <w:pStyle w:val="Textoindependiente"/>
               <w:rPr>
                 <w:rFonts w:ascii="Arial" w:hAnsi="Arial" w:cs="Arial"/>
                 <w:color w:val="222222"/>
@@ -25784,23 +27034,30 @@
                 <w:szCs w:val="21"/>
                 <w:shd w:val="clear" w:color="auto" w:fill="FFFFFF"/>
               </w:rPr>
-              <w:t>.</w:t>
-            </w:r>
-          </w:p>
-        </w:tc>
-      </w:tr>
-      <w:tr>
-        <w:trPr>
-          <w:cnfStyle w:val="000000100000" w:firstRow="0" w:lastRow="0" w:firstColumn="0" w:lastColumn="0" w:oddVBand="0" w:evenVBand="0" w:oddHBand="1" w:evenHBand="0" w:firstRowFirstColumn="0" w:firstRowLastColumn="0" w:lastRowFirstColumn="0" w:lastRowLastColumn="0"/>
-        </w:trPr>
-        <w:tc>
-          <w:tcPr>
-            <w:cnfStyle w:val="001000000000" w:firstRow="0" w:lastRow="0" w:firstColumn="1" w:lastColumn="0" w:oddVBand="0" w:evenVBand="0" w:oddHBand="0" w:evenHBand="0" w:firstRowFirstColumn="0" w:firstRowLastColumn="0" w:lastRowFirstColumn="0" w:lastRowLastColumn="0"/>
-            <w:tcW w:w="3212" w:type="dxa"/>
+            </w:pPr>
+            <w:r>
+              <w:rPr>
+                <w:rFonts w:asciiTheme="majorHAnsi" w:hAnsiTheme="majorHAnsi" w:cstheme="majorHAnsi"/>
+                <w:b w:val="0"/>
+                <w:bCs w:val="0"/>
+                <w:sz w:val="22"/>
+                <w:szCs w:val="22"/>
+                <w:lang w:val="en-US"/>
+              </w:rPr>
+              <w:lastRenderedPageBreak/>
+              <w:t>Amazon S3</w:t>
+            </w:r>
+          </w:p>
+        </w:tc>
+        <w:tc>
+          <w:tcPr>
+            <w:tcW w:w="5842" w:type="dxa"/>
           </w:tcPr>
           <w:p>
             <w:pPr>
               <w:pStyle w:val="Textoindependiente"/>
+              <w:jc w:val="both"/>
+              <w:cnfStyle w:val="000000100000" w:firstRow="0" w:lastRow="0" w:firstColumn="0" w:lastColumn="0" w:oddVBand="0" w:evenVBand="0" w:oddHBand="1" w:evenHBand="0" w:firstRowFirstColumn="0" w:firstRowLastColumn="0" w:lastRowFirstColumn="0" w:lastRowLastColumn="0"/>
               <w:rPr>
                 <w:rFonts w:ascii="Arial" w:hAnsi="Arial" w:cs="Arial"/>
                 <w:color w:val="222222"/>
@@ -25812,14 +27069,79 @@
             <w:r>
               <w:rPr>
                 <w:rFonts w:asciiTheme="majorHAnsi" w:hAnsiTheme="majorHAnsi" w:cstheme="majorHAnsi"/>
+                <w:sz w:val="22"/>
+                <w:szCs w:val="22"/>
+                <w:lang w:val="en-US"/>
+              </w:rPr>
+              <w:t>E</w:t>
+            </w:r>
+            <w:r>
+              <w:rPr>
+                <w:rFonts w:asciiTheme="majorHAnsi" w:hAnsiTheme="majorHAnsi" w:cstheme="majorHAnsi"/>
+                <w:sz w:val="22"/>
+                <w:szCs w:val="22"/>
+                <w:lang w:val="en-US"/>
+              </w:rPr>
+              <w:t>s un servicio de almacenamiento de objetos que ofrece escalabilidad, disponibilidad de datos</w:t>
+            </w:r>
+            <w:r>
+              <w:rPr>
+                <w:rFonts w:asciiTheme="majorHAnsi" w:hAnsiTheme="majorHAnsi" w:cstheme="majorHAnsi"/>
+                <w:sz w:val="22"/>
+                <w:szCs w:val="22"/>
+                <w:lang w:val="en-US"/>
+              </w:rPr>
+              <w:t xml:space="preserve"> y </w:t>
+            </w:r>
+            <w:r>
+              <w:rPr>
+                <w:rFonts w:asciiTheme="majorHAnsi" w:hAnsiTheme="majorHAnsi" w:cstheme="majorHAnsi"/>
+                <w:sz w:val="22"/>
+                <w:szCs w:val="22"/>
+                <w:lang w:val="en-US"/>
+              </w:rPr>
+              <w:t>seguridad</w:t>
+            </w:r>
+            <w:r>
+              <w:rPr>
+                <w:rFonts w:asciiTheme="majorHAnsi" w:hAnsiTheme="majorHAnsi" w:cstheme="majorHAnsi"/>
+                <w:sz w:val="22"/>
+                <w:szCs w:val="22"/>
+                <w:lang w:val="en-US"/>
+              </w:rPr>
+              <w:t xml:space="preserve"> en la nube</w:t>
+            </w:r>
+          </w:p>
+        </w:tc>
+      </w:tr>
+      <w:tr>
+        <w:tc>
+          <w:tcPr>
+            <w:cnfStyle w:val="001000000000" w:firstRow="0" w:lastRow="0" w:firstColumn="1" w:lastColumn="0" w:oddVBand="0" w:evenVBand="0" w:oddHBand="0" w:evenHBand="0" w:firstRowFirstColumn="0" w:firstRowLastColumn="0" w:lastRowFirstColumn="0" w:lastRowLastColumn="0"/>
+            <w:tcW w:w="3212" w:type="dxa"/>
+          </w:tcPr>
+          <w:p>
+            <w:pPr>
+              <w:pStyle w:val="Textoindependiente"/>
+              <w:rPr>
+                <w:rFonts w:asciiTheme="majorHAnsi" w:hAnsiTheme="majorHAnsi" w:cstheme="majorHAnsi"/>
                 <w:b w:val="0"/>
                 <w:bCs w:val="0"/>
                 <w:sz w:val="22"/>
                 <w:szCs w:val="22"/>
                 <w:lang w:val="en-US"/>
               </w:rPr>
-              <w:lastRenderedPageBreak/>
-              <w:t>Amazon S3</w:t>
+            </w:pPr>
+            <w:r>
+              <w:rPr>
+                <w:rFonts w:asciiTheme="majorHAnsi" w:hAnsiTheme="majorHAnsi" w:cstheme="majorHAnsi"/>
+                <w:b w:val="0"/>
+                <w:bCs w:val="0"/>
+                <w:sz w:val="22"/>
+                <w:szCs w:val="22"/>
+                <w:lang w:val="en-US"/>
+              </w:rPr>
+              <w:t>SPA</w:t>
             </w:r>
           </w:p>
         </w:tc>
@@ -25831,7 +27153,24 @@
             <w:pPr>
               <w:pStyle w:val="Textoindependiente"/>
               <w:jc w:val="both"/>
-              <w:cnfStyle w:val="000000100000" w:firstRow="0" w:lastRow="0" w:firstColumn="0" w:lastColumn="0" w:oddVBand="0" w:evenVBand="0" w:oddHBand="1" w:evenHBand="0" w:firstRowFirstColumn="0" w:firstRowLastColumn="0" w:lastRowFirstColumn="0" w:lastRowLastColumn="0"/>
+              <w:cnfStyle w:val="000000000000" w:firstRow="0" w:lastRow="0" w:firstColumn="0" w:lastColumn="0" w:oddVBand="0" w:evenVBand="0" w:oddHBand="0" w:evenHBand="0" w:firstRowFirstColumn="0" w:firstRowLastColumn="0" w:lastRowFirstColumn="0" w:lastRowLastColumn="0"/>
+              <w:rPr>
+                <w:rFonts w:asciiTheme="majorHAnsi" w:hAnsiTheme="majorHAnsi" w:cstheme="majorHAnsi"/>
+                <w:sz w:val="22"/>
+                <w:szCs w:val="22"/>
+                <w:lang w:val="en-US"/>
+              </w:rPr>
+            </w:pPr>
+            <w:r>
+              <w:rPr>
+                <w:rFonts w:asciiTheme="majorHAnsi" w:hAnsiTheme="majorHAnsi" w:cstheme="majorHAnsi"/>
+                <w:sz w:val="22"/>
+                <w:szCs w:val="22"/>
+                <w:lang w:val="en-US"/>
+              </w:rPr>
+              <w:t xml:space="preserve">Single Page Application, </w:t>
+            </w:r>
+            <w:r>
               <w:rPr>
                 <w:rFonts w:ascii="Arial" w:hAnsi="Arial" w:cs="Arial"/>
                 <w:color w:val="222222"/>
@@ -25839,123 +27178,8 @@
                 <w:szCs w:val="21"/>
                 <w:shd w:val="clear" w:color="auto" w:fill="FFFFFF"/>
               </w:rPr>
-            </w:pPr>
-            <w:r>
-              <w:rPr>
-                <w:rFonts w:asciiTheme="majorHAnsi" w:hAnsiTheme="majorHAnsi" w:cstheme="majorHAnsi"/>
-                <w:sz w:val="22"/>
-                <w:szCs w:val="22"/>
-                <w:lang w:val="en-US"/>
-              </w:rPr>
-              <w:t>E</w:t>
-            </w:r>
-            <w:r>
-              <w:rPr>
-                <w:rFonts w:asciiTheme="majorHAnsi" w:hAnsiTheme="majorHAnsi" w:cstheme="majorHAnsi"/>
-                <w:sz w:val="22"/>
-                <w:szCs w:val="22"/>
-                <w:lang w:val="en-US"/>
-              </w:rPr>
-              <w:t>s un servicio de almacenamiento de objetos que ofrece escalabilidad, disponibilidad de datos</w:t>
-            </w:r>
-            <w:r>
-              <w:rPr>
-                <w:rFonts w:asciiTheme="majorHAnsi" w:hAnsiTheme="majorHAnsi" w:cstheme="majorHAnsi"/>
-                <w:sz w:val="22"/>
-                <w:szCs w:val="22"/>
-                <w:lang w:val="en-US"/>
-              </w:rPr>
-              <w:t xml:space="preserve"> y </w:t>
-            </w:r>
-            <w:r>
-              <w:rPr>
-                <w:rFonts w:asciiTheme="majorHAnsi" w:hAnsiTheme="majorHAnsi" w:cstheme="majorHAnsi"/>
-                <w:sz w:val="22"/>
-                <w:szCs w:val="22"/>
-                <w:lang w:val="en-US"/>
-              </w:rPr>
-              <w:t>seguridad</w:t>
-            </w:r>
-            <w:r>
-              <w:rPr>
-                <w:rFonts w:asciiTheme="majorHAnsi" w:hAnsiTheme="majorHAnsi" w:cstheme="majorHAnsi"/>
-                <w:sz w:val="22"/>
-                <w:szCs w:val="22"/>
-                <w:lang w:val="en-US"/>
-              </w:rPr>
-              <w:t xml:space="preserve"> en la nube</w:t>
-            </w:r>
-          </w:p>
-        </w:tc>
-      </w:tr>
-      <w:tr>
-        <w:tc>
-          <w:tcPr>
-            <w:cnfStyle w:val="001000000000" w:firstRow="0" w:lastRow="0" w:firstColumn="1" w:lastColumn="0" w:oddVBand="0" w:evenVBand="0" w:oddHBand="0" w:evenHBand="0" w:firstRowFirstColumn="0" w:firstRowLastColumn="0" w:lastRowFirstColumn="0" w:lastRowLastColumn="0"/>
-            <w:tcW w:w="3212" w:type="dxa"/>
-          </w:tcPr>
-          <w:p>
-            <w:pPr>
-              <w:pStyle w:val="Textoindependiente"/>
-              <w:rPr>
-                <w:rFonts w:asciiTheme="majorHAnsi" w:hAnsiTheme="majorHAnsi" w:cstheme="majorHAnsi"/>
-                <w:b w:val="0"/>
-                <w:bCs w:val="0"/>
-                <w:sz w:val="22"/>
-                <w:szCs w:val="22"/>
-                <w:lang w:val="en-US"/>
-              </w:rPr>
-            </w:pPr>
-            <w:r>
-              <w:rPr>
-                <w:rFonts w:asciiTheme="majorHAnsi" w:hAnsiTheme="majorHAnsi" w:cstheme="majorHAnsi"/>
-                <w:b w:val="0"/>
-                <w:bCs w:val="0"/>
-                <w:sz w:val="22"/>
-                <w:szCs w:val="22"/>
-                <w:lang w:val="en-US"/>
-              </w:rPr>
-              <w:t>SPA</w:t>
-            </w:r>
-          </w:p>
-        </w:tc>
-        <w:tc>
-          <w:tcPr>
-            <w:tcW w:w="5842" w:type="dxa"/>
-          </w:tcPr>
-          <w:p>
-            <w:pPr>
-              <w:pStyle w:val="Textoindependiente"/>
-              <w:jc w:val="both"/>
-              <w:cnfStyle w:val="000000000000" w:firstRow="0" w:lastRow="0" w:firstColumn="0" w:lastColumn="0" w:oddVBand="0" w:evenVBand="0" w:oddHBand="0" w:evenHBand="0" w:firstRowFirstColumn="0" w:firstRowLastColumn="0" w:lastRowFirstColumn="0" w:lastRowLastColumn="0"/>
-              <w:rPr>
-                <w:rFonts w:asciiTheme="majorHAnsi" w:hAnsiTheme="majorHAnsi" w:cstheme="majorHAnsi"/>
-                <w:sz w:val="22"/>
-                <w:szCs w:val="22"/>
-                <w:lang w:val="en-US"/>
-              </w:rPr>
-            </w:pPr>
-            <w:r>
-              <w:rPr>
-                <w:rFonts w:asciiTheme="majorHAnsi" w:hAnsiTheme="majorHAnsi" w:cstheme="majorHAnsi"/>
-                <w:sz w:val="22"/>
-                <w:szCs w:val="22"/>
-                <w:lang w:val="en-US"/>
-              </w:rPr>
-              <w:t xml:space="preserve">Single Page Application, </w:t>
-            </w:r>
-            <w:r>
-              <w:rPr>
-                <w:rFonts w:ascii="Arial" w:hAnsi="Arial" w:cs="Arial"/>
-                <w:color w:val="222222"/>
-                <w:sz w:val="21"/>
-                <w:szCs w:val="21"/>
-                <w:shd w:val="clear" w:color="auto" w:fill="FFFFFF"/>
-              </w:rPr>
               <w:t>es un sitio web que cabe en una sola página con el propósito de dar una experiencia más fluida a los usuarios como una aplicación de escritorio</w:t>
             </w:r>
-            <w:bookmarkStart w:id="28" w:name="_GoBack"/>
-            <w:bookmarkEnd w:id="28"/>
             <w:r>
               <w:rPr>
                 <w:rFonts w:asciiTheme="majorHAnsi" w:hAnsiTheme="majorHAnsi" w:cstheme="majorHAnsi"/>
@@ -29214,6 +30438,11 @@
       <w:lang w:val="es-ES" w:eastAsia="es-ES"/>
     </w:rPr>
   </w:style>
+  <w:style w:type="character" w:customStyle="1" w:styleId="spellingerror">
+    <w:name w:val="spellingerror"/>
+    <w:basedOn w:val="Fuentedeprrafopredeter"/>
+    <w:rsid w:val="001B5E4B"/>
+  </w:style>
 </w:styles>
 </file>
 
@@ -29536,18 +30765,18 @@
 </file>
 
 <file path=customXml/item1.xml><?xml version="1.0" encoding="utf-8"?>
-<p:properties xmlns:p="http://schemas.microsoft.com/office/2006/metadata/properties" xmlns:xsi="http://www.w3.org/2001/XMLSchema-instance" xmlns:pc="http://schemas.microsoft.com/office/infopath/2007/PartnerControls">
-  <documentManagement/>
-</p:properties>
-</file>
-
-<file path=customXml/item2.xml><?xml version="1.0" encoding="utf-8"?>
 <?mso-contentType ?>
 <FormTemplates xmlns="http://schemas.microsoft.com/sharepoint/v3/contenttype/forms">
   <Display>DocumentLibraryForm</Display>
   <Edit>DocumentLibraryForm</Edit>
   <New>DocumentLibraryForm</New>
 </FormTemplates>
+</file>
+
+<file path=customXml/item2.xml><?xml version="1.0" encoding="utf-8"?>
+<p:properties xmlns:p="http://schemas.microsoft.com/office/2006/metadata/properties" xmlns:xsi="http://www.w3.org/2001/XMLSchema-instance" xmlns:pc="http://schemas.microsoft.com/office/infopath/2007/PartnerControls">
+  <documentManagement/>
+</p:properties>
 </file>
 
 <file path=customXml/item3.xml><?xml version="1.0" encoding="utf-8"?>
@@ -29729,18 +30958,18 @@
 </file>
 
 <file path=customXml/itemProps1.xml><?xml version="1.0" encoding="utf-8"?>
-<ds:datastoreItem xmlns:ds="http://schemas.openxmlformats.org/officeDocument/2006/customXml" ds:itemID="{F294EC06-36A5-4071-9092-29766602D82E}">
+<ds:datastoreItem xmlns:ds="http://schemas.openxmlformats.org/officeDocument/2006/customXml" ds:itemID="{565713D0-B352-4168-A1C7-FFBA8CF3B5B2}">
   <ds:schemaRefs>
-    <ds:schemaRef ds:uri="http://schemas.microsoft.com/office/2006/metadata/properties"/>
-    <ds:schemaRef ds:uri="http://schemas.microsoft.com/office/infopath/2007/PartnerControls"/>
+    <ds:schemaRef ds:uri="http://schemas.microsoft.com/sharepoint/v3/contenttype/forms"/>
   </ds:schemaRefs>
 </ds:datastoreItem>
 </file>
 
 <file path=customXml/itemProps2.xml><?xml version="1.0" encoding="utf-8"?>
-<ds:datastoreItem xmlns:ds="http://schemas.openxmlformats.org/officeDocument/2006/customXml" ds:itemID="{565713D0-B352-4168-A1C7-FFBA8CF3B5B2}">
+<ds:datastoreItem xmlns:ds="http://schemas.openxmlformats.org/officeDocument/2006/customXml" ds:itemID="{F294EC06-36A5-4071-9092-29766602D82E}">
   <ds:schemaRefs>
-    <ds:schemaRef ds:uri="http://schemas.microsoft.com/sharepoint/v3/contenttype/forms"/>
+    <ds:schemaRef ds:uri="http://schemas.microsoft.com/office/2006/metadata/properties"/>
+    <ds:schemaRef ds:uri="http://schemas.microsoft.com/office/infopath/2007/PartnerControls"/>
   </ds:schemaRefs>
 </ds:datastoreItem>
 </file>

</xml_diff>

<commit_message>
Actualizo Punto 6 y Punto 8.7,8.8,8.15 y 8.16
</commit_message>
<xml_diff>
--- a/1. Documentacion/Caso de Estudio Neuron Formato arc42.docx
+++ b/1. Documentacion/Caso de Estudio Neuron Formato arc42.docx
@@ -330,10 +330,12 @@
         <w:t xml:space="preserve">Generar informes por área cada 30 </w:t>
       </w:r>
       <w:proofErr w:type="spellStart"/>
+      <w:proofErr w:type="gramStart"/>
       <w:r>
         <w:t>días,para</w:t>
       </w:r>
       <w:proofErr w:type="spellEnd"/>
+      <w:proofErr w:type="gramEnd"/>
       <w:r>
         <w:t xml:space="preserve"> cada uno de los jefes.</w:t>
       </w:r>
@@ -370,10 +372,12 @@
         <w:t xml:space="preserve">Generar un informe general cada </w:t>
       </w:r>
       <w:proofErr w:type="spellStart"/>
+      <w:proofErr w:type="gramStart"/>
       <w:r>
         <w:t>mes,para</w:t>
       </w:r>
       <w:proofErr w:type="spellEnd"/>
+      <w:proofErr w:type="gramEnd"/>
       <w:r>
         <w:t xml:space="preserve"> el gerente.</w:t>
       </w:r>
@@ -410,10 +414,12 @@
         <w:t xml:space="preserve">Implementar durante los próximos 3 meses las vistas para cada una de las </w:t>
       </w:r>
       <w:proofErr w:type="spellStart"/>
+      <w:proofErr w:type="gramStart"/>
       <w:r>
         <w:t>áreas;una</w:t>
       </w:r>
       <w:proofErr w:type="spellEnd"/>
+      <w:proofErr w:type="gramEnd"/>
       <w:r>
         <w:t xml:space="preserve"> vista por mes.</w:t>
       </w:r>
@@ -2564,7 +2570,15 @@
               <w:ind w:left="0"/>
             </w:pPr>
             <w:r>
-              <w:t xml:space="preserve">Son las persona </w:t>
+              <w:t xml:space="preserve">Son </w:t>
+            </w:r>
+            <w:proofErr w:type="gramStart"/>
+            <w:r>
+              <w:t>las persona</w:t>
+            </w:r>
+            <w:proofErr w:type="gramEnd"/>
+            <w:r>
+              <w:t xml:space="preserve"> </w:t>
             </w:r>
             <w:proofErr w:type="spellStart"/>
             <w:r>
@@ -2687,7 +2701,15 @@
               <w:ind w:left="0"/>
             </w:pPr>
             <w:r>
-              <w:t xml:space="preserve">Son las persona </w:t>
+              <w:t xml:space="preserve">Son </w:t>
+            </w:r>
+            <w:proofErr w:type="gramStart"/>
+            <w:r>
+              <w:t>las persona</w:t>
+            </w:r>
+            <w:proofErr w:type="gramEnd"/>
+            <w:r>
+              <w:t xml:space="preserve"> </w:t>
             </w:r>
             <w:proofErr w:type="spellStart"/>
             <w:r>
@@ -2844,7 +2866,15 @@
               <w:ind w:left="0"/>
             </w:pPr>
             <w:r>
-              <w:t xml:space="preserve">Son las persona </w:t>
+              <w:t xml:space="preserve">Son </w:t>
+            </w:r>
+            <w:proofErr w:type="gramStart"/>
+            <w:r>
+              <w:t>las persona</w:t>
+            </w:r>
+            <w:proofErr w:type="gramEnd"/>
+            <w:r>
+              <w:t xml:space="preserve"> </w:t>
             </w:r>
             <w:proofErr w:type="spellStart"/>
             <w:r>
@@ -3109,7 +3139,15 @@
               <w:pStyle w:val="Textoindependiente"/>
             </w:pPr>
             <w:r>
-              <w:t xml:space="preserve">La aplicación debe estar construida en JavaScript, con la ultima versión del ecmascript  para facilitar el performance y la latencia. </w:t>
+              <w:t xml:space="preserve">La aplicación debe estar construida en JavaScript, con la ultima versión del </w:t>
+            </w:r>
+            <w:proofErr w:type="gramStart"/>
+            <w:r>
+              <w:t>ecmascript  para</w:t>
+            </w:r>
+            <w:proofErr w:type="gramEnd"/>
+            <w:r>
+              <w:t xml:space="preserve"> facilitar el performance y la latencia. </w:t>
             </w:r>
           </w:p>
         </w:tc>
@@ -3149,8 +3187,13 @@
             <w:pPr>
               <w:pStyle w:val="Textoindependiente"/>
             </w:pPr>
-            <w:r>
-              <w:t>Todo aplicación a implementar debe contar con la definición de SOLID dentro de su estructuración de diseño.</w:t>
+            <w:proofErr w:type="gramStart"/>
+            <w:r>
+              <w:t>Todo aplicación</w:t>
+            </w:r>
+            <w:proofErr w:type="gramEnd"/>
+            <w:r>
+              <w:t xml:space="preserve"> a implementar debe contar con la definición de SOLID dentro de su estructuración de diseño.</w:t>
             </w:r>
           </w:p>
         </w:tc>
@@ -3308,7 +3351,15 @@
               <w:pStyle w:val="Textoindependiente"/>
             </w:pPr>
             <w:r>
-              <w:t>Independiente de la plataforma y debe ejecutarse en los principales sistemas operativos (Windows ,Linux y Mac-OS).</w:t>
+              <w:t>Independiente de la plataforma y debe ejecutarse en los principales sistemas operativos (</w:t>
+            </w:r>
+            <w:proofErr w:type="gramStart"/>
+            <w:r>
+              <w:t>Windows ,Linux</w:t>
+            </w:r>
+            <w:proofErr w:type="gramEnd"/>
+            <w:r>
+              <w:t xml:space="preserve"> y Mac-OS).</w:t>
             </w:r>
           </w:p>
         </w:tc>
@@ -3450,8 +3501,13 @@
             <w:pPr>
               <w:pStyle w:val="Textoindependiente"/>
             </w:pPr>
-            <w:r>
-              <w:t>La aplicaciones que sean consideradas criticas para el negocio deberán tener configuradas un balanceador y un auto scaling.</w:t>
+            <w:proofErr w:type="gramStart"/>
+            <w:r>
+              <w:t>La aplicaciones</w:t>
+            </w:r>
+            <w:proofErr w:type="gramEnd"/>
+            <w:r>
+              <w:t xml:space="preserve"> que sean consideradas criticas para el negocio deberán tener configuradas un balanceador y un auto scaling.</w:t>
             </w:r>
           </w:p>
         </w:tc>
@@ -5824,6 +5880,7 @@
               </w:rPr>
             </w:pPr>
             <w:proofErr w:type="spellStart"/>
+            <w:proofErr w:type="gramStart"/>
             <w:r>
               <w:rPr>
                 <w:rFonts w:asciiTheme="majorHAnsi" w:hAnsiTheme="majorHAnsi" w:cstheme="majorHAnsi"/>
@@ -5841,7 +5898,17 @@
                 <w:szCs w:val="22"/>
                 <w:lang w:val="en-US"/>
               </w:rPr>
-              <w:t>(Http)</w:t>
+              <w:t>(</w:t>
+            </w:r>
+            <w:proofErr w:type="gramEnd"/>
+            <w:r>
+              <w:rPr>
+                <w:rFonts w:asciiTheme="majorHAnsi" w:hAnsiTheme="majorHAnsi" w:cstheme="majorHAnsi"/>
+                <w:sz w:val="22"/>
+                <w:szCs w:val="22"/>
+                <w:lang w:val="en-US"/>
+              </w:rPr>
+              <w:t>Http)</w:t>
             </w:r>
           </w:p>
         </w:tc>
@@ -5906,6 +5973,7 @@
               </w:rPr>
             </w:pPr>
             <w:proofErr w:type="spellStart"/>
+            <w:proofErr w:type="gramStart"/>
             <w:r>
               <w:rPr>
                 <w:rFonts w:asciiTheme="majorHAnsi" w:hAnsiTheme="majorHAnsi" w:cstheme="majorHAnsi"/>
@@ -5923,7 +5991,17 @@
                 <w:szCs w:val="22"/>
                 <w:lang w:val="en-US"/>
               </w:rPr>
-              <w:t>(Http)</w:t>
+              <w:t>(</w:t>
+            </w:r>
+            <w:proofErr w:type="gramEnd"/>
+            <w:r>
+              <w:rPr>
+                <w:rFonts w:asciiTheme="majorHAnsi" w:hAnsiTheme="majorHAnsi" w:cstheme="majorHAnsi"/>
+                <w:sz w:val="22"/>
+                <w:szCs w:val="22"/>
+                <w:lang w:val="en-US"/>
+              </w:rPr>
+              <w:t>Http)</w:t>
             </w:r>
           </w:p>
         </w:tc>
@@ -5979,6 +6057,7 @@
               </w:rPr>
             </w:pPr>
             <w:proofErr w:type="spellStart"/>
+            <w:proofErr w:type="gramStart"/>
             <w:r>
               <w:rPr>
                 <w:rFonts w:asciiTheme="majorHAnsi" w:hAnsiTheme="majorHAnsi" w:cstheme="majorHAnsi"/>
@@ -5996,7 +6075,17 @@
                 <w:szCs w:val="22"/>
                 <w:lang w:val="en-US"/>
               </w:rPr>
-              <w:t>(Http)</w:t>
+              <w:t>(</w:t>
+            </w:r>
+            <w:proofErr w:type="gramEnd"/>
+            <w:r>
+              <w:rPr>
+                <w:rFonts w:asciiTheme="majorHAnsi" w:hAnsiTheme="majorHAnsi" w:cstheme="majorHAnsi"/>
+                <w:sz w:val="22"/>
+                <w:szCs w:val="22"/>
+                <w:lang w:val="en-US"/>
+              </w:rPr>
+              <w:t>Http)</w:t>
             </w:r>
           </w:p>
         </w:tc>
@@ -6052,6 +6141,7 @@
               </w:rPr>
             </w:pPr>
             <w:proofErr w:type="spellStart"/>
+            <w:proofErr w:type="gramStart"/>
             <w:r>
               <w:rPr>
                 <w:rFonts w:asciiTheme="majorHAnsi" w:hAnsiTheme="majorHAnsi" w:cstheme="majorHAnsi"/>
@@ -6069,7 +6159,17 @@
                 <w:szCs w:val="22"/>
                 <w:lang w:val="en-US"/>
               </w:rPr>
-              <w:t>(Http)</w:t>
+              <w:t>(</w:t>
+            </w:r>
+            <w:proofErr w:type="gramEnd"/>
+            <w:r>
+              <w:rPr>
+                <w:rFonts w:asciiTheme="majorHAnsi" w:hAnsiTheme="majorHAnsi" w:cstheme="majorHAnsi"/>
+                <w:sz w:val="22"/>
+                <w:szCs w:val="22"/>
+                <w:lang w:val="en-US"/>
+              </w:rPr>
+              <w:t>Http)</w:t>
             </w:r>
           </w:p>
         </w:tc>
@@ -6142,6 +6242,7 @@
               </w:rPr>
             </w:pPr>
             <w:proofErr w:type="spellStart"/>
+            <w:proofErr w:type="gramStart"/>
             <w:r>
               <w:rPr>
                 <w:rFonts w:asciiTheme="majorHAnsi" w:hAnsiTheme="majorHAnsi" w:cstheme="majorHAnsi"/>
@@ -6159,7 +6260,17 @@
                 <w:szCs w:val="22"/>
                 <w:lang w:val="en-US"/>
               </w:rPr>
-              <w:t>(Http)</w:t>
+              <w:t>(</w:t>
+            </w:r>
+            <w:proofErr w:type="gramEnd"/>
+            <w:r>
+              <w:rPr>
+                <w:rFonts w:asciiTheme="majorHAnsi" w:hAnsiTheme="majorHAnsi" w:cstheme="majorHAnsi"/>
+                <w:sz w:val="22"/>
+                <w:szCs w:val="22"/>
+                <w:lang w:val="en-US"/>
+              </w:rPr>
+              <w:t>Http)</w:t>
             </w:r>
           </w:p>
         </w:tc>
@@ -6232,6 +6343,7 @@
               </w:rPr>
             </w:pPr>
             <w:proofErr w:type="spellStart"/>
+            <w:proofErr w:type="gramStart"/>
             <w:r>
               <w:rPr>
                 <w:rFonts w:asciiTheme="majorHAnsi" w:hAnsiTheme="majorHAnsi" w:cstheme="majorHAnsi"/>
@@ -6249,7 +6361,17 @@
                 <w:szCs w:val="22"/>
                 <w:lang w:val="en-US"/>
               </w:rPr>
-              <w:t>(Http)</w:t>
+              <w:t>(</w:t>
+            </w:r>
+            <w:proofErr w:type="gramEnd"/>
+            <w:r>
+              <w:rPr>
+                <w:rFonts w:asciiTheme="majorHAnsi" w:hAnsiTheme="majorHAnsi" w:cstheme="majorHAnsi"/>
+                <w:sz w:val="22"/>
+                <w:szCs w:val="22"/>
+                <w:lang w:val="en-US"/>
+              </w:rPr>
+              <w:t>Http)</w:t>
             </w:r>
           </w:p>
         </w:tc>
@@ -6394,6 +6516,7 @@
         <w:t xml:space="preserve">, </w:t>
       </w:r>
       <w:proofErr w:type="spellStart"/>
+      <w:proofErr w:type="gramStart"/>
       <w:r>
         <w:rPr>
           <w:rFonts w:ascii="Calibri" w:hAnsi="Calibri"/>
@@ -6405,6 +6528,7 @@
         <w:t>Auditoria,Email</w:t>
       </w:r>
       <w:proofErr w:type="spellEnd"/>
+      <w:proofErr w:type="gramEnd"/>
       <w:r>
         <w:rPr>
           <w:rFonts w:ascii="Calibri" w:hAnsi="Calibri"/>
@@ -6698,23 +6822,21 @@
           <w:shd w:val="clear" w:color="auto" w:fill="FFFFFF"/>
         </w:rPr>
       </w:pPr>
-      <w:bookmarkStart w:id="9" w:name="_GoBack"/>
+    </w:p>
+    <w:p>
+      <w:pPr>
+        <w:pStyle w:val="Ttulo1"/>
+      </w:pPr>
+      <w:bookmarkStart w:id="9" w:name="section-building-block-view"/>
+      <w:proofErr w:type="spellStart"/>
+      <w:r>
+        <w:t>Building</w:t>
+      </w:r>
+      <w:proofErr w:type="spellEnd"/>
+      <w:r>
+        <w:t xml:space="preserve"> Block View</w:t>
+      </w:r>
       <w:bookmarkEnd w:id="9"/>
-    </w:p>
-    <w:p>
-      <w:pPr>
-        <w:pStyle w:val="Ttulo1"/>
-      </w:pPr>
-      <w:bookmarkStart w:id="10" w:name="section-building-block-view"/>
-      <w:proofErr w:type="spellStart"/>
-      <w:r>
-        <w:t>Building</w:t>
-      </w:r>
-      <w:proofErr w:type="spellEnd"/>
-      <w:r>
-        <w:t xml:space="preserve"> Block View</w:t>
-      </w:r>
-      <w:bookmarkEnd w:id="10"/>
     </w:p>
     <w:p>
       <w:pPr>
@@ -6904,14 +7026,14 @@
           <w:lang w:val="en-US"/>
         </w:rPr>
       </w:pPr>
-      <w:bookmarkStart w:id="11" w:name="_whitebox_overall_system"/>
+      <w:bookmarkStart w:id="10" w:name="_whitebox_overall_system"/>
       <w:r>
         <w:rPr>
           <w:lang w:val="en-US"/>
         </w:rPr>
         <w:t>Whitebox Overall System</w:t>
       </w:r>
-      <w:bookmarkEnd w:id="11"/>
+      <w:bookmarkEnd w:id="10"/>
     </w:p>
     <w:p>
       <w:pPr>
@@ -7852,7 +7974,18 @@
           <w:szCs w:val="22"/>
           <w:shd w:val="clear" w:color="auto" w:fill="FFFFFF"/>
         </w:rPr>
-        <w:t>Todos los componentes anteriores son similares para todas las Apis</w:t>
+        <w:t xml:space="preserve">Todos los componentes anteriores son similares para todas las </w:t>
+      </w:r>
+      <w:proofErr w:type="gramStart"/>
+      <w:r>
+        <w:rPr>
+          <w:rFonts w:ascii="Calibri" w:hAnsi="Calibri"/>
+          <w:color w:val="201F1E"/>
+          <w:sz w:val="22"/>
+          <w:szCs w:val="22"/>
+          <w:shd w:val="clear" w:color="auto" w:fill="FFFFFF"/>
+        </w:rPr>
+        <w:t>Apis</w:t>
       </w:r>
       <w:r>
         <w:rPr>
@@ -7864,6 +7997,7 @@
         </w:rPr>
         <w:t>(</w:t>
       </w:r>
+      <w:proofErr w:type="gramEnd"/>
       <w:r>
         <w:rPr>
           <w:rFonts w:ascii="Calibri" w:hAnsi="Calibri"/>
@@ -8591,6 +8725,7 @@
         </w:rPr>
       </w:pPr>
       <w:proofErr w:type="spellStart"/>
+      <w:proofErr w:type="gramStart"/>
       <w:r>
         <w:rPr>
           <w:lang w:val="en-US"/>
@@ -8602,7 +8737,14 @@
         <w:rPr>
           <w:lang w:val="en-US"/>
         </w:rPr>
-        <w:t xml:space="preserve"> : </w:t>
+        <w:t xml:space="preserve"> :</w:t>
+      </w:r>
+      <w:proofErr w:type="gramEnd"/>
+      <w:r>
+        <w:rPr>
+          <w:lang w:val="en-US"/>
+        </w:rPr>
+        <w:t xml:space="preserve"> </w:t>
       </w:r>
       <w:proofErr w:type="spellStart"/>
       <w:r>
@@ -9141,7 +9283,25 @@
                 <w:sz w:val="22"/>
                 <w:szCs w:val="22"/>
               </w:rPr>
-              <w:t xml:space="preserve"> en la etapa de diseño, mediante el Código  de identificación del Proyecto y utilizando el protocolo [</w:t>
+              <w:t xml:space="preserve"> en la etapa de diseño, mediante el </w:t>
+            </w:r>
+            <w:proofErr w:type="gramStart"/>
+            <w:r>
+              <w:rPr>
+                <w:rFonts w:asciiTheme="majorHAnsi" w:hAnsiTheme="majorHAnsi" w:cstheme="majorHAnsi"/>
+                <w:sz w:val="22"/>
+                <w:szCs w:val="22"/>
+              </w:rPr>
+              <w:t>Código  de</w:t>
+            </w:r>
+            <w:proofErr w:type="gramEnd"/>
+            <w:r>
+              <w:rPr>
+                <w:rFonts w:asciiTheme="majorHAnsi" w:hAnsiTheme="majorHAnsi" w:cstheme="majorHAnsi"/>
+                <w:sz w:val="22"/>
+                <w:szCs w:val="22"/>
+              </w:rPr>
+              <w:t xml:space="preserve"> identificación del Proyecto y utilizando el protocolo [</w:t>
             </w:r>
             <w:proofErr w:type="spellStart"/>
             <w:r>
@@ -9275,7 +9435,25 @@
                 <w:sz w:val="22"/>
                 <w:szCs w:val="22"/>
               </w:rPr>
-              <w:t xml:space="preserve">Encargado de registrar toda la información y adjuntos  en la etapa de diseño por medio del protocolo </w:t>
+              <w:t xml:space="preserve">Encargado de registrar toda la información y </w:t>
+            </w:r>
+            <w:proofErr w:type="gramStart"/>
+            <w:r>
+              <w:rPr>
+                <w:rFonts w:asciiTheme="majorHAnsi" w:hAnsiTheme="majorHAnsi" w:cstheme="majorHAnsi"/>
+                <w:sz w:val="22"/>
+                <w:szCs w:val="22"/>
+              </w:rPr>
+              <w:t>adjuntos  en</w:t>
+            </w:r>
+            <w:proofErr w:type="gramEnd"/>
+            <w:r>
+              <w:rPr>
+                <w:rFonts w:asciiTheme="majorHAnsi" w:hAnsiTheme="majorHAnsi" w:cstheme="majorHAnsi"/>
+                <w:sz w:val="22"/>
+                <w:szCs w:val="22"/>
+              </w:rPr>
+              <w:t xml:space="preserve"> la etapa de diseño por medio del protocolo </w:t>
             </w:r>
             <w:r>
               <w:rPr>
@@ -9522,6 +9700,7 @@
         </w:rPr>
       </w:pPr>
       <w:proofErr w:type="spellStart"/>
+      <w:proofErr w:type="gramStart"/>
       <w:r>
         <w:rPr>
           <w:lang w:val="en-US"/>
@@ -9533,7 +9712,14 @@
         <w:rPr>
           <w:lang w:val="en-US"/>
         </w:rPr>
-        <w:t xml:space="preserve"> : </w:t>
+        <w:t xml:space="preserve"> :</w:t>
+      </w:r>
+      <w:proofErr w:type="gramEnd"/>
+      <w:r>
+        <w:rPr>
+          <w:lang w:val="en-US"/>
+        </w:rPr>
+        <w:t xml:space="preserve"> </w:t>
       </w:r>
       <w:proofErr w:type="spellStart"/>
       <w:r>
@@ -10151,7 +10337,25 @@
                 <w:szCs w:val="22"/>
               </w:rPr>
               <w:lastRenderedPageBreak/>
-              <w:t xml:space="preserve">Encargado de registrar toda la información y adjuntos  en la </w:t>
+              <w:t xml:space="preserve">Encargado de registrar toda la información y </w:t>
+            </w:r>
+            <w:proofErr w:type="gramStart"/>
+            <w:r>
+              <w:rPr>
+                <w:rFonts w:asciiTheme="majorHAnsi" w:hAnsiTheme="majorHAnsi" w:cstheme="majorHAnsi"/>
+                <w:sz w:val="22"/>
+                <w:szCs w:val="22"/>
+              </w:rPr>
+              <w:t>adjuntos  en</w:t>
+            </w:r>
+            <w:proofErr w:type="gramEnd"/>
+            <w:r>
+              <w:rPr>
+                <w:rFonts w:asciiTheme="majorHAnsi" w:hAnsiTheme="majorHAnsi" w:cstheme="majorHAnsi"/>
+                <w:sz w:val="22"/>
+                <w:szCs w:val="22"/>
+              </w:rPr>
+              <w:t xml:space="preserve"> la </w:t>
             </w:r>
             <w:r>
               <w:rPr>
@@ -10391,6 +10595,7 @@
         </w:rPr>
       </w:pPr>
       <w:proofErr w:type="spellStart"/>
+      <w:proofErr w:type="gramStart"/>
       <w:r>
         <w:rPr>
           <w:lang w:val="en-US"/>
@@ -10402,7 +10607,14 @@
         <w:rPr>
           <w:lang w:val="en-US"/>
         </w:rPr>
-        <w:t xml:space="preserve"> : </w:t>
+        <w:t xml:space="preserve"> :</w:t>
+      </w:r>
+      <w:proofErr w:type="gramEnd"/>
+      <w:r>
+        <w:rPr>
+          <w:lang w:val="en-US"/>
+        </w:rPr>
+        <w:t xml:space="preserve"> </w:t>
       </w:r>
       <w:proofErr w:type="spellStart"/>
       <w:r>
@@ -11044,7 +11256,25 @@
                 <w:sz w:val="22"/>
                 <w:szCs w:val="22"/>
               </w:rPr>
-              <w:t xml:space="preserve">Encargado de registrar toda la información y adjuntos  en la etapa de </w:t>
+              <w:t xml:space="preserve">Encargado de registrar toda la información y </w:t>
+            </w:r>
+            <w:proofErr w:type="gramStart"/>
+            <w:r>
+              <w:rPr>
+                <w:rFonts w:asciiTheme="majorHAnsi" w:hAnsiTheme="majorHAnsi" w:cstheme="majorHAnsi"/>
+                <w:sz w:val="22"/>
+                <w:szCs w:val="22"/>
+              </w:rPr>
+              <w:t>adjuntos  en</w:t>
+            </w:r>
+            <w:proofErr w:type="gramEnd"/>
+            <w:r>
+              <w:rPr>
+                <w:rFonts w:asciiTheme="majorHAnsi" w:hAnsiTheme="majorHAnsi" w:cstheme="majorHAnsi"/>
+                <w:sz w:val="22"/>
+                <w:szCs w:val="22"/>
+              </w:rPr>
+              <w:t xml:space="preserve"> la etapa de </w:t>
             </w:r>
             <w:r>
               <w:rPr>
@@ -11342,6 +11572,7 @@
         </w:rPr>
       </w:pPr>
       <w:proofErr w:type="spellStart"/>
+      <w:proofErr w:type="gramStart"/>
       <w:r>
         <w:rPr>
           <w:lang w:val="en-US"/>
@@ -11353,7 +11584,14 @@
         <w:rPr>
           <w:lang w:val="en-US"/>
         </w:rPr>
-        <w:t xml:space="preserve"> : </w:t>
+        <w:t xml:space="preserve"> :</w:t>
+      </w:r>
+      <w:proofErr w:type="gramEnd"/>
+      <w:r>
+        <w:rPr>
+          <w:lang w:val="en-US"/>
+        </w:rPr>
+        <w:t xml:space="preserve"> </w:t>
       </w:r>
       <w:proofErr w:type="spellStart"/>
       <w:r>
@@ -12786,7 +13024,29 @@
           <w:szCs w:val="22"/>
           <w:shd w:val="clear" w:color="auto" w:fill="FFFFFF"/>
         </w:rPr>
-        <w:t xml:space="preserve">Todos los componentes anteriores son similares para todas las Apis(Microservicios) lo que cambia es el dominio de negocio y el conjunto de operaciones </w:t>
+        <w:t xml:space="preserve">Todos los componentes anteriores son similares para todas las </w:t>
+      </w:r>
+      <w:proofErr w:type="gramStart"/>
+      <w:r>
+        <w:rPr>
+          <w:rFonts w:ascii="Calibri" w:hAnsi="Calibri"/>
+          <w:color w:val="201F1E"/>
+          <w:sz w:val="22"/>
+          <w:szCs w:val="22"/>
+          <w:shd w:val="clear" w:color="auto" w:fill="FFFFFF"/>
+        </w:rPr>
+        <w:t>Apis(</w:t>
+      </w:r>
+      <w:proofErr w:type="gramEnd"/>
+      <w:r>
+        <w:rPr>
+          <w:rFonts w:ascii="Calibri" w:hAnsi="Calibri"/>
+          <w:color w:val="201F1E"/>
+          <w:sz w:val="22"/>
+          <w:szCs w:val="22"/>
+          <w:shd w:val="clear" w:color="auto" w:fill="FFFFFF"/>
+        </w:rPr>
+        <w:t xml:space="preserve">Microservicios) lo que cambia es el dominio de negocio y el conjunto de operaciones </w:t>
       </w:r>
     </w:p>
     <w:p>
@@ -13263,6 +13523,7 @@
         </w:rPr>
       </w:pPr>
       <w:proofErr w:type="spellStart"/>
+      <w:proofErr w:type="gramStart"/>
       <w:r>
         <w:rPr>
           <w:lang w:val="en-US"/>
@@ -13274,7 +13535,14 @@
         <w:rPr>
           <w:lang w:val="en-US"/>
         </w:rPr>
-        <w:t xml:space="preserve"> : </w:t>
+        <w:t xml:space="preserve"> :</w:t>
+      </w:r>
+      <w:proofErr w:type="gramEnd"/>
+      <w:r>
+        <w:rPr>
+          <w:lang w:val="en-US"/>
+        </w:rPr>
+        <w:t xml:space="preserve"> </w:t>
       </w:r>
       <w:proofErr w:type="spellStart"/>
       <w:r>
@@ -14401,6 +14669,7 @@
         </w:rPr>
       </w:pPr>
       <w:proofErr w:type="spellStart"/>
+      <w:proofErr w:type="gramStart"/>
       <w:r>
         <w:rPr>
           <w:lang w:val="en-US"/>
@@ -14412,7 +14681,14 @@
         <w:rPr>
           <w:lang w:val="en-US"/>
         </w:rPr>
-        <w:t xml:space="preserve"> : </w:t>
+        <w:t xml:space="preserve"> :</w:t>
+      </w:r>
+      <w:proofErr w:type="gramEnd"/>
+      <w:r>
+        <w:rPr>
+          <w:lang w:val="en-US"/>
+        </w:rPr>
+        <w:t xml:space="preserve"> </w:t>
       </w:r>
       <w:proofErr w:type="spellStart"/>
       <w:r>
@@ -15257,6 +15533,7 @@
         </w:rPr>
       </w:pPr>
       <w:proofErr w:type="spellStart"/>
+      <w:proofErr w:type="gramStart"/>
       <w:r>
         <w:rPr>
           <w:lang w:val="en-US"/>
@@ -15268,7 +15545,14 @@
         <w:rPr>
           <w:lang w:val="en-US"/>
         </w:rPr>
-        <w:t xml:space="preserve"> : </w:t>
+        <w:t xml:space="preserve"> :</w:t>
+      </w:r>
+      <w:proofErr w:type="gramEnd"/>
+      <w:r>
+        <w:rPr>
+          <w:lang w:val="en-US"/>
+        </w:rPr>
+        <w:t xml:space="preserve"> </w:t>
       </w:r>
       <w:proofErr w:type="spellStart"/>
       <w:r>
@@ -15804,7 +16088,7 @@
           <w:lang w:val="en-US"/>
         </w:rPr>
       </w:pPr>
-      <w:bookmarkStart w:id="12" w:name="_level_2"/>
+      <w:bookmarkStart w:id="11" w:name="_level_2"/>
       <w:r>
         <w:rPr>
           <w:lang w:val="en-US"/>
@@ -15817,7 +16101,7 @@
         </w:rPr>
         <w:t>Level 2</w:t>
       </w:r>
-      <w:bookmarkEnd w:id="12"/>
+      <w:bookmarkEnd w:id="11"/>
     </w:p>
     <w:p>
       <w:pPr>
@@ -15830,7 +16114,7 @@
           <w:shd w:val="clear" w:color="auto" w:fill="FFFFFF"/>
         </w:rPr>
       </w:pPr>
-      <w:bookmarkStart w:id="13" w:name="_Hlk23671247"/>
+      <w:bookmarkStart w:id="12" w:name="_Hlk23671247"/>
       <w:r>
         <w:rPr>
           <w:rFonts w:ascii="Calibri" w:hAnsi="Calibri"/>
@@ -15862,7 +16146,7 @@
         <w:t xml:space="preserve"> </w:t>
       </w:r>
     </w:p>
-    <w:bookmarkEnd w:id="13"/>
+    <w:bookmarkEnd w:id="12"/>
     <w:p>
       <w:pPr>
         <w:pStyle w:val="Ttulo3"/>
@@ -15874,7 +16158,21 @@
         <w:rPr>
           <w:lang w:val="en-US"/>
         </w:rPr>
-        <w:t xml:space="preserve">Building Blocks : </w:t>
+        <w:t xml:space="preserve">Building </w:t>
+      </w:r>
+      <w:proofErr w:type="gramStart"/>
+      <w:r>
+        <w:rPr>
+          <w:lang w:val="en-US"/>
+        </w:rPr>
+        <w:t>Blocks :</w:t>
+      </w:r>
+      <w:proofErr w:type="gramEnd"/>
+      <w:r>
+        <w:rPr>
+          <w:lang w:val="en-US"/>
+        </w:rPr>
+        <w:t xml:space="preserve"> </w:t>
       </w:r>
       <w:proofErr w:type="spellStart"/>
       <w:r>
@@ -16211,7 +16509,29 @@
           <w:szCs w:val="22"/>
           <w:shd w:val="clear" w:color="auto" w:fill="FFFFFF"/>
         </w:rPr>
-        <w:t>donde se alojaran los adjuntos mientras son cargados en su totalidad al recurso de S3</w:t>
+        <w:t xml:space="preserve">donde se </w:t>
+      </w:r>
+      <w:proofErr w:type="gramStart"/>
+      <w:r>
+        <w:rPr>
+          <w:rFonts w:ascii="Calibri" w:hAnsi="Calibri"/>
+          <w:color w:val="201F1E"/>
+          <w:sz w:val="22"/>
+          <w:szCs w:val="22"/>
+          <w:shd w:val="clear" w:color="auto" w:fill="FFFFFF"/>
+        </w:rPr>
+        <w:t>alojaran</w:t>
+      </w:r>
+      <w:proofErr w:type="gramEnd"/>
+      <w:r>
+        <w:rPr>
+          <w:rFonts w:ascii="Calibri" w:hAnsi="Calibri"/>
+          <w:color w:val="201F1E"/>
+          <w:sz w:val="22"/>
+          <w:szCs w:val="22"/>
+          <w:shd w:val="clear" w:color="auto" w:fill="FFFFFF"/>
+        </w:rPr>
+        <w:t xml:space="preserve"> los adjuntos mientras son cargados en su totalidad al recurso de S3</w:t>
       </w:r>
     </w:p>
     <w:p>
@@ -16230,7 +16550,21 @@
         <w:rPr>
           <w:lang w:val="en-US"/>
         </w:rPr>
-        <w:t xml:space="preserve">Building Blocks : </w:t>
+        <w:t xml:space="preserve">Building </w:t>
+      </w:r>
+      <w:proofErr w:type="gramStart"/>
+      <w:r>
+        <w:rPr>
+          <w:lang w:val="en-US"/>
+        </w:rPr>
+        <w:t>Blocks :</w:t>
+      </w:r>
+      <w:proofErr w:type="gramEnd"/>
+      <w:r>
+        <w:rPr>
+          <w:lang w:val="en-US"/>
+        </w:rPr>
+        <w:t xml:space="preserve"> </w:t>
       </w:r>
       <w:proofErr w:type="spellStart"/>
       <w:r>
@@ -16477,7 +16811,21 @@
         <w:rPr>
           <w:lang w:val="en-US"/>
         </w:rPr>
-        <w:t xml:space="preserve">Building Blocks : </w:t>
+        <w:t xml:space="preserve">Building </w:t>
+      </w:r>
+      <w:proofErr w:type="gramStart"/>
+      <w:r>
+        <w:rPr>
+          <w:lang w:val="en-US"/>
+        </w:rPr>
+        <w:t>Blocks :</w:t>
+      </w:r>
+      <w:proofErr w:type="gramEnd"/>
+      <w:r>
+        <w:rPr>
+          <w:lang w:val="en-US"/>
+        </w:rPr>
+        <w:t xml:space="preserve"> </w:t>
       </w:r>
       <w:proofErr w:type="spellStart"/>
       <w:r>
@@ -16755,7 +17103,7 @@
           <w:lang w:val="en-US"/>
         </w:rPr>
       </w:pPr>
-      <w:bookmarkStart w:id="14" w:name="section-runtime-view"/>
+      <w:bookmarkStart w:id="13" w:name="section-runtime-view"/>
       <w:r>
         <w:rPr>
           <w:lang w:val="en-US"/>
@@ -16763,6 +17111,50 @@
         <w:lastRenderedPageBreak/>
         <w:t>Runtime View</w:t>
       </w:r>
+      <w:bookmarkEnd w:id="13"/>
+    </w:p>
+    <w:p>
+      <w:pPr>
+        <w:pStyle w:val="Textoindependiente"/>
+        <w:rPr>
+          <w:lang w:val="en-US"/>
+        </w:rPr>
+      </w:pPr>
+    </w:p>
+    <w:p>
+      <w:pPr>
+        <w:pStyle w:val="Ttulo2"/>
+        <w:rPr>
+          <w:lang w:val="en-US"/>
+        </w:rPr>
+      </w:pPr>
+      <w:bookmarkStart w:id="14" w:name="__runtime_scenario_1"/>
+      <w:r>
+        <w:rPr>
+          <w:lang w:val="en-US"/>
+        </w:rPr>
+        <w:t xml:space="preserve">&lt;Runtime </w:t>
+      </w:r>
+      <w:r>
+        <w:rPr>
+          <w:lang w:val="en-US"/>
+        </w:rPr>
+        <w:t xml:space="preserve">View </w:t>
+      </w:r>
+      <w:proofErr w:type="spellStart"/>
+      <w:r>
+        <w:rPr>
+          <w:lang w:val="en-US"/>
+        </w:rPr>
+        <w:t>Diseño</w:t>
+      </w:r>
+      <w:proofErr w:type="spellEnd"/>
+      <w:r>
+        <w:rPr>
+          <w:lang w:val="en-US"/>
+        </w:rPr>
+        <w:t>&gt;</w:t>
+      </w:r>
       <w:bookmarkEnd w:id="14"/>
     </w:p>
     <w:p>
@@ -16774,41 +17166,13 @@
       </w:pPr>
       <w:r>
         <w:rPr>
-          <w:lang w:val="en-US"/>
-        </w:rPr>
-        <w:t>---</w:t>
-      </w:r>
-      <w:proofErr w:type="spellStart"/>
-      <w:r>
-        <w:rPr>
-          <w:lang w:val="en-US"/>
-        </w:rPr>
-        <w:t>falta</w:t>
-      </w:r>
-      <w:proofErr w:type="spellEnd"/>
-      <w:r>
-        <w:rPr>
-          <w:lang w:val="en-US"/>
-        </w:rPr>
-        <w:t>---</w:t>
-      </w:r>
-    </w:p>
-    <w:p>
-      <w:pPr>
-        <w:pStyle w:val="Textoindependiente"/>
-        <w:rPr>
-          <w:lang w:val="en-US"/>
-        </w:rPr>
-      </w:pPr>
-      <w:r>
-        <w:rPr>
           <w:noProof/>
         </w:rPr>
         <w:drawing>
-          <wp:inline distT="0" distB="0" distL="0" distR="0" wp14:anchorId="49D281FD" wp14:editId="097B7CAA">
-            <wp:extent cx="5612130" cy="3909695"/>
+          <wp:inline distT="0" distB="0" distL="0" distR="0" wp14:anchorId="48670E69" wp14:editId="20AFE080">
+            <wp:extent cx="5612130" cy="3587115"/>
             <wp:effectExtent l="0" t="0" r="0" b="0"/>
-            <wp:docPr id="12" name="Imagen 12"/>
+            <wp:docPr id="13" name="Imagen 13"/>
             <wp:cNvGraphicFramePr>
               <a:graphicFrameLocks xmlns:a="http://schemas.openxmlformats.org/drawingml/2006/main" noChangeAspect="1"/>
             </wp:cNvGraphicFramePr>
@@ -16816,7 +17180,7 @@
               <a:graphicData uri="http://schemas.openxmlformats.org/drawingml/2006/picture">
                 <pic:pic xmlns:pic="http://schemas.openxmlformats.org/drawingml/2006/picture">
                   <pic:nvPicPr>
-                    <pic:cNvPr id="0" name="Picture 1"/>
+                    <pic:cNvPr id="0" name="Picture 3"/>
                     <pic:cNvPicPr>
                       <a:picLocks noChangeAspect="1" noChangeArrowheads="1"/>
                     </pic:cNvPicPr>
@@ -16837,7 +17201,7 @@
                   <pic:spPr bwMode="auto">
                     <a:xfrm>
                       <a:off x="0" y="0"/>
-                      <a:ext cx="5612130" cy="3909695"/>
+                      <a:ext cx="5612130" cy="3587115"/>
                     </a:xfrm>
                     <a:prstGeom prst="rect">
                       <a:avLst/>
@@ -16856,120 +17220,848 @@
     </w:p>
     <w:p>
       <w:pPr>
+        <w:pStyle w:val="Textoindependiente"/>
+      </w:pPr>
+      <w:r>
+        <w:t xml:space="preserve">El anterior diagrama donde se muestra el comportamiento y las interacciones básicas del software </w:t>
+      </w:r>
+      <w:proofErr w:type="spellStart"/>
+      <w:r>
+        <w:t>Neuron</w:t>
+      </w:r>
+      <w:proofErr w:type="spellEnd"/>
+    </w:p>
+    <w:p>
+      <w:pPr>
+        <w:pStyle w:val="Textoindependiente"/>
+        <w:rPr>
+          <w:b/>
+          <w:bCs/>
+        </w:rPr>
+      </w:pPr>
+      <w:r>
+        <w:rPr>
+          <w:b/>
+          <w:bCs/>
+        </w:rPr>
+        <w:t xml:space="preserve">Cuadro Explicación </w:t>
+      </w:r>
+      <w:proofErr w:type="spellStart"/>
+      <w:r>
+        <w:rPr>
+          <w:b/>
+          <w:bCs/>
+        </w:rPr>
+        <w:t>Runtime</w:t>
+      </w:r>
+      <w:proofErr w:type="spellEnd"/>
+      <w:r>
+        <w:rPr>
+          <w:b/>
+          <w:bCs/>
+        </w:rPr>
+        <w:t xml:space="preserve"> View Diseño</w:t>
+      </w:r>
+    </w:p>
+    <w:tbl>
+      <w:tblPr>
+        <w:tblStyle w:val="Tablaconcuadrcula"/>
+        <w:tblpPr w:leftFromText="141" w:rightFromText="141" w:vertAnchor="page" w:horzAnchor="margin" w:tblpY="10206"/>
+        <w:tblW w:w="0" w:type="auto"/>
+        <w:tblLook w:val="04A0" w:firstRow="1" w:lastRow="0" w:firstColumn="1" w:lastColumn="0" w:noHBand="0" w:noVBand="1"/>
+      </w:tblPr>
+      <w:tblGrid>
+        <w:gridCol w:w="4414"/>
+        <w:gridCol w:w="4414"/>
+      </w:tblGrid>
+      <w:tr>
+        <w:tc>
+          <w:tcPr>
+            <w:tcW w:w="4414" w:type="dxa"/>
+          </w:tcPr>
+          <w:p>
+            <w:pPr>
+              <w:jc w:val="center"/>
+            </w:pPr>
+            <w:r>
+              <w:t>Usuario</w:t>
+            </w:r>
+          </w:p>
+        </w:tc>
+        <w:tc>
+          <w:tcPr>
+            <w:tcW w:w="4414" w:type="dxa"/>
+          </w:tcPr>
+          <w:p>
+            <w:pPr>
+              <w:jc w:val="both"/>
+            </w:pPr>
+            <w:r>
+              <w:t xml:space="preserve">Es la persona que ejecuta las diferentes acciones </w:t>
+            </w:r>
+            <w:proofErr w:type="spellStart"/>
+            <w:r>
+              <w:t>validas</w:t>
+            </w:r>
+            <w:proofErr w:type="spellEnd"/>
+            <w:r>
+              <w:t xml:space="preserve"> para el sistema en este caso guardar diseño y consultar diseño. El usuario es clasificado por diferentes roles los cuales tienen diferentes tipos de vistas.</w:t>
+            </w:r>
+          </w:p>
+        </w:tc>
+      </w:tr>
+      <w:tr>
+        <w:tc>
+          <w:tcPr>
+            <w:tcW w:w="4414" w:type="dxa"/>
+          </w:tcPr>
+          <w:p>
+            <w:pPr>
+              <w:jc w:val="center"/>
+            </w:pPr>
+            <w:proofErr w:type="spellStart"/>
+            <w:r>
+              <w:t>Backend</w:t>
+            </w:r>
+            <w:proofErr w:type="spellEnd"/>
+          </w:p>
+        </w:tc>
+        <w:tc>
+          <w:tcPr>
+            <w:tcW w:w="4414" w:type="dxa"/>
+          </w:tcPr>
+          <w:p>
+            <w:pPr>
+              <w:jc w:val="both"/>
+            </w:pPr>
+            <w:r>
+              <w:t>Validar que las variables y entidades enviadas por el usuario si estén correctas, si no están correctas devuelve un mensaje indicando que hay un error de tal cosa.</w:t>
+            </w:r>
+          </w:p>
+        </w:tc>
+      </w:tr>
+      <w:tr>
+        <w:tc>
+          <w:tcPr>
+            <w:tcW w:w="4414" w:type="dxa"/>
+          </w:tcPr>
+          <w:p>
+            <w:pPr>
+              <w:jc w:val="center"/>
+            </w:pPr>
+            <w:proofErr w:type="spellStart"/>
+            <w:r>
+              <w:t>ApiGateway</w:t>
+            </w:r>
+            <w:proofErr w:type="spellEnd"/>
+          </w:p>
+        </w:tc>
+        <w:tc>
+          <w:tcPr>
+            <w:tcW w:w="4414" w:type="dxa"/>
+          </w:tcPr>
+          <w:p>
+            <w:pPr>
+              <w:jc w:val="both"/>
+            </w:pPr>
+            <w:r>
+              <w:t xml:space="preserve">Recibe la solicitud http enviada desde el </w:t>
+            </w:r>
+            <w:proofErr w:type="spellStart"/>
+            <w:proofErr w:type="gramStart"/>
+            <w:r>
+              <w:t>backend</w:t>
+            </w:r>
+            <w:proofErr w:type="spellEnd"/>
+            <w:r>
+              <w:t xml:space="preserve">  valida</w:t>
+            </w:r>
+            <w:proofErr w:type="gramEnd"/>
+            <w:r>
+              <w:t xml:space="preserve"> que sea una petición válida, previamente existente</w:t>
+            </w:r>
+          </w:p>
+        </w:tc>
+      </w:tr>
+      <w:tr>
+        <w:tc>
+          <w:tcPr>
+            <w:tcW w:w="4414" w:type="dxa"/>
+          </w:tcPr>
+          <w:p>
+            <w:pPr>
+              <w:jc w:val="center"/>
+            </w:pPr>
+            <w:r>
+              <w:t>BD</w:t>
+            </w:r>
+          </w:p>
+        </w:tc>
+        <w:tc>
+          <w:tcPr>
+            <w:tcW w:w="4414" w:type="dxa"/>
+          </w:tcPr>
+          <w:p>
+            <w:pPr>
+              <w:jc w:val="both"/>
+            </w:pPr>
+            <w:r>
+              <w:t xml:space="preserve">Recibe la solicitud del api y valida que se </w:t>
+            </w:r>
+            <w:r>
+              <w:lastRenderedPageBreak/>
+              <w:t>esté recibiendo el parámetro adecuado. Este mismo retorna al Usuario</w:t>
+            </w:r>
+          </w:p>
+        </w:tc>
+      </w:tr>
+    </w:tbl>
+    <w:p>
+      <w:pPr>
+        <w:pStyle w:val="Textoindependiente"/>
+      </w:pPr>
+    </w:p>
+    <w:p>
+      <w:pPr>
+        <w:pStyle w:val="Textoindependiente"/>
+      </w:pPr>
+    </w:p>
+    <w:p>
+      <w:pPr>
         <w:pStyle w:val="Ttulo2"/>
         <w:rPr>
           <w:lang w:val="en-US"/>
         </w:rPr>
       </w:pPr>
-      <w:bookmarkStart w:id="15" w:name="__runtime_scenario_1"/>
+      <w:bookmarkStart w:id="15" w:name="__runtime_scenario_2"/>
       <w:r>
         <w:rPr>
           <w:lang w:val="en-US"/>
         </w:rPr>
-        <w:t>&lt;Runtime Scenario 1&gt;</w:t>
+        <w:t xml:space="preserve">&lt;Runtime </w:t>
+      </w:r>
+      <w:r>
+        <w:rPr>
+          <w:lang w:val="en-US"/>
+        </w:rPr>
+        <w:t>View</w:t>
+      </w:r>
+      <w:r>
+        <w:rPr>
+          <w:lang w:val="en-US"/>
+        </w:rPr>
+        <w:t xml:space="preserve"> </w:t>
+      </w:r>
+      <w:proofErr w:type="spellStart"/>
+      <w:r>
+        <w:rPr>
+          <w:lang w:val="en-US"/>
+        </w:rPr>
+        <w:t>Implementación</w:t>
+      </w:r>
+      <w:proofErr w:type="spellEnd"/>
+      <w:r>
+        <w:rPr>
+          <w:lang w:val="en-US"/>
+        </w:rPr>
+        <w:t>&gt;</w:t>
       </w:r>
       <w:bookmarkEnd w:id="15"/>
     </w:p>
     <w:p>
       <w:pPr>
-        <w:numPr>
-          <w:ilvl w:val="0"/>
-          <w:numId w:val="3"/>
-        </w:numPr>
+        <w:pStyle w:val="Textoindependiente"/>
         <w:rPr>
           <w:lang w:val="en-US"/>
         </w:rPr>
       </w:pPr>
       <w:r>
         <w:rPr>
-          <w:i/>
+          <w:noProof/>
+        </w:rPr>
+        <w:drawing>
+          <wp:inline distT="0" distB="0" distL="0" distR="0" wp14:anchorId="05DB708D" wp14:editId="61AF2C16">
+            <wp:extent cx="5059326" cy="2983617"/>
+            <wp:effectExtent l="0" t="0" r="0" b="0"/>
+            <wp:docPr id="14" name="Imagen 14"/>
+            <wp:cNvGraphicFramePr>
+              <a:graphicFrameLocks xmlns:a="http://schemas.openxmlformats.org/drawingml/2006/main" noChangeAspect="1"/>
+            </wp:cNvGraphicFramePr>
+            <a:graphic xmlns:a="http://schemas.openxmlformats.org/drawingml/2006/main">
+              <a:graphicData uri="http://schemas.openxmlformats.org/drawingml/2006/picture">
+                <pic:pic xmlns:pic="http://schemas.openxmlformats.org/drawingml/2006/picture">
+                  <pic:nvPicPr>
+                    <pic:cNvPr id="0" name="Picture 1"/>
+                    <pic:cNvPicPr>
+                      <a:picLocks noChangeAspect="1" noChangeArrowheads="1"/>
+                    </pic:cNvPicPr>
+                  </pic:nvPicPr>
+                  <pic:blipFill>
+                    <a:blip r:embed="rId21" cstate="print">
+                      <a:extLst>
+                        <a:ext uri="{28A0092B-C50C-407E-A947-70E740481C1C}">
+                          <a14:useLocalDpi xmlns:a14="http://schemas.microsoft.com/office/drawing/2010/main" val="0"/>
+                        </a:ext>
+                      </a:extLst>
+                    </a:blip>
+                    <a:srcRect/>
+                    <a:stretch>
+                      <a:fillRect/>
+                    </a:stretch>
+                  </pic:blipFill>
+                  <pic:spPr bwMode="auto">
+                    <a:xfrm>
+                      <a:off x="0" y="0"/>
+                      <a:ext cx="5067382" cy="2988368"/>
+                    </a:xfrm>
+                    <a:prstGeom prst="rect">
+                      <a:avLst/>
+                    </a:prstGeom>
+                    <a:noFill/>
+                    <a:ln>
+                      <a:noFill/>
+                    </a:ln>
+                  </pic:spPr>
+                </pic:pic>
+              </a:graphicData>
+            </a:graphic>
+          </wp:inline>
+        </w:drawing>
+      </w:r>
+    </w:p>
+    <w:tbl>
+      <w:tblPr>
+        <w:tblStyle w:val="Tablaconcuadrcula"/>
+        <w:tblpPr w:leftFromText="141" w:rightFromText="141" w:vertAnchor="page" w:horzAnchor="margin" w:tblpY="9229"/>
+        <w:tblW w:w="0" w:type="auto"/>
+        <w:tblLook w:val="04A0" w:firstRow="1" w:lastRow="0" w:firstColumn="1" w:lastColumn="0" w:noHBand="0" w:noVBand="1"/>
+      </w:tblPr>
+      <w:tblGrid>
+        <w:gridCol w:w="4414"/>
+        <w:gridCol w:w="4414"/>
+      </w:tblGrid>
+      <w:tr>
+        <w:tc>
+          <w:tcPr>
+            <w:tcW w:w="4414" w:type="dxa"/>
+          </w:tcPr>
+          <w:p>
+            <w:pPr>
+              <w:jc w:val="center"/>
+            </w:pPr>
+            <w:r>
+              <w:t>Usuario</w:t>
+            </w:r>
+          </w:p>
+        </w:tc>
+        <w:tc>
+          <w:tcPr>
+            <w:tcW w:w="4414" w:type="dxa"/>
+          </w:tcPr>
+          <w:p>
+            <w:pPr>
+              <w:jc w:val="both"/>
+            </w:pPr>
+            <w:r>
+              <w:t xml:space="preserve">Es la persona que ejecuta las diferentes acciones </w:t>
+            </w:r>
+            <w:proofErr w:type="spellStart"/>
+            <w:r>
+              <w:t>validas</w:t>
+            </w:r>
+            <w:proofErr w:type="spellEnd"/>
+            <w:r>
+              <w:t xml:space="preserve"> para el sistema en este caso guardar implementación y consultar implementación. El usuario es clasificado por diferentes roles los cuales tienen diferentes tipos de vistas.</w:t>
+            </w:r>
+          </w:p>
+        </w:tc>
+      </w:tr>
+      <w:tr>
+        <w:tc>
+          <w:tcPr>
+            <w:tcW w:w="4414" w:type="dxa"/>
+          </w:tcPr>
+          <w:p>
+            <w:pPr>
+              <w:jc w:val="center"/>
+            </w:pPr>
+            <w:proofErr w:type="spellStart"/>
+            <w:r>
+              <w:t>Backend</w:t>
+            </w:r>
+            <w:proofErr w:type="spellEnd"/>
+          </w:p>
+        </w:tc>
+        <w:tc>
+          <w:tcPr>
+            <w:tcW w:w="4414" w:type="dxa"/>
+          </w:tcPr>
+          <w:p>
+            <w:pPr>
+              <w:jc w:val="both"/>
+            </w:pPr>
+            <w:r>
+              <w:t>Validar que las variables y entidades enviadas por el usuario si estén correctas, si no están correctas devuelve un mensaje indicando que hay un error de tal cosa.</w:t>
+            </w:r>
+          </w:p>
+        </w:tc>
+      </w:tr>
+      <w:tr>
+        <w:tc>
+          <w:tcPr>
+            <w:tcW w:w="4414" w:type="dxa"/>
+          </w:tcPr>
+          <w:p>
+            <w:pPr>
+              <w:jc w:val="center"/>
+            </w:pPr>
+            <w:proofErr w:type="spellStart"/>
+            <w:r>
+              <w:t>ApiGateway</w:t>
+            </w:r>
+            <w:proofErr w:type="spellEnd"/>
+          </w:p>
+        </w:tc>
+        <w:tc>
+          <w:tcPr>
+            <w:tcW w:w="4414" w:type="dxa"/>
+          </w:tcPr>
+          <w:p>
+            <w:pPr>
+              <w:jc w:val="both"/>
+            </w:pPr>
+            <w:r>
+              <w:t xml:space="preserve">Recibe la solicitud http enviada desde el </w:t>
+            </w:r>
+            <w:proofErr w:type="spellStart"/>
+            <w:proofErr w:type="gramStart"/>
+            <w:r>
+              <w:t>backend</w:t>
+            </w:r>
+            <w:proofErr w:type="spellEnd"/>
+            <w:r>
+              <w:t xml:space="preserve">  valida</w:t>
+            </w:r>
+            <w:proofErr w:type="gramEnd"/>
+            <w:r>
+              <w:t xml:space="preserve"> que sea una petición válida, previamente existente</w:t>
+            </w:r>
+          </w:p>
+        </w:tc>
+      </w:tr>
+      <w:tr>
+        <w:tc>
+          <w:tcPr>
+            <w:tcW w:w="4414" w:type="dxa"/>
+          </w:tcPr>
+          <w:p>
+            <w:pPr>
+              <w:jc w:val="center"/>
+            </w:pPr>
+            <w:r>
+              <w:t>BD</w:t>
+            </w:r>
+          </w:p>
+        </w:tc>
+        <w:tc>
+          <w:tcPr>
+            <w:tcW w:w="4414" w:type="dxa"/>
+          </w:tcPr>
+          <w:p>
+            <w:pPr>
+              <w:jc w:val="both"/>
+            </w:pPr>
+            <w:r>
+              <w:t>Recibe la solicitud del api y valida que se esté recibiendo el parámetro adecuado. Este mismo retorna al Usuario</w:t>
+            </w:r>
+          </w:p>
+        </w:tc>
+      </w:tr>
+    </w:tbl>
+    <w:p>
+      <w:pPr>
+        <w:pStyle w:val="Textoindependiente"/>
+        <w:rPr>
+          <w:b/>
+          <w:bCs/>
+        </w:rPr>
+      </w:pPr>
+      <w:r>
+        <w:rPr>
+          <w:b/>
+          <w:bCs/>
+        </w:rPr>
+        <w:t xml:space="preserve">Cuadro Explicación </w:t>
+      </w:r>
+      <w:proofErr w:type="spellStart"/>
+      <w:r>
+        <w:rPr>
+          <w:b/>
+          <w:bCs/>
+        </w:rPr>
+        <w:t>Runtime</w:t>
+      </w:r>
+      <w:proofErr w:type="spellEnd"/>
+      <w:r>
+        <w:rPr>
+          <w:b/>
+          <w:bCs/>
+        </w:rPr>
+        <w:t xml:space="preserve"> View Implementación</w:t>
+      </w:r>
+    </w:p>
+    <w:p>
+      <w:pPr>
+        <w:pStyle w:val="Textoindependiente"/>
+      </w:pPr>
+    </w:p>
+    <w:p>
+      <w:pPr>
+        <w:pStyle w:val="Textoindependiente"/>
+      </w:pPr>
+    </w:p>
+    <w:p>
+      <w:pPr>
+        <w:pStyle w:val="Ttulo2"/>
+        <w:rPr>
           <w:lang w:val="en-US"/>
         </w:rPr>
-        <w:t>&lt;insert runtime diagram or textual description of the scenario&gt;</w:t>
-      </w:r>
-    </w:p>
-    <w:p>
-      <w:pPr>
-        <w:numPr>
-          <w:ilvl w:val="0"/>
-          <w:numId w:val="3"/>
-        </w:numPr>
+      </w:pPr>
+      <w:r>
         <w:rPr>
           <w:lang w:val="en-US"/>
         </w:rPr>
-      </w:pPr>
-      <w:r>
-        <w:rPr>
-          <w:i/>
+        <w:t xml:space="preserve">&lt;Runtime </w:t>
+      </w:r>
+      <w:r>
+        <w:rPr>
           <w:lang w:val="en-US"/>
         </w:rPr>
-        <w:t>&lt;insert description of the notable aspects of the interactions between the building block instances depicted in this diagram.&gt;</w:t>
-      </w:r>
-    </w:p>
-    <w:p>
-      <w:pPr>
-        <w:pStyle w:val="Ttulo2"/>
+        <w:t>View</w:t>
+      </w:r>
+      <w:r>
         <w:rPr>
           <w:lang w:val="en-US"/>
         </w:rPr>
-      </w:pPr>
-      <w:bookmarkStart w:id="16" w:name="__runtime_scenario_2"/>
+        <w:t xml:space="preserve"> </w:t>
+      </w:r>
+      <w:proofErr w:type="spellStart"/>
       <w:r>
         <w:rPr>
           <w:lang w:val="en-US"/>
         </w:rPr>
-        <w:lastRenderedPageBreak/>
-        <w:t>&lt;Runtime Scenario 2&gt;</w:t>
+        <w:t>Soporte</w:t>
+      </w:r>
+      <w:proofErr w:type="spellEnd"/>
+      <w:r>
+        <w:rPr>
+          <w:lang w:val="en-US"/>
+        </w:rPr>
+        <w:t>&gt;</w:t>
+      </w:r>
+    </w:p>
+    <w:p>
+      <w:pPr>
+        <w:pStyle w:val="Textoindependiente"/>
+        <w:rPr>
+          <w:lang w:val="en-US"/>
+        </w:rPr>
+      </w:pPr>
+    </w:p>
+    <w:p>
+      <w:pPr>
+        <w:pStyle w:val="Textoindependiente"/>
+        <w:rPr>
+          <w:lang w:val="en-US"/>
+        </w:rPr>
+      </w:pPr>
+      <w:r>
+        <w:rPr>
+          <w:noProof/>
+        </w:rPr>
+        <w:drawing>
+          <wp:inline distT="0" distB="0" distL="0" distR="0" wp14:anchorId="4B5C1B3A" wp14:editId="3B3F74D2">
+            <wp:extent cx="5612130" cy="3309620"/>
+            <wp:effectExtent l="0" t="0" r="0" b="0"/>
+            <wp:docPr id="15" name="Imagen 15"/>
+            <wp:cNvGraphicFramePr>
+              <a:graphicFrameLocks xmlns:a="http://schemas.openxmlformats.org/drawingml/2006/main" noChangeAspect="1"/>
+            </wp:cNvGraphicFramePr>
+            <a:graphic xmlns:a="http://schemas.openxmlformats.org/drawingml/2006/main">
+              <a:graphicData uri="http://schemas.openxmlformats.org/drawingml/2006/picture">
+                <pic:pic xmlns:pic="http://schemas.openxmlformats.org/drawingml/2006/picture">
+                  <pic:nvPicPr>
+                    <pic:cNvPr id="0" name="Picture 5"/>
+                    <pic:cNvPicPr>
+                      <a:picLocks noChangeAspect="1" noChangeArrowheads="1"/>
+                    </pic:cNvPicPr>
+                  </pic:nvPicPr>
+                  <pic:blipFill>
+                    <a:blip r:embed="rId22" cstate="print">
+                      <a:extLst>
+                        <a:ext uri="{28A0092B-C50C-407E-A947-70E740481C1C}">
+                          <a14:useLocalDpi xmlns:a14="http://schemas.microsoft.com/office/drawing/2010/main" val="0"/>
+                        </a:ext>
+                      </a:extLst>
+                    </a:blip>
+                    <a:srcRect/>
+                    <a:stretch>
+                      <a:fillRect/>
+                    </a:stretch>
+                  </pic:blipFill>
+                  <pic:spPr bwMode="auto">
+                    <a:xfrm>
+                      <a:off x="0" y="0"/>
+                      <a:ext cx="5612130" cy="3309620"/>
+                    </a:xfrm>
+                    <a:prstGeom prst="rect">
+                      <a:avLst/>
+                    </a:prstGeom>
+                    <a:noFill/>
+                    <a:ln>
+                      <a:noFill/>
+                    </a:ln>
+                  </pic:spPr>
+                </pic:pic>
+              </a:graphicData>
+            </a:graphic>
+          </wp:inline>
+        </w:drawing>
+      </w:r>
+    </w:p>
+    <w:tbl>
+      <w:tblPr>
+        <w:tblStyle w:val="Tablaconcuadrcula"/>
+        <w:tblpPr w:leftFromText="141" w:rightFromText="141" w:vertAnchor="page" w:horzAnchor="margin" w:tblpY="9443"/>
+        <w:tblW w:w="0" w:type="auto"/>
+        <w:tblLook w:val="04A0" w:firstRow="1" w:lastRow="0" w:firstColumn="1" w:lastColumn="0" w:noHBand="0" w:noVBand="1"/>
+      </w:tblPr>
+      <w:tblGrid>
+        <w:gridCol w:w="4414"/>
+        <w:gridCol w:w="4414"/>
+      </w:tblGrid>
+      <w:tr>
+        <w:tc>
+          <w:tcPr>
+            <w:tcW w:w="4414" w:type="dxa"/>
+          </w:tcPr>
+          <w:p>
+            <w:pPr>
+              <w:jc w:val="center"/>
+            </w:pPr>
+            <w:r>
+              <w:t>Usuario</w:t>
+            </w:r>
+          </w:p>
+        </w:tc>
+        <w:tc>
+          <w:tcPr>
+            <w:tcW w:w="4414" w:type="dxa"/>
+          </w:tcPr>
+          <w:p>
+            <w:pPr>
+              <w:jc w:val="both"/>
+            </w:pPr>
+            <w:r>
+              <w:t xml:space="preserve">Es la persona que ejecuta las diferentes acciones </w:t>
+            </w:r>
+            <w:proofErr w:type="spellStart"/>
+            <w:r>
+              <w:t>validas</w:t>
+            </w:r>
+            <w:proofErr w:type="spellEnd"/>
+            <w:r>
+              <w:t xml:space="preserve"> para el sistema en este caso guardar soporte y consultar soporte. El usuario es clasificado por diferentes roles los cuales tienen diferentes tipos de vistas.</w:t>
+            </w:r>
+          </w:p>
+        </w:tc>
+      </w:tr>
+      <w:tr>
+        <w:tc>
+          <w:tcPr>
+            <w:tcW w:w="4414" w:type="dxa"/>
+          </w:tcPr>
+          <w:p>
+            <w:pPr>
+              <w:jc w:val="center"/>
+            </w:pPr>
+            <w:proofErr w:type="spellStart"/>
+            <w:r>
+              <w:t>Backend</w:t>
+            </w:r>
+            <w:proofErr w:type="spellEnd"/>
+          </w:p>
+        </w:tc>
+        <w:tc>
+          <w:tcPr>
+            <w:tcW w:w="4414" w:type="dxa"/>
+          </w:tcPr>
+          <w:p>
+            <w:pPr>
+              <w:jc w:val="both"/>
+            </w:pPr>
+            <w:r>
+              <w:t>Validar que las variables y entidades enviadas por el usuario si estén correctas, si no están correctas devuelve un mensaje indicando que hay un error de tal cosa.</w:t>
+            </w:r>
+          </w:p>
+        </w:tc>
+      </w:tr>
+      <w:tr>
+        <w:tc>
+          <w:tcPr>
+            <w:tcW w:w="4414" w:type="dxa"/>
+          </w:tcPr>
+          <w:p>
+            <w:pPr>
+              <w:jc w:val="center"/>
+            </w:pPr>
+            <w:proofErr w:type="spellStart"/>
+            <w:r>
+              <w:t>ApiGateway</w:t>
+            </w:r>
+            <w:proofErr w:type="spellEnd"/>
+          </w:p>
+        </w:tc>
+        <w:tc>
+          <w:tcPr>
+            <w:tcW w:w="4414" w:type="dxa"/>
+          </w:tcPr>
+          <w:p>
+            <w:pPr>
+              <w:jc w:val="both"/>
+            </w:pPr>
+            <w:r>
+              <w:t xml:space="preserve">Recibe la solicitud http enviada desde el </w:t>
+            </w:r>
+            <w:proofErr w:type="spellStart"/>
+            <w:proofErr w:type="gramStart"/>
+            <w:r>
+              <w:t>backend</w:t>
+            </w:r>
+            <w:proofErr w:type="spellEnd"/>
+            <w:r>
+              <w:t xml:space="preserve">  valida</w:t>
+            </w:r>
+            <w:proofErr w:type="gramEnd"/>
+            <w:r>
+              <w:t xml:space="preserve"> que sea una petición válida, previamente existente</w:t>
+            </w:r>
+          </w:p>
+        </w:tc>
+      </w:tr>
+      <w:tr>
+        <w:tc>
+          <w:tcPr>
+            <w:tcW w:w="4414" w:type="dxa"/>
+          </w:tcPr>
+          <w:p>
+            <w:pPr>
+              <w:jc w:val="center"/>
+            </w:pPr>
+            <w:r>
+              <w:t>BD</w:t>
+            </w:r>
+          </w:p>
+        </w:tc>
+        <w:tc>
+          <w:tcPr>
+            <w:tcW w:w="4414" w:type="dxa"/>
+          </w:tcPr>
+          <w:p>
+            <w:pPr>
+              <w:jc w:val="both"/>
+            </w:pPr>
+            <w:r>
+              <w:t>Recibe la solicitud del api y valida que se esté recibiendo el parámetro adecuado. Este mismo retorna al Usuario</w:t>
+            </w:r>
+          </w:p>
+        </w:tc>
+      </w:tr>
+    </w:tbl>
+    <w:p>
+      <w:pPr>
+        <w:pStyle w:val="Textoindependiente"/>
+        <w:rPr>
+          <w:b/>
+          <w:bCs/>
+        </w:rPr>
+      </w:pPr>
+      <w:r>
+        <w:rPr>
+          <w:b/>
+          <w:bCs/>
+        </w:rPr>
+        <w:t xml:space="preserve">Cuadro Explicación </w:t>
+      </w:r>
+      <w:proofErr w:type="spellStart"/>
+      <w:r>
+        <w:rPr>
+          <w:b/>
+          <w:bCs/>
+        </w:rPr>
+        <w:t>Runtime</w:t>
+      </w:r>
+      <w:proofErr w:type="spellEnd"/>
+      <w:r>
+        <w:rPr>
+          <w:b/>
+          <w:bCs/>
+        </w:rPr>
+        <w:t xml:space="preserve"> View </w:t>
+      </w:r>
+      <w:r>
+        <w:rPr>
+          <w:b/>
+          <w:bCs/>
+        </w:rPr>
+        <w:t>Soporte</w:t>
+      </w:r>
+    </w:p>
+    <w:p>
+      <w:pPr>
+        <w:pStyle w:val="Textoindependiente"/>
+      </w:pPr>
+    </w:p>
+    <w:p>
+      <w:pPr>
+        <w:pStyle w:val="Textoindependiente"/>
+      </w:pPr>
+    </w:p>
+    <w:p>
+      <w:pPr>
+        <w:pStyle w:val="Textoindependiente"/>
+      </w:pPr>
+    </w:p>
+    <w:p>
+      <w:pPr>
+        <w:pStyle w:val="Textoindependiente"/>
+      </w:pPr>
+    </w:p>
+    <w:p>
+      <w:pPr>
+        <w:pStyle w:val="Textoindependiente"/>
+      </w:pPr>
+    </w:p>
+    <w:p>
+      <w:pPr>
+        <w:pStyle w:val="Textoindependiente"/>
+      </w:pPr>
+    </w:p>
+    <w:p>
+      <w:pPr>
+        <w:pStyle w:val="Ttulo1"/>
+        <w:rPr>
+          <w:lang w:val="en-US"/>
+        </w:rPr>
+      </w:pPr>
+      <w:bookmarkStart w:id="16" w:name="section-deployment-view"/>
+      <w:r>
+        <w:rPr>
+          <w:lang w:val="en-US"/>
+        </w:rPr>
+        <w:t>Deployment View</w:t>
       </w:r>
       <w:bookmarkEnd w:id="16"/>
-    </w:p>
-    <w:p>
-      <w:pPr>
-        <w:pStyle w:val="Ttulo2"/>
-        <w:rPr>
-          <w:lang w:val="en-US"/>
-        </w:rPr>
-      </w:pPr>
-      <w:bookmarkStart w:id="17" w:name="_"/>
-      <w:r>
-        <w:rPr>
-          <w:lang w:val="en-US"/>
-        </w:rPr>
-        <w:t>…</w:t>
-      </w:r>
-      <w:bookmarkEnd w:id="17"/>
-    </w:p>
-    <w:p>
-      <w:pPr>
-        <w:pStyle w:val="Ttulo2"/>
-        <w:rPr>
-          <w:lang w:val="en-US"/>
-        </w:rPr>
-      </w:pPr>
-      <w:bookmarkStart w:id="18" w:name="__runtime_scenario_n"/>
-      <w:r>
-        <w:rPr>
-          <w:lang w:val="en-US"/>
-        </w:rPr>
-        <w:t>&lt;Runtime Scenario n&gt;</w:t>
-      </w:r>
-      <w:bookmarkEnd w:id="18"/>
-    </w:p>
-    <w:p>
-      <w:pPr>
-        <w:pStyle w:val="Ttulo1"/>
-        <w:rPr>
-          <w:lang w:val="en-US"/>
-        </w:rPr>
-      </w:pPr>
-      <w:bookmarkStart w:id="19" w:name="section-deployment-view"/>
-      <w:r>
-        <w:rPr>
-          <w:lang w:val="en-US"/>
-        </w:rPr>
-        <w:t>Deployment View</w:t>
-      </w:r>
-      <w:bookmarkEnd w:id="19"/>
     </w:p>
     <w:p>
       <w:pPr>
@@ -16998,7 +18090,7 @@
                     <pic:cNvPicPr/>
                   </pic:nvPicPr>
                   <pic:blipFill>
-                    <a:blip r:embed="rId21"/>
+                    <a:blip r:embed="rId23"/>
                     <a:stretch>
                       <a:fillRect/>
                     </a:stretch>
@@ -17184,15 +18276,33 @@
                 <w:sz w:val="22"/>
                 <w:szCs w:val="22"/>
               </w:rPr>
-              <w:t xml:space="preserve"> todos los objetos y controles gráficos  </w:t>
-            </w:r>
-            <w:r>
-              <w:rPr>
-                <w:rFonts w:asciiTheme="majorHAnsi" w:hAnsiTheme="majorHAnsi" w:cstheme="majorHAnsi"/>
-                <w:sz w:val="22"/>
-                <w:szCs w:val="22"/>
-              </w:rPr>
-              <w:t xml:space="preserve">. </w:t>
+              <w:t xml:space="preserve"> todos los objetos y controles </w:t>
+            </w:r>
+            <w:proofErr w:type="gramStart"/>
+            <w:r>
+              <w:rPr>
+                <w:rFonts w:asciiTheme="majorHAnsi" w:hAnsiTheme="majorHAnsi" w:cstheme="majorHAnsi"/>
+                <w:sz w:val="22"/>
+                <w:szCs w:val="22"/>
+              </w:rPr>
+              <w:t xml:space="preserve">gráficos  </w:t>
+            </w:r>
+            <w:r>
+              <w:rPr>
+                <w:rFonts w:asciiTheme="majorHAnsi" w:hAnsiTheme="majorHAnsi" w:cstheme="majorHAnsi"/>
+                <w:sz w:val="22"/>
+                <w:szCs w:val="22"/>
+              </w:rPr>
+              <w:t>.</w:t>
+            </w:r>
+            <w:proofErr w:type="gramEnd"/>
+            <w:r>
+              <w:rPr>
+                <w:rFonts w:asciiTheme="majorHAnsi" w:hAnsiTheme="majorHAnsi" w:cstheme="majorHAnsi"/>
+                <w:sz w:val="22"/>
+                <w:szCs w:val="22"/>
+              </w:rPr>
+              <w:t xml:space="preserve"> </w:t>
             </w:r>
             <w:r>
               <w:rPr>
@@ -17309,7 +18419,25 @@
                 <w:sz w:val="22"/>
                 <w:szCs w:val="22"/>
               </w:rPr>
-              <w:t>y administrar los contenedores  donde se encuentran las diferentes Apis</w:t>
+              <w:t xml:space="preserve">y administrar los </w:t>
+            </w:r>
+            <w:proofErr w:type="gramStart"/>
+            <w:r>
+              <w:rPr>
+                <w:rFonts w:asciiTheme="majorHAnsi" w:hAnsiTheme="majorHAnsi" w:cstheme="majorHAnsi"/>
+                <w:sz w:val="22"/>
+                <w:szCs w:val="22"/>
+              </w:rPr>
+              <w:t>contenedores  donde</w:t>
+            </w:r>
+            <w:proofErr w:type="gramEnd"/>
+            <w:r>
+              <w:rPr>
+                <w:rFonts w:asciiTheme="majorHAnsi" w:hAnsiTheme="majorHAnsi" w:cstheme="majorHAnsi"/>
+                <w:sz w:val="22"/>
+                <w:szCs w:val="22"/>
+              </w:rPr>
+              <w:t xml:space="preserve"> se encuentran las diferentes Apis</w:t>
             </w:r>
           </w:p>
         </w:tc>
@@ -17397,15 +18525,14 @@
           <w:lang w:val="en-US"/>
         </w:rPr>
       </w:pPr>
-      <w:bookmarkStart w:id="20" w:name="section-concepts"/>
+      <w:bookmarkStart w:id="17" w:name="section-concepts"/>
       <w:r>
         <w:rPr>
           <w:lang w:val="en-US"/>
         </w:rPr>
-        <w:lastRenderedPageBreak/>
         <w:t>Cross-cutting Concepts</w:t>
       </w:r>
-      <w:bookmarkEnd w:id="20"/>
+      <w:bookmarkEnd w:id="17"/>
     </w:p>
     <w:p>
       <w:pPr>
@@ -17414,7 +18541,7 @@
           <w:lang w:val="en-US"/>
         </w:rPr>
       </w:pPr>
-      <w:bookmarkStart w:id="21" w:name="__emphasis_concept_1_emphasis"/>
+      <w:bookmarkStart w:id="18" w:name="__emphasis_concept_1_emphasis"/>
       <w:r>
         <w:rPr>
           <w:i/>
@@ -17422,7 +18549,7 @@
         </w:rPr>
         <w:t>&lt;Concept 1&gt;</w:t>
       </w:r>
-      <w:bookmarkEnd w:id="21"/>
+      <w:bookmarkEnd w:id="18"/>
     </w:p>
     <w:p>
       <w:pPr>
@@ -17446,7 +18573,7 @@
           <w:lang w:val="en-US"/>
         </w:rPr>
       </w:pPr>
-      <w:bookmarkStart w:id="22" w:name="__emphasis_concept_2_emphasis"/>
+      <w:bookmarkStart w:id="19" w:name="__emphasis_concept_2_emphasis"/>
       <w:r>
         <w:rPr>
           <w:i/>
@@ -17454,7 +18581,7 @@
         </w:rPr>
         <w:t>&lt;Concept 2&gt;</w:t>
       </w:r>
-      <w:bookmarkEnd w:id="22"/>
+      <w:bookmarkEnd w:id="19"/>
     </w:p>
     <w:p>
       <w:pPr>
@@ -17489,32 +18616,412 @@
       <w:pPr>
         <w:pStyle w:val="Ttulo2"/>
         <w:rPr>
-          <w:lang w:val="en-US"/>
-        </w:rPr>
-      </w:pPr>
-      <w:bookmarkStart w:id="23" w:name="__emphasis_concept_n_emphasis"/>
-      <w:r>
-        <w:rPr>
           <w:i/>
           <w:lang w:val="en-US"/>
         </w:rPr>
-        <w:t>&lt;Concept n&gt;</w:t>
-      </w:r>
-      <w:bookmarkEnd w:id="23"/>
-    </w:p>
-    <w:p>
-      <w:pPr>
-        <w:pStyle w:val="FirstParagraph"/>
-        <w:rPr>
-          <w:lang w:val="en-US"/>
-        </w:rPr>
-      </w:pPr>
+      </w:pPr>
+      <w:bookmarkStart w:id="20" w:name="__emphasis_concept_n_emphasis"/>
       <w:r>
         <w:rPr>
           <w:i/>
           <w:lang w:val="en-US"/>
         </w:rPr>
-        <w:t>&lt;explanation&gt;</w:t>
+        <w:t>&lt;Concept n&gt;</w:t>
+      </w:r>
+      <w:bookmarkEnd w:id="20"/>
+    </w:p>
+    <w:p>
+      <w:pPr>
+        <w:pStyle w:val="FirstParagraph"/>
+        <w:rPr>
+          <w:i/>
+          <w:lang w:val="en-US"/>
+        </w:rPr>
+      </w:pPr>
+      <w:r>
+        <w:rPr>
+          <w:i/>
+          <w:lang w:val="en-US"/>
+        </w:rPr>
+        <w:t>&lt;</w:t>
+      </w:r>
+      <w:r>
+        <w:rPr>
+          <w:i/>
+          <w:lang w:val="en-US"/>
+        </w:rPr>
+        <w:t xml:space="preserve"> </w:t>
+      </w:r>
+      <w:r>
+        <w:rPr>
+          <w:i/>
+          <w:lang w:val="en-US"/>
+        </w:rPr>
+        <w:t>&lt;Concept n&gt;</w:t>
+      </w:r>
+    </w:p>
+    <w:p>
+      <w:pPr>
+        <w:pStyle w:val="Ttulo2"/>
+        <w:rPr>
+          <w:i/>
+          <w:lang w:val="en-US"/>
+        </w:rPr>
+      </w:pPr>
+      <w:r>
+        <w:rPr>
+          <w:i/>
+          <w:lang w:val="en-US"/>
+        </w:rPr>
+        <w:t>&lt;Concept n&gt;</w:t>
+      </w:r>
+    </w:p>
+    <w:p>
+      <w:pPr>
+        <w:pStyle w:val="Ttulo2"/>
+        <w:rPr>
+          <w:i/>
+          <w:lang w:val="en-US"/>
+        </w:rPr>
+      </w:pPr>
+      <w:r>
+        <w:rPr>
+          <w:i/>
+          <w:lang w:val="en-US"/>
+        </w:rPr>
+        <w:t>&lt;Concept n&gt;</w:t>
+      </w:r>
+    </w:p>
+    <w:p>
+      <w:pPr>
+        <w:pStyle w:val="Ttulo2"/>
+        <w:rPr>
+          <w:i/>
+          <w:lang w:val="en-US"/>
+        </w:rPr>
+      </w:pPr>
+      <w:r>
+        <w:rPr>
+          <w:i/>
+          <w:lang w:val="en-US"/>
+        </w:rPr>
+        <w:t>&lt;Concept n&gt;</w:t>
+      </w:r>
+    </w:p>
+    <w:p>
+      <w:pPr>
+        <w:pStyle w:val="Ttulo2"/>
+        <w:rPr>
+          <w:i/>
+          <w:lang w:val="en-US"/>
+        </w:rPr>
+      </w:pPr>
+      <w:r>
+        <w:rPr>
+          <w:i/>
+          <w:lang w:val="en-US"/>
+        </w:rPr>
+        <w:t>&lt;</w:t>
+      </w:r>
+      <w:r>
+        <w:rPr>
+          <w:i/>
+          <w:lang w:val="en-US"/>
+        </w:rPr>
+        <w:t>Security</w:t>
+      </w:r>
+      <w:r>
+        <w:rPr>
+          <w:i/>
+          <w:lang w:val="en-US"/>
+        </w:rPr>
+        <w:t>&gt;</w:t>
+      </w:r>
+    </w:p>
+    <w:p>
+      <w:pPr>
+        <w:pStyle w:val="Textoindependiente"/>
+        <w:rPr>
+          <w:lang w:val="en-US"/>
+        </w:rPr>
+      </w:pPr>
+    </w:p>
+    <w:p>
+      <w:proofErr w:type="spellStart"/>
+      <w:r>
+        <w:t>Neuron</w:t>
+      </w:r>
+      <w:proofErr w:type="spellEnd"/>
+      <w:r>
+        <w:t xml:space="preserve"> Software </w:t>
+      </w:r>
+      <w:proofErr w:type="gramStart"/>
+      <w:r>
+        <w:t>utiliza  API</w:t>
+      </w:r>
+      <w:proofErr w:type="gramEnd"/>
+      <w:r>
+        <w:t xml:space="preserve"> REST que utilizan el protocolo HTTP que admite el cifrado TLS que es un estándar que mantiene privada la conexión de internet </w:t>
+      </w:r>
+      <w:r>
+        <w:t>y verificar que los datos enviados entre dos sistemas (entre dos servidores, un servidor y un cliente) estén cifrados y no se modifiquen</w:t>
+      </w:r>
+      <w:r>
+        <w:t>.</w:t>
+      </w:r>
+      <w:r>
+        <w:t xml:space="preserve"> Eso significa que, si un pirata informático intenta obtener la información de su tarjeta de crédito desde un sitio web de compras, no podrá leer ni modificar sus datos. Para saber si un sitio web está protegido con TLS, solo necesita verificar que la URL comience con "HTTPS" (Protocolo seguro de transferencia de hipertexto).</w:t>
+      </w:r>
+    </w:p>
+    <w:p>
+      <w:pPr>
+        <w:pStyle w:val="Ttulo2"/>
+        <w:rPr>
+          <w:i/>
+          <w:lang w:val="en-US"/>
+        </w:rPr>
+      </w:pPr>
+      <w:r>
+        <w:rPr>
+          <w:i/>
+          <w:lang w:val="en-US"/>
+        </w:rPr>
+        <w:t>&lt;</w:t>
+      </w:r>
+      <w:r>
+        <w:rPr>
+          <w:i/>
+          <w:lang w:val="en-US"/>
+        </w:rPr>
+        <w:t>Safety</w:t>
+      </w:r>
+      <w:r>
+        <w:rPr>
+          <w:i/>
+          <w:lang w:val="en-US"/>
+        </w:rPr>
+        <w:t>&gt;</w:t>
+      </w:r>
+    </w:p>
+    <w:p/>
+    <w:p>
+      <w:r>
+        <w:t>Ninguna parte del sistema tiene un aspecto que pone en peligro la vida.</w:t>
+      </w:r>
+      <w:r>
+        <w:t xml:space="preserve"> Pero,</w:t>
+      </w:r>
+      <w:r>
+        <w:t xml:space="preserve"> </w:t>
+      </w:r>
+      <w:r>
+        <w:t xml:space="preserve">los </w:t>
+      </w:r>
+      <w:r>
+        <w:t>intrusos maliciosos pueden introducirse en nuestros sistemas mediante la explotación de algunos defectos de software</w:t>
+      </w:r>
+      <w:r>
+        <w:t>.</w:t>
+      </w:r>
+    </w:p>
+    <w:p>
+      <w:pPr>
+        <w:pStyle w:val="Textoindependiente"/>
+      </w:pPr>
+    </w:p>
+    <w:p>
+      <w:pPr>
+        <w:pStyle w:val="Ttulo2"/>
+        <w:rPr>
+          <w:i/>
+          <w:lang w:val="en-US"/>
+        </w:rPr>
+      </w:pPr>
+      <w:r>
+        <w:rPr>
+          <w:i/>
+          <w:lang w:val="en-US"/>
+        </w:rPr>
+        <w:lastRenderedPageBreak/>
+        <w:t>&lt;Concept n&gt;</w:t>
+      </w:r>
+    </w:p>
+    <w:p>
+      <w:pPr>
+        <w:pStyle w:val="Ttulo2"/>
+        <w:rPr>
+          <w:i/>
+          <w:lang w:val="en-US"/>
+        </w:rPr>
+      </w:pPr>
+      <w:r>
+        <w:rPr>
+          <w:i/>
+          <w:lang w:val="en-US"/>
+        </w:rPr>
+        <w:t>&lt;Concept n&gt;</w:t>
+      </w:r>
+    </w:p>
+    <w:p>
+      <w:pPr>
+        <w:pStyle w:val="Ttulo2"/>
+        <w:rPr>
+          <w:i/>
+          <w:lang w:val="en-US"/>
+        </w:rPr>
+      </w:pPr>
+      <w:r>
+        <w:rPr>
+          <w:i/>
+          <w:lang w:val="en-US"/>
+        </w:rPr>
+        <w:t>&lt;Concept n&gt;</w:t>
+      </w:r>
+    </w:p>
+    <w:p>
+      <w:pPr>
+        <w:pStyle w:val="Ttulo2"/>
+        <w:rPr>
+          <w:i/>
+          <w:lang w:val="en-US"/>
+        </w:rPr>
+      </w:pPr>
+      <w:r>
+        <w:rPr>
+          <w:i/>
+          <w:lang w:val="en-US"/>
+        </w:rPr>
+        <w:t>&lt;Concept n&gt;</w:t>
+      </w:r>
+    </w:p>
+    <w:p>
+      <w:pPr>
+        <w:pStyle w:val="Ttulo2"/>
+        <w:rPr>
+          <w:i/>
+          <w:lang w:val="en-US"/>
+        </w:rPr>
+      </w:pPr>
+      <w:r>
+        <w:rPr>
+          <w:i/>
+          <w:lang w:val="en-US"/>
+        </w:rPr>
+        <w:t>&lt;Concept n&gt;</w:t>
+      </w:r>
+    </w:p>
+    <w:p>
+      <w:pPr>
+        <w:pStyle w:val="Ttulo2"/>
+        <w:rPr>
+          <w:i/>
+          <w:lang w:val="en-US"/>
+        </w:rPr>
+      </w:pPr>
+      <w:r>
+        <w:rPr>
+          <w:i/>
+          <w:lang w:val="en-US"/>
+        </w:rPr>
+        <w:t>&lt;Concept n&gt;</w:t>
+      </w:r>
+    </w:p>
+    <w:p>
+      <w:pPr>
+        <w:pStyle w:val="Ttulo2"/>
+        <w:rPr>
+          <w:i/>
+          <w:lang w:val="en-US"/>
+        </w:rPr>
+      </w:pPr>
+      <w:r>
+        <w:rPr>
+          <w:i/>
+          <w:lang w:val="en-US"/>
+        </w:rPr>
+        <w:t>&lt;</w:t>
+      </w:r>
+      <w:r>
+        <w:rPr>
+          <w:i/>
+          <w:lang w:val="en-US"/>
+        </w:rPr>
+        <w:t>Migration</w:t>
+      </w:r>
+      <w:r>
+        <w:rPr>
+          <w:i/>
+          <w:lang w:val="en-US"/>
+        </w:rPr>
+        <w:t>&gt;</w:t>
+      </w:r>
+    </w:p>
+    <w:p>
+      <w:pPr>
+        <w:pStyle w:val="Textoindependiente"/>
+        <w:rPr>
+          <w:lang w:val="en-US"/>
+        </w:rPr>
+      </w:pPr>
+    </w:p>
+    <w:p>
+      <w:r>
+        <w:t xml:space="preserve">El proyecto </w:t>
+      </w:r>
+      <w:proofErr w:type="spellStart"/>
+      <w:r>
+        <w:t>Neuron</w:t>
+      </w:r>
+      <w:proofErr w:type="spellEnd"/>
+      <w:r>
+        <w:t xml:space="preserve"> Software no nace como una migración o actualización de un sistema, por lo contrario nace de la necesidad de mejorar procesos y ser más eficientes en estos utilizando tecnología de punta (JavaScript, Angular</w:t>
+      </w:r>
+      <w:proofErr w:type="gramStart"/>
+      <w:r>
+        <w:t xml:space="preserve"> ..</w:t>
+      </w:r>
+      <w:proofErr w:type="gramEnd"/>
+      <w:r>
+        <w:t>)</w:t>
+      </w:r>
+    </w:p>
+    <w:p>
+      <w:bookmarkStart w:id="21" w:name="_GoBack"/>
+      <w:bookmarkEnd w:id="21"/>
+    </w:p>
+    <w:p>
+      <w:pPr>
+        <w:pStyle w:val="Ttulo2"/>
+        <w:rPr>
+          <w:i/>
+          <w:lang w:val="en-US"/>
+        </w:rPr>
+      </w:pPr>
+      <w:r>
+        <w:rPr>
+          <w:i/>
+          <w:lang w:val="en-US"/>
+        </w:rPr>
+        <w:t>&lt;</w:t>
+      </w:r>
+      <w:r>
+        <w:rPr>
+          <w:i/>
+          <w:lang w:val="en-US"/>
+        </w:rPr>
+        <w:t>Testability</w:t>
+      </w:r>
+      <w:r>
+        <w:rPr>
+          <w:i/>
+          <w:lang w:val="en-US"/>
+        </w:rPr>
+        <w:t>&gt;</w:t>
+      </w:r>
+    </w:p>
+    <w:p>
+      <w:r>
+        <w:t>Se hicieron Pruebas de Stress y de Rendimiento</w:t>
       </w:r>
     </w:p>
     <w:p>
@@ -17524,14 +19031,14 @@
           <w:lang w:val="en-US"/>
         </w:rPr>
       </w:pPr>
-      <w:bookmarkStart w:id="24" w:name="section-design-decisions"/>
+      <w:bookmarkStart w:id="22" w:name="section-design-decisions"/>
       <w:r>
         <w:rPr>
           <w:lang w:val="en-US"/>
         </w:rPr>
         <w:t>Design Decisions</w:t>
       </w:r>
-      <w:bookmarkEnd w:id="24"/>
+      <w:bookmarkEnd w:id="22"/>
     </w:p>
     <w:p>
       <w:pPr>
@@ -17650,6 +19157,7 @@
         </w:rPr>
       </w:pPr>
       <w:r>
+        <w:lastRenderedPageBreak/>
         <w:t>La información que se descargue de los proyectos históricos debe tener todo un set de datos congruentes.</w:t>
       </w:r>
     </w:p>
@@ -17673,11 +19181,7 @@
         <w:jc w:val="both"/>
       </w:pPr>
       <w:r>
-        <w:t xml:space="preserve">Para evitar que las tablas transacciones del día a día se empiecen a llenar exponencialmente afectando considerablemente el performance de las operaciones, se diseñará una base de datos encargada de almacenar la información histórica, que consiste en tener un proceso lambda, el cual se ejecutará cada 6 meses y tomará la información de las tablas transaccionales de la basa de datos de Neuron Software y la </w:t>
-      </w:r>
-      <w:r>
-        <w:lastRenderedPageBreak/>
-        <w:t>pasara a una nueva base de datos de histórico dejando en la base de datos del día a día información de los dos últimos años, por otro lado tanto en la base de datos de histórico como en la del día a día se implementarán varios índices que ayuden a la optimización del proceso. Al realizar esto se libera espacio, mejorando el performance en las operaciones del día a día, así mismo como la respuesta en los diferentes informes</w:t>
+        <w:t>Para evitar que las tablas transacciones del día a día se empiecen a llenar exponencialmente afectando considerablemente el performance de las operaciones, se diseñará una base de datos encargada de almacenar la información histórica, que consiste en tener un proceso lambda, el cual se ejecutará cada 6 meses y tomará la información de las tablas transaccionales de la basa de datos de Neuron Software y la pasara a una nueva base de datos de histórico dejando en la base de datos del día a día información de los dos últimos años, por otro lado tanto en la base de datos de histórico como en la del día a día se implementarán varios índices que ayuden a la optimización del proceso. Al realizar esto se libera espacio, mejorando el performance en las operaciones del día a día, así mismo como la respuesta en los diferentes informes</w:t>
       </w:r>
       <w:r>
         <w:t>.</w:t>
@@ -17789,7 +19293,15 @@
         </w:rPr>
       </w:pPr>
       <w:r>
-        <w:t>para poder trabajar con la información que en la gran mayoría de procesos se repite se implementará un sistema de datos temporales cookies, esto por medio de  la base de datos ElastiCache de Amazon que trabaja con información en memoria, implementando esto la latencia se disminuye considerablemente a microsegundos y no sería necesario abrir tantas conexiones directas a la base de dato</w:t>
+        <w:t xml:space="preserve">para poder trabajar con la información que en la gran mayoría de procesos se repite se implementará un sistema de datos temporales cookies, esto por medio </w:t>
+      </w:r>
+      <w:proofErr w:type="gramStart"/>
+      <w:r>
+        <w:t>de  la</w:t>
+      </w:r>
+      <w:proofErr w:type="gramEnd"/>
+      <w:r>
+        <w:t xml:space="preserve"> base de datos ElastiCache de Amazon que trabaja con información en memoria, implementando esto la latencia se disminuye considerablemente a microsegundos y no sería necesario abrir tantas conexiones directas a la base de dato</w:t>
       </w:r>
     </w:p>
     <w:p>
@@ -17828,6 +19340,7 @@
         <w:t xml:space="preserve"> en </w:t>
       </w:r>
       <w:proofErr w:type="spellStart"/>
+      <w:proofErr w:type="gramStart"/>
       <w:r>
         <w:rPr>
           <w:lang w:val="es-ES"/>
@@ -17835,6 +19348,7 @@
         <w:t>performace</w:t>
       </w:r>
       <w:proofErr w:type="spellEnd"/>
+      <w:proofErr w:type="gramEnd"/>
       <w:r>
         <w:rPr>
           <w:lang w:val="es-ES"/>
@@ -17863,14 +19377,15 @@
           <w:lang w:val="en-US"/>
         </w:rPr>
       </w:pPr>
-      <w:bookmarkStart w:id="25" w:name="section-quality-scenarios"/>
+      <w:bookmarkStart w:id="23" w:name="section-quality-scenarios"/>
       <w:r>
         <w:rPr>
           <w:lang w:val="en-US"/>
         </w:rPr>
+        <w:lastRenderedPageBreak/>
         <w:t>Quality Requirements</w:t>
       </w:r>
-      <w:bookmarkEnd w:id="25"/>
+      <w:bookmarkEnd w:id="23"/>
     </w:p>
     <w:p>
       <w:pPr>
@@ -17879,14 +19394,14 @@
           <w:lang w:val="en-US"/>
         </w:rPr>
       </w:pPr>
-      <w:bookmarkStart w:id="26" w:name="_quality_scenarios"/>
+      <w:bookmarkStart w:id="24" w:name="_quality_scenarios"/>
       <w:r>
         <w:rPr>
           <w:lang w:val="en-US"/>
         </w:rPr>
         <w:t>Quality Scenarios</w:t>
       </w:r>
-      <w:bookmarkEnd w:id="26"/>
+      <w:bookmarkEnd w:id="24"/>
     </w:p>
     <w:tbl>
       <w:tblPr>
@@ -18129,7 +19644,6 @@
                 <w:bCs/>
                 <w:lang w:eastAsia="es-ES"/>
               </w:rPr>
-              <w:lastRenderedPageBreak/>
               <w:t>Respuesta</w:t>
             </w:r>
             <w:r>
@@ -18660,6 +20174,7 @@
                 <w:bCs/>
                 <w:lang w:eastAsia="es-ES"/>
               </w:rPr>
+              <w:lastRenderedPageBreak/>
               <w:t>Ambiente</w:t>
             </w:r>
             <w:r>
@@ -18841,7 +20356,6 @@
                 <w:bCs/>
                 <w:lang w:eastAsia="es-ES"/>
               </w:rPr>
-              <w:lastRenderedPageBreak/>
               <w:t>Atributo</w:t>
             </w:r>
             <w:r>
@@ -19372,7 +20886,11 @@
           </w:tcPr>
           <w:p>
             <w:r>
-              <w:t>El sistema deberá ser modular y apificado para tener un crecimiento adecuado sin afectar otras funcionalidades, contando con contenerización para escalar la infraestructura cuando sea necesario.</w:t>
+              <w:t xml:space="preserve">El sistema deberá ser modular y apificado para tener un crecimiento adecuado sin afectar otras funcionalidades, </w:t>
+            </w:r>
+            <w:r>
+              <w:lastRenderedPageBreak/>
+              <w:t>contando con contenerización para escalar la infraestructura cuando sea necesario.</w:t>
             </w:r>
           </w:p>
         </w:tc>
@@ -19397,6 +20915,7 @@
                 <w:bCs/>
                 <w:lang w:eastAsia="es-ES"/>
               </w:rPr>
+              <w:lastRenderedPageBreak/>
               <w:t>Medición</w:t>
             </w:r>
             <w:r>
@@ -19867,7 +21386,6 @@
                 <w:bCs/>
                 <w:lang w:eastAsia="es-ES"/>
               </w:rPr>
-              <w:lastRenderedPageBreak/>
               <w:t>Respuesta</w:t>
             </w:r>
             <w:r>
@@ -20681,14 +22199,14 @@
           <w:lang w:val="en-US"/>
         </w:rPr>
       </w:pPr>
-      <w:bookmarkStart w:id="27" w:name="section-technical-risks"/>
+      <w:bookmarkStart w:id="25" w:name="section-technical-risks"/>
       <w:r>
         <w:rPr>
           <w:lang w:val="en-US"/>
         </w:rPr>
         <w:t>Risks and Technical Debts</w:t>
       </w:r>
-      <w:bookmarkEnd w:id="27"/>
+      <w:bookmarkEnd w:id="25"/>
     </w:p>
     <w:p>
       <w:pPr>
@@ -20780,6 +22298,7 @@
           <w:rFonts w:ascii="Calibri" w:eastAsia="Times New Roman" w:hAnsi="Calibri" w:cs="Segoe UI"/>
           <w:lang w:val="es-ES" w:eastAsia="es-ES"/>
         </w:rPr>
+        <w:lastRenderedPageBreak/>
         <w:t>Un riesgo latente en esta etapa es el conocimiento en las herramientas y tecnologías a utilizar, que de una o de otra forma impacta la implementación del proyecto, para contra restar esto se harán alineaciones técnicas de conocimiento.</w:t>
       </w:r>
     </w:p>
@@ -20877,15 +22396,7 @@
           <w:rFonts w:ascii="Calibri" w:eastAsia="Times New Roman" w:hAnsi="Calibri" w:cs="Segoe UI"/>
           <w:lang w:val="es-ES" w:eastAsia="es-ES"/>
         </w:rPr>
-        <w:t xml:space="preserve"> donde se podrá tener un crecimiento a nivel de infraestructura </w:t>
-      </w:r>
-      <w:r>
-        <w:rPr>
-          <w:rFonts w:ascii="Calibri" w:eastAsia="Times New Roman" w:hAnsi="Calibri" w:cs="Segoe UI"/>
-          <w:lang w:val="es-ES" w:eastAsia="es-ES"/>
-        </w:rPr>
-        <w:lastRenderedPageBreak/>
-        <w:t>en picos elevados al tiempo que se tendrá que optimizar consultar y procesos en base de datos para que el performance no se vea afectado.</w:t>
+        <w:t xml:space="preserve"> donde se podrá tener un crecimiento a nivel de infraestructura en picos elevados al tiempo que se tendrá que optimizar consultar y procesos en base de datos para que el performance no se vea afectado.</w:t>
       </w:r>
     </w:p>
     <w:p>
@@ -20938,12 +22449,12 @@
       <w:pPr>
         <w:pStyle w:val="Ttulo1"/>
       </w:pPr>
-      <w:bookmarkStart w:id="28" w:name="section-glossary"/>
+      <w:bookmarkStart w:id="26" w:name="section-glossary"/>
       <w:proofErr w:type="spellStart"/>
       <w:r>
         <w:t>Glossary</w:t>
       </w:r>
-      <w:bookmarkEnd w:id="28"/>
+      <w:bookmarkEnd w:id="26"/>
       <w:proofErr w:type="spellEnd"/>
     </w:p>
     <w:p>
@@ -21190,7 +22701,7 @@
               </w:rPr>
               <w:t xml:space="preserve"> se considera (año </w:t>
             </w:r>
-            <w:hyperlink r:id="rId22" w:tooltip="2019" w:history="1">
+            <w:hyperlink r:id="rId24" w:tooltip="2019" w:history="1">
               <w:r>
                 <w:rPr>
                   <w:rStyle w:val="Hipervnculo"/>
@@ -21280,7 +22791,7 @@
               </w:rPr>
               <w:t>nterfaz de programación de aplicaciones, es un conjunto de </w:t>
             </w:r>
-            <w:hyperlink r:id="rId23" w:tooltip="Subrutina" w:history="1">
+            <w:hyperlink r:id="rId25" w:tooltip="Subrutina" w:history="1">
               <w:r>
                 <w:rPr>
                   <w:rFonts w:asciiTheme="majorHAnsi" w:hAnsiTheme="majorHAnsi" w:cstheme="majorHAnsi"/>
@@ -21300,7 +22811,7 @@
               </w:rPr>
               <w:t>, funciones y procedimientos (o </w:t>
             </w:r>
-            <w:hyperlink r:id="rId24" w:tooltip="Método (informática)" w:history="1">
+            <w:hyperlink r:id="rId26" w:tooltip="Método (informática)" w:history="1">
               <w:r>
                 <w:rPr>
                   <w:rFonts w:asciiTheme="majorHAnsi" w:hAnsiTheme="majorHAnsi" w:cstheme="majorHAnsi"/>
@@ -21320,7 +22831,7 @@
               </w:rPr>
               <w:t>, en la </w:t>
             </w:r>
-            <w:hyperlink r:id="rId25" w:tooltip="Programación orientada a objetos" w:history="1">
+            <w:hyperlink r:id="rId27" w:tooltip="Programación orientada a objetos" w:history="1">
               <w:r>
                 <w:rPr>
                   <w:rFonts w:asciiTheme="majorHAnsi" w:hAnsiTheme="majorHAnsi" w:cstheme="majorHAnsi"/>
@@ -21340,7 +22851,7 @@
               </w:rPr>
               <w:t>) que ofrece cierta </w:t>
             </w:r>
-            <w:hyperlink r:id="rId26" w:tooltip="Biblioteca (programación)" w:history="1">
+            <w:hyperlink r:id="rId28" w:tooltip="Biblioteca (programación)" w:history="1">
               <w:r>
                 <w:rPr>
                   <w:rFonts w:asciiTheme="majorHAnsi" w:hAnsiTheme="majorHAnsi" w:cstheme="majorHAnsi"/>
@@ -21360,7 +22871,7 @@
               </w:rPr>
               <w:t> para ser utilizado por otro </w:t>
             </w:r>
-            <w:hyperlink r:id="rId27" w:tooltip="Software" w:history="1">
+            <w:hyperlink r:id="rId29" w:tooltip="Software" w:history="1">
               <w:r>
                 <w:rPr>
                   <w:rFonts w:asciiTheme="majorHAnsi" w:hAnsiTheme="majorHAnsi" w:cstheme="majorHAnsi"/>
@@ -21378,9 +22889,19 @@
                 <w:szCs w:val="22"/>
                 <w:lang w:val="es-ES"/>
               </w:rPr>
-              <w:t> como una </w:t>
-            </w:r>
-            <w:hyperlink r:id="rId28" w:tooltip="Capa de abstracción" w:history="1">
+              <w:t xml:space="preserve"> como </w:t>
+            </w:r>
+            <w:r>
+              <w:rPr>
+                <w:rFonts w:asciiTheme="majorHAnsi" w:hAnsiTheme="majorHAnsi" w:cstheme="majorHAnsi"/>
+                <w:sz w:val="22"/>
+                <w:szCs w:val="22"/>
+                <w:lang w:val="es-ES"/>
+              </w:rPr>
+              <w:lastRenderedPageBreak/>
+              <w:t>una </w:t>
+            </w:r>
+            <w:hyperlink r:id="rId30" w:tooltip="Capa de abstracción" w:history="1">
               <w:r>
                 <w:rPr>
                   <w:rFonts w:asciiTheme="majorHAnsi" w:hAnsiTheme="majorHAnsi" w:cstheme="majorHAnsi"/>
@@ -21417,6 +22938,7 @@
                 <w:szCs w:val="22"/>
                 <w:lang w:val="en-US"/>
               </w:rPr>
+              <w:lastRenderedPageBreak/>
               <w:t>API</w:t>
             </w:r>
             <w:r>
@@ -21534,7 +23056,7 @@
               </w:rPr>
               <w:t>es un lenguaje de programación interpretado, dialecto del estándar ECMAScript. Se define como </w:t>
             </w:r>
-            <w:hyperlink r:id="rId29" w:tooltip="Programación orientada a objetos" w:history="1">
+            <w:hyperlink r:id="rId31" w:tooltip="Programación orientada a objetos" w:history="1">
               <w:r>
                 <w:rPr>
                   <w:rFonts w:asciiTheme="majorHAnsi" w:hAnsiTheme="majorHAnsi" w:cstheme="majorHAnsi"/>
@@ -21554,7 +23076,7 @@
               </w:rPr>
               <w:t>,</w:t>
             </w:r>
-            <w:hyperlink r:id="rId30" w:anchor="cite_note-3" w:history="1">
+            <w:hyperlink r:id="rId32" w:anchor="cite_note-3" w:history="1">
               <w:r>
                 <w:rPr>
                   <w:rFonts w:asciiTheme="majorHAnsi" w:hAnsiTheme="majorHAnsi" w:cstheme="majorHAnsi"/>
@@ -21574,7 +23096,7 @@
               </w:rPr>
               <w:t>​ </w:t>
             </w:r>
-            <w:hyperlink r:id="rId31" w:tooltip="Programación basada en prototipos" w:history="1">
+            <w:hyperlink r:id="rId33" w:tooltip="Programación basada en prototipos" w:history="1">
               <w:r>
                 <w:rPr>
                   <w:rFonts w:asciiTheme="majorHAnsi" w:hAnsiTheme="majorHAnsi" w:cstheme="majorHAnsi"/>
@@ -21594,7 +23116,7 @@
               </w:rPr>
               <w:t>, </w:t>
             </w:r>
-            <w:hyperlink r:id="rId32" w:tooltip="Programación imperativa (aún no redactado)" w:history="1">
+            <w:hyperlink r:id="rId34" w:tooltip="Programación imperativa (aún no redactado)" w:history="1">
               <w:r>
                 <w:rPr>
                   <w:rFonts w:asciiTheme="majorHAnsi" w:hAnsiTheme="majorHAnsi" w:cstheme="majorHAnsi"/>
@@ -21723,7 +23245,6 @@
                 <w:szCs w:val="22"/>
                 <w:lang w:val="en-US"/>
               </w:rPr>
-              <w:lastRenderedPageBreak/>
               <w:t>Amazon S3</w:t>
             </w:r>
           </w:p>
@@ -22053,6 +23574,96 @@
     </w:lvl>
   </w:abstractNum>
   <w:abstractNum w:abstractNumId="1" w15:restartNumberingAfterBreak="0">
+    <w:nsid w:val="03BC66A2"/>
+    <w:multiLevelType w:val="hybridMultilevel"/>
+    <w:tmpl w:val="3380435C"/>
+    <w:lvl w:ilvl="0" w:tplc="B58AF05E">
+      <w:start w:val="1"/>
+      <w:numFmt w:val="decimal"/>
+      <w:lvlText w:val="%1."/>
+      <w:lvlJc w:val="left"/>
+      <w:pPr>
+        <w:ind w:left="720" w:hanging="360"/>
+      </w:pPr>
+      <w:rPr>
+        <w:rFonts w:hint="default"/>
+        <w:b/>
+      </w:rPr>
+    </w:lvl>
+    <w:lvl w:ilvl="1" w:tplc="240A0019" w:tentative="1">
+      <w:start w:val="1"/>
+      <w:numFmt w:val="lowerLetter"/>
+      <w:lvlText w:val="%2."/>
+      <w:lvlJc w:val="left"/>
+      <w:pPr>
+        <w:ind w:left="1440" w:hanging="360"/>
+      </w:pPr>
+    </w:lvl>
+    <w:lvl w:ilvl="2" w:tplc="240A001B" w:tentative="1">
+      <w:start w:val="1"/>
+      <w:numFmt w:val="lowerRoman"/>
+      <w:lvlText w:val="%3."/>
+      <w:lvlJc w:val="right"/>
+      <w:pPr>
+        <w:ind w:left="2160" w:hanging="180"/>
+      </w:pPr>
+    </w:lvl>
+    <w:lvl w:ilvl="3" w:tplc="240A000F" w:tentative="1">
+      <w:start w:val="1"/>
+      <w:numFmt w:val="decimal"/>
+      <w:lvlText w:val="%4."/>
+      <w:lvlJc w:val="left"/>
+      <w:pPr>
+        <w:ind w:left="2880" w:hanging="360"/>
+      </w:pPr>
+    </w:lvl>
+    <w:lvl w:ilvl="4" w:tplc="240A0019" w:tentative="1">
+      <w:start w:val="1"/>
+      <w:numFmt w:val="lowerLetter"/>
+      <w:lvlText w:val="%5."/>
+      <w:lvlJc w:val="left"/>
+      <w:pPr>
+        <w:ind w:left="3600" w:hanging="360"/>
+      </w:pPr>
+    </w:lvl>
+    <w:lvl w:ilvl="5" w:tplc="240A001B" w:tentative="1">
+      <w:start w:val="1"/>
+      <w:numFmt w:val="lowerRoman"/>
+      <w:lvlText w:val="%6."/>
+      <w:lvlJc w:val="right"/>
+      <w:pPr>
+        <w:ind w:left="4320" w:hanging="180"/>
+      </w:pPr>
+    </w:lvl>
+    <w:lvl w:ilvl="6" w:tplc="240A000F" w:tentative="1">
+      <w:start w:val="1"/>
+      <w:numFmt w:val="decimal"/>
+      <w:lvlText w:val="%7."/>
+      <w:lvlJc w:val="left"/>
+      <w:pPr>
+        <w:ind w:left="5040" w:hanging="360"/>
+      </w:pPr>
+    </w:lvl>
+    <w:lvl w:ilvl="7" w:tplc="240A0019" w:tentative="1">
+      <w:start w:val="1"/>
+      <w:numFmt w:val="lowerLetter"/>
+      <w:lvlText w:val="%8."/>
+      <w:lvlJc w:val="left"/>
+      <w:pPr>
+        <w:ind w:left="5760" w:hanging="360"/>
+      </w:pPr>
+    </w:lvl>
+    <w:lvl w:ilvl="8" w:tplc="240A001B" w:tentative="1">
+      <w:start w:val="1"/>
+      <w:numFmt w:val="lowerRoman"/>
+      <w:lvlText w:val="%9."/>
+      <w:lvlJc w:val="right"/>
+      <w:pPr>
+        <w:ind w:left="6480" w:hanging="180"/>
+      </w:pPr>
+    </w:lvl>
+  </w:abstractNum>
+  <w:abstractNum w:abstractNumId="2" w15:restartNumberingAfterBreak="0">
     <w:nsid w:val="08DD25F3"/>
     <w:multiLevelType w:val="hybridMultilevel"/>
     <w:tmpl w:val="D63EAB30"/>
@@ -22165,7 +23776,7 @@
       </w:rPr>
     </w:lvl>
   </w:abstractNum>
-  <w:abstractNum w:abstractNumId="2" w15:restartNumberingAfterBreak="0">
+  <w:abstractNum w:abstractNumId="3" w15:restartNumberingAfterBreak="0">
     <w:nsid w:val="1475037D"/>
     <w:multiLevelType w:val="hybridMultilevel"/>
     <w:tmpl w:val="5F88588E"/>
@@ -22278,7 +23889,7 @@
       </w:rPr>
     </w:lvl>
   </w:abstractNum>
-  <w:abstractNum w:abstractNumId="3" w15:restartNumberingAfterBreak="0">
+  <w:abstractNum w:abstractNumId="4" w15:restartNumberingAfterBreak="0">
     <w:nsid w:val="170CD2DE"/>
     <w:multiLevelType w:val="multilevel"/>
     <w:tmpl w:val="3724AFFC"/>
@@ -22382,7 +23993,7 @@
       </w:pPr>
     </w:lvl>
   </w:abstractNum>
-  <w:abstractNum w:abstractNumId="4" w15:restartNumberingAfterBreak="0">
+  <w:abstractNum w:abstractNumId="5" w15:restartNumberingAfterBreak="0">
     <w:nsid w:val="17430F10"/>
     <w:multiLevelType w:val="hybridMultilevel"/>
     <w:tmpl w:val="0E7AC67E"/>
@@ -22495,7 +24106,7 @@
       </w:rPr>
     </w:lvl>
   </w:abstractNum>
-  <w:abstractNum w:abstractNumId="5" w15:restartNumberingAfterBreak="0">
+  <w:abstractNum w:abstractNumId="6" w15:restartNumberingAfterBreak="0">
     <w:nsid w:val="1DA034B9"/>
     <w:multiLevelType w:val="hybridMultilevel"/>
     <w:tmpl w:val="90DAA962"/>
@@ -22608,7 +24219,7 @@
       </w:rPr>
     </w:lvl>
   </w:abstractNum>
-  <w:abstractNum w:abstractNumId="6" w15:restartNumberingAfterBreak="0">
+  <w:abstractNum w:abstractNumId="7" w15:restartNumberingAfterBreak="0">
     <w:nsid w:val="203F47A7"/>
     <w:multiLevelType w:val="hybridMultilevel"/>
     <w:tmpl w:val="20EA390E"/>
@@ -22721,7 +24332,7 @@
       </w:rPr>
     </w:lvl>
   </w:abstractNum>
-  <w:abstractNum w:abstractNumId="7" w15:restartNumberingAfterBreak="0">
+  <w:abstractNum w:abstractNumId="8" w15:restartNumberingAfterBreak="0">
     <w:nsid w:val="29BE12AC"/>
     <w:multiLevelType w:val="multilevel"/>
     <w:tmpl w:val="0C0A0025"/>
@@ -22816,7 +24427,7 @@
       </w:pPr>
     </w:lvl>
   </w:abstractNum>
-  <w:abstractNum w:abstractNumId="8" w15:restartNumberingAfterBreak="0">
+  <w:abstractNum w:abstractNumId="9" w15:restartNumberingAfterBreak="0">
     <w:nsid w:val="2C1AE401"/>
     <w:multiLevelType w:val="multilevel"/>
     <w:tmpl w:val="F16A361A"/>
@@ -22920,7 +24531,7 @@
       </w:pPr>
     </w:lvl>
   </w:abstractNum>
-  <w:abstractNum w:abstractNumId="9" w15:restartNumberingAfterBreak="0">
+  <w:abstractNum w:abstractNumId="10" w15:restartNumberingAfterBreak="0">
     <w:nsid w:val="476834B4"/>
     <w:multiLevelType w:val="hybridMultilevel"/>
     <w:tmpl w:val="42F07416"/>
@@ -23033,7 +24644,7 @@
       </w:rPr>
     </w:lvl>
   </w:abstractNum>
-  <w:abstractNum w:abstractNumId="10" w15:restartNumberingAfterBreak="0">
+  <w:abstractNum w:abstractNumId="11" w15:restartNumberingAfterBreak="0">
     <w:nsid w:val="4CB61CF4"/>
     <w:multiLevelType w:val="hybridMultilevel"/>
     <w:tmpl w:val="FDFC593A"/>
@@ -23146,7 +24757,7 @@
       </w:rPr>
     </w:lvl>
   </w:abstractNum>
-  <w:abstractNum w:abstractNumId="11" w15:restartNumberingAfterBreak="0">
+  <w:abstractNum w:abstractNumId="12" w15:restartNumberingAfterBreak="0">
     <w:nsid w:val="542C6D74"/>
     <w:multiLevelType w:val="hybridMultilevel"/>
     <w:tmpl w:val="9A70676A"/>
@@ -23259,7 +24870,7 @@
       </w:rPr>
     </w:lvl>
   </w:abstractNum>
-  <w:abstractNum w:abstractNumId="12" w15:restartNumberingAfterBreak="0">
+  <w:abstractNum w:abstractNumId="13" w15:restartNumberingAfterBreak="0">
     <w:nsid w:val="58992C2F"/>
     <w:multiLevelType w:val="hybridMultilevel"/>
     <w:tmpl w:val="A1E664E8"/>
@@ -23372,7 +24983,7 @@
       </w:rPr>
     </w:lvl>
   </w:abstractNum>
-  <w:abstractNum w:abstractNumId="13" w15:restartNumberingAfterBreak="0">
+  <w:abstractNum w:abstractNumId="14" w15:restartNumberingAfterBreak="0">
     <w:nsid w:val="68EA2E4C"/>
     <w:multiLevelType w:val="hybridMultilevel"/>
     <w:tmpl w:val="8ABAAA86"/>
@@ -23485,7 +25096,7 @@
       </w:rPr>
     </w:lvl>
   </w:abstractNum>
-  <w:abstractNum w:abstractNumId="14" w15:restartNumberingAfterBreak="0">
+  <w:abstractNum w:abstractNumId="15" w15:restartNumberingAfterBreak="0">
     <w:nsid w:val="698E2B88"/>
     <w:multiLevelType w:val="hybridMultilevel"/>
     <w:tmpl w:val="30D0EAFE"/>
@@ -23598,7 +25209,7 @@
       </w:rPr>
     </w:lvl>
   </w:abstractNum>
-  <w:abstractNum w:abstractNumId="15" w15:restartNumberingAfterBreak="0">
+  <w:abstractNum w:abstractNumId="16" w15:restartNumberingAfterBreak="0">
     <w:nsid w:val="745D53B0"/>
     <w:multiLevelType w:val="hybridMultilevel"/>
     <w:tmpl w:val="7BCCBF8A"/>
@@ -23711,7 +25322,7 @@
       </w:rPr>
     </w:lvl>
   </w:abstractNum>
-  <w:abstractNum w:abstractNumId="16" w15:restartNumberingAfterBreak="0">
+  <w:abstractNum w:abstractNumId="17" w15:restartNumberingAfterBreak="0">
     <w:nsid w:val="74E37E6C"/>
     <w:multiLevelType w:val="hybridMultilevel"/>
     <w:tmpl w:val="D4348A44"/>
@@ -23801,7 +25412,7 @@
       </w:pPr>
     </w:lvl>
   </w:abstractNum>
-  <w:abstractNum w:abstractNumId="17" w15:restartNumberingAfterBreak="0">
+  <w:abstractNum w:abstractNumId="18" w15:restartNumberingAfterBreak="0">
     <w:nsid w:val="7A7660DD"/>
     <w:multiLevelType w:val="hybridMultilevel"/>
     <w:tmpl w:val="483CACE6"/>
@@ -23915,58 +25526,61 @@
     </w:lvl>
   </w:abstractNum>
   <w:num w:numId="1">
-    <w:abstractNumId w:val="3"/>
+    <w:abstractNumId w:val="4"/>
   </w:num>
   <w:num w:numId="2">
-    <w:abstractNumId w:val="3"/>
+    <w:abstractNumId w:val="4"/>
   </w:num>
   <w:num w:numId="3">
     <w:abstractNumId w:val="0"/>
   </w:num>
   <w:num w:numId="4">
-    <w:abstractNumId w:val="4"/>
+    <w:abstractNumId w:val="5"/>
   </w:num>
   <w:num w:numId="5">
+    <w:abstractNumId w:val="13"/>
+  </w:num>
+  <w:num w:numId="6">
+    <w:abstractNumId w:val="14"/>
+  </w:num>
+  <w:num w:numId="7">
+    <w:abstractNumId w:val="17"/>
+  </w:num>
+  <w:num w:numId="8">
+    <w:abstractNumId w:val="2"/>
+  </w:num>
+  <w:num w:numId="9">
+    <w:abstractNumId w:val="3"/>
+  </w:num>
+  <w:num w:numId="10">
+    <w:abstractNumId w:val="15"/>
+  </w:num>
+  <w:num w:numId="11">
+    <w:abstractNumId w:val="18"/>
+  </w:num>
+  <w:num w:numId="12">
+    <w:abstractNumId w:val="6"/>
+  </w:num>
+  <w:num w:numId="13">
+    <w:abstractNumId w:val="10"/>
+  </w:num>
+  <w:num w:numId="14">
     <w:abstractNumId w:val="12"/>
   </w:num>
-  <w:num w:numId="6">
-    <w:abstractNumId w:val="13"/>
+  <w:num w:numId="15">
+    <w:abstractNumId w:val="7"/>
   </w:num>
-  <w:num w:numId="7">
+  <w:num w:numId="16">
+    <w:abstractNumId w:val="11"/>
+  </w:num>
+  <w:num w:numId="17">
     <w:abstractNumId w:val="16"/>
   </w:num>
-  <w:num w:numId="8">
+  <w:num w:numId="18">
+    <w:abstractNumId w:val="8"/>
+  </w:num>
+  <w:num w:numId="19">
     <w:abstractNumId w:val="1"/>
-  </w:num>
-  <w:num w:numId="9">
-    <w:abstractNumId w:val="2"/>
-  </w:num>
-  <w:num w:numId="10">
-    <w:abstractNumId w:val="14"/>
-  </w:num>
-  <w:num w:numId="11">
-    <w:abstractNumId w:val="17"/>
-  </w:num>
-  <w:num w:numId="12">
-    <w:abstractNumId w:val="5"/>
-  </w:num>
-  <w:num w:numId="13">
-    <w:abstractNumId w:val="9"/>
-  </w:num>
-  <w:num w:numId="14">
-    <w:abstractNumId w:val="11"/>
-  </w:num>
-  <w:num w:numId="15">
-    <w:abstractNumId w:val="6"/>
-  </w:num>
-  <w:num w:numId="16">
-    <w:abstractNumId w:val="10"/>
-  </w:num>
-  <w:num w:numId="17">
-    <w:abstractNumId w:val="15"/>
-  </w:num>
-  <w:num w:numId="18">
-    <w:abstractNumId w:val="7"/>
   </w:num>
 </w:numbering>
 </file>
@@ -25597,18 +27211,18 @@
 </file>
 
 <file path=customXml/item1.xml><?xml version="1.0" encoding="utf-8"?>
+<p:properties xmlns:p="http://schemas.microsoft.com/office/2006/metadata/properties" xmlns:xsi="http://www.w3.org/2001/XMLSchema-instance" xmlns:pc="http://schemas.microsoft.com/office/infopath/2007/PartnerControls">
+  <documentManagement/>
+</p:properties>
+</file>
+
+<file path=customXml/item2.xml><?xml version="1.0" encoding="utf-8"?>
 <?mso-contentType ?>
 <FormTemplates xmlns="http://schemas.microsoft.com/sharepoint/v3/contenttype/forms">
   <Display>DocumentLibraryForm</Display>
   <Edit>DocumentLibraryForm</Edit>
   <New>DocumentLibraryForm</New>
 </FormTemplates>
-</file>
-
-<file path=customXml/item2.xml><?xml version="1.0" encoding="utf-8"?>
-<p:properties xmlns:p="http://schemas.microsoft.com/office/2006/metadata/properties" xmlns:xsi="http://www.w3.org/2001/XMLSchema-instance" xmlns:pc="http://schemas.microsoft.com/office/infopath/2007/PartnerControls">
-  <documentManagement/>
-</p:properties>
 </file>
 
 <file path=customXml/item3.xml><?xml version="1.0" encoding="utf-8"?>
@@ -25790,18 +27404,18 @@
 </file>
 
 <file path=customXml/itemProps1.xml><?xml version="1.0" encoding="utf-8"?>
-<ds:datastoreItem xmlns:ds="http://schemas.openxmlformats.org/officeDocument/2006/customXml" ds:itemID="{565713D0-B352-4168-A1C7-FFBA8CF3B5B2}">
+<ds:datastoreItem xmlns:ds="http://schemas.openxmlformats.org/officeDocument/2006/customXml" ds:itemID="{F294EC06-36A5-4071-9092-29766602D82E}">
   <ds:schemaRefs>
-    <ds:schemaRef ds:uri="http://schemas.microsoft.com/sharepoint/v3/contenttype/forms"/>
+    <ds:schemaRef ds:uri="http://schemas.microsoft.com/office/2006/metadata/properties"/>
+    <ds:schemaRef ds:uri="http://schemas.microsoft.com/office/infopath/2007/PartnerControls"/>
   </ds:schemaRefs>
 </ds:datastoreItem>
 </file>
 
 <file path=customXml/itemProps2.xml><?xml version="1.0" encoding="utf-8"?>
-<ds:datastoreItem xmlns:ds="http://schemas.openxmlformats.org/officeDocument/2006/customXml" ds:itemID="{F294EC06-36A5-4071-9092-29766602D82E}">
+<ds:datastoreItem xmlns:ds="http://schemas.openxmlformats.org/officeDocument/2006/customXml" ds:itemID="{565713D0-B352-4168-A1C7-FFBA8CF3B5B2}">
   <ds:schemaRefs>
-    <ds:schemaRef ds:uri="http://schemas.microsoft.com/office/2006/metadata/properties"/>
-    <ds:schemaRef ds:uri="http://schemas.microsoft.com/office/infopath/2007/PartnerControls"/>
+    <ds:schemaRef ds:uri="http://schemas.microsoft.com/sharepoint/v3/contenttype/forms"/>
   </ds:schemaRefs>
 </ds:datastoreItem>
 </file>

</xml_diff>

<commit_message>
Se agregan items del punto 8
</commit_message>
<xml_diff>
--- a/1. Documentacion/Caso de Estudio Neuron Formato arc42.docx
+++ b/1. Documentacion/Caso de Estudio Neuron Formato arc42.docx
@@ -3275,15 +3275,7 @@
               <w:pStyle w:val="Textoindependiente"/>
             </w:pPr>
             <w:r>
-              <w:t xml:space="preserve">Como un principio fundamental toda aplicación de exponer sus operaciones mediante </w:t>
-            </w:r>
-            <w:proofErr w:type="spellStart"/>
-            <w:r>
-              <w:t>APIs</w:t>
-            </w:r>
-            <w:proofErr w:type="spellEnd"/>
-            <w:r>
-              <w:t xml:space="preserve"> y servicios </w:t>
+              <w:t xml:space="preserve">Como un principio fundamental toda aplicación de exponer sus operaciones mediante APIs y servicios </w:t>
             </w:r>
             <w:proofErr w:type="spellStart"/>
             <w:r>
@@ -3936,7 +3928,15 @@
               <w:pStyle w:val="Textoindependiente"/>
             </w:pPr>
             <w:r>
-              <w:t>El idioma por defecto debe ser español ya que solo será utilizado a nivel de empresa.</w:t>
+              <w:t xml:space="preserve">El idioma por defecto debe ser español ya </w:t>
+            </w:r>
+          </w:p>
+          <w:p>
+            <w:pPr>
+              <w:pStyle w:val="Textoindependiente"/>
+            </w:pPr>
+            <w:r>
+              <w:t>que solo será utilizado a nivel de empresa.</w:t>
             </w:r>
           </w:p>
         </w:tc>
@@ -3949,6 +3949,7 @@
       <w:bookmarkStart w:id="5" w:name="section-system-scope-and-context"/>
       <w:proofErr w:type="spellStart"/>
       <w:r>
+        <w:lastRenderedPageBreak/>
         <w:t>System</w:t>
       </w:r>
       <w:proofErr w:type="spellEnd"/>
@@ -4019,7 +4020,6 @@
       </w:pPr>
       <w:bookmarkStart w:id="6" w:name="_business_context"/>
       <w:r>
-        <w:lastRenderedPageBreak/>
         <w:t xml:space="preserve">Business </w:t>
       </w:r>
       <w:proofErr w:type="spellStart"/>
@@ -4540,6 +4540,7 @@
           <w:szCs w:val="22"/>
           <w:shd w:val="clear" w:color="auto" w:fill="FFFFFF"/>
         </w:rPr>
+        <w:lastRenderedPageBreak/>
         <w:t>Equipo de soporte:</w:t>
       </w:r>
       <w:r>
@@ -4641,7 +4642,6 @@
           <w:szCs w:val="22"/>
           <w:shd w:val="clear" w:color="auto" w:fill="FFFFFF"/>
         </w:rPr>
-        <w:lastRenderedPageBreak/>
         <w:t>Administradores</w:t>
       </w:r>
       <w:r>
@@ -4897,6 +4897,7 @@
           <w:szCs w:val="22"/>
           <w:shd w:val="clear" w:color="auto" w:fill="FFFFFF"/>
         </w:rPr>
+        <w:lastRenderedPageBreak/>
         <w:t>Aplicación Web Servidor</w:t>
       </w:r>
       <w:r>
@@ -5110,18 +5111,7 @@
           <w:szCs w:val="22"/>
           <w:shd w:val="clear" w:color="auto" w:fill="FFFFFF"/>
         </w:rPr>
-        <w:t xml:space="preserve">Esta aplicación se realizará mediante el estilo SPA </w:t>
-      </w:r>
-      <w:r>
-        <w:rPr>
-          <w:rFonts w:ascii="Calibri" w:hAnsi="Calibri"/>
-          <w:color w:val="201F1E"/>
-          <w:sz w:val="22"/>
-          <w:szCs w:val="22"/>
-          <w:shd w:val="clear" w:color="auto" w:fill="FFFFFF"/>
-        </w:rPr>
-        <w:lastRenderedPageBreak/>
-        <w:t>(</w:t>
+        <w:t>Esta aplicación se realizará mediante el estilo SPA (</w:t>
       </w:r>
       <w:r>
         <w:rPr>
@@ -6299,6 +6289,7 @@
                 <w:szCs w:val="22"/>
                 <w:lang w:val="en-US"/>
               </w:rPr>
+              <w:lastRenderedPageBreak/>
               <w:t>Guardar</w:t>
             </w:r>
             <w:proofErr w:type="spellEnd"/>
@@ -6427,7 +6418,6 @@
         <w:rPr>
           <w:lang w:val="en-US"/>
         </w:rPr>
-        <w:lastRenderedPageBreak/>
         <w:t>Solution Strategy</w:t>
       </w:r>
       <w:bookmarkEnd w:id="8"/>
@@ -6830,6 +6820,7 @@
       <w:bookmarkStart w:id="9" w:name="section-building-block-view"/>
       <w:proofErr w:type="spellStart"/>
       <w:r>
+        <w:lastRenderedPageBreak/>
         <w:t>Building</w:t>
       </w:r>
       <w:proofErr w:type="spellEnd"/>
@@ -6905,7 +6896,6 @@
         <w:rPr>
           <w:noProof/>
         </w:rPr>
-        <w:lastRenderedPageBreak/>
         <w:drawing>
           <wp:inline distT="0" distB="0" distL="0" distR="0" wp14:anchorId="0B703E78" wp14:editId="7CD1F4AD">
             <wp:extent cx="5612130" cy="3543300"/>
@@ -7125,6 +7115,7 @@
           <w:szCs w:val="22"/>
           <w:shd w:val="clear" w:color="auto" w:fill="FFFFFF"/>
         </w:rPr>
+        <w:lastRenderedPageBreak/>
         <w:t>Partiendo del diagrama de contenedores o de contexto técnico, se realiza un zoom al contenedor de Apis</w:t>
       </w:r>
       <w:r>
@@ -7215,18 +7206,7 @@
           <w:szCs w:val="22"/>
           <w:shd w:val="clear" w:color="auto" w:fill="FFFFFF"/>
         </w:rPr>
-        <w:t xml:space="preserve"> la </w:t>
-      </w:r>
-      <w:r>
-        <w:rPr>
-          <w:rFonts w:ascii="Calibri" w:hAnsi="Calibri"/>
-          <w:color w:val="201F1E"/>
-          <w:sz w:val="22"/>
-          <w:szCs w:val="22"/>
-          <w:shd w:val="clear" w:color="auto" w:fill="FFFFFF"/>
-        </w:rPr>
-        <w:lastRenderedPageBreak/>
-        <w:t xml:space="preserve">comunicación entre ellas se </w:t>
+        <w:t xml:space="preserve"> la comunicación entre ellas se </w:t>
       </w:r>
       <w:r>
         <w:rPr>
@@ -7279,19 +7259,11 @@
       <w:r>
         <w:t xml:space="preserve">White Box </w:t>
       </w:r>
-      <w:proofErr w:type="spellStart"/>
       <w:r>
         <w:rPr>
           <w:i/>
         </w:rPr>
-        <w:t>Neuron</w:t>
-      </w:r>
-      <w:proofErr w:type="spellEnd"/>
-      <w:r>
-        <w:rPr>
-          <w:i/>
-        </w:rPr>
-        <w:t xml:space="preserve"> Software: </w:t>
+        <w:t xml:space="preserve">Neuron Software: </w:t>
       </w:r>
       <w:proofErr w:type="spellStart"/>
       <w:r>
@@ -7789,6 +7761,7 @@
                 <w:szCs w:val="22"/>
                 <w:lang w:val="en-US"/>
               </w:rPr>
+              <w:lastRenderedPageBreak/>
               <w:t>IRepositorio</w:t>
             </w:r>
             <w:proofErr w:type="spellEnd"/>
@@ -7865,7 +7838,6 @@
               <w:rPr>
                 <w:lang w:val="en-US"/>
               </w:rPr>
-              <w:lastRenderedPageBreak/>
               <w:t>Domino</w:t>
             </w:r>
           </w:p>
@@ -8925,7 +8897,6 @@
         <w:rPr>
           <w:lang w:val="es-ES"/>
         </w:rPr>
-        <w:lastRenderedPageBreak/>
         <w:t xml:space="preserve"> </w:t>
       </w:r>
       <w:r>
@@ -10103,6 +10074,7 @@
                 <w:szCs w:val="22"/>
                 <w:lang w:val="en-US"/>
               </w:rPr>
+              <w:lastRenderedPageBreak/>
               <w:t>/</w:t>
             </w:r>
             <w:proofErr w:type="spellStart"/>
@@ -10281,17 +10253,7 @@
                 <w:szCs w:val="22"/>
                 <w:lang w:val="en-US"/>
               </w:rPr>
-              <w:t xml:space="preserve"> </w:t>
-            </w:r>
-            <w:r>
-              <w:rPr>
-                <w:rFonts w:asciiTheme="majorHAnsi" w:hAnsiTheme="majorHAnsi" w:cstheme="majorHAnsi"/>
-                <w:sz w:val="22"/>
-                <w:szCs w:val="22"/>
-                <w:lang w:val="en-US"/>
-              </w:rPr>
-              <w:lastRenderedPageBreak/>
-              <w:t>/</w:t>
+              <w:t xml:space="preserve"> /</w:t>
             </w:r>
             <w:proofErr w:type="spellStart"/>
             <w:r>
@@ -10336,7 +10298,6 @@
                 <w:sz w:val="22"/>
                 <w:szCs w:val="22"/>
               </w:rPr>
-              <w:lastRenderedPageBreak/>
               <w:t xml:space="preserve">Encargado de registrar toda la información y </w:t>
             </w:r>
             <w:proofErr w:type="gramStart"/>
@@ -10355,16 +10316,7 @@
                 <w:sz w:val="22"/>
                 <w:szCs w:val="22"/>
               </w:rPr>
-              <w:t xml:space="preserve"> la </w:t>
-            </w:r>
-            <w:r>
-              <w:rPr>
-                <w:rFonts w:asciiTheme="majorHAnsi" w:hAnsiTheme="majorHAnsi" w:cstheme="majorHAnsi"/>
-                <w:sz w:val="22"/>
-                <w:szCs w:val="22"/>
-              </w:rPr>
-              <w:lastRenderedPageBreak/>
-              <w:t>etapa de implementación por medio del protocolo [</w:t>
+              <w:t xml:space="preserve"> la etapa de implementación por medio del protocolo [</w:t>
             </w:r>
             <w:proofErr w:type="spellStart"/>
             <w:r>
@@ -10407,7 +10359,6 @@
                 <w:szCs w:val="22"/>
                 <w:lang w:val="en-US"/>
               </w:rPr>
-              <w:lastRenderedPageBreak/>
               <w:t>/</w:t>
             </w:r>
             <w:proofErr w:type="spellStart"/>
@@ -13455,27 +13406,7 @@
                 <w:szCs w:val="22"/>
                 <w:lang w:val="es-ES"/>
               </w:rPr>
-              <w:t xml:space="preserve">Componente encargado de permitir la autenticación a la aplicación </w:t>
-            </w:r>
-            <w:proofErr w:type="spellStart"/>
-            <w:r>
-              <w:rPr>
-                <w:rFonts w:asciiTheme="majorHAnsi" w:hAnsiTheme="majorHAnsi" w:cstheme="majorHAnsi"/>
-                <w:sz w:val="22"/>
-                <w:szCs w:val="22"/>
-                <w:lang w:val="es-ES"/>
-              </w:rPr>
-              <w:t>Neuron</w:t>
-            </w:r>
-            <w:proofErr w:type="spellEnd"/>
-            <w:r>
-              <w:rPr>
-                <w:rFonts w:asciiTheme="majorHAnsi" w:hAnsiTheme="majorHAnsi" w:cstheme="majorHAnsi"/>
-                <w:sz w:val="22"/>
-                <w:szCs w:val="22"/>
-                <w:lang w:val="es-ES"/>
-              </w:rPr>
-              <w:t xml:space="preserve"> Software   </w:t>
+              <w:t xml:space="preserve">Componente encargado de permitir la autenticación a la aplicación Neuron Software   </w:t>
             </w:r>
           </w:p>
         </w:tc>
@@ -17133,7 +17064,7 @@
         <w:rPr>
           <w:lang w:val="en-US"/>
         </w:rPr>
-        <w:t xml:space="preserve">&lt;Runtime </w:t>
+        <w:t xml:space="preserve">Runtime </w:t>
       </w:r>
       <w:r>
         <w:rPr>
@@ -17148,14 +17079,8 @@
         </w:rPr>
         <w:t>Diseño</w:t>
       </w:r>
+      <w:bookmarkEnd w:id="14"/>
       <w:proofErr w:type="spellEnd"/>
-      <w:r>
-        <w:rPr>
-          <w:lang w:val="en-US"/>
-        </w:rPr>
-        <w:t>&gt;</w:t>
-      </w:r>
-      <w:bookmarkEnd w:id="14"/>
     </w:p>
     <w:p>
       <w:pPr>
@@ -17223,13 +17148,8 @@
         <w:pStyle w:val="Textoindependiente"/>
       </w:pPr>
       <w:r>
-        <w:t xml:space="preserve">El anterior diagrama donde se muestra el comportamiento y las interacciones básicas del software </w:t>
-      </w:r>
-      <w:proofErr w:type="spellStart"/>
-      <w:r>
-        <w:t>Neuron</w:t>
-      </w:r>
-      <w:proofErr w:type="spellEnd"/>
+        <w:t>El anterior diagrama donde se muestra el comportamiento y las interacciones básicas del software Neuron</w:t>
+      </w:r>
     </w:p>
     <w:p>
       <w:pPr>
@@ -17438,7 +17358,7 @@
         <w:rPr>
           <w:lang w:val="en-US"/>
         </w:rPr>
-        <w:t xml:space="preserve">&lt;Runtime </w:t>
+        <w:t xml:space="preserve">Runtime </w:t>
       </w:r>
       <w:r>
         <w:rPr>
@@ -17459,14 +17379,8 @@
         </w:rPr>
         <w:t>Implementación</w:t>
       </w:r>
+      <w:bookmarkEnd w:id="15"/>
       <w:proofErr w:type="spellEnd"/>
-      <w:r>
-        <w:rPr>
-          <w:lang w:val="en-US"/>
-        </w:rPr>
-        <w:t>&gt;</w:t>
-      </w:r>
-      <w:bookmarkEnd w:id="15"/>
     </w:p>
     <w:p>
       <w:pPr>
@@ -17707,8 +17621,17 @@
           <w:b/>
           <w:bCs/>
         </w:rPr>
-        <w:t xml:space="preserve"> View Implementación</w:t>
-      </w:r>
+        <w:t xml:space="preserve"> View </w:t>
+      </w:r>
+      <w:proofErr w:type="spellStart"/>
+      <w:r>
+        <w:rPr>
+          <w:b/>
+          <w:bCs/>
+        </w:rPr>
+        <w:t>Implementació</w:t>
+      </w:r>
+      <w:proofErr w:type="spellEnd"/>
     </w:p>
     <w:p>
       <w:pPr>
@@ -17717,11 +17640,6 @@
     </w:p>
     <w:p>
       <w:pPr>
-        <w:pStyle w:val="Textoindependiente"/>
-      </w:pPr>
-    </w:p>
-    <w:p>
-      <w:pPr>
         <w:pStyle w:val="Ttulo2"/>
         <w:rPr>
           <w:lang w:val="en-US"/>
@@ -17731,7 +17649,7 @@
         <w:rPr>
           <w:lang w:val="en-US"/>
         </w:rPr>
-        <w:t xml:space="preserve">&lt;Runtime </w:t>
+        <w:t xml:space="preserve">Runtime </w:t>
       </w:r>
       <w:r>
         <w:rPr>
@@ -17753,12 +17671,6 @@
         <w:t>Soporte</w:t>
       </w:r>
       <w:proofErr w:type="spellEnd"/>
-      <w:r>
-        <w:rPr>
-          <w:lang w:val="en-US"/>
-        </w:rPr>
-        <w:t>&gt;</w:t>
-      </w:r>
     </w:p>
     <w:p>
       <w:pPr>
@@ -18024,31 +17936,6 @@
     </w:p>
     <w:p>
       <w:pPr>
-        <w:pStyle w:val="Textoindependiente"/>
-      </w:pPr>
-    </w:p>
-    <w:p>
-      <w:pPr>
-        <w:pStyle w:val="Textoindependiente"/>
-      </w:pPr>
-    </w:p>
-    <w:p>
-      <w:pPr>
-        <w:pStyle w:val="Textoindependiente"/>
-      </w:pPr>
-    </w:p>
-    <w:p>
-      <w:pPr>
-        <w:pStyle w:val="Textoindependiente"/>
-      </w:pPr>
-    </w:p>
-    <w:p>
-      <w:pPr>
-        <w:pStyle w:val="Textoindependiente"/>
-      </w:pPr>
-    </w:p>
-    <w:p>
-      <w:pPr>
         <w:pStyle w:val="Ttulo1"/>
         <w:rPr>
           <w:lang w:val="en-US"/>
@@ -18059,6 +17946,7 @@
         <w:rPr>
           <w:lang w:val="en-US"/>
         </w:rPr>
+        <w:lastRenderedPageBreak/>
         <w:t>Deployment View</w:t>
       </w:r>
       <w:bookmarkEnd w:id="16"/>
@@ -18203,25 +18091,14 @@
                 <w:lang w:val="en-US"/>
               </w:rPr>
             </w:pPr>
-            <w:proofErr w:type="spellStart"/>
-            <w:r>
-              <w:rPr>
-                <w:rFonts w:asciiTheme="majorHAnsi" w:hAnsiTheme="majorHAnsi" w:cstheme="majorHAnsi"/>
-                <w:sz w:val="22"/>
-                <w:szCs w:val="22"/>
-                <w:lang w:val="en-US"/>
-              </w:rPr>
-              <w:t>Cliente</w:t>
-            </w:r>
-            <w:proofErr w:type="spellEnd"/>
-            <w:r>
-              <w:rPr>
-                <w:rFonts w:asciiTheme="majorHAnsi" w:hAnsiTheme="majorHAnsi" w:cstheme="majorHAnsi"/>
-                <w:sz w:val="22"/>
-                <w:szCs w:val="22"/>
-                <w:lang w:val="en-US"/>
-              </w:rPr>
-              <w:t xml:space="preserve"> web | </w:t>
+            <w:r>
+              <w:rPr>
+                <w:rFonts w:asciiTheme="majorHAnsi" w:hAnsiTheme="majorHAnsi" w:cstheme="majorHAnsi"/>
+                <w:sz w:val="22"/>
+                <w:szCs w:val="22"/>
+                <w:lang w:val="en-US"/>
+              </w:rPr>
+              <w:t xml:space="preserve">Cliente web | </w:t>
             </w:r>
             <w:proofErr w:type="spellStart"/>
             <w:r>
@@ -18520,6 +18397,30 @@
     </w:p>
     <w:p>
       <w:pPr>
+        <w:pStyle w:val="Textoindependiente"/>
+        <w:rPr>
+          <w:lang w:val="es-ES"/>
+        </w:rPr>
+      </w:pPr>
+    </w:p>
+    <w:p>
+      <w:pPr>
+        <w:pStyle w:val="Textoindependiente"/>
+        <w:rPr>
+          <w:lang w:val="es-ES"/>
+        </w:rPr>
+      </w:pPr>
+    </w:p>
+    <w:p>
+      <w:pPr>
+        <w:pStyle w:val="Textoindependiente"/>
+        <w:rPr>
+          <w:lang w:val="es-ES"/>
+        </w:rPr>
+      </w:pPr>
+    </w:p>
+    <w:p>
+      <w:pPr>
         <w:pStyle w:val="Ttulo1"/>
         <w:rPr>
           <w:lang w:val="en-US"/>
@@ -18530,6 +18431,7 @@
         <w:rPr>
           <w:lang w:val="en-US"/>
         </w:rPr>
+        <w:lastRenderedPageBreak/>
         <w:t>Cross-cutting Concepts</w:t>
       </w:r>
       <w:bookmarkEnd w:id="17"/>
@@ -18570,46 +18472,124 @@
       <w:pPr>
         <w:pStyle w:val="Ttulo2"/>
         <w:rPr>
-          <w:lang w:val="en-US"/>
-        </w:rPr>
-      </w:pPr>
-      <w:bookmarkStart w:id="19" w:name="__emphasis_concept_2_emphasis"/>
-      <w:r>
-        <w:rPr>
           <w:i/>
           <w:lang w:val="en-US"/>
         </w:rPr>
-        <w:t>&lt;Concept 2&gt;</w:t>
-      </w:r>
-      <w:bookmarkEnd w:id="19"/>
-    </w:p>
-    <w:p>
-      <w:pPr>
-        <w:pStyle w:val="FirstParagraph"/>
-        <w:rPr>
-          <w:lang w:val="en-US"/>
-        </w:rPr>
       </w:pPr>
       <w:r>
         <w:rPr>
           <w:i/>
           <w:lang w:val="en-US"/>
         </w:rPr>
-        <w:t>&lt;explanation&gt;</w:t>
-      </w:r>
-    </w:p>
-    <w:p>
-      <w:pPr>
-        <w:pStyle w:val="Textoindependiente"/>
-        <w:rPr>
-          <w:lang w:val="en-US"/>
-        </w:rPr>
-      </w:pPr>
-      <w:r>
-        <w:rPr>
-          <w:lang w:val="en-US"/>
-        </w:rPr>
-        <w:t>…</w:t>
+        <w:t>Persistency</w:t>
+      </w:r>
+    </w:p>
+    <w:p>
+      <w:pPr>
+        <w:pStyle w:val="xmsonormal"/>
+        <w:shd w:val="clear" w:color="auto" w:fill="FFFFFF"/>
+        <w:spacing w:before="0" w:beforeAutospacing="0" w:after="0" w:afterAutospacing="0"/>
+        <w:jc w:val="both"/>
+        <w:rPr>
+          <w:rFonts w:ascii="Calibri" w:hAnsi="Calibri"/>
+          <w:color w:val="201F1E"/>
+          <w:sz w:val="22"/>
+          <w:szCs w:val="22"/>
+        </w:rPr>
+      </w:pPr>
+      <w:bookmarkStart w:id="19" w:name="__emphasis_concept_n_emphasis"/>
+      <w:r>
+        <w:rPr>
+          <w:rFonts w:ascii="Calibri" w:hAnsi="Calibri"/>
+          <w:color w:val="201F1E"/>
+          <w:sz w:val="22"/>
+          <w:szCs w:val="22"/>
+        </w:rPr>
+        <w:t>Las diferentes bases de datos que se puedan utilizar en el proyecto son de tipo relacional, para realizar el almacenamiento de información en las diferentes bases de datos como también los archivos que se almacenan en el servicio de Amazon S3.</w:t>
+      </w:r>
+    </w:p>
+    <w:p>
+      <w:pPr>
+        <w:pStyle w:val="xmsonormal"/>
+        <w:shd w:val="clear" w:color="auto" w:fill="FFFFFF"/>
+        <w:spacing w:before="0" w:beforeAutospacing="0" w:after="0" w:afterAutospacing="0"/>
+        <w:jc w:val="both"/>
+        <w:rPr>
+          <w:rFonts w:ascii="Calibri" w:hAnsi="Calibri"/>
+          <w:color w:val="201F1E"/>
+          <w:sz w:val="22"/>
+          <w:szCs w:val="22"/>
+        </w:rPr>
+      </w:pPr>
+    </w:p>
+    <w:p>
+      <w:pPr>
+        <w:pStyle w:val="xmsonormal"/>
+        <w:shd w:val="clear" w:color="auto" w:fill="FFFFFF"/>
+        <w:spacing w:before="0" w:beforeAutospacing="0" w:after="0" w:afterAutospacing="0"/>
+        <w:jc w:val="both"/>
+        <w:rPr>
+          <w:rFonts w:ascii="Calibri" w:hAnsi="Calibri"/>
+          <w:color w:val="201F1E"/>
+          <w:sz w:val="22"/>
+          <w:szCs w:val="22"/>
+        </w:rPr>
+      </w:pPr>
+      <w:r>
+        <w:rPr>
+          <w:rFonts w:ascii="Calibri" w:hAnsi="Calibri"/>
+          <w:color w:val="201F1E"/>
+          <w:sz w:val="22"/>
+          <w:szCs w:val="22"/>
+        </w:rPr>
+        <w:t xml:space="preserve"> Los accesos a las bases de datos se realizan a través de Entity Framework Core para las Apis Implementadas en .Net, para las Apis implementadas 100% en JavaScript se utiliza Json y ActiveXObject para implementar una conexión.</w:t>
+      </w:r>
+    </w:p>
+    <w:p>
+      <w:pPr>
+        <w:pStyle w:val="xmsonormal"/>
+        <w:shd w:val="clear" w:color="auto" w:fill="FFFFFF"/>
+        <w:spacing w:before="0" w:beforeAutospacing="0" w:after="0" w:afterAutospacing="0"/>
+        <w:jc w:val="both"/>
+        <w:rPr>
+          <w:rFonts w:ascii="Calibri" w:hAnsi="Calibri"/>
+          <w:color w:val="201F1E"/>
+          <w:sz w:val="22"/>
+          <w:szCs w:val="22"/>
+        </w:rPr>
+      </w:pPr>
+    </w:p>
+    <w:p>
+      <w:pPr>
+        <w:pStyle w:val="xmsonormal"/>
+        <w:shd w:val="clear" w:color="auto" w:fill="FFFFFF"/>
+        <w:spacing w:before="0" w:beforeAutospacing="0" w:after="0" w:afterAutospacing="0"/>
+        <w:jc w:val="both"/>
+        <w:rPr>
+          <w:rFonts w:ascii="Calibri" w:hAnsi="Calibri"/>
+          <w:color w:val="201F1E"/>
+          <w:sz w:val="22"/>
+          <w:szCs w:val="22"/>
+        </w:rPr>
+      </w:pPr>
+      <w:r>
+        <w:rPr>
+          <w:rFonts w:ascii="Calibri" w:hAnsi="Calibri"/>
+          <w:color w:val="201F1E"/>
+          <w:sz w:val="22"/>
+          <w:szCs w:val="22"/>
+        </w:rPr>
+        <w:t xml:space="preserve">Cada una de las Apis implementadas contiene un archivo de configuración terminado en [ _DEV, _CER, _ PDN] según el ambiente donde tendrá configurado variables de conexión que se utilicen en dichos ambientes. </w:t>
+      </w:r>
+      <w:r>
+        <w:rPr>
+          <w:rFonts w:ascii="Calibri" w:hAnsi="Calibri"/>
+          <w:color w:val="201F1E"/>
+          <w:sz w:val="22"/>
+          <w:szCs w:val="22"/>
+        </w:rPr>
+        <w:br/>
+        <w:t xml:space="preserve"> el acceso y manipulación de datos se realiza por medio de repositorios e interfaces que permitan ser más abiertas y generales. </w:t>
       </w:r>
     </w:p>
     <w:p>
@@ -18620,7 +18600,6 @@
           <w:lang w:val="en-US"/>
         </w:rPr>
       </w:pPr>
-      <w:bookmarkStart w:id="20" w:name="__emphasis_concept_n_emphasis"/>
       <w:r>
         <w:rPr>
           <w:i/>
@@ -18628,7 +18607,7 @@
         </w:rPr>
         <w:t>&lt;Concept n&gt;</w:t>
       </w:r>
-      <w:bookmarkEnd w:id="20"/>
+      <w:bookmarkEnd w:id="19"/>
     </w:p>
     <w:p>
       <w:pPr>
@@ -18650,264 +18629,551 @@
           <w:i/>
           <w:lang w:val="en-US"/>
         </w:rPr>
-        <w:t xml:space="preserve"> </w:t>
-      </w:r>
-      <w:r>
+        <w:t xml:space="preserve"> &lt;Concept n&gt;</w:t>
+      </w:r>
+    </w:p>
+    <w:p>
+      <w:pPr>
+        <w:pStyle w:val="Ttulo2"/>
         <w:rPr>
           <w:i/>
           <w:lang w:val="en-US"/>
         </w:rPr>
-        <w:t>&lt;Concept n&gt;</w:t>
-      </w:r>
-    </w:p>
-    <w:p>
-      <w:pPr>
-        <w:pStyle w:val="Ttulo2"/>
+      </w:pPr>
+      <w:r>
         <w:rPr>
           <w:i/>
           <w:lang w:val="en-US"/>
         </w:rPr>
-      </w:pPr>
-      <w:r>
+        <w:t>&lt;Concept n&gt;</w:t>
+      </w:r>
+    </w:p>
+    <w:p>
+      <w:pPr>
+        <w:pStyle w:val="Ttulo2"/>
         <w:rPr>
           <w:i/>
           <w:lang w:val="en-US"/>
         </w:rPr>
-        <w:t>&lt;Concept n&gt;</w:t>
-      </w:r>
-    </w:p>
-    <w:p>
-      <w:pPr>
-        <w:pStyle w:val="Ttulo2"/>
+      </w:pPr>
+      <w:r>
         <w:rPr>
           <w:i/>
           <w:lang w:val="en-US"/>
         </w:rPr>
-      </w:pPr>
-      <w:r>
+        <w:t>&lt;Concept n&gt;</w:t>
+      </w:r>
+    </w:p>
+    <w:p>
+      <w:pPr>
+        <w:pStyle w:val="Ttulo2"/>
         <w:rPr>
           <w:i/>
           <w:lang w:val="en-US"/>
         </w:rPr>
-        <w:t>&lt;Concept n&gt;</w:t>
-      </w:r>
-    </w:p>
-    <w:p>
-      <w:pPr>
-        <w:pStyle w:val="Ttulo2"/>
+      </w:pPr>
+      <w:r>
         <w:rPr>
           <w:i/>
           <w:lang w:val="en-US"/>
         </w:rPr>
-      </w:pPr>
-      <w:r>
+        <w:t>Session Handling</w:t>
+      </w:r>
+    </w:p>
+    <w:p>
+      <w:pPr>
+        <w:pStyle w:val="xmsonormal"/>
+        <w:shd w:val="clear" w:color="auto" w:fill="FFFFFF"/>
+        <w:spacing w:before="0" w:beforeAutospacing="0" w:after="0" w:afterAutospacing="0"/>
+        <w:jc w:val="both"/>
+        <w:rPr>
+          <w:rFonts w:ascii="Calibri" w:hAnsi="Calibri"/>
+          <w:color w:val="201F1E"/>
+          <w:sz w:val="22"/>
+          <w:szCs w:val="22"/>
+        </w:rPr>
+      </w:pPr>
+      <w:r>
+        <w:rPr>
+          <w:rFonts w:ascii="Calibri" w:hAnsi="Calibri"/>
+          <w:color w:val="201F1E"/>
+          <w:sz w:val="22"/>
+          <w:szCs w:val="22"/>
+        </w:rPr>
+        <w:t>Las sesiones se controlarán desde las API´s utilizando Json Web Token, el cual permite tener un mayor manejo en las diferentes variables de sesión como lo es tiempo de caducidad, inactividad</w:t>
+      </w:r>
+      <w:r>
+        <w:rPr>
+          <w:rFonts w:ascii="Calibri" w:hAnsi="Calibri"/>
+          <w:color w:val="201F1E"/>
+          <w:sz w:val="22"/>
+          <w:szCs w:val="22"/>
+        </w:rPr>
+        <w:br/>
+        <w:t>validación del id del token lo que proporciona una mayor seguridad en cada una de las peticiones.</w:t>
+      </w:r>
+    </w:p>
+    <w:p>
+      <w:pPr>
+        <w:pStyle w:val="Textoindependiente"/>
+        <w:jc w:val="both"/>
+        <w:rPr>
+          <w:lang w:val="en-US"/>
+        </w:rPr>
+      </w:pPr>
+      <w:r>
+        <w:rPr>
+          <w:rFonts w:ascii="Calibri" w:hAnsi="Calibri"/>
+          <w:color w:val="201F1E"/>
+          <w:sz w:val="22"/>
+          <w:szCs w:val="22"/>
+        </w:rPr>
+        <w:t>Como la aplicación va tener muchos componentes en JavaScript también se manejarán variables sesiones locales</w:t>
+      </w:r>
+    </w:p>
+    <w:p>
+      <w:pPr>
+        <w:pStyle w:val="Ttulo2"/>
         <w:rPr>
           <w:i/>
           <w:lang w:val="en-US"/>
         </w:rPr>
-        <w:t>&lt;Concept n&gt;</w:t>
-      </w:r>
-    </w:p>
-    <w:p>
-      <w:pPr>
-        <w:pStyle w:val="Ttulo2"/>
+      </w:pPr>
+      <w:r>
         <w:rPr>
           <w:i/>
           <w:lang w:val="en-US"/>
         </w:rPr>
-      </w:pPr>
-      <w:r>
+        <w:t>Security</w:t>
+      </w:r>
+    </w:p>
+    <w:p>
+      <w:pPr>
+        <w:jc w:val="both"/>
+      </w:pPr>
+      <w:r>
+        <w:t xml:space="preserve">Neuron Software utiliza  API REST que utilizan el protocolo HTTP que admite el cifrado TLS que es un estándar que mantiene privada la conexión de internet </w:t>
+      </w:r>
+      <w:r>
+        <w:t>y verificar que los datos enviados entre dos sistemas (entre dos servidores, un servidor y un cliente) estén cifrados y no se modifiquen</w:t>
+      </w:r>
+      <w:r>
+        <w:t>.</w:t>
+      </w:r>
+      <w:r>
+        <w:t xml:space="preserve"> Eso significa que, si un pirata informático intenta obtener la información de su tarjeta de crédito desde un sitio web de compras, no podrá leer ni modificar sus datos. Para saber si un sitio web está protegido con TLS, solo necesita verificar que la URL comience con "HTTPS" (Protocolo seguro de transferencia de hipertexto).</w:t>
+      </w:r>
+    </w:p>
+    <w:p>
+      <w:pPr>
+        <w:pStyle w:val="Ttulo2"/>
         <w:rPr>
           <w:i/>
           <w:lang w:val="en-US"/>
         </w:rPr>
-        <w:t>&lt;</w:t>
-      </w:r>
+      </w:pPr>
       <w:r>
         <w:rPr>
           <w:i/>
           <w:lang w:val="en-US"/>
         </w:rPr>
-        <w:t>Security</w:t>
-      </w:r>
-      <w:r>
+        <w:lastRenderedPageBreak/>
+        <w:t>Safety</w:t>
+      </w:r>
+    </w:p>
+    <w:p>
+      <w:r>
+        <w:t>Ninguna parte del sistema tiene un aspecto que pone en peligro la vida.</w:t>
+      </w:r>
+      <w:r>
+        <w:t xml:space="preserve"> Pero,</w:t>
+      </w:r>
+      <w:r>
+        <w:t xml:space="preserve"> </w:t>
+      </w:r>
+      <w:r>
+        <w:t xml:space="preserve">los </w:t>
+      </w:r>
+      <w:r>
+        <w:t>intrusos maliciosos pueden introducirse en nuestros sistemas mediante la explotación de algunos defectos de software</w:t>
+      </w:r>
+      <w:r>
+        <w:t>.</w:t>
+      </w:r>
+    </w:p>
+    <w:p>
+      <w:pPr>
+        <w:pStyle w:val="Ttulo2"/>
         <w:rPr>
           <w:i/>
           <w:lang w:val="en-US"/>
         </w:rPr>
-        <w:t>&gt;</w:t>
-      </w:r>
-    </w:p>
-    <w:p>
-      <w:pPr>
-        <w:pStyle w:val="Textoindependiente"/>
-        <w:rPr>
-          <w:lang w:val="en-US"/>
-        </w:rPr>
-      </w:pPr>
-    </w:p>
-    <w:p>
-      <w:proofErr w:type="spellStart"/>
-      <w:r>
-        <w:t>Neuron</w:t>
-      </w:r>
-      <w:proofErr w:type="spellEnd"/>
-      <w:r>
-        <w:t xml:space="preserve"> Software </w:t>
-      </w:r>
-      <w:proofErr w:type="gramStart"/>
-      <w:r>
-        <w:t>utiliza  API</w:t>
-      </w:r>
-      <w:proofErr w:type="gramEnd"/>
-      <w:r>
-        <w:t xml:space="preserve"> REST que utilizan el protocolo HTTP que admite el cifrado TLS que es un estándar que mantiene privada la conexión de internet </w:t>
-      </w:r>
-      <w:r>
-        <w:t>y verificar que los datos enviados entre dos sistemas (entre dos servidores, un servidor y un cliente) estén cifrados y no se modifiquen</w:t>
-      </w:r>
-      <w:r>
-        <w:t>.</w:t>
-      </w:r>
-      <w:r>
-        <w:t xml:space="preserve"> Eso significa que, si un pirata informático intenta obtener la información de su tarjeta de crédito desde un sitio web de compras, no podrá leer ni modificar sus datos. Para saber si un sitio web está protegido con TLS, solo necesita verificar que la URL comience con "HTTPS" (Protocolo seguro de transferencia de hipertexto).</w:t>
-      </w:r>
-    </w:p>
-    <w:p>
-      <w:pPr>
-        <w:pStyle w:val="Ttulo2"/>
+      </w:pPr>
+      <w:r>
         <w:rPr>
           <w:i/>
           <w:lang w:val="en-US"/>
         </w:rPr>
-      </w:pPr>
-      <w:r>
+        <w:t>Communications and Integration</w:t>
+      </w:r>
+    </w:p>
+    <w:p>
+      <w:pPr>
+        <w:pStyle w:val="xmsonormal"/>
+        <w:shd w:val="clear" w:color="auto" w:fill="FFFFFF"/>
+        <w:spacing w:before="0" w:beforeAutospacing="0" w:after="0" w:afterAutospacing="0"/>
+        <w:jc w:val="both"/>
+        <w:rPr>
+          <w:rFonts w:ascii="Calibri" w:hAnsi="Calibri"/>
+          <w:color w:val="201F1E"/>
+          <w:sz w:val="22"/>
+          <w:szCs w:val="22"/>
+        </w:rPr>
+      </w:pPr>
+      <w:r>
+        <w:rPr>
+          <w:rFonts w:ascii="Calibri" w:hAnsi="Calibri"/>
+          <w:color w:val="201F1E"/>
+          <w:sz w:val="22"/>
+          <w:szCs w:val="22"/>
+        </w:rPr>
+        <w:t>Neuron Software proporciona un conjunto de API’s que ayudan a realizar integraciones con otros módulos o sistemas, estas API’s exponen todas las funcionalidades requeridas para el sistema, devolviendo un Rest</w:t>
+      </w:r>
+    </w:p>
+    <w:p>
+      <w:pPr>
+        <w:pStyle w:val="Ttulo2"/>
         <w:rPr>
           <w:i/>
           <w:lang w:val="en-US"/>
         </w:rPr>
-        <w:t>&lt;</w:t>
-      </w:r>
+      </w:pPr>
       <w:r>
         <w:rPr>
           <w:i/>
           <w:lang w:val="en-US"/>
         </w:rPr>
-        <w:t>Safety</w:t>
-      </w:r>
-      <w:r>
+        <w:t xml:space="preserve"> </w:t>
+      </w:r>
+      <w:hyperlink r:id="rId24" w:anchor="_plausibility_and_validity_checks" w:history="1">
+        <w:r>
+          <w:rPr>
+            <w:i/>
+            <w:lang w:val="en-US"/>
+          </w:rPr>
+          <w:t>Plausibility and Validity Checks</w:t>
+        </w:r>
+      </w:hyperlink>
+    </w:p>
+    <w:p>
+      <w:pPr>
+        <w:pStyle w:val="xmsonormal"/>
+        <w:shd w:val="clear" w:color="auto" w:fill="FFFFFF"/>
+        <w:spacing w:before="0" w:beforeAutospacing="0" w:after="0" w:afterAutospacing="0"/>
+        <w:jc w:val="both"/>
+        <w:rPr>
+          <w:rFonts w:ascii="Calibri" w:hAnsi="Calibri"/>
+          <w:color w:val="201F1E"/>
+          <w:sz w:val="22"/>
+          <w:szCs w:val="22"/>
+        </w:rPr>
+      </w:pPr>
+      <w:r>
+        <w:rPr>
+          <w:rFonts w:ascii="Calibri" w:hAnsi="Calibri"/>
+          <w:color w:val="201F1E"/>
+          <w:sz w:val="22"/>
+          <w:szCs w:val="22"/>
+        </w:rPr>
+        <w:t>Los tipos de datos y expresiones regulares utilizadas en el sistema Neuron Software son validados mediante DataAnnotation, en algunos casos se utiliza DataAnnotation personalizadas para validar reglas de negocio o estructuras especiales, a nivel de cliente por medio de JavaScript se realizan varias validaciones a nivel de objeto y tipo de datos.</w:t>
+      </w:r>
+    </w:p>
+    <w:p>
+      <w:pPr>
+        <w:pStyle w:val="Ttulo2"/>
         <w:rPr>
           <w:i/>
           <w:lang w:val="en-US"/>
         </w:rPr>
-        <w:t>&gt;</w:t>
-      </w:r>
-    </w:p>
-    <w:p/>
-    <w:p>
-      <w:r>
-        <w:t>Ninguna parte del sistema tiene un aspecto que pone en peligro la vida.</w:t>
-      </w:r>
-      <w:r>
-        <w:t xml:space="preserve"> Pero,</w:t>
-      </w:r>
-      <w:r>
-        <w:t xml:space="preserve"> </w:t>
-      </w:r>
-      <w:r>
-        <w:t xml:space="preserve">los </w:t>
-      </w:r>
-      <w:r>
-        <w:t>intrusos maliciosos pueden introducirse en nuestros sistemas mediante la explotación de algunos defectos de software</w:t>
-      </w:r>
-      <w:r>
-        <w:t>.</w:t>
-      </w:r>
-    </w:p>
-    <w:p>
-      <w:pPr>
-        <w:pStyle w:val="Textoindependiente"/>
-      </w:pPr>
-    </w:p>
-    <w:p>
-      <w:pPr>
-        <w:pStyle w:val="Ttulo2"/>
+      </w:pPr>
+      <w:r>
         <w:rPr>
           <w:i/>
           <w:lang w:val="en-US"/>
         </w:rPr>
-      </w:pPr>
-      <w:r>
+        <w:t xml:space="preserve"> </w:t>
+      </w:r>
+      <w:hyperlink r:id="rId25" w:anchor="_exceptionerror_handling" w:history="1">
+        <w:r>
+          <w:rPr>
+            <w:i/>
+            <w:lang w:val="en-US"/>
+          </w:rPr>
+          <w:t>Exception/Error Handling</w:t>
+        </w:r>
+      </w:hyperlink>
+    </w:p>
+    <w:p>
+      <w:pPr>
+        <w:pStyle w:val="xmsonormal"/>
+        <w:shd w:val="clear" w:color="auto" w:fill="FFFFFF"/>
+        <w:spacing w:before="0" w:beforeAutospacing="0" w:after="0" w:afterAutospacing="0"/>
+        <w:jc w:val="both"/>
+        <w:rPr>
+          <w:rFonts w:ascii="Calibri" w:hAnsi="Calibri"/>
+          <w:color w:val="201F1E"/>
+          <w:sz w:val="22"/>
+          <w:szCs w:val="22"/>
+        </w:rPr>
+      </w:pPr>
+      <w:r>
+        <w:rPr>
+          <w:rFonts w:ascii="Calibri" w:hAnsi="Calibri"/>
+          <w:color w:val="201F1E"/>
+          <w:sz w:val="22"/>
+          <w:szCs w:val="22"/>
+        </w:rPr>
+        <w:t>Los errores en el manejo de datos inconsistentes (en lo que respecta a la restricción de los modelos de datos), así como las fallas en la validación</w:t>
+      </w:r>
+      <w:r>
+        <w:rPr>
+          <w:rFonts w:ascii="Calibri" w:hAnsi="Calibri"/>
+          <w:color w:val="201F1E"/>
+          <w:sz w:val="22"/>
+          <w:szCs w:val="22"/>
+        </w:rPr>
+        <w:t>.</w:t>
+      </w:r>
+      <w:r>
+        <w:rPr>
+          <w:rFonts w:ascii="Calibri" w:hAnsi="Calibri"/>
+          <w:color w:val="201F1E"/>
+          <w:sz w:val="22"/>
+          <w:szCs w:val="22"/>
+        </w:rPr>
+        <w:t xml:space="preserve"> E</w:t>
+      </w:r>
+      <w:r>
+        <w:rPr>
+          <w:rFonts w:ascii="Calibri" w:hAnsi="Calibri"/>
+          <w:color w:val="201F1E"/>
+          <w:sz w:val="22"/>
+          <w:szCs w:val="22"/>
+        </w:rPr>
+        <w:t>st</w:t>
+      </w:r>
+      <w:r>
+        <w:rPr>
+          <w:rFonts w:ascii="Calibri" w:hAnsi="Calibri"/>
+          <w:color w:val="201F1E"/>
+          <w:sz w:val="22"/>
+          <w:szCs w:val="22"/>
+        </w:rPr>
+        <w:t>os errores son manejados por el código del controlador de front-end</w:t>
+      </w:r>
+      <w:r>
+        <w:rPr>
+          <w:rFonts w:ascii="Calibri" w:hAnsi="Calibri"/>
+          <w:color w:val="201F1E"/>
+          <w:sz w:val="22"/>
+          <w:szCs w:val="22"/>
+        </w:rPr>
+        <w:t xml:space="preserve">, permitiendo </w:t>
+      </w:r>
+      <w:r>
+        <w:rPr>
+          <w:rFonts w:ascii="Calibri" w:hAnsi="Calibri"/>
+          <w:color w:val="201F1E"/>
+          <w:sz w:val="22"/>
+          <w:szCs w:val="22"/>
+        </w:rPr>
+        <w:t>así</w:t>
+      </w:r>
+      <w:r>
+        <w:rPr>
+          <w:rFonts w:ascii="Calibri" w:hAnsi="Calibri"/>
+          <w:color w:val="201F1E"/>
+          <w:sz w:val="22"/>
+          <w:szCs w:val="22"/>
+        </w:rPr>
+        <w:t xml:space="preserve"> que los usuarios puedan visualizar los de mensaje de error o algún tipo de información. </w:t>
+      </w:r>
+      <w:r>
+        <w:rPr>
+          <w:rFonts w:ascii="Calibri" w:hAnsi="Calibri"/>
+          <w:color w:val="201F1E"/>
+          <w:sz w:val="22"/>
+          <w:szCs w:val="22"/>
+        </w:rPr>
+        <w:br/>
+        <w:t xml:space="preserve">Estos errores de validaciones funciones o errores técnicos como inconsistencia en el hardware, base de datos y otros son gestionados desde el </w:t>
+      </w:r>
+      <w:r>
+        <w:rPr>
+          <w:rFonts w:ascii="Calibri" w:hAnsi="Calibri"/>
+          <w:color w:val="201F1E"/>
+          <w:sz w:val="22"/>
+          <w:szCs w:val="22"/>
+          <w:shd w:val="clear" w:color="auto" w:fill="FFFFFF"/>
+        </w:rPr>
+        <w:t xml:space="preserve">ApiAuditoria el cual almacena los errores en la base de datos correspondiente </w:t>
+      </w:r>
+    </w:p>
+    <w:p>
+      <w:pPr>
+        <w:pStyle w:val="Ttulo2"/>
         <w:rPr>
           <w:i/>
           <w:lang w:val="en-US"/>
         </w:rPr>
-        <w:lastRenderedPageBreak/>
-        <w:t>&lt;Concept n&gt;</w:t>
-      </w:r>
-    </w:p>
-    <w:p>
-      <w:pPr>
-        <w:pStyle w:val="Ttulo2"/>
+      </w:pPr>
+      <w:r>
         <w:rPr>
           <w:i/>
           <w:lang w:val="en-US"/>
         </w:rPr>
-      </w:pPr>
-      <w:r>
+        <w:t xml:space="preserve"> </w:t>
+      </w:r>
+      <w:hyperlink r:id="rId26" w:anchor="_logging_tracing" w:history="1">
+        <w:r>
+          <w:rPr>
+            <w:i/>
+            <w:lang w:val="en-US"/>
+          </w:rPr>
+          <w:t>Logging, Tracing</w:t>
+        </w:r>
+      </w:hyperlink>
+    </w:p>
+    <w:p>
+      <w:pPr>
+        <w:spacing w:after="0"/>
+        <w:jc w:val="both"/>
+        <w:textAlignment w:val="baseline"/>
+        <w:rPr>
+          <w:rFonts w:ascii="Calibri" w:eastAsia="Times New Roman" w:hAnsi="Calibri" w:cs="Segoe UI"/>
+          <w:lang w:val="es-ES" w:eastAsia="es-ES"/>
+        </w:rPr>
+      </w:pPr>
+      <w:r>
+        <w:rPr>
+          <w:rFonts w:ascii="Calibri" w:eastAsia="Times New Roman" w:hAnsi="Calibri" w:cs="Segoe UI"/>
+          <w:lang w:val="es-ES" w:eastAsia="es-ES"/>
+        </w:rPr>
+        <w:t>Los componentes y registros utilizados en la aplicación tienen una configuración inicial la cual se detalla en el número siguiente (8.13).</w:t>
+      </w:r>
+    </w:p>
+    <w:p>
+      <w:pPr>
+        <w:spacing w:after="0"/>
+        <w:jc w:val="both"/>
+        <w:textAlignment w:val="baseline"/>
+        <w:rPr>
+          <w:rFonts w:ascii="Calibri" w:eastAsia="Times New Roman" w:hAnsi="Calibri" w:cs="Segoe UI"/>
+          <w:lang w:val="es-ES" w:eastAsia="es-ES"/>
+        </w:rPr>
+      </w:pPr>
+      <w:r>
+        <w:rPr>
+          <w:rFonts w:ascii="Calibri" w:eastAsia="Times New Roman" w:hAnsi="Calibri" w:cs="Segoe UI"/>
+          <w:lang w:val="es-ES" w:eastAsia="es-ES"/>
+        </w:rPr>
+        <w:t xml:space="preserve">Adicionalmente no se utiliza ningún complemente o agente externo que facilite el registro y loggin </w:t>
+      </w:r>
+    </w:p>
+    <w:p>
+      <w:pPr>
+        <w:pStyle w:val="Ttulo2"/>
         <w:rPr>
           <w:i/>
           <w:lang w:val="en-US"/>
         </w:rPr>
-        <w:t>&lt;Concept n&gt;</w:t>
-      </w:r>
-    </w:p>
-    <w:p>
-      <w:pPr>
-        <w:pStyle w:val="Ttulo2"/>
+      </w:pPr>
+      <w:r>
         <w:rPr>
           <w:i/>
           <w:lang w:val="en-US"/>
         </w:rPr>
-      </w:pPr>
-      <w:r>
+        <w:t>&lt;Concept n&gt;</w:t>
+      </w:r>
+    </w:p>
+    <w:p>
+      <w:pPr>
+        <w:pStyle w:val="Ttulo2"/>
         <w:rPr>
           <w:i/>
           <w:lang w:val="en-US"/>
         </w:rPr>
-        <w:t>&lt;Concept n&gt;</w:t>
-      </w:r>
-    </w:p>
-    <w:p>
-      <w:pPr>
-        <w:pStyle w:val="Ttulo2"/>
+      </w:pPr>
+      <w:r>
         <w:rPr>
           <w:i/>
           <w:lang w:val="en-US"/>
         </w:rPr>
-      </w:pPr>
-      <w:r>
+        <w:t xml:space="preserve"> </w:t>
+      </w:r>
+      <w:hyperlink r:id="rId27" w:anchor="_internationalization" w:history="1">
+        <w:r>
+          <w:rPr>
+            <w:i/>
+            <w:lang w:val="en-US"/>
+          </w:rPr>
+          <w:t>Internationalization</w:t>
+        </w:r>
+      </w:hyperlink>
+    </w:p>
+    <w:p>
+      <w:pPr>
+        <w:spacing w:after="0"/>
+        <w:textAlignment w:val="baseline"/>
+        <w:rPr>
+          <w:rFonts w:ascii="Calibri" w:eastAsia="Times New Roman" w:hAnsi="Calibri" w:cs="Segoe UI"/>
+          <w:lang w:val="es-ES" w:eastAsia="es-ES"/>
+        </w:rPr>
+      </w:pPr>
+      <w:r>
+        <w:rPr>
+          <w:rFonts w:ascii="Calibri" w:eastAsia="Times New Roman" w:hAnsi="Calibri" w:cs="Segoe UI"/>
+          <w:lang w:val="es-ES" w:eastAsia="es-ES"/>
+        </w:rPr>
+        <w:t>Para Neuron Software el único idioma admitido es el español, en esta primera versión para una internalización a nivel de idiomas ya que el sistema solo será utilizado al interior de la empresa y de una vicepresidencia especifica.</w:t>
+      </w:r>
+    </w:p>
+    <w:p>
+      <w:pPr>
+        <w:pStyle w:val="Ttulo2"/>
         <w:rPr>
           <w:i/>
           <w:lang w:val="en-US"/>
         </w:rPr>
-        <w:t>&lt;Concept n&gt;</w:t>
-      </w:r>
-    </w:p>
-    <w:p>
-      <w:pPr>
-        <w:pStyle w:val="Ttulo2"/>
+      </w:pPr>
+      <w:r>
         <w:rPr>
           <w:i/>
           <w:lang w:val="en-US"/>
         </w:rPr>
-      </w:pPr>
+        <w:t xml:space="preserve"> </w:t>
+      </w:r>
       <w:r>
         <w:rPr>
           <w:i/>
           <w:lang w:val="en-US"/>
         </w:rPr>
-        <w:t>&lt;Concept n&gt;</w:t>
+        <w:t>Migration</w:t>
+      </w:r>
+      <w:bookmarkStart w:id="20" w:name="_GoBack"/>
+      <w:bookmarkEnd w:id="20"/>
+    </w:p>
+    <w:p>
+      <w:r>
+        <w:t>El proyecto Neuron Software no nace como una migración o actualización de un sistema, por lo contrario nace de la necesidad de mejorar procesos y ser más eficientes en estos utilizando tecnología de punta (JavaScript, Angular</w:t>
+      </w:r>
+      <w:proofErr w:type="gramStart"/>
+      <w:r>
+        <w:t xml:space="preserve"> ..</w:t>
+      </w:r>
+      <w:proofErr w:type="gramEnd"/>
+      <w:r>
+        <w:t>)</w:t>
       </w:r>
     </w:p>
     <w:p>
@@ -18923,122 +19189,37 @@
           <w:i/>
           <w:lang w:val="en-US"/>
         </w:rPr>
-        <w:t>&lt;Concept n&gt;</w:t>
-      </w:r>
-    </w:p>
-    <w:p>
-      <w:pPr>
-        <w:pStyle w:val="Ttulo2"/>
+        <w:t xml:space="preserve"> </w:t>
+      </w:r>
+      <w:r>
         <w:rPr>
           <w:i/>
           <w:lang w:val="en-US"/>
         </w:rPr>
-      </w:pPr>
-      <w:r>
-        <w:rPr>
-          <w:i/>
+        <w:t>Testability</w:t>
+      </w:r>
+    </w:p>
+    <w:p>
+      <w:r>
+        <w:t>Se hicieron Pruebas de Stress y de Rendimiento</w:t>
+      </w:r>
+    </w:p>
+    <w:p>
+      <w:pPr>
+        <w:pStyle w:val="Ttulo1"/>
+        <w:rPr>
           <w:lang w:val="en-US"/>
         </w:rPr>
-        <w:t>&lt;</w:t>
-      </w:r>
-      <w:r>
-        <w:rPr>
-          <w:i/>
+      </w:pPr>
+      <w:bookmarkStart w:id="21" w:name="section-design-decisions"/>
+      <w:r>
+        <w:rPr>
           <w:lang w:val="en-US"/>
         </w:rPr>
-        <w:t>Migration</w:t>
-      </w:r>
-      <w:r>
-        <w:rPr>
-          <w:i/>
-          <w:lang w:val="en-US"/>
-        </w:rPr>
-        <w:t>&gt;</w:t>
-      </w:r>
-    </w:p>
-    <w:p>
-      <w:pPr>
-        <w:pStyle w:val="Textoindependiente"/>
-        <w:rPr>
-          <w:lang w:val="en-US"/>
-        </w:rPr>
-      </w:pPr>
-    </w:p>
-    <w:p>
-      <w:r>
-        <w:t xml:space="preserve">El proyecto </w:t>
-      </w:r>
-      <w:proofErr w:type="spellStart"/>
-      <w:r>
-        <w:t>Neuron</w:t>
-      </w:r>
-      <w:proofErr w:type="spellEnd"/>
-      <w:r>
-        <w:t xml:space="preserve"> Software no nace como una migración o actualización de un sistema, por lo contrario nace de la necesidad de mejorar procesos y ser más eficientes en estos utilizando tecnología de punta (JavaScript, Angular</w:t>
-      </w:r>
-      <w:proofErr w:type="gramStart"/>
-      <w:r>
-        <w:t xml:space="preserve"> ..</w:t>
-      </w:r>
-      <w:proofErr w:type="gramEnd"/>
-      <w:r>
-        <w:t>)</w:t>
-      </w:r>
-    </w:p>
-    <w:p>
-      <w:bookmarkStart w:id="21" w:name="_GoBack"/>
+        <w:lastRenderedPageBreak/>
+        <w:t>Design Decisions</w:t>
+      </w:r>
       <w:bookmarkEnd w:id="21"/>
-    </w:p>
-    <w:p>
-      <w:pPr>
-        <w:pStyle w:val="Ttulo2"/>
-        <w:rPr>
-          <w:i/>
-          <w:lang w:val="en-US"/>
-        </w:rPr>
-      </w:pPr>
-      <w:r>
-        <w:rPr>
-          <w:i/>
-          <w:lang w:val="en-US"/>
-        </w:rPr>
-        <w:t>&lt;</w:t>
-      </w:r>
-      <w:r>
-        <w:rPr>
-          <w:i/>
-          <w:lang w:val="en-US"/>
-        </w:rPr>
-        <w:t>Testability</w:t>
-      </w:r>
-      <w:r>
-        <w:rPr>
-          <w:i/>
-          <w:lang w:val="en-US"/>
-        </w:rPr>
-        <w:t>&gt;</w:t>
-      </w:r>
-    </w:p>
-    <w:p>
-      <w:r>
-        <w:t>Se hicieron Pruebas de Stress y de Rendimiento</w:t>
-      </w:r>
-    </w:p>
-    <w:p>
-      <w:pPr>
-        <w:pStyle w:val="Ttulo1"/>
-        <w:rPr>
-          <w:lang w:val="en-US"/>
-        </w:rPr>
-      </w:pPr>
-      <w:bookmarkStart w:id="22" w:name="section-design-decisions"/>
-      <w:r>
-        <w:rPr>
-          <w:lang w:val="en-US"/>
-        </w:rPr>
-        <w:t>Design Decisions</w:t>
-      </w:r>
-      <w:bookmarkEnd w:id="22"/>
     </w:p>
     <w:p>
       <w:pPr>
@@ -19157,7 +19338,6 @@
         </w:rPr>
       </w:pPr>
       <w:r>
-        <w:lastRenderedPageBreak/>
         <w:t>La información que se descargue de los proyectos históricos debe tener todo un set de datos congruentes.</w:t>
       </w:r>
     </w:p>
@@ -19258,6 +19438,7 @@
         </w:rPr>
       </w:pPr>
       <w:r>
+        <w:lastRenderedPageBreak/>
         <w:t>la información básica del usuario y del proyecto se vuelve repetitiva para la gran mayoría de procesos.</w:t>
       </w:r>
     </w:p>
@@ -19367,8 +19548,30 @@
         <w:rPr>
           <w:lang w:val="es-ES"/>
         </w:rPr>
-        <w:t xml:space="preserve"> una parte en seguridad. </w:t>
-      </w:r>
+        <w:t xml:space="preserve"> una parte en seguridad</w:t>
+      </w:r>
+      <w:r>
+        <w:rPr>
+          <w:lang w:val="es-ES"/>
+        </w:rPr>
+        <w:t>.</w:t>
+      </w:r>
+    </w:p>
+    <w:p>
+      <w:pPr>
+        <w:pStyle w:val="Textoindependiente"/>
+        <w:rPr>
+          <w:lang w:val="es-ES"/>
+        </w:rPr>
+      </w:pPr>
+    </w:p>
+    <w:p>
+      <w:pPr>
+        <w:pStyle w:val="Textoindependiente"/>
+        <w:rPr>
+          <w:lang w:val="es-ES"/>
+        </w:rPr>
+      </w:pPr>
     </w:p>
     <w:p>
       <w:pPr>
@@ -19377,31 +19580,36 @@
           <w:lang w:val="en-US"/>
         </w:rPr>
       </w:pPr>
-      <w:bookmarkStart w:id="23" w:name="section-quality-scenarios"/>
+      <w:bookmarkStart w:id="22" w:name="section-quality-scenarios"/>
       <w:r>
         <w:rPr>
           <w:lang w:val="en-US"/>
         </w:rPr>
-        <w:lastRenderedPageBreak/>
         <w:t>Quality Requirements</w:t>
       </w:r>
+      <w:bookmarkEnd w:id="22"/>
+    </w:p>
+    <w:p>
+      <w:pPr>
+        <w:pStyle w:val="Ttulo2"/>
+        <w:rPr>
+          <w:lang w:val="en-US"/>
+        </w:rPr>
+      </w:pPr>
+      <w:bookmarkStart w:id="23" w:name="_quality_scenarios"/>
+      <w:r>
+        <w:rPr>
+          <w:lang w:val="en-US"/>
+        </w:rPr>
+        <w:t xml:space="preserve"> </w:t>
+      </w:r>
+      <w:r>
+        <w:rPr>
+          <w:lang w:val="en-US"/>
+        </w:rPr>
+        <w:t>Quality Scenarios</w:t>
+      </w:r>
       <w:bookmarkEnd w:id="23"/>
-    </w:p>
-    <w:p>
-      <w:pPr>
-        <w:pStyle w:val="Ttulo2"/>
-        <w:rPr>
-          <w:lang w:val="en-US"/>
-        </w:rPr>
-      </w:pPr>
-      <w:bookmarkStart w:id="24" w:name="_quality_scenarios"/>
-      <w:r>
-        <w:rPr>
-          <w:lang w:val="en-US"/>
-        </w:rPr>
-        <w:t>Quality Scenarios</w:t>
-      </w:r>
-      <w:bookmarkEnd w:id="24"/>
     </w:p>
     <w:tbl>
       <w:tblPr>
@@ -19842,7 +20050,11 @@
           </w:tcPr>
           <w:p>
             <w:r>
-              <w:t xml:space="preserve">Proceso complejo y poco estandarizado para recibir y exponer información con otras fuentes, generando reprocesos </w:t>
+              <w:t xml:space="preserve">Proceso complejo y poco estandarizado para recibir y exponer </w:t>
+            </w:r>
+            <w:r>
+              <w:lastRenderedPageBreak/>
+              <w:t xml:space="preserve">información con otras fuentes, generando reprocesos </w:t>
             </w:r>
           </w:p>
         </w:tc>
@@ -19867,6 +20079,7 @@
                 <w:bCs/>
                 <w:lang w:eastAsia="es-ES"/>
               </w:rPr>
+              <w:lastRenderedPageBreak/>
               <w:t>Ambiente</w:t>
             </w:r>
             <w:r>
@@ -20174,7 +20387,6 @@
                 <w:bCs/>
                 <w:lang w:eastAsia="es-ES"/>
               </w:rPr>
-              <w:lastRenderedPageBreak/>
               <w:t>Ambiente</w:t>
             </w:r>
             <w:r>
@@ -20583,7 +20795,11 @@
           </w:tcPr>
           <w:p>
             <w:r>
-              <w:t>El sistema deberá ser modular y apificado para tener un crecimiento adecuado sin afectar otras funcionalidades, contando con contenerización para escalar la infraestructura cuando sea necesario.</w:t>
+              <w:t xml:space="preserve">El sistema deberá ser modular y apificado para tener un </w:t>
+            </w:r>
+            <w:r>
+              <w:lastRenderedPageBreak/>
+              <w:t>crecimiento adecuado sin afectar otras funcionalidades, contando con contenerización para escalar la infraestructura cuando sea necesario.</w:t>
             </w:r>
           </w:p>
         </w:tc>
@@ -20608,6 +20824,7 @@
                 <w:bCs/>
                 <w:lang w:eastAsia="es-ES"/>
               </w:rPr>
+              <w:lastRenderedPageBreak/>
               <w:t>Medición</w:t>
             </w:r>
             <w:r>
@@ -20886,11 +21103,7 @@
           </w:tcPr>
           <w:p>
             <w:r>
-              <w:t xml:space="preserve">El sistema deberá ser modular y apificado para tener un crecimiento adecuado sin afectar otras funcionalidades, </w:t>
-            </w:r>
-            <w:r>
-              <w:lastRenderedPageBreak/>
-              <w:t>contando con contenerización para escalar la infraestructura cuando sea necesario.</w:t>
+              <w:t>El sistema deberá ser modular y apificado para tener un crecimiento adecuado sin afectar otras funcionalidades, contando con contenerización para escalar la infraestructura cuando sea necesario.</w:t>
             </w:r>
           </w:p>
         </w:tc>
@@ -20915,7 +21128,6 @@
                 <w:bCs/>
                 <w:lang w:eastAsia="es-ES"/>
               </w:rPr>
-              <w:lastRenderedPageBreak/>
               <w:t>Medición</w:t>
             </w:r>
             <w:r>
@@ -22012,7 +22224,15 @@
                 <w:rFonts w:ascii="Calibri" w:eastAsia="Times New Roman" w:hAnsi="Calibri" w:cs="Times New Roman"/>
                 <w:lang w:eastAsia="es-ES"/>
               </w:rPr>
-              <w:t>Interacción con cada uno de los objetos gráficos del sistema Neuron Software</w:t>
+              <w:t xml:space="preserve">Interacción con cada uno de los objetos gráficos del </w:t>
+            </w:r>
+            <w:r>
+              <w:rPr>
+                <w:rFonts w:ascii="Calibri" w:eastAsia="Times New Roman" w:hAnsi="Calibri" w:cs="Times New Roman"/>
+                <w:lang w:eastAsia="es-ES"/>
+              </w:rPr>
+              <w:lastRenderedPageBreak/>
+              <w:t>sistema Neuron Software</w:t>
             </w:r>
             <w:r>
               <w:rPr>
@@ -22053,6 +22273,7 @@
                 <w:bCs/>
                 <w:lang w:eastAsia="es-ES"/>
               </w:rPr>
+              <w:lastRenderedPageBreak/>
               <w:t>Respuesta</w:t>
             </w:r>
             <w:r>
@@ -22199,14 +22420,14 @@
           <w:lang w:val="en-US"/>
         </w:rPr>
       </w:pPr>
-      <w:bookmarkStart w:id="25" w:name="section-technical-risks"/>
+      <w:bookmarkStart w:id="24" w:name="section-technical-risks"/>
       <w:r>
         <w:rPr>
           <w:lang w:val="en-US"/>
         </w:rPr>
         <w:t>Risks and Technical Debts</w:t>
       </w:r>
-      <w:bookmarkEnd w:id="25"/>
+      <w:bookmarkEnd w:id="24"/>
     </w:p>
     <w:p>
       <w:pPr>
@@ -22298,7 +22519,6 @@
           <w:rFonts w:ascii="Calibri" w:eastAsia="Times New Roman" w:hAnsi="Calibri" w:cs="Segoe UI"/>
           <w:lang w:val="es-ES" w:eastAsia="es-ES"/>
         </w:rPr>
-        <w:lastRenderedPageBreak/>
         <w:t>Un riesgo latente en esta etapa es el conocimiento en las herramientas y tecnologías a utilizar, que de una o de otra forma impacta la implementación del proyecto, para contra restar esto se harán alineaciones técnicas de conocimiento.</w:t>
       </w:r>
     </w:p>
@@ -22449,12 +22669,12 @@
       <w:pPr>
         <w:pStyle w:val="Ttulo1"/>
       </w:pPr>
-      <w:bookmarkStart w:id="26" w:name="section-glossary"/>
+      <w:bookmarkStart w:id="25" w:name="section-glossary"/>
       <w:proofErr w:type="spellStart"/>
       <w:r>
         <w:t>Glossary</w:t>
       </w:r>
-      <w:bookmarkEnd w:id="26"/>
+      <w:bookmarkEnd w:id="25"/>
       <w:proofErr w:type="spellEnd"/>
     </w:p>
     <w:p>
@@ -22493,6 +22713,7 @@
               <w:rPr>
                 <w:lang w:val="en-US"/>
               </w:rPr>
+              <w:lastRenderedPageBreak/>
               <w:t xml:space="preserve">Termino </w:t>
             </w:r>
           </w:p>
@@ -22701,7 +22922,7 @@
               </w:rPr>
               <w:t xml:space="preserve"> se considera (año </w:t>
             </w:r>
-            <w:hyperlink r:id="rId24" w:tooltip="2019" w:history="1">
+            <w:hyperlink r:id="rId28" w:tooltip="2019" w:history="1">
               <w:r>
                 <w:rPr>
                   <w:rStyle w:val="Hipervnculo"/>
@@ -22791,7 +23012,7 @@
               </w:rPr>
               <w:t>nterfaz de programación de aplicaciones, es un conjunto de </w:t>
             </w:r>
-            <w:hyperlink r:id="rId25" w:tooltip="Subrutina" w:history="1">
+            <w:hyperlink r:id="rId29" w:tooltip="Subrutina" w:history="1">
               <w:r>
                 <w:rPr>
                   <w:rFonts w:asciiTheme="majorHAnsi" w:hAnsiTheme="majorHAnsi" w:cstheme="majorHAnsi"/>
@@ -22811,7 +23032,7 @@
               </w:rPr>
               <w:t>, funciones y procedimientos (o </w:t>
             </w:r>
-            <w:hyperlink r:id="rId26" w:tooltip="Método (informática)" w:history="1">
+            <w:hyperlink r:id="rId30" w:tooltip="Método (informática)" w:history="1">
               <w:r>
                 <w:rPr>
                   <w:rFonts w:asciiTheme="majorHAnsi" w:hAnsiTheme="majorHAnsi" w:cstheme="majorHAnsi"/>
@@ -22831,7 +23052,7 @@
               </w:rPr>
               <w:t>, en la </w:t>
             </w:r>
-            <w:hyperlink r:id="rId27" w:tooltip="Programación orientada a objetos" w:history="1">
+            <w:hyperlink r:id="rId31" w:tooltip="Programación orientada a objetos" w:history="1">
               <w:r>
                 <w:rPr>
                   <w:rFonts w:asciiTheme="majorHAnsi" w:hAnsiTheme="majorHAnsi" w:cstheme="majorHAnsi"/>
@@ -22851,7 +23072,7 @@
               </w:rPr>
               <w:t>) que ofrece cierta </w:t>
             </w:r>
-            <w:hyperlink r:id="rId28" w:tooltip="Biblioteca (programación)" w:history="1">
+            <w:hyperlink r:id="rId32" w:tooltip="Biblioteca (programación)" w:history="1">
               <w:r>
                 <w:rPr>
                   <w:rFonts w:asciiTheme="majorHAnsi" w:hAnsiTheme="majorHAnsi" w:cstheme="majorHAnsi"/>
@@ -22871,7 +23092,7 @@
               </w:rPr>
               <w:t> para ser utilizado por otro </w:t>
             </w:r>
-            <w:hyperlink r:id="rId29" w:tooltip="Software" w:history="1">
+            <w:hyperlink r:id="rId33" w:tooltip="Software" w:history="1">
               <w:r>
                 <w:rPr>
                   <w:rFonts w:asciiTheme="majorHAnsi" w:hAnsiTheme="majorHAnsi" w:cstheme="majorHAnsi"/>
@@ -22889,19 +23110,9 @@
                 <w:szCs w:val="22"/>
                 <w:lang w:val="es-ES"/>
               </w:rPr>
-              <w:t xml:space="preserve"> como </w:t>
-            </w:r>
-            <w:r>
-              <w:rPr>
-                <w:rFonts w:asciiTheme="majorHAnsi" w:hAnsiTheme="majorHAnsi" w:cstheme="majorHAnsi"/>
-                <w:sz w:val="22"/>
-                <w:szCs w:val="22"/>
-                <w:lang w:val="es-ES"/>
-              </w:rPr>
-              <w:lastRenderedPageBreak/>
-              <w:t>una </w:t>
-            </w:r>
-            <w:hyperlink r:id="rId30" w:tooltip="Capa de abstracción" w:history="1">
+              <w:t> como una </w:t>
+            </w:r>
+            <w:hyperlink r:id="rId34" w:tooltip="Capa de abstracción" w:history="1">
               <w:r>
                 <w:rPr>
                   <w:rFonts w:asciiTheme="majorHAnsi" w:hAnsiTheme="majorHAnsi" w:cstheme="majorHAnsi"/>
@@ -22938,7 +23149,6 @@
                 <w:szCs w:val="22"/>
                 <w:lang w:val="en-US"/>
               </w:rPr>
-              <w:lastRenderedPageBreak/>
               <w:t>API</w:t>
             </w:r>
             <w:r>
@@ -23056,7 +23266,7 @@
               </w:rPr>
               <w:t>es un lenguaje de programación interpretado, dialecto del estándar ECMAScript. Se define como </w:t>
             </w:r>
-            <w:hyperlink r:id="rId31" w:tooltip="Programación orientada a objetos" w:history="1">
+            <w:hyperlink r:id="rId35" w:tooltip="Programación orientada a objetos" w:history="1">
               <w:r>
                 <w:rPr>
                   <w:rFonts w:asciiTheme="majorHAnsi" w:hAnsiTheme="majorHAnsi" w:cstheme="majorHAnsi"/>
@@ -23076,7 +23286,7 @@
               </w:rPr>
               <w:t>,</w:t>
             </w:r>
-            <w:hyperlink r:id="rId32" w:anchor="cite_note-3" w:history="1">
+            <w:hyperlink r:id="rId36" w:anchor="cite_note-3" w:history="1">
               <w:r>
                 <w:rPr>
                   <w:rFonts w:asciiTheme="majorHAnsi" w:hAnsiTheme="majorHAnsi" w:cstheme="majorHAnsi"/>
@@ -23096,7 +23306,7 @@
               </w:rPr>
               <w:t>​ </w:t>
             </w:r>
-            <w:hyperlink r:id="rId33" w:tooltip="Programación basada en prototipos" w:history="1">
+            <w:hyperlink r:id="rId37" w:tooltip="Programación basada en prototipos" w:history="1">
               <w:r>
                 <w:rPr>
                   <w:rFonts w:asciiTheme="majorHAnsi" w:hAnsiTheme="majorHAnsi" w:cstheme="majorHAnsi"/>
@@ -23116,7 +23326,7 @@
               </w:rPr>
               <w:t>, </w:t>
             </w:r>
-            <w:hyperlink r:id="rId34" w:tooltip="Programación imperativa (aún no redactado)" w:history="1">
+            <w:hyperlink r:id="rId38" w:tooltip="Programación imperativa (aún no redactado)" w:history="1">
               <w:r>
                 <w:rPr>
                   <w:rFonts w:asciiTheme="majorHAnsi" w:hAnsiTheme="majorHAnsi" w:cstheme="majorHAnsi"/>
@@ -23368,27 +23578,7 @@
                 <w:szCs w:val="22"/>
                 <w:lang w:val="es-ES"/>
               </w:rPr>
-              <w:t xml:space="preserve">Single Page </w:t>
-            </w:r>
-            <w:proofErr w:type="spellStart"/>
-            <w:r>
-              <w:rPr>
-                <w:rFonts w:asciiTheme="majorHAnsi" w:hAnsiTheme="majorHAnsi" w:cstheme="majorHAnsi"/>
-                <w:sz w:val="22"/>
-                <w:szCs w:val="22"/>
-                <w:lang w:val="es-ES"/>
-              </w:rPr>
-              <w:t>Application</w:t>
-            </w:r>
-            <w:proofErr w:type="spellEnd"/>
-            <w:r>
-              <w:rPr>
-                <w:rFonts w:asciiTheme="majorHAnsi" w:hAnsiTheme="majorHAnsi" w:cstheme="majorHAnsi"/>
-                <w:sz w:val="22"/>
-                <w:szCs w:val="22"/>
-                <w:lang w:val="es-ES"/>
-              </w:rPr>
-              <w:t xml:space="preserve">, </w:t>
+              <w:t xml:space="preserve">Single Page Application, </w:t>
             </w:r>
             <w:r>
               <w:rPr>
@@ -25582,6 +25772,24 @@
   <w:num w:numId="19">
     <w:abstractNumId w:val="1"/>
   </w:num>
+  <w:num w:numId="20">
+    <w:abstractNumId w:val="8"/>
+  </w:num>
+  <w:num w:numId="21">
+    <w:abstractNumId w:val="8"/>
+  </w:num>
+  <w:num w:numId="22">
+    <w:abstractNumId w:val="8"/>
+  </w:num>
+  <w:num w:numId="23">
+    <w:abstractNumId w:val="8"/>
+  </w:num>
+  <w:num w:numId="24">
+    <w:abstractNumId w:val="8"/>
+  </w:num>
+  <w:num w:numId="25">
+    <w:abstractNumId w:val="8"/>
+  </w:num>
 </w:numbering>
 </file>
 
@@ -25603,6 +25811,7 @@
     </w:pPrDefault>
   </w:docDefaults>
   <w:latentStyles w:defLockedState="0" w:defUIPriority="0" w:defSemiHidden="0" w:defUnhideWhenUsed="0" w:defQFormat="0" w:count="376">
+    <w:lsdException w:name="heading 2" w:uiPriority="9" w:qFormat="1"/>
     <w:lsdException w:name="heading 4" w:semiHidden="1" w:unhideWhenUsed="1"/>
     <w:lsdException w:name="index 1" w:semiHidden="1" w:unhideWhenUsed="1"/>
     <w:lsdException w:name="index 2" w:semiHidden="1" w:unhideWhenUsed="1"/>
@@ -26889,6 +27098,18 @@
     <w:basedOn w:val="Fuentedeprrafopredeter"/>
     <w:rsid w:val="001B5E4B"/>
   </w:style>
+  <w:style w:type="paragraph" w:customStyle="1" w:styleId="xmsonormal">
+    <w:name w:val="x_msonormal"/>
+    <w:basedOn w:val="Normal"/>
+    <w:rsid w:val="0020748D"/>
+    <w:pPr>
+      <w:spacing w:before="100" w:beforeAutospacing="1" w:after="100" w:afterAutospacing="1"/>
+    </w:pPr>
+    <w:rPr>
+      <w:rFonts w:ascii="Times New Roman" w:eastAsia="Times New Roman" w:hAnsi="Times New Roman" w:cs="Times New Roman"/>
+      <w:lang w:val="es-ES" w:eastAsia="es-ES"/>
+    </w:rPr>
+  </w:style>
 </w:styles>
 </file>
 
@@ -27211,18 +27432,18 @@
 </file>
 
 <file path=customXml/item1.xml><?xml version="1.0" encoding="utf-8"?>
-<p:properties xmlns:p="http://schemas.microsoft.com/office/2006/metadata/properties" xmlns:xsi="http://www.w3.org/2001/XMLSchema-instance" xmlns:pc="http://schemas.microsoft.com/office/infopath/2007/PartnerControls">
-  <documentManagement/>
-</p:properties>
-</file>
-
-<file path=customXml/item2.xml><?xml version="1.0" encoding="utf-8"?>
 <?mso-contentType ?>
 <FormTemplates xmlns="http://schemas.microsoft.com/sharepoint/v3/contenttype/forms">
   <Display>DocumentLibraryForm</Display>
   <Edit>DocumentLibraryForm</Edit>
   <New>DocumentLibraryForm</New>
 </FormTemplates>
+</file>
+
+<file path=customXml/item2.xml><?xml version="1.0" encoding="utf-8"?>
+<p:properties xmlns:p="http://schemas.microsoft.com/office/2006/metadata/properties" xmlns:xsi="http://www.w3.org/2001/XMLSchema-instance" xmlns:pc="http://schemas.microsoft.com/office/infopath/2007/PartnerControls">
+  <documentManagement/>
+</p:properties>
 </file>
 
 <file path=customXml/item3.xml><?xml version="1.0" encoding="utf-8"?>
@@ -27404,18 +27625,18 @@
 </file>
 
 <file path=customXml/itemProps1.xml><?xml version="1.0" encoding="utf-8"?>
-<ds:datastoreItem xmlns:ds="http://schemas.openxmlformats.org/officeDocument/2006/customXml" ds:itemID="{F294EC06-36A5-4071-9092-29766602D82E}">
+<ds:datastoreItem xmlns:ds="http://schemas.openxmlformats.org/officeDocument/2006/customXml" ds:itemID="{565713D0-B352-4168-A1C7-FFBA8CF3B5B2}">
   <ds:schemaRefs>
-    <ds:schemaRef ds:uri="http://schemas.microsoft.com/office/2006/metadata/properties"/>
-    <ds:schemaRef ds:uri="http://schemas.microsoft.com/office/infopath/2007/PartnerControls"/>
+    <ds:schemaRef ds:uri="http://schemas.microsoft.com/sharepoint/v3/contenttype/forms"/>
   </ds:schemaRefs>
 </ds:datastoreItem>
 </file>
 
 <file path=customXml/itemProps2.xml><?xml version="1.0" encoding="utf-8"?>
-<ds:datastoreItem xmlns:ds="http://schemas.openxmlformats.org/officeDocument/2006/customXml" ds:itemID="{565713D0-B352-4168-A1C7-FFBA8CF3B5B2}">
+<ds:datastoreItem xmlns:ds="http://schemas.openxmlformats.org/officeDocument/2006/customXml" ds:itemID="{F294EC06-36A5-4071-9092-29766602D82E}">
   <ds:schemaRefs>
-    <ds:schemaRef ds:uri="http://schemas.microsoft.com/sharepoint/v3/contenttype/forms"/>
+    <ds:schemaRef ds:uri="http://schemas.microsoft.com/office/2006/metadata/properties"/>
+    <ds:schemaRef ds:uri="http://schemas.microsoft.com/office/infopath/2007/PartnerControls"/>
   </ds:schemaRefs>
 </ds:datastoreItem>
 </file>

</xml_diff>

<commit_message>
Update punto 8.3 y 8.5
</commit_message>
<xml_diff>
--- a/1. Documentacion/Caso de Estudio Neuron Formato arc42.docx
+++ b/1. Documentacion/Caso de Estudio Neuron Formato arc42.docx
@@ -3275,7 +3275,15 @@
               <w:pStyle w:val="Textoindependiente"/>
             </w:pPr>
             <w:r>
-              <w:t xml:space="preserve">Como un principio fundamental toda aplicación de exponer sus operaciones mediante APIs y servicios </w:t>
+              <w:t xml:space="preserve">Como un principio fundamental toda aplicación de exponer sus operaciones mediante </w:t>
+            </w:r>
+            <w:proofErr w:type="spellStart"/>
+            <w:r>
+              <w:t>APIs</w:t>
+            </w:r>
+            <w:proofErr w:type="spellEnd"/>
+            <w:r>
+              <w:t xml:space="preserve"> y servicios </w:t>
             </w:r>
             <w:proofErr w:type="spellStart"/>
             <w:r>
@@ -7259,11 +7267,19 @@
       <w:r>
         <w:t xml:space="preserve">White Box </w:t>
       </w:r>
+      <w:proofErr w:type="spellStart"/>
       <w:r>
         <w:rPr>
           <w:i/>
         </w:rPr>
-        <w:t xml:space="preserve">Neuron Software: </w:t>
+        <w:t>Neuron</w:t>
+      </w:r>
+      <w:proofErr w:type="spellEnd"/>
+      <w:r>
+        <w:rPr>
+          <w:i/>
+        </w:rPr>
+        <w:t xml:space="preserve"> Software: </w:t>
       </w:r>
       <w:proofErr w:type="spellStart"/>
       <w:r>
@@ -18091,14 +18107,25 @@
                 <w:lang w:val="en-US"/>
               </w:rPr>
             </w:pPr>
-            <w:r>
-              <w:rPr>
-                <w:rFonts w:asciiTheme="majorHAnsi" w:hAnsiTheme="majorHAnsi" w:cstheme="majorHAnsi"/>
-                <w:sz w:val="22"/>
-                <w:szCs w:val="22"/>
-                <w:lang w:val="en-US"/>
-              </w:rPr>
-              <w:t xml:space="preserve">Cliente web | </w:t>
+            <w:proofErr w:type="spellStart"/>
+            <w:r>
+              <w:rPr>
+                <w:rFonts w:asciiTheme="majorHAnsi" w:hAnsiTheme="majorHAnsi" w:cstheme="majorHAnsi"/>
+                <w:sz w:val="22"/>
+                <w:szCs w:val="22"/>
+                <w:lang w:val="en-US"/>
+              </w:rPr>
+              <w:t>Cliente</w:t>
+            </w:r>
+            <w:proofErr w:type="spellEnd"/>
+            <w:r>
+              <w:rPr>
+                <w:rFonts w:asciiTheme="majorHAnsi" w:hAnsiTheme="majorHAnsi" w:cstheme="majorHAnsi"/>
+                <w:sz w:val="22"/>
+                <w:szCs w:val="22"/>
+                <w:lang w:val="en-US"/>
+              </w:rPr>
+              <w:t xml:space="preserve"> web | </w:t>
             </w:r>
             <w:proofErr w:type="spellStart"/>
             <w:r>
@@ -18605,63 +18632,176 @@
           <w:i/>
           <w:lang w:val="en-US"/>
         </w:rPr>
-        <w:t>&lt;Concept n&gt;</w:t>
-      </w:r>
-      <w:bookmarkEnd w:id="19"/>
-    </w:p>
-    <w:p>
-      <w:pPr>
-        <w:pStyle w:val="FirstParagraph"/>
+        <w:t>&lt;</w:t>
+      </w:r>
+      <w:proofErr w:type="spellStart"/>
+      <w:r>
         <w:rPr>
           <w:i/>
           <w:lang w:val="en-US"/>
         </w:rPr>
-      </w:pPr>
+        <w:t>Interfaz</w:t>
+      </w:r>
+      <w:proofErr w:type="spellEnd"/>
       <w:r>
         <w:rPr>
           <w:i/>
           <w:lang w:val="en-US"/>
         </w:rPr>
-        <w:t>&lt;</w:t>
-      </w:r>
+        <w:t xml:space="preserve"> de </w:t>
+      </w:r>
+      <w:proofErr w:type="spellStart"/>
       <w:r>
         <w:rPr>
           <w:i/>
           <w:lang w:val="en-US"/>
         </w:rPr>
-        <w:t xml:space="preserve"> &lt;Concept n&gt;</w:t>
-      </w:r>
-    </w:p>
-    <w:p>
-      <w:pPr>
-        <w:pStyle w:val="Ttulo2"/>
+        <w:t>usuario</w:t>
+      </w:r>
+      <w:proofErr w:type="spellEnd"/>
+      <w:r>
         <w:rPr>
           <w:i/>
           <w:lang w:val="en-US"/>
         </w:rPr>
-      </w:pPr>
-      <w:r>
+        <w:t>&gt;</w:t>
+      </w:r>
+      <w:bookmarkEnd w:id="19"/>
+    </w:p>
+    <w:p>
+      <w:pPr>
+        <w:pStyle w:val="FirstParagraph"/>
+        <w:rPr>
+          <w:i/>
+        </w:rPr>
+      </w:pPr>
+      <w:r>
+        <w:rPr>
+          <w:i/>
+        </w:rPr>
+        <w:t xml:space="preserve">La interfaz de usuario predeterminada para </w:t>
+      </w:r>
+      <w:proofErr w:type="spellStart"/>
+      <w:r>
+        <w:rPr>
+          <w:i/>
+        </w:rPr>
+        <w:t>Neuron</w:t>
+      </w:r>
+      <w:proofErr w:type="spellEnd"/>
+      <w:r>
+        <w:rPr>
+          <w:i/>
+        </w:rPr>
+        <w:t xml:space="preserve"> Software que se empaqueta dentro del artefacto final es una Single Page </w:t>
+      </w:r>
+      <w:proofErr w:type="spellStart"/>
+      <w:r>
+        <w:rPr>
+          <w:i/>
+        </w:rPr>
+        <w:t>Application</w:t>
+      </w:r>
+      <w:proofErr w:type="spellEnd"/>
+      <w:r>
+        <w:rPr>
+          <w:i/>
+        </w:rPr>
+        <w:t xml:space="preserve"> única escrita en JavaScript usando Angular JS junto con una plantilla Bootstrap muy </w:t>
+      </w:r>
+      <w:proofErr w:type="gramStart"/>
+      <w:r>
+        <w:rPr>
+          <w:i/>
+        </w:rPr>
+        <w:t>predeterminada .</w:t>
+      </w:r>
+      <w:proofErr w:type="gramEnd"/>
+    </w:p>
+    <w:p>
+      <w:pPr>
+        <w:pStyle w:val="Ttulo2"/>
         <w:rPr>
           <w:i/>
           <w:lang w:val="en-US"/>
         </w:rPr>
-        <w:t>&lt;Concept n&gt;</w:t>
-      </w:r>
-    </w:p>
-    <w:p>
-      <w:pPr>
-        <w:pStyle w:val="Ttulo2"/>
+      </w:pPr>
+      <w:r>
         <w:rPr>
           <w:i/>
           <w:lang w:val="en-US"/>
         </w:rPr>
-      </w:pPr>
-      <w:r>
+        <w:t>&lt;Concept n&gt;</w:t>
+      </w:r>
+    </w:p>
+    <w:p>
+      <w:pPr>
+        <w:pStyle w:val="Ttulo2"/>
         <w:rPr>
           <w:i/>
           <w:lang w:val="en-US"/>
         </w:rPr>
-        <w:t>&lt;Concept n&gt;</w:t>
+      </w:pPr>
+      <w:r>
+        <w:rPr>
+          <w:i/>
+          <w:lang w:val="en-US"/>
+        </w:rPr>
+        <w:t>&lt;</w:t>
+      </w:r>
+      <w:proofErr w:type="spellStart"/>
+      <w:r>
+        <w:rPr>
+          <w:i/>
+          <w:lang w:val="en-US"/>
+        </w:rPr>
+        <w:t>Procesamiento</w:t>
+      </w:r>
+      <w:proofErr w:type="spellEnd"/>
+      <w:r>
+        <w:rPr>
+          <w:i/>
+          <w:lang w:val="en-US"/>
+        </w:rPr>
+        <w:t xml:space="preserve"> de </w:t>
+      </w:r>
+      <w:proofErr w:type="spellStart"/>
+      <w:r>
+        <w:rPr>
+          <w:i/>
+          <w:lang w:val="en-US"/>
+        </w:rPr>
+        <w:t>transacciones</w:t>
+      </w:r>
+      <w:proofErr w:type="spellEnd"/>
+      <w:r>
+        <w:rPr>
+          <w:i/>
+          <w:lang w:val="en-US"/>
+        </w:rPr>
+        <w:t>&gt;</w:t>
+      </w:r>
+    </w:p>
+    <w:p>
+      <w:pPr>
+        <w:pStyle w:val="Textoindependiente"/>
+      </w:pPr>
+      <w:r>
+        <w:t>Las transacciones realizadas en l</w:t>
+      </w:r>
+      <w:r>
+        <w:t xml:space="preserve">a aplicación son asíncronas, </w:t>
+      </w:r>
+      <w:r>
+        <w:t>de</w:t>
+      </w:r>
+      <w:r>
+        <w:t xml:space="preserve"> esta forma, una llamada a un proceso de forma asincrónica no tiene que esperar por la respuesta. Cuando le llegue un mensaje, el sistema activa el evento “Recepción de Mensaje”, se da </w:t>
+      </w:r>
+      <w:bookmarkStart w:id="20" w:name="_GoBack"/>
+      <w:bookmarkEnd w:id="20"/>
+      <w:r>
+        <w:t>control al código programado para atender al evento y se procesa el mensaje recibido obteniéndose así la respuesta del proceso llamado asincrónicamente.</w:t>
       </w:r>
     </w:p>
     <w:p>
@@ -18717,9 +18857,6 @@
       <w:pPr>
         <w:pStyle w:val="Textoindependiente"/>
         <w:jc w:val="both"/>
-        <w:rPr>
-          <w:lang w:val="en-US"/>
-        </w:rPr>
       </w:pPr>
       <w:r>
         <w:rPr>
@@ -18744,6 +18881,7 @@
           <w:i/>
           <w:lang w:val="en-US"/>
         </w:rPr>
+        <w:lastRenderedPageBreak/>
         <w:t>Security</w:t>
       </w:r>
     </w:p>
@@ -18777,7 +18915,6 @@
           <w:i/>
           <w:lang w:val="en-US"/>
         </w:rPr>
-        <w:lastRenderedPageBreak/>
         <w:t>Safety</w:t>
       </w:r>
     </w:p>
@@ -18851,7 +18988,6 @@
       <w:r>
         <w:rPr>
           <w:i/>
-          <w:lang w:val="en-US"/>
         </w:rPr>
         <w:t xml:space="preserve"> </w:t>
       </w:r>
@@ -18899,7 +19035,6 @@
       <w:r>
         <w:rPr>
           <w:i/>
-          <w:lang w:val="en-US"/>
         </w:rPr>
         <w:t xml:space="preserve"> </w:t>
       </w:r>
@@ -18978,25 +19113,7 @@
           <w:sz w:val="22"/>
           <w:szCs w:val="22"/>
         </w:rPr>
-        <w:t xml:space="preserve">, permitiendo </w:t>
-      </w:r>
-      <w:r>
-        <w:rPr>
-          <w:rFonts w:ascii="Calibri" w:hAnsi="Calibri"/>
-          <w:color w:val="201F1E"/>
-          <w:sz w:val="22"/>
-          <w:szCs w:val="22"/>
-        </w:rPr>
-        <w:t>así</w:t>
-      </w:r>
-      <w:r>
-        <w:rPr>
-          <w:rFonts w:ascii="Calibri" w:hAnsi="Calibri"/>
-          <w:color w:val="201F1E"/>
-          <w:sz w:val="22"/>
-          <w:szCs w:val="22"/>
-        </w:rPr>
-        <w:t xml:space="preserve"> que los usuarios puedan visualizar los de mensaje de error o algún tipo de información. </w:t>
+        <w:t xml:space="preserve">, permitiendo así que los usuarios puedan visualizar los de mensaje de error o algún tipo de información. </w:t>
       </w:r>
       <w:r>
         <w:rPr>
@@ -19030,7 +19147,6 @@
       <w:r>
         <w:rPr>
           <w:i/>
-          <w:lang w:val="en-US"/>
         </w:rPr>
         <w:t xml:space="preserve"> </w:t>
       </w:r>
@@ -19093,6 +19209,7 @@
           <w:i/>
           <w:lang w:val="en-US"/>
         </w:rPr>
+        <w:lastRenderedPageBreak/>
         <w:t>&lt;Concept n&gt;</w:t>
       </w:r>
     </w:p>
@@ -19149,7 +19266,6 @@
       <w:r>
         <w:rPr>
           <w:i/>
-          <w:lang w:val="en-US"/>
         </w:rPr>
         <w:t xml:space="preserve"> </w:t>
       </w:r>
@@ -19160,8 +19276,6 @@
         </w:rPr>
         <w:t>Migration</w:t>
       </w:r>
-      <w:bookmarkStart w:id="20" w:name="_GoBack"/>
-      <w:bookmarkEnd w:id="20"/>
     </w:p>
     <w:p>
       <w:r>
@@ -19187,7 +19301,6 @@
       <w:r>
         <w:rPr>
           <w:i/>
-          <w:lang w:val="en-US"/>
         </w:rPr>
         <w:t xml:space="preserve"> </w:t>
       </w:r>
@@ -19216,7 +19329,6 @@
         <w:rPr>
           <w:lang w:val="en-US"/>
         </w:rPr>
-        <w:lastRenderedPageBreak/>
         <w:t>Design Decisions</w:t>
       </w:r>
       <w:bookmarkEnd w:id="21"/>
@@ -19361,7 +19473,11 @@
         <w:jc w:val="both"/>
       </w:pPr>
       <w:r>
-        <w:t>Para evitar que las tablas transacciones del día a día se empiecen a llenar exponencialmente afectando considerablemente el performance de las operaciones, se diseñará una base de datos encargada de almacenar la información histórica, que consiste en tener un proceso lambda, el cual se ejecutará cada 6 meses y tomará la información de las tablas transaccionales de la basa de datos de Neuron Software y la pasara a una nueva base de datos de histórico dejando en la base de datos del día a día información de los dos últimos años, por otro lado tanto en la base de datos de histórico como en la del día a día se implementarán varios índices que ayuden a la optimización del proceso. Al realizar esto se libera espacio, mejorando el performance en las operaciones del día a día, así mismo como la respuesta en los diferentes informes</w:t>
+        <w:t xml:space="preserve">Para evitar que las tablas transacciones del día a día se empiecen a llenar exponencialmente afectando considerablemente el performance de las operaciones, se diseñará una base de datos encargada de almacenar la información histórica, que consiste en tener un proceso lambda, el cual se ejecutará cada 6 meses y tomará la </w:t>
+      </w:r>
+      <w:r>
+        <w:lastRenderedPageBreak/>
+        <w:t>información de las tablas transaccionales de la basa de datos de Neuron Software y la pasara a una nueva base de datos de histórico dejando en la base de datos del día a día información de los dos últimos años, por otro lado tanto en la base de datos de histórico como en la del día a día se implementarán varios índices que ayuden a la optimización del proceso. Al realizar esto se libera espacio, mejorando el performance en las operaciones del día a día, así mismo como la respuesta en los diferentes informes</w:t>
       </w:r>
       <w:r>
         <w:t>.</w:t>
@@ -19438,7 +19554,6 @@
         </w:rPr>
       </w:pPr>
       <w:r>
-        <w:lastRenderedPageBreak/>
         <w:t>la información básica del usuario y del proyecto se vuelve repetitiva para la gran mayoría de procesos.</w:t>
       </w:r>
     </w:p>
@@ -19743,7 +19858,11 @@
           </w:tcPr>
           <w:p>
             <w:r>
-              <w:t>Intentar consultar o guardar información con un tiempo de procesamiento elevado</w:t>
+              <w:t xml:space="preserve">Intentar consultar o guardar información con un tiempo de </w:t>
+            </w:r>
+            <w:r>
+              <w:lastRenderedPageBreak/>
+              <w:t>procesamiento elevado</w:t>
             </w:r>
           </w:p>
         </w:tc>
@@ -19768,6 +19887,7 @@
                 <w:bCs/>
                 <w:lang w:eastAsia="es-ES"/>
               </w:rPr>
+              <w:lastRenderedPageBreak/>
               <w:t>Ambiente</w:t>
             </w:r>
             <w:r>
@@ -20050,11 +20170,7 @@
           </w:tcPr>
           <w:p>
             <w:r>
-              <w:t xml:space="preserve">Proceso complejo y poco estandarizado para recibir y exponer </w:t>
-            </w:r>
-            <w:r>
-              <w:lastRenderedPageBreak/>
-              <w:t xml:space="preserve">información con otras fuentes, generando reprocesos </w:t>
+              <w:t xml:space="preserve">Proceso complejo y poco estandarizado para recibir y exponer información con otras fuentes, generando reprocesos </w:t>
             </w:r>
           </w:p>
         </w:tc>
@@ -20079,7 +20195,6 @@
                 <w:bCs/>
                 <w:lang w:eastAsia="es-ES"/>
               </w:rPr>
-              <w:lastRenderedPageBreak/>
               <w:t>Ambiente</w:t>
             </w:r>
             <w:r>
@@ -20513,6 +20628,7 @@
                 <w:bCs/>
                 <w:lang w:eastAsia="es-ES"/>
               </w:rPr>
+              <w:lastRenderedPageBreak/>
               <w:t>Medición</w:t>
             </w:r>
             <w:r>
@@ -20795,11 +20911,7 @@
           </w:tcPr>
           <w:p>
             <w:r>
-              <w:t xml:space="preserve">El sistema deberá ser modular y apificado para tener un </w:t>
-            </w:r>
-            <w:r>
-              <w:lastRenderedPageBreak/>
-              <w:t>crecimiento adecuado sin afectar otras funcionalidades, contando con contenerización para escalar la infraestructura cuando sea necesario.</w:t>
+              <w:t>El sistema deberá ser modular y apificado para tener un crecimiento adecuado sin afectar otras funcionalidades, contando con contenerización para escalar la infraestructura cuando sea necesario.</w:t>
             </w:r>
           </w:p>
         </w:tc>
@@ -20824,7 +20936,6 @@
                 <w:bCs/>
                 <w:lang w:eastAsia="es-ES"/>
               </w:rPr>
-              <w:lastRenderedPageBreak/>
               <w:t>Medición</w:t>
             </w:r>
             <w:r>
@@ -21286,6 +21397,7 @@
                 <w:bCs/>
                 <w:lang w:eastAsia="es-ES"/>
               </w:rPr>
+              <w:lastRenderedPageBreak/>
               <w:t>Fuente del evento </w:t>
             </w:r>
             <w:r>
@@ -22224,15 +22336,7 @@
                 <w:rFonts w:ascii="Calibri" w:eastAsia="Times New Roman" w:hAnsi="Calibri" w:cs="Times New Roman"/>
                 <w:lang w:eastAsia="es-ES"/>
               </w:rPr>
-              <w:t xml:space="preserve">Interacción con cada uno de los objetos gráficos del </w:t>
-            </w:r>
-            <w:r>
-              <w:rPr>
-                <w:rFonts w:ascii="Calibri" w:eastAsia="Times New Roman" w:hAnsi="Calibri" w:cs="Times New Roman"/>
-                <w:lang w:eastAsia="es-ES"/>
-              </w:rPr>
-              <w:lastRenderedPageBreak/>
-              <w:t>sistema Neuron Software</w:t>
+              <w:t>Interacción con cada uno de los objetos gráficos del sistema Neuron Software</w:t>
             </w:r>
             <w:r>
               <w:rPr>
@@ -22273,7 +22377,6 @@
                 <w:bCs/>
                 <w:lang w:eastAsia="es-ES"/>
               </w:rPr>
-              <w:lastRenderedPageBreak/>
               <w:t>Respuesta</w:t>
             </w:r>
             <w:r>
@@ -22713,7 +22816,6 @@
               <w:rPr>
                 <w:lang w:val="en-US"/>
               </w:rPr>
-              <w:lastRenderedPageBreak/>
               <w:t xml:space="preserve">Termino </w:t>
             </w:r>
           </w:p>
@@ -23344,7 +23446,17 @@
                 <w:szCs w:val="22"/>
                 <w:lang w:val="es-ES"/>
               </w:rPr>
-              <w:t>, débilmente tipado y dinámico. Se utiliza principalmente en su forma del lado del cliente</w:t>
+              <w:t xml:space="preserve">, débilmente tipado y dinámico. Se utiliza principalmente en su forma del lado del </w:t>
+            </w:r>
+            <w:r>
+              <w:rPr>
+                <w:rFonts w:asciiTheme="majorHAnsi" w:hAnsiTheme="majorHAnsi" w:cstheme="majorHAnsi"/>
+                <w:sz w:val="22"/>
+                <w:szCs w:val="22"/>
+                <w:lang w:val="es-ES"/>
+              </w:rPr>
+              <w:lastRenderedPageBreak/>
+              <w:t>cliente</w:t>
             </w:r>
           </w:p>
         </w:tc>
@@ -23373,6 +23485,7 @@
                 <w:szCs w:val="21"/>
                 <w:shd w:val="clear" w:color="auto" w:fill="FFFFFF"/>
               </w:rPr>
+              <w:lastRenderedPageBreak/>
               <w:t>Bootstrap</w:t>
             </w:r>
           </w:p>
@@ -27432,18 +27545,18 @@
 </file>
 
 <file path=customXml/item1.xml><?xml version="1.0" encoding="utf-8"?>
+<p:properties xmlns:p="http://schemas.microsoft.com/office/2006/metadata/properties" xmlns:xsi="http://www.w3.org/2001/XMLSchema-instance" xmlns:pc="http://schemas.microsoft.com/office/infopath/2007/PartnerControls">
+  <documentManagement/>
+</p:properties>
+</file>
+
+<file path=customXml/item2.xml><?xml version="1.0" encoding="utf-8"?>
 <?mso-contentType ?>
 <FormTemplates xmlns="http://schemas.microsoft.com/sharepoint/v3/contenttype/forms">
   <Display>DocumentLibraryForm</Display>
   <Edit>DocumentLibraryForm</Edit>
   <New>DocumentLibraryForm</New>
 </FormTemplates>
-</file>
-
-<file path=customXml/item2.xml><?xml version="1.0" encoding="utf-8"?>
-<p:properties xmlns:p="http://schemas.microsoft.com/office/2006/metadata/properties" xmlns:xsi="http://www.w3.org/2001/XMLSchema-instance" xmlns:pc="http://schemas.microsoft.com/office/infopath/2007/PartnerControls">
-  <documentManagement/>
-</p:properties>
 </file>
 
 <file path=customXml/item3.xml><?xml version="1.0" encoding="utf-8"?>
@@ -27625,18 +27738,18 @@
 </file>
 
 <file path=customXml/itemProps1.xml><?xml version="1.0" encoding="utf-8"?>
-<ds:datastoreItem xmlns:ds="http://schemas.openxmlformats.org/officeDocument/2006/customXml" ds:itemID="{565713D0-B352-4168-A1C7-FFBA8CF3B5B2}">
+<ds:datastoreItem xmlns:ds="http://schemas.openxmlformats.org/officeDocument/2006/customXml" ds:itemID="{F294EC06-36A5-4071-9092-29766602D82E}">
   <ds:schemaRefs>
-    <ds:schemaRef ds:uri="http://schemas.microsoft.com/sharepoint/v3/contenttype/forms"/>
+    <ds:schemaRef ds:uri="http://schemas.microsoft.com/office/2006/metadata/properties"/>
+    <ds:schemaRef ds:uri="http://schemas.microsoft.com/office/infopath/2007/PartnerControls"/>
   </ds:schemaRefs>
 </ds:datastoreItem>
 </file>
 
 <file path=customXml/itemProps2.xml><?xml version="1.0" encoding="utf-8"?>
-<ds:datastoreItem xmlns:ds="http://schemas.openxmlformats.org/officeDocument/2006/customXml" ds:itemID="{F294EC06-36A5-4071-9092-29766602D82E}">
+<ds:datastoreItem xmlns:ds="http://schemas.openxmlformats.org/officeDocument/2006/customXml" ds:itemID="{565713D0-B352-4168-A1C7-FFBA8CF3B5B2}">
   <ds:schemaRefs>
-    <ds:schemaRef ds:uri="http://schemas.microsoft.com/office/2006/metadata/properties"/>
-    <ds:schemaRef ds:uri="http://schemas.microsoft.com/office/infopath/2007/PartnerControls"/>
+    <ds:schemaRef ds:uri="http://schemas.microsoft.com/sharepoint/v3/contenttype/forms"/>
   </ds:schemaRefs>
 </ds:datastoreItem>
 </file>

</xml_diff>